<commit_message>
midst of csc edits, balance theory
</commit_message>
<xml_diff>
--- a/docs/dissertation_v2.docx
+++ b/docs/dissertation_v2.docx
@@ -19,27 +19,7 @@
           <w:sz w:val="24"/>
           <w:szCs w:val="24"/>
         </w:rPr>
-        <w:t xml:space="preserve">Perceived Authenticity as a </w:t>
-      </w:r>
-      <w:r>
-        <w:rPr>
-          <w:rFonts w:ascii="Times New Roman" w:hAnsi="Times New Roman"/>
-          <w:b/>
-          <w:bCs/>
-          <w:sz w:val="24"/>
-          <w:szCs w:val="24"/>
-        </w:rPr>
-        <w:t xml:space="preserve">Vicarious </w:t>
-      </w:r>
-      <w:r>
-        <w:rPr>
-          <w:rFonts w:ascii="Times New Roman" w:hAnsi="Times New Roman"/>
-          <w:b/>
-          <w:bCs/>
-          <w:sz w:val="24"/>
-          <w:szCs w:val="24"/>
-        </w:rPr>
-        <w:t>Justification for Prejudice</w:t>
+        <w:t>Perceived Authenticity as a Vicarious Justification for Prejudice</w:t>
       </w:r>
     </w:p>
     <w:p>
@@ -68,18 +48,6 @@
           <w:u w:val="none"/>
         </w:rPr>
         <w:tab/>
-      </w:r>
-      <w:r>
-        <w:rPr>
-          <w:rFonts w:ascii="Times New Roman" w:hAnsi="Times New Roman"/>
-          <w:b w:val="false"/>
-          <w:bCs w:val="false"/>
-          <w:i w:val="false"/>
-          <w:iCs w:val="false"/>
-          <w:sz w:val="24"/>
-          <w:szCs w:val="24"/>
-          <w:u w:val="none"/>
-        </w:rPr>
         <w:t>Authenticity is prized in American culture. We praise those who resist social pressures, remain honest to their convictions, and live in accordance with their inner, core selves. But what of those whose innermost attitudes are seen by many as offensive, such as prejudice? Appeals to authenticity here seem dissonant with the positive connotation authenticity carries with it—yet anecdotal evidence suggests people others expressing prejudice as being authentic, genuine, honest, and true to themselves.</w:t>
       </w:r>
     </w:p>
@@ -149,43 +117,7 @@
           <w:rFonts w:ascii="Times New Roman" w:hAnsi="Times New Roman"/>
         </w:rPr>
         <w:tab/>
-        <w:t xml:space="preserve">Why do people perceive another’s expression of prejudice to be authentic? I propose that people will do so </w:t>
-      </w:r>
-      <w:r>
-        <w:rPr>
-          <w:rFonts w:ascii="Times New Roman" w:hAnsi="Times New Roman"/>
-        </w:rPr>
-        <w:t>as an attempt to vicariously justify another’s expression of prejudice</w:t>
-      </w:r>
-      <w:r>
-        <w:rPr>
-          <w:rFonts w:ascii="Times New Roman" w:hAnsi="Times New Roman"/>
-        </w:rPr>
-        <w:t xml:space="preserve">. In the following sections, I discuss the nebulous concept of authenticity—both how theorists conceptualize it as well as how people perceive it—before examining how this concept fits within modern theories of prejudice expression. I then propose a </w:t>
-      </w:r>
-      <w:r>
-        <w:rPr>
-          <w:rFonts w:ascii="Times New Roman" w:hAnsi="Times New Roman"/>
-        </w:rPr>
-        <w:t>four</w:t>
-      </w:r>
-      <w:r>
-        <w:rPr>
-          <w:rFonts w:ascii="Times New Roman" w:hAnsi="Times New Roman"/>
-        </w:rPr>
-        <w:t xml:space="preserve"> </w:t>
-      </w:r>
-      <w:r>
-        <w:rPr>
-          <w:rFonts w:ascii="Times New Roman" w:hAnsi="Times New Roman"/>
-        </w:rPr>
-        <w:t xml:space="preserve">psychological theories </w:t>
-      </w:r>
-      <w:r>
-        <w:rPr>
-          <w:rFonts w:ascii="Times New Roman" w:hAnsi="Times New Roman"/>
-        </w:rPr>
-        <w:t xml:space="preserve">that may explain </w:t>
+        <w:t xml:space="preserve">Why do people perceive another’s expression of prejudice to be authentic? I propose that people will do so as an attempt to vicariously justify another’s expression of prejudice. In the following sections, I discuss the nebulous concept of authenticity—both how theorists conceptualize it as well as how people perceive it—before examining how this concept fits within modern theories of prejudice expression. I then propose a four psychological theories that may explain </w:t>
       </w:r>
       <w:r>
         <w:rPr>
@@ -265,31 +197,43 @@
           <w:sz w:val="24"/>
           <w:szCs w:val="24"/>
         </w:rPr>
-        <w:t xml:space="preserve">and living in accordance with this core to be instinctual, so they believed the job of the therapist was to </w:t>
-      </w:r>
-      <w:r>
-        <w:rPr>
-          <w:rFonts w:ascii="Times New Roman" w:hAnsi="Times New Roman"/>
-          <w:b w:val="false"/>
-          <w:bCs w:val="false"/>
-          <w:i/>
-          <w:iCs/>
-          <w:sz w:val="24"/>
-          <w:szCs w:val="24"/>
-        </w:rPr>
-        <w:t>facilitate</w:t>
-      </w:r>
-      <w:r>
-        <w:rPr>
-          <w:rFonts w:ascii="Times New Roman" w:hAnsi="Times New Roman"/>
-          <w:b w:val="false"/>
-          <w:bCs w:val="false"/>
-          <w:i w:val="false"/>
-          <w:iCs w:val="false"/>
-          <w:sz w:val="24"/>
-          <w:szCs w:val="24"/>
-        </w:rPr>
-        <w:t xml:space="preserve"> clients living in accordance with their inner selves. Many ideas in the humanist tradition were treated synonymously with “authenticity,” even if they were not always labeled as such.</w:t>
+        <w:t xml:space="preserve">and living in accordance with this core to be </w:t>
+      </w:r>
+      <w:r>
+        <w:rPr>
+          <w:rFonts w:ascii="Times New Roman" w:hAnsi="Times New Roman"/>
+          <w:b w:val="false"/>
+          <w:bCs w:val="false"/>
+          <w:i w:val="false"/>
+          <w:iCs w:val="false"/>
+          <w:sz w:val="24"/>
+          <w:szCs w:val="24"/>
+        </w:rPr>
+        <w:t>an</w:t>
+      </w:r>
+      <w:r>
+        <w:rPr>
+          <w:rFonts w:ascii="Times New Roman" w:hAnsi="Times New Roman"/>
+          <w:b w:val="false"/>
+          <w:bCs w:val="false"/>
+          <w:i w:val="false"/>
+          <w:iCs w:val="false"/>
+          <w:sz w:val="24"/>
+          <w:szCs w:val="24"/>
+        </w:rPr>
+        <w:t xml:space="preserve"> instinct </w:t>
+      </w:r>
+      <w:r>
+        <w:rPr>
+          <w:rFonts w:ascii="Times New Roman" w:hAnsi="Times New Roman"/>
+          <w:b w:val="false"/>
+          <w:bCs w:val="false"/>
+          <w:i w:val="false"/>
+          <w:iCs w:val="false"/>
+          <w:sz w:val="24"/>
+          <w:szCs w:val="24"/>
+        </w:rPr>
+        <w:t>people should foster in order to thrive.</w:t>
       </w:r>
     </w:p>
     <w:p>
@@ -304,6 +248,555 @@
       <w:r>
         <w:rPr>
           <w:rFonts w:ascii="Times New Roman" w:hAnsi="Times New Roman"/>
+          <w:b w:val="false"/>
+          <w:bCs w:val="false"/>
+          <w:i w:val="false"/>
+          <w:iCs w:val="false"/>
+          <w:sz w:val="24"/>
+          <w:szCs w:val="24"/>
+        </w:rPr>
+        <w:tab/>
+      </w:r>
+      <w:r>
+        <w:rPr>
+          <w:rFonts w:ascii="Times New Roman" w:hAnsi="Times New Roman"/>
+          <w:b w:val="false"/>
+          <w:bCs w:val="false"/>
+          <w:i w:val="false"/>
+          <w:iCs w:val="false"/>
+          <w:sz w:val="24"/>
+          <w:szCs w:val="24"/>
+        </w:rPr>
+        <w:t xml:space="preserve">Many ideas in the humanist tradition were treated synonymously with authenticity. </w:t>
+      </w:r>
+      <w:r>
+        <w:rPr>
+          <w:rFonts w:ascii="Times New Roman" w:hAnsi="Times New Roman"/>
+          <w:b w:val="false"/>
+          <w:bCs w:val="false"/>
+          <w:i w:val="false"/>
+          <w:iCs w:val="false"/>
+          <w:sz w:val="24"/>
+          <w:szCs w:val="24"/>
+        </w:rPr>
+        <w:t xml:space="preserve">Carl Rogers proposed the concept of </w:t>
+      </w:r>
+      <w:r>
+        <w:rPr>
+          <w:rFonts w:ascii="Times New Roman" w:hAnsi="Times New Roman"/>
+          <w:b w:val="false"/>
+          <w:bCs w:val="false"/>
+          <w:i/>
+          <w:iCs/>
+          <w:sz w:val="24"/>
+          <w:szCs w:val="24"/>
+        </w:rPr>
+        <w:t>congruence</w:t>
+      </w:r>
+      <w:r>
+        <w:rPr>
+          <w:rFonts w:ascii="Times New Roman" w:hAnsi="Times New Roman"/>
+          <w:b w:val="false"/>
+          <w:bCs w:val="false"/>
+          <w:i w:val="false"/>
+          <w:iCs w:val="false"/>
+          <w:sz w:val="24"/>
+          <w:szCs w:val="24"/>
+        </w:rPr>
+        <w:t xml:space="preserve">, which refers to when one’s ideal version of themselves aligns with how one sees themselves. Rogers (1961) exemplified the goal of congruence by quoting Kierkegaard: “to be that self which one really is.” </w:t>
+      </w:r>
+      <w:r>
+        <w:rPr>
+          <w:rFonts w:ascii="Times New Roman" w:hAnsi="Times New Roman"/>
+          <w:b w:val="false"/>
+          <w:bCs w:val="false"/>
+          <w:i w:val="false"/>
+          <w:iCs w:val="false"/>
+          <w:sz w:val="24"/>
+          <w:szCs w:val="24"/>
+        </w:rPr>
+        <w:t xml:space="preserve">Although he did not explicitly call this authenticity, it matches with contemporary definitions of the term, and </w:t>
+      </w:r>
+      <w:r>
+        <w:rPr>
+          <w:rFonts w:ascii="Times New Roman" w:hAnsi="Times New Roman"/>
+          <w:b w:val="false"/>
+          <w:bCs w:val="false"/>
+          <w:i w:val="false"/>
+          <w:iCs w:val="false"/>
+          <w:sz w:val="24"/>
+          <w:szCs w:val="24"/>
+        </w:rPr>
+        <w:t xml:space="preserve">much of his work describes how </w:t>
+      </w:r>
+      <w:r>
+        <w:rPr>
+          <w:rFonts w:ascii="Times New Roman" w:hAnsi="Times New Roman"/>
+          <w:b w:val="false"/>
+          <w:bCs w:val="false"/>
+          <w:i w:val="false"/>
+          <w:iCs w:val="false"/>
+          <w:sz w:val="24"/>
+          <w:szCs w:val="24"/>
+        </w:rPr>
+        <w:t xml:space="preserve">closely-related concepts like being genuine, true, real, and not “putting up facades” to others </w:t>
+      </w:r>
+      <w:r>
+        <w:rPr>
+          <w:rFonts w:ascii="Times New Roman" w:hAnsi="Times New Roman"/>
+          <w:b w:val="false"/>
+          <w:bCs w:val="false"/>
+          <w:i w:val="false"/>
+          <w:iCs w:val="false"/>
+          <w:sz w:val="24"/>
+          <w:szCs w:val="24"/>
+        </w:rPr>
+        <w:t>leads to well-being (Rogers, 1961).</w:t>
+      </w:r>
+    </w:p>
+    <w:p>
+      <w:pPr>
+        <w:pStyle w:val="TextBody"/>
+        <w:bidi w:val="0"/>
+        <w:spacing w:lineRule="auto" w:line="480" w:before="0" w:after="0"/>
+        <w:contextualSpacing/>
+        <w:jc w:val="left"/>
+        <w:rPr/>
+      </w:pPr>
+      <w:r>
+        <w:rPr>
+          <w:rFonts w:ascii="Times New Roman" w:hAnsi="Times New Roman"/>
+          <w:b w:val="false"/>
+          <w:bCs w:val="false"/>
+          <w:i w:val="false"/>
+          <w:iCs w:val="false"/>
+          <w:sz w:val="24"/>
+          <w:szCs w:val="24"/>
+        </w:rPr>
+        <w:tab/>
+        <w:t xml:space="preserve">Abraham Maslow’s work focused on </w:t>
+      </w:r>
+      <w:r>
+        <w:rPr>
+          <w:rFonts w:ascii="Times New Roman" w:hAnsi="Times New Roman"/>
+          <w:b w:val="false"/>
+          <w:bCs w:val="false"/>
+          <w:i/>
+          <w:iCs/>
+          <w:sz w:val="24"/>
+          <w:szCs w:val="24"/>
+        </w:rPr>
+        <w:t>self-actualizing</w:t>
+      </w:r>
+      <w:r>
+        <w:rPr>
+          <w:rFonts w:ascii="Times New Roman" w:hAnsi="Times New Roman"/>
+          <w:b w:val="false"/>
+          <w:bCs w:val="false"/>
+          <w:i w:val="false"/>
+          <w:iCs w:val="false"/>
+          <w:sz w:val="24"/>
+          <w:szCs w:val="24"/>
+        </w:rPr>
+        <w:t>, which he defined as an “acceptance and expression of the inner core or self” (Maslow, 1968, p. 197). Again, this is similar to modern notions of authenticity. He touched on the concept explicitly by arguing an authentic person is one who resists influences to deviate from their inner core (Maslow, 1968).</w:t>
+      </w:r>
+    </w:p>
+    <w:p>
+      <w:pPr>
+        <w:pStyle w:val="TextBody"/>
+        <w:bidi w:val="0"/>
+        <w:spacing w:lineRule="auto" w:line="480" w:before="0" w:after="0"/>
+        <w:contextualSpacing/>
+        <w:jc w:val="left"/>
+        <w:rPr/>
+      </w:pPr>
+      <w:r>
+        <w:rPr>
+          <w:rFonts w:ascii="Times New Roman" w:hAnsi="Times New Roman"/>
+          <w:b w:val="false"/>
+          <w:bCs w:val="false"/>
+          <w:i w:val="false"/>
+          <w:iCs w:val="false"/>
+          <w:sz w:val="24"/>
+          <w:szCs w:val="24"/>
+        </w:rPr>
+        <w:tab/>
+        <w:t xml:space="preserve">Sidney Jourard (1964; 1971; 1974) defined authenticity as fundamentally social. He argued that we learn at a young age, through punishments and rules, to suppress our true feelings; </w:t>
+      </w:r>
+      <w:r>
+        <w:rPr>
+          <w:rFonts w:ascii="Times New Roman" w:hAnsi="Times New Roman"/>
+          <w:b w:val="false"/>
+          <w:bCs w:val="false"/>
+          <w:i w:val="false"/>
+          <w:iCs w:val="false"/>
+          <w:sz w:val="24"/>
+          <w:szCs w:val="24"/>
+        </w:rPr>
+        <w:t>i</w:t>
+      </w:r>
+      <w:r>
+        <w:rPr>
+          <w:rFonts w:ascii="Times New Roman" w:hAnsi="Times New Roman"/>
+          <w:b w:val="false"/>
+          <w:bCs w:val="false"/>
+          <w:i w:val="false"/>
+          <w:iCs w:val="false"/>
+          <w:sz w:val="24"/>
+          <w:szCs w:val="24"/>
+        </w:rPr>
+        <w:t xml:space="preserve">f done chronically and inappropriately, this leads to negative psychological functioning. He saw </w:t>
+      </w:r>
+      <w:r>
+        <w:rPr>
+          <w:rFonts w:ascii="Times New Roman" w:hAnsi="Times New Roman"/>
+          <w:b w:val="false"/>
+          <w:bCs w:val="false"/>
+          <w:i/>
+          <w:iCs/>
+          <w:sz w:val="24"/>
+          <w:szCs w:val="24"/>
+        </w:rPr>
+        <w:t xml:space="preserve">self-disclosure </w:t>
+      </w:r>
+      <w:r>
+        <w:rPr>
+          <w:rFonts w:ascii="Times New Roman" w:hAnsi="Times New Roman"/>
+          <w:b w:val="false"/>
+          <w:bCs w:val="false"/>
+          <w:i w:val="false"/>
+          <w:iCs w:val="false"/>
+          <w:sz w:val="24"/>
+          <w:szCs w:val="24"/>
+        </w:rPr>
+        <w:t xml:space="preserve">of the real self to others—being </w:t>
+      </w:r>
+      <w:r>
+        <w:rPr>
+          <w:rFonts w:ascii="Times New Roman" w:hAnsi="Times New Roman"/>
+          <w:b w:val="false"/>
+          <w:bCs w:val="false"/>
+          <w:i/>
+          <w:iCs/>
+          <w:sz w:val="24"/>
+          <w:szCs w:val="24"/>
+        </w:rPr>
+        <w:t>transparent</w:t>
+      </w:r>
+      <w:r>
+        <w:rPr>
+          <w:rFonts w:ascii="Times New Roman" w:hAnsi="Times New Roman"/>
+          <w:b w:val="false"/>
+          <w:bCs w:val="false"/>
+          <w:i w:val="false"/>
+          <w:iCs w:val="false"/>
+          <w:sz w:val="24"/>
+          <w:szCs w:val="24"/>
+        </w:rPr>
+        <w:t xml:space="preserve">—as vital for well-being. He defines the authentic person as one who is “being oneself, honestly, in one’s relations with his [sic] fellows” (Jourard, 1964, p. 153). Much of his work reiterates that one of the main </w:t>
+      </w:r>
+      <w:r>
+        <w:rPr>
+          <w:rFonts w:ascii="Times New Roman" w:hAnsi="Times New Roman"/>
+          <w:b w:val="false"/>
+          <w:bCs w:val="false"/>
+          <w:i w:val="false"/>
+          <w:iCs w:val="false"/>
+          <w:sz w:val="24"/>
+          <w:szCs w:val="24"/>
+        </w:rPr>
+        <w:t>drivers of happiness is living</w:t>
+      </w:r>
+      <w:r>
+        <w:rPr>
+          <w:rFonts w:ascii="Times New Roman" w:hAnsi="Times New Roman"/>
+          <w:b w:val="false"/>
+          <w:bCs w:val="false"/>
+          <w:i w:val="false"/>
+          <w:iCs w:val="false"/>
+          <w:sz w:val="24"/>
+          <w:szCs w:val="24"/>
+        </w:rPr>
+        <w:t xml:space="preserve"> an authentic life—for </w:t>
+      </w:r>
+      <w:r>
+        <w:rPr>
+          <w:rFonts w:ascii="Times New Roman" w:hAnsi="Times New Roman"/>
+          <w:b w:val="false"/>
+          <w:bCs w:val="false"/>
+          <w:i w:val="false"/>
+          <w:iCs w:val="false"/>
+          <w:sz w:val="24"/>
+          <w:szCs w:val="24"/>
+        </w:rPr>
+        <w:t>people</w:t>
+      </w:r>
+      <w:r>
+        <w:rPr>
+          <w:rFonts w:ascii="Times New Roman" w:hAnsi="Times New Roman"/>
+          <w:b w:val="false"/>
+          <w:bCs w:val="false"/>
+          <w:i w:val="false"/>
+          <w:iCs w:val="false"/>
+          <w:sz w:val="24"/>
+          <w:szCs w:val="24"/>
+        </w:rPr>
+        <w:t xml:space="preserve"> to let </w:t>
+      </w:r>
+      <w:r>
+        <w:rPr>
+          <w:rFonts w:ascii="Times New Roman" w:hAnsi="Times New Roman"/>
+          <w:b w:val="false"/>
+          <w:bCs w:val="false"/>
+          <w:i w:val="false"/>
+          <w:iCs w:val="false"/>
+          <w:sz w:val="24"/>
+          <w:szCs w:val="24"/>
+        </w:rPr>
+        <w:t>others</w:t>
+      </w:r>
+      <w:r>
+        <w:rPr>
+          <w:rFonts w:ascii="Times New Roman" w:hAnsi="Times New Roman"/>
+          <w:b w:val="false"/>
+          <w:bCs w:val="false"/>
+          <w:i w:val="false"/>
+          <w:iCs w:val="false"/>
+          <w:sz w:val="24"/>
+          <w:szCs w:val="24"/>
+        </w:rPr>
+        <w:t xml:space="preserve"> see them how they see themselves and resist the suppression of their true self by external pressures.</w:t>
+      </w:r>
+    </w:p>
+    <w:p>
+      <w:pPr>
+        <w:pStyle w:val="TextBody"/>
+        <w:bidi w:val="0"/>
+        <w:spacing w:lineRule="auto" w:line="480" w:before="0" w:after="0"/>
+        <w:contextualSpacing/>
+        <w:jc w:val="left"/>
+        <w:rPr/>
+      </w:pPr>
+      <w:r>
+        <w:rPr>
+          <w:rFonts w:ascii="Times New Roman" w:hAnsi="Times New Roman"/>
+          <w:b w:val="false"/>
+          <w:bCs w:val="false"/>
+          <w:i w:val="false"/>
+          <w:iCs w:val="false"/>
+          <w:sz w:val="24"/>
+          <w:szCs w:val="24"/>
+        </w:rPr>
+        <w:tab/>
+        <w:t xml:space="preserve">These humanistic ideas about authenticity were not subjected to many empirical tests, partly due to the elusiveness of determining what precisely is one’s true self—“it is unclear what the self is being true to, when it is being true to itself” (Sheldon, 2009, p. 75). Positive psychologists (Sheldon &amp; King, 2001) study authenticity by doing away with the idea that there is an </w:t>
+      </w:r>
+      <w:r>
+        <w:rPr>
+          <w:rFonts w:ascii="Times New Roman" w:hAnsi="Times New Roman"/>
+          <w:b w:val="false"/>
+          <w:bCs w:val="false"/>
+          <w:i/>
+          <w:iCs/>
+          <w:sz w:val="24"/>
+          <w:szCs w:val="24"/>
+        </w:rPr>
+        <w:t xml:space="preserve">objective </w:t>
+      </w:r>
+      <w:r>
+        <w:rPr>
+          <w:rFonts w:ascii="Times New Roman" w:hAnsi="Times New Roman"/>
+          <w:b w:val="false"/>
+          <w:bCs w:val="false"/>
+          <w:i w:val="false"/>
+          <w:iCs w:val="false"/>
+          <w:sz w:val="24"/>
+          <w:szCs w:val="24"/>
+        </w:rPr>
+        <w:t>inner self, given that the self is socially constructed, changing with one’s goals, contexts, and social roles. Sheldon, Ryan, Rawsthorne, &amp; Ilardi (1997) defined authentic behavior as that which is “</w:t>
+      </w:r>
+      <w:r>
+        <w:rPr>
+          <w:rFonts w:ascii="Times New Roman" w:hAnsi="Times New Roman"/>
+          <w:b w:val="false"/>
+          <w:bCs w:val="false"/>
+          <w:i/>
+          <w:iCs/>
+          <w:sz w:val="24"/>
+          <w:szCs w:val="24"/>
+        </w:rPr>
+        <w:t>phenomenally</w:t>
+      </w:r>
+      <w:r>
+        <w:rPr>
+          <w:rFonts w:ascii="Times New Roman" w:hAnsi="Times New Roman"/>
+          <w:b w:val="false"/>
+          <w:bCs w:val="false"/>
+          <w:i w:val="false"/>
+          <w:iCs w:val="false"/>
+          <w:sz w:val="24"/>
+          <w:szCs w:val="24"/>
+        </w:rPr>
+        <w:t xml:space="preserve"> experienced as being authentic by the self… or internally caused,” and that to act authentically is to act “with a full </w:t>
+      </w:r>
+      <w:r>
+        <w:rPr>
+          <w:rFonts w:ascii="Times New Roman" w:hAnsi="Times New Roman"/>
+          <w:b w:val="false"/>
+          <w:bCs w:val="false"/>
+          <w:i/>
+          <w:iCs/>
+          <w:sz w:val="24"/>
+          <w:szCs w:val="24"/>
+        </w:rPr>
+        <w:t>sense</w:t>
+      </w:r>
+      <w:r>
+        <w:rPr>
+          <w:rFonts w:ascii="Times New Roman" w:hAnsi="Times New Roman"/>
+          <w:b w:val="false"/>
+          <w:bCs w:val="false"/>
+          <w:i w:val="false"/>
+          <w:iCs w:val="false"/>
+          <w:sz w:val="24"/>
+          <w:szCs w:val="24"/>
+        </w:rPr>
+        <w:t xml:space="preserve"> of choice and expression” (p. 1381, emphasis mine); </w:t>
+      </w:r>
+      <w:r>
+        <w:rPr>
+          <w:rFonts w:ascii="Times New Roman" w:hAnsi="Times New Roman"/>
+          <w:b w:val="false"/>
+          <w:bCs w:val="false"/>
+          <w:i w:val="false"/>
+          <w:iCs w:val="false"/>
+          <w:sz w:val="24"/>
+          <w:szCs w:val="24"/>
+        </w:rPr>
+        <w:t>to these researchers,</w:t>
+      </w:r>
+      <w:r>
+        <w:rPr>
+          <w:rFonts w:ascii="Times New Roman" w:hAnsi="Times New Roman"/>
+          <w:b w:val="false"/>
+          <w:bCs w:val="false"/>
+          <w:i w:val="false"/>
+          <w:iCs w:val="false"/>
+          <w:sz w:val="24"/>
+          <w:szCs w:val="24"/>
+        </w:rPr>
+        <w:t xml:space="preserve"> </w:t>
+      </w:r>
+      <w:r>
+        <w:rPr>
+          <w:rFonts w:ascii="Times New Roman" w:hAnsi="Times New Roman"/>
+          <w:b w:val="false"/>
+          <w:bCs w:val="false"/>
+          <w:i w:val="false"/>
+          <w:iCs w:val="false"/>
+          <w:sz w:val="24"/>
+          <w:szCs w:val="24"/>
+        </w:rPr>
+        <w:t>a</w:t>
+      </w:r>
+      <w:r>
+        <w:rPr>
+          <w:rFonts w:ascii="Times New Roman" w:hAnsi="Times New Roman"/>
+          <w:b w:val="false"/>
+          <w:bCs w:val="false"/>
+          <w:i w:val="false"/>
+          <w:iCs w:val="false"/>
+          <w:sz w:val="24"/>
+          <w:szCs w:val="24"/>
+        </w:rPr>
+        <w:t>uthenticity is a subjective</w:t>
+      </w:r>
+      <w:r>
+        <w:rPr>
+          <w:rFonts w:ascii="Times New Roman" w:hAnsi="Times New Roman"/>
+          <w:b w:val="false"/>
+          <w:bCs w:val="false"/>
+          <w:i/>
+          <w:iCs/>
+          <w:sz w:val="24"/>
+          <w:szCs w:val="24"/>
+        </w:rPr>
+        <w:t xml:space="preserve"> </w:t>
+      </w:r>
+      <w:r>
+        <w:rPr>
+          <w:rFonts w:ascii="Times New Roman" w:hAnsi="Times New Roman"/>
+          <w:b w:val="false"/>
+          <w:bCs w:val="false"/>
+          <w:i w:val="false"/>
+          <w:iCs w:val="false"/>
+          <w:sz w:val="24"/>
+          <w:szCs w:val="24"/>
+        </w:rPr>
+        <w:t>experience. This definition is remarkably similar to the psychological need for autonomy</w:t>
+      </w:r>
+      <w:r>
+        <w:rPr>
+          <w:rFonts w:ascii="Times New Roman" w:hAnsi="Times New Roman"/>
+          <w:b w:val="false"/>
+          <w:bCs w:val="false"/>
+          <w:i/>
+          <w:iCs/>
+          <w:sz w:val="24"/>
+          <w:szCs w:val="24"/>
+        </w:rPr>
+        <w:t xml:space="preserve"> </w:t>
+      </w:r>
+      <w:r>
+        <w:rPr>
+          <w:rFonts w:ascii="Times New Roman" w:hAnsi="Times New Roman"/>
+          <w:b w:val="false"/>
+          <w:bCs w:val="false"/>
+          <w:i w:val="false"/>
+          <w:iCs w:val="false"/>
+          <w:sz w:val="24"/>
+          <w:szCs w:val="24"/>
+        </w:rPr>
+        <w:t xml:space="preserve">in the context of self-determination theory, where autonomy “connotes an inner endorsement of one’s actions” and “people experience themselves as initiators of their own behavior” (Deci &amp; Ryan, 1987, p. 1025). Research conducted under the umbrella of self-determination theory has found consistent positive consequences for </w:t>
+      </w:r>
+      <w:r>
+        <w:rPr>
+          <w:rFonts w:ascii="Times New Roman" w:hAnsi="Times New Roman"/>
+          <w:b w:val="false"/>
+          <w:bCs w:val="false"/>
+          <w:i/>
+          <w:iCs/>
+          <w:sz w:val="24"/>
+          <w:szCs w:val="24"/>
+        </w:rPr>
+        <w:t xml:space="preserve">feeling </w:t>
+      </w:r>
+      <w:r>
+        <w:rPr>
+          <w:rFonts w:ascii="Times New Roman" w:hAnsi="Times New Roman"/>
+          <w:b w:val="false"/>
+          <w:bCs w:val="false"/>
+          <w:i w:val="false"/>
+          <w:iCs w:val="false"/>
+          <w:sz w:val="24"/>
+          <w:szCs w:val="24"/>
+        </w:rPr>
+        <w:t>authentic, such as increased happiness and well-being (e.g., Kernis &amp; Goldman, 2004; Ryan &amp; Deci, 2004; Sheldon &amp; Elliot, 1999).</w:t>
+      </w:r>
+    </w:p>
+    <w:p>
+      <w:pPr>
+        <w:pStyle w:val="TextBody"/>
+        <w:bidi w:val="0"/>
+        <w:spacing w:lineRule="auto" w:line="480" w:before="0" w:after="0"/>
+        <w:contextualSpacing/>
+        <w:jc w:val="left"/>
+        <w:rPr>
+          <w:rFonts w:ascii="Times New Roman" w:hAnsi="Times New Roman"/>
+        </w:rPr>
+      </w:pPr>
+      <w:r>
+        <w:rPr>
+          <w:rFonts w:ascii="Times New Roman" w:hAnsi="Times New Roman"/>
           <w:b/>
           <w:bCs/>
           <w:i w:val="false"/>
@@ -311,55 +804,7 @@
           <w:sz w:val="24"/>
           <w:szCs w:val="24"/>
         </w:rPr>
-        <w:tab/>
-      </w:r>
-      <w:r>
-        <w:rPr>
-          <w:rFonts w:ascii="Times New Roman" w:hAnsi="Times New Roman"/>
-          <w:b w:val="false"/>
-          <w:bCs w:val="false"/>
-          <w:i/>
-          <w:iCs/>
-          <w:sz w:val="24"/>
-          <w:szCs w:val="24"/>
-        </w:rPr>
-        <w:t>Congruence</w:t>
-      </w:r>
-      <w:r>
-        <w:rPr>
-          <w:rFonts w:ascii="Times New Roman" w:hAnsi="Times New Roman"/>
-          <w:b w:val="false"/>
-          <w:bCs w:val="false"/>
-          <w:i w:val="false"/>
-          <w:iCs w:val="false"/>
-          <w:sz w:val="24"/>
-          <w:szCs w:val="24"/>
-        </w:rPr>
-        <w:t xml:space="preserve"> fundamental to the way Carl Rogers saw psychotherapy. The idea was to align how a client thinks about themselves with their ideal version of themselves. Rogers (1961) quoted Kierkegaard to exemplify this goal of congruence he set for his clients: “to be that self which one really is.” Although he did not explicitly call this authenticity, it matches with contemporary definitions of the term, and he places centrality on closely-related concepts like being genuine, true, real, and not “putting up facades” to others. Abraham Maslow’s work focused on </w:t>
-      </w:r>
-      <w:r>
-        <w:rPr>
-          <w:rFonts w:ascii="Times New Roman" w:hAnsi="Times New Roman"/>
-          <w:b w:val="false"/>
-          <w:bCs w:val="false"/>
-          <w:i/>
-          <w:iCs/>
-          <w:sz w:val="24"/>
-          <w:szCs w:val="24"/>
-        </w:rPr>
-        <w:t>self-actualizing</w:t>
-      </w:r>
-      <w:r>
-        <w:rPr>
-          <w:rFonts w:ascii="Times New Roman" w:hAnsi="Times New Roman"/>
-          <w:b w:val="false"/>
-          <w:bCs w:val="false"/>
-          <w:i w:val="false"/>
-          <w:iCs w:val="false"/>
-          <w:sz w:val="24"/>
-          <w:szCs w:val="24"/>
-        </w:rPr>
-        <w:t>, which he defined as an “acceptance and expression of the inner core or self” (Maslow, 1968, p. 197). Again, this is similar to modern notions of authenticity. He touched on the concept explicitly by arguing an authentic person is one who resists influences to deviate from their inner core (Maslow, 1968).</w:t>
+        <w:t>Perceived Authenticity</w:t>
       </w:r>
     </w:p>
     <w:p>
@@ -382,55 +827,30 @@
           <w:szCs w:val="24"/>
         </w:rPr>
         <w:tab/>
-        <w:t xml:space="preserve">Sidney Jourard defined authenticity as something fundamentally social. He argued that we learn at a young age, through punishments and rules, to suppress our true feelings. If done chronically and inappropriately, this leads to negative psychological functioning. He saw </w:t>
-      </w:r>
-      <w:r>
-        <w:rPr>
-          <w:rFonts w:ascii="Times New Roman" w:hAnsi="Times New Roman"/>
-          <w:b w:val="false"/>
-          <w:bCs w:val="false"/>
-          <w:i/>
-          <w:iCs/>
-          <w:sz w:val="24"/>
-          <w:szCs w:val="24"/>
-        </w:rPr>
-        <w:t xml:space="preserve">self-disclosure </w:t>
-      </w:r>
-      <w:r>
-        <w:rPr>
-          <w:rFonts w:ascii="Times New Roman" w:hAnsi="Times New Roman"/>
-          <w:b w:val="false"/>
-          <w:bCs w:val="false"/>
-          <w:i w:val="false"/>
-          <w:iCs w:val="false"/>
-          <w:sz w:val="24"/>
-          <w:szCs w:val="24"/>
-        </w:rPr>
-        <w:t xml:space="preserve">of the real self to others—being </w:t>
-      </w:r>
-      <w:r>
-        <w:rPr>
-          <w:rFonts w:ascii="Times New Roman" w:hAnsi="Times New Roman"/>
-          <w:b w:val="false"/>
-          <w:bCs w:val="false"/>
-          <w:i/>
-          <w:iCs/>
-          <w:sz w:val="24"/>
-          <w:szCs w:val="24"/>
-        </w:rPr>
-        <w:t>transparent</w:t>
-      </w:r>
-      <w:r>
-        <w:rPr>
-          <w:rFonts w:ascii="Times New Roman" w:hAnsi="Times New Roman"/>
-          <w:b w:val="false"/>
-          <w:bCs w:val="false"/>
-          <w:i w:val="false"/>
-          <w:iCs w:val="false"/>
-          <w:sz w:val="24"/>
-          <w:szCs w:val="24"/>
-        </w:rPr>
-        <w:t>—as vital for well-being. He defines the authentic person as one who is “being oneself, honestly, in one’s relations with his [sic] fellows” (Jourard, 1964, p. 153). Much of his work reiterates that one of the main goals of therapy is to help the client live an authentic life—for the client to let people see them how they see themselves and resist the suppression of their true self by external pressures (Jourard, 1964; 1971; 1974).</w:t>
+      </w:r>
+      <w:r>
+        <w:rPr>
+          <w:rFonts w:ascii="Times New Roman" w:hAnsi="Times New Roman"/>
+          <w:b w:val="false"/>
+          <w:bCs w:val="false"/>
+          <w:i w:val="false"/>
+          <w:iCs w:val="false"/>
+          <w:sz w:val="24"/>
+          <w:szCs w:val="24"/>
+        </w:rPr>
+        <w:t>T</w:t>
+      </w:r>
+      <w:r>
+        <w:rPr>
+          <w:rFonts w:ascii="Times New Roman" w:hAnsi="Times New Roman"/>
+          <w:b w:val="false"/>
+          <w:bCs w:val="false"/>
+          <w:i w:val="false"/>
+          <w:iCs w:val="false"/>
+          <w:sz w:val="24"/>
+          <w:szCs w:val="24"/>
+        </w:rPr>
+        <w:t>he present research question concerns how the lay person perceives authenticity. How do people define and judge authenticity? How do perceptions of authenticity affect attitudes and behavior? Evidence answering each of these questions is demonstrated across various fields of study, such as psychology, sociology, marketing, and communications.</w:t>
       </w:r>
     </w:p>
     <w:p>
@@ -453,151 +873,691 @@
           <w:szCs w:val="24"/>
         </w:rPr>
         <w:tab/>
-        <w:t xml:space="preserve">These humanistic ideas about authenticity were not subjected to many empirical tests, however, partly due to the elusiveness of determining what precisely is one’s true self—“it is unclear what the self is being true to, when it is being true to itself” (Sheldon, 2009, p. 75). Positive psychologists (Sheldon &amp; King, 2001) study authenticity by doing away with the idea that there is an </w:t>
-      </w:r>
-      <w:r>
-        <w:rPr>
-          <w:rFonts w:ascii="Times New Roman" w:hAnsi="Times New Roman"/>
-          <w:b w:val="false"/>
-          <w:bCs w:val="false"/>
-          <w:i/>
-          <w:iCs/>
-          <w:sz w:val="24"/>
-          <w:szCs w:val="24"/>
-        </w:rPr>
-        <w:t xml:space="preserve">objective </w:t>
-      </w:r>
-      <w:r>
-        <w:rPr>
-          <w:rFonts w:ascii="Times New Roman" w:hAnsi="Times New Roman"/>
-          <w:b w:val="false"/>
-          <w:bCs w:val="false"/>
-          <w:i w:val="false"/>
-          <w:iCs w:val="false"/>
-          <w:sz w:val="24"/>
-          <w:szCs w:val="24"/>
-        </w:rPr>
-        <w:t>inner self, given that the self is socially constructed, changing with one’s goals, contexts, and social roles. Sheldon, Ryan, Rawsthorne, &amp; Ilardi (1997) defined authentic behavior as that which is “</w:t>
-      </w:r>
-      <w:r>
-        <w:rPr>
-          <w:rFonts w:ascii="Times New Roman" w:hAnsi="Times New Roman"/>
-          <w:b w:val="false"/>
-          <w:bCs w:val="false"/>
-          <w:i/>
-          <w:iCs/>
-          <w:sz w:val="24"/>
-          <w:szCs w:val="24"/>
-        </w:rPr>
-        <w:t>phenomenally</w:t>
-      </w:r>
-      <w:r>
-        <w:rPr>
-          <w:rFonts w:ascii="Times New Roman" w:hAnsi="Times New Roman"/>
-          <w:b w:val="false"/>
-          <w:bCs w:val="false"/>
-          <w:i w:val="false"/>
-          <w:iCs w:val="false"/>
-          <w:sz w:val="24"/>
-          <w:szCs w:val="24"/>
-        </w:rPr>
-        <w:t xml:space="preserve"> experienced as being authentic by the self… or internally caused,” and that to act authentically is to act “with a full </w:t>
-      </w:r>
-      <w:r>
-        <w:rPr>
-          <w:rFonts w:ascii="Times New Roman" w:hAnsi="Times New Roman"/>
-          <w:b w:val="false"/>
-          <w:bCs w:val="false"/>
-          <w:i/>
-          <w:iCs/>
-          <w:sz w:val="24"/>
-          <w:szCs w:val="24"/>
-        </w:rPr>
-        <w:t>sense</w:t>
-      </w:r>
-      <w:r>
-        <w:rPr>
-          <w:rFonts w:ascii="Times New Roman" w:hAnsi="Times New Roman"/>
-          <w:b w:val="false"/>
-          <w:bCs w:val="false"/>
-          <w:i w:val="false"/>
-          <w:iCs w:val="false"/>
-          <w:sz w:val="24"/>
-          <w:szCs w:val="24"/>
-        </w:rPr>
-        <w:t xml:space="preserve"> of choice and expression” (p. 1381, emphasis mine). Authenticity is a subjective</w:t>
-      </w:r>
-      <w:r>
-        <w:rPr>
-          <w:rFonts w:ascii="Times New Roman" w:hAnsi="Times New Roman"/>
-          <w:b w:val="false"/>
-          <w:bCs w:val="false"/>
-          <w:i/>
-          <w:iCs/>
-          <w:sz w:val="24"/>
-          <w:szCs w:val="24"/>
-        </w:rPr>
-        <w:t xml:space="preserve"> </w:t>
-      </w:r>
-      <w:r>
-        <w:rPr>
-          <w:rFonts w:ascii="Times New Roman" w:hAnsi="Times New Roman"/>
-          <w:b w:val="false"/>
-          <w:bCs w:val="false"/>
-          <w:i w:val="false"/>
-          <w:iCs w:val="false"/>
-          <w:sz w:val="24"/>
-          <w:szCs w:val="24"/>
-        </w:rPr>
-        <w:t>experience. This definition is remarkably similar to the psychological need for autonomy</w:t>
-      </w:r>
-      <w:r>
-        <w:rPr>
-          <w:rFonts w:ascii="Times New Roman" w:hAnsi="Times New Roman"/>
-          <w:b w:val="false"/>
-          <w:bCs w:val="false"/>
-          <w:i/>
-          <w:iCs/>
-          <w:sz w:val="24"/>
-          <w:szCs w:val="24"/>
-        </w:rPr>
-        <w:t xml:space="preserve"> </w:t>
-      </w:r>
-      <w:r>
-        <w:rPr>
-          <w:rFonts w:ascii="Times New Roman" w:hAnsi="Times New Roman"/>
-          <w:b w:val="false"/>
-          <w:bCs w:val="false"/>
-          <w:i w:val="false"/>
-          <w:iCs w:val="false"/>
-          <w:sz w:val="24"/>
-          <w:szCs w:val="24"/>
-        </w:rPr>
-        <w:t xml:space="preserve">in the context of self-determination theory, where autonomy “connotes an inner endorsement of one’s actions” and “people experience themselves as initiators of their own behavior” (Deci &amp; Ryan, 1987, p. 1025). Research conducted under the umbrella of self-determination theory has found consistent positive consequences for </w:t>
-      </w:r>
-      <w:r>
-        <w:rPr>
-          <w:rFonts w:ascii="Times New Roman" w:hAnsi="Times New Roman"/>
-          <w:b w:val="false"/>
-          <w:bCs w:val="false"/>
-          <w:i/>
-          <w:iCs/>
-          <w:sz w:val="24"/>
-          <w:szCs w:val="24"/>
-        </w:rPr>
-        <w:t xml:space="preserve">feeling </w:t>
-      </w:r>
-      <w:r>
-        <w:rPr>
-          <w:rFonts w:ascii="Times New Roman" w:hAnsi="Times New Roman"/>
-          <w:b w:val="false"/>
-          <w:bCs w:val="false"/>
-          <w:i w:val="false"/>
-          <w:iCs w:val="false"/>
-          <w:sz w:val="24"/>
-          <w:szCs w:val="24"/>
-        </w:rPr>
-        <w:t>authentic, such as increased happiness and well-being (e.g., Kernis &amp; Goldman, 2004; Ryan &amp; Deci, 2004; Sheldon &amp; Elliot, 1999).</w:t>
+        <w:t>What is perceived as authentic depends on the person and the context; perceptions of authenticity are a “socially constructed interpretation… of what is observed rather than properties inherent in the object” (Beverland &amp; Farrelly, 2010, p. 839; Grayson &amp; Martinec, 2004). Qualitative research shows the breadth of ways people understand authenticity.</w:t>
+      </w:r>
+    </w:p>
+    <w:p>
+      <w:pPr>
+        <w:pStyle w:val="TextBody"/>
+        <w:bidi w:val="0"/>
+        <w:spacing w:lineRule="auto" w:line="480" w:before="0" w:after="0"/>
+        <w:contextualSpacing/>
+        <w:jc w:val="left"/>
+        <w:rPr>
+          <w:rFonts w:ascii="Times New Roman" w:hAnsi="Times New Roman"/>
+        </w:rPr>
+      </w:pPr>
+      <w:r>
+        <w:rPr>
+          <w:rFonts w:ascii="Times New Roman" w:hAnsi="Times New Roman"/>
+          <w:b w:val="false"/>
+          <w:bCs w:val="false"/>
+          <w:i w:val="false"/>
+          <w:iCs w:val="false"/>
+          <w:sz w:val="24"/>
+          <w:szCs w:val="24"/>
+        </w:rPr>
+        <w:tab/>
+        <w:t>Beverland and Farrelly (2010) asked participants how they defined authenticity, presenting them with about 100 images depicting various brands, cultural icons, tourist sites, etc., to facilitate discussion about what they perceived to be authentic. Among many other reasons, interviewees attributed authenticity to products because the product did what it was advertised to do (shampoo) or gave people greater ability to develop knowledge (Apple computers), while they ascribed inauthenticity to products for being expensive and exploitatively produced (Nike) or being unhealthy (cigarettes).</w:t>
+      </w:r>
+    </w:p>
+    <w:p>
+      <w:pPr>
+        <w:pStyle w:val="TextBody"/>
+        <w:bidi w:val="0"/>
+        <w:spacing w:lineRule="auto" w:line="480" w:before="0" w:after="0"/>
+        <w:contextualSpacing/>
+        <w:jc w:val="left"/>
+        <w:rPr/>
+      </w:pPr>
+      <w:r>
+        <w:rPr>
+          <w:rFonts w:ascii="Times New Roman" w:hAnsi="Times New Roman"/>
+          <w:b w:val="false"/>
+          <w:bCs w:val="false"/>
+          <w:i w:val="false"/>
+          <w:iCs w:val="false"/>
+          <w:sz w:val="24"/>
+          <w:szCs w:val="24"/>
+        </w:rPr>
+        <w:tab/>
+        <w:t xml:space="preserve">Items in museums can literally be authentic in that they are </w:t>
+      </w:r>
+      <w:r>
+        <w:rPr>
+          <w:rFonts w:ascii="Times New Roman" w:hAnsi="Times New Roman"/>
+          <w:b w:val="false"/>
+          <w:bCs w:val="false"/>
+          <w:i/>
+          <w:iCs/>
+          <w:sz w:val="24"/>
+          <w:szCs w:val="24"/>
+        </w:rPr>
+        <w:t xml:space="preserve">actual </w:t>
+      </w:r>
+      <w:r>
+        <w:rPr>
+          <w:rFonts w:ascii="Times New Roman" w:hAnsi="Times New Roman"/>
+          <w:b w:val="false"/>
+          <w:bCs w:val="false"/>
+          <w:i w:val="false"/>
+          <w:iCs w:val="false"/>
+          <w:sz w:val="24"/>
+          <w:szCs w:val="24"/>
+        </w:rPr>
+        <w:t>historical objects from an important time or relating to an important figure (Grayson &amp; Martinec, 2004; Hede, Garma, Josiassen, &amp; Thyne, 2014)—</w:t>
+      </w:r>
+      <w:r>
+        <w:rPr>
+          <w:rFonts w:ascii="Times New Roman" w:hAnsi="Times New Roman"/>
+          <w:b w:val="false"/>
+          <w:bCs w:val="false"/>
+          <w:i w:val="false"/>
+          <w:iCs w:val="false"/>
+          <w:sz w:val="24"/>
+          <w:szCs w:val="24"/>
+        </w:rPr>
+        <w:t xml:space="preserve">yet </w:t>
+      </w:r>
+      <w:r>
+        <w:rPr>
+          <w:rFonts w:ascii="Times New Roman" w:hAnsi="Times New Roman"/>
+          <w:b w:val="false"/>
+          <w:bCs w:val="false"/>
+          <w:i w:val="false"/>
+          <w:iCs w:val="false"/>
+          <w:sz w:val="24"/>
+          <w:szCs w:val="24"/>
+        </w:rPr>
+        <w:t xml:space="preserve">people are very willing to assign authenticity to objects that they </w:t>
+      </w:r>
+      <w:r>
+        <w:rPr>
+          <w:rFonts w:ascii="Times New Roman" w:hAnsi="Times New Roman"/>
+          <w:b w:val="false"/>
+          <w:bCs w:val="false"/>
+          <w:i/>
+          <w:iCs/>
+          <w:sz w:val="24"/>
+          <w:szCs w:val="24"/>
+        </w:rPr>
+        <w:t xml:space="preserve">know </w:t>
+      </w:r>
+      <w:r>
+        <w:rPr>
+          <w:rFonts w:ascii="Times New Roman" w:hAnsi="Times New Roman"/>
+          <w:b w:val="false"/>
+          <w:bCs w:val="false"/>
+          <w:i w:val="false"/>
+          <w:iCs w:val="false"/>
+          <w:sz w:val="24"/>
+          <w:szCs w:val="24"/>
+        </w:rPr>
+        <w:t xml:space="preserve">are contrived attempts to represent a fiction. Grayson and Martinec (2004) interviewed people visiting Shakespeare’s birthplace and the Sherlock Holmes museum, finding that people used different definitions of authenticity in their judgments in labeling each of these attractions as authentic. The authors define </w:t>
+      </w:r>
+      <w:r>
+        <w:rPr>
+          <w:rFonts w:ascii="Times New Roman" w:hAnsi="Times New Roman"/>
+          <w:b w:val="false"/>
+          <w:bCs w:val="false"/>
+          <w:i/>
+          <w:iCs/>
+          <w:sz w:val="24"/>
+          <w:szCs w:val="24"/>
+        </w:rPr>
+        <w:t xml:space="preserve">indexical authenticity </w:t>
+      </w:r>
+      <w:r>
+        <w:rPr>
+          <w:rFonts w:ascii="Times New Roman" w:hAnsi="Times New Roman"/>
+          <w:b w:val="false"/>
+          <w:bCs w:val="false"/>
+          <w:i w:val="false"/>
+          <w:iCs w:val="false"/>
+          <w:sz w:val="24"/>
+          <w:szCs w:val="24"/>
+        </w:rPr>
+        <w:t xml:space="preserve">to refer to an object that is the original—not a copy or replica—while </w:t>
+      </w:r>
+      <w:r>
+        <w:rPr>
+          <w:rFonts w:ascii="Times New Roman" w:hAnsi="Times New Roman"/>
+          <w:b w:val="false"/>
+          <w:bCs w:val="false"/>
+          <w:i/>
+          <w:iCs/>
+          <w:sz w:val="24"/>
+          <w:szCs w:val="24"/>
+        </w:rPr>
+        <w:t xml:space="preserve">iconic authenticity </w:t>
+      </w:r>
+      <w:r>
+        <w:rPr>
+          <w:rFonts w:ascii="Times New Roman" w:hAnsi="Times New Roman"/>
+          <w:b w:val="false"/>
+          <w:bCs w:val="false"/>
+          <w:i w:val="false"/>
+          <w:iCs w:val="false"/>
+          <w:sz w:val="24"/>
+          <w:szCs w:val="24"/>
+        </w:rPr>
+        <w:t xml:space="preserve">refers to an object that accurately represents the original, without actually being the original. For example, an indexically authentic basketball jersey is one a player wore while playing in a game, while an iconically authentic jersey is one made </w:t>
+      </w:r>
+      <w:r>
+        <w:rPr>
+          <w:rFonts w:ascii="Times New Roman" w:hAnsi="Times New Roman"/>
+          <w:b w:val="false"/>
+          <w:bCs w:val="false"/>
+          <w:i/>
+          <w:iCs/>
+          <w:sz w:val="24"/>
+          <w:szCs w:val="24"/>
+        </w:rPr>
+        <w:t xml:space="preserve">exactly </w:t>
+      </w:r>
+      <w:r>
+        <w:rPr>
+          <w:rFonts w:ascii="Times New Roman" w:hAnsi="Times New Roman"/>
+          <w:b w:val="false"/>
+          <w:bCs w:val="false"/>
+          <w:i w:val="false"/>
+          <w:iCs w:val="false"/>
+          <w:sz w:val="24"/>
+          <w:szCs w:val="24"/>
+        </w:rPr>
+        <w:t>like the player’s, but was never actually game-worn.</w:t>
+      </w:r>
+    </w:p>
+    <w:p>
+      <w:pPr>
+        <w:pStyle w:val="TextBody"/>
+        <w:bidi w:val="0"/>
+        <w:spacing w:lineRule="auto" w:line="480" w:before="0" w:after="0"/>
+        <w:contextualSpacing/>
+        <w:jc w:val="left"/>
+        <w:rPr/>
+      </w:pPr>
+      <w:r>
+        <w:rPr>
+          <w:rFonts w:ascii="Times New Roman" w:hAnsi="Times New Roman"/>
+          <w:b w:val="false"/>
+          <w:bCs w:val="false"/>
+          <w:i w:val="false"/>
+          <w:iCs w:val="false"/>
+          <w:sz w:val="24"/>
+          <w:szCs w:val="24"/>
+        </w:rPr>
+        <w:tab/>
+      </w:r>
+      <w:r>
+        <w:rPr>
+          <w:rFonts w:ascii="Times New Roman" w:hAnsi="Times New Roman"/>
+          <w:b w:val="false"/>
+          <w:bCs w:val="false"/>
+          <w:i w:val="false"/>
+          <w:iCs w:val="false"/>
+          <w:sz w:val="24"/>
+          <w:szCs w:val="24"/>
+        </w:rPr>
+        <w:t>I</w:t>
+      </w:r>
+      <w:r>
+        <w:rPr>
+          <w:rFonts w:ascii="Times New Roman" w:hAnsi="Times New Roman"/>
+          <w:b w:val="false"/>
+          <w:bCs w:val="false"/>
+          <w:i w:val="false"/>
+          <w:iCs w:val="false"/>
+          <w:sz w:val="24"/>
+          <w:szCs w:val="24"/>
+        </w:rPr>
+        <w:t>conic authenticity was exemplified by museum patrons finding Sherlock Holmes’s—a fictional character—“possessions” to be authentic because: “You have a feeling as if [Holmes] really touched everything,” the museum contained “things that Sherlock Holmes might have used to solve the crimes,” and that one could see “[Holmes’s] living quarters, and where he sat, did his writings and thinking” (Grayson &amp; Martinec, 2004, pp. 300-301). Patrons also noted the authenticity of the Holmes museum because everything inside looked as if it belonged at that historical time; people’s perceptions of authenticity are tangled up with feelings of nostalgia for a (fictionalized) past.</w:t>
+      </w:r>
+    </w:p>
+    <w:p>
+      <w:pPr>
+        <w:pStyle w:val="TextBody"/>
+        <w:bidi w:val="0"/>
+        <w:spacing w:lineRule="auto" w:line="480" w:before="0" w:after="0"/>
+        <w:contextualSpacing/>
+        <w:jc w:val="left"/>
+        <w:rPr/>
+      </w:pPr>
+      <w:r>
+        <w:rPr>
+          <w:rFonts w:ascii="Times New Roman" w:hAnsi="Times New Roman"/>
+          <w:b w:val="false"/>
+          <w:bCs w:val="false"/>
+          <w:i w:val="false"/>
+          <w:iCs w:val="false"/>
+          <w:sz w:val="24"/>
+          <w:szCs w:val="24"/>
+        </w:rPr>
+        <w:tab/>
+        <w:t xml:space="preserve">Kovacs, Carroll, and Lehman (2014) asked participants to choose or nominate words that would describe a restaurant as authentic. In addition to the synonyms commonly found across authenticity research (e.g., genuine, real), participants also associated authentic restaurants with words like skilled, traditional, historical, expert, professional, and iconic. </w:t>
+      </w:r>
+      <w:r>
+        <w:rPr>
+          <w:rFonts w:ascii="Times New Roman" w:hAnsi="Times New Roman"/>
+          <w:b w:val="false"/>
+          <w:bCs w:val="false"/>
+          <w:i w:val="false"/>
+          <w:iCs w:val="false"/>
+          <w:sz w:val="24"/>
+          <w:szCs w:val="24"/>
+        </w:rPr>
+        <w:t>Amateurism and non-professionalism—antonyms to some of the words found by Kovacs and colleages—can lend an aura of authenticity to a political candidate (Enli, 2017; Manning, Penfold-Mounce, Loader, Vromen, &amp; Xenos, 2017). T</w:t>
+      </w:r>
+      <w:r>
+        <w:rPr>
+          <w:rFonts w:ascii="Times New Roman" w:hAnsi="Times New Roman"/>
+          <w:b w:val="false"/>
+          <w:bCs w:val="false"/>
+          <w:i w:val="false"/>
+          <w:iCs w:val="false"/>
+          <w:sz w:val="24"/>
+          <w:szCs w:val="24"/>
+        </w:rPr>
+        <w:t xml:space="preserve">he meaning of authenticity is fluid, </w:t>
+      </w:r>
+      <w:r>
+        <w:rPr>
+          <w:rFonts w:ascii="Times New Roman" w:hAnsi="Times New Roman"/>
+          <w:b w:val="false"/>
+          <w:bCs w:val="false"/>
+          <w:i w:val="false"/>
+          <w:iCs w:val="false"/>
+          <w:sz w:val="24"/>
+          <w:szCs w:val="24"/>
+        </w:rPr>
+        <w:t>and i</w:t>
+      </w:r>
+      <w:r>
+        <w:rPr>
+          <w:rFonts w:ascii="Times New Roman" w:hAnsi="Times New Roman"/>
+          <w:b w:val="false"/>
+          <w:bCs w:val="false"/>
+          <w:i w:val="false"/>
+          <w:iCs w:val="false"/>
+          <w:sz w:val="24"/>
+          <w:szCs w:val="24"/>
+        </w:rPr>
+        <w:t>t can be assigned to many things that are simply “good,” depending on the context.</w:t>
+      </w:r>
+    </w:p>
+    <w:p>
+      <w:pPr>
+        <w:pStyle w:val="TextBody"/>
+        <w:bidi w:val="0"/>
+        <w:spacing w:lineRule="auto" w:line="480" w:before="0" w:after="0"/>
+        <w:contextualSpacing/>
+        <w:jc w:val="left"/>
+        <w:rPr/>
+      </w:pPr>
+      <w:r>
+        <w:rPr>
+          <w:rFonts w:ascii="Times New Roman" w:hAnsi="Times New Roman"/>
+          <w:b w:val="false"/>
+          <w:bCs w:val="false"/>
+          <w:i w:val="false"/>
+          <w:iCs w:val="false"/>
+          <w:sz w:val="24"/>
+          <w:szCs w:val="24"/>
+        </w:rPr>
+        <w:tab/>
+        <w:t xml:space="preserve">Researchers across disciplines have also studied the correlates, causes, and consequences of perceived authenticity. Psychologists have found that perceiving romantic partners as authentic relates to greater relationship quality (e.g., increased satisfaction, less avoidance; Wickham, 2013), seeing one’s coworker as authentic relates to liking and trusting that coworker (Liu &amp; Perrew, 2006), and people high in power (i.e., a CEO) are seen as less authentic in expressing how they feel than those </w:t>
+      </w:r>
+      <w:r>
+        <w:rPr>
+          <w:rFonts w:ascii="Times New Roman" w:hAnsi="Times New Roman"/>
+          <w:b w:val="false"/>
+          <w:bCs w:val="false"/>
+          <w:i w:val="false"/>
+          <w:iCs w:val="false"/>
+          <w:sz w:val="24"/>
+          <w:szCs w:val="24"/>
+        </w:rPr>
+        <w:t>lower in</w:t>
+      </w:r>
+      <w:r>
+        <w:rPr>
+          <w:rFonts w:ascii="Times New Roman" w:hAnsi="Times New Roman"/>
+          <w:b w:val="false"/>
+          <w:bCs w:val="false"/>
+          <w:i w:val="false"/>
+          <w:iCs w:val="false"/>
+          <w:sz w:val="24"/>
+          <w:szCs w:val="24"/>
+        </w:rPr>
+        <w:t xml:space="preserve"> power (Kim et al., 2017).</w:t>
+      </w:r>
+    </w:p>
+    <w:p>
+      <w:pPr>
+        <w:pStyle w:val="TextBody"/>
+        <w:bidi w:val="0"/>
+        <w:spacing w:lineRule="auto" w:line="480" w:before="0" w:after="0"/>
+        <w:contextualSpacing/>
+        <w:jc w:val="left"/>
+        <w:rPr/>
+      </w:pPr>
+      <w:r>
+        <w:rPr>
+          <w:rFonts w:ascii="Times New Roman" w:hAnsi="Times New Roman"/>
+          <w:b w:val="false"/>
+          <w:bCs w:val="false"/>
+          <w:i w:val="false"/>
+          <w:iCs w:val="false"/>
+          <w:sz w:val="24"/>
+          <w:szCs w:val="24"/>
+        </w:rPr>
+        <w:tab/>
+        <w:t>Marketing research also demonstrates positive consequences of perceived authenticity. The more people perceive a variety of products to be authentic, the more they are willing to pay for them (Kadirov, 2015). Kovacs, Carroll, &amp; Lehman (2014) analyzed nearly 19,000 Yelp reviews for restaurants, finding that the more that people mentioned authenticity-related words, the more positively they reviewed the establishment. Family-owned restaurants were perceived as authentic, while chain restaurants were seen as inauthentic. Restaurants could also be categorized into keywords, such as Italian, Chinese, burgers, sandwiches, pizza, etc., and the more categories restaurants belonged to, the less authenticity-related words reviewers used. Kovacs and colleagues replicated these findings in a vignette experiment.</w:t>
+      </w:r>
+    </w:p>
+    <w:p>
+      <w:pPr>
+        <w:pStyle w:val="TextBody"/>
+        <w:bidi w:val="0"/>
+        <w:spacing w:lineRule="auto" w:line="480" w:before="0" w:after="0"/>
+        <w:contextualSpacing/>
+        <w:jc w:val="left"/>
+        <w:rPr>
+          <w:rFonts w:ascii="Times New Roman" w:hAnsi="Times New Roman"/>
+        </w:rPr>
+      </w:pPr>
+      <w:r>
+        <w:rPr>
+          <w:rFonts w:ascii="Times New Roman" w:hAnsi="Times New Roman"/>
+          <w:b w:val="false"/>
+          <w:bCs w:val="false"/>
+          <w:i w:val="false"/>
+          <w:iCs w:val="false"/>
+          <w:sz w:val="24"/>
+          <w:szCs w:val="24"/>
+        </w:rPr>
+        <w:tab/>
+        <w:t>Believing that one’s Airbnb stay was authentic (i.e., representative of local way of life, conducive to interacting with the local community) was positively related to consumers agreeing they paid a reasonable price and that the stay was a good value (Lian, Choi, &amp; Joppe, 2016). Public figures are perceived as less authentic when they hire someone to write their social media posts for them (Cohen &amp; Tyler, 2016). In-depth interviews with business owners and political consultants show that authenticity is a concept thought to be important in brand management (Beverland, 2005; Sorazio, 2017).</w:t>
+      </w:r>
+    </w:p>
+    <w:p>
+      <w:pPr>
+        <w:pStyle w:val="TextBody"/>
+        <w:bidi w:val="0"/>
+        <w:spacing w:lineRule="auto" w:line="480" w:before="0" w:after="0"/>
+        <w:contextualSpacing/>
+        <w:jc w:val="left"/>
+        <w:rPr/>
+      </w:pPr>
+      <w:r>
+        <w:rPr>
+          <w:rFonts w:ascii="Times New Roman" w:hAnsi="Times New Roman"/>
+          <w:b w:val="false"/>
+          <w:bCs w:val="false"/>
+          <w:i w:val="false"/>
+          <w:iCs w:val="false"/>
+          <w:sz w:val="24"/>
+          <w:szCs w:val="24"/>
+        </w:rPr>
+        <w:tab/>
+        <w:t xml:space="preserve">Hahl, Kim &amp; Sivan (2017) examined how people could find a “lying demagogue” to be such an authentic political candidate. In a minimal-group experiment, Hahl and colleagues found that participants who read about a candidate telling obvious lies and making misogynist remarks perceived this candidate to be </w:t>
+      </w:r>
+      <w:r>
+        <w:rPr>
+          <w:rFonts w:ascii="Times New Roman" w:hAnsi="Times New Roman"/>
+          <w:b w:val="false"/>
+          <w:bCs w:val="false"/>
+          <w:i/>
+          <w:iCs/>
+          <w:sz w:val="24"/>
+          <w:szCs w:val="24"/>
+        </w:rPr>
+        <w:t xml:space="preserve">more </w:t>
+      </w:r>
+      <w:r>
+        <w:rPr>
+          <w:rFonts w:ascii="Times New Roman" w:hAnsi="Times New Roman"/>
+          <w:b w:val="false"/>
+          <w:bCs w:val="false"/>
+          <w:i w:val="false"/>
+          <w:iCs w:val="false"/>
+          <w:sz w:val="24"/>
+          <w:szCs w:val="24"/>
+        </w:rPr>
+        <w:t>authentic when the participant felt like they were from an aggrieved social group and that the political system was not representing their interests. The authors argued that this was because lying and misogyny disregard the established norms of a political system that participants found illegitimate.</w:t>
+      </w:r>
+    </w:p>
+    <w:p>
+      <w:pPr>
+        <w:pStyle w:val="TextBody"/>
+        <w:bidi w:val="0"/>
+        <w:spacing w:lineRule="auto" w:line="480" w:before="0" w:after="0"/>
+        <w:contextualSpacing/>
+        <w:jc w:val="left"/>
+        <w:rPr/>
+      </w:pPr>
+      <w:bookmarkStart w:id="0" w:name="__DdeLink__780_2003807226"/>
+      <w:r>
+        <w:rPr>
+          <w:rFonts w:ascii="Times New Roman" w:hAnsi="Times New Roman"/>
+          <w:b w:val="false"/>
+          <w:bCs w:val="false"/>
+          <w:i w:val="false"/>
+          <w:iCs w:val="false"/>
+          <w:sz w:val="24"/>
+          <w:szCs w:val="24"/>
+        </w:rPr>
+        <w:tab/>
+        <w:t>Pillow, Crabtree, Galvin, and Hale (2017)</w:t>
+      </w:r>
+      <w:r>
+        <w:rPr>
+          <w:rFonts w:ascii="Times New Roman" w:hAnsi="Times New Roman"/>
+          <w:b w:val="false"/>
+          <w:bCs w:val="false"/>
+          <w:i w:val="false"/>
+          <w:iCs w:val="false"/>
+          <w:sz w:val="24"/>
+          <w:szCs w:val="24"/>
+        </w:rPr>
+        <w:t xml:space="preserve"> argued </w:t>
+      </w:r>
+      <w:r>
+        <w:rPr>
+          <w:rFonts w:ascii="Times New Roman" w:hAnsi="Times New Roman"/>
+          <w:b w:val="false"/>
+          <w:bCs w:val="false"/>
+          <w:i w:val="false"/>
+          <w:iCs w:val="false"/>
+          <w:sz w:val="24"/>
+          <w:szCs w:val="24"/>
+        </w:rPr>
+        <w:t xml:space="preserve">that people are motivated to </w:t>
+      </w:r>
+      <w:r>
+        <w:rPr>
+          <w:rFonts w:ascii="Times New Roman" w:hAnsi="Times New Roman"/>
+          <w:b w:val="false"/>
+          <w:bCs w:val="false"/>
+          <w:i w:val="false"/>
+          <w:iCs w:val="false"/>
+          <w:sz w:val="24"/>
+          <w:szCs w:val="24"/>
+        </w:rPr>
+        <w:t>political candidates</w:t>
+      </w:r>
+      <w:r>
+        <w:rPr>
+          <w:rFonts w:ascii="Times New Roman" w:hAnsi="Times New Roman"/>
+          <w:b w:val="false"/>
+          <w:bCs w:val="false"/>
+          <w:i w:val="false"/>
+          <w:iCs w:val="false"/>
+          <w:sz w:val="24"/>
+          <w:szCs w:val="24"/>
+        </w:rPr>
+        <w:t xml:space="preserve"> they support as authentic. In a survey about five candidates from the 2016 United States presidential election, they found that the positive relationship between perceiving the candidate to speak candidly and perceiving the candidate to be authentic was stronger when people liked the candidate (compared to when they did not). Pillow and colleagues argued that this supports a motivated reasoning (Kunda, 1990) account, interpret</w:t>
+      </w:r>
+      <w:r>
+        <w:rPr>
+          <w:rFonts w:ascii="Times New Roman" w:hAnsi="Times New Roman"/>
+          <w:b w:val="false"/>
+          <w:bCs w:val="false"/>
+          <w:i w:val="false"/>
+          <w:iCs w:val="false"/>
+          <w:sz w:val="24"/>
+          <w:szCs w:val="24"/>
+        </w:rPr>
+        <w:t>ing</w:t>
+      </w:r>
+      <w:r>
+        <w:rPr>
+          <w:rFonts w:ascii="Times New Roman" w:hAnsi="Times New Roman"/>
+          <w:b w:val="false"/>
+          <w:bCs w:val="false"/>
+          <w:i w:val="false"/>
+          <w:iCs w:val="false"/>
+          <w:sz w:val="24"/>
+          <w:szCs w:val="24"/>
+        </w:rPr>
+        <w:t xml:space="preserve"> the interaction to be due to </w:t>
+      </w:r>
+      <w:r>
+        <w:rPr>
+          <w:rFonts w:ascii="Times New Roman" w:hAnsi="Times New Roman"/>
+          <w:b w:val="false"/>
+          <w:bCs w:val="false"/>
+          <w:i w:val="false"/>
+          <w:iCs w:val="false"/>
+          <w:sz w:val="24"/>
+          <w:szCs w:val="24"/>
+        </w:rPr>
+        <w:t xml:space="preserve">a cognitive process whereby </w:t>
+      </w:r>
+      <w:r>
+        <w:rPr>
+          <w:rFonts w:ascii="Times New Roman" w:hAnsi="Times New Roman"/>
+          <w:b w:val="false"/>
+          <w:bCs w:val="false"/>
+          <w:i w:val="false"/>
+          <w:iCs w:val="false"/>
+          <w:sz w:val="24"/>
+          <w:szCs w:val="24"/>
+        </w:rPr>
+        <w:t xml:space="preserve">people </w:t>
+      </w:r>
+      <w:r>
+        <w:rPr>
+          <w:rFonts w:ascii="Times New Roman" w:hAnsi="Times New Roman"/>
+          <w:b w:val="false"/>
+          <w:bCs w:val="false"/>
+          <w:i w:val="false"/>
+          <w:iCs w:val="false"/>
+          <w:sz w:val="24"/>
+          <w:szCs w:val="24"/>
+        </w:rPr>
+        <w:t xml:space="preserve">who like </w:t>
+      </w:r>
+      <w:r>
+        <w:rPr>
+          <w:rFonts w:ascii="Times New Roman" w:hAnsi="Times New Roman"/>
+          <w:b w:val="false"/>
+          <w:bCs w:val="false"/>
+          <w:i w:val="false"/>
+          <w:iCs w:val="false"/>
+          <w:sz w:val="24"/>
+          <w:szCs w:val="24"/>
+        </w:rPr>
+        <w:t xml:space="preserve">the candidate </w:t>
+      </w:r>
+      <w:r>
+        <w:rPr>
+          <w:rFonts w:ascii="Times New Roman" w:hAnsi="Times New Roman"/>
+          <w:b w:val="false"/>
+          <w:bCs w:val="false"/>
+          <w:i w:val="false"/>
+          <w:iCs w:val="false"/>
+          <w:sz w:val="24"/>
+          <w:szCs w:val="24"/>
+        </w:rPr>
+        <w:t>weigh</w:t>
+      </w:r>
+      <w:r>
+        <w:rPr>
+          <w:rFonts w:ascii="Times New Roman" w:hAnsi="Times New Roman"/>
+          <w:b w:val="false"/>
+          <w:bCs w:val="false"/>
+          <w:i w:val="false"/>
+          <w:iCs w:val="false"/>
+          <w:sz w:val="24"/>
+          <w:szCs w:val="24"/>
+        </w:rPr>
+        <w:t xml:space="preserve"> perceived candor </w:t>
+      </w:r>
+      <w:r>
+        <w:rPr>
+          <w:rFonts w:ascii="Times New Roman" w:hAnsi="Times New Roman"/>
+          <w:b w:val="false"/>
+          <w:bCs w:val="false"/>
+          <w:i w:val="false"/>
+          <w:iCs w:val="false"/>
+          <w:sz w:val="24"/>
+          <w:szCs w:val="24"/>
+        </w:rPr>
+        <w:t>as more important</w:t>
+      </w:r>
+      <w:r>
+        <w:rPr>
+          <w:rFonts w:ascii="Times New Roman" w:hAnsi="Times New Roman"/>
+          <w:b w:val="false"/>
+          <w:bCs w:val="false"/>
+          <w:i w:val="false"/>
+          <w:iCs w:val="false"/>
+          <w:sz w:val="24"/>
+          <w:szCs w:val="24"/>
+        </w:rPr>
+        <w:t xml:space="preserve"> when judging the authenticity of a candidate then those who dislike the candidate. The authors also demonstrated that perceiving the candidate as unfiltered and not “politically correct” predicted people thinking the candidate was rejecting external influences on their behavior, which in turn predicted perceiving the candidate as authentic. </w:t>
+      </w:r>
+      <w:commentRangeStart w:id="0"/>
+      <w:r>
+        <w:rPr>
+          <w:rFonts w:ascii="Times New Roman" w:hAnsi="Times New Roman"/>
+          <w:b w:val="false"/>
+          <w:bCs w:val="false"/>
+          <w:i w:val="false"/>
+          <w:iCs w:val="false"/>
+          <w:sz w:val="24"/>
+          <w:szCs w:val="24"/>
+        </w:rPr>
+        <w:t xml:space="preserve">They argued that this supports a correspondent inference (Jones &amp; Davis, 1965) account, given that </w:t>
+      </w:r>
+      <w:bookmarkEnd w:id="0"/>
+      <w:r>
+        <w:rPr>
+          <w:rFonts w:ascii="Times New Roman" w:hAnsi="Times New Roman"/>
+          <w:b w:val="false"/>
+          <w:bCs w:val="false"/>
+          <w:i w:val="false"/>
+          <w:iCs w:val="false"/>
+          <w:sz w:val="24"/>
+          <w:szCs w:val="24"/>
+        </w:rPr>
+        <w:t>people assume others are acting on their own volition when when acting against norms.</w:t>
+      </w:r>
+      <w:commentRangeEnd w:id="0"/>
+      <w:r>
+        <w:commentReference w:id="0"/>
+      </w:r>
+      <w:r>
+        <w:rPr>
+          <w:rFonts w:ascii="Times New Roman" w:hAnsi="Times New Roman"/>
+          <w:b w:val="false"/>
+          <w:bCs w:val="false"/>
+          <w:i w:val="false"/>
+          <w:iCs w:val="false"/>
+          <w:sz w:val="24"/>
+          <w:szCs w:val="24"/>
+        </w:rPr>
       </w:r>
     </w:p>
     <w:p>
@@ -621,7 +1581,7 @@
           <w:sz w:val="24"/>
           <w:szCs w:val="24"/>
         </w:rPr>
-        <w:t>Perceived Authenticity</w:t>
+        <w:t>Defining Perceived Authenticity</w:t>
       </w:r>
     </w:p>
     <w:p>
@@ -655,462 +1615,6 @@
           <w:sz w:val="24"/>
           <w:szCs w:val="24"/>
         </w:rPr>
-        <w:t>There are many academic definitions for authenticity (Sheldon, 2009), and researchers note that it is often defined vaguely or not at all in the literature (e.g., Beverland, 2005; Kadirov, 2015; Molleda &amp; Jain, 2013). But the present research question concerns how the lay person perceives authenticity. How do people define and judge authenticity? How do perceptions of authenticity affect attitudes and behavior? Evidence answering each of these questions is demonstrated across various fields of study, such as psychology, sociology, marketing, and communications.</w:t>
-      </w:r>
-    </w:p>
-    <w:p>
-      <w:pPr>
-        <w:pStyle w:val="TextBody"/>
-        <w:bidi w:val="0"/>
-        <w:spacing w:lineRule="auto" w:line="480" w:before="0" w:after="0"/>
-        <w:contextualSpacing/>
-        <w:jc w:val="left"/>
-        <w:rPr>
-          <w:rFonts w:ascii="Times New Roman" w:hAnsi="Times New Roman"/>
-        </w:rPr>
-      </w:pPr>
-      <w:r>
-        <w:rPr>
-          <w:rFonts w:ascii="Times New Roman" w:hAnsi="Times New Roman"/>
-          <w:b w:val="false"/>
-          <w:bCs w:val="false"/>
-          <w:i w:val="false"/>
-          <w:iCs w:val="false"/>
-          <w:sz w:val="24"/>
-          <w:szCs w:val="24"/>
-        </w:rPr>
-        <w:tab/>
-        <w:t>There is no one definition for authenticity. What is perceived as authentic depends on the person and the context; perceptions of authenticity are a “socially constructed interpretation… of what is observed rather than properties inherent in the object” (Beverland &amp; Farrelly, 2010, p. 839; see also Grayson &amp; Martinec, 2004). Qualitative research best shows the breadth of ways people understand authenticity.</w:t>
-      </w:r>
-    </w:p>
-    <w:p>
-      <w:pPr>
-        <w:pStyle w:val="TextBody"/>
-        <w:bidi w:val="0"/>
-        <w:spacing w:lineRule="auto" w:line="480" w:before="0" w:after="0"/>
-        <w:contextualSpacing/>
-        <w:jc w:val="left"/>
-        <w:rPr>
-          <w:rFonts w:ascii="Times New Roman" w:hAnsi="Times New Roman"/>
-        </w:rPr>
-      </w:pPr>
-      <w:r>
-        <w:rPr>
-          <w:rFonts w:ascii="Times New Roman" w:hAnsi="Times New Roman"/>
-          <w:b w:val="false"/>
-          <w:bCs w:val="false"/>
-          <w:i w:val="false"/>
-          <w:iCs w:val="false"/>
-          <w:sz w:val="24"/>
-          <w:szCs w:val="24"/>
-        </w:rPr>
-        <w:tab/>
-        <w:t>Beverland and Farrelly (2010) asked participants how they defined authenticity, presenting them with about 100 images depicting various brands, cultural icons, tourist sites, etc., to facilitate discussion about what they perceived to be authentic. Among many other reasons, interviewees attributed authenticity to products because the product did what it was advertised to do (shampoo) or gave people greater ability to develop knowledge (Apple computers), while they ascribed inauthenticity to products for being expensive and exploitatively produced (Nike) or being unhealthy (cigarettes).</w:t>
-      </w:r>
-    </w:p>
-    <w:p>
-      <w:pPr>
-        <w:pStyle w:val="TextBody"/>
-        <w:bidi w:val="0"/>
-        <w:spacing w:lineRule="auto" w:line="480" w:before="0" w:after="0"/>
-        <w:contextualSpacing/>
-        <w:jc w:val="left"/>
-        <w:rPr/>
-      </w:pPr>
-      <w:r>
-        <w:rPr>
-          <w:rFonts w:ascii="Times New Roman" w:hAnsi="Times New Roman"/>
-          <w:b w:val="false"/>
-          <w:bCs w:val="false"/>
-          <w:i w:val="false"/>
-          <w:iCs w:val="false"/>
-          <w:sz w:val="24"/>
-          <w:szCs w:val="24"/>
-        </w:rPr>
-        <w:tab/>
-        <w:t xml:space="preserve">Items in museums can literally be authentic in that they are </w:t>
-      </w:r>
-      <w:r>
-        <w:rPr>
-          <w:rFonts w:ascii="Times New Roman" w:hAnsi="Times New Roman"/>
-          <w:b w:val="false"/>
-          <w:bCs w:val="false"/>
-          <w:i/>
-          <w:iCs/>
-          <w:sz w:val="24"/>
-          <w:szCs w:val="24"/>
-        </w:rPr>
-        <w:t xml:space="preserve">actual </w:t>
-      </w:r>
-      <w:r>
-        <w:rPr>
-          <w:rFonts w:ascii="Times New Roman" w:hAnsi="Times New Roman"/>
-          <w:b w:val="false"/>
-          <w:bCs w:val="false"/>
-          <w:i w:val="false"/>
-          <w:iCs w:val="false"/>
-          <w:sz w:val="24"/>
-          <w:szCs w:val="24"/>
-        </w:rPr>
-        <w:t xml:space="preserve">historical objects from an important time or relating to an important figure (Grayson &amp; Martinec, 2004; Hede, Garma, Josiassen, &amp; Thyne, 2014). Interestingly, however, people are very willing to assign authenticity to objects that they </w:t>
-      </w:r>
-      <w:r>
-        <w:rPr>
-          <w:rFonts w:ascii="Times New Roman" w:hAnsi="Times New Roman"/>
-          <w:b w:val="false"/>
-          <w:bCs w:val="false"/>
-          <w:i/>
-          <w:iCs/>
-          <w:sz w:val="24"/>
-          <w:szCs w:val="24"/>
-        </w:rPr>
-        <w:t xml:space="preserve">know </w:t>
-      </w:r>
-      <w:r>
-        <w:rPr>
-          <w:rFonts w:ascii="Times New Roman" w:hAnsi="Times New Roman"/>
-          <w:b w:val="false"/>
-          <w:bCs w:val="false"/>
-          <w:i w:val="false"/>
-          <w:iCs w:val="false"/>
-          <w:sz w:val="24"/>
-          <w:szCs w:val="24"/>
-        </w:rPr>
-        <w:t xml:space="preserve">are contrived attempts to represent a fiction. Grayson and Martinec (2004) interviewed people visiting Shakespeare’s birthplace and the Sherlock Holmes museum, finding that people used different definitions of authenticity in their judgments in labeling each of these attractions as authentic. The authors define </w:t>
-      </w:r>
-      <w:r>
-        <w:rPr>
-          <w:rFonts w:ascii="Times New Roman" w:hAnsi="Times New Roman"/>
-          <w:b w:val="false"/>
-          <w:bCs w:val="false"/>
-          <w:i/>
-          <w:iCs/>
-          <w:sz w:val="24"/>
-          <w:szCs w:val="24"/>
-        </w:rPr>
-        <w:t xml:space="preserve">indexical authenticity </w:t>
-      </w:r>
-      <w:r>
-        <w:rPr>
-          <w:rFonts w:ascii="Times New Roman" w:hAnsi="Times New Roman"/>
-          <w:b w:val="false"/>
-          <w:bCs w:val="false"/>
-          <w:i w:val="false"/>
-          <w:iCs w:val="false"/>
-          <w:sz w:val="24"/>
-          <w:szCs w:val="24"/>
-        </w:rPr>
-        <w:t xml:space="preserve">to refer to an object that is the original—not a copy or replica—while </w:t>
-      </w:r>
-      <w:r>
-        <w:rPr>
-          <w:rFonts w:ascii="Times New Roman" w:hAnsi="Times New Roman"/>
-          <w:b w:val="false"/>
-          <w:bCs w:val="false"/>
-          <w:i/>
-          <w:iCs/>
-          <w:sz w:val="24"/>
-          <w:szCs w:val="24"/>
-        </w:rPr>
-        <w:t xml:space="preserve">iconic authenticity </w:t>
-      </w:r>
-      <w:r>
-        <w:rPr>
-          <w:rFonts w:ascii="Times New Roman" w:hAnsi="Times New Roman"/>
-          <w:b w:val="false"/>
-          <w:bCs w:val="false"/>
-          <w:i w:val="false"/>
-          <w:iCs w:val="false"/>
-          <w:sz w:val="24"/>
-          <w:szCs w:val="24"/>
-        </w:rPr>
-        <w:t xml:space="preserve">refers to an object that accurately represents the original, without actually being the original. For example, an indexically authentic basketball jersey is one a player wore while playing in a game, while an iconically authentic jersey is one made </w:t>
-      </w:r>
-      <w:r>
-        <w:rPr>
-          <w:rFonts w:ascii="Times New Roman" w:hAnsi="Times New Roman"/>
-          <w:b w:val="false"/>
-          <w:bCs w:val="false"/>
-          <w:i/>
-          <w:iCs/>
-          <w:sz w:val="24"/>
-          <w:szCs w:val="24"/>
-        </w:rPr>
-        <w:t xml:space="preserve">exactly </w:t>
-      </w:r>
-      <w:r>
-        <w:rPr>
-          <w:rFonts w:ascii="Times New Roman" w:hAnsi="Times New Roman"/>
-          <w:b w:val="false"/>
-          <w:bCs w:val="false"/>
-          <w:i w:val="false"/>
-          <w:iCs w:val="false"/>
-          <w:sz w:val="24"/>
-          <w:szCs w:val="24"/>
-        </w:rPr>
-        <w:t>like the player’s, but was never actually game worn.</w:t>
-      </w:r>
-    </w:p>
-    <w:p>
-      <w:pPr>
-        <w:pStyle w:val="TextBody"/>
-        <w:bidi w:val="0"/>
-        <w:spacing w:lineRule="auto" w:line="480" w:before="0" w:after="0"/>
-        <w:contextualSpacing/>
-        <w:jc w:val="left"/>
-        <w:rPr>
-          <w:rFonts w:ascii="Times New Roman" w:hAnsi="Times New Roman"/>
-        </w:rPr>
-      </w:pPr>
-      <w:r>
-        <w:rPr>
-          <w:rFonts w:ascii="Times New Roman" w:hAnsi="Times New Roman"/>
-          <w:b w:val="false"/>
-          <w:bCs w:val="false"/>
-          <w:i w:val="false"/>
-          <w:iCs w:val="false"/>
-          <w:sz w:val="24"/>
-          <w:szCs w:val="24"/>
-        </w:rPr>
-        <w:tab/>
-        <w:t>This concept of iconic authenticity was exemplified by patrons of the museum finding Sherlock Holmes’s—a fictional character—“possessions” to be authentic because: “You have a feeling as if [Holmes] really touched everything,” the museum contained “things that Sherlock Holmes might have used to solve the crimes,” and that one could see “[Holmes’s] living quarters, and where he sat, did his writings and thinking” (pp. 300-301). Patrons also noted the authenticity of the Holmes museum because everything inside looked as if it belonged at that historical time; in this case, people’s perceptions of authenticity are tangled up with feelings of nostalgia for a (fictionalized) past.</w:t>
-      </w:r>
-    </w:p>
-    <w:p>
-      <w:pPr>
-        <w:pStyle w:val="TextBody"/>
-        <w:bidi w:val="0"/>
-        <w:spacing w:lineRule="auto" w:line="480" w:before="0" w:after="0"/>
-        <w:contextualSpacing/>
-        <w:jc w:val="left"/>
-        <w:rPr/>
-      </w:pPr>
-      <w:r>
-        <w:rPr>
-          <w:rFonts w:ascii="Times New Roman" w:hAnsi="Times New Roman"/>
-          <w:b w:val="false"/>
-          <w:bCs w:val="false"/>
-          <w:i w:val="false"/>
-          <w:iCs w:val="false"/>
-          <w:sz w:val="24"/>
-          <w:szCs w:val="24"/>
-        </w:rPr>
-        <w:tab/>
-        <w:t>Kovacs, Carroll, and Lehman (2014) asked participants to choose or nominate words that would describe a restaurant as authentic. In addition to the synonyms commonly found across authenticity research (e.g., genuine, real), participants also associated authentic restaurants with words like skilled, traditional, historical, expert, professional, and iconic. Some of these words contradict what people perceive to be authentic in political candidates, as amateurism and non-professionalism can lend an aura of authenticity to a candidate (Enli, 2017; Manning, Penfold-Mounce, Loader, Vromen, &amp; Xenos, 2017). This body of qualitative research clearly demonstrates that the meaning of authenticity is fluid; it seems as though it can be assigned to many things that are simply “good,” depending on the context.</w:t>
-      </w:r>
-    </w:p>
-    <w:p>
-      <w:pPr>
-        <w:pStyle w:val="TextBody"/>
-        <w:bidi w:val="0"/>
-        <w:spacing w:lineRule="auto" w:line="480" w:before="0" w:after="0"/>
-        <w:contextualSpacing/>
-        <w:jc w:val="left"/>
-        <w:rPr/>
-      </w:pPr>
-      <w:r>
-        <w:rPr>
-          <w:rFonts w:ascii="Times New Roman" w:hAnsi="Times New Roman"/>
-          <w:b w:val="false"/>
-          <w:bCs w:val="false"/>
-          <w:i w:val="false"/>
-          <w:iCs w:val="false"/>
-          <w:sz w:val="24"/>
-          <w:szCs w:val="24"/>
-        </w:rPr>
-        <w:tab/>
-        <w:t>Researchers across disciplines have also studied the correlates, causes, and consequences of perceived authenticity—a literature that is not tied together by an overarching theoretical framework. Psychologists have found that perceiving romantic partners as authentic relates to greater relationship quality (e.g., increased satisfaction, less avoidance; Wickham, 2013), seeing one’s coworker as authentic relates to liking and trusting that coworker (Liu &amp; Perrew, 2006), and people high in power (i.e., a CEO) are seen as less authentic in expressing how they feel than those in less power (Kim et al., 2017).</w:t>
-      </w:r>
-    </w:p>
-    <w:p>
-      <w:pPr>
-        <w:pStyle w:val="TextBody"/>
-        <w:bidi w:val="0"/>
-        <w:spacing w:lineRule="auto" w:line="480" w:before="0" w:after="0"/>
-        <w:contextualSpacing/>
-        <w:jc w:val="left"/>
-        <w:rPr/>
-      </w:pPr>
-      <w:r>
-        <w:rPr>
-          <w:rFonts w:ascii="Times New Roman" w:hAnsi="Times New Roman"/>
-          <w:b w:val="false"/>
-          <w:bCs w:val="false"/>
-          <w:i w:val="false"/>
-          <w:iCs w:val="false"/>
-          <w:sz w:val="24"/>
-          <w:szCs w:val="24"/>
-        </w:rPr>
-        <w:tab/>
-        <w:t>Marketing research also demonstrates positive consequences of perceived authenticity. The more people perceive a variety of products to be authentic, the more they are willing to pay for them (Kadirov, 2015). Kovacs, Carroll, &amp; Lehman (2014) analyzed nearly 19,000 Yelp reviews for restaurants, finding that the more that people mentioned authenticity-related words, the more positively they reviewed the establishment. Family-owned restaurants were perceived as authentic, while chain restaurants were seen as inauthentic. Restaurants could also be categorized into keywords, such as Italian, Chinese, burgers, sandwiches, pizza, etc., and the more categories restaurants belonged to, the less authenticity-related words reviewers used. Kovacs and colleagues replicated these findings in a vignette experiment.</w:t>
-      </w:r>
-    </w:p>
-    <w:p>
-      <w:pPr>
-        <w:pStyle w:val="TextBody"/>
-        <w:bidi w:val="0"/>
-        <w:spacing w:lineRule="auto" w:line="480" w:before="0" w:after="0"/>
-        <w:contextualSpacing/>
-        <w:jc w:val="left"/>
-        <w:rPr>
-          <w:rFonts w:ascii="Times New Roman" w:hAnsi="Times New Roman"/>
-        </w:rPr>
-      </w:pPr>
-      <w:r>
-        <w:rPr>
-          <w:rFonts w:ascii="Times New Roman" w:hAnsi="Times New Roman"/>
-          <w:b w:val="false"/>
-          <w:bCs w:val="false"/>
-          <w:i w:val="false"/>
-          <w:iCs w:val="false"/>
-          <w:sz w:val="24"/>
-          <w:szCs w:val="24"/>
-        </w:rPr>
-        <w:tab/>
-        <w:t>Believing that one’s Airbnb stay was authentic (i.e., representative of local way of life, conducive to interacting with the local community) was positively related to consumers agreeing they paid a reasonable price and that the stay was a good value (Lian, Choi, &amp; Joppe, 2016). Public figures are perceived as less authentic when they hire someone to write their social media posts for them (Cohen &amp; Tyler, 2016). In-depth interviews with business owners and political consultants show that authenticity is a concept thought to be important in brand management (Beverland, 2005; Sorazio, 2017).</w:t>
-      </w:r>
-    </w:p>
-    <w:p>
-      <w:pPr>
-        <w:pStyle w:val="TextBody"/>
-        <w:bidi w:val="0"/>
-        <w:spacing w:lineRule="auto" w:line="480" w:before="0" w:after="0"/>
-        <w:contextualSpacing/>
-        <w:jc w:val="left"/>
-        <w:rPr/>
-      </w:pPr>
-      <w:r>
-        <w:rPr>
-          <w:rFonts w:ascii="Times New Roman" w:hAnsi="Times New Roman"/>
-          <w:b w:val="false"/>
-          <w:bCs w:val="false"/>
-          <w:i w:val="false"/>
-          <w:iCs w:val="false"/>
-          <w:sz w:val="24"/>
-          <w:szCs w:val="24"/>
-        </w:rPr>
-        <w:tab/>
-        <w:t xml:space="preserve">Two studies on perceived authenticity are more directly related to the current research question. Hahl, Kim &amp; Sivan (2017) examined how people could find a “lying demagogue” to be such an authentic political candidate. In a minimal-group experiment, Hahl and colleagues found that participants who read about a candidate telling obvious lies and making misogynist remarks perceived this candidate to be </w:t>
-      </w:r>
-      <w:r>
-        <w:rPr>
-          <w:rFonts w:ascii="Times New Roman" w:hAnsi="Times New Roman"/>
-          <w:b w:val="false"/>
-          <w:bCs w:val="false"/>
-          <w:i/>
-          <w:iCs/>
-          <w:sz w:val="24"/>
-          <w:szCs w:val="24"/>
-        </w:rPr>
-        <w:t xml:space="preserve">more </w:t>
-      </w:r>
-      <w:r>
-        <w:rPr>
-          <w:rFonts w:ascii="Times New Roman" w:hAnsi="Times New Roman"/>
-          <w:b w:val="false"/>
-          <w:bCs w:val="false"/>
-          <w:i w:val="false"/>
-          <w:iCs w:val="false"/>
-          <w:sz w:val="24"/>
-          <w:szCs w:val="24"/>
-        </w:rPr>
-        <w:t>authentic when the participant felt like they were from an aggrieved social group and that the political system was not representing their interests. The authors argued that this was because lying and misogyny disregard the established norms of a political system that participants found illegitimate.</w:t>
-      </w:r>
-    </w:p>
-    <w:p>
-      <w:pPr>
-        <w:pStyle w:val="TextBody"/>
-        <w:bidi w:val="0"/>
-        <w:spacing w:lineRule="auto" w:line="480" w:before="0" w:after="0"/>
-        <w:contextualSpacing/>
-        <w:jc w:val="left"/>
-        <w:rPr/>
-      </w:pPr>
-      <w:bookmarkStart w:id="0" w:name="__DdeLink__780_2003807226"/>
-      <w:r>
-        <w:rPr>
-          <w:rFonts w:ascii="Times New Roman" w:hAnsi="Times New Roman"/>
-          <w:b w:val="false"/>
-          <w:bCs w:val="false"/>
-          <w:i w:val="false"/>
-          <w:iCs w:val="false"/>
-          <w:sz w:val="24"/>
-          <w:szCs w:val="24"/>
-        </w:rPr>
-        <w:tab/>
-        <w:t xml:space="preserve">Pillow, Crabtree, Galvin, and Hale (2017) also investigated perceived authenticity of politicians, arguing that people are motivated to see those they support as authentic. In a survey about five candidates from the 2016 United States presidential election, they found that the positive relationship between perceiving the candidate to speak candidly and perceiving the candidate to be authentic was stronger when people liked the candidate (compared to when they did not). Pillow and colleagues argued that this supports a motivated reasoning (Kunda, 1990) account; they interpreted the interaction to be due to people liking the candidate weighting perceived candor higher when judging the authenticity of a candidate then those who dislike the candidate. The authors also demonstrated that perceiving the candidate as unfiltered and not “politically correct” predicted people thinking the candidate was rejecting external influences on their behavior, which in turn predicted perceiving the candidate as authentic. They argued that this supports a correspondent inference (Jones &amp; Davis, 1965) account, given that </w:t>
-      </w:r>
-      <w:bookmarkEnd w:id="0"/>
-      <w:r>
-        <w:rPr>
-          <w:rFonts w:ascii="Times New Roman" w:hAnsi="Times New Roman"/>
-          <w:b w:val="false"/>
-          <w:bCs w:val="false"/>
-          <w:i w:val="false"/>
-          <w:iCs w:val="false"/>
-          <w:sz w:val="24"/>
-          <w:szCs w:val="24"/>
-        </w:rPr>
-        <w:t>people assume others are acting on their own volition when when acting against norms.</w:t>
-      </w:r>
-    </w:p>
-    <w:p>
-      <w:pPr>
-        <w:pStyle w:val="TextBody"/>
-        <w:bidi w:val="0"/>
-        <w:spacing w:lineRule="auto" w:line="480" w:before="0" w:after="0"/>
-        <w:contextualSpacing/>
-        <w:jc w:val="left"/>
-        <w:rPr>
-          <w:rFonts w:ascii="Times New Roman" w:hAnsi="Times New Roman"/>
-        </w:rPr>
-      </w:pPr>
-      <w:r>
-        <w:rPr>
-          <w:rFonts w:ascii="Times New Roman" w:hAnsi="Times New Roman"/>
-          <w:b/>
-          <w:bCs/>
-          <w:i w:val="false"/>
-          <w:iCs w:val="false"/>
-          <w:sz w:val="24"/>
-          <w:szCs w:val="24"/>
-        </w:rPr>
-        <w:t>Defining Perceived Authenticity</w:t>
-      </w:r>
-    </w:p>
-    <w:p>
-      <w:pPr>
-        <w:pStyle w:val="TextBody"/>
-        <w:bidi w:val="0"/>
-        <w:spacing w:lineRule="auto" w:line="480" w:before="0" w:after="0"/>
-        <w:contextualSpacing/>
-        <w:jc w:val="left"/>
-        <w:rPr>
-          <w:rFonts w:ascii="Times New Roman" w:hAnsi="Times New Roman"/>
-        </w:rPr>
-      </w:pPr>
-      <w:r>
-        <w:rPr>
-          <w:rFonts w:ascii="Times New Roman" w:hAnsi="Times New Roman"/>
-          <w:b/>
-          <w:bCs/>
-          <w:i w:val="false"/>
-          <w:iCs w:val="false"/>
-          <w:sz w:val="24"/>
-          <w:szCs w:val="24"/>
-        </w:rPr>
-        <w:tab/>
-      </w:r>
-      <w:r>
-        <w:rPr>
-          <w:rFonts w:ascii="Times New Roman" w:hAnsi="Times New Roman"/>
-          <w:b w:val="false"/>
-          <w:bCs w:val="false"/>
-          <w:i w:val="false"/>
-          <w:iCs w:val="false"/>
-          <w:sz w:val="24"/>
-          <w:szCs w:val="24"/>
-        </w:rPr>
         <w:t xml:space="preserve">I define </w:t>
       </w:r>
       <w:r>
@@ -1135,7 +1639,43 @@
           <w:sz w:val="24"/>
           <w:szCs w:val="24"/>
         </w:rPr>
-        <w:t>as an observer’s judgment of how much a target individual is acting in accordance with what the observer perceives to be the target’s actual beliefs, attitudes, goals, and desires (also see Liu &amp; Perrew, 2006). This situates the construct wholly in the observer. For example, Daisy believes Adam supports Democrats, while John believes Adam supports Republicans; if Daisy and John see Adam at a rally for a Democratic candidate, Daisy will perceive Adam’s actions to be authentic, while John will see them as inauthentic. Whether or not Adam actually supports Republicans or Democrats is irrelevant.</w:t>
+        <w:t xml:space="preserve">as an observer’s judgment of how much a target individual is acting in accordance with what the observer perceives to be the target’s actual beliefs, attitudes, goals, and desires (also see Liu &amp; Perrew, 2006). This situates the construct wholly in the observer. For example, Daisy believes Adam supports Democrats, while John believes Adam supports Republicans; if Daisy and John see Adam at a rally for a Democratic candidate, Daisy will perceive Adam’s actions to be authentic, while John will see them as inauthentic. Whether or not Adam </w:t>
+      </w:r>
+      <w:r>
+        <w:rPr>
+          <w:rFonts w:ascii="Times New Roman" w:hAnsi="Times New Roman"/>
+          <w:b w:val="false"/>
+          <w:bCs w:val="false"/>
+          <w:i/>
+          <w:iCs/>
+          <w:sz w:val="24"/>
+          <w:szCs w:val="24"/>
+        </w:rPr>
+        <w:t>actually</w:t>
+      </w:r>
+      <w:r>
+        <w:rPr>
+          <w:rFonts w:ascii="Times New Roman" w:hAnsi="Times New Roman"/>
+          <w:b w:val="false"/>
+          <w:bCs w:val="false"/>
+          <w:i w:val="false"/>
+          <w:iCs w:val="false"/>
+          <w:sz w:val="24"/>
+          <w:szCs w:val="24"/>
+        </w:rPr>
+        <w:t xml:space="preserve"> supports Republicans or Democrats is irrelevant </w:t>
+      </w:r>
+      <w:r>
+        <w:rPr>
+          <w:rFonts w:ascii="Times New Roman" w:hAnsi="Times New Roman"/>
+          <w:b w:val="false"/>
+          <w:bCs w:val="false"/>
+          <w:i w:val="false"/>
+          <w:iCs w:val="false"/>
+          <w:sz w:val="24"/>
+          <w:szCs w:val="24"/>
+        </w:rPr>
+        <w:t>to perceptions of authenticity.</w:t>
       </w:r>
     </w:p>
     <w:p>
@@ -1230,79 +1770,7 @@
           <w:sz w:val="24"/>
           <w:szCs w:val="24"/>
         </w:rPr>
-        <w:t>is the unmanaged, unalloyed underlying negative affect one feels toward a social group or member of a social group; it is the motivational state (Brehm, 1999) that drives justification and expression. Unfortunately, genuine prejudice is considered to be unmeasurable, as any self-report will be contaminated by biases (e.g., social desirability) and one’s inability to report feelings of which they are not aware. Implicit and physiological measures are promising techniques for tapping into genuine prejudice, but there are still unresolved questions about what precisely these measures capture, given that they tend to correlate weakly with one another (Fazio &amp; Olson, 2003) and do not demonstrate greater predictive validity than do self-reports (Oswald, Mitchell, Blanton, Jaccard, &amp; Tetlock, 2013).</w:t>
-      </w:r>
-    </w:p>
-    <w:p>
-      <w:pPr>
-        <w:pStyle w:val="TextBody"/>
-        <w:bidi w:val="0"/>
-        <w:spacing w:lineRule="auto" w:line="480" w:before="0" w:after="0"/>
-        <w:contextualSpacing/>
-        <w:jc w:val="left"/>
-        <w:rPr>
-          <w:rFonts w:ascii="Times New Roman" w:hAnsi="Times New Roman"/>
-        </w:rPr>
-      </w:pPr>
-      <w:r>
-        <w:rPr>
-          <w:rFonts w:ascii="Times New Roman" w:hAnsi="Times New Roman"/>
-          <w:b w:val="false"/>
-          <w:bCs w:val="false"/>
-          <w:i w:val="false"/>
-          <w:iCs w:val="false"/>
-          <w:sz w:val="24"/>
-          <w:szCs w:val="24"/>
-        </w:rPr>
-        <w:tab/>
-      </w:r>
-      <w:r>
-        <w:rPr>
-          <w:rFonts w:ascii="Times New Roman" w:hAnsi="Times New Roman"/>
-          <w:b w:val="false"/>
-          <w:bCs w:val="false"/>
-          <w:i/>
-          <w:iCs/>
-          <w:sz w:val="24"/>
-          <w:szCs w:val="24"/>
-        </w:rPr>
-        <w:t xml:space="preserve">Suppression </w:t>
-      </w:r>
-      <w:r>
-        <w:rPr>
-          <w:rFonts w:ascii="Times New Roman" w:hAnsi="Times New Roman"/>
-          <w:b w:val="false"/>
-          <w:bCs w:val="false"/>
-          <w:i w:val="false"/>
-          <w:iCs w:val="false"/>
-          <w:sz w:val="24"/>
-          <w:szCs w:val="24"/>
-        </w:rPr>
-        <w:t xml:space="preserve">is an externally or internally motivated (Plant &amp; Devine, 1998) attempt to inhibit the expression of one’s prejudice. The primary external motivators are social norms and institutional rules (e.g., workplace code of conduct) that proscribe the expression of prejudice. Internal motivators can be one’s values and beliefs that conflict with expressing prejudice (e.g., egalitarianism) or one internalizing external motivators (Deci &amp; Ryan, 2000). Suppressive forces do </w:t>
-      </w:r>
-      <w:r>
-        <w:rPr>
-          <w:rFonts w:ascii="Times New Roman" w:hAnsi="Times New Roman"/>
-          <w:b w:val="false"/>
-          <w:bCs w:val="false"/>
-          <w:i/>
-          <w:iCs/>
-          <w:sz w:val="24"/>
-          <w:szCs w:val="24"/>
-        </w:rPr>
-        <w:t>not</w:t>
-      </w:r>
-      <w:r>
-        <w:rPr>
-          <w:rFonts w:ascii="Times New Roman" w:hAnsi="Times New Roman"/>
-          <w:b w:val="false"/>
-          <w:bCs w:val="false"/>
-          <w:i w:val="false"/>
-          <w:iCs w:val="false"/>
-          <w:sz w:val="24"/>
-          <w:szCs w:val="24"/>
-        </w:rPr>
-        <w:t xml:space="preserve"> necessarily eliminate the underlying genuine prejudice—they merely keep genuine prejudice from being expressed. Crandall and Eshleman (2003) review a wide variety of research demonstrating that suppressing prejudice is taxing on an individual; it requires cognitive effort. People are motivated to relax this effort and free the expression of genuine prejudice. To do so, people seek out justifications for prejudice.</w:t>
+        <w:t>is the unmanaged, unalloyed underlying negative affect one feels toward a social group or member of a social group; it is the motivational state (Brehm, 1999) that drives justification and expression. Unfortunately, genuine prejudice is considered to be unmeasurable, as any self-report will be contaminated by biases (e.g., social desirability) and one’s inability to report feelings of which they are not aware.</w:t>
       </w:r>
     </w:p>
     <w:p>
@@ -1336,6 +1804,76 @@
           <w:sz w:val="24"/>
           <w:szCs w:val="24"/>
         </w:rPr>
+        <w:t xml:space="preserve">Suppression </w:t>
+      </w:r>
+      <w:r>
+        <w:rPr>
+          <w:rFonts w:ascii="Times New Roman" w:hAnsi="Times New Roman"/>
+          <w:b w:val="false"/>
+          <w:bCs w:val="false"/>
+          <w:i w:val="false"/>
+          <w:iCs w:val="false"/>
+          <w:sz w:val="24"/>
+          <w:szCs w:val="24"/>
+        </w:rPr>
+        <w:t xml:space="preserve">is an externally or internally motivated (Plant &amp; Devine, 1998) attempt to inhibit the expression of one’s prejudice. The primary external motivators are social norms and institutional rules (e.g., workplace code of conduct) that proscribe the expression of prejudice. Internal motivators can be one’s values and beliefs that conflict with expressing prejudice (e.g., egalitarianism) or one internalizing external motivators (Deci &amp; Ryan, 2000). Suppressive forces do </w:t>
+      </w:r>
+      <w:r>
+        <w:rPr>
+          <w:rFonts w:ascii="Times New Roman" w:hAnsi="Times New Roman"/>
+          <w:b w:val="false"/>
+          <w:bCs w:val="false"/>
+          <w:i/>
+          <w:iCs/>
+          <w:sz w:val="24"/>
+          <w:szCs w:val="24"/>
+        </w:rPr>
+        <w:t>not</w:t>
+      </w:r>
+      <w:r>
+        <w:rPr>
+          <w:rFonts w:ascii="Times New Roman" w:hAnsi="Times New Roman"/>
+          <w:b w:val="false"/>
+          <w:bCs w:val="false"/>
+          <w:i w:val="false"/>
+          <w:iCs w:val="false"/>
+          <w:sz w:val="24"/>
+          <w:szCs w:val="24"/>
+        </w:rPr>
+        <w:t xml:space="preserve"> necessarily eliminate the underlying genuine prejudice—they merely keep genuine prejudice from being expressed. Crandall and Eshleman (2003) review a wide variety of research demonstrating that suppressing prejudice is taxing on an individual; it requires cognitive effort. People are motivated to relax this effort and free the expression of genuine prejudice. To do so, people seek out justifications for prejudice.</w:t>
+      </w:r>
+    </w:p>
+    <w:p>
+      <w:pPr>
+        <w:pStyle w:val="TextBody"/>
+        <w:bidi w:val="0"/>
+        <w:spacing w:lineRule="auto" w:line="480" w:before="0" w:after="0"/>
+        <w:contextualSpacing/>
+        <w:jc w:val="left"/>
+        <w:rPr/>
+      </w:pPr>
+      <w:r>
+        <w:rPr>
+          <w:rFonts w:ascii="Times New Roman" w:hAnsi="Times New Roman"/>
+          <w:b w:val="false"/>
+          <w:bCs w:val="false"/>
+          <w:i w:val="false"/>
+          <w:iCs w:val="false"/>
+          <w:sz w:val="24"/>
+          <w:szCs w:val="24"/>
+        </w:rPr>
+        <w:tab/>
+      </w:r>
+      <w:r>
+        <w:rPr>
+          <w:rFonts w:ascii="Times New Roman" w:hAnsi="Times New Roman"/>
+          <w:b w:val="false"/>
+          <w:bCs w:val="false"/>
+          <w:i/>
+          <w:iCs/>
+          <w:sz w:val="24"/>
+          <w:szCs w:val="24"/>
+        </w:rPr>
         <w:t xml:space="preserve">Justifications </w:t>
       </w:r>
       <w:r>
@@ -1372,7 +1910,31 @@
           <w:sz w:val="24"/>
           <w:szCs w:val="24"/>
         </w:rPr>
-        <w:t>of prejudice. For example, when people have already demonstrated that they can be non-prejudiced, they can feel justified to act in discriminatory ways (Miller &amp; Effron, 2010; Monin &amp; Miller, 2001).</w:t>
+        <w:t>of prejudice. For example, when people have already demonstrated that they can be non-prejudiced, they can feel justified to act in discriminatory ways (</w:t>
+      </w:r>
+      <w:r>
+        <w:rPr>
+          <w:rFonts w:ascii="Times New Roman" w:hAnsi="Times New Roman"/>
+          <w:b w:val="false"/>
+          <w:bCs w:val="false"/>
+          <w:i w:val="false"/>
+          <w:iCs w:val="false"/>
+          <w:sz w:val="24"/>
+          <w:szCs w:val="24"/>
+        </w:rPr>
+        <w:t xml:space="preserve">Choi, Crandall, &amp; La, 2014; </w:t>
+      </w:r>
+      <w:r>
+        <w:rPr>
+          <w:rFonts w:ascii="Times New Roman" w:hAnsi="Times New Roman"/>
+          <w:b w:val="false"/>
+          <w:bCs w:val="false"/>
+          <w:i w:val="false"/>
+          <w:iCs w:val="false"/>
+          <w:sz w:val="24"/>
+          <w:szCs w:val="24"/>
+        </w:rPr>
+        <w:t>Miller &amp; Effron, 2010; Monin &amp; Miller, 2001).</w:t>
       </w:r>
     </w:p>
     <w:p>
@@ -1480,9 +2042,7 @@
         <w:spacing w:lineRule="auto" w:line="480" w:before="0" w:after="0"/>
         <w:contextualSpacing/>
         <w:jc w:val="left"/>
-        <w:rPr>
-          <w:rFonts w:ascii="Times New Roman" w:hAnsi="Times New Roman"/>
-        </w:rPr>
+        <w:rPr/>
       </w:pPr>
       <w:r>
         <w:rPr>
@@ -1507,7 +2067,31 @@
           <w:sz w:val="24"/>
           <w:szCs w:val="24"/>
         </w:rPr>
-        <w:t xml:space="preserve">Anecdotal evidence abounds that people will justify another’s expression of prejudice. This is clear from studying the campaign and presidency of Donald Trump (e.g., Bump, 2018; Burton, 2018; Horsey, 2016; Scott, 2018). White and Crandall (2017) demonstrated this empirically. Across a series of experiments, participants were told that a man was fired for expressing (a) anti-Black prejudice or (b) control statements, such as negative statements about police or coworkers. Participants were then asked how much they agreed that firing the employee violated his freedom of speech (e.g., “[The employee’s] bosses disrespected his right to free speech”). Various measures of prejudice predicted relevance of freedom of speech in the anti-Black prejudice conditions (meta-analytic </w:t>
+        <w:t xml:space="preserve">Anecdotal evidence abounds that people will justify another’s expression of prejudice. This is clear from studying the campaign and presidency of Donald Trump (e.g., Bump, 2018; Burton, 2018; Horsey, 2016; Scott, 2018). White and Crandall (2017) </w:t>
+      </w:r>
+      <w:r>
+        <w:rPr>
+          <w:rFonts w:ascii="Times New Roman" w:hAnsi="Times New Roman"/>
+          <w:b w:val="false"/>
+          <w:bCs w:val="false"/>
+          <w:i w:val="false"/>
+          <w:iCs w:val="false"/>
+          <w:sz w:val="24"/>
+          <w:szCs w:val="24"/>
+        </w:rPr>
+        <w:t>conducted eight experiments where</w:t>
+      </w:r>
+      <w:r>
+        <w:rPr>
+          <w:rFonts w:ascii="Times New Roman" w:hAnsi="Times New Roman"/>
+          <w:b w:val="false"/>
+          <w:bCs w:val="false"/>
+          <w:i w:val="false"/>
+          <w:iCs w:val="false"/>
+          <w:sz w:val="24"/>
+          <w:szCs w:val="24"/>
+        </w:rPr>
+        <w:t xml:space="preserve"> participants were told that a man was fired for expressing (a) anti-Black prejudice or (b) control statements, such as negative statements about police or coworkers. Participants were then asked how much they agreed that firing the employee violated his freedom of speech (e.g., “[The employee’s] bosses disrespected his right to free speech”). Various measures of prejudice predicted relevance of freedom of speech in the anti-Black prejudice conditions (meta-analytic </w:t>
       </w:r>
       <w:r>
         <w:rPr>
@@ -1579,7 +2163,79 @@
           <w:sz w:val="24"/>
           <w:szCs w:val="24"/>
         </w:rPr>
-        <w:t xml:space="preserve"> principled in marshaling freedom of speech, showing people defend others’ prejudiced expressions as a function of their own. White and Crandall found that this relationship was partially due to the termination of a prejudiced employee threatening the expressive autonomy (e.g., “I feel free to express my ideas and opinions”) of prejudiced participants. People engage in vicarious justification: They personally feel the suppression placed on similarly-prejudiced others and strategically deploy values to protect these others. Labelling another’s expression of prejudice as authentic may be a way to vicariously justify prejudice.</w:t>
+        <w:t xml:space="preserve"> principled in marshaling freedom of speech; </w:t>
+      </w:r>
+      <w:r>
+        <w:rPr>
+          <w:rFonts w:ascii="Times New Roman" w:hAnsi="Times New Roman"/>
+          <w:b w:val="false"/>
+          <w:bCs w:val="false"/>
+          <w:i w:val="false"/>
+          <w:iCs w:val="false"/>
+          <w:sz w:val="24"/>
+          <w:szCs w:val="24"/>
+        </w:rPr>
+        <w:t>instead,</w:t>
+      </w:r>
+      <w:r>
+        <w:rPr>
+          <w:rFonts w:ascii="Times New Roman" w:hAnsi="Times New Roman"/>
+          <w:b w:val="false"/>
+          <w:bCs w:val="false"/>
+          <w:i w:val="false"/>
+          <w:iCs w:val="false"/>
+          <w:sz w:val="24"/>
+          <w:szCs w:val="24"/>
+        </w:rPr>
+        <w:t xml:space="preserve"> </w:t>
+      </w:r>
+      <w:r>
+        <w:rPr>
+          <w:rFonts w:ascii="Times New Roman" w:hAnsi="Times New Roman"/>
+          <w:b w:val="false"/>
+          <w:bCs w:val="false"/>
+          <w:i w:val="false"/>
+          <w:iCs w:val="false"/>
+          <w:sz w:val="24"/>
+          <w:szCs w:val="24"/>
+        </w:rPr>
+        <w:t xml:space="preserve">they </w:t>
+      </w:r>
+      <w:r>
+        <w:rPr>
+          <w:rFonts w:ascii="Times New Roman" w:hAnsi="Times New Roman"/>
+          <w:b w:val="false"/>
+          <w:bCs w:val="false"/>
+          <w:i w:val="false"/>
+          <w:iCs w:val="false"/>
+          <w:sz w:val="24"/>
+          <w:szCs w:val="24"/>
+        </w:rPr>
+        <w:t>defend</w:t>
+      </w:r>
+      <w:r>
+        <w:rPr>
+          <w:rFonts w:ascii="Times New Roman" w:hAnsi="Times New Roman"/>
+          <w:b w:val="false"/>
+          <w:bCs w:val="false"/>
+          <w:i w:val="false"/>
+          <w:iCs w:val="false"/>
+          <w:sz w:val="24"/>
+          <w:szCs w:val="24"/>
+        </w:rPr>
+        <w:t>ed</w:t>
+      </w:r>
+      <w:r>
+        <w:rPr>
+          <w:rFonts w:ascii="Times New Roman" w:hAnsi="Times New Roman"/>
+          <w:b w:val="false"/>
+          <w:bCs w:val="false"/>
+          <w:i w:val="false"/>
+          <w:iCs w:val="false"/>
+          <w:sz w:val="24"/>
+          <w:szCs w:val="24"/>
+        </w:rPr>
+        <w:t xml:space="preserve"> others’ prejudiced expressions as a function of their own. White and Crandall found that this relationship was partially due to the termination of a prejudiced employee threatening the expressive autonomy (e.g., “I feel free to express my ideas and opinions”) of prejudiced participants. People engage in vicarious justification: They personally feel the suppression placed on similarly-prejudiced others and strategically deploy values to protect these others. Labelling another’s expression of prejudice “authentic” may be a way to vicariously justify prejudice.</w:t>
       </w:r>
     </w:p>
     <w:p>
@@ -1589,9 +2245,7 @@
         <w:spacing w:lineRule="auto" w:line="480" w:before="0" w:after="0"/>
         <w:contextualSpacing/>
         <w:jc w:val="left"/>
-        <w:rPr>
-          <w:rFonts w:ascii="Times New Roman" w:hAnsi="Times New Roman"/>
-        </w:rPr>
+        <w:rPr/>
       </w:pPr>
       <w:r>
         <w:rPr>
@@ -1616,7 +2270,31 @@
           <w:sz w:val="24"/>
           <w:szCs w:val="24"/>
         </w:rPr>
-        <w:t xml:space="preserve">Omi and Winant (1994) argued that racism did not necessarily decrease in the United States after the gains of the Civil Rights Movement; their focus is less on if racism is “getting better” and more on how racist ideology takes on new forms. They argue that racism is </w:t>
+        <w:t xml:space="preserve">Omi and Winant (1994) argued that racism did not necessarily decrease in the United States after the gains of the Civil Rights Movement; their focus is less on </w:t>
+      </w:r>
+      <w:r>
+        <w:rPr>
+          <w:rFonts w:ascii="Times New Roman" w:hAnsi="Times New Roman"/>
+          <w:b w:val="false"/>
+          <w:bCs w:val="false"/>
+          <w:i w:val="false"/>
+          <w:iCs w:val="false"/>
+          <w:sz w:val="24"/>
+          <w:szCs w:val="24"/>
+        </w:rPr>
+        <w:t>whether</w:t>
+      </w:r>
+      <w:r>
+        <w:rPr>
+          <w:rFonts w:ascii="Times New Roman" w:hAnsi="Times New Roman"/>
+          <w:b w:val="false"/>
+          <w:bCs w:val="false"/>
+          <w:i w:val="false"/>
+          <w:iCs w:val="false"/>
+          <w:sz w:val="24"/>
+          <w:szCs w:val="24"/>
+        </w:rPr>
+        <w:t xml:space="preserve"> racism is “getting better” and more on how racist ideology takes on new forms. They argue that racism is </w:t>
       </w:r>
       <w:r>
         <w:rPr>
@@ -1674,6 +2352,195 @@
         <w:bidi w:val="0"/>
         <w:spacing w:lineRule="auto" w:line="480" w:before="0" w:after="0"/>
         <w:ind w:left="720" w:right="629" w:hanging="0"/>
+        <w:contextualSpacing/>
+        <w:jc w:val="left"/>
+        <w:rPr/>
+      </w:pPr>
+      <w:r>
+        <w:rPr>
+          <w:rFonts w:ascii="Times New Roman" w:hAnsi="Times New Roman"/>
+          <w:b w:val="false"/>
+          <w:bCs w:val="false"/>
+          <w:i w:val="false"/>
+          <w:iCs w:val="false"/>
+          <w:sz w:val="24"/>
+          <w:szCs w:val="24"/>
+        </w:rPr>
+        <w:t>You start out in 1954 by saying, “</w:t>
+      </w:r>
+      <w:r>
+        <w:rPr>
+          <w:rFonts w:ascii="Times New Roman" w:hAnsi="Times New Roman"/>
+          <w:b w:val="false"/>
+          <w:bCs w:val="false"/>
+          <w:i w:val="false"/>
+          <w:iCs w:val="false"/>
+          <w:sz w:val="24"/>
+          <w:szCs w:val="24"/>
+        </w:rPr>
+        <w:t>N****r</w:t>
+      </w:r>
+      <w:r>
+        <w:rPr>
+          <w:rFonts w:ascii="Times New Roman" w:hAnsi="Times New Roman"/>
+          <w:b w:val="false"/>
+          <w:bCs w:val="false"/>
+          <w:i w:val="false"/>
+          <w:iCs w:val="false"/>
+          <w:sz w:val="24"/>
+          <w:szCs w:val="24"/>
+        </w:rPr>
+        <w:t>, n</w:t>
+      </w:r>
+      <w:r>
+        <w:rPr>
+          <w:rFonts w:ascii="Times New Roman" w:hAnsi="Times New Roman"/>
+          <w:b w:val="false"/>
+          <w:bCs w:val="false"/>
+          <w:i w:val="false"/>
+          <w:iCs w:val="false"/>
+          <w:sz w:val="24"/>
+          <w:szCs w:val="24"/>
+        </w:rPr>
+        <w:t>****</w:t>
+      </w:r>
+      <w:r>
+        <w:rPr>
+          <w:rFonts w:ascii="Times New Roman" w:hAnsi="Times New Roman"/>
+          <w:b w:val="false"/>
+          <w:bCs w:val="false"/>
+          <w:i w:val="false"/>
+          <w:iCs w:val="false"/>
+          <w:sz w:val="24"/>
+          <w:szCs w:val="24"/>
+        </w:rPr>
+        <w:t>r, n</w:t>
+      </w:r>
+      <w:r>
+        <w:rPr>
+          <w:rFonts w:ascii="Times New Roman" w:hAnsi="Times New Roman"/>
+          <w:b w:val="false"/>
+          <w:bCs w:val="false"/>
+          <w:i w:val="false"/>
+          <w:iCs w:val="false"/>
+          <w:sz w:val="24"/>
+          <w:szCs w:val="24"/>
+        </w:rPr>
+        <w:t>****</w:t>
+      </w:r>
+      <w:r>
+        <w:rPr>
+          <w:rFonts w:ascii="Times New Roman" w:hAnsi="Times New Roman"/>
+          <w:b w:val="false"/>
+          <w:bCs w:val="false"/>
+          <w:i w:val="false"/>
+          <w:iCs w:val="false"/>
+          <w:sz w:val="24"/>
+          <w:szCs w:val="24"/>
+        </w:rPr>
+        <w:t>r.” By 1968 you can’t say “n</w:t>
+      </w:r>
+      <w:r>
+        <w:rPr>
+          <w:rFonts w:ascii="Times New Roman" w:hAnsi="Times New Roman"/>
+          <w:b w:val="false"/>
+          <w:bCs w:val="false"/>
+          <w:i w:val="false"/>
+          <w:iCs w:val="false"/>
+          <w:sz w:val="24"/>
+          <w:szCs w:val="24"/>
+        </w:rPr>
+        <w:t>****</w:t>
+      </w:r>
+      <w:r>
+        <w:rPr>
+          <w:rFonts w:ascii="Times New Roman" w:hAnsi="Times New Roman"/>
+          <w:b w:val="false"/>
+          <w:bCs w:val="false"/>
+          <w:i w:val="false"/>
+          <w:iCs w:val="false"/>
+          <w:sz w:val="24"/>
+          <w:szCs w:val="24"/>
+        </w:rPr>
+        <w:t>r”—that hurts you, backfires. So you say stuff like, uh, forced busing, states’ rights, and all that stuff, and you’re getting so abstract. Now, you’re talking about cutting taxes, and all these things you’re talking about are totally economic things and a byproduct of them is, blacks get hurt worse than whites…. “We want to cut this,” is much more abstract that even the busing thing, uh, and a hell of a lot more abstract than “N</w:t>
+      </w:r>
+      <w:r>
+        <w:rPr>
+          <w:rFonts w:ascii="Times New Roman" w:hAnsi="Times New Roman"/>
+          <w:b w:val="false"/>
+          <w:bCs w:val="false"/>
+          <w:i w:val="false"/>
+          <w:iCs w:val="false"/>
+          <w:sz w:val="24"/>
+          <w:szCs w:val="24"/>
+        </w:rPr>
+        <w:t>****</w:t>
+      </w:r>
+      <w:r>
+        <w:rPr>
+          <w:rFonts w:ascii="Times New Roman" w:hAnsi="Times New Roman"/>
+          <w:b w:val="false"/>
+          <w:bCs w:val="false"/>
+          <w:i w:val="false"/>
+          <w:iCs w:val="false"/>
+          <w:sz w:val="24"/>
+          <w:szCs w:val="24"/>
+        </w:rPr>
+        <w:t>r, n</w:t>
+      </w:r>
+      <w:r>
+        <w:rPr>
+          <w:rFonts w:ascii="Times New Roman" w:hAnsi="Times New Roman"/>
+          <w:b w:val="false"/>
+          <w:bCs w:val="false"/>
+          <w:i w:val="false"/>
+          <w:iCs w:val="false"/>
+          <w:sz w:val="24"/>
+          <w:szCs w:val="24"/>
+        </w:rPr>
+        <w:t>****</w:t>
+      </w:r>
+      <w:r>
+        <w:rPr>
+          <w:rFonts w:ascii="Times New Roman" w:hAnsi="Times New Roman"/>
+          <w:b w:val="false"/>
+          <w:bCs w:val="false"/>
+          <w:i w:val="false"/>
+          <w:iCs w:val="false"/>
+          <w:sz w:val="24"/>
+          <w:szCs w:val="24"/>
+        </w:rPr>
+        <w:t>r” (Perlstein, 2012).</w:t>
+      </w:r>
+    </w:p>
+    <w:p>
+      <w:pPr>
+        <w:pStyle w:val="TextBody"/>
+        <w:bidi w:val="0"/>
+        <w:spacing w:lineRule="auto" w:line="480" w:before="0" w:after="0"/>
+        <w:contextualSpacing/>
+        <w:jc w:val="left"/>
+        <w:rPr/>
+      </w:pPr>
+      <w:r>
+        <w:rPr>
+          <w:rFonts w:ascii="Times New Roman" w:hAnsi="Times New Roman"/>
+          <w:b w:val="false"/>
+          <w:bCs w:val="false"/>
+          <w:i w:val="false"/>
+          <w:iCs w:val="false"/>
+          <w:sz w:val="24"/>
+          <w:szCs w:val="24"/>
+        </w:rPr>
+        <w:tab/>
+        <w:t>Prejudice and perceived authenticity may be positively related because claiming prejudice as being “authentic” is a rearticulated way of expressing prejudice. It is a justification in a sense that it allows someone to express that they agree with the prejudiced statement in an ostensibly race-neutral way—without ever explicitly mentioning the target group.</w:t>
+      </w:r>
+    </w:p>
+    <w:p>
+      <w:pPr>
+        <w:pStyle w:val="TextBody"/>
+        <w:bidi w:val="0"/>
+        <w:spacing w:lineRule="auto" w:line="480" w:before="0" w:after="0"/>
         <w:contextualSpacing/>
         <w:jc w:val="left"/>
         <w:rPr>
@@ -1685,38 +2552,14 @@
       <w:r>
         <w:rPr>
           <w:rFonts w:ascii="Times New Roman" w:hAnsi="Times New Roman"/>
-          <w:b w:val="false"/>
-          <w:bCs w:val="false"/>
-          <w:i w:val="false"/>
-          <w:iCs w:val="false"/>
-          <w:sz w:val="24"/>
-          <w:szCs w:val="24"/>
-        </w:rPr>
-        <w:t>You start out in 1954 by saying, “Nigger, nigger, nigger.” By 1968 you can’t say “nigger”—that hurts you, backfires. So you say stuff like, uh, forced busing, states’ rights, and all that stuff, and you’re getting so abstract. Now, you’re talking about cutting taxes, and all these things you’re talking about are totally economic things and a byproduct of them is, blacks get hurt worse than whites…. “We want to cut this,” is much more abstract that even the busing thing, uh, and a hell of a lot more abstract than “Nigger, nigger” (Perlstein, 2012).</w:t>
-      </w:r>
-    </w:p>
-    <w:p>
-      <w:pPr>
-        <w:pStyle w:val="TextBody"/>
-        <w:bidi w:val="0"/>
-        <w:spacing w:lineRule="auto" w:line="480" w:before="0" w:after="0"/>
-        <w:contextualSpacing/>
-        <w:jc w:val="left"/>
-        <w:rPr>
-          <w:rFonts w:ascii="Times New Roman" w:hAnsi="Times New Roman"/>
-        </w:rPr>
-      </w:pPr>
-      <w:r>
-        <w:rPr>
-          <w:rFonts w:ascii="Times New Roman" w:hAnsi="Times New Roman"/>
-          <w:b w:val="false"/>
-          <w:bCs w:val="false"/>
-          <w:i w:val="false"/>
-          <w:iCs w:val="false"/>
-          <w:sz w:val="24"/>
-          <w:szCs w:val="24"/>
-        </w:rPr>
-        <w:t>Although Omi and Winant focus on Reagan-era conservatism, liberal politicians have also been guilty of rearticulating racism (Haney-López, 2013).</w:t>
+          <w:b/>
+          <w:bCs/>
+          <w:i w:val="false"/>
+          <w:iCs w:val="false"/>
+          <w:sz w:val="24"/>
+          <w:szCs w:val="24"/>
+        </w:rPr>
+        <w:t>Contributing Mechanisms</w:t>
       </w:r>
     </w:p>
     <w:p>
@@ -1731,29 +2574,36 @@
       <w:r>
         <w:rPr>
           <w:rFonts w:ascii="Times New Roman" w:hAnsi="Times New Roman"/>
-          <w:b w:val="false"/>
-          <w:bCs w:val="false"/>
-          <w:i w:val="false"/>
-          <w:iCs w:val="false"/>
-          <w:sz w:val="24"/>
-          <w:szCs w:val="24"/>
-        </w:rPr>
-        <w:tab/>
-        <w:t>Prejudice and perceived authenticity may be positively related because claiming prejudice as being “authentic” is a rearticulated way of expressing prejudice. It is a justification in a sense that it allows someone to express that they agree with the prejudiced statement in an ostensibly race-neutral way—that is, without ever explicitly mentioning the target group.</w:t>
-      </w:r>
-    </w:p>
-    <w:p>
-      <w:pPr>
-        <w:pStyle w:val="TextBody"/>
-        <w:bidi w:val="0"/>
-        <w:spacing w:lineRule="auto" w:line="480" w:before="0" w:after="0"/>
-        <w:contextualSpacing/>
-        <w:jc w:val="left"/>
-        <w:rPr>
-          <w:b/>
           <w:b/>
           <w:bCs/>
-        </w:rPr>
+          <w:i w:val="false"/>
+          <w:iCs w:val="false"/>
+          <w:sz w:val="24"/>
+          <w:szCs w:val="24"/>
+        </w:rPr>
+        <w:tab/>
+      </w:r>
+      <w:r>
+        <w:rPr>
+          <w:rFonts w:ascii="Times New Roman" w:hAnsi="Times New Roman"/>
+          <w:b w:val="false"/>
+          <w:bCs w:val="false"/>
+          <w:i w:val="false"/>
+          <w:iCs w:val="false"/>
+          <w:sz w:val="24"/>
+          <w:szCs w:val="24"/>
+        </w:rPr>
+        <w:t>There are a number of psychological phenomena, beyond simple agreement, that could explain the process by which people come to see the expression of prejudice as authentic. I propose four possible accounts: social projection, prescriptive norms, balance, and motivated reasoning.</w:t>
+      </w:r>
+    </w:p>
+    <w:p>
+      <w:pPr>
+        <w:pStyle w:val="TextBody"/>
+        <w:bidi w:val="0"/>
+        <w:spacing w:lineRule="auto" w:line="480" w:before="0" w:after="0"/>
+        <w:contextualSpacing/>
+        <w:jc w:val="left"/>
+        <w:rPr/>
       </w:pPr>
       <w:r>
         <w:rPr>
@@ -1765,7 +2615,164 @@
           <w:sz w:val="24"/>
           <w:szCs w:val="24"/>
         </w:rPr>
-        <w:t>Contributing Mechanisms</w:t>
+        <w:tab/>
+        <w:t xml:space="preserve">Social projection. </w:t>
+      </w:r>
+      <w:r>
+        <w:rPr>
+          <w:rFonts w:ascii="Times New Roman" w:hAnsi="Times New Roman"/>
+          <w:b w:val="false"/>
+          <w:bCs w:val="false"/>
+          <w:i w:val="false"/>
+          <w:iCs w:val="false"/>
+          <w:sz w:val="24"/>
+          <w:szCs w:val="24"/>
+        </w:rPr>
+        <w:t xml:space="preserve">People believe others are similar to them—an automatic cognitive heuristic termed </w:t>
+      </w:r>
+      <w:r>
+        <w:rPr>
+          <w:rFonts w:ascii="Times New Roman" w:hAnsi="Times New Roman"/>
+          <w:b w:val="false"/>
+          <w:bCs w:val="false"/>
+          <w:i/>
+          <w:iCs/>
+          <w:sz w:val="24"/>
+          <w:szCs w:val="24"/>
+        </w:rPr>
+        <w:t>social projection</w:t>
+      </w:r>
+      <w:r>
+        <w:rPr>
+          <w:rFonts w:ascii="Times New Roman" w:hAnsi="Times New Roman"/>
+          <w:b w:val="false"/>
+          <w:bCs w:val="false"/>
+          <w:i w:val="false"/>
+          <w:iCs w:val="false"/>
+          <w:sz w:val="24"/>
+          <w:szCs w:val="24"/>
+        </w:rPr>
+        <w:t xml:space="preserve"> (Kreuger, 2007). The more prejudiced somebody is, the more common they think it is in society; for example, Watt and Larkin (2010) found that participants high in prejudice estimated 71% of people in their country would also be prejudiced; lowly prejudiced participants estimated this to be 51% (see also Pedersen, Griffiths, &amp; Watt, 2008). If prejudiced people think that prejudice is common in society, then they should be more likely to think that any given member of this society is prejudiced. Expressing prejudice is thus perceived as more authentic. In contrast to the justification-suppression model, this social projection explanation for the positive relationship between prejudice and perceived authenticity is an unmotivated, cognitive one—it is a simple perceptual bias </w:t>
+      </w:r>
+      <w:r>
+        <w:rPr>
+          <w:rFonts w:ascii="Times New Roman" w:hAnsi="Times New Roman"/>
+          <w:b w:val="false"/>
+          <w:bCs w:val="false"/>
+          <w:i w:val="false"/>
+          <w:iCs w:val="false"/>
+          <w:sz w:val="24"/>
+          <w:szCs w:val="24"/>
+        </w:rPr>
+        <w:t>toward</w:t>
+      </w:r>
+      <w:r>
+        <w:rPr>
+          <w:rFonts w:ascii="Times New Roman" w:hAnsi="Times New Roman"/>
+          <w:b w:val="false"/>
+          <w:bCs w:val="false"/>
+          <w:i w:val="false"/>
+          <w:iCs w:val="false"/>
+          <w:sz w:val="24"/>
+          <w:szCs w:val="24"/>
+        </w:rPr>
+        <w:t xml:space="preserve"> perceiving others </w:t>
+      </w:r>
+      <w:r>
+        <w:rPr>
+          <w:rFonts w:ascii="Times New Roman" w:hAnsi="Times New Roman"/>
+          <w:b w:val="false"/>
+          <w:bCs w:val="false"/>
+          <w:i w:val="false"/>
+          <w:iCs w:val="false"/>
+          <w:sz w:val="24"/>
+          <w:szCs w:val="24"/>
+        </w:rPr>
+        <w:t xml:space="preserve">as </w:t>
+      </w:r>
+      <w:r>
+        <w:rPr>
+          <w:rFonts w:ascii="Times New Roman" w:hAnsi="Times New Roman"/>
+          <w:b w:val="false"/>
+          <w:bCs w:val="false"/>
+          <w:i w:val="false"/>
+          <w:iCs w:val="false"/>
+          <w:sz w:val="24"/>
+          <w:szCs w:val="24"/>
+        </w:rPr>
+        <w:t xml:space="preserve">similar to oneself. The social projection account implies two hypotheses: First, participants’ own prejudice should positively predict perceived </w:t>
+      </w:r>
+      <w:r>
+        <w:rPr>
+          <w:rFonts w:ascii="Times New Roman" w:hAnsi="Times New Roman"/>
+          <w:b w:val="false"/>
+          <w:bCs w:val="false"/>
+          <w:i/>
+          <w:iCs/>
+          <w:sz w:val="24"/>
+          <w:szCs w:val="24"/>
+        </w:rPr>
+        <w:t>descriptive</w:t>
+      </w:r>
+      <w:r>
+        <w:rPr>
+          <w:rFonts w:ascii="Times New Roman" w:hAnsi="Times New Roman"/>
+          <w:b w:val="false"/>
+          <w:bCs w:val="false"/>
+          <w:i w:val="false"/>
+          <w:iCs w:val="false"/>
+          <w:sz w:val="24"/>
+          <w:szCs w:val="24"/>
+        </w:rPr>
+        <w:t xml:space="preserve"> normativity in society (i.e., how many people </w:t>
+      </w:r>
+      <w:r>
+        <w:rPr>
+          <w:rFonts w:ascii="Times New Roman" w:hAnsi="Times New Roman"/>
+          <w:b w:val="false"/>
+          <w:bCs w:val="false"/>
+          <w:i/>
+          <w:iCs/>
+          <w:sz w:val="24"/>
+          <w:szCs w:val="24"/>
+        </w:rPr>
+        <w:t xml:space="preserve">actually </w:t>
+      </w:r>
+      <w:r>
+        <w:rPr>
+          <w:rFonts w:ascii="Times New Roman" w:hAnsi="Times New Roman"/>
+          <w:b w:val="false"/>
+          <w:bCs w:val="false"/>
+          <w:i w:val="false"/>
+          <w:iCs w:val="false"/>
+          <w:sz w:val="24"/>
+          <w:szCs w:val="24"/>
+        </w:rPr>
+        <w:t xml:space="preserve">feel prejudice); second, perceived descriptive normativity should </w:t>
+      </w:r>
+      <w:r>
+        <w:rPr>
+          <w:rFonts w:ascii="Times New Roman" w:hAnsi="Times New Roman"/>
+          <w:b w:val="false"/>
+          <w:bCs w:val="false"/>
+          <w:i/>
+          <w:iCs/>
+          <w:sz w:val="24"/>
+          <w:szCs w:val="24"/>
+        </w:rPr>
+        <w:t>increase</w:t>
+      </w:r>
+      <w:r>
+        <w:rPr>
+          <w:rFonts w:ascii="Times New Roman" w:hAnsi="Times New Roman"/>
+          <w:b w:val="false"/>
+          <w:bCs w:val="false"/>
+          <w:i w:val="false"/>
+          <w:iCs w:val="false"/>
+          <w:sz w:val="24"/>
+          <w:szCs w:val="24"/>
+        </w:rPr>
+        <w:t xml:space="preserve"> perceived authenticity of prejudiced statements.</w:t>
       </w:r>
     </w:p>
     <w:p>
@@ -1788,18 +2795,67 @@
           <w:szCs w:val="24"/>
         </w:rPr>
         <w:tab/>
-      </w:r>
-      <w:r>
-        <w:rPr>
-          <w:rFonts w:ascii="Times New Roman" w:hAnsi="Times New Roman"/>
-          <w:b w:val="false"/>
-          <w:bCs w:val="false"/>
-          <w:i w:val="false"/>
-          <w:iCs w:val="false"/>
-          <w:sz w:val="24"/>
-          <w:szCs w:val="24"/>
-        </w:rPr>
-        <w:t>There are a number of psychological phenomena, beyond simple agreement, that could explain the process by which people come to see the expression of prejudice as authentic. I propose four possible accounts: social projection, prescriptive norms, balance, and motivated reasoning.</w:t>
+        <w:t xml:space="preserve">Prescriptive norms. </w:t>
+      </w:r>
+      <w:r>
+        <w:rPr>
+          <w:rFonts w:ascii="Times New Roman" w:hAnsi="Times New Roman"/>
+          <w:b w:val="false"/>
+          <w:bCs w:val="false"/>
+          <w:i w:val="false"/>
+          <w:iCs w:val="false"/>
+          <w:sz w:val="24"/>
+          <w:szCs w:val="24"/>
+        </w:rPr>
+        <w:t xml:space="preserve">Crandall and colleagues see social norms as the primary suppressive forces acting on the expression of prejudice (Crandall, Eshleman, &amp; O’Brien, 2002; Crandall, Ferguson, &amp; Bahns, 2013; Crandall &amp; Stangor, 2005). Following from the justification-suppression model, </w:t>
+      </w:r>
+      <w:r>
+        <w:rPr>
+          <w:rFonts w:ascii="Times New Roman" w:hAnsi="Times New Roman"/>
+          <w:b w:val="false"/>
+          <w:bCs w:val="false"/>
+          <w:i/>
+          <w:iCs/>
+          <w:sz w:val="24"/>
+          <w:szCs w:val="24"/>
+        </w:rPr>
+        <w:t xml:space="preserve">prescriptive </w:t>
+      </w:r>
+      <w:r>
+        <w:rPr>
+          <w:rFonts w:ascii="Times New Roman" w:hAnsi="Times New Roman"/>
+          <w:b w:val="false"/>
+          <w:bCs w:val="false"/>
+          <w:i w:val="false"/>
+          <w:iCs w:val="false"/>
+          <w:sz w:val="24"/>
+          <w:szCs w:val="24"/>
+        </w:rPr>
+        <w:t xml:space="preserve">norms (i.e., norms describing what people </w:t>
+      </w:r>
+      <w:r>
+        <w:rPr>
+          <w:rFonts w:ascii="Times New Roman" w:hAnsi="Times New Roman"/>
+          <w:b w:val="false"/>
+          <w:bCs w:val="false"/>
+          <w:i/>
+          <w:iCs/>
+          <w:sz w:val="24"/>
+          <w:szCs w:val="24"/>
+        </w:rPr>
+        <w:t xml:space="preserve">should </w:t>
+      </w:r>
+      <w:r>
+        <w:rPr>
+          <w:rFonts w:ascii="Times New Roman" w:hAnsi="Times New Roman"/>
+          <w:b w:val="false"/>
+          <w:bCs w:val="false"/>
+          <w:i w:val="false"/>
+          <w:iCs w:val="false"/>
+          <w:sz w:val="24"/>
+          <w:szCs w:val="24"/>
+        </w:rPr>
+        <w:t>do) may influence the relationship between prejudice and perceived authenticity of similarly-prejudiced statements through the aforementioned process of vicarious justification.</w:t>
       </w:r>
     </w:p>
     <w:p>
@@ -1814,6 +2870,53 @@
       <w:r>
         <w:rPr>
           <w:rFonts w:ascii="Times New Roman" w:hAnsi="Times New Roman"/>
+          <w:b w:val="false"/>
+          <w:bCs w:val="false"/>
+          <w:i w:val="false"/>
+          <w:iCs w:val="false"/>
+          <w:sz w:val="24"/>
+          <w:szCs w:val="24"/>
+        </w:rPr>
+        <w:tab/>
+        <w:t>People do not need to justify their prejudices when suppression is absent; one needs no justification in saying they hate rapists. Prescriptive norms suppressing the expression of prejudice should motivate justifications</w:t>
+      </w:r>
+      <w:r>
+        <w:rPr>
+          <w:rFonts w:ascii="Times New Roman" w:hAnsi="Times New Roman"/>
+          <w:b w:val="false"/>
+          <w:bCs w:val="false"/>
+          <w:i/>
+          <w:iCs/>
+          <w:sz w:val="24"/>
+          <w:szCs w:val="24"/>
+        </w:rPr>
+        <w:t xml:space="preserve"> </w:t>
+      </w:r>
+      <w:r>
+        <w:rPr>
+          <w:rFonts w:ascii="Times New Roman" w:hAnsi="Times New Roman"/>
+          <w:b w:val="false"/>
+          <w:bCs w:val="false"/>
+          <w:i w:val="false"/>
+          <w:iCs w:val="false"/>
+          <w:sz w:val="24"/>
+          <w:szCs w:val="24"/>
+        </w:rPr>
+        <w:t>for prejudice, because these prescriptive norms are threatening to those who hold the unacceptable prejudices. If labelling the expression of prejudice as authentic is a justification, then the positive relationship between prejudice and perceived authenticity should only be present when the prejudice is portrayed as prescriptively non-normative (i.e., suppression is present). This prescriptive norms account argues that perceived authenticity is a mixture of: “I agree with that,” and, “I feel like I cannot express it myself.”</w:t>
+      </w:r>
+    </w:p>
+    <w:p>
+      <w:pPr>
+        <w:pStyle w:val="TextBody"/>
+        <w:bidi w:val="0"/>
+        <w:spacing w:lineRule="auto" w:line="480" w:before="0" w:after="0"/>
+        <w:contextualSpacing/>
+        <w:jc w:val="left"/>
+        <w:rPr/>
+      </w:pPr>
+      <w:r>
+        <w:rPr>
+          <w:rFonts w:ascii="Times New Roman" w:hAnsi="Times New Roman"/>
           <w:b/>
           <w:bCs/>
           <w:i w:val="false"/>
@@ -1822,267 +2925,6 @@
           <w:szCs w:val="24"/>
         </w:rPr>
         <w:tab/>
-        <w:t xml:space="preserve">Social projection. </w:t>
-      </w:r>
-      <w:r>
-        <w:rPr>
-          <w:rFonts w:ascii="Times New Roman" w:hAnsi="Times New Roman"/>
-          <w:b w:val="false"/>
-          <w:bCs w:val="false"/>
-          <w:i w:val="false"/>
-          <w:iCs w:val="false"/>
-          <w:sz w:val="24"/>
-          <w:szCs w:val="24"/>
-        </w:rPr>
-        <w:t xml:space="preserve">People believe others are similar to them—an automatic cognitive heuristic termed </w:t>
-      </w:r>
-      <w:r>
-        <w:rPr>
-          <w:rFonts w:ascii="Times New Roman" w:hAnsi="Times New Roman"/>
-          <w:b w:val="false"/>
-          <w:bCs w:val="false"/>
-          <w:i/>
-          <w:iCs/>
-          <w:sz w:val="24"/>
-          <w:szCs w:val="24"/>
-        </w:rPr>
-        <w:t>social projection</w:t>
-      </w:r>
-      <w:r>
-        <w:rPr>
-          <w:rFonts w:ascii="Times New Roman" w:hAnsi="Times New Roman"/>
-          <w:b w:val="false"/>
-          <w:bCs w:val="false"/>
-          <w:i w:val="false"/>
-          <w:iCs w:val="false"/>
-          <w:sz w:val="24"/>
-          <w:szCs w:val="24"/>
-        </w:rPr>
-        <w:t xml:space="preserve"> (Kreuger, 2007). The more prejudiced somebody is, the more common they think it is in society; for example, Watt and Larkin (2010) found that participants high in prejudice estimated 71% of people in their country would also be prejudiced; lowly prejudiced participants estimated this to be 51% (see also Pedersen, Griffiths, &amp; Watt, 2008). If prejudiced people think that prejudice is common in society, then they should be more likely to think that any given member of this society is prejudiced. Expressing prejudice is thus perceived as more authentic. In contrast to the justification-suppression model, this social projection explanation for the positive relationship between prejudice and perceived authenticity is an unmotivated, cognitive one—it is a simple perceptual bias due to perceiving others are similar to oneself. The social projection account implies two hypotheses: First, participants’ own prejudice should positively predict perceived </w:t>
-      </w:r>
-      <w:r>
-        <w:rPr>
-          <w:rFonts w:ascii="Times New Roman" w:hAnsi="Times New Roman"/>
-          <w:b w:val="false"/>
-          <w:bCs w:val="false"/>
-          <w:i/>
-          <w:iCs/>
-          <w:sz w:val="24"/>
-          <w:szCs w:val="24"/>
-        </w:rPr>
-        <w:t>descriptive</w:t>
-      </w:r>
-      <w:r>
-        <w:rPr>
-          <w:rFonts w:ascii="Times New Roman" w:hAnsi="Times New Roman"/>
-          <w:b w:val="false"/>
-          <w:bCs w:val="false"/>
-          <w:i w:val="false"/>
-          <w:iCs w:val="false"/>
-          <w:sz w:val="24"/>
-          <w:szCs w:val="24"/>
-        </w:rPr>
-        <w:t xml:space="preserve"> normativity in society (i.e., how many people </w:t>
-      </w:r>
-      <w:r>
-        <w:rPr>
-          <w:rFonts w:ascii="Times New Roman" w:hAnsi="Times New Roman"/>
-          <w:b w:val="false"/>
-          <w:bCs w:val="false"/>
-          <w:i/>
-          <w:iCs/>
-          <w:sz w:val="24"/>
-          <w:szCs w:val="24"/>
-        </w:rPr>
-        <w:t xml:space="preserve">actually </w:t>
-      </w:r>
-      <w:r>
-        <w:rPr>
-          <w:rFonts w:ascii="Times New Roman" w:hAnsi="Times New Roman"/>
-          <w:b w:val="false"/>
-          <w:bCs w:val="false"/>
-          <w:i w:val="false"/>
-          <w:iCs w:val="false"/>
-          <w:sz w:val="24"/>
-          <w:szCs w:val="24"/>
-        </w:rPr>
-        <w:t xml:space="preserve">feel prejudice); second, perceived descriptive normativity should </w:t>
-      </w:r>
-      <w:r>
-        <w:rPr>
-          <w:rFonts w:ascii="Times New Roman" w:hAnsi="Times New Roman"/>
-          <w:b w:val="false"/>
-          <w:bCs w:val="false"/>
-          <w:i/>
-          <w:iCs/>
-          <w:sz w:val="24"/>
-          <w:szCs w:val="24"/>
-        </w:rPr>
-        <w:t>increase</w:t>
-      </w:r>
-      <w:r>
-        <w:rPr>
-          <w:rFonts w:ascii="Times New Roman" w:hAnsi="Times New Roman"/>
-          <w:b w:val="false"/>
-          <w:bCs w:val="false"/>
-          <w:i w:val="false"/>
-          <w:iCs w:val="false"/>
-          <w:sz w:val="24"/>
-          <w:szCs w:val="24"/>
-        </w:rPr>
-        <w:t xml:space="preserve"> perceived authenticity of prejudiced statements.</w:t>
-      </w:r>
-    </w:p>
-    <w:p>
-      <w:pPr>
-        <w:pStyle w:val="TextBody"/>
-        <w:bidi w:val="0"/>
-        <w:spacing w:lineRule="auto" w:line="480" w:before="0" w:after="0"/>
-        <w:contextualSpacing/>
-        <w:jc w:val="left"/>
-        <w:rPr/>
-      </w:pPr>
-      <w:r>
-        <w:rPr>
-          <w:rFonts w:ascii="Times New Roman" w:hAnsi="Times New Roman"/>
-          <w:b/>
-          <w:bCs/>
-          <w:i w:val="false"/>
-          <w:iCs w:val="false"/>
-          <w:sz w:val="24"/>
-          <w:szCs w:val="24"/>
-        </w:rPr>
-        <w:tab/>
-        <w:t xml:space="preserve">Prescriptive norms. </w:t>
-      </w:r>
-      <w:r>
-        <w:rPr>
-          <w:rFonts w:ascii="Times New Roman" w:hAnsi="Times New Roman"/>
-          <w:b w:val="false"/>
-          <w:bCs w:val="false"/>
-          <w:i w:val="false"/>
-          <w:iCs w:val="false"/>
-          <w:sz w:val="24"/>
-          <w:szCs w:val="24"/>
-        </w:rPr>
-        <w:t xml:space="preserve">Crandall and colleagues see social norms as the primary suppressive forces acting on the expression of prejudice (Crandall, Eshleman, &amp; O’Brien, 2002; Crandall, Ferguson, &amp; Bahns, 2013; Crandall &amp; Stangor, 2005). Following from the justification-suppression model, </w:t>
-      </w:r>
-      <w:r>
-        <w:rPr>
-          <w:rFonts w:ascii="Times New Roman" w:hAnsi="Times New Roman"/>
-          <w:b w:val="false"/>
-          <w:bCs w:val="false"/>
-          <w:i/>
-          <w:iCs/>
-          <w:sz w:val="24"/>
-          <w:szCs w:val="24"/>
-        </w:rPr>
-        <w:t xml:space="preserve">prescriptive </w:t>
-      </w:r>
-      <w:r>
-        <w:rPr>
-          <w:rFonts w:ascii="Times New Roman" w:hAnsi="Times New Roman"/>
-          <w:b w:val="false"/>
-          <w:bCs w:val="false"/>
-          <w:i w:val="false"/>
-          <w:iCs w:val="false"/>
-          <w:sz w:val="24"/>
-          <w:szCs w:val="24"/>
-        </w:rPr>
-        <w:t xml:space="preserve">norms (i.e., norms describing what people </w:t>
-      </w:r>
-      <w:r>
-        <w:rPr>
-          <w:rFonts w:ascii="Times New Roman" w:hAnsi="Times New Roman"/>
-          <w:b w:val="false"/>
-          <w:bCs w:val="false"/>
-          <w:i/>
-          <w:iCs/>
-          <w:sz w:val="24"/>
-          <w:szCs w:val="24"/>
-        </w:rPr>
-        <w:t xml:space="preserve">should </w:t>
-      </w:r>
-      <w:r>
-        <w:rPr>
-          <w:rFonts w:ascii="Times New Roman" w:hAnsi="Times New Roman"/>
-          <w:b w:val="false"/>
-          <w:bCs w:val="false"/>
-          <w:i w:val="false"/>
-          <w:iCs w:val="false"/>
-          <w:sz w:val="24"/>
-          <w:szCs w:val="24"/>
-        </w:rPr>
-        <w:t>do) may influence the relationship between prejudice and perceived authenticity of similarly-prejudiced statements through the aforementioned process of vicarious justification.</w:t>
-      </w:r>
-    </w:p>
-    <w:p>
-      <w:pPr>
-        <w:pStyle w:val="TextBody"/>
-        <w:bidi w:val="0"/>
-        <w:spacing w:lineRule="auto" w:line="480" w:before="0" w:after="0"/>
-        <w:contextualSpacing/>
-        <w:jc w:val="left"/>
-        <w:rPr/>
-      </w:pPr>
-      <w:r>
-        <w:rPr>
-          <w:rFonts w:ascii="Times New Roman" w:hAnsi="Times New Roman"/>
-          <w:b w:val="false"/>
-          <w:bCs w:val="false"/>
-          <w:i w:val="false"/>
-          <w:iCs w:val="false"/>
-          <w:sz w:val="24"/>
-          <w:szCs w:val="24"/>
-        </w:rPr>
-        <w:tab/>
-        <w:t>People do not need to justify their prejudices when suppression is absent; one needs no justification in saying they hate rapists. Prescriptive norms suppressing the expression of prejudice should motivate justifications</w:t>
-      </w:r>
-      <w:r>
-        <w:rPr>
-          <w:rFonts w:ascii="Times New Roman" w:hAnsi="Times New Roman"/>
-          <w:b w:val="false"/>
-          <w:bCs w:val="false"/>
-          <w:i/>
-          <w:iCs/>
-          <w:sz w:val="24"/>
-          <w:szCs w:val="24"/>
-        </w:rPr>
-        <w:t xml:space="preserve"> </w:t>
-      </w:r>
-      <w:r>
-        <w:rPr>
-          <w:rFonts w:ascii="Times New Roman" w:hAnsi="Times New Roman"/>
-          <w:b w:val="false"/>
-          <w:bCs w:val="false"/>
-          <w:i w:val="false"/>
-          <w:iCs w:val="false"/>
-          <w:sz w:val="24"/>
-          <w:szCs w:val="24"/>
-        </w:rPr>
-        <w:t>for prejudice, because these prescriptive norms are threatening to those who hold the unacceptable prejudices. If labelling the expression of prejudice as authentic is a justification, then the positive relationship between prejudice and perceived authenticity should only be present when the prejudice is portrayed as prescriptively non-normative (i.e., suppression is present). This prescriptive norms account argues that perceived authenticity is a mixture of: “I agree with that,” and, “I feel like I cannot express it myself.”</w:t>
-      </w:r>
-    </w:p>
-    <w:p>
-      <w:pPr>
-        <w:pStyle w:val="TextBody"/>
-        <w:bidi w:val="0"/>
-        <w:spacing w:lineRule="auto" w:line="480" w:before="0" w:after="0"/>
-        <w:contextualSpacing/>
-        <w:jc w:val="left"/>
-        <w:rPr/>
-      </w:pPr>
-      <w:r>
-        <w:rPr>
-          <w:rFonts w:ascii="Times New Roman" w:hAnsi="Times New Roman"/>
-          <w:b/>
-          <w:bCs/>
-          <w:i w:val="false"/>
-          <w:iCs w:val="false"/>
-          <w:sz w:val="24"/>
-          <w:szCs w:val="24"/>
-        </w:rPr>
-        <w:tab/>
         <w:t xml:space="preserve">Balance. </w:t>
       </w:r>
       <w:r>
@@ -2287,7 +3129,7 @@
           <w:sz w:val="24"/>
           <w:szCs w:val="24"/>
         </w:rPr>
-        <w:t>) he really likes, tracks down who wrote the poems, and finds out that it was Jim who wrote them. This situation is imbalanced: Bob has a negative opinion of Jim, a positive opinion of Jim’s poems, and Jim has a positive relationship with his poems, given that he wrote them. This multiples out negatively (i.e., -++ = -), thus creating imbalance. Esch asked participants to describe what would happen after Bob realized Jim wrote the poems. About 82% of the participants resolved the imbalance by changing the sign of one of the unit relations. For example, 46% of participants wrote some form of “Bob changes his mind about Jim.” (Readers might be anecdotally familiar with imbalanced states, such as the discomfort of having positive feelings toward two friends who dislike one another, or only liking one member of a married couple.) People searching for affective consistency has been the impetus for a large amount of research in social psychology, and many psychological theories are consistent with balance theory’s predictions (Crandall, Silvia, N’Gabala, Tsang, &amp; Dawson, 2007; Zajonc, 1960).</w:t>
+        <w:t>) he really likes, tracks down who wrote the poems, and finds out that it was Jim who wrote them. This situation is imbalanced: Bob has a negative opinion of Jim, a positive opinion of Jim’s poems, and Jim has a positive relationship with his poems, given that he wrote them. This multiples out negatively (i.e., -++ = -), thus creating imbalance. Esch asked participants to describe what would happen after Bob realized Jim wrote the poems. About 82% of the participants resolved the imbalance by changing the sign of one of the unit relations. For example, 46% of participants wrote some form of “Bob changes his mind about Jim.” People searching for affective consistency has been the impetus for a large amount of research in social psychology, and many psychological theories are consistent with balance theory’s predictions (Crandall, Silvia, N’Gabala, Tsang, &amp; Dawson, 2007; Zajonc, 1960).</w:t>
       </w:r>
     </w:p>
     <w:p>
@@ -18924,6 +19766,45 @@
     </w:sectPr>
   </w:body>
 </w:document>
+</file>
+
+<file path=word/comments.xml><?xml version="1.0" encoding="utf-8"?>
+<w:comments xmlns:o="urn:schemas-microsoft-com:office:office" xmlns:r="http://schemas.openxmlformats.org/officeDocument/2006/relationships" xmlns:v="urn:schemas-microsoft-com:vml" xmlns:w="http://schemas.openxmlformats.org/wordprocessingml/2006/main" xmlns:w10="urn:schemas-microsoft-com:office:word" xmlns:wp="http://schemas.openxmlformats.org/drawingml/2006/wordprocessingDrawing" xmlns:wps="http://schemas.microsoft.com/office/word/2010/wordprocessingShape" xmlns:wpg="http://schemas.microsoft.com/office/word/2010/wordprocessingGroup" xmlns:mc="http://schemas.openxmlformats.org/markup-compatibility/2006" xmlns:wp14="http://schemas.microsoft.com/office/word/2010/wordprocessingDrawing" xmlns:w14="http://schemas.microsoft.com/office/word/2010/wordml" mc:Ignorable="w14 wp14">
+  <w:comment w:id="0" w:author="Unknown Author" w:date="2018-02-25T13:50:53Z" w:initials="">
+    <w:p>
+      <w:r>
+        <w:rPr>
+          <w:rFonts w:ascii="Liberation Serif" w:hAnsi="Liberation Serif" w:eastAsia="SimSun" w:cs="Lucida Sans"/>
+          <w:b w:val="false"/>
+          <w:bCs w:val="false"/>
+          <w:i w:val="false"/>
+          <w:iCs w:val="false"/>
+          <w:caps w:val="false"/>
+          <w:smallCaps w:val="false"/>
+          <w:strike w:val="false"/>
+          <w:dstrike w:val="false"/>
+          <w:outline w:val="false"/>
+          <w:shadow w:val="false"/>
+          <w:emboss w:val="false"/>
+          <w:imprint w:val="false"/>
+          <w:color w:val="auto"/>
+          <w:spacing w:val="0"/>
+          <w:w w:val="100"/>
+          <w:kern w:val="0"/>
+          <w:position w:val="0"/>
+          <w:sz w:val="20"/>
+          <w:sz w:val="20"/>
+          <w:szCs w:val="24"/>
+          <w:u w:val="none"/>
+          <w:vertAlign w:val="baseline"/>
+          <w:em w:val="none"/>
+          <w:lang w:val="en-US" w:eastAsia="zh-CN" w:bidi="hi-IN"/>
+        </w:rPr>
+        <w:t>Chris says: “But only half the time...” → ask what he means by this</w:t>
+      </w:r>
+    </w:p>
+  </w:comment>
+</w:comments>
 </file>
 
 <file path=word/styles.xml><?xml version="1.0" encoding="utf-8"?>

</xml_diff>

<commit_message>
csc edits incorporated all the way through intro
</commit_message>
<xml_diff>
--- a/docs/dissertation_v2.docx
+++ b/docs/dissertation_v2.docx
@@ -9,7 +9,9 @@
         <w:spacing w:lineRule="auto" w:line="480" w:before="0" w:after="0"/>
         <w:contextualSpacing/>
         <w:jc w:val="center"/>
-        <w:rPr/>
+        <w:rPr>
+          <w:rFonts w:ascii="Times New Roman" w:hAnsi="Times New Roman"/>
+        </w:rPr>
       </w:pPr>
       <w:r>
         <w:rPr>
@@ -110,7 +112,9 @@
       <w:pPr>
         <w:pStyle w:val="Normal"/>
         <w:spacing w:lineRule="auto" w:line="480"/>
-        <w:rPr/>
+        <w:rPr>
+          <w:rFonts w:ascii="Times New Roman" w:hAnsi="Times New Roman"/>
+        </w:rPr>
       </w:pPr>
       <w:r>
         <w:rPr>
@@ -165,7 +169,9 @@
         <w:spacing w:lineRule="auto" w:line="480" w:before="0" w:after="0"/>
         <w:contextualSpacing/>
         <w:jc w:val="left"/>
-        <w:rPr/>
+        <w:rPr>
+          <w:rFonts w:ascii="Times New Roman" w:hAnsi="Times New Roman"/>
+        </w:rPr>
       </w:pPr>
       <w:r>
         <w:rPr>
@@ -243,7 +249,9 @@
         <w:spacing w:lineRule="auto" w:line="480" w:before="0" w:after="0"/>
         <w:contextualSpacing/>
         <w:jc w:val="left"/>
-        <w:rPr/>
+        <w:rPr>
+          <w:rFonts w:ascii="Times New Roman" w:hAnsi="Times New Roman"/>
+        </w:rPr>
       </w:pPr>
       <w:r>
         <w:rPr>
@@ -361,7 +369,9 @@
         <w:spacing w:lineRule="auto" w:line="480" w:before="0" w:after="0"/>
         <w:contextualSpacing/>
         <w:jc w:val="left"/>
-        <w:rPr/>
+        <w:rPr>
+          <w:rFonts w:ascii="Times New Roman" w:hAnsi="Times New Roman"/>
+        </w:rPr>
       </w:pPr>
       <w:r>
         <w:rPr>
@@ -408,7 +418,9 @@
         <w:spacing w:lineRule="auto" w:line="480" w:before="0" w:after="0"/>
         <w:contextualSpacing/>
         <w:jc w:val="left"/>
-        <w:rPr/>
+        <w:rPr>
+          <w:rFonts w:ascii="Times New Roman" w:hAnsi="Times New Roman"/>
+        </w:rPr>
       </w:pPr>
       <w:r>
         <w:rPr>
@@ -575,7 +587,9 @@
         <w:spacing w:lineRule="auto" w:line="480" w:before="0" w:after="0"/>
         <w:contextualSpacing/>
         <w:jc w:val="left"/>
-        <w:rPr/>
+        <w:rPr>
+          <w:rFonts w:ascii="Times New Roman" w:hAnsi="Times New Roman"/>
+        </w:rPr>
       </w:pPr>
       <w:r>
         <w:rPr>
@@ -814,7 +828,9 @@
         <w:spacing w:lineRule="auto" w:line="480" w:before="0" w:after="0"/>
         <w:contextualSpacing/>
         <w:jc w:val="left"/>
-        <w:rPr/>
+        <w:rPr>
+          <w:rFonts w:ascii="Times New Roman" w:hAnsi="Times New Roman"/>
+        </w:rPr>
       </w:pPr>
       <w:r>
         <w:rPr>
@@ -860,7 +876,9 @@
         <w:spacing w:lineRule="auto" w:line="480" w:before="0" w:after="0"/>
         <w:contextualSpacing/>
         <w:jc w:val="left"/>
-        <w:rPr/>
+        <w:rPr>
+          <w:rFonts w:ascii="Times New Roman" w:hAnsi="Times New Roman"/>
+        </w:rPr>
       </w:pPr>
       <w:r>
         <w:rPr>
@@ -908,7 +926,9 @@
         <w:spacing w:lineRule="auto" w:line="480" w:before="0" w:after="0"/>
         <w:contextualSpacing/>
         <w:jc w:val="left"/>
-        <w:rPr/>
+        <w:rPr>
+          <w:rFonts w:ascii="Times New Roman" w:hAnsi="Times New Roman"/>
+        </w:rPr>
       </w:pPr>
       <w:r>
         <w:rPr>
@@ -1075,7 +1095,9 @@
         <w:spacing w:lineRule="auto" w:line="480" w:before="0" w:after="0"/>
         <w:contextualSpacing/>
         <w:jc w:val="left"/>
-        <w:rPr/>
+        <w:rPr>
+          <w:rFonts w:ascii="Times New Roman" w:hAnsi="Times New Roman"/>
+        </w:rPr>
       </w:pPr>
       <w:r>
         <w:rPr>
@@ -1121,7 +1143,9 @@
         <w:spacing w:lineRule="auto" w:line="480" w:before="0" w:after="0"/>
         <w:contextualSpacing/>
         <w:jc w:val="left"/>
-        <w:rPr/>
+        <w:rPr>
+          <w:rFonts w:ascii="Times New Roman" w:hAnsi="Times New Roman"/>
+        </w:rPr>
       </w:pPr>
       <w:r>
         <w:rPr>
@@ -1192,7 +1216,9 @@
         <w:spacing w:lineRule="auto" w:line="480" w:before="0" w:after="0"/>
         <w:contextualSpacing/>
         <w:jc w:val="left"/>
-        <w:rPr/>
+        <w:rPr>
+          <w:rFonts w:ascii="Times New Roman" w:hAnsi="Times New Roman"/>
+        </w:rPr>
       </w:pPr>
       <w:r>
         <w:rPr>
@@ -1239,7 +1265,9 @@
         <w:spacing w:lineRule="auto" w:line="480" w:before="0" w:after="0"/>
         <w:contextualSpacing/>
         <w:jc w:val="left"/>
-        <w:rPr/>
+        <w:rPr>
+          <w:rFonts w:ascii="Times New Roman" w:hAnsi="Times New Roman"/>
+        </w:rPr>
       </w:pPr>
       <w:r>
         <w:rPr>
@@ -1287,7 +1315,9 @@
         <w:spacing w:lineRule="auto" w:line="480" w:before="0" w:after="0"/>
         <w:contextualSpacing/>
         <w:jc w:val="left"/>
-        <w:rPr/>
+        <w:rPr>
+          <w:rFonts w:ascii="Times New Roman" w:hAnsi="Times New Roman"/>
+        </w:rPr>
       </w:pPr>
       <w:r>
         <w:rPr>
@@ -1334,7 +1364,9 @@
         <w:spacing w:lineRule="auto" w:line="480" w:before="0" w:after="0"/>
         <w:contextualSpacing/>
         <w:jc w:val="left"/>
-        <w:rPr/>
+        <w:rPr>
+          <w:rFonts w:ascii="Times New Roman" w:hAnsi="Times New Roman"/>
+        </w:rPr>
       </w:pPr>
       <w:bookmarkStart w:id="0" w:name="__DdeLink__780_2003807226"/>
       <w:r>
@@ -1591,7 +1623,9 @@
         <w:spacing w:lineRule="auto" w:line="480" w:before="0" w:after="0"/>
         <w:contextualSpacing/>
         <w:jc w:val="left"/>
-        <w:rPr/>
+        <w:rPr>
+          <w:rFonts w:ascii="Times New Roman" w:hAnsi="Times New Roman"/>
+        </w:rPr>
       </w:pPr>
       <w:r>
         <w:rPr>
@@ -1711,7 +1745,9 @@
         <w:spacing w:lineRule="auto" w:line="480" w:before="0" w:after="0"/>
         <w:contextualSpacing/>
         <w:jc w:val="left"/>
-        <w:rPr/>
+        <w:rPr>
+          <w:rFonts w:ascii="Times New Roman" w:hAnsi="Times New Roman"/>
+        </w:rPr>
       </w:pPr>
       <w:r>
         <w:rPr>
@@ -1734,7 +1770,9 @@
         <w:spacing w:lineRule="auto" w:line="480" w:before="0" w:after="0"/>
         <w:contextualSpacing/>
         <w:jc w:val="left"/>
-        <w:rPr/>
+        <w:rPr>
+          <w:rFonts w:ascii="Times New Roman" w:hAnsi="Times New Roman"/>
+        </w:rPr>
       </w:pPr>
       <w:r>
         <w:rPr>
@@ -1780,7 +1818,9 @@
         <w:spacing w:lineRule="auto" w:line="480" w:before="0" w:after="0"/>
         <w:contextualSpacing/>
         <w:jc w:val="left"/>
-        <w:rPr/>
+        <w:rPr>
+          <w:rFonts w:ascii="Times New Roman" w:hAnsi="Times New Roman"/>
+        </w:rPr>
       </w:pPr>
       <w:r>
         <w:rPr>
@@ -1850,7 +1890,9 @@
         <w:spacing w:lineRule="auto" w:line="480" w:before="0" w:after="0"/>
         <w:contextualSpacing/>
         <w:jc w:val="left"/>
-        <w:rPr/>
+        <w:rPr>
+          <w:rFonts w:ascii="Times New Roman" w:hAnsi="Times New Roman"/>
+        </w:rPr>
       </w:pPr>
       <w:r>
         <w:rPr>
@@ -2042,7 +2084,9 @@
         <w:spacing w:lineRule="auto" w:line="480" w:before="0" w:after="0"/>
         <w:contextualSpacing/>
         <w:jc w:val="left"/>
-        <w:rPr/>
+        <w:rPr>
+          <w:rFonts w:ascii="Times New Roman" w:hAnsi="Times New Roman"/>
+        </w:rPr>
       </w:pPr>
       <w:r>
         <w:rPr>
@@ -2245,7 +2289,9 @@
         <w:spacing w:lineRule="auto" w:line="480" w:before="0" w:after="0"/>
         <w:contextualSpacing/>
         <w:jc w:val="left"/>
-        <w:rPr/>
+        <w:rPr>
+          <w:rFonts w:ascii="Times New Roman" w:hAnsi="Times New Roman"/>
+        </w:rPr>
       </w:pPr>
       <w:r>
         <w:rPr>
@@ -2354,7 +2400,9 @@
         <w:ind w:left="720" w:right="629" w:hanging="0"/>
         <w:contextualSpacing/>
         <w:jc w:val="left"/>
-        <w:rPr/>
+        <w:rPr>
+          <w:rFonts w:ascii="Times New Roman" w:hAnsi="Times New Roman"/>
+        </w:rPr>
       </w:pPr>
       <w:r>
         <w:rPr>
@@ -2520,7 +2568,9 @@
         <w:spacing w:lineRule="auto" w:line="480" w:before="0" w:after="0"/>
         <w:contextualSpacing/>
         <w:jc w:val="left"/>
-        <w:rPr/>
+        <w:rPr>
+          <w:rFonts w:ascii="Times New Roman" w:hAnsi="Times New Roman"/>
+        </w:rPr>
       </w:pPr>
       <w:r>
         <w:rPr>
@@ -2569,7 +2619,9 @@
         <w:spacing w:lineRule="auto" w:line="480" w:before="0" w:after="0"/>
         <w:contextualSpacing/>
         <w:jc w:val="left"/>
-        <w:rPr/>
+        <w:rPr>
+          <w:rFonts w:ascii="Times New Roman" w:hAnsi="Times New Roman"/>
+        </w:rPr>
       </w:pPr>
       <w:r>
         <w:rPr>
@@ -2603,7 +2655,9 @@
         <w:spacing w:lineRule="auto" w:line="480" w:before="0" w:after="0"/>
         <w:contextualSpacing/>
         <w:jc w:val="left"/>
-        <w:rPr/>
+        <w:rPr>
+          <w:rFonts w:ascii="Times New Roman" w:hAnsi="Times New Roman"/>
+        </w:rPr>
       </w:pPr>
       <w:r>
         <w:rPr>
@@ -2782,7 +2836,9 @@
         <w:spacing w:lineRule="auto" w:line="480" w:before="0" w:after="0"/>
         <w:contextualSpacing/>
         <w:jc w:val="left"/>
-        <w:rPr/>
+        <w:rPr>
+          <w:rFonts w:ascii="Times New Roman" w:hAnsi="Times New Roman"/>
+        </w:rPr>
       </w:pPr>
       <w:r>
         <w:rPr>
@@ -2865,7 +2921,9 @@
         <w:spacing w:lineRule="auto" w:line="480" w:before="0" w:after="0"/>
         <w:contextualSpacing/>
         <w:jc w:val="left"/>
-        <w:rPr/>
+        <w:rPr>
+          <w:rFonts w:ascii="Times New Roman" w:hAnsi="Times New Roman"/>
+        </w:rPr>
       </w:pPr>
       <w:r>
         <w:rPr>
@@ -2912,7 +2970,9 @@
         <w:spacing w:lineRule="auto" w:line="480" w:before="0" w:after="0"/>
         <w:contextualSpacing/>
         <w:jc w:val="left"/>
-        <w:rPr/>
+        <w:rPr>
+          <w:rFonts w:ascii="Times New Roman" w:hAnsi="Times New Roman"/>
+        </w:rPr>
       </w:pPr>
       <w:r>
         <w:rPr>
@@ -3154,7 +3214,30 @@
           <w:szCs w:val="24"/>
         </w:rPr>
         <w:tab/>
-        <w:t>Consider the present scenario: A participant’s (</w:t>
+      </w:r>
+      <w:r>
+        <w:rPr>
+          <w:rFonts w:ascii="Times New Roman" w:hAnsi="Times New Roman"/>
+          <w:b w:val="false"/>
+          <w:bCs w:val="false"/>
+          <w:i w:val="false"/>
+          <w:iCs w:val="false"/>
+          <w:sz w:val="24"/>
+          <w:szCs w:val="24"/>
+        </w:rPr>
+        <w:t>I propose that a prejudiced person perceives authenticity in a prejudiced statement in order to maintain balance. In Heider’s notation: A</w:t>
+      </w:r>
+      <w:r>
+        <w:rPr>
+          <w:rFonts w:ascii="Times New Roman" w:hAnsi="Times New Roman"/>
+          <w:b w:val="false"/>
+          <w:bCs w:val="false"/>
+          <w:i w:val="false"/>
+          <w:iCs w:val="false"/>
+          <w:sz w:val="24"/>
+          <w:szCs w:val="24"/>
+        </w:rPr>
+        <w:t xml:space="preserve"> participant’s (</w:t>
       </w:r>
       <w:r>
         <w:rPr>
@@ -3359,7 +3442,55 @@
           <w:sz w:val="24"/>
           <w:szCs w:val="24"/>
         </w:rPr>
-        <w:t>for those that did not like the candidate than for those who did. They argue this is evidence for motivated reasoning, because the information people used to make their judgments of authenticity depended on their pre-existing attitudes. I test this account in a more direct way.</w:t>
+        <w:t xml:space="preserve">for those that did not like the candidate than for those who did. They argue this is evidence for motivated reasoning, because the information people used to make their judgments of authenticity depended on their pre-existing attitudes. I </w:t>
+      </w:r>
+      <w:r>
+        <w:rPr>
+          <w:rFonts w:ascii="Times New Roman" w:hAnsi="Times New Roman"/>
+          <w:b w:val="false"/>
+          <w:bCs w:val="false"/>
+          <w:i w:val="false"/>
+          <w:iCs w:val="false"/>
+          <w:sz w:val="24"/>
+          <w:szCs w:val="24"/>
+        </w:rPr>
+        <w:t xml:space="preserve">will </w:t>
+      </w:r>
+      <w:r>
+        <w:rPr>
+          <w:rFonts w:ascii="Times New Roman" w:hAnsi="Times New Roman"/>
+          <w:b w:val="false"/>
+          <w:bCs w:val="false"/>
+          <w:i w:val="false"/>
+          <w:iCs w:val="false"/>
+          <w:sz w:val="24"/>
+          <w:szCs w:val="24"/>
+        </w:rPr>
+        <w:t xml:space="preserve">test this account </w:t>
+      </w:r>
+      <w:r>
+        <w:rPr>
+          <w:rFonts w:ascii="Times New Roman" w:hAnsi="Times New Roman"/>
+          <w:b w:val="false"/>
+          <w:bCs w:val="false"/>
+          <w:i w:val="false"/>
+          <w:iCs w:val="false"/>
+          <w:sz w:val="24"/>
+          <w:szCs w:val="24"/>
+        </w:rPr>
+        <w:t>directly</w:t>
+      </w:r>
+      <w:r>
+        <w:rPr>
+          <w:rFonts w:ascii="Times New Roman" w:hAnsi="Times New Roman"/>
+          <w:b w:val="false"/>
+          <w:bCs w:val="false"/>
+          <w:i w:val="false"/>
+          <w:iCs w:val="false"/>
+          <w:sz w:val="24"/>
+          <w:szCs w:val="24"/>
+        </w:rPr>
+        <w:t>.</w:t>
       </w:r>
     </w:p>
     <w:p>
@@ -3369,7 +3500,9 @@
         <w:spacing w:lineRule="auto" w:line="480" w:before="0" w:after="0"/>
         <w:contextualSpacing/>
         <w:jc w:val="left"/>
-        <w:rPr/>
+        <w:rPr>
+          <w:rFonts w:ascii="Times New Roman" w:hAnsi="Times New Roman"/>
+        </w:rPr>
       </w:pPr>
       <w:r>
         <w:rPr>
@@ -3489,7 +3622,9 @@
         <w:spacing w:lineRule="auto" w:line="480" w:before="0" w:after="0"/>
         <w:contextualSpacing/>
         <w:jc w:val="left"/>
-        <w:rPr/>
+        <w:rPr>
+          <w:rFonts w:ascii="Times New Roman" w:hAnsi="Times New Roman"/>
+        </w:rPr>
       </w:pPr>
       <w:r>
         <w:rPr>
@@ -3560,7 +3695,9 @@
         <w:spacing w:lineRule="auto" w:line="480" w:before="0" w:after="0"/>
         <w:contextualSpacing/>
         <w:jc w:val="left"/>
-        <w:rPr/>
+        <w:rPr>
+          <w:rFonts w:ascii="Times New Roman" w:hAnsi="Times New Roman"/>
+        </w:rPr>
       </w:pPr>
       <w:r>
         <w:rPr>
@@ -3584,79 +3721,7 @@
           <w:sz w:val="24"/>
           <w:szCs w:val="24"/>
         </w:rPr>
-        <w:t xml:space="preserve">Eight studies test six hypotheses. First, self-reported prejudice positively predicts perceived authenticity of prejudiced statements (Studies 1 – 3, 5 – 8). Second, self-reported prejudice should </w:t>
-      </w:r>
-      <w:r>
-        <w:rPr>
-          <w:rFonts w:ascii="Times New Roman" w:hAnsi="Times New Roman"/>
-          <w:b w:val="false"/>
-          <w:bCs w:val="false"/>
-          <w:i/>
-          <w:iCs/>
-          <w:sz w:val="24"/>
-          <w:szCs w:val="24"/>
-        </w:rPr>
-        <w:t xml:space="preserve">uniquely </w:t>
-      </w:r>
-      <w:r>
-        <w:rPr>
-          <w:rFonts w:ascii="Times New Roman" w:hAnsi="Times New Roman"/>
-          <w:b w:val="false"/>
-          <w:bCs w:val="false"/>
-          <w:i w:val="false"/>
-          <w:iCs w:val="false"/>
-          <w:sz w:val="24"/>
-          <w:szCs w:val="24"/>
-        </w:rPr>
-        <w:t xml:space="preserve">predict prejudiced statements against the </w:t>
-      </w:r>
-      <w:r>
-        <w:rPr>
-          <w:rFonts w:ascii="Times New Roman" w:hAnsi="Times New Roman"/>
-          <w:b w:val="false"/>
-          <w:bCs w:val="false"/>
-          <w:i/>
-          <w:iCs/>
-          <w:sz w:val="24"/>
-          <w:szCs w:val="24"/>
-        </w:rPr>
-        <w:t xml:space="preserve">same </w:t>
-      </w:r>
-      <w:r>
-        <w:rPr>
-          <w:rFonts w:ascii="Times New Roman" w:hAnsi="Times New Roman"/>
-          <w:b w:val="false"/>
-          <w:bCs w:val="false"/>
-          <w:i w:val="false"/>
-          <w:iCs w:val="false"/>
-          <w:sz w:val="24"/>
-          <w:szCs w:val="24"/>
-        </w:rPr>
-        <w:t>target group; conversely, there is no relationship between prejudice and the authenticity of statements in general (Studies 1 and 2). Third, prejudice positively predicts perceived descriptive normativity, which in turn causes people to perceive prejudiced statements as authentic (Studies 3 and 4). Fourth, the positive relationship between prejudice and perceived authenticity is only present when the prejudice is prescriptively non-normative (Studies 3, 5, and 6). Fifth, prejudice should predict perceived authenticity more weakly when authenticity is portrayed negatively</w:t>
-      </w:r>
-      <w:r>
-        <w:rPr>
-          <w:rFonts w:ascii="Times New Roman" w:hAnsi="Times New Roman"/>
-          <w:b w:val="false"/>
-          <w:bCs w:val="false"/>
-          <w:i/>
-          <w:iCs/>
-          <w:sz w:val="24"/>
-          <w:szCs w:val="24"/>
-        </w:rPr>
-        <w:t xml:space="preserve"> </w:t>
-      </w:r>
-      <w:r>
-        <w:rPr>
-          <w:rFonts w:ascii="Times New Roman" w:hAnsi="Times New Roman"/>
-          <w:b w:val="false"/>
-          <w:bCs w:val="false"/>
-          <w:i w:val="false"/>
-          <w:iCs w:val="false"/>
-          <w:sz w:val="24"/>
-          <w:szCs w:val="24"/>
-        </w:rPr>
-        <w:t>than when it is portrayed positively (Study 7). Sixth, participants motivated to be accurate should display a weaker relationship between prejudice and perceived authenticity than those who are motivated to express themselves (Study 8).</w:t>
+        <w:t>I test six hypotheses across eight studies. These hypotheses—and their associated theoretical perspectives—are presented in Table 1. The first two hypotheses test the general phenomenon that perceived authenticity may justify prejudice, while the latter four examine psychological processes that may underlie the proposed positive relationship between prejudice and perceived authenticity. I refer to these hypothesis as H1 through H6 throughout the paper.</w:t>
       </w:r>
     </w:p>
     <w:p>
@@ -3688,7 +3753,9 @@
         <w:spacing w:lineRule="auto" w:line="480" w:before="0" w:after="0"/>
         <w:contextualSpacing/>
         <w:jc w:val="left"/>
-        <w:rPr/>
+        <w:rPr>
+          <w:rFonts w:ascii="Times New Roman" w:hAnsi="Times New Roman"/>
+        </w:rPr>
       </w:pPr>
       <w:r>
         <w:rPr>
@@ -4201,7 +4268,27 @@
           <w:sz w:val="24"/>
           <w:szCs w:val="24"/>
         </w:rPr>
-        <w:t xml:space="preserve">Correlations that test the primary hypothesis are reported in the diagonal of Table 1; this table presents the correlations between each combination of dislike and perceived authenticity measures. The more prejudice people reported toward Muslims, the more they perceived similarly-prejudiced statements about Muslims to be authentic, </w:t>
+        <w:t xml:space="preserve">Correlations that test the primary hypothesis are reported in the diagonal of Table </w:t>
+      </w:r>
+      <w:r>
+        <w:rPr>
+          <w:rFonts w:ascii="Times New Roman" w:hAnsi="Times New Roman"/>
+          <w:b w:val="false"/>
+          <w:bCs w:val="false"/>
+          <w:sz w:val="24"/>
+          <w:szCs w:val="24"/>
+        </w:rPr>
+        <w:t>2</w:t>
+      </w:r>
+      <w:r>
+        <w:rPr>
+          <w:rFonts w:ascii="Times New Roman" w:hAnsi="Times New Roman"/>
+          <w:b w:val="false"/>
+          <w:bCs w:val="false"/>
+          <w:sz w:val="24"/>
+          <w:szCs w:val="24"/>
+        </w:rPr>
+        <w:t xml:space="preserve">; this table presents the correlations between each combination of dislike and perceived authenticity measures. The more prejudice people reported toward Muslims, the more they perceived similarly-prejudiced statements about Muslims to be authentic, </w:t>
       </w:r>
       <w:r>
         <w:rPr>
@@ -4339,7 +4426,9 @@
         <w:spacing w:lineRule="auto" w:line="480" w:before="0" w:after="0"/>
         <w:contextualSpacing/>
         <w:jc w:val="left"/>
-        <w:rPr/>
+        <w:rPr>
+          <w:rFonts w:ascii="Times New Roman" w:hAnsi="Times New Roman"/>
+        </w:rPr>
       </w:pPr>
       <w:r>
         <w:rPr>
@@ -4810,7 +4899,9 @@
         <w:spacing w:lineRule="auto" w:line="480" w:before="0" w:after="0"/>
         <w:contextualSpacing/>
         <w:jc w:val="left"/>
-        <w:rPr/>
+        <w:rPr>
+          <w:rFonts w:ascii="Times New Roman" w:hAnsi="Times New Roman"/>
+        </w:rPr>
       </w:pPr>
       <w:r>
         <w:rPr>
@@ -5762,7 +5853,9 @@
         <w:spacing w:lineRule="auto" w:line="480" w:before="0" w:after="0"/>
         <w:contextualSpacing/>
         <w:jc w:val="left"/>
-        <w:rPr/>
+        <w:rPr>
+          <w:rFonts w:ascii="Times New Roman" w:hAnsi="Times New Roman"/>
+        </w:rPr>
       </w:pPr>
       <w:r>
         <w:rPr>
@@ -5844,7 +5937,9 @@
         <w:spacing w:lineRule="auto" w:line="480" w:before="0" w:after="0"/>
         <w:contextualSpacing/>
         <w:jc w:val="left"/>
-        <w:rPr/>
+        <w:rPr>
+          <w:rFonts w:ascii="Times New Roman" w:hAnsi="Times New Roman"/>
+        </w:rPr>
       </w:pPr>
       <w:r>
         <w:rPr>
@@ -6154,7 +6249,9 @@
         <w:spacing w:lineRule="auto" w:line="480" w:before="0" w:after="0"/>
         <w:contextualSpacing/>
         <w:jc w:val="left"/>
-        <w:rPr/>
+        <w:rPr>
+          <w:rFonts w:ascii="Times New Roman" w:hAnsi="Times New Roman"/>
+        </w:rPr>
       </w:pPr>
       <w:r>
         <w:rPr>
@@ -6200,7 +6297,9 @@
         <w:spacing w:lineRule="auto" w:line="480" w:before="0" w:after="0"/>
         <w:contextualSpacing/>
         <w:jc w:val="left"/>
-        <w:rPr/>
+        <w:rPr>
+          <w:rFonts w:ascii="Times New Roman" w:hAnsi="Times New Roman"/>
+        </w:rPr>
       </w:pPr>
       <w:r>
         <w:rPr>
@@ -6235,7 +6334,9 @@
         <w:spacing w:lineRule="auto" w:line="480" w:before="0" w:after="0"/>
         <w:contextualSpacing/>
         <w:jc w:val="left"/>
-        <w:rPr/>
+        <w:rPr>
+          <w:rFonts w:ascii="Times New Roman" w:hAnsi="Times New Roman"/>
+        </w:rPr>
       </w:pPr>
       <w:r>
         <w:rPr>
@@ -6355,7 +6456,9 @@
         <w:spacing w:lineRule="auto" w:line="480" w:before="0" w:after="0"/>
         <w:contextualSpacing/>
         <w:jc w:val="left"/>
-        <w:rPr/>
+        <w:rPr>
+          <w:rFonts w:ascii="Times New Roman" w:hAnsi="Times New Roman"/>
+        </w:rPr>
       </w:pPr>
       <w:r>
         <w:rPr>
@@ -6595,7 +6698,9 @@
         <w:spacing w:lineRule="auto" w:line="480" w:before="0" w:after="0"/>
         <w:contextualSpacing/>
         <w:jc w:val="left"/>
-        <w:rPr/>
+        <w:rPr>
+          <w:rFonts w:ascii="Times New Roman" w:hAnsi="Times New Roman"/>
+        </w:rPr>
       </w:pPr>
       <w:r>
         <w:rPr>
@@ -6678,7 +6783,9 @@
         <w:spacing w:lineRule="auto" w:line="480" w:before="0" w:after="0"/>
         <w:contextualSpacing/>
         <w:jc w:val="left"/>
-        <w:rPr/>
+        <w:rPr>
+          <w:rFonts w:ascii="Times New Roman" w:hAnsi="Times New Roman"/>
+        </w:rPr>
       </w:pPr>
       <w:r>
         <w:rPr>
@@ -6964,7 +7071,9 @@
         <w:spacing w:lineRule="auto" w:line="480" w:before="0" w:after="0"/>
         <w:contextualSpacing/>
         <w:jc w:val="left"/>
-        <w:rPr/>
+        <w:rPr>
+          <w:rFonts w:ascii="Times New Roman" w:hAnsi="Times New Roman"/>
+        </w:rPr>
       </w:pPr>
       <w:r>
         <w:rPr>
@@ -7179,7 +7288,9 @@
         <w:spacing w:lineRule="auto" w:line="480" w:before="0" w:after="0"/>
         <w:contextualSpacing/>
         <w:jc w:val="left"/>
-        <w:rPr/>
+        <w:rPr>
+          <w:rFonts w:ascii="Times New Roman" w:hAnsi="Times New Roman"/>
+        </w:rPr>
       </w:pPr>
       <w:r>
         <w:rPr>
@@ -7225,7 +7336,9 @@
         <w:spacing w:lineRule="auto" w:line="480" w:before="0" w:after="0"/>
         <w:contextualSpacing/>
         <w:jc w:val="left"/>
-        <w:rPr/>
+        <w:rPr>
+          <w:rFonts w:ascii="Times New Roman" w:hAnsi="Times New Roman"/>
+        </w:rPr>
       </w:pPr>
       <w:r>
         <w:rPr>
@@ -7586,7 +7699,9 @@
         <w:spacing w:lineRule="auto" w:line="480" w:before="0" w:after="0"/>
         <w:contextualSpacing/>
         <w:jc w:val="left"/>
-        <w:rPr/>
+        <w:rPr>
+          <w:rFonts w:ascii="Times New Roman" w:hAnsi="Times New Roman"/>
+        </w:rPr>
       </w:pPr>
       <w:r>
         <w:rPr>
@@ -7620,7 +7735,9 @@
         <w:spacing w:lineRule="auto" w:line="480" w:before="0" w:after="0"/>
         <w:contextualSpacing/>
         <w:jc w:val="left"/>
-        <w:rPr/>
+        <w:rPr>
+          <w:rFonts w:ascii="Times New Roman" w:hAnsi="Times New Roman"/>
+        </w:rPr>
       </w:pPr>
       <w:r>
         <w:rPr>
@@ -7667,7 +7784,9 @@
         <w:spacing w:lineRule="auto" w:line="480" w:before="0" w:after="0"/>
         <w:contextualSpacing/>
         <w:jc w:val="left"/>
-        <w:rPr/>
+        <w:rPr>
+          <w:rFonts w:ascii="Times New Roman" w:hAnsi="Times New Roman"/>
+        </w:rPr>
       </w:pPr>
       <w:r>
         <w:rPr>
@@ -7762,7 +7881,9 @@
         <w:spacing w:lineRule="auto" w:line="480" w:before="0" w:after="0"/>
         <w:contextualSpacing/>
         <w:jc w:val="left"/>
-        <w:rPr/>
+        <w:rPr>
+          <w:rFonts w:ascii="Times New Roman" w:hAnsi="Times New Roman"/>
+        </w:rPr>
       </w:pPr>
       <w:r>
         <w:rPr>
@@ -8092,7 +8213,9 @@
         <w:spacing w:lineRule="auto" w:line="480" w:before="0" w:after="0"/>
         <w:contextualSpacing/>
         <w:jc w:val="left"/>
-        <w:rPr/>
+        <w:rPr>
+          <w:rFonts w:ascii="Times New Roman" w:hAnsi="Times New Roman"/>
+        </w:rPr>
       </w:pPr>
       <w:r>
         <w:rPr>
@@ -8560,7 +8683,9 @@
         <w:spacing w:lineRule="auto" w:line="480" w:before="0" w:after="0"/>
         <w:contextualSpacing/>
         <w:jc w:val="left"/>
-        <w:rPr/>
+        <w:rPr>
+          <w:rFonts w:ascii="Times New Roman" w:hAnsi="Times New Roman"/>
+        </w:rPr>
       </w:pPr>
       <w:r>
         <w:rPr>
@@ -11082,7 +11207,9 @@
         <w:spacing w:lineRule="auto" w:line="480" w:before="0" w:after="0"/>
         <w:contextualSpacing/>
         <w:jc w:val="left"/>
-        <w:rPr/>
+        <w:rPr>
+          <w:rFonts w:ascii="Times New Roman" w:hAnsi="Times New Roman"/>
+        </w:rPr>
       </w:pPr>
       <w:r>
         <w:rPr>
@@ -11164,7 +11291,9 @@
         <w:spacing w:lineRule="auto" w:line="480" w:before="0" w:after="0"/>
         <w:contextualSpacing/>
         <w:jc w:val="left"/>
-        <w:rPr/>
+        <w:rPr>
+          <w:rFonts w:ascii="Times New Roman" w:hAnsi="Times New Roman"/>
+        </w:rPr>
       </w:pPr>
       <w:r>
         <w:rPr>
@@ -11235,7 +11364,9 @@
         <w:spacing w:lineRule="auto" w:line="480" w:before="0" w:after="0"/>
         <w:contextualSpacing/>
         <w:jc w:val="left"/>
-        <w:rPr/>
+        <w:rPr>
+          <w:rFonts w:ascii="Times New Roman" w:hAnsi="Times New Roman"/>
+        </w:rPr>
       </w:pPr>
       <w:r>
         <w:rPr>
@@ -11546,7 +11677,9 @@
         <w:spacing w:lineRule="auto" w:line="480" w:before="0" w:after="0"/>
         <w:contextualSpacing/>
         <w:jc w:val="left"/>
-        <w:rPr/>
+        <w:rPr>
+          <w:rFonts w:ascii="Times New Roman" w:hAnsi="Times New Roman"/>
+        </w:rPr>
       </w:pPr>
       <w:r>
         <w:rPr>
@@ -11788,7 +11921,9 @@
         <w:spacing w:lineRule="auto" w:line="480" w:before="0" w:after="0"/>
         <w:contextualSpacing/>
         <w:jc w:val="left"/>
-        <w:rPr/>
+        <w:rPr>
+          <w:rFonts w:ascii="Times New Roman" w:hAnsi="Times New Roman"/>
+        </w:rPr>
       </w:pPr>
       <w:r>
         <w:rPr>
@@ -11846,7 +11981,9 @@
         <w:spacing w:lineRule="auto" w:line="480" w:before="0" w:after="0"/>
         <w:contextualSpacing/>
         <w:jc w:val="center"/>
-        <w:rPr/>
+        <w:rPr>
+          <w:rFonts w:ascii="Times New Roman" w:hAnsi="Times New Roman"/>
+        </w:rPr>
       </w:pPr>
       <w:r>
         <w:rPr>
@@ -11868,7 +12005,9 @@
         <w:spacing w:lineRule="auto" w:line="480" w:before="0" w:after="0"/>
         <w:contextualSpacing/>
         <w:jc w:val="left"/>
-        <w:rPr/>
+        <w:rPr>
+          <w:rFonts w:ascii="Times New Roman" w:hAnsi="Times New Roman"/>
+        </w:rPr>
       </w:pPr>
       <w:r>
         <w:rPr>
@@ -12047,7 +12186,9 @@
         <w:spacing w:lineRule="auto" w:line="480" w:before="0" w:after="0"/>
         <w:contextualSpacing/>
         <w:jc w:val="left"/>
-        <w:rPr/>
+        <w:rPr>
+          <w:rFonts w:ascii="Times New Roman" w:hAnsi="Times New Roman"/>
+        </w:rPr>
       </w:pPr>
       <w:r>
         <w:rPr>
@@ -12349,7 +12490,9 @@
         <w:spacing w:lineRule="auto" w:line="480" w:before="0" w:after="0"/>
         <w:contextualSpacing/>
         <w:jc w:val="left"/>
-        <w:rPr/>
+        <w:rPr>
+          <w:rFonts w:ascii="Times New Roman" w:hAnsi="Times New Roman"/>
+        </w:rPr>
       </w:pPr>
       <w:r>
         <w:rPr>
@@ -12764,7 +12907,9 @@
         <w:spacing w:lineRule="auto" w:line="480" w:before="0" w:after="0"/>
         <w:contextualSpacing/>
         <w:jc w:val="left"/>
-        <w:rPr/>
+        <w:rPr>
+          <w:rFonts w:ascii="Times New Roman" w:hAnsi="Times New Roman"/>
+        </w:rPr>
       </w:pPr>
       <w:r>
         <w:rPr>
@@ -12957,7 +13102,9 @@
         <w:spacing w:lineRule="auto" w:line="480" w:before="0" w:after="0"/>
         <w:contextualSpacing/>
         <w:jc w:val="left"/>
-        <w:rPr/>
+        <w:rPr>
+          <w:rFonts w:ascii="Times New Roman" w:hAnsi="Times New Roman"/>
+        </w:rPr>
       </w:pPr>
       <w:r>
         <w:rPr>
@@ -13015,7 +13162,9 @@
         <w:spacing w:lineRule="auto" w:line="480" w:before="0" w:after="0"/>
         <w:contextualSpacing/>
         <w:jc w:val="left"/>
-        <w:rPr/>
+        <w:rPr>
+          <w:rFonts w:ascii="Times New Roman" w:hAnsi="Times New Roman"/>
+        </w:rPr>
       </w:pPr>
       <w:r>
         <w:rPr>
@@ -13246,7 +13395,9 @@
         <w:spacing w:lineRule="auto" w:line="480" w:before="0" w:after="0"/>
         <w:contextualSpacing/>
         <w:jc w:val="left"/>
-        <w:rPr/>
+        <w:rPr>
+          <w:rFonts w:ascii="Times New Roman" w:hAnsi="Times New Roman"/>
+        </w:rPr>
       </w:pPr>
       <w:r>
         <w:rPr>
@@ -13269,7 +13420,9 @@
         <w:spacing w:lineRule="auto" w:line="480" w:before="0" w:after="0"/>
         <w:contextualSpacing/>
         <w:jc w:val="left"/>
-        <w:rPr/>
+        <w:rPr>
+          <w:rFonts w:ascii="Times New Roman" w:hAnsi="Times New Roman"/>
+        </w:rPr>
       </w:pPr>
       <w:r>
         <w:rPr>
@@ -13318,7 +13471,9 @@
         <w:spacing w:lineRule="auto" w:line="480" w:before="0" w:after="0"/>
         <w:contextualSpacing/>
         <w:jc w:val="left"/>
-        <w:rPr/>
+        <w:rPr>
+          <w:rFonts w:ascii="Times New Roman" w:hAnsi="Times New Roman"/>
+        </w:rPr>
       </w:pPr>
       <w:r>
         <w:rPr>
@@ -13716,7 +13871,9 @@
         <w:spacing w:lineRule="auto" w:line="480" w:before="0" w:after="0"/>
         <w:contextualSpacing/>
         <w:jc w:val="left"/>
-        <w:rPr/>
+        <w:rPr>
+          <w:rFonts w:ascii="Times New Roman" w:hAnsi="Times New Roman"/>
+        </w:rPr>
       </w:pPr>
       <w:r>
         <w:rPr>
@@ -13918,7 +14075,9 @@
         <w:spacing w:lineRule="auto" w:line="480" w:before="0" w:after="0"/>
         <w:contextualSpacing/>
         <w:jc w:val="left"/>
-        <w:rPr/>
+        <w:rPr>
+          <w:rFonts w:ascii="Times New Roman" w:hAnsi="Times New Roman"/>
+        </w:rPr>
       </w:pPr>
       <w:r>
         <w:rPr>
@@ -13966,7 +14125,31 @@
           <w:sz w:val="24"/>
           <w:szCs w:val="24"/>
         </w:rPr>
-        <w:t xml:space="preserve">, and variances and covariances for effect sizes were calculated according to Olkin and Finn (1990). Eighteen correlations were analyzed (Table 2). The meta-analytic correlation was </w:t>
+        <w:t xml:space="preserve">, and variances and covariances for effect sizes were calculated according to Olkin and Finn (1990). Eighteen correlations were analyzed (Table </w:t>
+      </w:r>
+      <w:r>
+        <w:rPr>
+          <w:rFonts w:ascii="Times New Roman" w:hAnsi="Times New Roman"/>
+          <w:b w:val="false"/>
+          <w:bCs w:val="false"/>
+          <w:i w:val="false"/>
+          <w:iCs w:val="false"/>
+          <w:sz w:val="24"/>
+          <w:szCs w:val="24"/>
+        </w:rPr>
+        <w:t>3</w:t>
+      </w:r>
+      <w:r>
+        <w:rPr>
+          <w:rFonts w:ascii="Times New Roman" w:hAnsi="Times New Roman"/>
+          <w:b w:val="false"/>
+          <w:bCs w:val="false"/>
+          <w:i w:val="false"/>
+          <w:iCs w:val="false"/>
+          <w:sz w:val="24"/>
+          <w:szCs w:val="24"/>
+        </w:rPr>
+        <w:t xml:space="preserve">). The meta-analytic correlation was </w:t>
       </w:r>
       <w:r>
         <w:rPr>
@@ -14024,7 +14207,9 @@
         <w:spacing w:lineRule="auto" w:line="480" w:before="0" w:after="0"/>
         <w:contextualSpacing/>
         <w:jc w:val="left"/>
-        <w:rPr/>
+        <w:rPr>
+          <w:rFonts w:ascii="Times New Roman" w:hAnsi="Times New Roman"/>
+        </w:rPr>
       </w:pPr>
       <w:r>
         <w:rPr>
@@ -14145,7 +14330,9 @@
         <w:spacing w:lineRule="auto" w:line="480" w:before="0" w:after="0"/>
         <w:contextualSpacing/>
         <w:jc w:val="left"/>
-        <w:rPr/>
+        <w:rPr>
+          <w:rFonts w:ascii="Times New Roman" w:hAnsi="Times New Roman"/>
+        </w:rPr>
       </w:pPr>
       <w:r>
         <w:rPr>
@@ -14266,7 +14453,9 @@
         <w:spacing w:lineRule="auto" w:line="480" w:before="0" w:after="0"/>
         <w:contextualSpacing/>
         <w:jc w:val="left"/>
-        <w:rPr/>
+        <w:rPr>
+          <w:rFonts w:ascii="Times New Roman" w:hAnsi="Times New Roman"/>
+        </w:rPr>
       </w:pPr>
       <w:r>
         <w:rPr>
@@ -14300,7 +14489,9 @@
         <w:spacing w:lineRule="auto" w:line="480" w:before="0" w:after="0"/>
         <w:contextualSpacing/>
         <w:jc w:val="left"/>
-        <w:rPr/>
+        <w:rPr>
+          <w:rFonts w:ascii="Times New Roman" w:hAnsi="Times New Roman"/>
+        </w:rPr>
       </w:pPr>
       <w:r>
         <w:rPr>
@@ -14371,7 +14562,9 @@
         <w:spacing w:lineRule="auto" w:line="480" w:before="0" w:after="0"/>
         <w:contextualSpacing/>
         <w:jc w:val="left"/>
-        <w:rPr/>
+        <w:rPr>
+          <w:rFonts w:ascii="Times New Roman" w:hAnsi="Times New Roman"/>
+        </w:rPr>
       </w:pPr>
       <w:r>
         <w:rPr>
@@ -14393,7 +14586,9 @@
         <w:spacing w:lineRule="auto" w:line="480" w:before="0" w:after="0"/>
         <w:contextualSpacing/>
         <w:jc w:val="left"/>
-        <w:rPr/>
+        <w:rPr>
+          <w:rFonts w:ascii="Times New Roman" w:hAnsi="Times New Roman"/>
+        </w:rPr>
       </w:pPr>
       <w:r>
         <w:rPr>
@@ -14427,7 +14622,9 @@
         <w:spacing w:lineRule="auto" w:line="480" w:before="0" w:after="0"/>
         <w:contextualSpacing/>
         <w:jc w:val="left"/>
-        <w:rPr/>
+        <w:rPr>
+          <w:rFonts w:ascii="Times New Roman" w:hAnsi="Times New Roman"/>
+        </w:rPr>
       </w:pPr>
       <w:r>
         <w:rPr>
@@ -14450,7 +14647,9 @@
         <w:spacing w:lineRule="auto" w:line="480" w:before="0" w:after="0"/>
         <w:contextualSpacing/>
         <w:jc w:val="left"/>
-        <w:rPr/>
+        <w:rPr>
+          <w:rFonts w:ascii="Times New Roman" w:hAnsi="Times New Roman"/>
+        </w:rPr>
       </w:pPr>
       <w:r>
         <w:rPr>
@@ -14521,7 +14720,9 @@
         <w:spacing w:lineRule="auto" w:line="480" w:before="0" w:after="0"/>
         <w:contextualSpacing/>
         <w:jc w:val="left"/>
-        <w:rPr/>
+        <w:rPr>
+          <w:rFonts w:ascii="Times New Roman" w:hAnsi="Times New Roman"/>
+        </w:rPr>
       </w:pPr>
       <w:r>
         <w:rPr>
@@ -14639,7 +14840,9 @@
         <w:spacing w:lineRule="auto" w:line="480" w:before="0" w:after="0"/>
         <w:contextualSpacing/>
         <w:jc w:val="left"/>
-        <w:rPr/>
+        <w:rPr>
+          <w:rFonts w:ascii="Times New Roman" w:hAnsi="Times New Roman"/>
+        </w:rPr>
       </w:pPr>
       <w:r>
         <w:rPr>
@@ -14662,7 +14865,9 @@
         <w:spacing w:lineRule="auto" w:line="480" w:before="0" w:after="0"/>
         <w:contextualSpacing/>
         <w:jc w:val="left"/>
-        <w:rPr/>
+        <w:rPr>
+          <w:rFonts w:ascii="Times New Roman" w:hAnsi="Times New Roman"/>
+        </w:rPr>
       </w:pPr>
       <w:r>
         <w:rPr>
@@ -14745,7 +14950,9 @@
         <w:spacing w:lineRule="auto" w:line="480" w:before="0" w:after="0"/>
         <w:contextualSpacing/>
         <w:jc w:val="left"/>
-        <w:rPr/>
+        <w:rPr>
+          <w:rFonts w:ascii="Times New Roman" w:hAnsi="Times New Roman"/>
+        </w:rPr>
       </w:pPr>
       <w:r>
         <w:rPr>
@@ -14767,7 +14974,9 @@
         <w:spacing w:lineRule="auto" w:line="480" w:before="0" w:after="0"/>
         <w:contextualSpacing/>
         <w:jc w:val="left"/>
-        <w:rPr/>
+        <w:rPr>
+          <w:rFonts w:ascii="Times New Roman" w:hAnsi="Times New Roman"/>
+        </w:rPr>
       </w:pPr>
       <w:r>
         <w:rPr>
@@ -14825,7 +15034,9 @@
         <w:spacing w:lineRule="auto" w:line="480" w:before="0" w:after="0"/>
         <w:contextualSpacing/>
         <w:jc w:val="left"/>
-        <w:rPr/>
+        <w:rPr>
+          <w:rFonts w:ascii="Times New Roman" w:hAnsi="Times New Roman"/>
+        </w:rPr>
       </w:pPr>
       <w:r>
         <w:rPr>
@@ -14847,7 +15058,9 @@
         <w:spacing w:lineRule="auto" w:line="480" w:before="0" w:after="0"/>
         <w:contextualSpacing/>
         <w:jc w:val="left"/>
-        <w:rPr/>
+        <w:rPr>
+          <w:rFonts w:ascii="Times New Roman" w:hAnsi="Times New Roman"/>
+        </w:rPr>
       </w:pPr>
       <w:r>
         <w:rPr>
@@ -14881,7 +15094,9 @@
         <w:spacing w:lineRule="auto" w:line="480" w:before="0" w:after="0"/>
         <w:contextualSpacing/>
         <w:jc w:val="center"/>
-        <w:rPr/>
+        <w:rPr>
+          <w:rFonts w:ascii="Times New Roman" w:hAnsi="Times New Roman"/>
+        </w:rPr>
       </w:pPr>
       <w:r>
         <w:rPr>
@@ -14903,7 +15118,9 @@
         <w:spacing w:lineRule="auto" w:line="480" w:before="0" w:after="0"/>
         <w:contextualSpacing/>
         <w:jc w:val="left"/>
-        <w:rPr/>
+        <w:rPr>
+          <w:rFonts w:ascii="Times New Roman" w:hAnsi="Times New Roman"/>
+        </w:rPr>
       </w:pPr>
       <w:r>
         <w:rPr>
@@ -14955,6 +15172,958 @@
           <w:szCs w:val="24"/>
         </w:rPr>
         <w:t>Table 1</w:t>
+      </w:r>
+    </w:p>
+    <w:p>
+      <w:pPr>
+        <w:pStyle w:val="TextBody"/>
+        <w:bidi w:val="0"/>
+        <w:spacing w:lineRule="auto" w:line="480" w:before="0" w:after="0"/>
+        <w:contextualSpacing/>
+        <w:jc w:val="left"/>
+        <w:rPr>
+          <w:rFonts w:ascii="Times New Roman" w:hAnsi="Times New Roman"/>
+          <w:i/>
+          <w:i/>
+          <w:iCs/>
+        </w:rPr>
+      </w:pPr>
+      <w:r>
+        <w:rPr>
+          <w:rFonts w:ascii="Times New Roman" w:hAnsi="Times New Roman"/>
+          <w:b w:val="false"/>
+          <w:bCs w:val="false"/>
+          <w:i/>
+          <w:iCs/>
+          <w:sz w:val="24"/>
+          <w:szCs w:val="24"/>
+        </w:rPr>
+        <w:t xml:space="preserve">Hypotheses, </w:t>
+      </w:r>
+      <w:r>
+        <w:rPr>
+          <w:rFonts w:ascii="Times New Roman" w:hAnsi="Times New Roman"/>
+          <w:b w:val="false"/>
+          <w:bCs w:val="false"/>
+          <w:i/>
+          <w:iCs/>
+          <w:sz w:val="24"/>
+          <w:szCs w:val="24"/>
+        </w:rPr>
+        <w:t>Theoretical Perspectives, and Associated Studies</w:t>
+      </w:r>
+    </w:p>
+    <w:tbl>
+      <w:tblPr>
+        <w:tblW w:w="9352" w:type="dxa"/>
+        <w:jc w:val="left"/>
+        <w:tblInd w:w="0" w:type="dxa"/>
+        <w:tblBorders>
+          <w:top w:val="single" w:sz="2" w:space="0" w:color="000000"/>
+          <w:left w:val="single" w:sz="2" w:space="0" w:color="000000"/>
+          <w:bottom w:val="single" w:sz="2" w:space="0" w:color="000000"/>
+          <w:insideH w:val="single" w:sz="2" w:space="0" w:color="000000"/>
+        </w:tblBorders>
+        <w:tblCellMar>
+          <w:top w:w="55" w:type="dxa"/>
+          <w:left w:w="54" w:type="dxa"/>
+          <w:bottom w:w="55" w:type="dxa"/>
+          <w:right w:w="55" w:type="dxa"/>
+        </w:tblCellMar>
+      </w:tblPr>
+      <w:tblGrid>
+        <w:gridCol w:w="980"/>
+        <w:gridCol w:w="3700"/>
+        <w:gridCol w:w="3417"/>
+        <w:gridCol w:w="1255"/>
+      </w:tblGrid>
+      <w:tr>
+        <w:trPr/>
+        <w:tc>
+          <w:tcPr>
+            <w:tcW w:w="980" w:type="dxa"/>
+            <w:tcBorders>
+              <w:top w:val="single" w:sz="2" w:space="0" w:color="000000"/>
+              <w:left w:val="single" w:sz="2" w:space="0" w:color="000000"/>
+              <w:bottom w:val="single" w:sz="2" w:space="0" w:color="000000"/>
+              <w:insideH w:val="single" w:sz="2" w:space="0" w:color="000000"/>
+            </w:tcBorders>
+            <w:shd w:fill="auto" w:val="clear"/>
+            <w:tcMar>
+              <w:left w:w="54" w:type="dxa"/>
+            </w:tcMar>
+          </w:tcPr>
+          <w:p>
+            <w:pPr>
+              <w:pStyle w:val="TableContents"/>
+              <w:rPr>
+                <w:rFonts w:ascii="Times New Roman" w:hAnsi="Times New Roman"/>
+              </w:rPr>
+            </w:pPr>
+            <w:r>
+              <w:rPr>
+                <w:rFonts w:ascii="Times New Roman" w:hAnsi="Times New Roman"/>
+              </w:rPr>
+              <w:t>Number</w:t>
+            </w:r>
+          </w:p>
+        </w:tc>
+        <w:tc>
+          <w:tcPr>
+            <w:tcW w:w="3700" w:type="dxa"/>
+            <w:tcBorders>
+              <w:top w:val="single" w:sz="2" w:space="0" w:color="000000"/>
+              <w:left w:val="single" w:sz="2" w:space="0" w:color="000000"/>
+              <w:bottom w:val="single" w:sz="2" w:space="0" w:color="000000"/>
+              <w:insideH w:val="single" w:sz="2" w:space="0" w:color="000000"/>
+            </w:tcBorders>
+            <w:shd w:fill="auto" w:val="clear"/>
+            <w:tcMar>
+              <w:left w:w="54" w:type="dxa"/>
+            </w:tcMar>
+          </w:tcPr>
+          <w:p>
+            <w:pPr>
+              <w:pStyle w:val="TableContents"/>
+              <w:rPr>
+                <w:rFonts w:ascii="Times New Roman" w:hAnsi="Times New Roman"/>
+              </w:rPr>
+            </w:pPr>
+            <w:r>
+              <w:rPr>
+                <w:rFonts w:ascii="Times New Roman" w:hAnsi="Times New Roman"/>
+              </w:rPr>
+              <w:t>Concrete Hypothesis</w:t>
+            </w:r>
+          </w:p>
+        </w:tc>
+        <w:tc>
+          <w:tcPr>
+            <w:tcW w:w="3417" w:type="dxa"/>
+            <w:tcBorders>
+              <w:top w:val="single" w:sz="2" w:space="0" w:color="000000"/>
+              <w:left w:val="single" w:sz="2" w:space="0" w:color="000000"/>
+              <w:bottom w:val="single" w:sz="2" w:space="0" w:color="000000"/>
+              <w:insideH w:val="single" w:sz="2" w:space="0" w:color="000000"/>
+            </w:tcBorders>
+            <w:shd w:fill="auto" w:val="clear"/>
+            <w:tcMar>
+              <w:left w:w="54" w:type="dxa"/>
+            </w:tcMar>
+          </w:tcPr>
+          <w:p>
+            <w:pPr>
+              <w:pStyle w:val="TableContents"/>
+              <w:rPr>
+                <w:rFonts w:ascii="Times New Roman" w:hAnsi="Times New Roman"/>
+              </w:rPr>
+            </w:pPr>
+            <w:r>
+              <w:rPr>
+                <w:rFonts w:ascii="Times New Roman" w:hAnsi="Times New Roman"/>
+              </w:rPr>
+              <w:t>Theoretical Perspective</w:t>
+            </w:r>
+          </w:p>
+        </w:tc>
+        <w:tc>
+          <w:tcPr>
+            <w:tcW w:w="1255" w:type="dxa"/>
+            <w:tcBorders>
+              <w:top w:val="single" w:sz="2" w:space="0" w:color="000000"/>
+              <w:left w:val="single" w:sz="2" w:space="0" w:color="000000"/>
+              <w:bottom w:val="single" w:sz="2" w:space="0" w:color="000000"/>
+              <w:right w:val="single" w:sz="2" w:space="0" w:color="000000"/>
+              <w:insideH w:val="single" w:sz="2" w:space="0" w:color="000000"/>
+              <w:insideV w:val="single" w:sz="2" w:space="0" w:color="000000"/>
+            </w:tcBorders>
+            <w:shd w:fill="auto" w:val="clear"/>
+            <w:tcMar>
+              <w:left w:w="54" w:type="dxa"/>
+            </w:tcMar>
+          </w:tcPr>
+          <w:p>
+            <w:pPr>
+              <w:pStyle w:val="TableContents"/>
+              <w:rPr>
+                <w:rFonts w:ascii="Times New Roman" w:hAnsi="Times New Roman"/>
+              </w:rPr>
+            </w:pPr>
+            <w:r>
+              <w:rPr>
+                <w:rFonts w:ascii="Times New Roman" w:hAnsi="Times New Roman"/>
+              </w:rPr>
+              <w:t>Studies</w:t>
+            </w:r>
+          </w:p>
+        </w:tc>
+      </w:tr>
+      <w:tr>
+        <w:trPr/>
+        <w:tc>
+          <w:tcPr>
+            <w:tcW w:w="980" w:type="dxa"/>
+            <w:tcBorders>
+              <w:left w:val="single" w:sz="2" w:space="0" w:color="000000"/>
+              <w:bottom w:val="single" w:sz="2" w:space="0" w:color="000000"/>
+              <w:insideH w:val="single" w:sz="2" w:space="0" w:color="000000"/>
+            </w:tcBorders>
+            <w:shd w:fill="auto" w:val="clear"/>
+            <w:tcMar>
+              <w:left w:w="54" w:type="dxa"/>
+            </w:tcMar>
+          </w:tcPr>
+          <w:p>
+            <w:pPr>
+              <w:pStyle w:val="TableContents"/>
+              <w:rPr>
+                <w:rFonts w:ascii="Times New Roman" w:hAnsi="Times New Roman"/>
+              </w:rPr>
+            </w:pPr>
+            <w:r>
+              <w:rPr>
+                <w:rFonts w:ascii="Times New Roman" w:hAnsi="Times New Roman"/>
+              </w:rPr>
+              <w:t>1</w:t>
+            </w:r>
+          </w:p>
+        </w:tc>
+        <w:tc>
+          <w:tcPr>
+            <w:tcW w:w="3700" w:type="dxa"/>
+            <w:tcBorders>
+              <w:left w:val="single" w:sz="2" w:space="0" w:color="000000"/>
+              <w:bottom w:val="single" w:sz="2" w:space="0" w:color="000000"/>
+              <w:insideH w:val="single" w:sz="2" w:space="0" w:color="000000"/>
+            </w:tcBorders>
+            <w:shd w:fill="auto" w:val="clear"/>
+            <w:tcMar>
+              <w:left w:w="54" w:type="dxa"/>
+            </w:tcMar>
+          </w:tcPr>
+          <w:p>
+            <w:pPr>
+              <w:pStyle w:val="TableContents"/>
+              <w:rPr>
+                <w:rFonts w:ascii="Times New Roman" w:hAnsi="Times New Roman"/>
+              </w:rPr>
+            </w:pPr>
+            <w:r>
+              <w:rPr>
+                <w:rFonts w:ascii="Times New Roman" w:hAnsi="Times New Roman"/>
+              </w:rPr>
+              <w:t>Self-reported prejudice should positively predict perceived authenticity of similarly-prejudiced statements</w:t>
+            </w:r>
+          </w:p>
+        </w:tc>
+        <w:tc>
+          <w:tcPr>
+            <w:tcW w:w="3417" w:type="dxa"/>
+            <w:tcBorders>
+              <w:left w:val="single" w:sz="2" w:space="0" w:color="000000"/>
+              <w:bottom w:val="single" w:sz="2" w:space="0" w:color="000000"/>
+              <w:insideH w:val="single" w:sz="2" w:space="0" w:color="000000"/>
+            </w:tcBorders>
+            <w:shd w:fill="auto" w:val="clear"/>
+            <w:tcMar>
+              <w:left w:w="54" w:type="dxa"/>
+            </w:tcMar>
+          </w:tcPr>
+          <w:p>
+            <w:pPr>
+              <w:pStyle w:val="TableContents"/>
+              <w:rPr>
+                <w:rFonts w:ascii="Times New Roman" w:hAnsi="Times New Roman"/>
+              </w:rPr>
+            </w:pPr>
+            <w:r>
+              <w:rPr>
+                <w:rFonts w:ascii="Times New Roman" w:hAnsi="Times New Roman"/>
+              </w:rPr>
+              <w:t>Vicarious justification; justification by rearticulation</w:t>
+            </w:r>
+          </w:p>
+        </w:tc>
+        <w:tc>
+          <w:tcPr>
+            <w:tcW w:w="1255" w:type="dxa"/>
+            <w:tcBorders>
+              <w:left w:val="single" w:sz="2" w:space="0" w:color="000000"/>
+              <w:bottom w:val="single" w:sz="2" w:space="0" w:color="000000"/>
+              <w:right w:val="single" w:sz="2" w:space="0" w:color="000000"/>
+              <w:insideH w:val="single" w:sz="2" w:space="0" w:color="000000"/>
+              <w:insideV w:val="single" w:sz="2" w:space="0" w:color="000000"/>
+            </w:tcBorders>
+            <w:shd w:fill="auto" w:val="clear"/>
+            <w:tcMar>
+              <w:left w:w="54" w:type="dxa"/>
+            </w:tcMar>
+          </w:tcPr>
+          <w:p>
+            <w:pPr>
+              <w:pStyle w:val="TableContents"/>
+              <w:rPr>
+                <w:rFonts w:ascii="Times New Roman" w:hAnsi="Times New Roman"/>
+              </w:rPr>
+            </w:pPr>
+            <w:r>
+              <w:rPr>
+                <w:rFonts w:ascii="Times New Roman" w:hAnsi="Times New Roman"/>
+              </w:rPr>
+              <w:t>1 – 3, 5 – 8</w:t>
+            </w:r>
+          </w:p>
+        </w:tc>
+      </w:tr>
+      <w:tr>
+        <w:trPr/>
+        <w:tc>
+          <w:tcPr>
+            <w:tcW w:w="980" w:type="dxa"/>
+            <w:tcBorders>
+              <w:left w:val="single" w:sz="2" w:space="0" w:color="000000"/>
+              <w:bottom w:val="single" w:sz="2" w:space="0" w:color="000000"/>
+              <w:insideH w:val="single" w:sz="2" w:space="0" w:color="000000"/>
+            </w:tcBorders>
+            <w:shd w:fill="auto" w:val="clear"/>
+            <w:tcMar>
+              <w:left w:w="54" w:type="dxa"/>
+            </w:tcMar>
+          </w:tcPr>
+          <w:p>
+            <w:pPr>
+              <w:pStyle w:val="TableContents"/>
+              <w:rPr>
+                <w:rFonts w:ascii="Times New Roman" w:hAnsi="Times New Roman"/>
+              </w:rPr>
+            </w:pPr>
+            <w:r>
+              <w:rPr>
+                <w:rFonts w:ascii="Times New Roman" w:hAnsi="Times New Roman"/>
+              </w:rPr>
+              <w:t>2</w:t>
+            </w:r>
+          </w:p>
+        </w:tc>
+        <w:tc>
+          <w:tcPr>
+            <w:tcW w:w="3700" w:type="dxa"/>
+            <w:tcBorders>
+              <w:left w:val="single" w:sz="2" w:space="0" w:color="000000"/>
+              <w:bottom w:val="single" w:sz="2" w:space="0" w:color="000000"/>
+              <w:insideH w:val="single" w:sz="2" w:space="0" w:color="000000"/>
+            </w:tcBorders>
+            <w:shd w:fill="auto" w:val="clear"/>
+            <w:tcMar>
+              <w:left w:w="54" w:type="dxa"/>
+            </w:tcMar>
+          </w:tcPr>
+          <w:p>
+            <w:pPr>
+              <w:pStyle w:val="TableContents"/>
+              <w:rPr>
+                <w:rFonts w:ascii="Times New Roman" w:hAnsi="Times New Roman"/>
+              </w:rPr>
+            </w:pPr>
+            <w:r>
+              <w:rPr>
+                <w:rFonts w:ascii="Times New Roman" w:hAnsi="Times New Roman"/>
+              </w:rPr>
+              <w:t>Self-reported prejudice should uniquely predict prejudice statements against the same target group; conversely, there should be no relationship between prejudice and the authenticity of other statements</w:t>
+            </w:r>
+          </w:p>
+        </w:tc>
+        <w:tc>
+          <w:tcPr>
+            <w:tcW w:w="3417" w:type="dxa"/>
+            <w:tcBorders>
+              <w:left w:val="single" w:sz="2" w:space="0" w:color="000000"/>
+              <w:bottom w:val="single" w:sz="2" w:space="0" w:color="000000"/>
+              <w:insideH w:val="single" w:sz="2" w:space="0" w:color="000000"/>
+            </w:tcBorders>
+            <w:shd w:fill="auto" w:val="clear"/>
+            <w:tcMar>
+              <w:left w:w="54" w:type="dxa"/>
+            </w:tcMar>
+          </w:tcPr>
+          <w:p>
+            <w:pPr>
+              <w:pStyle w:val="TableContents"/>
+              <w:rPr>
+                <w:rFonts w:ascii="Times New Roman" w:hAnsi="Times New Roman"/>
+              </w:rPr>
+            </w:pPr>
+            <w:r>
+              <w:rPr>
+                <w:rFonts w:ascii="Times New Roman" w:hAnsi="Times New Roman"/>
+              </w:rPr>
+              <w:t>Vicarious justification; justification by rearticulation</w:t>
+            </w:r>
+          </w:p>
+        </w:tc>
+        <w:tc>
+          <w:tcPr>
+            <w:tcW w:w="1255" w:type="dxa"/>
+            <w:tcBorders>
+              <w:left w:val="single" w:sz="2" w:space="0" w:color="000000"/>
+              <w:bottom w:val="single" w:sz="2" w:space="0" w:color="000000"/>
+              <w:right w:val="single" w:sz="2" w:space="0" w:color="000000"/>
+              <w:insideH w:val="single" w:sz="2" w:space="0" w:color="000000"/>
+              <w:insideV w:val="single" w:sz="2" w:space="0" w:color="000000"/>
+            </w:tcBorders>
+            <w:shd w:fill="auto" w:val="clear"/>
+            <w:tcMar>
+              <w:left w:w="54" w:type="dxa"/>
+            </w:tcMar>
+          </w:tcPr>
+          <w:p>
+            <w:pPr>
+              <w:pStyle w:val="TableContents"/>
+              <w:rPr>
+                <w:rFonts w:ascii="Times New Roman" w:hAnsi="Times New Roman"/>
+              </w:rPr>
+            </w:pPr>
+            <w:r>
+              <w:rPr>
+                <w:rFonts w:ascii="Times New Roman" w:hAnsi="Times New Roman"/>
+              </w:rPr>
+              <w:t>1 and 2</w:t>
+            </w:r>
+          </w:p>
+        </w:tc>
+      </w:tr>
+      <w:tr>
+        <w:trPr/>
+        <w:tc>
+          <w:tcPr>
+            <w:tcW w:w="980" w:type="dxa"/>
+            <w:tcBorders>
+              <w:left w:val="single" w:sz="2" w:space="0" w:color="000000"/>
+              <w:bottom w:val="single" w:sz="2" w:space="0" w:color="000000"/>
+              <w:insideH w:val="single" w:sz="2" w:space="0" w:color="000000"/>
+            </w:tcBorders>
+            <w:shd w:fill="auto" w:val="clear"/>
+            <w:tcMar>
+              <w:left w:w="54" w:type="dxa"/>
+            </w:tcMar>
+          </w:tcPr>
+          <w:p>
+            <w:pPr>
+              <w:pStyle w:val="TableContents"/>
+              <w:rPr>
+                <w:rFonts w:ascii="Times New Roman" w:hAnsi="Times New Roman"/>
+              </w:rPr>
+            </w:pPr>
+            <w:r>
+              <w:rPr>
+                <w:rFonts w:ascii="Times New Roman" w:hAnsi="Times New Roman"/>
+              </w:rPr>
+              <w:t>3</w:t>
+            </w:r>
+          </w:p>
+        </w:tc>
+        <w:tc>
+          <w:tcPr>
+            <w:tcW w:w="3700" w:type="dxa"/>
+            <w:tcBorders>
+              <w:left w:val="single" w:sz="2" w:space="0" w:color="000000"/>
+              <w:bottom w:val="single" w:sz="2" w:space="0" w:color="000000"/>
+              <w:insideH w:val="single" w:sz="2" w:space="0" w:color="000000"/>
+            </w:tcBorders>
+            <w:shd w:fill="auto" w:val="clear"/>
+            <w:tcMar>
+              <w:left w:w="54" w:type="dxa"/>
+            </w:tcMar>
+          </w:tcPr>
+          <w:p>
+            <w:pPr>
+              <w:pStyle w:val="TableContents"/>
+              <w:rPr>
+                <w:rFonts w:ascii="Times New Roman" w:hAnsi="Times New Roman"/>
+              </w:rPr>
+            </w:pPr>
+            <w:r>
+              <w:rPr>
+                <w:rFonts w:ascii="Times New Roman" w:hAnsi="Times New Roman"/>
+              </w:rPr>
+              <w:t>Prejudice should positively predict perceived descriptive normativity, which will in turn cause people to perceive prejudice statements as authentic</w:t>
+            </w:r>
+          </w:p>
+        </w:tc>
+        <w:tc>
+          <w:tcPr>
+            <w:tcW w:w="3417" w:type="dxa"/>
+            <w:tcBorders>
+              <w:left w:val="single" w:sz="2" w:space="0" w:color="000000"/>
+              <w:bottom w:val="single" w:sz="2" w:space="0" w:color="000000"/>
+              <w:insideH w:val="single" w:sz="2" w:space="0" w:color="000000"/>
+            </w:tcBorders>
+            <w:shd w:fill="auto" w:val="clear"/>
+            <w:tcMar>
+              <w:left w:w="54" w:type="dxa"/>
+            </w:tcMar>
+          </w:tcPr>
+          <w:p>
+            <w:pPr>
+              <w:pStyle w:val="TableContents"/>
+              <w:rPr>
+                <w:rFonts w:ascii="Times New Roman" w:hAnsi="Times New Roman"/>
+              </w:rPr>
+            </w:pPr>
+            <w:r>
+              <w:rPr>
+                <w:rFonts w:ascii="Times New Roman" w:hAnsi="Times New Roman"/>
+              </w:rPr>
+              <w:t>Social projection</w:t>
+            </w:r>
+          </w:p>
+        </w:tc>
+        <w:tc>
+          <w:tcPr>
+            <w:tcW w:w="1255" w:type="dxa"/>
+            <w:tcBorders>
+              <w:left w:val="single" w:sz="2" w:space="0" w:color="000000"/>
+              <w:bottom w:val="single" w:sz="2" w:space="0" w:color="000000"/>
+              <w:right w:val="single" w:sz="2" w:space="0" w:color="000000"/>
+              <w:insideH w:val="single" w:sz="2" w:space="0" w:color="000000"/>
+              <w:insideV w:val="single" w:sz="2" w:space="0" w:color="000000"/>
+            </w:tcBorders>
+            <w:shd w:fill="auto" w:val="clear"/>
+            <w:tcMar>
+              <w:left w:w="54" w:type="dxa"/>
+            </w:tcMar>
+          </w:tcPr>
+          <w:p>
+            <w:pPr>
+              <w:pStyle w:val="TableContents"/>
+              <w:rPr>
+                <w:rFonts w:ascii="Times New Roman" w:hAnsi="Times New Roman"/>
+              </w:rPr>
+            </w:pPr>
+            <w:r>
+              <w:rPr>
+                <w:rFonts w:ascii="Times New Roman" w:hAnsi="Times New Roman"/>
+              </w:rPr>
+              <w:t>3 and 4</w:t>
+            </w:r>
+          </w:p>
+        </w:tc>
+      </w:tr>
+      <w:tr>
+        <w:trPr/>
+        <w:tc>
+          <w:tcPr>
+            <w:tcW w:w="980" w:type="dxa"/>
+            <w:tcBorders>
+              <w:left w:val="single" w:sz="2" w:space="0" w:color="000000"/>
+              <w:bottom w:val="single" w:sz="2" w:space="0" w:color="000000"/>
+              <w:insideH w:val="single" w:sz="2" w:space="0" w:color="000000"/>
+            </w:tcBorders>
+            <w:shd w:fill="auto" w:val="clear"/>
+            <w:tcMar>
+              <w:left w:w="54" w:type="dxa"/>
+            </w:tcMar>
+          </w:tcPr>
+          <w:p>
+            <w:pPr>
+              <w:pStyle w:val="TableContents"/>
+              <w:rPr>
+                <w:rFonts w:ascii="Times New Roman" w:hAnsi="Times New Roman"/>
+              </w:rPr>
+            </w:pPr>
+            <w:r>
+              <w:rPr>
+                <w:rFonts w:ascii="Times New Roman" w:hAnsi="Times New Roman"/>
+              </w:rPr>
+              <w:t>4</w:t>
+            </w:r>
+          </w:p>
+        </w:tc>
+        <w:tc>
+          <w:tcPr>
+            <w:tcW w:w="3700" w:type="dxa"/>
+            <w:tcBorders>
+              <w:left w:val="single" w:sz="2" w:space="0" w:color="000000"/>
+              <w:bottom w:val="single" w:sz="2" w:space="0" w:color="000000"/>
+              <w:insideH w:val="single" w:sz="2" w:space="0" w:color="000000"/>
+            </w:tcBorders>
+            <w:shd w:fill="auto" w:val="clear"/>
+            <w:tcMar>
+              <w:left w:w="54" w:type="dxa"/>
+            </w:tcMar>
+          </w:tcPr>
+          <w:p>
+            <w:pPr>
+              <w:pStyle w:val="TableContents"/>
+              <w:rPr>
+                <w:rFonts w:ascii="Times New Roman" w:hAnsi="Times New Roman"/>
+              </w:rPr>
+            </w:pPr>
+            <w:r>
+              <w:rPr>
+                <w:rFonts w:ascii="Times New Roman" w:hAnsi="Times New Roman"/>
+              </w:rPr>
+              <w:t>The positive relationship between prejudice and perceived authenticity should only be present when the prejudice is prescriptively non-normative</w:t>
+            </w:r>
+          </w:p>
+        </w:tc>
+        <w:tc>
+          <w:tcPr>
+            <w:tcW w:w="3417" w:type="dxa"/>
+            <w:tcBorders>
+              <w:left w:val="single" w:sz="2" w:space="0" w:color="000000"/>
+              <w:bottom w:val="single" w:sz="2" w:space="0" w:color="000000"/>
+              <w:insideH w:val="single" w:sz="2" w:space="0" w:color="000000"/>
+            </w:tcBorders>
+            <w:shd w:fill="auto" w:val="clear"/>
+            <w:tcMar>
+              <w:left w:w="54" w:type="dxa"/>
+            </w:tcMar>
+          </w:tcPr>
+          <w:p>
+            <w:pPr>
+              <w:pStyle w:val="TableContents"/>
+              <w:rPr>
+                <w:rFonts w:ascii="Times New Roman" w:hAnsi="Times New Roman"/>
+              </w:rPr>
+            </w:pPr>
+            <w:r>
+              <w:rPr>
+                <w:rFonts w:ascii="Times New Roman" w:hAnsi="Times New Roman"/>
+              </w:rPr>
+              <w:t>Prescriptive norms</w:t>
+            </w:r>
+          </w:p>
+        </w:tc>
+        <w:tc>
+          <w:tcPr>
+            <w:tcW w:w="1255" w:type="dxa"/>
+            <w:tcBorders>
+              <w:left w:val="single" w:sz="2" w:space="0" w:color="000000"/>
+              <w:bottom w:val="single" w:sz="2" w:space="0" w:color="000000"/>
+              <w:right w:val="single" w:sz="2" w:space="0" w:color="000000"/>
+              <w:insideH w:val="single" w:sz="2" w:space="0" w:color="000000"/>
+              <w:insideV w:val="single" w:sz="2" w:space="0" w:color="000000"/>
+            </w:tcBorders>
+            <w:shd w:fill="auto" w:val="clear"/>
+            <w:tcMar>
+              <w:left w:w="54" w:type="dxa"/>
+            </w:tcMar>
+          </w:tcPr>
+          <w:p>
+            <w:pPr>
+              <w:pStyle w:val="TableContents"/>
+              <w:rPr>
+                <w:rFonts w:ascii="Times New Roman" w:hAnsi="Times New Roman"/>
+              </w:rPr>
+            </w:pPr>
+            <w:r>
+              <w:rPr>
+                <w:rFonts w:ascii="Times New Roman" w:hAnsi="Times New Roman"/>
+              </w:rPr>
+              <w:t>3 – 6</w:t>
+            </w:r>
+          </w:p>
+        </w:tc>
+      </w:tr>
+      <w:tr>
+        <w:trPr/>
+        <w:tc>
+          <w:tcPr>
+            <w:tcW w:w="980" w:type="dxa"/>
+            <w:tcBorders>
+              <w:left w:val="single" w:sz="2" w:space="0" w:color="000000"/>
+              <w:bottom w:val="single" w:sz="2" w:space="0" w:color="000000"/>
+              <w:insideH w:val="single" w:sz="2" w:space="0" w:color="000000"/>
+            </w:tcBorders>
+            <w:shd w:fill="auto" w:val="clear"/>
+            <w:tcMar>
+              <w:left w:w="54" w:type="dxa"/>
+            </w:tcMar>
+          </w:tcPr>
+          <w:p>
+            <w:pPr>
+              <w:pStyle w:val="TableContents"/>
+              <w:rPr>
+                <w:rFonts w:ascii="Times New Roman" w:hAnsi="Times New Roman"/>
+              </w:rPr>
+            </w:pPr>
+            <w:r>
+              <w:rPr>
+                <w:rFonts w:ascii="Times New Roman" w:hAnsi="Times New Roman"/>
+              </w:rPr>
+              <w:t>5</w:t>
+            </w:r>
+          </w:p>
+        </w:tc>
+        <w:tc>
+          <w:tcPr>
+            <w:tcW w:w="3700" w:type="dxa"/>
+            <w:tcBorders>
+              <w:left w:val="single" w:sz="2" w:space="0" w:color="000000"/>
+              <w:bottom w:val="single" w:sz="2" w:space="0" w:color="000000"/>
+              <w:insideH w:val="single" w:sz="2" w:space="0" w:color="000000"/>
+            </w:tcBorders>
+            <w:shd w:fill="auto" w:val="clear"/>
+            <w:tcMar>
+              <w:left w:w="54" w:type="dxa"/>
+            </w:tcMar>
+          </w:tcPr>
+          <w:p>
+            <w:pPr>
+              <w:pStyle w:val="TableContents"/>
+              <w:rPr>
+                <w:rFonts w:ascii="Times New Roman" w:hAnsi="Times New Roman"/>
+              </w:rPr>
+            </w:pPr>
+            <w:r>
+              <w:rPr>
+                <w:rFonts w:ascii="Times New Roman" w:hAnsi="Times New Roman"/>
+              </w:rPr>
+              <w:t>Prejudice should predict perceived authenticity more weakly when authenticity is portrayed negatively than when portrayed positively</w:t>
+            </w:r>
+          </w:p>
+        </w:tc>
+        <w:tc>
+          <w:tcPr>
+            <w:tcW w:w="3417" w:type="dxa"/>
+            <w:tcBorders>
+              <w:left w:val="single" w:sz="2" w:space="0" w:color="000000"/>
+              <w:bottom w:val="single" w:sz="2" w:space="0" w:color="000000"/>
+              <w:insideH w:val="single" w:sz="2" w:space="0" w:color="000000"/>
+            </w:tcBorders>
+            <w:shd w:fill="auto" w:val="clear"/>
+            <w:tcMar>
+              <w:left w:w="54" w:type="dxa"/>
+            </w:tcMar>
+          </w:tcPr>
+          <w:p>
+            <w:pPr>
+              <w:pStyle w:val="TableContents"/>
+              <w:rPr>
+                <w:rFonts w:ascii="Times New Roman" w:hAnsi="Times New Roman"/>
+              </w:rPr>
+            </w:pPr>
+            <w:r>
+              <w:rPr>
+                <w:rFonts w:ascii="Times New Roman" w:hAnsi="Times New Roman"/>
+              </w:rPr>
+              <w:t>Balance</w:t>
+            </w:r>
+          </w:p>
+        </w:tc>
+        <w:tc>
+          <w:tcPr>
+            <w:tcW w:w="1255" w:type="dxa"/>
+            <w:tcBorders>
+              <w:left w:val="single" w:sz="2" w:space="0" w:color="000000"/>
+              <w:bottom w:val="single" w:sz="2" w:space="0" w:color="000000"/>
+              <w:right w:val="single" w:sz="2" w:space="0" w:color="000000"/>
+              <w:insideH w:val="single" w:sz="2" w:space="0" w:color="000000"/>
+              <w:insideV w:val="single" w:sz="2" w:space="0" w:color="000000"/>
+            </w:tcBorders>
+            <w:shd w:fill="auto" w:val="clear"/>
+            <w:tcMar>
+              <w:left w:w="54" w:type="dxa"/>
+            </w:tcMar>
+          </w:tcPr>
+          <w:p>
+            <w:pPr>
+              <w:pStyle w:val="TableContents"/>
+              <w:rPr>
+                <w:rFonts w:ascii="Times New Roman" w:hAnsi="Times New Roman"/>
+              </w:rPr>
+            </w:pPr>
+            <w:r>
+              <w:rPr>
+                <w:rFonts w:ascii="Times New Roman" w:hAnsi="Times New Roman"/>
+              </w:rPr>
+              <w:t>7</w:t>
+            </w:r>
+          </w:p>
+        </w:tc>
+      </w:tr>
+      <w:tr>
+        <w:trPr/>
+        <w:tc>
+          <w:tcPr>
+            <w:tcW w:w="980" w:type="dxa"/>
+            <w:tcBorders>
+              <w:left w:val="single" w:sz="2" w:space="0" w:color="000000"/>
+              <w:bottom w:val="single" w:sz="2" w:space="0" w:color="000000"/>
+              <w:insideH w:val="single" w:sz="2" w:space="0" w:color="000000"/>
+            </w:tcBorders>
+            <w:shd w:fill="auto" w:val="clear"/>
+            <w:tcMar>
+              <w:left w:w="54" w:type="dxa"/>
+            </w:tcMar>
+          </w:tcPr>
+          <w:p>
+            <w:pPr>
+              <w:pStyle w:val="TableContents"/>
+              <w:rPr>
+                <w:rFonts w:ascii="Times New Roman" w:hAnsi="Times New Roman"/>
+              </w:rPr>
+            </w:pPr>
+            <w:r>
+              <w:rPr>
+                <w:rFonts w:ascii="Times New Roman" w:hAnsi="Times New Roman"/>
+              </w:rPr>
+              <w:t>6</w:t>
+            </w:r>
+          </w:p>
+        </w:tc>
+        <w:tc>
+          <w:tcPr>
+            <w:tcW w:w="3700" w:type="dxa"/>
+            <w:tcBorders>
+              <w:left w:val="single" w:sz="2" w:space="0" w:color="000000"/>
+              <w:bottom w:val="single" w:sz="2" w:space="0" w:color="000000"/>
+              <w:insideH w:val="single" w:sz="2" w:space="0" w:color="000000"/>
+            </w:tcBorders>
+            <w:shd w:fill="auto" w:val="clear"/>
+            <w:tcMar>
+              <w:left w:w="54" w:type="dxa"/>
+            </w:tcMar>
+          </w:tcPr>
+          <w:p>
+            <w:pPr>
+              <w:pStyle w:val="TableContents"/>
+              <w:rPr>
+                <w:rFonts w:ascii="Times New Roman" w:hAnsi="Times New Roman"/>
+              </w:rPr>
+            </w:pPr>
+            <w:r>
+              <w:rPr>
+                <w:rFonts w:ascii="Times New Roman" w:hAnsi="Times New Roman"/>
+              </w:rPr>
+              <w:t>Participants motivated to be accurate in their perceptions of others should display a weaker relationship between prejudice and perceived authenticity than those motivated to express themselves</w:t>
+            </w:r>
+          </w:p>
+        </w:tc>
+        <w:tc>
+          <w:tcPr>
+            <w:tcW w:w="3417" w:type="dxa"/>
+            <w:tcBorders>
+              <w:left w:val="single" w:sz="2" w:space="0" w:color="000000"/>
+              <w:bottom w:val="single" w:sz="2" w:space="0" w:color="000000"/>
+              <w:insideH w:val="single" w:sz="2" w:space="0" w:color="000000"/>
+            </w:tcBorders>
+            <w:shd w:fill="auto" w:val="clear"/>
+            <w:tcMar>
+              <w:left w:w="54" w:type="dxa"/>
+            </w:tcMar>
+          </w:tcPr>
+          <w:p>
+            <w:pPr>
+              <w:pStyle w:val="TableContents"/>
+              <w:rPr>
+                <w:rFonts w:ascii="Times New Roman" w:hAnsi="Times New Roman"/>
+              </w:rPr>
+            </w:pPr>
+            <w:r>
+              <w:rPr>
+                <w:rFonts w:ascii="Times New Roman" w:hAnsi="Times New Roman"/>
+              </w:rPr>
+              <w:t>Motivated reasoning</w:t>
+            </w:r>
+          </w:p>
+        </w:tc>
+        <w:tc>
+          <w:tcPr>
+            <w:tcW w:w="1255" w:type="dxa"/>
+            <w:tcBorders>
+              <w:left w:val="single" w:sz="2" w:space="0" w:color="000000"/>
+              <w:bottom w:val="single" w:sz="2" w:space="0" w:color="000000"/>
+              <w:right w:val="single" w:sz="2" w:space="0" w:color="000000"/>
+              <w:insideH w:val="single" w:sz="2" w:space="0" w:color="000000"/>
+              <w:insideV w:val="single" w:sz="2" w:space="0" w:color="000000"/>
+            </w:tcBorders>
+            <w:shd w:fill="auto" w:val="clear"/>
+            <w:tcMar>
+              <w:left w:w="54" w:type="dxa"/>
+            </w:tcMar>
+          </w:tcPr>
+          <w:p>
+            <w:pPr>
+              <w:pStyle w:val="TableContents"/>
+              <w:rPr>
+                <w:rFonts w:ascii="Times New Roman" w:hAnsi="Times New Roman"/>
+              </w:rPr>
+            </w:pPr>
+            <w:r>
+              <w:rPr>
+                <w:rFonts w:ascii="Times New Roman" w:hAnsi="Times New Roman"/>
+              </w:rPr>
+              <w:t>8</w:t>
+            </w:r>
+          </w:p>
+        </w:tc>
+      </w:tr>
+    </w:tbl>
+    <w:p>
+      <w:pPr>
+        <w:pStyle w:val="TextBody"/>
+        <w:bidi w:val="0"/>
+        <w:spacing w:lineRule="auto" w:line="480" w:before="0" w:after="0"/>
+        <w:contextualSpacing/>
+        <w:jc w:val="left"/>
+        <w:rPr>
+          <w:b w:val="false"/>
+          <w:b w:val="false"/>
+          <w:bCs w:val="false"/>
+          <w:i w:val="false"/>
+          <w:i w:val="false"/>
+          <w:iCs w:val="false"/>
+          <w:sz w:val="24"/>
+          <w:szCs w:val="24"/>
+        </w:rPr>
+      </w:pPr>
+      <w:r>
+        <w:rPr>
+          <w:rFonts w:ascii="Times New Roman" w:hAnsi="Times New Roman"/>
+          <w:i/>
+          <w:iCs/>
+        </w:rPr>
+      </w:r>
+      <w:r>
+        <w:br w:type="page"/>
+      </w:r>
+    </w:p>
+    <w:p>
+      <w:pPr>
+        <w:pStyle w:val="TextBody"/>
+        <w:bidi w:val="0"/>
+        <w:spacing w:lineRule="auto" w:line="480" w:before="0" w:after="0"/>
+        <w:contextualSpacing/>
+        <w:jc w:val="left"/>
+        <w:rPr>
+          <w:rFonts w:ascii="Times New Roman" w:hAnsi="Times New Roman"/>
+        </w:rPr>
+      </w:pPr>
+      <w:r>
+        <w:rPr>
+          <w:rFonts w:ascii="Times New Roman" w:hAnsi="Times New Roman"/>
+          <w:b w:val="false"/>
+          <w:bCs w:val="false"/>
+          <w:i w:val="false"/>
+          <w:iCs w:val="false"/>
+          <w:sz w:val="24"/>
+          <w:szCs w:val="24"/>
+        </w:rPr>
+        <w:t xml:space="preserve">Table </w:t>
+      </w:r>
+      <w:r>
+        <w:rPr>
+          <w:rFonts w:ascii="Times New Roman" w:hAnsi="Times New Roman"/>
+          <w:b w:val="false"/>
+          <w:bCs w:val="false"/>
+          <w:i w:val="false"/>
+          <w:iCs w:val="false"/>
+          <w:sz w:val="24"/>
+          <w:szCs w:val="24"/>
+        </w:rPr>
+        <w:t>2</w:t>
       </w:r>
     </w:p>
     <w:p>
@@ -16266,7 +17435,9 @@
         <w:spacing w:lineRule="auto" w:line="480" w:before="0" w:after="0"/>
         <w:contextualSpacing/>
         <w:jc w:val="left"/>
-        <w:rPr/>
+        <w:rPr>
+          <w:rFonts w:ascii="Times New Roman" w:hAnsi="Times New Roman"/>
+        </w:rPr>
       </w:pPr>
       <w:r>
         <w:rPr>
@@ -16368,6 +17539,7 @@
         <w:contextualSpacing/>
         <w:jc w:val="left"/>
         <w:rPr>
+          <w:rFonts w:ascii="Times New Roman" w:hAnsi="Times New Roman"/>
           <w:b w:val="false"/>
           <w:b w:val="false"/>
           <w:bCs w:val="false"/>
@@ -16380,6 +17552,7 @@
       </w:pPr>
       <w:r>
         <w:rPr>
+          <w:rFonts w:ascii="Times New Roman" w:hAnsi="Times New Roman"/>
           <w:b w:val="false"/>
           <w:bCs w:val="false"/>
           <w:i w:val="false"/>
@@ -16413,7 +17586,19 @@
           <w:sz w:val="24"/>
           <w:szCs w:val="24"/>
         </w:rPr>
-        <w:t>Table 2</w:t>
+        <w:t xml:space="preserve">Table </w:t>
+      </w:r>
+      <w:r>
+        <w:rPr>
+          <w:rFonts w:ascii="Times New Roman" w:hAnsi="Times New Roman"/>
+          <w:b w:val="false"/>
+          <w:bCs w:val="false"/>
+          <w:i w:val="false"/>
+          <w:iCs w:val="false"/>
+          <w:sz w:val="24"/>
+          <w:szCs w:val="24"/>
+        </w:rPr>
+        <w:t>3</w:t>
       </w:r>
     </w:p>
     <w:p>
@@ -18964,10 +20149,14 @@
         <w:spacing w:lineRule="auto" w:line="480" w:before="0" w:after="0"/>
         <w:contextualSpacing/>
         <w:jc w:val="left"/>
-        <w:rPr/>
+        <w:rPr>
+          <w:rFonts w:ascii="Times New Roman" w:hAnsi="Times New Roman"/>
+        </w:rPr>
       </w:pPr>
       <w:r>
-        <w:rPr/>
+        <w:rPr>
+          <w:rFonts w:ascii="Times New Roman" w:hAnsi="Times New Roman"/>
+        </w:rPr>
       </w:r>
       <w:r>
         <w:br w:type="page"/>
@@ -18988,6 +20177,7 @@
       </w:pPr>
       <w:r>
         <w:rPr>
+          <w:rFonts w:ascii="Times New Roman" w:hAnsi="Times New Roman"/>
           <w:i/>
           <w:iCs/>
         </w:rPr>
@@ -18995,6 +20185,7 @@
       </w:r>
       <w:r>
         <w:rPr>
+          <w:rFonts w:ascii="Times New Roman" w:hAnsi="Times New Roman"/>
           <w:i w:val="false"/>
           <w:iCs w:val="false"/>
         </w:rPr>
@@ -19009,6 +20200,7 @@
         <w:contextualSpacing/>
         <w:jc w:val="left"/>
         <w:rPr>
+          <w:rFonts w:ascii="Times New Roman" w:hAnsi="Times New Roman"/>
           <w:i w:val="false"/>
           <w:i w:val="false"/>
           <w:iCs w:val="false"/>
@@ -19016,6 +20208,7 @@
       </w:pPr>
       <w:r>
         <w:rPr>
+          <w:rFonts w:ascii="Times New Roman" w:hAnsi="Times New Roman"/>
           <w:i w:val="false"/>
           <w:iCs w:val="false"/>
         </w:rPr>
@@ -19076,10 +20269,13 @@
         <w:spacing w:lineRule="auto" w:line="480" w:before="0" w:after="0"/>
         <w:contextualSpacing/>
         <w:jc w:val="left"/>
-        <w:rPr/>
+        <w:rPr>
+          <w:rFonts w:ascii="Times New Roman" w:hAnsi="Times New Roman"/>
+        </w:rPr>
       </w:pPr>
       <w:r>
         <w:rPr>
+          <w:rFonts w:ascii="Times New Roman" w:hAnsi="Times New Roman"/>
           <w:i/>
           <w:iCs/>
         </w:rPr>
@@ -19087,6 +20283,7 @@
       </w:r>
       <w:r>
         <w:rPr>
+          <w:rFonts w:ascii="Times New Roman" w:hAnsi="Times New Roman"/>
           <w:i w:val="false"/>
           <w:iCs w:val="false"/>
         </w:rPr>
@@ -19094,6 +20291,7 @@
       </w:r>
       <w:r>
         <w:rPr>
+          <w:rFonts w:ascii="Times New Roman" w:hAnsi="Times New Roman"/>
           <w:i/>
           <w:iCs/>
         </w:rPr>
@@ -19101,6 +20299,7 @@
       </w:r>
       <w:r>
         <w:rPr>
+          <w:rFonts w:ascii="Times New Roman" w:hAnsi="Times New Roman"/>
           <w:i w:val="false"/>
           <w:iCs w:val="false"/>
         </w:rPr>
@@ -19108,6 +20307,7 @@
       </w:r>
       <w:r>
         <w:rPr>
+          <w:rFonts w:ascii="Times New Roman" w:hAnsi="Times New Roman"/>
           <w:i/>
           <w:iCs/>
         </w:rPr>
@@ -19115,6 +20315,7 @@
       </w:r>
       <w:r>
         <w:rPr>
+          <w:rFonts w:ascii="Times New Roman" w:hAnsi="Times New Roman"/>
           <w:i w:val="false"/>
           <w:iCs w:val="false"/>
         </w:rPr>
@@ -19129,6 +20330,7 @@
         <w:contextualSpacing/>
         <w:jc w:val="left"/>
         <w:rPr>
+          <w:rFonts w:ascii="Times New Roman" w:hAnsi="Times New Roman"/>
           <w:i w:val="false"/>
           <w:i w:val="false"/>
           <w:iCs w:val="false"/>
@@ -19136,6 +20338,7 @@
       </w:pPr>
       <w:r>
         <w:rPr>
+          <w:rFonts w:ascii="Times New Roman" w:hAnsi="Times New Roman"/>
           <w:i w:val="false"/>
           <w:iCs w:val="false"/>
         </w:rPr>
@@ -19204,6 +20407,7 @@
       </w:pPr>
       <w:r>
         <w:rPr>
+          <w:rFonts w:ascii="Times New Roman" w:hAnsi="Times New Roman"/>
           <w:i/>
           <w:iCs/>
         </w:rPr>
@@ -19211,6 +20415,7 @@
       </w:r>
       <w:r>
         <w:rPr>
+          <w:rFonts w:ascii="Times New Roman" w:hAnsi="Times New Roman"/>
           <w:i w:val="false"/>
           <w:iCs w:val="false"/>
         </w:rPr>
@@ -19225,6 +20430,7 @@
         <w:contextualSpacing/>
         <w:jc w:val="left"/>
         <w:rPr>
+          <w:rFonts w:ascii="Times New Roman" w:hAnsi="Times New Roman"/>
           <w:i w:val="false"/>
           <w:i w:val="false"/>
           <w:iCs w:val="false"/>
@@ -19232,6 +20438,7 @@
       </w:pPr>
       <w:r>
         <w:rPr>
+          <w:rFonts w:ascii="Times New Roman" w:hAnsi="Times New Roman"/>
           <w:i w:val="false"/>
           <w:iCs w:val="false"/>
         </w:rPr>
@@ -19300,6 +20507,7 @@
       </w:pPr>
       <w:r>
         <w:rPr>
+          <w:rFonts w:ascii="Times New Roman" w:hAnsi="Times New Roman"/>
           <w:i/>
           <w:iCs/>
         </w:rPr>
@@ -19307,6 +20515,7 @@
       </w:r>
       <w:r>
         <w:rPr>
+          <w:rFonts w:ascii="Times New Roman" w:hAnsi="Times New Roman"/>
           <w:i w:val="false"/>
           <w:iCs w:val="false"/>
         </w:rPr>
@@ -19321,6 +20530,7 @@
         <w:contextualSpacing/>
         <w:jc w:val="left"/>
         <w:rPr>
+          <w:rFonts w:ascii="Times New Roman" w:hAnsi="Times New Roman"/>
           <w:i w:val="false"/>
           <w:i w:val="false"/>
           <w:iCs w:val="false"/>
@@ -19328,6 +20538,7 @@
       </w:pPr>
       <w:r>
         <w:rPr>
+          <w:rFonts w:ascii="Times New Roman" w:hAnsi="Times New Roman"/>
           <w:i w:val="false"/>
           <w:iCs w:val="false"/>
         </w:rPr>
@@ -19396,6 +20607,7 @@
       </w:pPr>
       <w:r>
         <w:rPr>
+          <w:rFonts w:ascii="Times New Roman" w:hAnsi="Times New Roman"/>
           <w:i/>
           <w:iCs/>
         </w:rPr>
@@ -19403,6 +20615,7 @@
       </w:r>
       <w:r>
         <w:rPr>
+          <w:rFonts w:ascii="Times New Roman" w:hAnsi="Times New Roman"/>
           <w:i w:val="false"/>
           <w:iCs w:val="false"/>
         </w:rPr>
@@ -19417,6 +20630,7 @@
         <w:contextualSpacing/>
         <w:jc w:val="left"/>
         <w:rPr>
+          <w:rFonts w:ascii="Times New Roman" w:hAnsi="Times New Roman"/>
           <w:i w:val="false"/>
           <w:i w:val="false"/>
           <w:iCs w:val="false"/>
@@ -19424,6 +20638,7 @@
       </w:pPr>
       <w:r>
         <w:rPr>
+          <w:rFonts w:ascii="Times New Roman" w:hAnsi="Times New Roman"/>
           <w:i w:val="false"/>
           <w:iCs w:val="false"/>
         </w:rPr>
@@ -19492,6 +20707,7 @@
       </w:pPr>
       <w:r>
         <w:rPr>
+          <w:rFonts w:ascii="Times New Roman" w:hAnsi="Times New Roman"/>
           <w:i/>
           <w:iCs/>
         </w:rPr>
@@ -19499,6 +20715,7 @@
       </w:r>
       <w:r>
         <w:rPr>
+          <w:rFonts w:ascii="Times New Roman" w:hAnsi="Times New Roman"/>
           <w:i w:val="false"/>
           <w:iCs w:val="false"/>
         </w:rPr>
@@ -19513,6 +20730,7 @@
         <w:contextualSpacing/>
         <w:jc w:val="left"/>
         <w:rPr>
+          <w:rFonts w:ascii="Times New Roman" w:hAnsi="Times New Roman"/>
           <w:i w:val="false"/>
           <w:i w:val="false"/>
           <w:iCs w:val="false"/>
@@ -19520,6 +20738,7 @@
       </w:pPr>
       <w:r>
         <w:rPr>
+          <w:rFonts w:ascii="Times New Roman" w:hAnsi="Times New Roman"/>
           <w:i w:val="false"/>
           <w:iCs w:val="false"/>
         </w:rPr>
@@ -19588,6 +20807,7 @@
       </w:pPr>
       <w:r>
         <w:rPr>
+          <w:rFonts w:ascii="Times New Roman" w:hAnsi="Times New Roman"/>
           <w:i/>
           <w:iCs/>
         </w:rPr>
@@ -19595,6 +20815,7 @@
       </w:r>
       <w:r>
         <w:rPr>
+          <w:rFonts w:ascii="Times New Roman" w:hAnsi="Times New Roman"/>
           <w:i w:val="false"/>
           <w:iCs w:val="false"/>
         </w:rPr>
@@ -19609,6 +20830,7 @@
         <w:contextualSpacing/>
         <w:jc w:val="left"/>
         <w:rPr>
+          <w:rFonts w:ascii="Times New Roman" w:hAnsi="Times New Roman"/>
           <w:i w:val="false"/>
           <w:i w:val="false"/>
           <w:iCs w:val="false"/>
@@ -19616,6 +20838,7 @@
       </w:pPr>
       <w:r>
         <w:rPr>
+          <w:rFonts w:ascii="Times New Roman" w:hAnsi="Times New Roman"/>
           <w:i w:val="false"/>
           <w:iCs w:val="false"/>
         </w:rPr>
@@ -19684,6 +20907,7 @@
       </w:pPr>
       <w:r>
         <w:rPr>
+          <w:rFonts w:ascii="Times New Roman" w:hAnsi="Times New Roman"/>
           <w:i/>
           <w:iCs/>
         </w:rPr>
@@ -19691,6 +20915,7 @@
       </w:r>
       <w:r>
         <w:rPr>
+          <w:rFonts w:ascii="Times New Roman" w:hAnsi="Times New Roman"/>
           <w:i w:val="false"/>
           <w:iCs w:val="false"/>
         </w:rPr>
@@ -19704,10 +20929,14 @@
         <w:spacing w:lineRule="auto" w:line="480" w:before="0" w:after="0"/>
         <w:contextualSpacing/>
         <w:jc w:val="left"/>
-        <w:rPr/>
+        <w:rPr>
+          <w:rFonts w:ascii="Times New Roman" w:hAnsi="Times New Roman"/>
+        </w:rPr>
       </w:pPr>
       <w:r>
-        <w:rPr/>
+        <w:rPr>
+          <w:rFonts w:ascii="Times New Roman" w:hAnsi="Times New Roman"/>
+        </w:rPr>
         <w:drawing>
           <wp:anchor behindDoc="0" distT="0" distB="0" distL="0" distR="0" simplePos="0" locked="0" layoutInCell="1" allowOverlap="1" relativeHeight="8">
             <wp:simplePos x="0" y="0"/>

</xml_diff>

<commit_message>
study 2 discussion csc
</commit_message>
<xml_diff>
--- a/docs/dissertation_v2.docx
+++ b/docs/dissertation_v2.docx
@@ -203,43 +203,7 @@
           <w:sz w:val="24"/>
           <w:szCs w:val="24"/>
         </w:rPr>
-        <w:t xml:space="preserve">and living in accordance with this core to be </w:t>
-      </w:r>
-      <w:r>
-        <w:rPr>
-          <w:rFonts w:ascii="Times New Roman" w:hAnsi="Times New Roman"/>
-          <w:b w:val="false"/>
-          <w:bCs w:val="false"/>
-          <w:i w:val="false"/>
-          <w:iCs w:val="false"/>
-          <w:sz w:val="24"/>
-          <w:szCs w:val="24"/>
-        </w:rPr>
-        <w:t>an</w:t>
-      </w:r>
-      <w:r>
-        <w:rPr>
-          <w:rFonts w:ascii="Times New Roman" w:hAnsi="Times New Roman"/>
-          <w:b w:val="false"/>
-          <w:bCs w:val="false"/>
-          <w:i w:val="false"/>
-          <w:iCs w:val="false"/>
-          <w:sz w:val="24"/>
-          <w:szCs w:val="24"/>
-        </w:rPr>
-        <w:t xml:space="preserve"> instinct </w:t>
-      </w:r>
-      <w:r>
-        <w:rPr>
-          <w:rFonts w:ascii="Times New Roman" w:hAnsi="Times New Roman"/>
-          <w:b w:val="false"/>
-          <w:bCs w:val="false"/>
-          <w:i w:val="false"/>
-          <w:iCs w:val="false"/>
-          <w:sz w:val="24"/>
-          <w:szCs w:val="24"/>
-        </w:rPr>
-        <w:t>people should foster in order to thrive.</w:t>
+        <w:t>and living in accordance with this core to be an instinct people should foster in order to thrive.</w:t>
       </w:r>
     </w:p>
     <w:p>
@@ -264,30 +228,7 @@
           <w:szCs w:val="24"/>
         </w:rPr>
         <w:tab/>
-      </w:r>
-      <w:r>
-        <w:rPr>
-          <w:rFonts w:ascii="Times New Roman" w:hAnsi="Times New Roman"/>
-          <w:b w:val="false"/>
-          <w:bCs w:val="false"/>
-          <w:i w:val="false"/>
-          <w:iCs w:val="false"/>
-          <w:sz w:val="24"/>
-          <w:szCs w:val="24"/>
-        </w:rPr>
-        <w:t xml:space="preserve">Many ideas in the humanist tradition were treated synonymously with authenticity. </w:t>
-      </w:r>
-      <w:r>
-        <w:rPr>
-          <w:rFonts w:ascii="Times New Roman" w:hAnsi="Times New Roman"/>
-          <w:b w:val="false"/>
-          <w:bCs w:val="false"/>
-          <w:i w:val="false"/>
-          <w:iCs w:val="false"/>
-          <w:sz w:val="24"/>
-          <w:szCs w:val="24"/>
-        </w:rPr>
-        <w:t xml:space="preserve">Carl Rogers proposed the concept of </w:t>
+        <w:t xml:space="preserve">Many ideas in the humanist tradition were treated synonymously with authenticity. Carl Rogers proposed the concept of </w:t>
       </w:r>
       <w:r>
         <w:rPr>
@@ -311,55 +252,7 @@
           <w:sz w:val="24"/>
           <w:szCs w:val="24"/>
         </w:rPr>
-        <w:t xml:space="preserve">, which refers to when one’s ideal version of themselves aligns with how one sees themselves. Rogers (1961) exemplified the goal of congruence by quoting Kierkegaard: “to be that self which one really is.” </w:t>
-      </w:r>
-      <w:r>
-        <w:rPr>
-          <w:rFonts w:ascii="Times New Roman" w:hAnsi="Times New Roman"/>
-          <w:b w:val="false"/>
-          <w:bCs w:val="false"/>
-          <w:i w:val="false"/>
-          <w:iCs w:val="false"/>
-          <w:sz w:val="24"/>
-          <w:szCs w:val="24"/>
-        </w:rPr>
-        <w:t xml:space="preserve">Although he did not explicitly call this authenticity, it matches with contemporary definitions of the term, and </w:t>
-      </w:r>
-      <w:r>
-        <w:rPr>
-          <w:rFonts w:ascii="Times New Roman" w:hAnsi="Times New Roman"/>
-          <w:b w:val="false"/>
-          <w:bCs w:val="false"/>
-          <w:i w:val="false"/>
-          <w:iCs w:val="false"/>
-          <w:sz w:val="24"/>
-          <w:szCs w:val="24"/>
-        </w:rPr>
-        <w:t xml:space="preserve">much of his work describes how </w:t>
-      </w:r>
-      <w:r>
-        <w:rPr>
-          <w:rFonts w:ascii="Times New Roman" w:hAnsi="Times New Roman"/>
-          <w:b w:val="false"/>
-          <w:bCs w:val="false"/>
-          <w:i w:val="false"/>
-          <w:iCs w:val="false"/>
-          <w:sz w:val="24"/>
-          <w:szCs w:val="24"/>
-        </w:rPr>
-        <w:t xml:space="preserve">closely-related concepts like being genuine, true, real, and not “putting up facades” to others </w:t>
-      </w:r>
-      <w:r>
-        <w:rPr>
-          <w:rFonts w:ascii="Times New Roman" w:hAnsi="Times New Roman"/>
-          <w:b w:val="false"/>
-          <w:bCs w:val="false"/>
-          <w:i w:val="false"/>
-          <w:iCs w:val="false"/>
-          <w:sz w:val="24"/>
-          <w:szCs w:val="24"/>
-        </w:rPr>
-        <w:t>leads to well-being (Rogers, 1961).</w:t>
+        <w:t>, which refers to when one’s ideal version of themselves aligns with how one sees themselves. Rogers (1961) exemplified the goal of congruence by quoting Kierkegaard: “to be that self which one really is.” Although he did not explicitly call this authenticity, it matches with contemporary definitions of the term, and much of his work describes how closely-related concepts like being genuine, true, real, and not “putting up facades” to others leads to well-being (Rogers, 1961).</w:t>
       </w:r>
     </w:p>
     <w:p>
@@ -433,31 +326,7 @@
           <w:szCs w:val="24"/>
         </w:rPr>
         <w:tab/>
-        <w:t xml:space="preserve">Sidney Jourard (1964; 1971; 1974) defined authenticity as fundamentally social. He argued that we learn at a young age, through punishments and rules, to suppress our true feelings; </w:t>
-      </w:r>
-      <w:r>
-        <w:rPr>
-          <w:rFonts w:ascii="Times New Roman" w:hAnsi="Times New Roman"/>
-          <w:b w:val="false"/>
-          <w:bCs w:val="false"/>
-          <w:i w:val="false"/>
-          <w:iCs w:val="false"/>
-          <w:sz w:val="24"/>
-          <w:szCs w:val="24"/>
-        </w:rPr>
-        <w:t>i</w:t>
-      </w:r>
-      <w:r>
-        <w:rPr>
-          <w:rFonts w:ascii="Times New Roman" w:hAnsi="Times New Roman"/>
-          <w:b w:val="false"/>
-          <w:bCs w:val="false"/>
-          <w:i w:val="false"/>
-          <w:iCs w:val="false"/>
-          <w:sz w:val="24"/>
-          <w:szCs w:val="24"/>
-        </w:rPr>
-        <w:t xml:space="preserve">f done chronically and inappropriately, this leads to negative psychological functioning. He saw </w:t>
+        <w:t xml:space="preserve">Sidney Jourard (1964; 1971; 1974) defined authenticity as fundamentally social. He argued that we learn at a young age, through punishments and rules, to suppress our true feelings; if done chronically and inappropriately, this leads to negative psychological functioning. He saw </w:t>
       </w:r>
       <w:r>
         <w:rPr>
@@ -505,79 +374,7 @@
           <w:sz w:val="24"/>
           <w:szCs w:val="24"/>
         </w:rPr>
-        <w:t xml:space="preserve">—as vital for well-being. He defines the authentic person as one who is “being oneself, honestly, in one’s relations with his [sic] fellows” (Jourard, 1964, p. 153). Much of his work reiterates that one of the main </w:t>
-      </w:r>
-      <w:r>
-        <w:rPr>
-          <w:rFonts w:ascii="Times New Roman" w:hAnsi="Times New Roman"/>
-          <w:b w:val="false"/>
-          <w:bCs w:val="false"/>
-          <w:i w:val="false"/>
-          <w:iCs w:val="false"/>
-          <w:sz w:val="24"/>
-          <w:szCs w:val="24"/>
-        </w:rPr>
-        <w:t>drivers of happiness is living</w:t>
-      </w:r>
-      <w:r>
-        <w:rPr>
-          <w:rFonts w:ascii="Times New Roman" w:hAnsi="Times New Roman"/>
-          <w:b w:val="false"/>
-          <w:bCs w:val="false"/>
-          <w:i w:val="false"/>
-          <w:iCs w:val="false"/>
-          <w:sz w:val="24"/>
-          <w:szCs w:val="24"/>
-        </w:rPr>
-        <w:t xml:space="preserve"> an authentic life—for </w:t>
-      </w:r>
-      <w:r>
-        <w:rPr>
-          <w:rFonts w:ascii="Times New Roman" w:hAnsi="Times New Roman"/>
-          <w:b w:val="false"/>
-          <w:bCs w:val="false"/>
-          <w:i w:val="false"/>
-          <w:iCs w:val="false"/>
-          <w:sz w:val="24"/>
-          <w:szCs w:val="24"/>
-        </w:rPr>
-        <w:t>people</w:t>
-      </w:r>
-      <w:r>
-        <w:rPr>
-          <w:rFonts w:ascii="Times New Roman" w:hAnsi="Times New Roman"/>
-          <w:b w:val="false"/>
-          <w:bCs w:val="false"/>
-          <w:i w:val="false"/>
-          <w:iCs w:val="false"/>
-          <w:sz w:val="24"/>
-          <w:szCs w:val="24"/>
-        </w:rPr>
-        <w:t xml:space="preserve"> to let </w:t>
-      </w:r>
-      <w:r>
-        <w:rPr>
-          <w:rFonts w:ascii="Times New Roman" w:hAnsi="Times New Roman"/>
-          <w:b w:val="false"/>
-          <w:bCs w:val="false"/>
-          <w:i w:val="false"/>
-          <w:iCs w:val="false"/>
-          <w:sz w:val="24"/>
-          <w:szCs w:val="24"/>
-        </w:rPr>
-        <w:t>others</w:t>
-      </w:r>
-      <w:r>
-        <w:rPr>
-          <w:rFonts w:ascii="Times New Roman" w:hAnsi="Times New Roman"/>
-          <w:b w:val="false"/>
-          <w:bCs w:val="false"/>
-          <w:i w:val="false"/>
-          <w:iCs w:val="false"/>
-          <w:sz w:val="24"/>
-          <w:szCs w:val="24"/>
-        </w:rPr>
-        <w:t xml:space="preserve"> see them how they see themselves and resist the suppression of their true self by external pressures.</w:t>
+        <w:t>—as vital for well-being. He defines the authentic person as one who is “being oneself, honestly, in one’s relations with his [sic] fellows” (Jourard, 1964, p. 153). Much of his work reiterates that one of the main drivers of happiness is living an authentic life—for people to let others see them how they see themselves and resist the suppression of their true self by external pressures.</w:t>
       </w:r>
     </w:p>
     <w:p>
@@ -674,55 +471,7 @@
           <w:sz w:val="24"/>
           <w:szCs w:val="24"/>
         </w:rPr>
-        <w:t xml:space="preserve"> of choice and expression” (p. 1381, emphasis mine); </w:t>
-      </w:r>
-      <w:r>
-        <w:rPr>
-          <w:rFonts w:ascii="Times New Roman" w:hAnsi="Times New Roman"/>
-          <w:b w:val="false"/>
-          <w:bCs w:val="false"/>
-          <w:i w:val="false"/>
-          <w:iCs w:val="false"/>
-          <w:sz w:val="24"/>
-          <w:szCs w:val="24"/>
-        </w:rPr>
-        <w:t>to these researchers,</w:t>
-      </w:r>
-      <w:r>
-        <w:rPr>
-          <w:rFonts w:ascii="Times New Roman" w:hAnsi="Times New Roman"/>
-          <w:b w:val="false"/>
-          <w:bCs w:val="false"/>
-          <w:i w:val="false"/>
-          <w:iCs w:val="false"/>
-          <w:sz w:val="24"/>
-          <w:szCs w:val="24"/>
-        </w:rPr>
-        <w:t xml:space="preserve"> </w:t>
-      </w:r>
-      <w:r>
-        <w:rPr>
-          <w:rFonts w:ascii="Times New Roman" w:hAnsi="Times New Roman"/>
-          <w:b w:val="false"/>
-          <w:bCs w:val="false"/>
-          <w:i w:val="false"/>
-          <w:iCs w:val="false"/>
-          <w:sz w:val="24"/>
-          <w:szCs w:val="24"/>
-        </w:rPr>
-        <w:t>a</w:t>
-      </w:r>
-      <w:r>
-        <w:rPr>
-          <w:rFonts w:ascii="Times New Roman" w:hAnsi="Times New Roman"/>
-          <w:b w:val="false"/>
-          <w:bCs w:val="false"/>
-          <w:i w:val="false"/>
-          <w:iCs w:val="false"/>
-          <w:sz w:val="24"/>
-          <w:szCs w:val="24"/>
-        </w:rPr>
-        <w:t>uthenticity is a subjective</w:t>
+        <w:t xml:space="preserve"> of choice and expression” (p. 1381, emphasis mine); to these researchers, authenticity is a subjective</w:t>
       </w:r>
       <w:r>
         <w:rPr>
@@ -843,30 +592,7 @@
           <w:szCs w:val="24"/>
         </w:rPr>
         <w:tab/>
-      </w:r>
-      <w:r>
-        <w:rPr>
-          <w:rFonts w:ascii="Times New Roman" w:hAnsi="Times New Roman"/>
-          <w:b w:val="false"/>
-          <w:bCs w:val="false"/>
-          <w:i w:val="false"/>
-          <w:iCs w:val="false"/>
-          <w:sz w:val="24"/>
-          <w:szCs w:val="24"/>
-        </w:rPr>
-        <w:t>T</w:t>
-      </w:r>
-      <w:r>
-        <w:rPr>
-          <w:rFonts w:ascii="Times New Roman" w:hAnsi="Times New Roman"/>
-          <w:b w:val="false"/>
-          <w:bCs w:val="false"/>
-          <w:i w:val="false"/>
-          <w:iCs w:val="false"/>
-          <w:sz w:val="24"/>
-          <w:szCs w:val="24"/>
-        </w:rPr>
-        <w:t>he present research question concerns how the lay person perceives authenticity. How do people define and judge authenticity? How do perceptions of authenticity affect attitudes and behavior? Evidence answering each of these questions is demonstrated across various fields of study, such as psychology, sociology, marketing, and communications.</w:t>
+        <w:t>The present research question concerns how the lay person perceives authenticity. How do people define and judge authenticity? How do perceptions of authenticity affect attitudes and behavior? Evidence answering each of these questions is demonstrated across various fields of study, such as psychology, sociology, marketing, and communications.</w:t>
       </w:r>
     </w:p>
     <w:p>
@@ -965,31 +691,7 @@
           <w:sz w:val="24"/>
           <w:szCs w:val="24"/>
         </w:rPr>
-        <w:t>historical objects from an important time or relating to an important figure (Grayson &amp; Martinec, 2004; Hede, Garma, Josiassen, &amp; Thyne, 2014)—</w:t>
-      </w:r>
-      <w:r>
-        <w:rPr>
-          <w:rFonts w:ascii="Times New Roman" w:hAnsi="Times New Roman"/>
-          <w:b w:val="false"/>
-          <w:bCs w:val="false"/>
-          <w:i w:val="false"/>
-          <w:iCs w:val="false"/>
-          <w:sz w:val="24"/>
-          <w:szCs w:val="24"/>
-        </w:rPr>
-        <w:t xml:space="preserve">yet </w:t>
-      </w:r>
-      <w:r>
-        <w:rPr>
-          <w:rFonts w:ascii="Times New Roman" w:hAnsi="Times New Roman"/>
-          <w:b w:val="false"/>
-          <w:bCs w:val="false"/>
-          <w:i w:val="false"/>
-          <w:iCs w:val="false"/>
-          <w:sz w:val="24"/>
-          <w:szCs w:val="24"/>
-        </w:rPr>
-        <w:t xml:space="preserve">people are very willing to assign authenticity to objects that they </w:t>
+        <w:t xml:space="preserve">historical objects from an important time or relating to an important figure (Grayson &amp; Martinec, 2004; Hede, Garma, Josiassen, &amp; Thyne, 2014)—yet people are very willing to assign authenticity to objects that they </w:t>
       </w:r>
       <w:r>
         <w:rPr>
@@ -1110,30 +812,7 @@
           <w:szCs w:val="24"/>
         </w:rPr>
         <w:tab/>
-      </w:r>
-      <w:r>
-        <w:rPr>
-          <w:rFonts w:ascii="Times New Roman" w:hAnsi="Times New Roman"/>
-          <w:b w:val="false"/>
-          <w:bCs w:val="false"/>
-          <w:i w:val="false"/>
-          <w:iCs w:val="false"/>
-          <w:sz w:val="24"/>
-          <w:szCs w:val="24"/>
-        </w:rPr>
-        <w:t>I</w:t>
-      </w:r>
-      <w:r>
-        <w:rPr>
-          <w:rFonts w:ascii="Times New Roman" w:hAnsi="Times New Roman"/>
-          <w:b w:val="false"/>
-          <w:bCs w:val="false"/>
-          <w:i w:val="false"/>
-          <w:iCs w:val="false"/>
-          <w:sz w:val="24"/>
-          <w:szCs w:val="24"/>
-        </w:rPr>
-        <w:t>conic authenticity was exemplified by museum patrons finding Sherlock Holmes’s—a fictional character—“possessions” to be authentic because: “You have a feeling as if [Holmes] really touched everything,” the museum contained “things that Sherlock Holmes might have used to solve the crimes,” and that one could see “[Holmes’s] living quarters, and where he sat, did his writings and thinking” (Grayson &amp; Martinec, 2004, pp. 300-301). Patrons also noted the authenticity of the Holmes museum because everything inside looked as if it belonged at that historical time; people’s perceptions of authenticity are tangled up with feelings of nostalgia for a (fictionalized) past.</w:t>
+        <w:t>Iconic authenticity was exemplified by museum patrons finding Sherlock Holmes’s—a fictional character—“possessions” to be authentic because: “You have a feeling as if [Holmes] really touched everything,” the museum contained “things that Sherlock Holmes might have used to solve the crimes,” and that one could see “[Holmes’s] living quarters, and where he sat, did his writings and thinking” (Grayson &amp; Martinec, 2004, pp. 300-301). Patrons also noted the authenticity of the Holmes museum because everything inside looked as if it belonged at that historical time; people’s perceptions of authenticity are tangled up with feelings of nostalgia for a (fictionalized) past.</w:t>
       </w:r>
     </w:p>
     <w:p>
@@ -1158,55 +837,7 @@
           <w:szCs w:val="24"/>
         </w:rPr>
         <w:tab/>
-        <w:t xml:space="preserve">Kovacs, Carroll, and Lehman (2014) asked participants to choose or nominate words that would describe a restaurant as authentic. In addition to the synonyms commonly found across authenticity research (e.g., genuine, real), participants also associated authentic restaurants with words like skilled, traditional, historical, expert, professional, and iconic. </w:t>
-      </w:r>
-      <w:r>
-        <w:rPr>
-          <w:rFonts w:ascii="Times New Roman" w:hAnsi="Times New Roman"/>
-          <w:b w:val="false"/>
-          <w:bCs w:val="false"/>
-          <w:i w:val="false"/>
-          <w:iCs w:val="false"/>
-          <w:sz w:val="24"/>
-          <w:szCs w:val="24"/>
-        </w:rPr>
-        <w:t>Amateurism and non-professionalism—antonyms to some of the words found by Kovacs and colleages—can lend an aura of authenticity to a political candidate (Enli, 2017; Manning, Penfold-Mounce, Loader, Vromen, &amp; Xenos, 2017). T</w:t>
-      </w:r>
-      <w:r>
-        <w:rPr>
-          <w:rFonts w:ascii="Times New Roman" w:hAnsi="Times New Roman"/>
-          <w:b w:val="false"/>
-          <w:bCs w:val="false"/>
-          <w:i w:val="false"/>
-          <w:iCs w:val="false"/>
-          <w:sz w:val="24"/>
-          <w:szCs w:val="24"/>
-        </w:rPr>
-        <w:t xml:space="preserve">he meaning of authenticity is fluid, </w:t>
-      </w:r>
-      <w:r>
-        <w:rPr>
-          <w:rFonts w:ascii="Times New Roman" w:hAnsi="Times New Roman"/>
-          <w:b w:val="false"/>
-          <w:bCs w:val="false"/>
-          <w:i w:val="false"/>
-          <w:iCs w:val="false"/>
-          <w:sz w:val="24"/>
-          <w:szCs w:val="24"/>
-        </w:rPr>
-        <w:t>and i</w:t>
-      </w:r>
-      <w:r>
-        <w:rPr>
-          <w:rFonts w:ascii="Times New Roman" w:hAnsi="Times New Roman"/>
-          <w:b w:val="false"/>
-          <w:bCs w:val="false"/>
-          <w:i w:val="false"/>
-          <w:iCs w:val="false"/>
-          <w:sz w:val="24"/>
-          <w:szCs w:val="24"/>
-        </w:rPr>
-        <w:t>t can be assigned to many things that are simply “good,” depending on the context.</w:t>
+        <w:t>Kovacs, Carroll, and Lehman (2014) asked participants to choose or nominate words that would describe a restaurant as authentic. In addition to the synonyms commonly found across authenticity research (e.g., genuine, real), participants also associated authentic restaurants with words like skilled, traditional, historical, expert, professional, and iconic. Amateurism and non-professionalism—antonyms to some of the words found by Kovacs and colleages—can lend an aura of authenticity to a political candidate (Enli, 2017; Manning, Penfold-Mounce, Loader, Vromen, &amp; Xenos, 2017). The meaning of authenticity is fluid, and it can be assigned to many things that are simply “good,” depending on the context.</w:t>
       </w:r>
     </w:p>
     <w:p>
@@ -1231,31 +862,7 @@
           <w:szCs w:val="24"/>
         </w:rPr>
         <w:tab/>
-        <w:t xml:space="preserve">Researchers across disciplines have also studied the correlates, causes, and consequences of perceived authenticity. Psychologists have found that perceiving romantic partners as authentic relates to greater relationship quality (e.g., increased satisfaction, less avoidance; Wickham, 2013), seeing one’s coworker as authentic relates to liking and trusting that coworker (Liu &amp; Perrew, 2006), and people high in power (i.e., a CEO) are seen as less authentic in expressing how they feel than those </w:t>
-      </w:r>
-      <w:r>
-        <w:rPr>
-          <w:rFonts w:ascii="Times New Roman" w:hAnsi="Times New Roman"/>
-          <w:b w:val="false"/>
-          <w:bCs w:val="false"/>
-          <w:i w:val="false"/>
-          <w:iCs w:val="false"/>
-          <w:sz w:val="24"/>
-          <w:szCs w:val="24"/>
-        </w:rPr>
-        <w:t>lower in</w:t>
-      </w:r>
-      <w:r>
-        <w:rPr>
-          <w:rFonts w:ascii="Times New Roman" w:hAnsi="Times New Roman"/>
-          <w:b w:val="false"/>
-          <w:bCs w:val="false"/>
-          <w:i w:val="false"/>
-          <w:iCs w:val="false"/>
-          <w:sz w:val="24"/>
-          <w:szCs w:val="24"/>
-        </w:rPr>
-        <w:t xml:space="preserve"> power (Kim et al., 2017).</w:t>
+        <w:t>Researchers across disciplines have also studied the correlates, causes, and consequences of perceived authenticity. Psychologists have found that perceiving romantic partners as authentic relates to greater relationship quality (e.g., increased satisfaction, less avoidance; Wickham, 2013), seeing one’s coworker as authentic relates to liking and trusting that coworker (Liu &amp; Perrew, 2006), and people high in power (i.e., a CEO) are seen as less authentic in expressing how they feel than those lower in power (Kim et al., 2017).</w:t>
       </w:r>
     </w:p>
     <w:p>
@@ -1380,175 +987,7 @@
           <w:szCs w:val="24"/>
         </w:rPr>
         <w:tab/>
-        <w:t>Pillow, Crabtree, Galvin, and Hale (2017)</w:t>
-      </w:r>
-      <w:r>
-        <w:rPr>
-          <w:rFonts w:ascii="Times New Roman" w:hAnsi="Times New Roman"/>
-          <w:b w:val="false"/>
-          <w:bCs w:val="false"/>
-          <w:i w:val="false"/>
-          <w:iCs w:val="false"/>
-          <w:sz w:val="24"/>
-          <w:szCs w:val="24"/>
-        </w:rPr>
-        <w:t xml:space="preserve"> argued </w:t>
-      </w:r>
-      <w:r>
-        <w:rPr>
-          <w:rFonts w:ascii="Times New Roman" w:hAnsi="Times New Roman"/>
-          <w:b w:val="false"/>
-          <w:bCs w:val="false"/>
-          <w:i w:val="false"/>
-          <w:iCs w:val="false"/>
-          <w:sz w:val="24"/>
-          <w:szCs w:val="24"/>
-        </w:rPr>
-        <w:t xml:space="preserve">that people are motivated to </w:t>
-      </w:r>
-      <w:r>
-        <w:rPr>
-          <w:rFonts w:ascii="Times New Roman" w:hAnsi="Times New Roman"/>
-          <w:b w:val="false"/>
-          <w:bCs w:val="false"/>
-          <w:i w:val="false"/>
-          <w:iCs w:val="false"/>
-          <w:sz w:val="24"/>
-          <w:szCs w:val="24"/>
-        </w:rPr>
-        <w:t>political candidates</w:t>
-      </w:r>
-      <w:r>
-        <w:rPr>
-          <w:rFonts w:ascii="Times New Roman" w:hAnsi="Times New Roman"/>
-          <w:b w:val="false"/>
-          <w:bCs w:val="false"/>
-          <w:i w:val="false"/>
-          <w:iCs w:val="false"/>
-          <w:sz w:val="24"/>
-          <w:szCs w:val="24"/>
-        </w:rPr>
-        <w:t xml:space="preserve"> they support as authentic. In a survey about five candidates from the 2016 United States presidential election, they found that the positive relationship between perceiving the candidate to speak candidly and perceiving the candidate to be authentic was stronger when people liked the candidate (compared to when they did not). Pillow and colleagues argued that this supports a motivated reasoning (Kunda, 1990) account, interpret</w:t>
-      </w:r>
-      <w:r>
-        <w:rPr>
-          <w:rFonts w:ascii="Times New Roman" w:hAnsi="Times New Roman"/>
-          <w:b w:val="false"/>
-          <w:bCs w:val="false"/>
-          <w:i w:val="false"/>
-          <w:iCs w:val="false"/>
-          <w:sz w:val="24"/>
-          <w:szCs w:val="24"/>
-        </w:rPr>
-        <w:t>ing</w:t>
-      </w:r>
-      <w:r>
-        <w:rPr>
-          <w:rFonts w:ascii="Times New Roman" w:hAnsi="Times New Roman"/>
-          <w:b w:val="false"/>
-          <w:bCs w:val="false"/>
-          <w:i w:val="false"/>
-          <w:iCs w:val="false"/>
-          <w:sz w:val="24"/>
-          <w:szCs w:val="24"/>
-        </w:rPr>
-        <w:t xml:space="preserve"> the interaction to be due to </w:t>
-      </w:r>
-      <w:r>
-        <w:rPr>
-          <w:rFonts w:ascii="Times New Roman" w:hAnsi="Times New Roman"/>
-          <w:b w:val="false"/>
-          <w:bCs w:val="false"/>
-          <w:i w:val="false"/>
-          <w:iCs w:val="false"/>
-          <w:sz w:val="24"/>
-          <w:szCs w:val="24"/>
-        </w:rPr>
-        <w:t xml:space="preserve">a cognitive process whereby </w:t>
-      </w:r>
-      <w:r>
-        <w:rPr>
-          <w:rFonts w:ascii="Times New Roman" w:hAnsi="Times New Roman"/>
-          <w:b w:val="false"/>
-          <w:bCs w:val="false"/>
-          <w:i w:val="false"/>
-          <w:iCs w:val="false"/>
-          <w:sz w:val="24"/>
-          <w:szCs w:val="24"/>
-        </w:rPr>
-        <w:t xml:space="preserve">people </w:t>
-      </w:r>
-      <w:r>
-        <w:rPr>
-          <w:rFonts w:ascii="Times New Roman" w:hAnsi="Times New Roman"/>
-          <w:b w:val="false"/>
-          <w:bCs w:val="false"/>
-          <w:i w:val="false"/>
-          <w:iCs w:val="false"/>
-          <w:sz w:val="24"/>
-          <w:szCs w:val="24"/>
-        </w:rPr>
-        <w:t xml:space="preserve">who like </w:t>
-      </w:r>
-      <w:r>
-        <w:rPr>
-          <w:rFonts w:ascii="Times New Roman" w:hAnsi="Times New Roman"/>
-          <w:b w:val="false"/>
-          <w:bCs w:val="false"/>
-          <w:i w:val="false"/>
-          <w:iCs w:val="false"/>
-          <w:sz w:val="24"/>
-          <w:szCs w:val="24"/>
-        </w:rPr>
-        <w:t xml:space="preserve">the candidate </w:t>
-      </w:r>
-      <w:r>
-        <w:rPr>
-          <w:rFonts w:ascii="Times New Roman" w:hAnsi="Times New Roman"/>
-          <w:b w:val="false"/>
-          <w:bCs w:val="false"/>
-          <w:i w:val="false"/>
-          <w:iCs w:val="false"/>
-          <w:sz w:val="24"/>
-          <w:szCs w:val="24"/>
-        </w:rPr>
-        <w:t>weigh</w:t>
-      </w:r>
-      <w:r>
-        <w:rPr>
-          <w:rFonts w:ascii="Times New Roman" w:hAnsi="Times New Roman"/>
-          <w:b w:val="false"/>
-          <w:bCs w:val="false"/>
-          <w:i w:val="false"/>
-          <w:iCs w:val="false"/>
-          <w:sz w:val="24"/>
-          <w:szCs w:val="24"/>
-        </w:rPr>
-        <w:t xml:space="preserve"> perceived candor </w:t>
-      </w:r>
-      <w:r>
-        <w:rPr>
-          <w:rFonts w:ascii="Times New Roman" w:hAnsi="Times New Roman"/>
-          <w:b w:val="false"/>
-          <w:bCs w:val="false"/>
-          <w:i w:val="false"/>
-          <w:iCs w:val="false"/>
-          <w:sz w:val="24"/>
-          <w:szCs w:val="24"/>
-        </w:rPr>
-        <w:t>as more important</w:t>
-      </w:r>
-      <w:r>
-        <w:rPr>
-          <w:rFonts w:ascii="Times New Roman" w:hAnsi="Times New Roman"/>
-          <w:b w:val="false"/>
-          <w:bCs w:val="false"/>
-          <w:i w:val="false"/>
-          <w:iCs w:val="false"/>
-          <w:sz w:val="24"/>
-          <w:szCs w:val="24"/>
-        </w:rPr>
-        <w:t xml:space="preserve"> when judging the authenticity of a candidate then those who dislike the candidate. The authors also demonstrated that perceiving the candidate as unfiltered and not “politically correct” predicted people thinking the candidate was rejecting external influences on their behavior, which in turn predicted perceiving the candidate as authentic. </w:t>
+        <w:t xml:space="preserve">Pillow, Crabtree, Galvin, and Hale (2017) argued that people are motivated to political candidates they support as authentic. In a survey about five candidates from the 2016 United States presidential election, they found that the positive relationship between perceiving the candidate to speak candidly and perceiving the candidate to be authentic was stronger when people liked the candidate (compared to when they did not). Pillow and colleagues argued that this supports a motivated reasoning (Kunda, 1990) account, interpreting the interaction to be due to a cognitive process whereby people who like the candidate weigh perceived candor as more important when judging the authenticity of a candidate then those who dislike the candidate. The authors also demonstrated that perceiving the candidate as unfiltered and not “politically correct” predicted people thinking the candidate was rejecting external influences on their behavior, which in turn predicted perceiving the candidate as authentic. </w:t>
       </w:r>
       <w:commentRangeStart w:id="0"/>
       <w:r>
@@ -1697,19 +1136,7 @@
           <w:sz w:val="24"/>
           <w:szCs w:val="24"/>
         </w:rPr>
-        <w:t xml:space="preserve"> supports Republicans or Democrats is irrelevant </w:t>
-      </w:r>
-      <w:r>
-        <w:rPr>
-          <w:rFonts w:ascii="Times New Roman" w:hAnsi="Times New Roman"/>
-          <w:b w:val="false"/>
-          <w:bCs w:val="false"/>
-          <w:i w:val="false"/>
-          <w:iCs w:val="false"/>
-          <w:sz w:val="24"/>
-          <w:szCs w:val="24"/>
-        </w:rPr>
-        <w:t>to perceptions of authenticity.</w:t>
+        <w:t xml:space="preserve"> supports Republicans or Democrats is irrelevant to perceptions of authenticity.</w:t>
       </w:r>
     </w:p>
     <w:p>
@@ -1952,31 +1379,7 @@
           <w:sz w:val="24"/>
           <w:szCs w:val="24"/>
         </w:rPr>
-        <w:t>of prejudice. For example, when people have already demonstrated that they can be non-prejudiced, they can feel justified to act in discriminatory ways (</w:t>
-      </w:r>
-      <w:r>
-        <w:rPr>
-          <w:rFonts w:ascii="Times New Roman" w:hAnsi="Times New Roman"/>
-          <w:b w:val="false"/>
-          <w:bCs w:val="false"/>
-          <w:i w:val="false"/>
-          <w:iCs w:val="false"/>
-          <w:sz w:val="24"/>
-          <w:szCs w:val="24"/>
-        </w:rPr>
-        <w:t xml:space="preserve">Choi, Crandall, &amp; La, 2014; </w:t>
-      </w:r>
-      <w:r>
-        <w:rPr>
-          <w:rFonts w:ascii="Times New Roman" w:hAnsi="Times New Roman"/>
-          <w:b w:val="false"/>
-          <w:bCs w:val="false"/>
-          <w:i w:val="false"/>
-          <w:iCs w:val="false"/>
-          <w:sz w:val="24"/>
-          <w:szCs w:val="24"/>
-        </w:rPr>
-        <w:t>Miller &amp; Effron, 2010; Monin &amp; Miller, 2001).</w:t>
+        <w:t>of prejudice. For example, when people have already demonstrated that they can be non-prejudiced, they can feel justified to act in discriminatory ways (Choi, Crandall, &amp; La, 2014; Miller &amp; Effron, 2010; Monin &amp; Miller, 2001).</w:t>
       </w:r>
     </w:p>
     <w:p>
@@ -2111,31 +1514,7 @@
           <w:sz w:val="24"/>
           <w:szCs w:val="24"/>
         </w:rPr>
-        <w:t xml:space="preserve">Anecdotal evidence abounds that people will justify another’s expression of prejudice. This is clear from studying the campaign and presidency of Donald Trump (e.g., Bump, 2018; Burton, 2018; Horsey, 2016; Scott, 2018). White and Crandall (2017) </w:t>
-      </w:r>
-      <w:r>
-        <w:rPr>
-          <w:rFonts w:ascii="Times New Roman" w:hAnsi="Times New Roman"/>
-          <w:b w:val="false"/>
-          <w:bCs w:val="false"/>
-          <w:i w:val="false"/>
-          <w:iCs w:val="false"/>
-          <w:sz w:val="24"/>
-          <w:szCs w:val="24"/>
-        </w:rPr>
-        <w:t>conducted eight experiments where</w:t>
-      </w:r>
-      <w:r>
-        <w:rPr>
-          <w:rFonts w:ascii="Times New Roman" w:hAnsi="Times New Roman"/>
-          <w:b w:val="false"/>
-          <w:bCs w:val="false"/>
-          <w:i w:val="false"/>
-          <w:iCs w:val="false"/>
-          <w:sz w:val="24"/>
-          <w:szCs w:val="24"/>
-        </w:rPr>
-        <w:t xml:space="preserve"> participants were told that a man was fired for expressing (a) anti-Black prejudice or (b) control statements, such as negative statements about police or coworkers. Participants were then asked how much they agreed that firing the employee violated his freedom of speech (e.g., “[The employee’s] bosses disrespected his right to free speech”). Various measures of prejudice predicted relevance of freedom of speech in the anti-Black prejudice conditions (meta-analytic </w:t>
+        <w:t xml:space="preserve">Anecdotal evidence abounds that people will justify another’s expression of prejudice. This is clear from studying the campaign and presidency of Donald Trump (e.g., Bump, 2018; Burton, 2018; Horsey, 2016; Scott, 2018). White and Crandall (2017) conducted eight experiments where participants were told that a man was fired for expressing (a) anti-Black prejudice or (b) control statements, such as negative statements about police or coworkers. Participants were then asked how much they agreed that firing the employee violated his freedom of speech (e.g., “[The employee’s] bosses disrespected his right to free speech”). Various measures of prejudice predicted relevance of freedom of speech in the anti-Black prejudice conditions (meta-analytic </w:t>
       </w:r>
       <w:r>
         <w:rPr>
@@ -2207,79 +1586,7 @@
           <w:sz w:val="24"/>
           <w:szCs w:val="24"/>
         </w:rPr>
-        <w:t xml:space="preserve"> principled in marshaling freedom of speech; </w:t>
-      </w:r>
-      <w:r>
-        <w:rPr>
-          <w:rFonts w:ascii="Times New Roman" w:hAnsi="Times New Roman"/>
-          <w:b w:val="false"/>
-          <w:bCs w:val="false"/>
-          <w:i w:val="false"/>
-          <w:iCs w:val="false"/>
-          <w:sz w:val="24"/>
-          <w:szCs w:val="24"/>
-        </w:rPr>
-        <w:t>instead,</w:t>
-      </w:r>
-      <w:r>
-        <w:rPr>
-          <w:rFonts w:ascii="Times New Roman" w:hAnsi="Times New Roman"/>
-          <w:b w:val="false"/>
-          <w:bCs w:val="false"/>
-          <w:i w:val="false"/>
-          <w:iCs w:val="false"/>
-          <w:sz w:val="24"/>
-          <w:szCs w:val="24"/>
-        </w:rPr>
-        <w:t xml:space="preserve"> </w:t>
-      </w:r>
-      <w:r>
-        <w:rPr>
-          <w:rFonts w:ascii="Times New Roman" w:hAnsi="Times New Roman"/>
-          <w:b w:val="false"/>
-          <w:bCs w:val="false"/>
-          <w:i w:val="false"/>
-          <w:iCs w:val="false"/>
-          <w:sz w:val="24"/>
-          <w:szCs w:val="24"/>
-        </w:rPr>
-        <w:t xml:space="preserve">they </w:t>
-      </w:r>
-      <w:r>
-        <w:rPr>
-          <w:rFonts w:ascii="Times New Roman" w:hAnsi="Times New Roman"/>
-          <w:b w:val="false"/>
-          <w:bCs w:val="false"/>
-          <w:i w:val="false"/>
-          <w:iCs w:val="false"/>
-          <w:sz w:val="24"/>
-          <w:szCs w:val="24"/>
-        </w:rPr>
-        <w:t>defend</w:t>
-      </w:r>
-      <w:r>
-        <w:rPr>
-          <w:rFonts w:ascii="Times New Roman" w:hAnsi="Times New Roman"/>
-          <w:b w:val="false"/>
-          <w:bCs w:val="false"/>
-          <w:i w:val="false"/>
-          <w:iCs w:val="false"/>
-          <w:sz w:val="24"/>
-          <w:szCs w:val="24"/>
-        </w:rPr>
-        <w:t>ed</w:t>
-      </w:r>
-      <w:r>
-        <w:rPr>
-          <w:rFonts w:ascii="Times New Roman" w:hAnsi="Times New Roman"/>
-          <w:b w:val="false"/>
-          <w:bCs w:val="false"/>
-          <w:i w:val="false"/>
-          <w:iCs w:val="false"/>
-          <w:sz w:val="24"/>
-          <w:szCs w:val="24"/>
-        </w:rPr>
-        <w:t xml:space="preserve"> others’ prejudiced expressions as a function of their own. White and Crandall found that this relationship was partially due to the termination of a prejudiced employee threatening the expressive autonomy (e.g., “I feel free to express my ideas and opinions”) of prejudiced participants. People engage in vicarious justification: They personally feel the suppression placed on similarly-prejudiced others and strategically deploy values to protect these others. Labelling another’s expression of prejudice “authentic” may be a way to vicariously justify prejudice.</w:t>
+        <w:t xml:space="preserve"> principled in marshaling freedom of speech; instead, they defended others’ prejudiced expressions as a function of their own. White and Crandall found that this relationship was partially due to the termination of a prejudiced employee threatening the expressive autonomy (e.g., “I feel free to express my ideas and opinions”) of prejudiced participants. People engage in vicarious justification: They personally feel the suppression placed on similarly-prejudiced others and strategically deploy values to protect these others. Labelling another’s expression of prejudice “authentic” may be a way to vicariously justify prejudice.</w:t>
       </w:r>
     </w:p>
     <w:p>
@@ -2316,31 +1623,7 @@
           <w:sz w:val="24"/>
           <w:szCs w:val="24"/>
         </w:rPr>
-        <w:t xml:space="preserve">Omi and Winant (1994) argued that racism did not necessarily decrease in the United States after the gains of the Civil Rights Movement; their focus is less on </w:t>
-      </w:r>
-      <w:r>
-        <w:rPr>
-          <w:rFonts w:ascii="Times New Roman" w:hAnsi="Times New Roman"/>
-          <w:b w:val="false"/>
-          <w:bCs w:val="false"/>
-          <w:i w:val="false"/>
-          <w:iCs w:val="false"/>
-          <w:sz w:val="24"/>
-          <w:szCs w:val="24"/>
-        </w:rPr>
-        <w:t>whether</w:t>
-      </w:r>
-      <w:r>
-        <w:rPr>
-          <w:rFonts w:ascii="Times New Roman" w:hAnsi="Times New Roman"/>
-          <w:b w:val="false"/>
-          <w:bCs w:val="false"/>
-          <w:i w:val="false"/>
-          <w:iCs w:val="false"/>
-          <w:sz w:val="24"/>
-          <w:szCs w:val="24"/>
-        </w:rPr>
-        <w:t xml:space="preserve"> racism is “getting better” and more on how racist ideology takes on new forms. They argue that racism is </w:t>
+        <w:t xml:space="preserve">Omi and Winant (1994) argued that racism did not necessarily decrease in the United States after the gains of the Civil Rights Movement; their focus is less on whether racism is “getting better” and more on how racist ideology takes on new forms. They argue that racism is </w:t>
       </w:r>
       <w:r>
         <w:rPr>
@@ -2414,151 +1697,7 @@
           <w:sz w:val="24"/>
           <w:szCs w:val="24"/>
         </w:rPr>
-        <w:t>You start out in 1954 by saying, “</w:t>
-      </w:r>
-      <w:r>
-        <w:rPr>
-          <w:rFonts w:ascii="Times New Roman" w:hAnsi="Times New Roman"/>
-          <w:b w:val="false"/>
-          <w:bCs w:val="false"/>
-          <w:i w:val="false"/>
-          <w:iCs w:val="false"/>
-          <w:sz w:val="24"/>
-          <w:szCs w:val="24"/>
-        </w:rPr>
-        <w:t>N****r</w:t>
-      </w:r>
-      <w:r>
-        <w:rPr>
-          <w:rFonts w:ascii="Times New Roman" w:hAnsi="Times New Roman"/>
-          <w:b w:val="false"/>
-          <w:bCs w:val="false"/>
-          <w:i w:val="false"/>
-          <w:iCs w:val="false"/>
-          <w:sz w:val="24"/>
-          <w:szCs w:val="24"/>
-        </w:rPr>
-        <w:t>, n</w:t>
-      </w:r>
-      <w:r>
-        <w:rPr>
-          <w:rFonts w:ascii="Times New Roman" w:hAnsi="Times New Roman"/>
-          <w:b w:val="false"/>
-          <w:bCs w:val="false"/>
-          <w:i w:val="false"/>
-          <w:iCs w:val="false"/>
-          <w:sz w:val="24"/>
-          <w:szCs w:val="24"/>
-        </w:rPr>
-        <w:t>****</w:t>
-      </w:r>
-      <w:r>
-        <w:rPr>
-          <w:rFonts w:ascii="Times New Roman" w:hAnsi="Times New Roman"/>
-          <w:b w:val="false"/>
-          <w:bCs w:val="false"/>
-          <w:i w:val="false"/>
-          <w:iCs w:val="false"/>
-          <w:sz w:val="24"/>
-          <w:szCs w:val="24"/>
-        </w:rPr>
-        <w:t>r, n</w:t>
-      </w:r>
-      <w:r>
-        <w:rPr>
-          <w:rFonts w:ascii="Times New Roman" w:hAnsi="Times New Roman"/>
-          <w:b w:val="false"/>
-          <w:bCs w:val="false"/>
-          <w:i w:val="false"/>
-          <w:iCs w:val="false"/>
-          <w:sz w:val="24"/>
-          <w:szCs w:val="24"/>
-        </w:rPr>
-        <w:t>****</w:t>
-      </w:r>
-      <w:r>
-        <w:rPr>
-          <w:rFonts w:ascii="Times New Roman" w:hAnsi="Times New Roman"/>
-          <w:b w:val="false"/>
-          <w:bCs w:val="false"/>
-          <w:i w:val="false"/>
-          <w:iCs w:val="false"/>
-          <w:sz w:val="24"/>
-          <w:szCs w:val="24"/>
-        </w:rPr>
-        <w:t>r.” By 1968 you can’t say “n</w:t>
-      </w:r>
-      <w:r>
-        <w:rPr>
-          <w:rFonts w:ascii="Times New Roman" w:hAnsi="Times New Roman"/>
-          <w:b w:val="false"/>
-          <w:bCs w:val="false"/>
-          <w:i w:val="false"/>
-          <w:iCs w:val="false"/>
-          <w:sz w:val="24"/>
-          <w:szCs w:val="24"/>
-        </w:rPr>
-        <w:t>****</w:t>
-      </w:r>
-      <w:r>
-        <w:rPr>
-          <w:rFonts w:ascii="Times New Roman" w:hAnsi="Times New Roman"/>
-          <w:b w:val="false"/>
-          <w:bCs w:val="false"/>
-          <w:i w:val="false"/>
-          <w:iCs w:val="false"/>
-          <w:sz w:val="24"/>
-          <w:szCs w:val="24"/>
-        </w:rPr>
-        <w:t>r”—that hurts you, backfires. So you say stuff like, uh, forced busing, states’ rights, and all that stuff, and you’re getting so abstract. Now, you’re talking about cutting taxes, and all these things you’re talking about are totally economic things and a byproduct of them is, blacks get hurt worse than whites…. “We want to cut this,” is much more abstract that even the busing thing, uh, and a hell of a lot more abstract than “N</w:t>
-      </w:r>
-      <w:r>
-        <w:rPr>
-          <w:rFonts w:ascii="Times New Roman" w:hAnsi="Times New Roman"/>
-          <w:b w:val="false"/>
-          <w:bCs w:val="false"/>
-          <w:i w:val="false"/>
-          <w:iCs w:val="false"/>
-          <w:sz w:val="24"/>
-          <w:szCs w:val="24"/>
-        </w:rPr>
-        <w:t>****</w:t>
-      </w:r>
-      <w:r>
-        <w:rPr>
-          <w:rFonts w:ascii="Times New Roman" w:hAnsi="Times New Roman"/>
-          <w:b w:val="false"/>
-          <w:bCs w:val="false"/>
-          <w:i w:val="false"/>
-          <w:iCs w:val="false"/>
-          <w:sz w:val="24"/>
-          <w:szCs w:val="24"/>
-        </w:rPr>
-        <w:t>r, n</w:t>
-      </w:r>
-      <w:r>
-        <w:rPr>
-          <w:rFonts w:ascii="Times New Roman" w:hAnsi="Times New Roman"/>
-          <w:b w:val="false"/>
-          <w:bCs w:val="false"/>
-          <w:i w:val="false"/>
-          <w:iCs w:val="false"/>
-          <w:sz w:val="24"/>
-          <w:szCs w:val="24"/>
-        </w:rPr>
-        <w:t>****</w:t>
-      </w:r>
-      <w:r>
-        <w:rPr>
-          <w:rFonts w:ascii="Times New Roman" w:hAnsi="Times New Roman"/>
-          <w:b w:val="false"/>
-          <w:bCs w:val="false"/>
-          <w:i w:val="false"/>
-          <w:iCs w:val="false"/>
-          <w:sz w:val="24"/>
-          <w:szCs w:val="24"/>
-        </w:rPr>
-        <w:t>r” (Perlstein, 2012).</w:t>
+        <w:t>You start out in 1954 by saying, “N****r, n****r, n****r.” By 1968 you can’t say “n****r”—that hurts you, backfires. So you say stuff like, uh, forced busing, states’ rights, and all that stuff, and you’re getting so abstract. Now, you’re talking about cutting taxes, and all these things you’re talking about are totally economic things and a byproduct of them is, blacks get hurt worse than whites…. “We want to cut this,” is much more abstract that even the busing thing, uh, and a hell of a lot more abstract than “N****r, n****r” (Perlstein, 2012).</w:t>
       </w:r>
     </w:p>
     <w:p>
@@ -2706,55 +1845,7 @@
           <w:sz w:val="24"/>
           <w:szCs w:val="24"/>
         </w:rPr>
-        <w:t xml:space="preserve"> (Kreuger, 2007). The more prejudiced somebody is, the more common they think it is in society; for example, Watt and Larkin (2010) found that participants high in prejudice estimated 71% of people in their country would also be prejudiced; lowly prejudiced participants estimated this to be 51% (see also Pedersen, Griffiths, &amp; Watt, 2008). If prejudiced people think that prejudice is common in society, then they should be more likely to think that any given member of this society is prejudiced. Expressing prejudice is thus perceived as more authentic. In contrast to the justification-suppression model, this social projection explanation for the positive relationship between prejudice and perceived authenticity is an unmotivated, cognitive one—it is a simple perceptual bias </w:t>
-      </w:r>
-      <w:r>
-        <w:rPr>
-          <w:rFonts w:ascii="Times New Roman" w:hAnsi="Times New Roman"/>
-          <w:b w:val="false"/>
-          <w:bCs w:val="false"/>
-          <w:i w:val="false"/>
-          <w:iCs w:val="false"/>
-          <w:sz w:val="24"/>
-          <w:szCs w:val="24"/>
-        </w:rPr>
-        <w:t>toward</w:t>
-      </w:r>
-      <w:r>
-        <w:rPr>
-          <w:rFonts w:ascii="Times New Roman" w:hAnsi="Times New Roman"/>
-          <w:b w:val="false"/>
-          <w:bCs w:val="false"/>
-          <w:i w:val="false"/>
-          <w:iCs w:val="false"/>
-          <w:sz w:val="24"/>
-          <w:szCs w:val="24"/>
-        </w:rPr>
-        <w:t xml:space="preserve"> perceiving others </w:t>
-      </w:r>
-      <w:r>
-        <w:rPr>
-          <w:rFonts w:ascii="Times New Roman" w:hAnsi="Times New Roman"/>
-          <w:b w:val="false"/>
-          <w:bCs w:val="false"/>
-          <w:i w:val="false"/>
-          <w:iCs w:val="false"/>
-          <w:sz w:val="24"/>
-          <w:szCs w:val="24"/>
-        </w:rPr>
-        <w:t xml:space="preserve">as </w:t>
-      </w:r>
-      <w:r>
-        <w:rPr>
-          <w:rFonts w:ascii="Times New Roman" w:hAnsi="Times New Roman"/>
-          <w:b w:val="false"/>
-          <w:bCs w:val="false"/>
-          <w:i w:val="false"/>
-          <w:iCs w:val="false"/>
-          <w:sz w:val="24"/>
-          <w:szCs w:val="24"/>
-        </w:rPr>
-        <w:t xml:space="preserve">similar to oneself. The social projection account implies two hypotheses: First, participants’ own prejudice should positively predict perceived </w:t>
+        <w:t xml:space="preserve"> (Kreuger, 2007). The more prejudiced somebody is, the more common they think it is in society; for example, Watt and Larkin (2010) found that participants high in prejudice estimated 71% of people in their country would also be prejudiced; lowly prejudiced participants estimated this to be 51% (see also Pedersen, Griffiths, &amp; Watt, 2008). If prejudiced people think that prejudice is common in society, then they should be more likely to think that any given member of this society is prejudiced. Expressing prejudice is thus perceived as more authentic. In contrast to the justification-suppression model, this social projection explanation for the positive relationship between prejudice and perceived authenticity is an unmotivated, cognitive one—it is a simple perceptual bias toward perceiving others as similar to oneself. The social projection account implies two hypotheses: First, participants’ own prejudice should positively predict perceived </w:t>
       </w:r>
       <w:r>
         <w:rPr>
@@ -3214,30 +2305,7 @@
           <w:szCs w:val="24"/>
         </w:rPr>
         <w:tab/>
-      </w:r>
-      <w:r>
-        <w:rPr>
-          <w:rFonts w:ascii="Times New Roman" w:hAnsi="Times New Roman"/>
-          <w:b w:val="false"/>
-          <w:bCs w:val="false"/>
-          <w:i w:val="false"/>
-          <w:iCs w:val="false"/>
-          <w:sz w:val="24"/>
-          <w:szCs w:val="24"/>
-        </w:rPr>
-        <w:t>I propose that a prejudiced person perceives authenticity in a prejudiced statement in order to maintain balance. In Heider’s notation: A</w:t>
-      </w:r>
-      <w:r>
-        <w:rPr>
-          <w:rFonts w:ascii="Times New Roman" w:hAnsi="Times New Roman"/>
-          <w:b w:val="false"/>
-          <w:bCs w:val="false"/>
-          <w:i w:val="false"/>
-          <w:iCs w:val="false"/>
-          <w:sz w:val="24"/>
-          <w:szCs w:val="24"/>
-        </w:rPr>
-        <w:t xml:space="preserve"> participant’s (</w:t>
+        <w:t>I propose that a prejudiced person perceives authenticity in a prejudiced statement in order to maintain balance. In Heider’s notation: A participant’s (</w:t>
       </w:r>
       <w:r>
         <w:rPr>
@@ -3442,55 +2510,7 @@
           <w:sz w:val="24"/>
           <w:szCs w:val="24"/>
         </w:rPr>
-        <w:t xml:space="preserve">for those that did not like the candidate than for those who did. They argue this is evidence for motivated reasoning, because the information people used to make their judgments of authenticity depended on their pre-existing attitudes. I </w:t>
-      </w:r>
-      <w:r>
-        <w:rPr>
-          <w:rFonts w:ascii="Times New Roman" w:hAnsi="Times New Roman"/>
-          <w:b w:val="false"/>
-          <w:bCs w:val="false"/>
-          <w:i w:val="false"/>
-          <w:iCs w:val="false"/>
-          <w:sz w:val="24"/>
-          <w:szCs w:val="24"/>
-        </w:rPr>
-        <w:t xml:space="preserve">will </w:t>
-      </w:r>
-      <w:r>
-        <w:rPr>
-          <w:rFonts w:ascii="Times New Roman" w:hAnsi="Times New Roman"/>
-          <w:b w:val="false"/>
-          <w:bCs w:val="false"/>
-          <w:i w:val="false"/>
-          <w:iCs w:val="false"/>
-          <w:sz w:val="24"/>
-          <w:szCs w:val="24"/>
-        </w:rPr>
-        <w:t xml:space="preserve">test this account </w:t>
-      </w:r>
-      <w:r>
-        <w:rPr>
-          <w:rFonts w:ascii="Times New Roman" w:hAnsi="Times New Roman"/>
-          <w:b w:val="false"/>
-          <w:bCs w:val="false"/>
-          <w:i w:val="false"/>
-          <w:iCs w:val="false"/>
-          <w:sz w:val="24"/>
-          <w:szCs w:val="24"/>
-        </w:rPr>
-        <w:t>directly</w:t>
-      </w:r>
-      <w:r>
-        <w:rPr>
-          <w:rFonts w:ascii="Times New Roman" w:hAnsi="Times New Roman"/>
-          <w:b w:val="false"/>
-          <w:bCs w:val="false"/>
-          <w:i w:val="false"/>
-          <w:iCs w:val="false"/>
-          <w:sz w:val="24"/>
-          <w:szCs w:val="24"/>
-        </w:rPr>
-        <w:t>.</w:t>
+        <w:t>for those that did not like the candidate than for those who did. They argue this is evidence for motivated reasoning, because the information people used to make their judgments of authenticity depended on their pre-existing attitudes. I will test this account directly.</w:t>
       </w:r>
     </w:p>
     <w:p>
@@ -3753,9 +2773,7 @@
         <w:spacing w:lineRule="auto" w:line="480" w:before="0" w:after="0"/>
         <w:contextualSpacing/>
         <w:jc w:val="left"/>
-        <w:rPr>
-          <w:rFonts w:ascii="Times New Roman" w:hAnsi="Times New Roman"/>
-        </w:rPr>
+        <w:rPr/>
       </w:pPr>
       <w:r>
         <w:rPr>
@@ -3775,7 +2793,27 @@
           <w:sz w:val="24"/>
           <w:szCs w:val="24"/>
         </w:rPr>
-        <w:t xml:space="preserve">I tested the basic hypotheses correlationally in this first study. I measured prejudice toward two target groups (Muslims and politicians) as well as perceived authenticity of prejudiced statements against these groups. I predicted that self-reported prejudice would positively correlate with perceived authenticity, but only </w:t>
+        <w:t xml:space="preserve">I tested </w:t>
+      </w:r>
+      <w:r>
+        <w:rPr>
+          <w:rFonts w:ascii="Times New Roman" w:hAnsi="Times New Roman"/>
+          <w:b w:val="false"/>
+          <w:bCs w:val="false"/>
+          <w:sz w:val="24"/>
+          <w:szCs w:val="24"/>
+        </w:rPr>
+        <w:t xml:space="preserve">H1 and H2 </w:t>
+      </w:r>
+      <w:r>
+        <w:rPr>
+          <w:rFonts w:ascii="Times New Roman" w:hAnsi="Times New Roman"/>
+          <w:b w:val="false"/>
+          <w:bCs w:val="false"/>
+          <w:sz w:val="24"/>
+          <w:szCs w:val="24"/>
+        </w:rPr>
+        <w:t xml:space="preserve">correlationally in this first study. I measured prejudice toward two target groups (Muslims and politicians) as well as perceived authenticity of prejudiced statements against these groups. I predicted that self-reported prejudice would positively correlate with perceived authenticity, but only </w:t>
       </w:r>
       <w:r>
         <w:rPr>
@@ -4268,27 +3306,7 @@
           <w:sz w:val="24"/>
           <w:szCs w:val="24"/>
         </w:rPr>
-        <w:t xml:space="preserve">Correlations that test the primary hypothesis are reported in the diagonal of Table </w:t>
-      </w:r>
-      <w:r>
-        <w:rPr>
-          <w:rFonts w:ascii="Times New Roman" w:hAnsi="Times New Roman"/>
-          <w:b w:val="false"/>
-          <w:bCs w:val="false"/>
-          <w:sz w:val="24"/>
-          <w:szCs w:val="24"/>
-        </w:rPr>
-        <w:t>2</w:t>
-      </w:r>
-      <w:r>
-        <w:rPr>
-          <w:rFonts w:ascii="Times New Roman" w:hAnsi="Times New Roman"/>
-          <w:b w:val="false"/>
-          <w:bCs w:val="false"/>
-          <w:sz w:val="24"/>
-          <w:szCs w:val="24"/>
-        </w:rPr>
-        <w:t xml:space="preserve">; this table presents the correlations between each combination of dislike and perceived authenticity measures. The more prejudice people reported toward Muslims, the more they perceived similarly-prejudiced statements about Muslims to be authentic, </w:t>
+        <w:t xml:space="preserve">Correlations that test the primary hypothesis are reported in the diagonal of Table 2; this table presents the correlations between each combination of dislike and perceived authenticity measures. The more prejudice people reported toward Muslims, the more they perceived similarly-prejudiced statements about Muslims to be authentic, </w:t>
       </w:r>
       <w:r>
         <w:rPr>
@@ -4426,9 +3444,7 @@
         <w:spacing w:lineRule="auto" w:line="480" w:before="0" w:after="0"/>
         <w:contextualSpacing/>
         <w:jc w:val="left"/>
-        <w:rPr>
-          <w:rFonts w:ascii="Times New Roman" w:hAnsi="Times New Roman"/>
-        </w:rPr>
+        <w:rPr/>
       </w:pPr>
       <w:r>
         <w:rPr>
@@ -4465,7 +3481,79 @@
           <w:sz w:val="24"/>
           <w:szCs w:val="24"/>
         </w:rPr>
-        <w:t xml:space="preserve"> tendency for people who report prejudice to also think negative statements represent people’s authentic selves? No—none of the off-diagonal correlations are significant and positive, which would be the case if this general tendency was present. All the off-diagonal correlations were smaller than </w:t>
+        <w:t xml:space="preserve"> tendency for people who report prejudice to also think negative statements represent people’s authentic selves? No—none of the off-diagonal correlations are significant</w:t>
+      </w:r>
+      <w:r>
+        <w:rPr>
+          <w:rFonts w:ascii="Times New Roman" w:hAnsi="Times New Roman"/>
+          <w:b w:val="false"/>
+          <w:bCs w:val="false"/>
+          <w:i w:val="false"/>
+          <w:iCs w:val="false"/>
+          <w:sz w:val="24"/>
+          <w:szCs w:val="24"/>
+        </w:rPr>
+        <w:t xml:space="preserve">ly </w:t>
+      </w:r>
+      <w:r>
+        <w:rPr>
+          <w:rFonts w:ascii="Times New Roman" w:hAnsi="Times New Roman"/>
+          <w:b w:val="false"/>
+          <w:bCs w:val="false"/>
+          <w:i w:val="false"/>
+          <w:iCs w:val="false"/>
+          <w:sz w:val="24"/>
+          <w:szCs w:val="24"/>
+        </w:rPr>
+        <w:t xml:space="preserve">positive, which would be the case if this general tendency was present. </w:t>
+      </w:r>
+      <w:r>
+        <w:rPr>
+          <w:rFonts w:ascii="Times New Roman" w:hAnsi="Times New Roman"/>
+          <w:b w:val="false"/>
+          <w:bCs w:val="false"/>
+          <w:i w:val="false"/>
+          <w:iCs w:val="false"/>
+          <w:sz w:val="24"/>
+          <w:szCs w:val="24"/>
+        </w:rPr>
+        <w:t xml:space="preserve">This does not appear to be an issue of statistical power, either: </w:t>
+      </w:r>
+      <w:r>
+        <w:rPr>
+          <w:rFonts w:ascii="Times New Roman" w:hAnsi="Times New Roman"/>
+          <w:b w:val="false"/>
+          <w:bCs w:val="false"/>
+          <w:i w:val="false"/>
+          <w:iCs w:val="false"/>
+          <w:sz w:val="24"/>
+          <w:szCs w:val="24"/>
+        </w:rPr>
+        <w:t xml:space="preserve">All the </w:t>
+      </w:r>
+      <w:r>
+        <w:rPr>
+          <w:rFonts w:ascii="Times New Roman" w:hAnsi="Times New Roman"/>
+          <w:b w:val="false"/>
+          <w:bCs w:val="false"/>
+          <w:i w:val="false"/>
+          <w:iCs w:val="false"/>
+          <w:sz w:val="24"/>
+          <w:szCs w:val="24"/>
+        </w:rPr>
+        <w:t>positive</w:t>
+      </w:r>
+      <w:r>
+        <w:rPr>
+          <w:rFonts w:ascii="Times New Roman" w:hAnsi="Times New Roman"/>
+          <w:b w:val="false"/>
+          <w:bCs w:val="false"/>
+          <w:i w:val="false"/>
+          <w:iCs w:val="false"/>
+          <w:sz w:val="24"/>
+          <w:szCs w:val="24"/>
+        </w:rPr>
+        <w:t xml:space="preserve"> off-diagonal correlations were smaller than </w:t>
       </w:r>
       <w:r>
         <w:rPr>
@@ -4489,7 +3577,7 @@
           <w:sz w:val="24"/>
           <w:szCs w:val="24"/>
         </w:rPr>
-        <w:t>= +.05, as well. As a formal hypothesis test, I first calculated the difference between the anti-Muslim prejudice correlation with perceived authenticity of anti-Muslim (</w:t>
+        <w:t>= .05. As a formal hypothesis test, I first calculated the difference between the anti-Muslim prejudice correlation with perceived authenticity of anti-Muslim (</w:t>
       </w:r>
       <w:r>
         <w:rPr>
@@ -4959,9 +4047,7 @@
         <w:spacing w:lineRule="auto" w:line="480" w:before="0" w:after="0"/>
         <w:contextualSpacing/>
         <w:jc w:val="left"/>
-        <w:rPr>
-          <w:rFonts w:ascii="Times New Roman" w:hAnsi="Times New Roman"/>
-        </w:rPr>
+        <w:rPr/>
       </w:pPr>
       <w:r>
         <w:rPr>
@@ -4985,7 +4071,55 @@
           <w:sz w:val="24"/>
           <w:szCs w:val="24"/>
         </w:rPr>
-        <w:t>Participants were recruited as they were walking around the University of Kansas campus.  Research assistants approached passers by and asked if they would like to fill out a short, one-page survey in exchange for a piece of candy. Sample size was determined by how many people I could recruit by the end of the semester. A total of 221 people participated, but 7 participants were excluded for partial responding.</w:t>
+        <w:t>Participants were recruited as they were walking around the University of Kansas campus.  Research assistants approached passers</w:t>
+      </w:r>
+      <w:r>
+        <w:rPr>
+          <w:rFonts w:ascii="Times New Roman" w:hAnsi="Times New Roman"/>
+          <w:b w:val="false"/>
+          <w:bCs w:val="false"/>
+          <w:i w:val="false"/>
+          <w:iCs w:val="false"/>
+          <w:sz w:val="24"/>
+          <w:szCs w:val="24"/>
+        </w:rPr>
+        <w:t>b</w:t>
+      </w:r>
+      <w:r>
+        <w:rPr>
+          <w:rFonts w:ascii="Times New Roman" w:hAnsi="Times New Roman"/>
+          <w:b w:val="false"/>
+          <w:bCs w:val="false"/>
+          <w:i w:val="false"/>
+          <w:iCs w:val="false"/>
+          <w:sz w:val="24"/>
+          <w:szCs w:val="24"/>
+        </w:rPr>
+        <w:t xml:space="preserve">y and asked if they would like to fill out a short, one-page survey in exchange for a piece of candy. Sample size was determined by how many people I could recruit by the end of the semester. A total of 221 people participated, but 7 participants were excluded for partial </w:t>
+      </w:r>
+      <w:r>
+        <w:rPr>
+          <w:rFonts w:ascii="Times New Roman" w:hAnsi="Times New Roman"/>
+          <w:b w:val="false"/>
+          <w:bCs w:val="false"/>
+          <w:i w:val="false"/>
+          <w:iCs w:val="false"/>
+          <w:sz w:val="24"/>
+          <w:szCs w:val="24"/>
+        </w:rPr>
+        <w:t>nonresponse</w:t>
+      </w:r>
+      <w:r>
+        <w:rPr>
+          <w:rFonts w:ascii="Times New Roman" w:hAnsi="Times New Roman"/>
+          <w:b w:val="false"/>
+          <w:bCs w:val="false"/>
+          <w:i w:val="false"/>
+          <w:iCs w:val="false"/>
+          <w:sz w:val="24"/>
+          <w:szCs w:val="24"/>
+        </w:rPr>
+        <w:t>.</w:t>
       </w:r>
     </w:p>
     <w:p>
@@ -5879,7 +5013,32 @@
           <w:sz w:val="24"/>
           <w:szCs w:val="24"/>
         </w:rPr>
-        <w:t xml:space="preserve">The more someone held a prejudice against a group, the more they perceived negative statements about that group to be authentic. Perceived authenticity of anti-illegal immigrant sentiments was only predicted by prejudice against illegal immigrants; perceived authenticity of prejudice against Kansas State students was only predicted by negative feelings toward Kansas State students. Studies 1 and 2 provide support for my first two hypotheses, suggesting that prejudice leads people to see others expressing prejudices they share to be authentic. Studies 3 – 8 continue to demonstrate this relationship but also extend these findings by examining potential contributing mechanisms for </w:t>
+        <w:t xml:space="preserve">The more someone held a prejudice against a group, the more they perceived negative statements about that group to be authentic. Perceived authenticity of anti-illegal immigrant sentiments was only predicted by prejudice against illegal immigrants; perceived authenticity of prejudice against Kansas State students was only predicted by negative feelings toward Kansas State students. Studies 1 and 2 provide support for </w:t>
+      </w:r>
+      <w:r>
+        <w:rPr>
+          <w:rFonts w:ascii="Times New Roman" w:hAnsi="Times New Roman"/>
+          <w:b w:val="false"/>
+          <w:bCs w:val="false"/>
+          <w:i w:val="false"/>
+          <w:iCs w:val="false"/>
+          <w:sz w:val="24"/>
+          <w:szCs w:val="24"/>
+          <w:highlight w:val="yellow"/>
+        </w:rPr>
+        <w:t>my first two hypotheses, suggesting that prejudice leads people to see others expressing prejudices they share to be authentic</w:t>
+      </w:r>
+      <w:r>
+        <w:rPr>
+          <w:rFonts w:ascii="Times New Roman" w:hAnsi="Times New Roman"/>
+          <w:b w:val="false"/>
+          <w:bCs w:val="false"/>
+          <w:i w:val="false"/>
+          <w:iCs w:val="false"/>
+          <w:sz w:val="24"/>
+          <w:szCs w:val="24"/>
+        </w:rPr>
+        <w:t xml:space="preserve">. Studies 3 – 8 continue to demonstrate this relationship but also extend these findings by examining potential contributing mechanisms for </w:t>
       </w:r>
       <w:r>
         <w:rPr>
@@ -14125,31 +13284,7 @@
           <w:sz w:val="24"/>
           <w:szCs w:val="24"/>
         </w:rPr>
-        <w:t xml:space="preserve">, and variances and covariances for effect sizes were calculated according to Olkin and Finn (1990). Eighteen correlations were analyzed (Table </w:t>
-      </w:r>
-      <w:r>
-        <w:rPr>
-          <w:rFonts w:ascii="Times New Roman" w:hAnsi="Times New Roman"/>
-          <w:b w:val="false"/>
-          <w:bCs w:val="false"/>
-          <w:i w:val="false"/>
-          <w:iCs w:val="false"/>
-          <w:sz w:val="24"/>
-          <w:szCs w:val="24"/>
-        </w:rPr>
-        <w:t>3</w:t>
-      </w:r>
-      <w:r>
-        <w:rPr>
-          <w:rFonts w:ascii="Times New Roman" w:hAnsi="Times New Roman"/>
-          <w:b w:val="false"/>
-          <w:bCs w:val="false"/>
-          <w:i w:val="false"/>
-          <w:iCs w:val="false"/>
-          <w:sz w:val="24"/>
-          <w:szCs w:val="24"/>
-        </w:rPr>
-        <w:t xml:space="preserve">). The meta-analytic correlation was </w:t>
+        <w:t xml:space="preserve">, and variances and covariances for effect sizes were calculated according to Olkin and Finn (1990). Eighteen correlations were analyzed (Table 3). The meta-analytic correlation was </w:t>
       </w:r>
       <w:r>
         <w:rPr>
@@ -15198,19 +14333,7 @@
           <w:sz w:val="24"/>
           <w:szCs w:val="24"/>
         </w:rPr>
-        <w:t xml:space="preserve">Hypotheses, </w:t>
-      </w:r>
-      <w:r>
-        <w:rPr>
-          <w:rFonts w:ascii="Times New Roman" w:hAnsi="Times New Roman"/>
-          <w:b w:val="false"/>
-          <w:bCs w:val="false"/>
-          <w:i/>
-          <w:iCs/>
-          <w:sz w:val="24"/>
-          <w:szCs w:val="24"/>
-        </w:rPr>
-        <w:t>Theoretical Perspectives, and Associated Studies</w:t>
+        <w:t>Hypotheses, Theoretical Perspectives, and Associated Studies</w:t>
       </w:r>
     </w:p>
     <w:tbl>
@@ -15219,21 +14342,21 @@
         <w:jc w:val="left"/>
         <w:tblInd w:w="0" w:type="dxa"/>
         <w:tblBorders>
-          <w:top w:val="single" w:sz="2" w:space="0" w:color="000000"/>
-          <w:left w:val="single" w:sz="2" w:space="0" w:color="000000"/>
-          <w:bottom w:val="single" w:sz="2" w:space="0" w:color="000000"/>
-          <w:insideH w:val="single" w:sz="2" w:space="0" w:color="000000"/>
+          <w:top w:val="single" w:sz="2" w:space="0" w:color="000001"/>
+          <w:left w:val="single" w:sz="2" w:space="0" w:color="000001"/>
+          <w:bottom w:val="single" w:sz="2" w:space="0" w:color="000001"/>
+          <w:insideH w:val="single" w:sz="2" w:space="0" w:color="000001"/>
         </w:tblBorders>
         <w:tblCellMar>
           <w:top w:w="55" w:type="dxa"/>
-          <w:left w:w="54" w:type="dxa"/>
+          <w:left w:w="51" w:type="dxa"/>
           <w:bottom w:w="55" w:type="dxa"/>
           <w:right w:w="55" w:type="dxa"/>
         </w:tblCellMar>
       </w:tblPr>
       <w:tblGrid>
         <w:gridCol w:w="980"/>
-        <w:gridCol w:w="3700"/>
+        <w:gridCol w:w="3699"/>
         <w:gridCol w:w="3417"/>
         <w:gridCol w:w="1255"/>
       </w:tblGrid>
@@ -15243,14 +14366,14 @@
           <w:tcPr>
             <w:tcW w:w="980" w:type="dxa"/>
             <w:tcBorders>
-              <w:top w:val="single" w:sz="2" w:space="0" w:color="000000"/>
-              <w:left w:val="single" w:sz="2" w:space="0" w:color="000000"/>
-              <w:bottom w:val="single" w:sz="2" w:space="0" w:color="000000"/>
-              <w:insideH w:val="single" w:sz="2" w:space="0" w:color="000000"/>
+              <w:top w:val="single" w:sz="2" w:space="0" w:color="000001"/>
+              <w:left w:val="single" w:sz="2" w:space="0" w:color="000001"/>
+              <w:bottom w:val="single" w:sz="2" w:space="0" w:color="000001"/>
+              <w:insideH w:val="single" w:sz="2" w:space="0" w:color="000001"/>
             </w:tcBorders>
             <w:shd w:fill="auto" w:val="clear"/>
             <w:tcMar>
-              <w:left w:w="54" w:type="dxa"/>
+              <w:left w:w="51" w:type="dxa"/>
             </w:tcMar>
           </w:tcPr>
           <w:p>
@@ -15270,16 +14393,16 @@
         </w:tc>
         <w:tc>
           <w:tcPr>
-            <w:tcW w:w="3700" w:type="dxa"/>
+            <w:tcW w:w="3699" w:type="dxa"/>
             <w:tcBorders>
-              <w:top w:val="single" w:sz="2" w:space="0" w:color="000000"/>
-              <w:left w:val="single" w:sz="2" w:space="0" w:color="000000"/>
-              <w:bottom w:val="single" w:sz="2" w:space="0" w:color="000000"/>
-              <w:insideH w:val="single" w:sz="2" w:space="0" w:color="000000"/>
+              <w:top w:val="single" w:sz="2" w:space="0" w:color="000001"/>
+              <w:left w:val="single" w:sz="2" w:space="0" w:color="000001"/>
+              <w:bottom w:val="single" w:sz="2" w:space="0" w:color="000001"/>
+              <w:insideH w:val="single" w:sz="2" w:space="0" w:color="000001"/>
             </w:tcBorders>
             <w:shd w:fill="auto" w:val="clear"/>
             <w:tcMar>
-              <w:left w:w="54" w:type="dxa"/>
+              <w:left w:w="51" w:type="dxa"/>
             </w:tcMar>
           </w:tcPr>
           <w:p>
@@ -15301,14 +14424,14 @@
           <w:tcPr>
             <w:tcW w:w="3417" w:type="dxa"/>
             <w:tcBorders>
-              <w:top w:val="single" w:sz="2" w:space="0" w:color="000000"/>
-              <w:left w:val="single" w:sz="2" w:space="0" w:color="000000"/>
-              <w:bottom w:val="single" w:sz="2" w:space="0" w:color="000000"/>
-              <w:insideH w:val="single" w:sz="2" w:space="0" w:color="000000"/>
+              <w:top w:val="single" w:sz="2" w:space="0" w:color="000001"/>
+              <w:left w:val="single" w:sz="2" w:space="0" w:color="000001"/>
+              <w:bottom w:val="single" w:sz="2" w:space="0" w:color="000001"/>
+              <w:insideH w:val="single" w:sz="2" w:space="0" w:color="000001"/>
             </w:tcBorders>
             <w:shd w:fill="auto" w:val="clear"/>
             <w:tcMar>
-              <w:left w:w="54" w:type="dxa"/>
+              <w:left w:w="51" w:type="dxa"/>
             </w:tcMar>
           </w:tcPr>
           <w:p>
@@ -15330,16 +14453,16 @@
           <w:tcPr>
             <w:tcW w:w="1255" w:type="dxa"/>
             <w:tcBorders>
-              <w:top w:val="single" w:sz="2" w:space="0" w:color="000000"/>
-              <w:left w:val="single" w:sz="2" w:space="0" w:color="000000"/>
-              <w:bottom w:val="single" w:sz="2" w:space="0" w:color="000000"/>
-              <w:right w:val="single" w:sz="2" w:space="0" w:color="000000"/>
-              <w:insideH w:val="single" w:sz="2" w:space="0" w:color="000000"/>
-              <w:insideV w:val="single" w:sz="2" w:space="0" w:color="000000"/>
+              <w:top w:val="single" w:sz="2" w:space="0" w:color="000001"/>
+              <w:left w:val="single" w:sz="2" w:space="0" w:color="000001"/>
+              <w:bottom w:val="single" w:sz="2" w:space="0" w:color="000001"/>
+              <w:right w:val="single" w:sz="2" w:space="0" w:color="000001"/>
+              <w:insideH w:val="single" w:sz="2" w:space="0" w:color="000001"/>
+              <w:insideV w:val="single" w:sz="2" w:space="0" w:color="000001"/>
             </w:tcBorders>
             <w:shd w:fill="auto" w:val="clear"/>
             <w:tcMar>
-              <w:left w:w="54" w:type="dxa"/>
+              <w:left w:w="51" w:type="dxa"/>
             </w:tcMar>
           </w:tcPr>
           <w:p>
@@ -15364,13 +14487,14 @@
           <w:tcPr>
             <w:tcW w:w="980" w:type="dxa"/>
             <w:tcBorders>
-              <w:left w:val="single" w:sz="2" w:space="0" w:color="000000"/>
-              <w:bottom w:val="single" w:sz="2" w:space="0" w:color="000000"/>
-              <w:insideH w:val="single" w:sz="2" w:space="0" w:color="000000"/>
+              <w:top w:val="single" w:sz="2" w:space="0" w:color="000001"/>
+              <w:left w:val="single" w:sz="2" w:space="0" w:color="000001"/>
+              <w:bottom w:val="single" w:sz="2" w:space="0" w:color="000001"/>
+              <w:insideH w:val="single" w:sz="2" w:space="0" w:color="000001"/>
             </w:tcBorders>
             <w:shd w:fill="auto" w:val="clear"/>
             <w:tcMar>
-              <w:left w:w="54" w:type="dxa"/>
+              <w:left w:w="51" w:type="dxa"/>
             </w:tcMar>
           </w:tcPr>
           <w:p>
@@ -15390,15 +14514,16 @@
         </w:tc>
         <w:tc>
           <w:tcPr>
-            <w:tcW w:w="3700" w:type="dxa"/>
+            <w:tcW w:w="3699" w:type="dxa"/>
             <w:tcBorders>
-              <w:left w:val="single" w:sz="2" w:space="0" w:color="000000"/>
-              <w:bottom w:val="single" w:sz="2" w:space="0" w:color="000000"/>
-              <w:insideH w:val="single" w:sz="2" w:space="0" w:color="000000"/>
+              <w:top w:val="single" w:sz="2" w:space="0" w:color="000001"/>
+              <w:left w:val="single" w:sz="2" w:space="0" w:color="000001"/>
+              <w:bottom w:val="single" w:sz="2" w:space="0" w:color="000001"/>
+              <w:insideH w:val="single" w:sz="2" w:space="0" w:color="000001"/>
             </w:tcBorders>
             <w:shd w:fill="auto" w:val="clear"/>
             <w:tcMar>
-              <w:left w:w="54" w:type="dxa"/>
+              <w:left w:w="51" w:type="dxa"/>
             </w:tcMar>
           </w:tcPr>
           <w:p>
@@ -15420,13 +14545,14 @@
           <w:tcPr>
             <w:tcW w:w="3417" w:type="dxa"/>
             <w:tcBorders>
-              <w:left w:val="single" w:sz="2" w:space="0" w:color="000000"/>
-              <w:bottom w:val="single" w:sz="2" w:space="0" w:color="000000"/>
-              <w:insideH w:val="single" w:sz="2" w:space="0" w:color="000000"/>
+              <w:top w:val="single" w:sz="2" w:space="0" w:color="000001"/>
+              <w:left w:val="single" w:sz="2" w:space="0" w:color="000001"/>
+              <w:bottom w:val="single" w:sz="2" w:space="0" w:color="000001"/>
+              <w:insideH w:val="single" w:sz="2" w:space="0" w:color="000001"/>
             </w:tcBorders>
             <w:shd w:fill="auto" w:val="clear"/>
             <w:tcMar>
-              <w:left w:w="54" w:type="dxa"/>
+              <w:left w:w="51" w:type="dxa"/>
             </w:tcMar>
           </w:tcPr>
           <w:p>
@@ -15448,15 +14574,16 @@
           <w:tcPr>
             <w:tcW w:w="1255" w:type="dxa"/>
             <w:tcBorders>
-              <w:left w:val="single" w:sz="2" w:space="0" w:color="000000"/>
-              <w:bottom w:val="single" w:sz="2" w:space="0" w:color="000000"/>
-              <w:right w:val="single" w:sz="2" w:space="0" w:color="000000"/>
-              <w:insideH w:val="single" w:sz="2" w:space="0" w:color="000000"/>
-              <w:insideV w:val="single" w:sz="2" w:space="0" w:color="000000"/>
+              <w:top w:val="single" w:sz="2" w:space="0" w:color="000001"/>
+              <w:left w:val="single" w:sz="2" w:space="0" w:color="000001"/>
+              <w:bottom w:val="single" w:sz="2" w:space="0" w:color="000001"/>
+              <w:right w:val="single" w:sz="2" w:space="0" w:color="000001"/>
+              <w:insideH w:val="single" w:sz="2" w:space="0" w:color="000001"/>
+              <w:insideV w:val="single" w:sz="2" w:space="0" w:color="000001"/>
             </w:tcBorders>
             <w:shd w:fill="auto" w:val="clear"/>
             <w:tcMar>
-              <w:left w:w="54" w:type="dxa"/>
+              <w:left w:w="51" w:type="dxa"/>
             </w:tcMar>
           </w:tcPr>
           <w:p>
@@ -15481,13 +14608,14 @@
           <w:tcPr>
             <w:tcW w:w="980" w:type="dxa"/>
             <w:tcBorders>
-              <w:left w:val="single" w:sz="2" w:space="0" w:color="000000"/>
-              <w:bottom w:val="single" w:sz="2" w:space="0" w:color="000000"/>
-              <w:insideH w:val="single" w:sz="2" w:space="0" w:color="000000"/>
+              <w:top w:val="single" w:sz="2" w:space="0" w:color="000001"/>
+              <w:left w:val="single" w:sz="2" w:space="0" w:color="000001"/>
+              <w:bottom w:val="single" w:sz="2" w:space="0" w:color="000001"/>
+              <w:insideH w:val="single" w:sz="2" w:space="0" w:color="000001"/>
             </w:tcBorders>
             <w:shd w:fill="auto" w:val="clear"/>
             <w:tcMar>
-              <w:left w:w="54" w:type="dxa"/>
+              <w:left w:w="51" w:type="dxa"/>
             </w:tcMar>
           </w:tcPr>
           <w:p>
@@ -15507,15 +14635,16 @@
         </w:tc>
         <w:tc>
           <w:tcPr>
-            <w:tcW w:w="3700" w:type="dxa"/>
+            <w:tcW w:w="3699" w:type="dxa"/>
             <w:tcBorders>
-              <w:left w:val="single" w:sz="2" w:space="0" w:color="000000"/>
-              <w:bottom w:val="single" w:sz="2" w:space="0" w:color="000000"/>
-              <w:insideH w:val="single" w:sz="2" w:space="0" w:color="000000"/>
+              <w:top w:val="single" w:sz="2" w:space="0" w:color="000001"/>
+              <w:left w:val="single" w:sz="2" w:space="0" w:color="000001"/>
+              <w:bottom w:val="single" w:sz="2" w:space="0" w:color="000001"/>
+              <w:insideH w:val="single" w:sz="2" w:space="0" w:color="000001"/>
             </w:tcBorders>
             <w:shd w:fill="auto" w:val="clear"/>
             <w:tcMar>
-              <w:left w:w="54" w:type="dxa"/>
+              <w:left w:w="51" w:type="dxa"/>
             </w:tcMar>
           </w:tcPr>
           <w:p>
@@ -15537,13 +14666,14 @@
           <w:tcPr>
             <w:tcW w:w="3417" w:type="dxa"/>
             <w:tcBorders>
-              <w:left w:val="single" w:sz="2" w:space="0" w:color="000000"/>
-              <w:bottom w:val="single" w:sz="2" w:space="0" w:color="000000"/>
-              <w:insideH w:val="single" w:sz="2" w:space="0" w:color="000000"/>
+              <w:top w:val="single" w:sz="2" w:space="0" w:color="000001"/>
+              <w:left w:val="single" w:sz="2" w:space="0" w:color="000001"/>
+              <w:bottom w:val="single" w:sz="2" w:space="0" w:color="000001"/>
+              <w:insideH w:val="single" w:sz="2" w:space="0" w:color="000001"/>
             </w:tcBorders>
             <w:shd w:fill="auto" w:val="clear"/>
             <w:tcMar>
-              <w:left w:w="54" w:type="dxa"/>
+              <w:left w:w="51" w:type="dxa"/>
             </w:tcMar>
           </w:tcPr>
           <w:p>
@@ -15565,15 +14695,16 @@
           <w:tcPr>
             <w:tcW w:w="1255" w:type="dxa"/>
             <w:tcBorders>
-              <w:left w:val="single" w:sz="2" w:space="0" w:color="000000"/>
-              <w:bottom w:val="single" w:sz="2" w:space="0" w:color="000000"/>
-              <w:right w:val="single" w:sz="2" w:space="0" w:color="000000"/>
-              <w:insideH w:val="single" w:sz="2" w:space="0" w:color="000000"/>
-              <w:insideV w:val="single" w:sz="2" w:space="0" w:color="000000"/>
+              <w:top w:val="single" w:sz="2" w:space="0" w:color="000001"/>
+              <w:left w:val="single" w:sz="2" w:space="0" w:color="000001"/>
+              <w:bottom w:val="single" w:sz="2" w:space="0" w:color="000001"/>
+              <w:right w:val="single" w:sz="2" w:space="0" w:color="000001"/>
+              <w:insideH w:val="single" w:sz="2" w:space="0" w:color="000001"/>
+              <w:insideV w:val="single" w:sz="2" w:space="0" w:color="000001"/>
             </w:tcBorders>
             <w:shd w:fill="auto" w:val="clear"/>
             <w:tcMar>
-              <w:left w:w="54" w:type="dxa"/>
+              <w:left w:w="51" w:type="dxa"/>
             </w:tcMar>
           </w:tcPr>
           <w:p>
@@ -15598,13 +14729,14 @@
           <w:tcPr>
             <w:tcW w:w="980" w:type="dxa"/>
             <w:tcBorders>
-              <w:left w:val="single" w:sz="2" w:space="0" w:color="000000"/>
-              <w:bottom w:val="single" w:sz="2" w:space="0" w:color="000000"/>
-              <w:insideH w:val="single" w:sz="2" w:space="0" w:color="000000"/>
+              <w:top w:val="single" w:sz="2" w:space="0" w:color="000001"/>
+              <w:left w:val="single" w:sz="2" w:space="0" w:color="000001"/>
+              <w:bottom w:val="single" w:sz="2" w:space="0" w:color="000001"/>
+              <w:insideH w:val="single" w:sz="2" w:space="0" w:color="000001"/>
             </w:tcBorders>
             <w:shd w:fill="auto" w:val="clear"/>
             <w:tcMar>
-              <w:left w:w="54" w:type="dxa"/>
+              <w:left w:w="51" w:type="dxa"/>
             </w:tcMar>
           </w:tcPr>
           <w:p>
@@ -15624,15 +14756,16 @@
         </w:tc>
         <w:tc>
           <w:tcPr>
-            <w:tcW w:w="3700" w:type="dxa"/>
+            <w:tcW w:w="3699" w:type="dxa"/>
             <w:tcBorders>
-              <w:left w:val="single" w:sz="2" w:space="0" w:color="000000"/>
-              <w:bottom w:val="single" w:sz="2" w:space="0" w:color="000000"/>
-              <w:insideH w:val="single" w:sz="2" w:space="0" w:color="000000"/>
+              <w:top w:val="single" w:sz="2" w:space="0" w:color="000001"/>
+              <w:left w:val="single" w:sz="2" w:space="0" w:color="000001"/>
+              <w:bottom w:val="single" w:sz="2" w:space="0" w:color="000001"/>
+              <w:insideH w:val="single" w:sz="2" w:space="0" w:color="000001"/>
             </w:tcBorders>
             <w:shd w:fill="auto" w:val="clear"/>
             <w:tcMar>
-              <w:left w:w="54" w:type="dxa"/>
+              <w:left w:w="51" w:type="dxa"/>
             </w:tcMar>
           </w:tcPr>
           <w:p>
@@ -15654,13 +14787,14 @@
           <w:tcPr>
             <w:tcW w:w="3417" w:type="dxa"/>
             <w:tcBorders>
-              <w:left w:val="single" w:sz="2" w:space="0" w:color="000000"/>
-              <w:bottom w:val="single" w:sz="2" w:space="0" w:color="000000"/>
-              <w:insideH w:val="single" w:sz="2" w:space="0" w:color="000000"/>
+              <w:top w:val="single" w:sz="2" w:space="0" w:color="000001"/>
+              <w:left w:val="single" w:sz="2" w:space="0" w:color="000001"/>
+              <w:bottom w:val="single" w:sz="2" w:space="0" w:color="000001"/>
+              <w:insideH w:val="single" w:sz="2" w:space="0" w:color="000001"/>
             </w:tcBorders>
             <w:shd w:fill="auto" w:val="clear"/>
             <w:tcMar>
-              <w:left w:w="54" w:type="dxa"/>
+              <w:left w:w="51" w:type="dxa"/>
             </w:tcMar>
           </w:tcPr>
           <w:p>
@@ -15682,15 +14816,16 @@
           <w:tcPr>
             <w:tcW w:w="1255" w:type="dxa"/>
             <w:tcBorders>
-              <w:left w:val="single" w:sz="2" w:space="0" w:color="000000"/>
-              <w:bottom w:val="single" w:sz="2" w:space="0" w:color="000000"/>
-              <w:right w:val="single" w:sz="2" w:space="0" w:color="000000"/>
-              <w:insideH w:val="single" w:sz="2" w:space="0" w:color="000000"/>
-              <w:insideV w:val="single" w:sz="2" w:space="0" w:color="000000"/>
+              <w:top w:val="single" w:sz="2" w:space="0" w:color="000001"/>
+              <w:left w:val="single" w:sz="2" w:space="0" w:color="000001"/>
+              <w:bottom w:val="single" w:sz="2" w:space="0" w:color="000001"/>
+              <w:right w:val="single" w:sz="2" w:space="0" w:color="000001"/>
+              <w:insideH w:val="single" w:sz="2" w:space="0" w:color="000001"/>
+              <w:insideV w:val="single" w:sz="2" w:space="0" w:color="000001"/>
             </w:tcBorders>
             <w:shd w:fill="auto" w:val="clear"/>
             <w:tcMar>
-              <w:left w:w="54" w:type="dxa"/>
+              <w:left w:w="51" w:type="dxa"/>
             </w:tcMar>
           </w:tcPr>
           <w:p>
@@ -15715,13 +14850,14 @@
           <w:tcPr>
             <w:tcW w:w="980" w:type="dxa"/>
             <w:tcBorders>
-              <w:left w:val="single" w:sz="2" w:space="0" w:color="000000"/>
-              <w:bottom w:val="single" w:sz="2" w:space="0" w:color="000000"/>
-              <w:insideH w:val="single" w:sz="2" w:space="0" w:color="000000"/>
+              <w:top w:val="single" w:sz="2" w:space="0" w:color="000001"/>
+              <w:left w:val="single" w:sz="2" w:space="0" w:color="000001"/>
+              <w:bottom w:val="single" w:sz="2" w:space="0" w:color="000001"/>
+              <w:insideH w:val="single" w:sz="2" w:space="0" w:color="000001"/>
             </w:tcBorders>
             <w:shd w:fill="auto" w:val="clear"/>
             <w:tcMar>
-              <w:left w:w="54" w:type="dxa"/>
+              <w:left w:w="51" w:type="dxa"/>
             </w:tcMar>
           </w:tcPr>
           <w:p>
@@ -15741,15 +14877,16 @@
         </w:tc>
         <w:tc>
           <w:tcPr>
-            <w:tcW w:w="3700" w:type="dxa"/>
+            <w:tcW w:w="3699" w:type="dxa"/>
             <w:tcBorders>
-              <w:left w:val="single" w:sz="2" w:space="0" w:color="000000"/>
-              <w:bottom w:val="single" w:sz="2" w:space="0" w:color="000000"/>
-              <w:insideH w:val="single" w:sz="2" w:space="0" w:color="000000"/>
+              <w:top w:val="single" w:sz="2" w:space="0" w:color="000001"/>
+              <w:left w:val="single" w:sz="2" w:space="0" w:color="000001"/>
+              <w:bottom w:val="single" w:sz="2" w:space="0" w:color="000001"/>
+              <w:insideH w:val="single" w:sz="2" w:space="0" w:color="000001"/>
             </w:tcBorders>
             <w:shd w:fill="auto" w:val="clear"/>
             <w:tcMar>
-              <w:left w:w="54" w:type="dxa"/>
+              <w:left w:w="51" w:type="dxa"/>
             </w:tcMar>
           </w:tcPr>
           <w:p>
@@ -15771,13 +14908,14 @@
           <w:tcPr>
             <w:tcW w:w="3417" w:type="dxa"/>
             <w:tcBorders>
-              <w:left w:val="single" w:sz="2" w:space="0" w:color="000000"/>
-              <w:bottom w:val="single" w:sz="2" w:space="0" w:color="000000"/>
-              <w:insideH w:val="single" w:sz="2" w:space="0" w:color="000000"/>
+              <w:top w:val="single" w:sz="2" w:space="0" w:color="000001"/>
+              <w:left w:val="single" w:sz="2" w:space="0" w:color="000001"/>
+              <w:bottom w:val="single" w:sz="2" w:space="0" w:color="000001"/>
+              <w:insideH w:val="single" w:sz="2" w:space="0" w:color="000001"/>
             </w:tcBorders>
             <w:shd w:fill="auto" w:val="clear"/>
             <w:tcMar>
-              <w:left w:w="54" w:type="dxa"/>
+              <w:left w:w="51" w:type="dxa"/>
             </w:tcMar>
           </w:tcPr>
           <w:p>
@@ -15799,15 +14937,16 @@
           <w:tcPr>
             <w:tcW w:w="1255" w:type="dxa"/>
             <w:tcBorders>
-              <w:left w:val="single" w:sz="2" w:space="0" w:color="000000"/>
-              <w:bottom w:val="single" w:sz="2" w:space="0" w:color="000000"/>
-              <w:right w:val="single" w:sz="2" w:space="0" w:color="000000"/>
-              <w:insideH w:val="single" w:sz="2" w:space="0" w:color="000000"/>
-              <w:insideV w:val="single" w:sz="2" w:space="0" w:color="000000"/>
+              <w:top w:val="single" w:sz="2" w:space="0" w:color="000001"/>
+              <w:left w:val="single" w:sz="2" w:space="0" w:color="000001"/>
+              <w:bottom w:val="single" w:sz="2" w:space="0" w:color="000001"/>
+              <w:right w:val="single" w:sz="2" w:space="0" w:color="000001"/>
+              <w:insideH w:val="single" w:sz="2" w:space="0" w:color="000001"/>
+              <w:insideV w:val="single" w:sz="2" w:space="0" w:color="000001"/>
             </w:tcBorders>
             <w:shd w:fill="auto" w:val="clear"/>
             <w:tcMar>
-              <w:left w:w="54" w:type="dxa"/>
+              <w:left w:w="51" w:type="dxa"/>
             </w:tcMar>
           </w:tcPr>
           <w:p>
@@ -15832,13 +14971,14 @@
           <w:tcPr>
             <w:tcW w:w="980" w:type="dxa"/>
             <w:tcBorders>
-              <w:left w:val="single" w:sz="2" w:space="0" w:color="000000"/>
-              <w:bottom w:val="single" w:sz="2" w:space="0" w:color="000000"/>
-              <w:insideH w:val="single" w:sz="2" w:space="0" w:color="000000"/>
+              <w:top w:val="single" w:sz="2" w:space="0" w:color="000001"/>
+              <w:left w:val="single" w:sz="2" w:space="0" w:color="000001"/>
+              <w:bottom w:val="single" w:sz="2" w:space="0" w:color="000001"/>
+              <w:insideH w:val="single" w:sz="2" w:space="0" w:color="000001"/>
             </w:tcBorders>
             <w:shd w:fill="auto" w:val="clear"/>
             <w:tcMar>
-              <w:left w:w="54" w:type="dxa"/>
+              <w:left w:w="51" w:type="dxa"/>
             </w:tcMar>
           </w:tcPr>
           <w:p>
@@ -15858,15 +14998,16 @@
         </w:tc>
         <w:tc>
           <w:tcPr>
-            <w:tcW w:w="3700" w:type="dxa"/>
+            <w:tcW w:w="3699" w:type="dxa"/>
             <w:tcBorders>
-              <w:left w:val="single" w:sz="2" w:space="0" w:color="000000"/>
-              <w:bottom w:val="single" w:sz="2" w:space="0" w:color="000000"/>
-              <w:insideH w:val="single" w:sz="2" w:space="0" w:color="000000"/>
+              <w:top w:val="single" w:sz="2" w:space="0" w:color="000001"/>
+              <w:left w:val="single" w:sz="2" w:space="0" w:color="000001"/>
+              <w:bottom w:val="single" w:sz="2" w:space="0" w:color="000001"/>
+              <w:insideH w:val="single" w:sz="2" w:space="0" w:color="000001"/>
             </w:tcBorders>
             <w:shd w:fill="auto" w:val="clear"/>
             <w:tcMar>
-              <w:left w:w="54" w:type="dxa"/>
+              <w:left w:w="51" w:type="dxa"/>
             </w:tcMar>
           </w:tcPr>
           <w:p>
@@ -15888,13 +15029,14 @@
           <w:tcPr>
             <w:tcW w:w="3417" w:type="dxa"/>
             <w:tcBorders>
-              <w:left w:val="single" w:sz="2" w:space="0" w:color="000000"/>
-              <w:bottom w:val="single" w:sz="2" w:space="0" w:color="000000"/>
-              <w:insideH w:val="single" w:sz="2" w:space="0" w:color="000000"/>
+              <w:top w:val="single" w:sz="2" w:space="0" w:color="000001"/>
+              <w:left w:val="single" w:sz="2" w:space="0" w:color="000001"/>
+              <w:bottom w:val="single" w:sz="2" w:space="0" w:color="000001"/>
+              <w:insideH w:val="single" w:sz="2" w:space="0" w:color="000001"/>
             </w:tcBorders>
             <w:shd w:fill="auto" w:val="clear"/>
             <w:tcMar>
-              <w:left w:w="54" w:type="dxa"/>
+              <w:left w:w="51" w:type="dxa"/>
             </w:tcMar>
           </w:tcPr>
           <w:p>
@@ -15916,15 +15058,16 @@
           <w:tcPr>
             <w:tcW w:w="1255" w:type="dxa"/>
             <w:tcBorders>
-              <w:left w:val="single" w:sz="2" w:space="0" w:color="000000"/>
-              <w:bottom w:val="single" w:sz="2" w:space="0" w:color="000000"/>
-              <w:right w:val="single" w:sz="2" w:space="0" w:color="000000"/>
-              <w:insideH w:val="single" w:sz="2" w:space="0" w:color="000000"/>
-              <w:insideV w:val="single" w:sz="2" w:space="0" w:color="000000"/>
+              <w:top w:val="single" w:sz="2" w:space="0" w:color="000001"/>
+              <w:left w:val="single" w:sz="2" w:space="0" w:color="000001"/>
+              <w:bottom w:val="single" w:sz="2" w:space="0" w:color="000001"/>
+              <w:right w:val="single" w:sz="2" w:space="0" w:color="000001"/>
+              <w:insideH w:val="single" w:sz="2" w:space="0" w:color="000001"/>
+              <w:insideV w:val="single" w:sz="2" w:space="0" w:color="000001"/>
             </w:tcBorders>
             <w:shd w:fill="auto" w:val="clear"/>
             <w:tcMar>
-              <w:left w:w="54" w:type="dxa"/>
+              <w:left w:w="51" w:type="dxa"/>
             </w:tcMar>
           </w:tcPr>
           <w:p>
@@ -15949,13 +15092,14 @@
           <w:tcPr>
             <w:tcW w:w="980" w:type="dxa"/>
             <w:tcBorders>
-              <w:left w:val="single" w:sz="2" w:space="0" w:color="000000"/>
-              <w:bottom w:val="single" w:sz="2" w:space="0" w:color="000000"/>
-              <w:insideH w:val="single" w:sz="2" w:space="0" w:color="000000"/>
+              <w:top w:val="single" w:sz="2" w:space="0" w:color="000001"/>
+              <w:left w:val="single" w:sz="2" w:space="0" w:color="000001"/>
+              <w:bottom w:val="single" w:sz="2" w:space="0" w:color="000001"/>
+              <w:insideH w:val="single" w:sz="2" w:space="0" w:color="000001"/>
             </w:tcBorders>
             <w:shd w:fill="auto" w:val="clear"/>
             <w:tcMar>
-              <w:left w:w="54" w:type="dxa"/>
+              <w:left w:w="51" w:type="dxa"/>
             </w:tcMar>
           </w:tcPr>
           <w:p>
@@ -15975,15 +15119,16 @@
         </w:tc>
         <w:tc>
           <w:tcPr>
-            <w:tcW w:w="3700" w:type="dxa"/>
+            <w:tcW w:w="3699" w:type="dxa"/>
             <w:tcBorders>
-              <w:left w:val="single" w:sz="2" w:space="0" w:color="000000"/>
-              <w:bottom w:val="single" w:sz="2" w:space="0" w:color="000000"/>
-              <w:insideH w:val="single" w:sz="2" w:space="0" w:color="000000"/>
+              <w:top w:val="single" w:sz="2" w:space="0" w:color="000001"/>
+              <w:left w:val="single" w:sz="2" w:space="0" w:color="000001"/>
+              <w:bottom w:val="single" w:sz="2" w:space="0" w:color="000001"/>
+              <w:insideH w:val="single" w:sz="2" w:space="0" w:color="000001"/>
             </w:tcBorders>
             <w:shd w:fill="auto" w:val="clear"/>
             <w:tcMar>
-              <w:left w:w="54" w:type="dxa"/>
+              <w:left w:w="51" w:type="dxa"/>
             </w:tcMar>
           </w:tcPr>
           <w:p>
@@ -16005,13 +15150,14 @@
           <w:tcPr>
             <w:tcW w:w="3417" w:type="dxa"/>
             <w:tcBorders>
-              <w:left w:val="single" w:sz="2" w:space="0" w:color="000000"/>
-              <w:bottom w:val="single" w:sz="2" w:space="0" w:color="000000"/>
-              <w:insideH w:val="single" w:sz="2" w:space="0" w:color="000000"/>
+              <w:top w:val="single" w:sz="2" w:space="0" w:color="000001"/>
+              <w:left w:val="single" w:sz="2" w:space="0" w:color="000001"/>
+              <w:bottom w:val="single" w:sz="2" w:space="0" w:color="000001"/>
+              <w:insideH w:val="single" w:sz="2" w:space="0" w:color="000001"/>
             </w:tcBorders>
             <w:shd w:fill="auto" w:val="clear"/>
             <w:tcMar>
-              <w:left w:w="54" w:type="dxa"/>
+              <w:left w:w="51" w:type="dxa"/>
             </w:tcMar>
           </w:tcPr>
           <w:p>
@@ -16033,15 +15179,16 @@
           <w:tcPr>
             <w:tcW w:w="1255" w:type="dxa"/>
             <w:tcBorders>
-              <w:left w:val="single" w:sz="2" w:space="0" w:color="000000"/>
-              <w:bottom w:val="single" w:sz="2" w:space="0" w:color="000000"/>
-              <w:right w:val="single" w:sz="2" w:space="0" w:color="000000"/>
-              <w:insideH w:val="single" w:sz="2" w:space="0" w:color="000000"/>
-              <w:insideV w:val="single" w:sz="2" w:space="0" w:color="000000"/>
+              <w:top w:val="single" w:sz="2" w:space="0" w:color="000001"/>
+              <w:left w:val="single" w:sz="2" w:space="0" w:color="000001"/>
+              <w:bottom w:val="single" w:sz="2" w:space="0" w:color="000001"/>
+              <w:right w:val="single" w:sz="2" w:space="0" w:color="000001"/>
+              <w:insideH w:val="single" w:sz="2" w:space="0" w:color="000001"/>
+              <w:insideV w:val="single" w:sz="2" w:space="0" w:color="000001"/>
             </w:tcBorders>
             <w:shd w:fill="auto" w:val="clear"/>
             <w:tcMar>
-              <w:left w:w="54" w:type="dxa"/>
+              <w:left w:w="51" w:type="dxa"/>
             </w:tcMar>
           </w:tcPr>
           <w:p>
@@ -16081,9 +15228,12 @@
       </w:pPr>
       <w:r>
         <w:rPr>
-          <w:rFonts w:ascii="Times New Roman" w:hAnsi="Times New Roman"/>
-          <w:i/>
-          <w:iCs/>
+          <w:b w:val="false"/>
+          <w:bCs w:val="false"/>
+          <w:i w:val="false"/>
+          <w:iCs w:val="false"/>
+          <w:sz w:val="24"/>
+          <w:szCs w:val="24"/>
         </w:rPr>
       </w:r>
       <w:r>
@@ -16111,19 +15261,7 @@
           <w:sz w:val="24"/>
           <w:szCs w:val="24"/>
         </w:rPr>
-        <w:t xml:space="preserve">Table </w:t>
-      </w:r>
-      <w:r>
-        <w:rPr>
-          <w:rFonts w:ascii="Times New Roman" w:hAnsi="Times New Roman"/>
-          <w:b w:val="false"/>
-          <w:bCs w:val="false"/>
-          <w:i w:val="false"/>
-          <w:iCs w:val="false"/>
-          <w:sz w:val="24"/>
-          <w:szCs w:val="24"/>
-        </w:rPr>
-        <w:t>2</w:t>
+        <w:t>Table 2</w:t>
       </w:r>
     </w:p>
     <w:p>
@@ -17586,19 +16724,7 @@
           <w:sz w:val="24"/>
           <w:szCs w:val="24"/>
         </w:rPr>
-        <w:t xml:space="preserve">Table </w:t>
-      </w:r>
-      <w:r>
-        <w:rPr>
-          <w:rFonts w:ascii="Times New Roman" w:hAnsi="Times New Roman"/>
-          <w:b w:val="false"/>
-          <w:bCs w:val="false"/>
-          <w:i w:val="false"/>
-          <w:iCs w:val="false"/>
-          <w:sz w:val="24"/>
-          <w:szCs w:val="24"/>
-        </w:rPr>
-        <w:t>3</w:t>
+        <w:t>Table 3</w:t>
       </w:r>
     </w:p>
     <w:p>
@@ -20929,14 +20055,10 @@
         <w:spacing w:lineRule="auto" w:line="480" w:before="0" w:after="0"/>
         <w:contextualSpacing/>
         <w:jc w:val="left"/>
-        <w:rPr>
-          <w:rFonts w:ascii="Times New Roman" w:hAnsi="Times New Roman"/>
-        </w:rPr>
-      </w:pPr>
-      <w:r>
-        <w:rPr>
-          <w:rFonts w:ascii="Times New Roman" w:hAnsi="Times New Roman"/>
-        </w:rPr>
+        <w:rPr/>
+      </w:pPr>
+      <w:r>
+        <w:rPr/>
         <w:drawing>
           <wp:anchor behindDoc="0" distT="0" distB="0" distL="0" distR="0" simplePos="0" locked="0" layoutInCell="1" allowOverlap="1" relativeHeight="8">
             <wp:simplePos x="0" y="0"/>
@@ -21016,7 +20138,7 @@
           <w:shadow w:val="false"/>
           <w:emboss w:val="false"/>
           <w:imprint w:val="false"/>
-          <w:color w:val="auto"/>
+          <w:color w:val="00000A"/>
           <w:spacing w:val="0"/>
           <w:w w:val="100"/>
           <w:kern w:val="0"/>

</xml_diff>

<commit_message>
incorporating csc edits, midway through gd
</commit_message>
<xml_diff>
--- a/docs/dissertation_v2.docx
+++ b/docs/dissertation_v2.docx
@@ -105,7 +105,35 @@
           <w:szCs w:val="24"/>
           <w:u w:val="none"/>
         </w:rPr>
-        <w:t>authentic” candidate (Estepa, 2017; Johnson, 2017; Merelli, 2017); polling suggests many Republican primary voters thought the same (Sargent, 2015). A number of factors likely led to people seeing Trump as “authentic,” but his flouting of norms against explicitly expressing prejudice has been one of the oft-mentioned reasons for so doing (Basavaraju, 2016; Bebout &amp; Garcia, 2016; Gallagher, 2017; Johnson, 2016). Trump often qualifies offensive statements by saying that he is just being “honest” or “frank” (Reston, 2015), a tactic deployed by many others, such as: journalists claiming that anti-prejudice norms prevent an “honest” conversation about prejudice (Abernathy, 2017; Dickerson, 2004), reality television show contestants expressing racial stereotypes (Fallon, Gray, &amp; Offenberg, 2017), and White nationalists discussing their racial ideology (Newton, 2017; Taylor &amp; Molyneux, 2016).</w:t>
+        <w:t>authentic” candidate (Estepa, 2017; Johnson, 2017; Merelli, 2017); polling suggests many Republican primary voters thought the same (Sargent, 2015). A number of factors likely led to people seeing Trump as “authentic,” but his flouting of norms against explicitly expressing prejudice has been one of the oft-mentioned reasons for so doing (</w:t>
+      </w:r>
+      <w:bookmarkStart w:id="0" w:name="__DdeLink__1582_3454225078"/>
+      <w:r>
+        <w:rPr>
+          <w:rFonts w:ascii="Times New Roman" w:hAnsi="Times New Roman"/>
+          <w:b w:val="false"/>
+          <w:bCs w:val="false"/>
+          <w:i w:val="false"/>
+          <w:iCs w:val="false"/>
+          <w:sz w:val="24"/>
+          <w:szCs w:val="24"/>
+          <w:u w:val="none"/>
+        </w:rPr>
+        <w:t>Basavaraju, 2016</w:t>
+      </w:r>
+      <w:bookmarkEnd w:id="0"/>
+      <w:r>
+        <w:rPr>
+          <w:rFonts w:ascii="Times New Roman" w:hAnsi="Times New Roman"/>
+          <w:b w:val="false"/>
+          <w:bCs w:val="false"/>
+          <w:i w:val="false"/>
+          <w:iCs w:val="false"/>
+          <w:sz w:val="24"/>
+          <w:szCs w:val="24"/>
+          <w:u w:val="none"/>
+        </w:rPr>
+        <w:t>; Bebout &amp; Garcia, 2016; Gallagher, 2017; Johnson, 2016). Trump often qualifies offensive statements by saying that he is just being “honest” or “frank” (Reston, 2015), a tactic deployed by many others, such as: journalists claiming that anti-prejudice norms prevent an “honest” conversation about prejudice (Abernathy, 2017; Dickerson, 2004), reality television show contestants expressing racial stereotypes (Fallon, Gray, &amp; Offenberg, 2017), and White nationalists discussing their racial ideology (Newton, 2017; Taylor &amp; Molyneux, 2016).</w:t>
       </w:r>
     </w:p>
     <w:p>
@@ -975,7 +1003,7 @@
           <w:rFonts w:ascii="Times New Roman" w:hAnsi="Times New Roman"/>
         </w:rPr>
       </w:pPr>
-      <w:bookmarkStart w:id="0" w:name="__DdeLink__780_2003807226"/>
+      <w:bookmarkStart w:id="1" w:name="__DdeLink__780_2003807226"/>
       <w:r>
         <w:rPr>
           <w:rFonts w:ascii="Times New Roman" w:hAnsi="Times New Roman"/>
@@ -1002,7 +1030,7 @@
         </w:rPr>
         <w:t xml:space="preserve">They argued that this supports a correspondent inference (Jones &amp; Davis, 1965) account, given that </w:t>
       </w:r>
-      <w:bookmarkEnd w:id="0"/>
+      <w:bookmarkEnd w:id="1"/>
       <w:r>
         <w:rPr>
           <w:rFonts w:ascii="Times New Roman" w:hAnsi="Times New Roman"/>
@@ -2793,27 +2821,7 @@
           <w:sz w:val="24"/>
           <w:szCs w:val="24"/>
         </w:rPr>
-        <w:t xml:space="preserve">I tested </w:t>
-      </w:r>
-      <w:r>
-        <w:rPr>
-          <w:rFonts w:ascii="Times New Roman" w:hAnsi="Times New Roman"/>
-          <w:b w:val="false"/>
-          <w:bCs w:val="false"/>
-          <w:sz w:val="24"/>
-          <w:szCs w:val="24"/>
-        </w:rPr>
-        <w:t xml:space="preserve">H1 and H2 </w:t>
-      </w:r>
-      <w:r>
-        <w:rPr>
-          <w:rFonts w:ascii="Times New Roman" w:hAnsi="Times New Roman"/>
-          <w:b w:val="false"/>
-          <w:bCs w:val="false"/>
-          <w:sz w:val="24"/>
-          <w:szCs w:val="24"/>
-        </w:rPr>
-        <w:t xml:space="preserve">correlationally in this first study. I measured prejudice toward two target groups (Muslims and politicians) as well as perceived authenticity of prejudiced statements against these groups. I predicted that self-reported prejudice would positively correlate with perceived authenticity, but only </w:t>
+        <w:t xml:space="preserve">I tested H1 and H2 correlationally in this first study. I measured prejudice toward two target groups (Muslims and politicians) as well as perceived authenticity of prejudiced statements against these groups. I predicted that self-reported prejudice would positively correlate with perceived authenticity, but only </w:t>
       </w:r>
       <w:r>
         <w:rPr>
@@ -3481,79 +3489,7 @@
           <w:sz w:val="24"/>
           <w:szCs w:val="24"/>
         </w:rPr>
-        <w:t xml:space="preserve"> tendency for people who report prejudice to also think negative statements represent people’s authentic selves? No—none of the off-diagonal correlations are significant</w:t>
-      </w:r>
-      <w:r>
-        <w:rPr>
-          <w:rFonts w:ascii="Times New Roman" w:hAnsi="Times New Roman"/>
-          <w:b w:val="false"/>
-          <w:bCs w:val="false"/>
-          <w:i w:val="false"/>
-          <w:iCs w:val="false"/>
-          <w:sz w:val="24"/>
-          <w:szCs w:val="24"/>
-        </w:rPr>
-        <w:t xml:space="preserve">ly </w:t>
-      </w:r>
-      <w:r>
-        <w:rPr>
-          <w:rFonts w:ascii="Times New Roman" w:hAnsi="Times New Roman"/>
-          <w:b w:val="false"/>
-          <w:bCs w:val="false"/>
-          <w:i w:val="false"/>
-          <w:iCs w:val="false"/>
-          <w:sz w:val="24"/>
-          <w:szCs w:val="24"/>
-        </w:rPr>
-        <w:t xml:space="preserve">positive, which would be the case if this general tendency was present. </w:t>
-      </w:r>
-      <w:r>
-        <w:rPr>
-          <w:rFonts w:ascii="Times New Roman" w:hAnsi="Times New Roman"/>
-          <w:b w:val="false"/>
-          <w:bCs w:val="false"/>
-          <w:i w:val="false"/>
-          <w:iCs w:val="false"/>
-          <w:sz w:val="24"/>
-          <w:szCs w:val="24"/>
-        </w:rPr>
-        <w:t xml:space="preserve">This does not appear to be an issue of statistical power, either: </w:t>
-      </w:r>
-      <w:r>
-        <w:rPr>
-          <w:rFonts w:ascii="Times New Roman" w:hAnsi="Times New Roman"/>
-          <w:b w:val="false"/>
-          <w:bCs w:val="false"/>
-          <w:i w:val="false"/>
-          <w:iCs w:val="false"/>
-          <w:sz w:val="24"/>
-          <w:szCs w:val="24"/>
-        </w:rPr>
-        <w:t xml:space="preserve">All the </w:t>
-      </w:r>
-      <w:r>
-        <w:rPr>
-          <w:rFonts w:ascii="Times New Roman" w:hAnsi="Times New Roman"/>
-          <w:b w:val="false"/>
-          <w:bCs w:val="false"/>
-          <w:i w:val="false"/>
-          <w:iCs w:val="false"/>
-          <w:sz w:val="24"/>
-          <w:szCs w:val="24"/>
-        </w:rPr>
-        <w:t>positive</w:t>
-      </w:r>
-      <w:r>
-        <w:rPr>
-          <w:rFonts w:ascii="Times New Roman" w:hAnsi="Times New Roman"/>
-          <w:b w:val="false"/>
-          <w:bCs w:val="false"/>
-          <w:i w:val="false"/>
-          <w:iCs w:val="false"/>
-          <w:sz w:val="24"/>
-          <w:szCs w:val="24"/>
-        </w:rPr>
-        <w:t xml:space="preserve"> off-diagonal correlations were smaller than </w:t>
+        <w:t xml:space="preserve"> tendency for people who report prejudice to also think negative statements represent people’s authentic selves? No—none of the off-diagonal correlations are significantly positive, which would be the case if this general tendency was present. This does not appear to be an issue of statistical power, either: All the positive off-diagonal correlations were smaller than </w:t>
       </w:r>
       <w:r>
         <w:rPr>
@@ -3855,9 +3791,7 @@
         <w:spacing w:lineRule="auto" w:line="480" w:before="0" w:after="0"/>
         <w:contextualSpacing/>
         <w:jc w:val="left"/>
-        <w:rPr>
-          <w:rFonts w:ascii="Times New Roman" w:hAnsi="Times New Roman"/>
-        </w:rPr>
+        <w:rPr/>
       </w:pPr>
       <w:r>
         <w:rPr>
@@ -3929,7 +3863,55 @@
           <w:sz w:val="24"/>
           <w:szCs w:val="24"/>
         </w:rPr>
-        <w:t>hold between reported dislike of control targets (i.e., negative, non-normative statements that lacked the moral significance of prejudice) and perceived authenticity of negative statements about those targets. These results support the first two hypotheses: Prejudice positively predicts perceived authenticity of similarly-prejudiced statements.</w:t>
+        <w:t xml:space="preserve">hold between reported dislike of control targets (i.e., negative, non-normative statements that lacked the moral significance of prejudice) and perceived authenticity of negative statements about those targets. These results support </w:t>
+      </w:r>
+      <w:r>
+        <w:rPr>
+          <w:rFonts w:ascii="Times New Roman" w:hAnsi="Times New Roman"/>
+          <w:b w:val="false"/>
+          <w:bCs w:val="false"/>
+          <w:i w:val="false"/>
+          <w:iCs w:val="false"/>
+          <w:sz w:val="24"/>
+          <w:szCs w:val="24"/>
+        </w:rPr>
+        <w:t>H1 and H2</w:t>
+      </w:r>
+      <w:r>
+        <w:rPr>
+          <w:rFonts w:ascii="Times New Roman" w:hAnsi="Times New Roman"/>
+          <w:b w:val="false"/>
+          <w:bCs w:val="false"/>
+          <w:i w:val="false"/>
+          <w:iCs w:val="false"/>
+          <w:sz w:val="24"/>
+          <w:szCs w:val="24"/>
+        </w:rPr>
+        <w:t xml:space="preserve">: Prejudice positively predicts </w:t>
+      </w:r>
+      <w:r>
+        <w:rPr>
+          <w:rFonts w:ascii="Times New Roman" w:hAnsi="Times New Roman"/>
+          <w:b w:val="false"/>
+          <w:bCs w:val="false"/>
+          <w:i w:val="false"/>
+          <w:iCs w:val="false"/>
+          <w:sz w:val="24"/>
+          <w:szCs w:val="24"/>
+        </w:rPr>
+        <w:t xml:space="preserve">only the </w:t>
+      </w:r>
+      <w:r>
+        <w:rPr>
+          <w:rFonts w:ascii="Times New Roman" w:hAnsi="Times New Roman"/>
+          <w:b w:val="false"/>
+          <w:bCs w:val="false"/>
+          <w:i w:val="false"/>
+          <w:iCs w:val="false"/>
+          <w:sz w:val="24"/>
+          <w:szCs w:val="24"/>
+        </w:rPr>
+        <w:t>perceived authenticity of similarly-prejudiced statements.</w:t>
       </w:r>
       <w:r>
         <w:rPr>
@@ -4071,55 +4053,7 @@
           <w:sz w:val="24"/>
           <w:szCs w:val="24"/>
         </w:rPr>
-        <w:t>Participants were recruited as they were walking around the University of Kansas campus.  Research assistants approached passers</w:t>
-      </w:r>
-      <w:r>
-        <w:rPr>
-          <w:rFonts w:ascii="Times New Roman" w:hAnsi="Times New Roman"/>
-          <w:b w:val="false"/>
-          <w:bCs w:val="false"/>
-          <w:i w:val="false"/>
-          <w:iCs w:val="false"/>
-          <w:sz w:val="24"/>
-          <w:szCs w:val="24"/>
-        </w:rPr>
-        <w:t>b</w:t>
-      </w:r>
-      <w:r>
-        <w:rPr>
-          <w:rFonts w:ascii="Times New Roman" w:hAnsi="Times New Roman"/>
-          <w:b w:val="false"/>
-          <w:bCs w:val="false"/>
-          <w:i w:val="false"/>
-          <w:iCs w:val="false"/>
-          <w:sz w:val="24"/>
-          <w:szCs w:val="24"/>
-        </w:rPr>
-        <w:t xml:space="preserve">y and asked if they would like to fill out a short, one-page survey in exchange for a piece of candy. Sample size was determined by how many people I could recruit by the end of the semester. A total of 221 people participated, but 7 participants were excluded for partial </w:t>
-      </w:r>
-      <w:r>
-        <w:rPr>
-          <w:rFonts w:ascii="Times New Roman" w:hAnsi="Times New Roman"/>
-          <w:b w:val="false"/>
-          <w:bCs w:val="false"/>
-          <w:i w:val="false"/>
-          <w:iCs w:val="false"/>
-          <w:sz w:val="24"/>
-          <w:szCs w:val="24"/>
-        </w:rPr>
-        <w:t>nonresponse</w:t>
-      </w:r>
-      <w:r>
-        <w:rPr>
-          <w:rFonts w:ascii="Times New Roman" w:hAnsi="Times New Roman"/>
-          <w:b w:val="false"/>
-          <w:bCs w:val="false"/>
-          <w:i w:val="false"/>
-          <w:iCs w:val="false"/>
-          <w:sz w:val="24"/>
-          <w:szCs w:val="24"/>
-        </w:rPr>
-        <w:t>.</w:t>
+        <w:t>Participants were recruited as they were walking around the University of Kansas campus.  Research assistants approached passersby and asked if they would like to fill out a short, one-page survey in exchange for a piece of candy. Sample size was determined by how many people I could recruit by the end of the semester. A total of 221 people participated, but 7 participants were excluded for partial nonresponse.</w:t>
       </w:r>
     </w:p>
     <w:p>
@@ -4987,9 +4921,7 @@
         <w:spacing w:lineRule="auto" w:line="480" w:before="0" w:after="0"/>
         <w:contextualSpacing/>
         <w:jc w:val="left"/>
-        <w:rPr>
-          <w:rFonts w:ascii="Times New Roman" w:hAnsi="Times New Roman"/>
-        </w:rPr>
+        <w:rPr/>
       </w:pPr>
       <w:r>
         <w:rPr>
@@ -5013,32 +4945,43 @@
           <w:sz w:val="24"/>
           <w:szCs w:val="24"/>
         </w:rPr>
-        <w:t xml:space="preserve">The more someone held a prejudice against a group, the more they perceived negative statements about that group to be authentic. Perceived authenticity of anti-illegal immigrant sentiments was only predicted by prejudice against illegal immigrants; perceived authenticity of prejudice against Kansas State students was only predicted by negative feelings toward Kansas State students. Studies 1 and 2 provide support for </w:t>
-      </w:r>
-      <w:r>
-        <w:rPr>
-          <w:rFonts w:ascii="Times New Roman" w:hAnsi="Times New Roman"/>
-          <w:b w:val="false"/>
-          <w:bCs w:val="false"/>
-          <w:i w:val="false"/>
-          <w:iCs w:val="false"/>
-          <w:sz w:val="24"/>
-          <w:szCs w:val="24"/>
-          <w:highlight w:val="yellow"/>
-        </w:rPr>
-        <w:t>my first two hypotheses, suggesting that prejudice leads people to see others expressing prejudices they share to be authentic</w:t>
-      </w:r>
-      <w:r>
-        <w:rPr>
-          <w:rFonts w:ascii="Times New Roman" w:hAnsi="Times New Roman"/>
-          <w:b w:val="false"/>
-          <w:bCs w:val="false"/>
-          <w:i w:val="false"/>
-          <w:iCs w:val="false"/>
-          <w:sz w:val="24"/>
-          <w:szCs w:val="24"/>
-        </w:rPr>
-        <w:t xml:space="preserve">. Studies 3 – 8 continue to demonstrate this relationship but also extend these findings by examining potential contributing mechanisms for </w:t>
+        <w:t xml:space="preserve">The more someone held a prejudice against a group, the more they perceived negative statements about that group to be authentic. Perceived authenticity of anti-illegal immigrant sentiments was only predicted by prejudice against illegal immigrants; perceived authenticity of prejudice against Kansas State students was only predicted by negative feelings toward Kansas State students. Studies 1 and 2 provide support </w:t>
+      </w:r>
+      <w:r>
+        <w:rPr>
+          <w:rFonts w:ascii="Times New Roman" w:hAnsi="Times New Roman"/>
+          <w:b w:val="false"/>
+          <w:bCs w:val="false"/>
+          <w:i w:val="false"/>
+          <w:iCs w:val="false"/>
+          <w:sz w:val="24"/>
+          <w:szCs w:val="24"/>
+        </w:rPr>
+        <w:t>for H1 and H2</w:t>
+      </w:r>
+      <w:r>
+        <w:rPr>
+          <w:rFonts w:ascii="Times New Roman" w:hAnsi="Times New Roman"/>
+          <w:b w:val="false"/>
+          <w:bCs w:val="false"/>
+          <w:i w:val="false"/>
+          <w:iCs w:val="false"/>
+          <w:sz w:val="24"/>
+          <w:szCs w:val="24"/>
+        </w:rPr>
+        <w:t>, suggesting that prejudice leads people to see others expressing prejudices they share to be authentic. Stud</w:t>
+      </w:r>
+      <w:r>
+        <w:rPr>
+          <w:rFonts w:ascii="Times New Roman" w:hAnsi="Times New Roman"/>
+          <w:b w:val="false"/>
+          <w:bCs w:val="false"/>
+          <w:i w:val="false"/>
+          <w:iCs w:val="false"/>
+          <w:sz w:val="24"/>
+          <w:szCs w:val="24"/>
+        </w:rPr>
+        <w:t xml:space="preserve">ies 3 – 8 continue to demonstrate this relationship but also extend these findings by examining potential contributing mechanisms for </w:t>
       </w:r>
       <w:r>
         <w:rPr>
@@ -5096,9 +5039,7 @@
         <w:spacing w:lineRule="auto" w:line="480" w:before="0" w:after="0"/>
         <w:contextualSpacing/>
         <w:jc w:val="left"/>
-        <w:rPr>
-          <w:rFonts w:ascii="Times New Roman" w:hAnsi="Times New Roman"/>
-        </w:rPr>
+        <w:rPr/>
       </w:pPr>
       <w:r>
         <w:rPr>
@@ -5122,7 +5063,79 @@
           <w:sz w:val="24"/>
           <w:szCs w:val="24"/>
         </w:rPr>
-        <w:t xml:space="preserve">I investigated the social projection (hypothesis three) and prescriptive norm (hypothesis four) explanations for the relationship between prejudice and perceived authenticity. Recall that my third hypothesis argues prejudice predicts </w:t>
+        <w:t>I investigated the social projection (</w:t>
+      </w:r>
+      <w:r>
+        <w:rPr>
+          <w:rFonts w:ascii="Times New Roman" w:hAnsi="Times New Roman"/>
+          <w:b w:val="false"/>
+          <w:bCs w:val="false"/>
+          <w:i w:val="false"/>
+          <w:iCs w:val="false"/>
+          <w:sz w:val="24"/>
+          <w:szCs w:val="24"/>
+        </w:rPr>
+        <w:t>H3</w:t>
+      </w:r>
+      <w:r>
+        <w:rPr>
+          <w:rFonts w:ascii="Times New Roman" w:hAnsi="Times New Roman"/>
+          <w:b w:val="false"/>
+          <w:bCs w:val="false"/>
+          <w:i w:val="false"/>
+          <w:iCs w:val="false"/>
+          <w:sz w:val="24"/>
+          <w:szCs w:val="24"/>
+        </w:rPr>
+        <w:t>) and prescriptive norm (</w:t>
+      </w:r>
+      <w:r>
+        <w:rPr>
+          <w:rFonts w:ascii="Times New Roman" w:hAnsi="Times New Roman"/>
+          <w:b w:val="false"/>
+          <w:bCs w:val="false"/>
+          <w:i w:val="false"/>
+          <w:iCs w:val="false"/>
+          <w:sz w:val="24"/>
+          <w:szCs w:val="24"/>
+        </w:rPr>
+        <w:t>H4</w:t>
+      </w:r>
+      <w:r>
+        <w:rPr>
+          <w:rFonts w:ascii="Times New Roman" w:hAnsi="Times New Roman"/>
+          <w:b w:val="false"/>
+          <w:bCs w:val="false"/>
+          <w:i w:val="false"/>
+          <w:iCs w:val="false"/>
+          <w:sz w:val="24"/>
+          <w:szCs w:val="24"/>
+        </w:rPr>
+        <w:t xml:space="preserve">) explanations for the relationship between prejudice and perceived authenticity. Recall that </w:t>
+      </w:r>
+      <w:r>
+        <w:rPr>
+          <w:rFonts w:ascii="Times New Roman" w:hAnsi="Times New Roman"/>
+          <w:b w:val="false"/>
+          <w:bCs w:val="false"/>
+          <w:i w:val="false"/>
+          <w:iCs w:val="false"/>
+          <w:sz w:val="24"/>
+          <w:szCs w:val="24"/>
+        </w:rPr>
+        <w:t xml:space="preserve">H3 </w:t>
+      </w:r>
+      <w:r>
+        <w:rPr>
+          <w:rFonts w:ascii="Times New Roman" w:hAnsi="Times New Roman"/>
+          <w:b w:val="false"/>
+          <w:bCs w:val="false"/>
+          <w:i w:val="false"/>
+          <w:iCs w:val="false"/>
+          <w:sz w:val="24"/>
+          <w:szCs w:val="24"/>
+        </w:rPr>
+        <w:t xml:space="preserve">argues prejudice predicts </w:t>
       </w:r>
       <w:r>
         <w:rPr>
@@ -5194,31 +5207,79 @@
           <w:sz w:val="24"/>
           <w:szCs w:val="24"/>
         </w:rPr>
-        <w:t xml:space="preserve"> perceived authenticity. This is due to a perceptual bias: The more people think others in general have the prejudice, the greater the chances that any one person has prejudice, making expressions of prejudice more likely to be labelled as authentic. My fourth hypothesis argues that the relationship between prejudice and perceived authenticity gets </w:t>
-      </w:r>
-      <w:r>
-        <w:rPr>
-          <w:rFonts w:ascii="Times New Roman" w:hAnsi="Times New Roman"/>
-          <w:b w:val="false"/>
-          <w:bCs w:val="false"/>
-          <w:i/>
-          <w:iCs/>
-          <w:sz w:val="24"/>
-          <w:szCs w:val="24"/>
-        </w:rPr>
-        <w:t xml:space="preserve">more positive </w:t>
-      </w:r>
-      <w:r>
-        <w:rPr>
-          <w:rFonts w:ascii="Times New Roman" w:hAnsi="Times New Roman"/>
-          <w:b w:val="false"/>
-          <w:bCs w:val="false"/>
-          <w:i w:val="false"/>
-          <w:iCs w:val="false"/>
-          <w:sz w:val="24"/>
-          <w:szCs w:val="24"/>
-        </w:rPr>
-        <w:t xml:space="preserve">as prejudices are less prescriptively (i.e., what participants think the rules are about how people </w:t>
+        <w:t xml:space="preserve"> perceived authenticity. This is due to a perceptual bias: The more people think others in general have the prejudice, the greater the chances that any one person has prejudice, making expressions of prejudice more likely to be labelled as authentic. </w:t>
+      </w:r>
+      <w:r>
+        <w:rPr>
+          <w:rFonts w:ascii="Times New Roman" w:hAnsi="Times New Roman"/>
+          <w:b w:val="false"/>
+          <w:bCs w:val="false"/>
+          <w:i w:val="false"/>
+          <w:iCs w:val="false"/>
+          <w:sz w:val="24"/>
+          <w:szCs w:val="24"/>
+        </w:rPr>
+        <w:t xml:space="preserve">H4 </w:t>
+      </w:r>
+      <w:r>
+        <w:rPr>
+          <w:rFonts w:ascii="Times New Roman" w:hAnsi="Times New Roman"/>
+          <w:b w:val="false"/>
+          <w:bCs w:val="false"/>
+          <w:i w:val="false"/>
+          <w:iCs w:val="false"/>
+          <w:sz w:val="24"/>
+          <w:szCs w:val="24"/>
+        </w:rPr>
+        <w:t xml:space="preserve">argues that the relationship between prejudice and perceived authenticity </w:t>
+      </w:r>
+      <w:r>
+        <w:rPr>
+          <w:rFonts w:ascii="Times New Roman" w:hAnsi="Times New Roman"/>
+          <w:b w:val="false"/>
+          <w:bCs w:val="false"/>
+          <w:i w:val="false"/>
+          <w:iCs w:val="false"/>
+          <w:sz w:val="24"/>
+          <w:szCs w:val="24"/>
+        </w:rPr>
+        <w:t>is</w:t>
+      </w:r>
+      <w:r>
+        <w:rPr>
+          <w:rFonts w:ascii="Times New Roman" w:hAnsi="Times New Roman"/>
+          <w:b w:val="false"/>
+          <w:bCs w:val="false"/>
+          <w:i w:val="false"/>
+          <w:iCs w:val="false"/>
+          <w:sz w:val="24"/>
+          <w:szCs w:val="24"/>
+        </w:rPr>
+        <w:t xml:space="preserve"> </w:t>
+      </w:r>
+      <w:r>
+        <w:rPr>
+          <w:rFonts w:ascii="Times New Roman" w:hAnsi="Times New Roman"/>
+          <w:b w:val="false"/>
+          <w:bCs w:val="false"/>
+          <w:i/>
+          <w:iCs/>
+          <w:sz w:val="24"/>
+          <w:szCs w:val="24"/>
+        </w:rPr>
+        <w:t xml:space="preserve">more </w:t>
+      </w:r>
+      <w:r>
+        <w:rPr>
+          <w:rFonts w:ascii="Times New Roman" w:hAnsi="Times New Roman"/>
+          <w:b w:val="false"/>
+          <w:bCs w:val="false"/>
+          <w:i w:val="false"/>
+          <w:iCs w:val="false"/>
+          <w:sz w:val="24"/>
+          <w:szCs w:val="24"/>
+        </w:rPr>
+        <w:t xml:space="preserve">positive as prejudices are less prescriptively (i.e., what participants think the rules are about how people </w:t>
       </w:r>
       <w:r>
         <w:rPr>
@@ -5242,7 +5303,7 @@
           <w:sz w:val="24"/>
           <w:szCs w:val="24"/>
         </w:rPr>
-        <w:t xml:space="preserve">feel) normative. </w:t>
+        <w:t>feel) normative.</w:t>
       </w:r>
     </w:p>
     <w:p>
@@ -5276,9 +5337,7 @@
         <w:spacing w:lineRule="auto" w:line="480" w:before="0" w:after="0"/>
         <w:contextualSpacing/>
         <w:jc w:val="left"/>
-        <w:rPr>
-          <w:rFonts w:ascii="Times New Roman" w:hAnsi="Times New Roman"/>
-        </w:rPr>
+        <w:rPr/>
       </w:pPr>
       <w:r>
         <w:rPr>
@@ -5302,7 +5361,31 @@
           <w:sz w:val="24"/>
           <w:szCs w:val="24"/>
         </w:rPr>
-        <w:t xml:space="preserve">I recruited 200 people from MTurk to participate in a “survey on perceiving other peoples’ attitudes.” Throughout this paper, participants who completed one of these studies were barred from participating in a subsequent one (Litman, Robinson, &amp; Atterbock, 2017). The analyses for this study involves multilevel modeling, and I was unsure of proper a priori expected population parameters to choose for a power analysis, so sample size was determined from a subjective decision of what seemed appropriate. I recruited 200 participants, and each participant contributed 10 data points; I found a level one </w:t>
+        <w:t xml:space="preserve">I recruited 200 people from MTurk to participate in a “survey on perceiving other peoples’ attitudes.” Throughout this paper, participants who completed one of these studies were barred from participating in a subsequent one (Litman, Robinson, &amp; Atterbock, 2017). The analyses for this study involves multilevel modeling, and I was unsure of proper a priori expected population parameters to choose for a power analysis, so sample size was determined </w:t>
+      </w:r>
+      <w:r>
+        <w:rPr>
+          <w:rFonts w:ascii="Times New Roman" w:hAnsi="Times New Roman"/>
+          <w:b w:val="false"/>
+          <w:bCs w:val="false"/>
+          <w:i w:val="false"/>
+          <w:iCs w:val="false"/>
+          <w:sz w:val="24"/>
+          <w:szCs w:val="24"/>
+        </w:rPr>
+        <w:t>subjectively</w:t>
+      </w:r>
+      <w:r>
+        <w:rPr>
+          <w:rFonts w:ascii="Times New Roman" w:hAnsi="Times New Roman"/>
+          <w:b w:val="false"/>
+          <w:bCs w:val="false"/>
+          <w:i w:val="false"/>
+          <w:iCs w:val="false"/>
+          <w:sz w:val="24"/>
+          <w:szCs w:val="24"/>
+        </w:rPr>
+        <w:t xml:space="preserve">. I recruited 200 participants and each participant contributed 10 data points; I found a level one </w:t>
       </w:r>
       <w:r>
         <w:rPr>
@@ -5857,9 +5940,7 @@
         <w:spacing w:lineRule="auto" w:line="480" w:before="0" w:after="0"/>
         <w:contextualSpacing/>
         <w:jc w:val="left"/>
-        <w:rPr>
-          <w:rFonts w:ascii="Times New Roman" w:hAnsi="Times New Roman"/>
-        </w:rPr>
+        <w:rPr/>
       </w:pPr>
       <w:r>
         <w:rPr>
@@ -5884,7 +5965,127 @@
           <w:sz w:val="24"/>
           <w:szCs w:val="24"/>
         </w:rPr>
-        <w:t xml:space="preserve">As constructs were measured on very different scales (i.e., seven- versus 101-point), all measures were standardized (across, not within, individuals) before analyses. Measurements were considered at the first level, while individuals were at the second. Thus, perceived descriptive and prescriptive normativity, perceived authenticity, and prejudice were at the measurement level. All regression coefficients, when measured at the first level, were allowed to differ by individual; that is, random slopes were defined for all level-one predictors. I used Satterthwaite’s approximation for degrees of freedom for all </w:t>
+        <w:t xml:space="preserve">As constructs were measured on very different scales (i.e., seven- versus 101-point), all measures were standardized (across, not within, individuals) before analyses. </w:t>
+      </w:r>
+      <w:r>
+        <w:rPr>
+          <w:rFonts w:ascii="Times New Roman" w:hAnsi="Times New Roman"/>
+          <w:b w:val="false"/>
+          <w:bCs w:val="false"/>
+          <w:i w:val="false"/>
+          <w:iCs w:val="false"/>
+          <w:sz w:val="24"/>
+          <w:szCs w:val="24"/>
+        </w:rPr>
+        <w:t>Ten measurements—one for each target group—were nested within individuals. T</w:t>
+      </w:r>
+      <w:r>
+        <w:rPr>
+          <w:rFonts w:ascii="Times New Roman" w:hAnsi="Times New Roman"/>
+          <w:b w:val="false"/>
+          <w:bCs w:val="false"/>
+          <w:i w:val="false"/>
+          <w:iCs w:val="false"/>
+          <w:sz w:val="24"/>
+          <w:szCs w:val="24"/>
+        </w:rPr>
+        <w:t xml:space="preserve">hus, perceived descriptive and prescriptive normativity, perceived authenticity, and prejudice were </w:t>
+      </w:r>
+      <w:r>
+        <w:rPr>
+          <w:rFonts w:ascii="Times New Roman" w:hAnsi="Times New Roman"/>
+          <w:b w:val="false"/>
+          <w:bCs w:val="false"/>
+          <w:i w:val="false"/>
+          <w:iCs w:val="false"/>
+          <w:sz w:val="24"/>
+          <w:szCs w:val="24"/>
+        </w:rPr>
+        <w:t>measured at the “first” level, with participants being the “second” level.</w:t>
+      </w:r>
+      <w:r>
+        <w:rPr>
+          <w:rFonts w:ascii="Times New Roman" w:hAnsi="Times New Roman"/>
+          <w:b w:val="false"/>
+          <w:bCs w:val="false"/>
+          <w:i w:val="false"/>
+          <w:iCs w:val="false"/>
+          <w:sz w:val="24"/>
+          <w:szCs w:val="24"/>
+        </w:rPr>
+        <w:t xml:space="preserve"> All regression coefficients, </w:t>
+      </w:r>
+      <w:r>
+        <w:rPr>
+          <w:rFonts w:ascii="Times New Roman" w:hAnsi="Times New Roman"/>
+          <w:b w:val="false"/>
+          <w:bCs w:val="false"/>
+          <w:i w:val="false"/>
+          <w:iCs w:val="false"/>
+          <w:sz w:val="24"/>
+          <w:szCs w:val="24"/>
+        </w:rPr>
+        <w:t xml:space="preserve">as well as the intercept, </w:t>
+      </w:r>
+      <w:r>
+        <w:rPr>
+          <w:rFonts w:ascii="Times New Roman" w:hAnsi="Times New Roman"/>
+          <w:b w:val="false"/>
+          <w:bCs w:val="false"/>
+          <w:i w:val="false"/>
+          <w:iCs w:val="false"/>
+          <w:sz w:val="24"/>
+          <w:szCs w:val="24"/>
+        </w:rPr>
+        <w:t xml:space="preserve">were allowed to differ by individual; that is, </w:t>
+      </w:r>
+      <w:r>
+        <w:rPr>
+          <w:rFonts w:ascii="Times New Roman" w:hAnsi="Times New Roman"/>
+          <w:b w:val="false"/>
+          <w:bCs w:val="false"/>
+          <w:i w:val="false"/>
+          <w:iCs w:val="false"/>
+          <w:sz w:val="24"/>
+          <w:szCs w:val="24"/>
+        </w:rPr>
+        <w:t xml:space="preserve">random intercepts and </w:t>
+      </w:r>
+      <w:r>
+        <w:rPr>
+          <w:rFonts w:ascii="Times New Roman" w:hAnsi="Times New Roman"/>
+          <w:b w:val="false"/>
+          <w:bCs w:val="false"/>
+          <w:i w:val="false"/>
+          <w:iCs w:val="false"/>
+          <w:sz w:val="24"/>
+          <w:szCs w:val="24"/>
+        </w:rPr>
+        <w:t xml:space="preserve">random slopes for all level-one predictors were defined. </w:t>
+      </w:r>
+      <w:r>
+        <w:rPr>
+          <w:rFonts w:ascii="Times New Roman" w:hAnsi="Times New Roman"/>
+          <w:b w:val="false"/>
+          <w:bCs w:val="false"/>
+          <w:i w:val="false"/>
+          <w:iCs w:val="false"/>
+          <w:sz w:val="24"/>
+          <w:szCs w:val="24"/>
+        </w:rPr>
+        <w:t xml:space="preserve">For example, every participant had their own intercept and slope estimated for the relationship between prejudice and perceived authenticity. </w:t>
+      </w:r>
+      <w:r>
+        <w:rPr>
+          <w:rFonts w:ascii="Times New Roman" w:hAnsi="Times New Roman"/>
+          <w:b w:val="false"/>
+          <w:bCs w:val="false"/>
+          <w:i w:val="false"/>
+          <w:iCs w:val="false"/>
+          <w:sz w:val="24"/>
+          <w:szCs w:val="24"/>
+        </w:rPr>
+        <w:t xml:space="preserve">I used Satterthwaite’s approximation for degrees of freedom for all </w:t>
       </w:r>
       <w:r>
         <w:rPr>
@@ -5942,9 +6143,7 @@
         <w:spacing w:lineRule="auto" w:line="480" w:before="0" w:after="0"/>
         <w:contextualSpacing/>
         <w:jc w:val="left"/>
-        <w:rPr>
-          <w:rFonts w:ascii="Times New Roman" w:hAnsi="Times New Roman"/>
-        </w:rPr>
+        <w:rPr/>
       </w:pPr>
       <w:r>
         <w:rPr>
@@ -5980,7 +6179,19 @@
           <w:sz w:val="24"/>
           <w:szCs w:val="24"/>
         </w:rPr>
-        <w:t xml:space="preserve">Prejudice again correlated positively with perceived authenticity of negative statements, </w:t>
+        <w:t>Supporting H1, p</w:t>
+      </w:r>
+      <w:r>
+        <w:rPr>
+          <w:rFonts w:ascii="Times New Roman" w:hAnsi="Times New Roman"/>
+          <w:b w:val="false"/>
+          <w:bCs w:val="false"/>
+          <w:i w:val="false"/>
+          <w:iCs w:val="false"/>
+          <w:sz w:val="24"/>
+          <w:szCs w:val="24"/>
+        </w:rPr>
+        <w:t xml:space="preserve">rejudice again correlated positively with perceived authenticity of negative statements, </w:t>
       </w:r>
       <w:r>
         <w:rPr>
@@ -6076,151 +6287,19 @@
           <w:sz w:val="24"/>
           <w:szCs w:val="24"/>
         </w:rPr>
-        <w:t xml:space="preserve">&lt; .001 (Figure 3). Additionally, the </w:t>
-      </w:r>
-      <w:r>
-        <w:rPr>
-          <w:rFonts w:ascii="Times New Roman" w:hAnsi="Times New Roman"/>
-          <w:b w:val="false"/>
-          <w:bCs w:val="false"/>
-          <w:i/>
-          <w:iCs/>
-          <w:sz w:val="24"/>
-          <w:szCs w:val="24"/>
-        </w:rPr>
-        <w:t xml:space="preserve">more </w:t>
-      </w:r>
-      <w:r>
-        <w:rPr>
-          <w:rFonts w:ascii="Times New Roman" w:hAnsi="Times New Roman"/>
-          <w:b w:val="false"/>
-          <w:bCs w:val="false"/>
-          <w:i w:val="false"/>
-          <w:iCs w:val="false"/>
-          <w:sz w:val="24"/>
-          <w:szCs w:val="24"/>
-        </w:rPr>
-        <w:t xml:space="preserve">that participants thought others had the prejudice (i.e., descriptive normativity), the </w:t>
-      </w:r>
-      <w:r>
-        <w:rPr>
-          <w:rFonts w:ascii="Times New Roman" w:hAnsi="Times New Roman"/>
-          <w:b w:val="false"/>
-          <w:bCs w:val="false"/>
-          <w:i/>
-          <w:iCs/>
-          <w:sz w:val="24"/>
-          <w:szCs w:val="24"/>
-        </w:rPr>
-        <w:t xml:space="preserve">more </w:t>
-      </w:r>
-      <w:r>
-        <w:rPr>
-          <w:rFonts w:ascii="Times New Roman" w:hAnsi="Times New Roman"/>
-          <w:b w:val="false"/>
-          <w:bCs w:val="false"/>
-          <w:i w:val="false"/>
-          <w:iCs w:val="false"/>
-          <w:sz w:val="24"/>
-          <w:szCs w:val="24"/>
-        </w:rPr>
-        <w:t xml:space="preserve">authentic they perceived the speaker to be, </w:t>
-      </w:r>
-      <w:r>
-        <w:rPr>
-          <w:rFonts w:ascii="Times New Roman" w:hAnsi="Times New Roman"/>
-          <w:b w:val="false"/>
-          <w:bCs w:val="false"/>
-          <w:i/>
-          <w:iCs/>
-          <w:sz w:val="24"/>
-          <w:szCs w:val="24"/>
-        </w:rPr>
-        <w:t xml:space="preserve">b </w:t>
-      </w:r>
-      <w:r>
-        <w:rPr>
-          <w:rFonts w:ascii="Times New Roman" w:hAnsi="Times New Roman"/>
-          <w:b w:val="false"/>
-          <w:bCs w:val="false"/>
-          <w:i w:val="false"/>
-          <w:iCs w:val="false"/>
-          <w:sz w:val="24"/>
-          <w:szCs w:val="24"/>
-        </w:rPr>
-        <w:t xml:space="preserve">= .20, </w:t>
-      </w:r>
-      <w:r>
-        <w:rPr>
-          <w:rFonts w:ascii="Times New Roman" w:hAnsi="Times New Roman"/>
-          <w:b w:val="false"/>
-          <w:bCs w:val="false"/>
-          <w:i/>
-          <w:iCs/>
-          <w:sz w:val="24"/>
-          <w:szCs w:val="24"/>
-        </w:rPr>
-        <w:t xml:space="preserve">SE </w:t>
-      </w:r>
-      <w:r>
-        <w:rPr>
-          <w:rFonts w:ascii="Times New Roman" w:hAnsi="Times New Roman"/>
-          <w:b w:val="false"/>
-          <w:bCs w:val="false"/>
-          <w:i w:val="false"/>
-          <w:iCs w:val="false"/>
-          <w:sz w:val="24"/>
-          <w:szCs w:val="24"/>
-        </w:rPr>
-        <w:t xml:space="preserve">= .02, </w:t>
-      </w:r>
-      <w:r>
-        <w:rPr>
-          <w:rFonts w:ascii="Times New Roman" w:hAnsi="Times New Roman"/>
-          <w:b w:val="false"/>
-          <w:bCs w:val="false"/>
-          <w:i/>
-          <w:iCs/>
-          <w:sz w:val="24"/>
-          <w:szCs w:val="24"/>
-        </w:rPr>
-        <w:t>t</w:t>
-      </w:r>
-      <w:r>
-        <w:rPr>
-          <w:rFonts w:ascii="Times New Roman" w:hAnsi="Times New Roman"/>
-          <w:b w:val="false"/>
-          <w:bCs w:val="false"/>
-          <w:i w:val="false"/>
-          <w:iCs w:val="false"/>
-          <w:sz w:val="24"/>
-          <w:szCs w:val="24"/>
-        </w:rPr>
-        <w:t xml:space="preserve">(186.24) = 8.60, </w:t>
-      </w:r>
-      <w:r>
-        <w:rPr>
-          <w:rFonts w:ascii="Times New Roman" w:hAnsi="Times New Roman"/>
-          <w:b w:val="false"/>
-          <w:bCs w:val="false"/>
-          <w:i/>
-          <w:iCs/>
-          <w:sz w:val="24"/>
-          <w:szCs w:val="24"/>
-        </w:rPr>
-        <w:t xml:space="preserve">p </w:t>
-      </w:r>
-      <w:r>
-        <w:rPr>
-          <w:rFonts w:ascii="Times New Roman" w:hAnsi="Times New Roman"/>
-          <w:b w:val="false"/>
-          <w:bCs w:val="false"/>
-          <w:i w:val="false"/>
-          <w:iCs w:val="false"/>
-          <w:sz w:val="24"/>
-          <w:szCs w:val="24"/>
-        </w:rPr>
-        <w:t xml:space="preserve">&lt; .001. </w:t>
+        <w:t xml:space="preserve">&lt; .001; </w:t>
+      </w:r>
+      <w:r>
+        <w:rPr>
+          <w:rFonts w:ascii="Times New Roman" w:hAnsi="Times New Roman"/>
+          <w:b w:val="false"/>
+          <w:bCs w:val="false"/>
+          <w:i w:val="false"/>
+          <w:iCs w:val="false"/>
+          <w:sz w:val="24"/>
+          <w:szCs w:val="24"/>
+        </w:rPr>
+        <w:t>this was the average coefficient across participants (i.e., the fixed effect). There was significant variance among participants (Figure 3); 87% of the participants were estimated to have a positive coefficient between prejudice and authenticity.</w:t>
       </w:r>
     </w:p>
     <w:p>
@@ -6230,9 +6309,7 @@
         <w:spacing w:lineRule="auto" w:line="480" w:before="0" w:after="0"/>
         <w:contextualSpacing/>
         <w:jc w:val="left"/>
-        <w:rPr>
-          <w:rFonts w:ascii="Times New Roman" w:hAnsi="Times New Roman"/>
-        </w:rPr>
+        <w:rPr/>
       </w:pPr>
       <w:r>
         <w:rPr>
@@ -6245,7 +6322,67 @@
           <w:szCs w:val="24"/>
         </w:rPr>
         <w:tab/>
-        <w:t xml:space="preserve">Both prejudice, </w:t>
+        <w:t>T</w:t>
+      </w:r>
+      <w:r>
+        <w:rPr>
+          <w:rFonts w:ascii="Times New Roman" w:hAnsi="Times New Roman"/>
+          <w:b w:val="false"/>
+          <w:bCs w:val="false"/>
+          <w:i w:val="false"/>
+          <w:iCs w:val="false"/>
+          <w:sz w:val="24"/>
+          <w:szCs w:val="24"/>
+        </w:rPr>
+        <w:t xml:space="preserve">he </w:t>
+      </w:r>
+      <w:r>
+        <w:rPr>
+          <w:rFonts w:ascii="Times New Roman" w:hAnsi="Times New Roman"/>
+          <w:b w:val="false"/>
+          <w:bCs w:val="false"/>
+          <w:i/>
+          <w:iCs/>
+          <w:sz w:val="24"/>
+          <w:szCs w:val="24"/>
+        </w:rPr>
+        <w:t xml:space="preserve">more </w:t>
+      </w:r>
+      <w:r>
+        <w:rPr>
+          <w:rFonts w:ascii="Times New Roman" w:hAnsi="Times New Roman"/>
+          <w:b w:val="false"/>
+          <w:bCs w:val="false"/>
+          <w:i w:val="false"/>
+          <w:iCs w:val="false"/>
+          <w:sz w:val="24"/>
+          <w:szCs w:val="24"/>
+        </w:rPr>
+        <w:t xml:space="preserve">that participants thought others had the prejudice (i.e., descriptive normativity), the </w:t>
+      </w:r>
+      <w:r>
+        <w:rPr>
+          <w:rFonts w:ascii="Times New Roman" w:hAnsi="Times New Roman"/>
+          <w:b w:val="false"/>
+          <w:bCs w:val="false"/>
+          <w:i/>
+          <w:iCs/>
+          <w:sz w:val="24"/>
+          <w:szCs w:val="24"/>
+        </w:rPr>
+        <w:t xml:space="preserve">more </w:t>
+      </w:r>
+      <w:r>
+        <w:rPr>
+          <w:rFonts w:ascii="Times New Roman" w:hAnsi="Times New Roman"/>
+          <w:b w:val="false"/>
+          <w:bCs w:val="false"/>
+          <w:i w:val="false"/>
+          <w:iCs w:val="false"/>
+          <w:sz w:val="24"/>
+          <w:szCs w:val="24"/>
+        </w:rPr>
+        <w:t xml:space="preserve">authentic they perceived the speaker to be, </w:t>
       </w:r>
       <w:r>
         <w:rPr>
@@ -6293,6 +6430,126 @@
           <w:sz w:val="24"/>
           <w:szCs w:val="24"/>
         </w:rPr>
+        <w:t xml:space="preserve">= .02, </w:t>
+      </w:r>
+      <w:r>
+        <w:rPr>
+          <w:rFonts w:ascii="Times New Roman" w:hAnsi="Times New Roman"/>
+          <w:b w:val="false"/>
+          <w:bCs w:val="false"/>
+          <w:i/>
+          <w:iCs/>
+          <w:sz w:val="24"/>
+          <w:szCs w:val="24"/>
+        </w:rPr>
+        <w:t>t</w:t>
+      </w:r>
+      <w:r>
+        <w:rPr>
+          <w:rFonts w:ascii="Times New Roman" w:hAnsi="Times New Roman"/>
+          <w:b w:val="false"/>
+          <w:bCs w:val="false"/>
+          <w:i w:val="false"/>
+          <w:iCs w:val="false"/>
+          <w:sz w:val="24"/>
+          <w:szCs w:val="24"/>
+        </w:rPr>
+        <w:t xml:space="preserve">(186.24) = 8.60, </w:t>
+      </w:r>
+      <w:r>
+        <w:rPr>
+          <w:rFonts w:ascii="Times New Roman" w:hAnsi="Times New Roman"/>
+          <w:b w:val="false"/>
+          <w:bCs w:val="false"/>
+          <w:i/>
+          <w:iCs/>
+          <w:sz w:val="24"/>
+          <w:szCs w:val="24"/>
+        </w:rPr>
+        <w:t xml:space="preserve">p </w:t>
+      </w:r>
+      <w:r>
+        <w:rPr>
+          <w:rFonts w:ascii="Times New Roman" w:hAnsi="Times New Roman"/>
+          <w:b w:val="false"/>
+          <w:bCs w:val="false"/>
+          <w:i w:val="false"/>
+          <w:iCs w:val="false"/>
+          <w:sz w:val="24"/>
+          <w:szCs w:val="24"/>
+        </w:rPr>
+        <w:t xml:space="preserve">&lt; .001. </w:t>
+      </w:r>
+      <w:r>
+        <w:rPr>
+          <w:rFonts w:ascii="Times New Roman" w:hAnsi="Times New Roman"/>
+          <w:b w:val="false"/>
+          <w:bCs w:val="false"/>
+          <w:i w:val="false"/>
+          <w:iCs w:val="false"/>
+          <w:sz w:val="24"/>
+          <w:szCs w:val="24"/>
+        </w:rPr>
+        <w:t>In turn, b</w:t>
+      </w:r>
+      <w:r>
+        <w:rPr>
+          <w:rFonts w:ascii="Times New Roman" w:hAnsi="Times New Roman"/>
+          <w:b w:val="false"/>
+          <w:bCs w:val="false"/>
+          <w:i w:val="false"/>
+          <w:iCs w:val="false"/>
+          <w:sz w:val="24"/>
+          <w:szCs w:val="24"/>
+        </w:rPr>
+        <w:t xml:space="preserve">oth prejudice, </w:t>
+      </w:r>
+      <w:r>
+        <w:rPr>
+          <w:rFonts w:ascii="Times New Roman" w:hAnsi="Times New Roman"/>
+          <w:b w:val="false"/>
+          <w:bCs w:val="false"/>
+          <w:i/>
+          <w:iCs/>
+          <w:sz w:val="24"/>
+          <w:szCs w:val="24"/>
+        </w:rPr>
+        <w:t xml:space="preserve">b </w:t>
+      </w:r>
+      <w:r>
+        <w:rPr>
+          <w:rFonts w:ascii="Times New Roman" w:hAnsi="Times New Roman"/>
+          <w:b w:val="false"/>
+          <w:bCs w:val="false"/>
+          <w:i w:val="false"/>
+          <w:iCs w:val="false"/>
+          <w:sz w:val="24"/>
+          <w:szCs w:val="24"/>
+        </w:rPr>
+        <w:t xml:space="preserve">= .20, </w:t>
+      </w:r>
+      <w:r>
+        <w:rPr>
+          <w:rFonts w:ascii="Times New Roman" w:hAnsi="Times New Roman"/>
+          <w:b w:val="false"/>
+          <w:bCs w:val="false"/>
+          <w:i/>
+          <w:iCs/>
+          <w:sz w:val="24"/>
+          <w:szCs w:val="24"/>
+        </w:rPr>
+        <w:t xml:space="preserve">SE </w:t>
+      </w:r>
+      <w:r>
+        <w:rPr>
+          <w:rFonts w:ascii="Times New Roman" w:hAnsi="Times New Roman"/>
+          <w:b w:val="false"/>
+          <w:bCs w:val="false"/>
+          <w:i w:val="false"/>
+          <w:iCs w:val="false"/>
+          <w:sz w:val="24"/>
+          <w:szCs w:val="24"/>
+        </w:rPr>
         <w:t xml:space="preserve">= .03, </w:t>
       </w:r>
       <w:r>
@@ -6437,7 +6694,19 @@
           <w:sz w:val="24"/>
           <w:szCs w:val="24"/>
         </w:rPr>
-        <w:t>&lt; .001, were significant predictors on perceived authenticity when considered in a regression equation simultaneously.</w:t>
+        <w:t xml:space="preserve">&lt; .001, were significant predictors on perceived authenticity when considered in a regression equation simultaneously </w:t>
+      </w:r>
+      <w:r>
+        <w:rPr>
+          <w:rFonts w:ascii="Times New Roman" w:hAnsi="Times New Roman"/>
+          <w:b w:val="false"/>
+          <w:bCs w:val="false"/>
+          <w:i w:val="false"/>
+          <w:iCs w:val="false"/>
+          <w:sz w:val="24"/>
+          <w:szCs w:val="24"/>
+        </w:rPr>
+        <w:t>(these are again the average coefficients across participants, as are the rest of the coefficients reported in this section). This chain of relationships supports H3: Prejudice positively predicts perceived descriptive normativity, which in turn positively predicts to perceived authenticity.</w:t>
       </w:r>
     </w:p>
     <w:p>
@@ -6447,9 +6716,7 @@
         <w:spacing w:lineRule="auto" w:line="480" w:before="0" w:after="0"/>
         <w:contextualSpacing/>
         <w:jc w:val="left"/>
-        <w:rPr>
-          <w:rFonts w:ascii="Times New Roman" w:hAnsi="Times New Roman"/>
-        </w:rPr>
+        <w:rPr/>
       </w:pPr>
       <w:r>
         <w:rPr>
@@ -6485,7 +6752,31 @@
           <w:sz w:val="24"/>
           <w:szCs w:val="24"/>
         </w:rPr>
-        <w:t>I tested if the relationship between prejudice and perceived authenticity was moderated by perceived prescriptive normativity. I regressed perceived authenticity on prejudice, prescriptive normativity, and the interaction between the two. All coefficients were allowed to vary by individual (i.e., each were estimated as a random effect).</w:t>
+        <w:t xml:space="preserve">I tested if the relationship between prejudice and perceived authenticity was moderated by perceived prescriptive normativity. I regressed perceived authenticity on prejudice, prescriptive normativity, and the interaction between the two. All coefficients were allowed to vary by individual (i.e., each were estimated </w:t>
+      </w:r>
+      <w:r>
+        <w:rPr>
+          <w:rFonts w:ascii="Times New Roman" w:hAnsi="Times New Roman"/>
+          <w:b w:val="false"/>
+          <w:bCs w:val="false"/>
+          <w:i w:val="false"/>
+          <w:iCs w:val="false"/>
+          <w:sz w:val="24"/>
+          <w:szCs w:val="24"/>
+        </w:rPr>
+        <w:t>with random effects</w:t>
+      </w:r>
+      <w:r>
+        <w:rPr>
+          <w:rFonts w:ascii="Times New Roman" w:hAnsi="Times New Roman"/>
+          <w:b w:val="false"/>
+          <w:bCs w:val="false"/>
+          <w:i w:val="false"/>
+          <w:iCs w:val="false"/>
+          <w:sz w:val="24"/>
+          <w:szCs w:val="24"/>
+        </w:rPr>
+        <w:t>).</w:t>
       </w:r>
     </w:p>
     <w:p>
@@ -6495,9 +6786,7 @@
         <w:spacing w:lineRule="auto" w:line="480" w:before="0" w:after="0"/>
         <w:contextualSpacing/>
         <w:jc w:val="left"/>
-        <w:rPr>
-          <w:rFonts w:ascii="Times New Roman" w:hAnsi="Times New Roman"/>
-        </w:rPr>
+        <w:rPr/>
       </w:pPr>
       <w:r>
         <w:rPr>
@@ -6822,7 +7111,19 @@
           <w:sz w:val="24"/>
           <w:szCs w:val="24"/>
         </w:rPr>
-        <w:t>&lt; .001 (Figure 4).</w:t>
+        <w:t xml:space="preserve">&lt; .001 (Figure 4). </w:t>
+      </w:r>
+      <w:r>
+        <w:rPr>
+          <w:rFonts w:ascii="Times New Roman" w:hAnsi="Times New Roman"/>
+          <w:b w:val="false"/>
+          <w:bCs w:val="false"/>
+          <w:i w:val="false"/>
+          <w:iCs w:val="false"/>
+          <w:sz w:val="24"/>
+          <w:szCs w:val="24"/>
+        </w:rPr>
+        <w:t>This pattern of simple slopes supports H4: The positive relationship between prejudice and perceived authenticity was stronger when participants believed prescriptive norms proscribed the expression of that prejudice.</w:t>
       </w:r>
     </w:p>
     <w:p>
@@ -6858,9 +7159,7 @@
         <w:spacing w:lineRule="auto" w:line="480" w:before="0" w:after="0"/>
         <w:contextualSpacing/>
         <w:jc w:val="left"/>
-        <w:rPr>
-          <w:rFonts w:ascii="Times New Roman" w:hAnsi="Times New Roman"/>
-        </w:rPr>
+        <w:rPr/>
       </w:pPr>
       <w:r>
         <w:rPr>
@@ -6884,7 +7183,55 @@
           <w:sz w:val="24"/>
           <w:szCs w:val="24"/>
         </w:rPr>
-        <w:t>Prejudice predicted greater perceived authenticity of people expressing that same prejudice, again providing support for my first hypothesis. The social projection account received suggestive support, as well: The more participants reported a prejudice, the more they perceived others to share that same prejudice; in turn, this perception of descriptive normativity predicted participants perceiving the expression of prejudice as more authentic. A notable shortcoming of this cross-sectional approach, however, is that no compelling causal claims can be made between descriptive normativity and perceived authenticity (e.g., Bullock, Green, &amp; Ha, 2010; Holland, 1988; Imai, Keele, &amp; Tingley, 2010; Ten Have &amp; Joffe, 2010). This limitation is addressed in the subsequent study, Study 4, by manipulating descriptive normativity.</w:t>
+        <w:t xml:space="preserve">Prejudice predicted greater perceived authenticity of people expressing that same prejudice, again providing support </w:t>
+      </w:r>
+      <w:r>
+        <w:rPr>
+          <w:rFonts w:ascii="Times New Roman" w:hAnsi="Times New Roman"/>
+          <w:b w:val="false"/>
+          <w:bCs w:val="false"/>
+          <w:i w:val="false"/>
+          <w:iCs w:val="false"/>
+          <w:sz w:val="24"/>
+          <w:szCs w:val="24"/>
+        </w:rPr>
+        <w:t>for H1</w:t>
+      </w:r>
+      <w:r>
+        <w:rPr>
+          <w:rFonts w:ascii="Times New Roman" w:hAnsi="Times New Roman"/>
+          <w:b w:val="false"/>
+          <w:bCs w:val="false"/>
+          <w:i w:val="false"/>
+          <w:iCs w:val="false"/>
+          <w:sz w:val="24"/>
+          <w:szCs w:val="24"/>
+        </w:rPr>
+        <w:t xml:space="preserve">. The social projection account </w:t>
+      </w:r>
+      <w:r>
+        <w:rPr>
+          <w:rFonts w:ascii="Times New Roman" w:hAnsi="Times New Roman"/>
+          <w:b w:val="false"/>
+          <w:bCs w:val="false"/>
+          <w:i w:val="false"/>
+          <w:iCs w:val="false"/>
+          <w:sz w:val="24"/>
+          <w:szCs w:val="24"/>
+        </w:rPr>
+        <w:t xml:space="preserve">(H3) </w:t>
+      </w:r>
+      <w:r>
+        <w:rPr>
+          <w:rFonts w:ascii="Times New Roman" w:hAnsi="Times New Roman"/>
+          <w:b w:val="false"/>
+          <w:bCs w:val="false"/>
+          <w:i w:val="false"/>
+          <w:iCs w:val="false"/>
+          <w:sz w:val="24"/>
+          <w:szCs w:val="24"/>
+        </w:rPr>
+        <w:t>received suggestive support, as well: The more participants reported a prejudice, the more they perceived others to share that same prejudice; in turn, this perception of descriptive normativity predicted participants perceiving the expression of prejudice as more authentic. A notable shortcoming of this cross-sectional approach, however, is that no compelling causal claims can be made between descriptive normativity and perceived authenticity (e.g., Bullock, Green, &amp; Ha, 2010; Holland, 1988; Imai, Keele, &amp; Tingley, 2010; Ten Have &amp; Joffe, 2010). This limitation is addressed in the subsequent study, Study 4, by manipulating descriptive normativity.</w:t>
       </w:r>
     </w:p>
     <w:p>
@@ -6909,7 +7256,31 @@
           <w:szCs w:val="24"/>
         </w:rPr>
         <w:tab/>
-        <w:t>The data also supported the prescriptive norms account: The less prescriptively normative one perceived the prejudice to be, the greater was the relationship between prejudice and perceived authenticity. Studies 5 and 6 aim to experimentally test this account by manipulating prescriptive normativity directly.</w:t>
+        <w:t xml:space="preserve">The data also supported the prescriptive norms </w:t>
+      </w:r>
+      <w:r>
+        <w:rPr>
+          <w:rFonts w:ascii="Times New Roman" w:hAnsi="Times New Roman"/>
+          <w:b w:val="false"/>
+          <w:bCs w:val="false"/>
+          <w:i w:val="false"/>
+          <w:iCs w:val="false"/>
+          <w:sz w:val="24"/>
+          <w:szCs w:val="24"/>
+        </w:rPr>
+        <w:t xml:space="preserve">(H4) </w:t>
+      </w:r>
+      <w:r>
+        <w:rPr>
+          <w:rFonts w:ascii="Times New Roman" w:hAnsi="Times New Roman"/>
+          <w:b w:val="false"/>
+          <w:bCs w:val="false"/>
+          <w:i w:val="false"/>
+          <w:iCs w:val="false"/>
+          <w:sz w:val="24"/>
+          <w:szCs w:val="24"/>
+        </w:rPr>
+        <w:t>account: The less prescriptively normative one perceived the prejudice to be, the greater was the relationship between prejudice and perceived authenticity. Studies 5 and 6 aim to experimentally test this account by manipulating prescriptive normativity directly.</w:t>
       </w:r>
     </w:p>
     <w:p>
@@ -6943,9 +7314,7 @@
         <w:spacing w:lineRule="auto" w:line="480" w:before="0" w:after="0"/>
         <w:contextualSpacing/>
         <w:jc w:val="left"/>
-        <w:rPr>
-          <w:rFonts w:ascii="Times New Roman" w:hAnsi="Times New Roman"/>
-        </w:rPr>
+        <w:rPr/>
       </w:pPr>
       <w:r>
         <w:rPr>
@@ -6958,7 +7327,55 @@
           <w:szCs w:val="24"/>
         </w:rPr>
         <w:tab/>
-        <w:t xml:space="preserve">I addressed the Study 3 limitations that prevent one from drawing causal support for the social projection account (i.e., hypothesis three). I experimentally tested this hypothesis by manipulating perceived descriptive norms and measuring their effect on perceived authenticity of prejudiced statements. In line with this cognitive account, I predicted that participants would find the prejudiced statements to be </w:t>
+        <w:t>I addressed the Study 3 limitations that prevent one from drawing causal support for the social projection account (</w:t>
+      </w:r>
+      <w:r>
+        <w:rPr>
+          <w:rFonts w:ascii="Times New Roman" w:hAnsi="Times New Roman"/>
+          <w:b w:val="false"/>
+          <w:bCs w:val="false"/>
+          <w:i w:val="false"/>
+          <w:iCs w:val="false"/>
+          <w:sz w:val="24"/>
+          <w:szCs w:val="24"/>
+        </w:rPr>
+        <w:t>H3</w:t>
+      </w:r>
+      <w:r>
+        <w:rPr>
+          <w:rFonts w:ascii="Times New Roman" w:hAnsi="Times New Roman"/>
+          <w:b w:val="false"/>
+          <w:bCs w:val="false"/>
+          <w:i w:val="false"/>
+          <w:iCs w:val="false"/>
+          <w:sz w:val="24"/>
+          <w:szCs w:val="24"/>
+        </w:rPr>
+        <w:t xml:space="preserve">). I experimentally tested </w:t>
+      </w:r>
+      <w:r>
+        <w:rPr>
+          <w:rFonts w:ascii="Times New Roman" w:hAnsi="Times New Roman"/>
+          <w:b w:val="false"/>
+          <w:bCs w:val="false"/>
+          <w:i w:val="false"/>
+          <w:iCs w:val="false"/>
+          <w:sz w:val="24"/>
+          <w:szCs w:val="24"/>
+        </w:rPr>
+        <w:t>H3</w:t>
+      </w:r>
+      <w:r>
+        <w:rPr>
+          <w:rFonts w:ascii="Times New Roman" w:hAnsi="Times New Roman"/>
+          <w:b w:val="false"/>
+          <w:bCs w:val="false"/>
+          <w:i w:val="false"/>
+          <w:iCs w:val="false"/>
+          <w:sz w:val="24"/>
+          <w:szCs w:val="24"/>
+        </w:rPr>
+        <w:t xml:space="preserve"> by manipulating perceived descriptive norms and measuring their effect on perceived authenticity of prejudiced statements. In line with this cognitive account, I predicted that participants would find the prejudiced statements to be </w:t>
       </w:r>
       <w:r>
         <w:rPr>
@@ -7040,9 +7457,7 @@
         <w:spacing w:lineRule="auto" w:line="480" w:before="0" w:after="0"/>
         <w:contextualSpacing/>
         <w:jc w:val="left"/>
-        <w:rPr>
-          <w:rFonts w:ascii="Times New Roman" w:hAnsi="Times New Roman"/>
-        </w:rPr>
+        <w:rPr/>
       </w:pPr>
       <w:r>
         <w:rPr>
@@ -7066,7 +7481,103 @@
           <w:sz w:val="24"/>
           <w:szCs w:val="24"/>
         </w:rPr>
-        <w:t xml:space="preserve">I recruited 210 participants from MTurk to participate in a “survey on perceiving other peoples’ attitudes.” The specific prejudice I consider in this study is prejudice against transgender people. To determine the needed sample size, I calculated the zero-order correlation from Study 3 between perceived descriptive normativity of prejudice against transgender people and perceived authenticity of a prejudiced statement toward transgender people, </w:t>
+        <w:t>I recruited 210 participants from MTurk to participate in a “survey on perceiving other peoples’ attitudes.” The specific prejudice consider</w:t>
+      </w:r>
+      <w:r>
+        <w:rPr>
+          <w:rFonts w:ascii="Times New Roman" w:hAnsi="Times New Roman"/>
+          <w:b w:val="false"/>
+          <w:bCs w:val="false"/>
+          <w:i w:val="false"/>
+          <w:iCs w:val="false"/>
+          <w:sz w:val="24"/>
+          <w:szCs w:val="24"/>
+        </w:rPr>
+        <w:t>ed</w:t>
+      </w:r>
+      <w:r>
+        <w:rPr>
+          <w:rFonts w:ascii="Times New Roman" w:hAnsi="Times New Roman"/>
+          <w:b w:val="false"/>
+          <w:bCs w:val="false"/>
+          <w:i w:val="false"/>
+          <w:iCs w:val="false"/>
+          <w:sz w:val="24"/>
+          <w:szCs w:val="24"/>
+        </w:rPr>
+        <w:t xml:space="preserve"> in this study is </w:t>
+      </w:r>
+      <w:r>
+        <w:rPr>
+          <w:rFonts w:ascii="Times New Roman" w:hAnsi="Times New Roman"/>
+          <w:b w:val="false"/>
+          <w:bCs w:val="false"/>
+          <w:i w:val="false"/>
+          <w:iCs w:val="false"/>
+          <w:sz w:val="24"/>
+          <w:szCs w:val="24"/>
+        </w:rPr>
+        <w:t>that</w:t>
+      </w:r>
+      <w:r>
+        <w:rPr>
+          <w:rFonts w:ascii="Times New Roman" w:hAnsi="Times New Roman"/>
+          <w:b w:val="false"/>
+          <w:bCs w:val="false"/>
+          <w:i w:val="false"/>
+          <w:iCs w:val="false"/>
+          <w:sz w:val="24"/>
+          <w:szCs w:val="24"/>
+        </w:rPr>
+        <w:t xml:space="preserve"> against transgender people; </w:t>
+      </w:r>
+      <w:r>
+        <w:rPr>
+          <w:rFonts w:ascii="Times New Roman" w:hAnsi="Times New Roman"/>
+          <w:b w:val="false"/>
+          <w:bCs w:val="false"/>
+          <w:i w:val="false"/>
+          <w:iCs w:val="false"/>
+          <w:sz w:val="24"/>
+          <w:szCs w:val="24"/>
+        </w:rPr>
+        <w:t>t</w:t>
+      </w:r>
+      <w:r>
+        <w:rPr>
+          <w:rFonts w:ascii="Times New Roman" w:hAnsi="Times New Roman"/>
+          <w:b w:val="false"/>
+          <w:bCs w:val="false"/>
+          <w:i w:val="false"/>
+          <w:iCs w:val="false"/>
+          <w:sz w:val="24"/>
+          <w:szCs w:val="24"/>
+        </w:rPr>
+        <w:t xml:space="preserve">o determine the needed sample size, I calculated the zero-order correlation </w:t>
+      </w:r>
+      <w:r>
+        <w:rPr>
+          <w:rFonts w:ascii="Times New Roman" w:hAnsi="Times New Roman"/>
+          <w:b w:val="false"/>
+          <w:bCs w:val="false"/>
+          <w:i w:val="false"/>
+          <w:iCs w:val="false"/>
+          <w:sz w:val="24"/>
+          <w:szCs w:val="24"/>
+        </w:rPr>
+        <w:t>in</w:t>
+      </w:r>
+      <w:r>
+        <w:rPr>
+          <w:rFonts w:ascii="Times New Roman" w:hAnsi="Times New Roman"/>
+          <w:b w:val="false"/>
+          <w:bCs w:val="false"/>
+          <w:i w:val="false"/>
+          <w:iCs w:val="false"/>
+          <w:sz w:val="24"/>
+          <w:szCs w:val="24"/>
+        </w:rPr>
+        <w:t xml:space="preserve"> Study 3 between perceived descriptive normativity of prejudice against transgender people and perceived authenticity of a prejudiced statement toward transgender people, </w:t>
       </w:r>
       <w:r>
         <w:rPr>
@@ -7114,7 +7625,31 @@
           <w:sz w:val="24"/>
           <w:szCs w:val="24"/>
         </w:rPr>
-        <w:t>= .45. I recruited enough participants to achieve 90% power at this effect size. A total of 211 people participated. Participants’ ages ranged from 18 to 71 (</w:t>
+        <w:t xml:space="preserve">= .45, </w:t>
+      </w:r>
+      <w:r>
+        <w:rPr>
+          <w:rFonts w:ascii="Times New Roman" w:hAnsi="Times New Roman"/>
+          <w:b w:val="false"/>
+          <w:bCs w:val="false"/>
+          <w:i w:val="false"/>
+          <w:iCs w:val="false"/>
+          <w:sz w:val="24"/>
+          <w:szCs w:val="24"/>
+        </w:rPr>
+        <w:t>and</w:t>
+      </w:r>
+      <w:r>
+        <w:rPr>
+          <w:rFonts w:ascii="Times New Roman" w:hAnsi="Times New Roman"/>
+          <w:b w:val="false"/>
+          <w:bCs w:val="false"/>
+          <w:i w:val="false"/>
+          <w:iCs w:val="false"/>
+          <w:sz w:val="24"/>
+          <w:szCs w:val="24"/>
+        </w:rPr>
+        <w:t xml:space="preserve"> I recruited enough participants to achieve 90% power at this effect size. A total of 211 people participated. Participants’ ages ranged from 18 to 71 (</w:t>
       </w:r>
       <w:r>
         <w:rPr>
@@ -7372,9 +7907,7 @@
         <w:spacing w:lineRule="auto" w:line="480" w:before="0" w:after="0"/>
         <w:contextualSpacing/>
         <w:jc w:val="left"/>
-        <w:rPr>
-          <w:rFonts w:ascii="Times New Roman" w:hAnsi="Times New Roman"/>
-        </w:rPr>
+        <w:rPr/>
       </w:pPr>
       <w:r>
         <w:rPr>
@@ -7398,7 +7931,31 @@
           <w:sz w:val="24"/>
           <w:szCs w:val="24"/>
         </w:rPr>
-        <w:t>Participants in the high norm condition (</w:t>
+        <w:t xml:space="preserve">Participants in the high </w:t>
+      </w:r>
+      <w:r>
+        <w:rPr>
+          <w:rFonts w:ascii="Times New Roman" w:hAnsi="Times New Roman"/>
+          <w:b w:val="false"/>
+          <w:bCs w:val="false"/>
+          <w:i w:val="false"/>
+          <w:iCs w:val="false"/>
+          <w:sz w:val="24"/>
+          <w:szCs w:val="24"/>
+        </w:rPr>
+        <w:t xml:space="preserve">descriptive </w:t>
+      </w:r>
+      <w:r>
+        <w:rPr>
+          <w:rFonts w:ascii="Times New Roman" w:hAnsi="Times New Roman"/>
+          <w:b w:val="false"/>
+          <w:bCs w:val="false"/>
+          <w:i w:val="false"/>
+          <w:iCs w:val="false"/>
+          <w:sz w:val="24"/>
+          <w:szCs w:val="24"/>
+        </w:rPr>
+        <w:t>norm condition (</w:t>
       </w:r>
       <w:r>
         <w:rPr>
@@ -7446,7 +8003,31 @@
           <w:sz w:val="24"/>
           <w:szCs w:val="24"/>
         </w:rPr>
-        <w:t>= 20.50) perceived the descriptive normativity of anti-transgender prejudice to be higher than those in the low norm condition (</w:t>
+        <w:t xml:space="preserve">= 20.50) </w:t>
+      </w:r>
+      <w:r>
+        <w:rPr>
+          <w:rFonts w:ascii="Times New Roman" w:hAnsi="Times New Roman"/>
+          <w:b w:val="false"/>
+          <w:bCs w:val="false"/>
+          <w:i w:val="false"/>
+          <w:iCs w:val="false"/>
+          <w:sz w:val="24"/>
+          <w:szCs w:val="24"/>
+        </w:rPr>
+        <w:t>believed a larger percentage of MTurkers to be prejudiced against transgender people than those in the low norm condition</w:t>
+      </w:r>
+      <w:r>
+        <w:rPr>
+          <w:rFonts w:ascii="Times New Roman" w:hAnsi="Times New Roman"/>
+          <w:b w:val="false"/>
+          <w:bCs w:val="false"/>
+          <w:i w:val="false"/>
+          <w:iCs w:val="false"/>
+          <w:sz w:val="24"/>
+          <w:szCs w:val="24"/>
+        </w:rPr>
+        <w:t xml:space="preserve"> (</w:t>
       </w:r>
       <w:r>
         <w:rPr>
@@ -7566,247 +8147,7 @@
           <w:sz w:val="24"/>
           <w:szCs w:val="24"/>
         </w:rPr>
-        <w:t>= 1.30 [1.01, 1.60]; the manipulation accomplished what it was intended to do. However, the high norm condition (</w:t>
-      </w:r>
-      <w:r>
-        <w:rPr>
-          <w:rFonts w:ascii="Times New Roman" w:hAnsi="Times New Roman"/>
-          <w:b w:val="false"/>
-          <w:bCs w:val="false"/>
-          <w:i/>
-          <w:iCs/>
-          <w:sz w:val="24"/>
-          <w:szCs w:val="24"/>
-        </w:rPr>
-        <w:t xml:space="preserve">M </w:t>
-      </w:r>
-      <w:r>
-        <w:rPr>
-          <w:rFonts w:ascii="Times New Roman" w:hAnsi="Times New Roman"/>
-          <w:b w:val="false"/>
-          <w:bCs w:val="false"/>
-          <w:i w:val="false"/>
-          <w:iCs w:val="false"/>
-          <w:sz w:val="24"/>
-          <w:szCs w:val="24"/>
-        </w:rPr>
-        <w:t xml:space="preserve">= 5.25, </w:t>
-      </w:r>
-      <w:r>
-        <w:rPr>
-          <w:rFonts w:ascii="Times New Roman" w:hAnsi="Times New Roman"/>
-          <w:b w:val="false"/>
-          <w:bCs w:val="false"/>
-          <w:i/>
-          <w:iCs/>
-          <w:sz w:val="24"/>
-          <w:szCs w:val="24"/>
-        </w:rPr>
-        <w:t xml:space="preserve">SD </w:t>
-      </w:r>
-      <w:r>
-        <w:rPr>
-          <w:rFonts w:ascii="Times New Roman" w:hAnsi="Times New Roman"/>
-          <w:b w:val="false"/>
-          <w:bCs w:val="false"/>
-          <w:i w:val="false"/>
-          <w:iCs w:val="false"/>
-          <w:sz w:val="24"/>
-          <w:szCs w:val="24"/>
-        </w:rPr>
-        <w:t xml:space="preserve">= 1.39) did </w:t>
-      </w:r>
-      <w:r>
-        <w:rPr>
-          <w:rFonts w:ascii="Times New Roman" w:hAnsi="Times New Roman"/>
-          <w:b w:val="false"/>
-          <w:bCs w:val="false"/>
-          <w:i/>
-          <w:iCs/>
-          <w:sz w:val="24"/>
-          <w:szCs w:val="24"/>
-        </w:rPr>
-        <w:t xml:space="preserve">not </w:t>
-      </w:r>
-      <w:r>
-        <w:rPr>
-          <w:rFonts w:ascii="Times New Roman" w:hAnsi="Times New Roman"/>
-          <w:b w:val="false"/>
-          <w:bCs w:val="false"/>
-          <w:i w:val="false"/>
-          <w:iCs w:val="false"/>
-          <w:sz w:val="24"/>
-          <w:szCs w:val="24"/>
-        </w:rPr>
-        <w:t>lead to significantly higher perceptions of authenticity (</w:t>
-      </w:r>
-      <w:r>
-        <w:rPr>
-          <w:rFonts w:ascii="Times New Roman" w:hAnsi="Times New Roman"/>
-          <w:b w:val="false"/>
-          <w:bCs w:val="false"/>
-          <w:i/>
-          <w:iCs/>
-          <w:sz w:val="24"/>
-          <w:szCs w:val="24"/>
-        </w:rPr>
-        <w:t xml:space="preserve">M </w:t>
-      </w:r>
-      <w:r>
-        <w:rPr>
-          <w:rFonts w:ascii="Times New Roman" w:hAnsi="Times New Roman"/>
-          <w:b w:val="false"/>
-          <w:bCs w:val="false"/>
-          <w:i w:val="false"/>
-          <w:iCs w:val="false"/>
-          <w:sz w:val="24"/>
-          <w:szCs w:val="24"/>
-        </w:rPr>
-        <w:t xml:space="preserve">= 5.01, </w:t>
-      </w:r>
-      <w:r>
-        <w:rPr>
-          <w:rFonts w:ascii="Times New Roman" w:hAnsi="Times New Roman"/>
-          <w:b w:val="false"/>
-          <w:bCs w:val="false"/>
-          <w:i/>
-          <w:iCs/>
-          <w:sz w:val="24"/>
-          <w:szCs w:val="24"/>
-        </w:rPr>
-        <w:t xml:space="preserve">SD </w:t>
-      </w:r>
-      <w:r>
-        <w:rPr>
-          <w:rFonts w:ascii="Times New Roman" w:hAnsi="Times New Roman"/>
-          <w:b w:val="false"/>
-          <w:bCs w:val="false"/>
-          <w:i w:val="false"/>
-          <w:iCs w:val="false"/>
-          <w:sz w:val="24"/>
-          <w:szCs w:val="24"/>
-        </w:rPr>
-        <w:t xml:space="preserve">= 1.46), </w:t>
-      </w:r>
-      <w:r>
-        <w:rPr>
-          <w:rFonts w:ascii="Times New Roman" w:hAnsi="Times New Roman"/>
-          <w:b w:val="false"/>
-          <w:bCs w:val="false"/>
-          <w:i/>
-          <w:iCs/>
-          <w:sz w:val="24"/>
-          <w:szCs w:val="24"/>
-        </w:rPr>
-        <w:t>t</w:t>
-      </w:r>
-      <w:r>
-        <w:rPr>
-          <w:rFonts w:ascii="Times New Roman" w:hAnsi="Times New Roman"/>
-          <w:b w:val="false"/>
-          <w:bCs w:val="false"/>
-          <w:i w:val="false"/>
-          <w:iCs w:val="false"/>
-          <w:sz w:val="24"/>
-          <w:szCs w:val="24"/>
-        </w:rPr>
-        <w:t xml:space="preserve">(209) = 1.23, </w:t>
-      </w:r>
-      <w:r>
-        <w:rPr>
-          <w:rFonts w:ascii="Times New Roman" w:hAnsi="Times New Roman"/>
-          <w:b w:val="false"/>
-          <w:bCs w:val="false"/>
-          <w:i/>
-          <w:iCs/>
-          <w:sz w:val="24"/>
-          <w:szCs w:val="24"/>
-        </w:rPr>
-        <w:t xml:space="preserve">p </w:t>
-      </w:r>
-      <w:r>
-        <w:rPr>
-          <w:rFonts w:ascii="Times New Roman" w:hAnsi="Times New Roman"/>
-          <w:b w:val="false"/>
-          <w:bCs w:val="false"/>
-          <w:i w:val="false"/>
-          <w:iCs w:val="false"/>
-          <w:sz w:val="24"/>
-          <w:szCs w:val="24"/>
-        </w:rPr>
-        <w:t xml:space="preserve">= .221, </w:t>
-      </w:r>
-      <w:r>
-        <w:rPr>
-          <w:rFonts w:ascii="Times New Roman" w:hAnsi="Times New Roman"/>
-          <w:b w:val="false"/>
-          <w:bCs w:val="false"/>
-          <w:i/>
-          <w:iCs/>
-          <w:sz w:val="24"/>
-          <w:szCs w:val="24"/>
-        </w:rPr>
-        <w:t xml:space="preserve">d </w:t>
-      </w:r>
-      <w:r>
-        <w:rPr>
-          <w:rFonts w:ascii="Times New Roman" w:hAnsi="Times New Roman"/>
-          <w:b w:val="false"/>
-          <w:bCs w:val="false"/>
-          <w:i w:val="false"/>
-          <w:iCs w:val="false"/>
-          <w:sz w:val="24"/>
-          <w:szCs w:val="24"/>
-        </w:rPr>
-        <w:t xml:space="preserve">= .17 [-.10, .44] (Figure 5). The measure of perceived descriptive normativity did not correlate with perceived authenticity, either, </w:t>
-      </w:r>
-      <w:r>
-        <w:rPr>
-          <w:rFonts w:ascii="Times New Roman" w:hAnsi="Times New Roman"/>
-          <w:b w:val="false"/>
-          <w:bCs w:val="false"/>
-          <w:i/>
-          <w:iCs/>
-          <w:sz w:val="24"/>
-          <w:szCs w:val="24"/>
-        </w:rPr>
-        <w:t xml:space="preserve">r </w:t>
-      </w:r>
-      <w:r>
-        <w:rPr>
-          <w:rFonts w:ascii="Times New Roman" w:hAnsi="Times New Roman"/>
-          <w:b w:val="false"/>
-          <w:bCs w:val="false"/>
-          <w:i w:val="false"/>
-          <w:iCs w:val="false"/>
-          <w:sz w:val="24"/>
-          <w:szCs w:val="24"/>
-        </w:rPr>
-        <w:t xml:space="preserve">= .08, </w:t>
-      </w:r>
-      <w:r>
-        <w:rPr>
-          <w:rFonts w:ascii="Times New Roman" w:hAnsi="Times New Roman"/>
-          <w:b w:val="false"/>
-          <w:bCs w:val="false"/>
-          <w:i/>
-          <w:iCs/>
-          <w:sz w:val="24"/>
-          <w:szCs w:val="24"/>
-        </w:rPr>
-        <w:t xml:space="preserve">p </w:t>
-      </w:r>
-      <w:r>
-        <w:rPr>
-          <w:rFonts w:ascii="Times New Roman" w:hAnsi="Times New Roman"/>
-          <w:b w:val="false"/>
-          <w:bCs w:val="false"/>
-          <w:i w:val="false"/>
-          <w:iCs w:val="false"/>
-          <w:sz w:val="24"/>
-          <w:szCs w:val="24"/>
-        </w:rPr>
-        <w:t>= .227.</w:t>
+        <w:t xml:space="preserve">= 1.30 [1.01, 1.60]; the manipulation accomplished what it was intended to do. </w:t>
       </w:r>
     </w:p>
     <w:p>
@@ -7816,23 +8157,344 @@
         <w:spacing w:lineRule="auto" w:line="480" w:before="0" w:after="0"/>
         <w:contextualSpacing/>
         <w:jc w:val="left"/>
-        <w:rPr>
-          <w:b/>
-          <w:b/>
-          <w:bCs/>
-        </w:rPr>
+        <w:rPr/>
       </w:pPr>
       <w:r>
         <w:rPr>
           <w:rFonts w:ascii="Times New Roman" w:hAnsi="Times New Roman"/>
-          <w:b/>
-          <w:bCs/>
-          <w:i w:val="false"/>
-          <w:iCs w:val="false"/>
-          <w:sz w:val="24"/>
-          <w:szCs w:val="24"/>
-        </w:rPr>
-        <w:t>Discussion</w:t>
+          <w:b w:val="false"/>
+          <w:bCs w:val="false"/>
+          <w:i w:val="false"/>
+          <w:iCs w:val="false"/>
+          <w:sz w:val="24"/>
+          <w:szCs w:val="24"/>
+        </w:rPr>
+        <w:tab/>
+        <w:t xml:space="preserve">However, </w:t>
+      </w:r>
+      <w:r>
+        <w:rPr>
+          <w:rFonts w:ascii="Times New Roman" w:hAnsi="Times New Roman"/>
+          <w:b w:val="false"/>
+          <w:bCs w:val="false"/>
+          <w:i w:val="false"/>
+          <w:iCs w:val="false"/>
+          <w:sz w:val="24"/>
+          <w:szCs w:val="24"/>
+        </w:rPr>
+        <w:t xml:space="preserve">participants in </w:t>
+      </w:r>
+      <w:r>
+        <w:rPr>
+          <w:rFonts w:ascii="Times New Roman" w:hAnsi="Times New Roman"/>
+          <w:b w:val="false"/>
+          <w:bCs w:val="false"/>
+          <w:i w:val="false"/>
+          <w:iCs w:val="false"/>
+          <w:sz w:val="24"/>
+          <w:szCs w:val="24"/>
+        </w:rPr>
+        <w:t xml:space="preserve">the high </w:t>
+      </w:r>
+      <w:r>
+        <w:rPr>
+          <w:rFonts w:ascii="Times New Roman" w:hAnsi="Times New Roman"/>
+          <w:b w:val="false"/>
+          <w:bCs w:val="false"/>
+          <w:i w:val="false"/>
+          <w:iCs w:val="false"/>
+          <w:sz w:val="24"/>
+          <w:szCs w:val="24"/>
+        </w:rPr>
+        <w:t xml:space="preserve">descriptive </w:t>
+      </w:r>
+      <w:r>
+        <w:rPr>
+          <w:rFonts w:ascii="Times New Roman" w:hAnsi="Times New Roman"/>
+          <w:b w:val="false"/>
+          <w:bCs w:val="false"/>
+          <w:i w:val="false"/>
+          <w:iCs w:val="false"/>
+          <w:sz w:val="24"/>
+          <w:szCs w:val="24"/>
+        </w:rPr>
+        <w:t>norm condition (</w:t>
+      </w:r>
+      <w:r>
+        <w:rPr>
+          <w:rFonts w:ascii="Times New Roman" w:hAnsi="Times New Roman"/>
+          <w:b w:val="false"/>
+          <w:bCs w:val="false"/>
+          <w:i/>
+          <w:iCs/>
+          <w:sz w:val="24"/>
+          <w:szCs w:val="24"/>
+        </w:rPr>
+        <w:t xml:space="preserve">M </w:t>
+      </w:r>
+      <w:r>
+        <w:rPr>
+          <w:rFonts w:ascii="Times New Roman" w:hAnsi="Times New Roman"/>
+          <w:b w:val="false"/>
+          <w:bCs w:val="false"/>
+          <w:i w:val="false"/>
+          <w:iCs w:val="false"/>
+          <w:sz w:val="24"/>
+          <w:szCs w:val="24"/>
+        </w:rPr>
+        <w:t xml:space="preserve">= 5.25, </w:t>
+      </w:r>
+      <w:r>
+        <w:rPr>
+          <w:rFonts w:ascii="Times New Roman" w:hAnsi="Times New Roman"/>
+          <w:b w:val="false"/>
+          <w:bCs w:val="false"/>
+          <w:i/>
+          <w:iCs/>
+          <w:sz w:val="24"/>
+          <w:szCs w:val="24"/>
+        </w:rPr>
+        <w:t xml:space="preserve">SD </w:t>
+      </w:r>
+      <w:r>
+        <w:rPr>
+          <w:rFonts w:ascii="Times New Roman" w:hAnsi="Times New Roman"/>
+          <w:b w:val="false"/>
+          <w:bCs w:val="false"/>
+          <w:i w:val="false"/>
+          <w:iCs w:val="false"/>
+          <w:sz w:val="24"/>
+          <w:szCs w:val="24"/>
+        </w:rPr>
+        <w:t xml:space="preserve">= 1.39) did </w:t>
+      </w:r>
+      <w:r>
+        <w:rPr>
+          <w:rFonts w:ascii="Times New Roman" w:hAnsi="Times New Roman"/>
+          <w:b w:val="false"/>
+          <w:bCs w:val="false"/>
+          <w:i/>
+          <w:iCs/>
+          <w:sz w:val="24"/>
+          <w:szCs w:val="24"/>
+        </w:rPr>
+        <w:t xml:space="preserve">not </w:t>
+      </w:r>
+      <w:r>
+        <w:rPr>
+          <w:rFonts w:ascii="Times New Roman" w:hAnsi="Times New Roman"/>
+          <w:b w:val="false"/>
+          <w:bCs w:val="false"/>
+          <w:i w:val="false"/>
+          <w:iCs w:val="false"/>
+          <w:sz w:val="24"/>
+          <w:szCs w:val="24"/>
+        </w:rPr>
+        <w:t>perceive the person expressing anti-transgender sentiment to be more authentic than participants in the low norm condition</w:t>
+      </w:r>
+      <w:r>
+        <w:rPr>
+          <w:rFonts w:ascii="Times New Roman" w:hAnsi="Times New Roman"/>
+          <w:b w:val="false"/>
+          <w:bCs w:val="false"/>
+          <w:i w:val="false"/>
+          <w:iCs w:val="false"/>
+          <w:sz w:val="24"/>
+          <w:szCs w:val="24"/>
+        </w:rPr>
+        <w:t xml:space="preserve"> (</w:t>
+      </w:r>
+      <w:r>
+        <w:rPr>
+          <w:rFonts w:ascii="Times New Roman" w:hAnsi="Times New Roman"/>
+          <w:b w:val="false"/>
+          <w:bCs w:val="false"/>
+          <w:i/>
+          <w:iCs/>
+          <w:sz w:val="24"/>
+          <w:szCs w:val="24"/>
+        </w:rPr>
+        <w:t xml:space="preserve">M </w:t>
+      </w:r>
+      <w:r>
+        <w:rPr>
+          <w:rFonts w:ascii="Times New Roman" w:hAnsi="Times New Roman"/>
+          <w:b w:val="false"/>
+          <w:bCs w:val="false"/>
+          <w:i w:val="false"/>
+          <w:iCs w:val="false"/>
+          <w:sz w:val="24"/>
+          <w:szCs w:val="24"/>
+        </w:rPr>
+        <w:t xml:space="preserve">= 5.01, </w:t>
+      </w:r>
+      <w:r>
+        <w:rPr>
+          <w:rFonts w:ascii="Times New Roman" w:hAnsi="Times New Roman"/>
+          <w:b w:val="false"/>
+          <w:bCs w:val="false"/>
+          <w:i/>
+          <w:iCs/>
+          <w:sz w:val="24"/>
+          <w:szCs w:val="24"/>
+        </w:rPr>
+        <w:t xml:space="preserve">SD </w:t>
+      </w:r>
+      <w:r>
+        <w:rPr>
+          <w:rFonts w:ascii="Times New Roman" w:hAnsi="Times New Roman"/>
+          <w:b w:val="false"/>
+          <w:bCs w:val="false"/>
+          <w:i w:val="false"/>
+          <w:iCs w:val="false"/>
+          <w:sz w:val="24"/>
+          <w:szCs w:val="24"/>
+        </w:rPr>
+        <w:t xml:space="preserve">= 1.46), </w:t>
+      </w:r>
+      <w:r>
+        <w:rPr>
+          <w:rFonts w:ascii="Times New Roman" w:hAnsi="Times New Roman"/>
+          <w:b w:val="false"/>
+          <w:bCs w:val="false"/>
+          <w:i/>
+          <w:iCs/>
+          <w:sz w:val="24"/>
+          <w:szCs w:val="24"/>
+        </w:rPr>
+        <w:t>t</w:t>
+      </w:r>
+      <w:r>
+        <w:rPr>
+          <w:rFonts w:ascii="Times New Roman" w:hAnsi="Times New Roman"/>
+          <w:b w:val="false"/>
+          <w:bCs w:val="false"/>
+          <w:i w:val="false"/>
+          <w:iCs w:val="false"/>
+          <w:sz w:val="24"/>
+          <w:szCs w:val="24"/>
+        </w:rPr>
+        <w:t xml:space="preserve">(209) = 1.23, </w:t>
+      </w:r>
+      <w:r>
+        <w:rPr>
+          <w:rFonts w:ascii="Times New Roman" w:hAnsi="Times New Roman"/>
+          <w:b w:val="false"/>
+          <w:bCs w:val="false"/>
+          <w:i/>
+          <w:iCs/>
+          <w:sz w:val="24"/>
+          <w:szCs w:val="24"/>
+        </w:rPr>
+        <w:t xml:space="preserve">p </w:t>
+      </w:r>
+      <w:r>
+        <w:rPr>
+          <w:rFonts w:ascii="Times New Roman" w:hAnsi="Times New Roman"/>
+          <w:b w:val="false"/>
+          <w:bCs w:val="false"/>
+          <w:i w:val="false"/>
+          <w:iCs w:val="false"/>
+          <w:sz w:val="24"/>
+          <w:szCs w:val="24"/>
+        </w:rPr>
+        <w:t xml:space="preserve">= .221, </w:t>
+      </w:r>
+      <w:r>
+        <w:rPr>
+          <w:rFonts w:ascii="Times New Roman" w:hAnsi="Times New Roman"/>
+          <w:b w:val="false"/>
+          <w:bCs w:val="false"/>
+          <w:i/>
+          <w:iCs/>
+          <w:sz w:val="24"/>
+          <w:szCs w:val="24"/>
+        </w:rPr>
+        <w:t xml:space="preserve">d </w:t>
+      </w:r>
+      <w:r>
+        <w:rPr>
+          <w:rFonts w:ascii="Times New Roman" w:hAnsi="Times New Roman"/>
+          <w:b w:val="false"/>
+          <w:bCs w:val="false"/>
+          <w:i w:val="false"/>
+          <w:iCs w:val="false"/>
+          <w:sz w:val="24"/>
+          <w:szCs w:val="24"/>
+        </w:rPr>
+        <w:t xml:space="preserve">= .17 [-.10, .44] (Figure 5). The measure of perceived descriptive normativity </w:t>
+      </w:r>
+      <w:r>
+        <w:rPr>
+          <w:rFonts w:ascii="Times New Roman" w:hAnsi="Times New Roman"/>
+          <w:b w:val="false"/>
+          <w:bCs w:val="false"/>
+          <w:i w:val="false"/>
+          <w:iCs w:val="false"/>
+          <w:sz w:val="24"/>
+          <w:szCs w:val="24"/>
+        </w:rPr>
+        <w:t xml:space="preserve">(the manipulation check) </w:t>
+      </w:r>
+      <w:r>
+        <w:rPr>
+          <w:rFonts w:ascii="Times New Roman" w:hAnsi="Times New Roman"/>
+          <w:b w:val="false"/>
+          <w:bCs w:val="false"/>
+          <w:i w:val="false"/>
+          <w:iCs w:val="false"/>
+          <w:sz w:val="24"/>
+          <w:szCs w:val="24"/>
+        </w:rPr>
+        <w:t xml:space="preserve">did not correlate with perceived authenticity, </w:t>
+      </w:r>
+      <w:r>
+        <w:rPr>
+          <w:rFonts w:ascii="Times New Roman" w:hAnsi="Times New Roman"/>
+          <w:b w:val="false"/>
+          <w:bCs w:val="false"/>
+          <w:i/>
+          <w:iCs/>
+          <w:sz w:val="24"/>
+          <w:szCs w:val="24"/>
+        </w:rPr>
+        <w:t xml:space="preserve">r </w:t>
+      </w:r>
+      <w:r>
+        <w:rPr>
+          <w:rFonts w:ascii="Times New Roman" w:hAnsi="Times New Roman"/>
+          <w:b w:val="false"/>
+          <w:bCs w:val="false"/>
+          <w:i w:val="false"/>
+          <w:iCs w:val="false"/>
+          <w:sz w:val="24"/>
+          <w:szCs w:val="24"/>
+        </w:rPr>
+        <w:t xml:space="preserve">= .08, </w:t>
+      </w:r>
+      <w:r>
+        <w:rPr>
+          <w:rFonts w:ascii="Times New Roman" w:hAnsi="Times New Roman"/>
+          <w:b w:val="false"/>
+          <w:bCs w:val="false"/>
+          <w:i/>
+          <w:iCs/>
+          <w:sz w:val="24"/>
+          <w:szCs w:val="24"/>
+        </w:rPr>
+        <w:t xml:space="preserve">p </w:t>
+      </w:r>
+      <w:r>
+        <w:rPr>
+          <w:rFonts w:ascii="Times New Roman" w:hAnsi="Times New Roman"/>
+          <w:b w:val="false"/>
+          <w:bCs w:val="false"/>
+          <w:i w:val="false"/>
+          <w:iCs w:val="false"/>
+          <w:sz w:val="24"/>
+          <w:szCs w:val="24"/>
+        </w:rPr>
+        <w:t>= .227.</w:t>
       </w:r>
     </w:p>
     <w:p>
@@ -7843,14 +8505,38 @@
         <w:contextualSpacing/>
         <w:jc w:val="left"/>
         <w:rPr>
-          <w:rFonts w:ascii="Times New Roman" w:hAnsi="Times New Roman"/>
-        </w:rPr>
-      </w:pPr>
-      <w:r>
-        <w:rPr>
-          <w:rFonts w:ascii="Times New Roman" w:hAnsi="Times New Roman"/>
+          <w:b/>
           <w:b/>
           <w:bCs/>
+        </w:rPr>
+      </w:pPr>
+      <w:r>
+        <w:rPr>
+          <w:rFonts w:ascii="Times New Roman" w:hAnsi="Times New Roman"/>
+          <w:b/>
+          <w:bCs/>
+          <w:i w:val="false"/>
+          <w:iCs w:val="false"/>
+          <w:sz w:val="24"/>
+          <w:szCs w:val="24"/>
+        </w:rPr>
+        <w:t>Discussion</w:t>
+      </w:r>
+    </w:p>
+    <w:p>
+      <w:pPr>
+        <w:pStyle w:val="Normal"/>
+        <w:bidi w:val="0"/>
+        <w:spacing w:lineRule="auto" w:line="480" w:before="0" w:after="0"/>
+        <w:contextualSpacing/>
+        <w:jc w:val="left"/>
+        <w:rPr/>
+      </w:pPr>
+      <w:r>
+        <w:rPr>
+          <w:rFonts w:ascii="Times New Roman" w:hAnsi="Times New Roman"/>
+          <w:b/>
+          <w:bCs/>
           <w:i w:val="false"/>
           <w:iCs w:val="false"/>
           <w:sz w:val="24"/>
@@ -7868,7 +8554,103 @@
           <w:sz w:val="24"/>
           <w:szCs w:val="24"/>
         </w:rPr>
-        <w:t>Descriptive noms did not affect perceived authenticity. While a correlational relationship was found in Study 3, this relationship was not supported in a causal, experimental setting in Study 4. The cognitive, social projection account for the prejudice and perceived authenticity relationship was not supported by the data. Although prejudiced people see more prejudice in the world, this cognitive bias is not a compelling explanation for the current phenomenon. I turned to the influence of prescriptive norms and vicarious suppression in the subsequent two studies.</w:t>
+        <w:t>Descriptive no</w:t>
+      </w:r>
+      <w:r>
+        <w:rPr>
+          <w:rFonts w:ascii="Times New Roman" w:hAnsi="Times New Roman"/>
+          <w:b w:val="false"/>
+          <w:bCs w:val="false"/>
+          <w:i w:val="false"/>
+          <w:iCs w:val="false"/>
+          <w:sz w:val="24"/>
+          <w:szCs w:val="24"/>
+        </w:rPr>
+        <w:t>rm</w:t>
+      </w:r>
+      <w:r>
+        <w:rPr>
+          <w:rFonts w:ascii="Times New Roman" w:hAnsi="Times New Roman"/>
+          <w:b w:val="false"/>
+          <w:bCs w:val="false"/>
+          <w:i w:val="false"/>
+          <w:iCs w:val="false"/>
+          <w:sz w:val="24"/>
+          <w:szCs w:val="24"/>
+        </w:rPr>
+        <w:t>s did not affect perceived authenticity. While a correlational relationship was found in Study 3, this relationship was not supported in a</w:t>
+      </w:r>
+      <w:r>
+        <w:rPr>
+          <w:rFonts w:ascii="Times New Roman" w:hAnsi="Times New Roman"/>
+          <w:b w:val="false"/>
+          <w:bCs w:val="false"/>
+          <w:i w:val="false"/>
+          <w:iCs w:val="false"/>
+          <w:sz w:val="24"/>
+          <w:szCs w:val="24"/>
+        </w:rPr>
+        <w:t xml:space="preserve">n </w:t>
+      </w:r>
+      <w:r>
+        <w:rPr>
+          <w:rFonts w:ascii="Times New Roman" w:hAnsi="Times New Roman"/>
+          <w:b w:val="false"/>
+          <w:bCs w:val="false"/>
+          <w:i w:val="false"/>
+          <w:iCs w:val="false"/>
+          <w:sz w:val="24"/>
+          <w:szCs w:val="24"/>
+        </w:rPr>
+        <w:t xml:space="preserve">experimental setting in Study 4. The cognitive, social projection account </w:t>
+      </w:r>
+      <w:r>
+        <w:rPr>
+          <w:rFonts w:ascii="Times New Roman" w:hAnsi="Times New Roman"/>
+          <w:b w:val="false"/>
+          <w:bCs w:val="false"/>
+          <w:i w:val="false"/>
+          <w:iCs w:val="false"/>
+          <w:sz w:val="24"/>
+          <w:szCs w:val="24"/>
+        </w:rPr>
+        <w:t xml:space="preserve">(H3) </w:t>
+      </w:r>
+      <w:r>
+        <w:rPr>
+          <w:rFonts w:ascii="Times New Roman" w:hAnsi="Times New Roman"/>
+          <w:b w:val="false"/>
+          <w:bCs w:val="false"/>
+          <w:i w:val="false"/>
+          <w:iCs w:val="false"/>
+          <w:sz w:val="24"/>
+          <w:szCs w:val="24"/>
+        </w:rPr>
+        <w:t>for the prejudice and perceived authenticity relationship was not supported by the data. Although prejudiced people see more prejudice in the world, this cognitive bias is not a compelling explanation for the current phenomenon—</w:t>
+      </w:r>
+      <w:r>
+        <w:rPr>
+          <w:rFonts w:ascii="Times New Roman" w:hAnsi="Times New Roman"/>
+          <w:b w:val="false"/>
+          <w:bCs w:val="false"/>
+          <w:i w:val="false"/>
+          <w:iCs w:val="false"/>
+          <w:sz w:val="24"/>
+          <w:szCs w:val="24"/>
+        </w:rPr>
+        <w:t>H3 did not receive causal support.</w:t>
+      </w:r>
+      <w:r>
+        <w:rPr>
+          <w:rFonts w:ascii="Times New Roman" w:hAnsi="Times New Roman"/>
+          <w:b w:val="false"/>
+          <w:bCs w:val="false"/>
+          <w:i w:val="false"/>
+          <w:iCs w:val="false"/>
+          <w:sz w:val="24"/>
+          <w:szCs w:val="24"/>
+        </w:rPr>
+        <w:t xml:space="preserve"> I turn to the influence of prescriptive norms and vicarious suppression in the subsequent two studies.</w:t>
       </w:r>
     </w:p>
     <w:p>
@@ -7902,9 +8684,7 @@
         <w:spacing w:lineRule="auto" w:line="480" w:before="0" w:after="0"/>
         <w:contextualSpacing/>
         <w:jc w:val="left"/>
-        <w:rPr>
-          <w:rFonts w:ascii="Times New Roman" w:hAnsi="Times New Roman"/>
-        </w:rPr>
+        <w:rPr/>
       </w:pPr>
       <w:r>
         <w:rPr>
@@ -7928,7 +8708,55 @@
           <w:sz w:val="24"/>
           <w:szCs w:val="24"/>
         </w:rPr>
-        <w:t xml:space="preserve">In Study 5, I experimentally tested the prescriptive norms account for the relationship between prejudice and perceived authenticity by manipulating whether or not it was acceptable to express a specific prejudice. I predicted that there would </w:t>
+        <w:t xml:space="preserve">In Study 5, I experimentally tested the prescriptive norms account </w:t>
+      </w:r>
+      <w:r>
+        <w:rPr>
+          <w:rFonts w:ascii="Times New Roman" w:hAnsi="Times New Roman"/>
+          <w:b w:val="false"/>
+          <w:bCs w:val="false"/>
+          <w:i w:val="false"/>
+          <w:iCs w:val="false"/>
+          <w:sz w:val="24"/>
+          <w:szCs w:val="24"/>
+        </w:rPr>
+        <w:t xml:space="preserve">(H4) </w:t>
+      </w:r>
+      <w:r>
+        <w:rPr>
+          <w:rFonts w:ascii="Times New Roman" w:hAnsi="Times New Roman"/>
+          <w:b w:val="false"/>
+          <w:bCs w:val="false"/>
+          <w:i w:val="false"/>
+          <w:iCs w:val="false"/>
+          <w:sz w:val="24"/>
+          <w:szCs w:val="24"/>
+        </w:rPr>
+        <w:t xml:space="preserve">for the relationship between prejudice and perceived authenticity by manipulating whether or not it was acceptable to express a specific prejudice. </w:t>
+      </w:r>
+      <w:r>
+        <w:rPr>
+          <w:rFonts w:ascii="Times New Roman" w:hAnsi="Times New Roman"/>
+          <w:b w:val="false"/>
+          <w:bCs w:val="false"/>
+          <w:i w:val="false"/>
+          <w:iCs w:val="false"/>
+          <w:sz w:val="24"/>
+          <w:szCs w:val="24"/>
+        </w:rPr>
+        <w:t xml:space="preserve">In line with H4, I </w:t>
+      </w:r>
+      <w:r>
+        <w:rPr>
+          <w:rFonts w:ascii="Times New Roman" w:hAnsi="Times New Roman"/>
+          <w:b w:val="false"/>
+          <w:bCs w:val="false"/>
+          <w:i w:val="false"/>
+          <w:iCs w:val="false"/>
+          <w:sz w:val="24"/>
+          <w:szCs w:val="24"/>
+        </w:rPr>
+        <w:t xml:space="preserve">predicted that there would </w:t>
       </w:r>
       <w:r>
         <w:rPr>
@@ -7976,7 +8804,31 @@
           <w:sz w:val="24"/>
           <w:szCs w:val="24"/>
         </w:rPr>
-        <w:t>. Telling participants it is okay to express a prejudice eliminates the feeling of vicarious suppression and thus should minimize the relationship between prejudice and perceived authenticity.</w:t>
+        <w:t xml:space="preserve">. Telling participants it is okay to express a prejudice eliminates the feeling of vicarious suppression and should </w:t>
+      </w:r>
+      <w:r>
+        <w:rPr>
+          <w:rFonts w:ascii="Times New Roman" w:hAnsi="Times New Roman"/>
+          <w:b w:val="false"/>
+          <w:bCs w:val="false"/>
+          <w:i w:val="false"/>
+          <w:iCs w:val="false"/>
+          <w:sz w:val="24"/>
+          <w:szCs w:val="24"/>
+        </w:rPr>
+        <w:t xml:space="preserve">thus </w:t>
+      </w:r>
+      <w:r>
+        <w:rPr>
+          <w:rFonts w:ascii="Times New Roman" w:hAnsi="Times New Roman"/>
+          <w:b w:val="false"/>
+          <w:bCs w:val="false"/>
+          <w:i w:val="false"/>
+          <w:iCs w:val="false"/>
+          <w:sz w:val="24"/>
+          <w:szCs w:val="24"/>
+        </w:rPr>
+        <w:t>minimize the relationship between prejudice and perceived authenticity.</w:t>
       </w:r>
     </w:p>
     <w:p>
@@ -7986,9 +8838,7 @@
         <w:spacing w:lineRule="auto" w:line="480" w:before="0" w:after="0"/>
         <w:contextualSpacing/>
         <w:jc w:val="left"/>
-        <w:rPr>
-          <w:rFonts w:ascii="Times New Roman" w:hAnsi="Times New Roman"/>
-        </w:rPr>
+        <w:rPr/>
       </w:pPr>
       <w:r>
         <w:rPr>
@@ -8001,7 +8851,55 @@
           <w:szCs w:val="24"/>
         </w:rPr>
         <w:tab/>
-        <w:t>Study 6 was a close replication of Study 5. I also included measures of perceived political correctness of the expressed prejudice, reasoning that these could be seen as residing at opposite ends of a spectrum: One could be perceived as cowing to the forces of political correctness, allowing themselves to say what they authentically believe, or somewhere in between these two poles. I present both studies separately and then discuss them together.</w:t>
+        <w:t xml:space="preserve">Study 6 was a close replication of Study 5. I also included measures of perceived political correctness of expressed prejudice. </w:t>
+      </w:r>
+      <w:r>
+        <w:rPr>
+          <w:rFonts w:ascii="Times New Roman" w:hAnsi="Times New Roman"/>
+          <w:b w:val="false"/>
+          <w:bCs w:val="false"/>
+          <w:i w:val="false"/>
+          <w:iCs w:val="false"/>
+          <w:sz w:val="24"/>
+          <w:szCs w:val="24"/>
+        </w:rPr>
+        <w:t xml:space="preserve">The ostensible authenticity of prejudiced speech has often been pitted against the supposed disingenuous, overly-polite speech influenced by political correctness (e.g., Tumulty &amp; Johnson, 2016). I hypothesized that authenticity and perceived authenticity </w:t>
+      </w:r>
+      <w:r>
+        <w:rPr>
+          <w:rFonts w:ascii="Times New Roman" w:hAnsi="Times New Roman"/>
+          <w:b w:val="false"/>
+          <w:bCs w:val="false"/>
+          <w:i w:val="false"/>
+          <w:iCs w:val="false"/>
+          <w:sz w:val="24"/>
+          <w:szCs w:val="24"/>
+        </w:rPr>
+        <w:t xml:space="preserve">could be seen as residing at opposite ends of a spectrum: One could be perceived as cowing to the forces of political correctness, allowing themselves to say what they authentically believe, or somewhere in between these two poles. </w:t>
+      </w:r>
+      <w:r>
+        <w:rPr>
+          <w:rFonts w:ascii="Times New Roman" w:hAnsi="Times New Roman"/>
+          <w:b w:val="false"/>
+          <w:bCs w:val="false"/>
+          <w:i w:val="false"/>
+          <w:iCs w:val="false"/>
+          <w:sz w:val="24"/>
+          <w:szCs w:val="24"/>
+        </w:rPr>
+        <w:t xml:space="preserve">I included perceived political correctness as another dependent variable, predicting it to behave in a fashion opposite that of perceived authenticity. </w:t>
+      </w:r>
+      <w:r>
+        <w:rPr>
+          <w:rFonts w:ascii="Times New Roman" w:hAnsi="Times New Roman"/>
+          <w:b w:val="false"/>
+          <w:bCs w:val="false"/>
+          <w:i w:val="false"/>
+          <w:iCs w:val="false"/>
+          <w:sz w:val="24"/>
+          <w:szCs w:val="24"/>
+        </w:rPr>
+        <w:t>I present both studies separately and then discuss them together.</w:t>
       </w:r>
     </w:p>
     <w:p>
@@ -8919,7 +9817,7 @@
         </w:rPr>
         <w:t xml:space="preserve">= 0.15 [-0.13, 0.43]. </w:t>
       </w:r>
-      <w:bookmarkStart w:id="1" w:name="__DdeLink__506_3960537964"/>
+      <w:bookmarkStart w:id="2" w:name="__DdeLink__506_3960537964"/>
       <w:r>
         <w:rPr>
           <w:rFonts w:ascii="Times New Roman" w:hAnsi="Times New Roman"/>
@@ -8944,7 +9842,7 @@
         </w:rPr>
         <w:t>t</w:t>
       </w:r>
-      <w:bookmarkEnd w:id="1"/>
+      <w:bookmarkEnd w:id="2"/>
       <w:r>
         <w:rPr>
           <w:rFonts w:ascii="Times New Roman" w:hAnsi="Times New Roman"/>
@@ -8965,9 +9863,7 @@
         <w:spacing w:lineRule="auto" w:line="480" w:before="0" w:after="0"/>
         <w:contextualSpacing/>
         <w:jc w:val="left"/>
-        <w:rPr>
-          <w:rFonts w:ascii="Times New Roman" w:hAnsi="Times New Roman"/>
-        </w:rPr>
+        <w:rPr/>
       </w:pPr>
       <w:r>
         <w:rPr>
@@ -9278,9 +10174,7 @@
         <w:spacing w:lineRule="auto" w:line="480" w:before="0" w:after="0"/>
         <w:contextualSpacing/>
         <w:jc w:val="left"/>
-        <w:rPr>
-          <w:rFonts w:ascii="Times New Roman" w:hAnsi="Times New Roman"/>
-        </w:rPr>
+        <w:rPr/>
       </w:pPr>
       <w:r>
         <w:rPr>
@@ -9293,126 +10187,6 @@
           <w:szCs w:val="24"/>
         </w:rPr>
         <w:tab/>
-        <w:t xml:space="preserve">This interaction held even after including the other two anti-fat attitudes subscales—fear of becoming fat and willpower—as additional predictors, </w:t>
-      </w:r>
-      <w:r>
-        <w:rPr>
-          <w:rFonts w:ascii="Times New Roman" w:hAnsi="Times New Roman"/>
-          <w:b w:val="false"/>
-          <w:bCs w:val="false"/>
-          <w:i/>
-          <w:iCs/>
-          <w:sz w:val="24"/>
-          <w:szCs w:val="24"/>
-        </w:rPr>
-        <w:t xml:space="preserve">b </w:t>
-      </w:r>
-      <w:r>
-        <w:rPr>
-          <w:rFonts w:ascii="Times New Roman" w:hAnsi="Times New Roman"/>
-          <w:b w:val="false"/>
-          <w:bCs w:val="false"/>
-          <w:i w:val="false"/>
-          <w:iCs w:val="false"/>
-          <w:sz w:val="24"/>
-          <w:szCs w:val="24"/>
-        </w:rPr>
-        <w:t xml:space="preserve">= .21, </w:t>
-      </w:r>
-      <w:r>
-        <w:rPr>
-          <w:rFonts w:ascii="Times New Roman" w:hAnsi="Times New Roman"/>
-          <w:b w:val="false"/>
-          <w:bCs w:val="false"/>
-          <w:i/>
-          <w:iCs/>
-          <w:sz w:val="24"/>
-          <w:szCs w:val="24"/>
-        </w:rPr>
-        <w:t xml:space="preserve">SE </w:t>
-      </w:r>
-      <w:r>
-        <w:rPr>
-          <w:rFonts w:ascii="Times New Roman" w:hAnsi="Times New Roman"/>
-          <w:b w:val="false"/>
-          <w:bCs w:val="false"/>
-          <w:i w:val="false"/>
-          <w:iCs w:val="false"/>
-          <w:sz w:val="24"/>
-          <w:szCs w:val="24"/>
-        </w:rPr>
-        <w:t xml:space="preserve">= .11, </w:t>
-      </w:r>
-      <w:r>
-        <w:rPr>
-          <w:rFonts w:ascii="Times New Roman" w:hAnsi="Times New Roman"/>
-          <w:b w:val="false"/>
-          <w:bCs w:val="false"/>
-          <w:i/>
-          <w:iCs/>
-          <w:sz w:val="24"/>
-          <w:szCs w:val="24"/>
-        </w:rPr>
-        <w:t>t</w:t>
-      </w:r>
-      <w:r>
-        <w:rPr>
-          <w:rFonts w:ascii="Times New Roman" w:hAnsi="Times New Roman"/>
-          <w:b w:val="false"/>
-          <w:bCs w:val="false"/>
-          <w:i w:val="false"/>
-          <w:iCs w:val="false"/>
-          <w:sz w:val="24"/>
-          <w:szCs w:val="24"/>
-        </w:rPr>
-        <w:t xml:space="preserve">(192) = 1.99, </w:t>
-      </w:r>
-      <w:r>
-        <w:rPr>
-          <w:rFonts w:ascii="Times New Roman" w:hAnsi="Times New Roman"/>
-          <w:b w:val="false"/>
-          <w:bCs w:val="false"/>
-          <w:i/>
-          <w:iCs/>
-          <w:sz w:val="24"/>
-          <w:szCs w:val="24"/>
-        </w:rPr>
-        <w:t xml:space="preserve">p </w:t>
-      </w:r>
-      <w:r>
-        <w:rPr>
-          <w:rFonts w:ascii="Times New Roman" w:hAnsi="Times New Roman"/>
-          <w:b w:val="false"/>
-          <w:bCs w:val="false"/>
-          <w:i w:val="false"/>
-          <w:iCs w:val="false"/>
-          <w:sz w:val="24"/>
-          <w:szCs w:val="24"/>
-        </w:rPr>
-        <w:t>= .048.</w:t>
-      </w:r>
-      <w:r>
-        <w:rPr>
-          <w:rFonts w:ascii="Times New Roman" w:hAnsi="Times New Roman"/>
-          <w:b w:val="false"/>
-          <w:bCs w:val="false"/>
-          <w:i/>
-          <w:iCs/>
-          <w:sz w:val="24"/>
-          <w:szCs w:val="24"/>
-        </w:rPr>
-        <w:t xml:space="preserve"> </w:t>
-      </w:r>
-      <w:r>
-        <w:rPr>
-          <w:rFonts w:ascii="Times New Roman" w:hAnsi="Times New Roman"/>
-          <w:b w:val="false"/>
-          <w:bCs w:val="false"/>
-          <w:i w:val="false"/>
-          <w:iCs w:val="false"/>
-          <w:sz w:val="24"/>
-          <w:szCs w:val="24"/>
-        </w:rPr>
         <w:t xml:space="preserve">Regressing the perceived authenticity of the neutral statements on anti-fat prejudice, condition, and the interaction between the two yielded a nonsignificant interaction, </w:t>
       </w:r>
       <w:r>
@@ -9543,9 +10317,7 @@
         <w:spacing w:lineRule="auto" w:line="480" w:before="0" w:after="0"/>
         <w:contextualSpacing/>
         <w:jc w:val="left"/>
-        <w:rPr>
-          <w:rFonts w:ascii="Times New Roman" w:hAnsi="Times New Roman"/>
-        </w:rPr>
+        <w:rPr/>
       </w:pPr>
       <w:r>
         <w:rPr>
@@ -9569,7 +10341,31 @@
           <w:sz w:val="24"/>
           <w:szCs w:val="24"/>
         </w:rPr>
-        <w:t>I recruited 200 people from MTurk to participate in a “study on person perception.” A total of 202 people participated, but one was dropped from analyses for partial responding. Participants’ ages ranged from 18 to 70 (</w:t>
+        <w:t xml:space="preserve">I recruited 200 people from MTurk to participate in a “study on person perception.” A total of 202 people participated, but one was dropped from analyses for partial </w:t>
+      </w:r>
+      <w:r>
+        <w:rPr>
+          <w:rFonts w:ascii="Times New Roman" w:hAnsi="Times New Roman"/>
+          <w:b w:val="false"/>
+          <w:bCs w:val="false"/>
+          <w:i w:val="false"/>
+          <w:iCs w:val="false"/>
+          <w:sz w:val="24"/>
+          <w:szCs w:val="24"/>
+        </w:rPr>
+        <w:t>nonresponse</w:t>
+      </w:r>
+      <w:r>
+        <w:rPr>
+          <w:rFonts w:ascii="Times New Roman" w:hAnsi="Times New Roman"/>
+          <w:b w:val="false"/>
+          <w:bCs w:val="false"/>
+          <w:i w:val="false"/>
+          <w:iCs w:val="false"/>
+          <w:sz w:val="24"/>
+          <w:szCs w:val="24"/>
+        </w:rPr>
+        <w:t>. Participants’ ages ranged from 18 to 70 (</w:t>
       </w:r>
       <w:r>
         <w:rPr>
@@ -9701,9 +10497,7 @@
         <w:spacing w:lineRule="auto" w:line="480" w:before="0" w:after="0"/>
         <w:contextualSpacing/>
         <w:jc w:val="left"/>
-        <w:rPr>
-          <w:rFonts w:ascii="Times New Roman" w:hAnsi="Times New Roman"/>
-        </w:rPr>
+        <w:rPr/>
       </w:pPr>
       <w:r>
         <w:rPr>
@@ -9728,7 +10522,31 @@
           <w:sz w:val="24"/>
           <w:szCs w:val="24"/>
         </w:rPr>
-        <w:t xml:space="preserve">The primary hypothesis was again tested by regressing perceived authenticity of the negative statements on anti-fat prejudice, condition, and the interaction between the two. The interaction was not significant in this study, </w:t>
+        <w:t xml:space="preserve">The primary hypothesis </w:t>
+      </w:r>
+      <w:r>
+        <w:rPr>
+          <w:rFonts w:ascii="Times New Roman" w:hAnsi="Times New Roman"/>
+          <w:b w:val="false"/>
+          <w:bCs w:val="false"/>
+          <w:i w:val="false"/>
+          <w:iCs w:val="false"/>
+          <w:sz w:val="24"/>
+          <w:szCs w:val="24"/>
+        </w:rPr>
+        <w:t xml:space="preserve">(H4) that the relationship between prejudice and perceived authenticity would only hold when the prejudice was presented as prescriptively non-normative </w:t>
+      </w:r>
+      <w:r>
+        <w:rPr>
+          <w:rFonts w:ascii="Times New Roman" w:hAnsi="Times New Roman"/>
+          <w:b w:val="false"/>
+          <w:bCs w:val="false"/>
+          <w:i w:val="false"/>
+          <w:iCs w:val="false"/>
+          <w:sz w:val="24"/>
+          <w:szCs w:val="24"/>
+        </w:rPr>
+        <w:t xml:space="preserve">was again tested by regressing perceived authenticity of the negative statements on anti-fat prejudice, condition, and the interaction between the two. The interaction was not significant in this study, </w:t>
       </w:r>
       <w:r>
         <w:rPr>
@@ -10366,9 +11184,7 @@
         <w:spacing w:lineRule="auto" w:line="480" w:before="0" w:after="0"/>
         <w:contextualSpacing/>
         <w:jc w:val="left"/>
-        <w:rPr>
-          <w:rFonts w:ascii="Times New Roman" w:hAnsi="Times New Roman"/>
-        </w:rPr>
+        <w:rPr/>
       </w:pPr>
       <w:r>
         <w:rPr>
@@ -10392,7 +11208,55 @@
           <w:sz w:val="24"/>
           <w:szCs w:val="24"/>
         </w:rPr>
-        <w:t xml:space="preserve">In Study 5, framing the expression of a prejudiced statement as acceptable eliminated the established relationship between prejudice and perceived authenticity. However, this interaction was not significant in Study 6. One might ask, “Did this study ‘fail’ to replicate?” One way to answer this question is to simply look at significance: Was the replication also significant and in the same direction? By this criteria, it was a “failure” to replicate. A second way to answer this question is by examining the 95% confidence intervals for the effects of interest: Did the replication’s confidence interval contain the original study’s observed effect? Since all measures were on the same scale (condition was coded 0 or 1, all measures were 7-point Likert scales in both studies), the coefficients for the interactions can be directly compared across studies. The observed effect in Study 5 was </w:t>
+        <w:t xml:space="preserve">In Study 5, framing the expression of a prejudiced statement as acceptable eliminated the established relationship between prejudice and perceived authenticity, </w:t>
+      </w:r>
+      <w:r>
+        <w:rPr>
+          <w:rFonts w:ascii="Times New Roman" w:hAnsi="Times New Roman"/>
+          <w:b w:val="false"/>
+          <w:bCs w:val="false"/>
+          <w:i w:val="false"/>
+          <w:iCs w:val="false"/>
+          <w:sz w:val="24"/>
+          <w:szCs w:val="24"/>
+        </w:rPr>
+        <w:t>supporting H4.</w:t>
+      </w:r>
+      <w:r>
+        <w:rPr>
+          <w:rFonts w:ascii="Times New Roman" w:hAnsi="Times New Roman"/>
+          <w:b w:val="false"/>
+          <w:bCs w:val="false"/>
+          <w:i w:val="false"/>
+          <w:iCs w:val="false"/>
+          <w:sz w:val="24"/>
+          <w:szCs w:val="24"/>
+        </w:rPr>
+        <w:t xml:space="preserve"> However, this interaction was not significant in Study 6, </w:t>
+      </w:r>
+      <w:r>
+        <w:rPr>
+          <w:rFonts w:ascii="Times New Roman" w:hAnsi="Times New Roman"/>
+          <w:b w:val="false"/>
+          <w:bCs w:val="false"/>
+          <w:i w:val="false"/>
+          <w:iCs w:val="false"/>
+          <w:sz w:val="24"/>
+          <w:szCs w:val="24"/>
+        </w:rPr>
+        <w:t>failing to support H4.</w:t>
+      </w:r>
+      <w:r>
+        <w:rPr>
+          <w:rFonts w:ascii="Times New Roman" w:hAnsi="Times New Roman"/>
+          <w:b w:val="false"/>
+          <w:bCs w:val="false"/>
+          <w:i w:val="false"/>
+          <w:iCs w:val="false"/>
+          <w:sz w:val="24"/>
+          <w:szCs w:val="24"/>
+        </w:rPr>
+        <w:t xml:space="preserve"> One might ask, “Did this study ‘fail’ to replicate?” One way to answer this question is to simply look at significance: Was the replication also significant and in the same direction? By this criteria, it was a “failure” to replicate. A second way to answer this question is by examining the 95% confidence intervals for the effects of interest: Did the replication’s confidence interval contain the original study’s observed effect? Since all measures were on the same scale (condition was coded 0 or 1, all measures were 7-point Likert scales in both studies), the coefficients for the interactions can be directly compared across studies. The observed effect in Study 5 was </w:t>
       </w:r>
       <w:r>
         <w:rPr>
@@ -10450,9 +11314,7 @@
         <w:spacing w:lineRule="auto" w:line="480" w:before="0" w:after="0"/>
         <w:contextualSpacing/>
         <w:jc w:val="left"/>
-        <w:rPr>
-          <w:rFonts w:ascii="Times New Roman" w:hAnsi="Times New Roman"/>
-        </w:rPr>
+        <w:rPr/>
       </w:pPr>
       <w:r>
         <w:rPr>
@@ -10465,7 +11327,31 @@
           <w:szCs w:val="24"/>
         </w:rPr>
         <w:tab/>
-        <w:t>But asking “Did it replicate?” and expecting a simple “Yes” or “No” answer is misguided. Differences between an original and replication study could occur for a wide variety of reasons—such as lack of power or sampling and measurement error—</w:t>
+        <w:t xml:space="preserve">But asking “Did it replicate?” </w:t>
+      </w:r>
+      <w:r>
+        <w:rPr>
+          <w:rFonts w:ascii="Times New Roman" w:hAnsi="Times New Roman"/>
+          <w:b w:val="false"/>
+          <w:bCs w:val="false"/>
+          <w:i w:val="false"/>
+          <w:iCs w:val="false"/>
+          <w:sz w:val="24"/>
+          <w:szCs w:val="24"/>
+        </w:rPr>
+        <w:t>might not be the most valid approach to determine if H4 was generally supported</w:t>
+      </w:r>
+      <w:r>
+        <w:rPr>
+          <w:rFonts w:ascii="Times New Roman" w:hAnsi="Times New Roman"/>
+          <w:b w:val="false"/>
+          <w:bCs w:val="false"/>
+          <w:i w:val="false"/>
+          <w:iCs w:val="false"/>
+          <w:sz w:val="24"/>
+          <w:szCs w:val="24"/>
+        </w:rPr>
+        <w:t>. Differences between an original and replication study could occur for a wide variety of reasons—such as lack of power or sampling and measurement error—</w:t>
       </w:r>
       <w:r>
         <w:rPr>
@@ -10523,9 +11409,7 @@
         <w:spacing w:lineRule="auto" w:line="480" w:before="0" w:after="0"/>
         <w:contextualSpacing/>
         <w:jc w:val="left"/>
-        <w:rPr>
-          <w:rFonts w:ascii="Times New Roman" w:hAnsi="Times New Roman"/>
-        </w:rPr>
+        <w:rPr/>
       </w:pPr>
       <w:r>
         <w:rPr>
@@ -10538,7 +11422,31 @@
           <w:szCs w:val="24"/>
         </w:rPr>
         <w:tab/>
-        <w:t xml:space="preserve">Instead, I ask: “Is there cumulative evidence for the hypothesis?” (Braver, Thoemmes, &amp; Rosenthal, 2014; Schmidt, 1996). Answering this question relies on synthesizing the data, not making a series of significant-or-not judgments. Neither the original nor the replication should be privileged—their evidential value should be taken into consideration together. Given the similarity by which the studies were conducted and the difficulties in meta-analyzing regression slopes (Becker &amp; Wu, 2007), I simply combined the data from Studies 5 and 6, then I regressed perceived authenticity on condition, self-reported prejudice, and the interaction between the two. This interaction was significant, </w:t>
+        <w:t xml:space="preserve">Instead, I ask: “Is there cumulative evidence for the hypothesis?” (Braver, Thoemmes, &amp; Rosenthal, 2014; Schmidt, 1996). Answering this question relies on synthesizing the data, not </w:t>
+      </w:r>
+      <w:r>
+        <w:rPr>
+          <w:rFonts w:ascii="Times New Roman" w:hAnsi="Times New Roman"/>
+          <w:b w:val="false"/>
+          <w:bCs w:val="false"/>
+          <w:i w:val="false"/>
+          <w:iCs w:val="false"/>
+          <w:sz w:val="24"/>
+          <w:szCs w:val="24"/>
+        </w:rPr>
+        <w:t>tallying</w:t>
+      </w:r>
+      <w:r>
+        <w:rPr>
+          <w:rFonts w:ascii="Times New Roman" w:hAnsi="Times New Roman"/>
+          <w:b w:val="false"/>
+          <w:bCs w:val="false"/>
+          <w:i w:val="false"/>
+          <w:iCs w:val="false"/>
+          <w:sz w:val="24"/>
+          <w:szCs w:val="24"/>
+        </w:rPr>
+        <w:t xml:space="preserve"> a series of significant-or-not judgments. Neither the original nor the replication should be privileged—their evidential value should be taken into consideration together. Given the similarity by which the studies were conducted and the difficulties in meta-analyzing regression slopes (Becker &amp; Wu, 2007), I simply combined the data from Studies 5 and 6, then I regressed perceived authenticity on condition, self-reported prejudice, and the interaction between the two. This interaction was significant, </w:t>
       </w:r>
       <w:r>
         <w:rPr>
@@ -10836,9 +11744,7 @@
         <w:spacing w:lineRule="auto" w:line="480" w:before="0" w:after="0"/>
         <w:contextualSpacing/>
         <w:jc w:val="left"/>
-        <w:rPr>
-          <w:rFonts w:ascii="Times New Roman" w:hAnsi="Times New Roman"/>
-        </w:rPr>
+        <w:rPr/>
       </w:pPr>
       <w:r>
         <w:rPr>
@@ -10851,7 +11757,31 @@
           <w:szCs w:val="24"/>
         </w:rPr>
         <w:tab/>
-        <w:t xml:space="preserve">I ran two more regression analyses to examine the role of study. Simply controlling for study by adding it as a covariate to the above model left the two-way interaction between condition and prejudice unchanged at the precision of two decimal points, </w:t>
+        <w:t xml:space="preserve">I ran two more regression analyses to examine the role of study. Simply controlling for study by adding it as a </w:t>
+      </w:r>
+      <w:r>
+        <w:rPr>
+          <w:rFonts w:ascii="Times New Roman" w:hAnsi="Times New Roman"/>
+          <w:b w:val="false"/>
+          <w:bCs w:val="false"/>
+          <w:i w:val="false"/>
+          <w:iCs w:val="false"/>
+          <w:sz w:val="24"/>
+          <w:szCs w:val="24"/>
+        </w:rPr>
+        <w:t xml:space="preserve">dichotomous </w:t>
+      </w:r>
+      <w:r>
+        <w:rPr>
+          <w:rFonts w:ascii="Times New Roman" w:hAnsi="Times New Roman"/>
+          <w:b w:val="false"/>
+          <w:bCs w:val="false"/>
+          <w:i w:val="false"/>
+          <w:iCs w:val="false"/>
+          <w:sz w:val="24"/>
+          <w:szCs w:val="24"/>
+        </w:rPr>
+        <w:t xml:space="preserve">covariate to the above model left the two-way interaction between condition and prejudice unchanged at the precision of two decimal points, </w:t>
       </w:r>
       <w:r>
         <w:rPr>
@@ -10947,7 +11877,7 @@
           <w:sz w:val="24"/>
           <w:szCs w:val="24"/>
         </w:rPr>
-        <w:t xml:space="preserve">= .004.  I also regressed perceived authenticity on condition, prejudice, and which study the data came from (i.e., Study 5 or Study 6), as well as all possible two- and three-way interactions. The condition by prejudice interaction was not qualified by a three-way interaction with study, </w:t>
+        <w:t xml:space="preserve">= .004. I also regressed perceived authenticity on condition, prejudice, and which study the data came from (i.e., Study 5 or Study 6), as well as all possible two- and three-way interactions. The condition by prejudice interaction was not qualified by a three-way interaction with study, </w:t>
       </w:r>
       <w:r>
         <w:rPr>
@@ -11080,9 +12010,7 @@
         <w:spacing w:lineRule="auto" w:line="480" w:before="0" w:after="0"/>
         <w:contextualSpacing/>
         <w:jc w:val="left"/>
-        <w:rPr>
-          <w:rFonts w:ascii="Times New Roman" w:hAnsi="Times New Roman"/>
-        </w:rPr>
+        <w:rPr/>
       </w:pPr>
       <w:r>
         <w:rPr>
@@ -11106,7 +12034,31 @@
           <w:sz w:val="24"/>
           <w:szCs w:val="24"/>
         </w:rPr>
-        <w:t>Framing the expression of a prejudiced statement as acceptable eliminated the established relationship between prejudice and perceived authenticity. This suggests that labelling expressed prejudice as authentic is motivated by prescriptive norms and vicarious justification—people high in prejudice push back against the prescriptive norms, even when it concerns someone else’s speech act. Contrary to predictions, perceived political correctness was unrelated to perceived authenticity. While the more prejudiced people were, the more they saw the expression as politically correct, this relationship was unaffected by presenting prejudice as acceptable or unacceptable to express.</w:t>
+        <w:t xml:space="preserve">Framing the expression of a prejudiced statement as acceptable eliminated the established relationship between prejudice and perceived authenticity. This suggests that labelling expressed prejudice as authentic is motivated by prescriptive norms </w:t>
+      </w:r>
+      <w:r>
+        <w:rPr>
+          <w:rFonts w:ascii="Times New Roman" w:hAnsi="Times New Roman"/>
+          <w:b w:val="false"/>
+          <w:bCs w:val="false"/>
+          <w:i w:val="false"/>
+          <w:iCs w:val="false"/>
+          <w:sz w:val="24"/>
+          <w:szCs w:val="24"/>
+        </w:rPr>
+        <w:t>(H4)</w:t>
+      </w:r>
+      <w:r>
+        <w:rPr>
+          <w:rFonts w:ascii="Times New Roman" w:hAnsi="Times New Roman"/>
+          <w:b w:val="false"/>
+          <w:bCs w:val="false"/>
+          <w:i w:val="false"/>
+          <w:iCs w:val="false"/>
+          <w:sz w:val="24"/>
+          <w:szCs w:val="24"/>
+        </w:rPr>
+        <w:t xml:space="preserve"> and vicarious justification—people high in prejudice push back against the prescriptive norms, even when it concerns someone else’s speech act. Contrary to predictions, perceived political correctness was unrelated to perceived authenticity. While the more prejudiced people were, the more they saw the expression as politically correct, this relationship was unaffected by presenting prejudice as acceptable or unacceptable to express.</w:t>
       </w:r>
       <w:r>
         <w:rPr>
@@ -11130,7 +12082,79 @@
           <w:sz w:val="24"/>
           <w:szCs w:val="24"/>
         </w:rPr>
-        <w:t>I turn to testing two additional intuitive explanations for the prejudice and perceived authenticity relationship, balance and motivated reasoning, are tested in Studies 7 and 8, respectively.</w:t>
+        <w:t xml:space="preserve">I turn to testing two additional intuitive explanations for the prejudice and perceived authenticity relationship; </w:t>
+      </w:r>
+      <w:r>
+        <w:rPr>
+          <w:rFonts w:ascii="Times New Roman" w:hAnsi="Times New Roman"/>
+          <w:b w:val="false"/>
+          <w:bCs w:val="false"/>
+          <w:i w:val="false"/>
+          <w:iCs w:val="false"/>
+          <w:sz w:val="24"/>
+          <w:szCs w:val="24"/>
+        </w:rPr>
+        <w:t>the</w:t>
+      </w:r>
+      <w:r>
+        <w:rPr>
+          <w:rFonts w:ascii="Times New Roman" w:hAnsi="Times New Roman"/>
+          <w:b w:val="false"/>
+          <w:bCs w:val="false"/>
+          <w:i w:val="false"/>
+          <w:iCs w:val="false"/>
+          <w:sz w:val="24"/>
+          <w:szCs w:val="24"/>
+        </w:rPr>
+        <w:t xml:space="preserve"> balance </w:t>
+      </w:r>
+      <w:r>
+        <w:rPr>
+          <w:rFonts w:ascii="Times New Roman" w:hAnsi="Times New Roman"/>
+          <w:b w:val="false"/>
+          <w:bCs w:val="false"/>
+          <w:i w:val="false"/>
+          <w:iCs w:val="false"/>
+          <w:sz w:val="24"/>
+          <w:szCs w:val="24"/>
+        </w:rPr>
+        <w:t xml:space="preserve">(H5) </w:t>
+      </w:r>
+      <w:r>
+        <w:rPr>
+          <w:rFonts w:ascii="Times New Roman" w:hAnsi="Times New Roman"/>
+          <w:b w:val="false"/>
+          <w:bCs w:val="false"/>
+          <w:i w:val="false"/>
+          <w:iCs w:val="false"/>
+          <w:sz w:val="24"/>
+          <w:szCs w:val="24"/>
+        </w:rPr>
+        <w:t xml:space="preserve">and motivated reasoning </w:t>
+      </w:r>
+      <w:r>
+        <w:rPr>
+          <w:rFonts w:ascii="Times New Roman" w:hAnsi="Times New Roman"/>
+          <w:b w:val="false"/>
+          <w:bCs w:val="false"/>
+          <w:i w:val="false"/>
+          <w:iCs w:val="false"/>
+          <w:sz w:val="24"/>
+          <w:szCs w:val="24"/>
+        </w:rPr>
+        <w:t xml:space="preserve">(H6) accounts </w:t>
+      </w:r>
+      <w:r>
+        <w:rPr>
+          <w:rFonts w:ascii="Times New Roman" w:hAnsi="Times New Roman"/>
+          <w:b w:val="false"/>
+          <w:bCs w:val="false"/>
+          <w:i w:val="false"/>
+          <w:iCs w:val="false"/>
+          <w:sz w:val="24"/>
+          <w:szCs w:val="24"/>
+        </w:rPr>
+        <w:t>are tested in Studies 7 and 8, respectively.</w:t>
       </w:r>
     </w:p>
     <w:p>
@@ -11164,9 +12188,7 @@
         <w:spacing w:lineRule="auto" w:line="480" w:before="0" w:after="0"/>
         <w:contextualSpacing/>
         <w:jc w:val="left"/>
-        <w:rPr>
-          <w:rFonts w:ascii="Times New Roman" w:hAnsi="Times New Roman"/>
-        </w:rPr>
+        <w:rPr/>
       </w:pPr>
       <w:r>
         <w:rPr>
@@ -11190,7 +12212,31 @@
           <w:sz w:val="24"/>
           <w:szCs w:val="24"/>
         </w:rPr>
-        <w:t xml:space="preserve">I experimentally tested the balance account (hypothesis five), which argues that the positive relationship between prejudice and perceived authenticity is due to the need for affective consistency. If someone is prejudiced, they have a positive relationship with a prejudiced statement (by virtue of agreeing with it); if authenticity is presented as a </w:t>
+        <w:t>I experimentally tested the balance account (</w:t>
+      </w:r>
+      <w:r>
+        <w:rPr>
+          <w:rFonts w:ascii="Times New Roman" w:hAnsi="Times New Roman"/>
+          <w:b w:val="false"/>
+          <w:bCs w:val="false"/>
+          <w:i w:val="false"/>
+          <w:iCs w:val="false"/>
+          <w:sz w:val="24"/>
+          <w:szCs w:val="24"/>
+        </w:rPr>
+        <w:t>H5</w:t>
+      </w:r>
+      <w:r>
+        <w:rPr>
+          <w:rFonts w:ascii="Times New Roman" w:hAnsi="Times New Roman"/>
+          <w:b w:val="false"/>
+          <w:bCs w:val="false"/>
+          <w:i w:val="false"/>
+          <w:iCs w:val="false"/>
+          <w:sz w:val="24"/>
+          <w:szCs w:val="24"/>
+        </w:rPr>
+        <w:t xml:space="preserve">), which argues that the positive relationship between prejudice and perceived authenticity is due to the need for affective consistency. If someone is prejudiced, they have a positive relationship with a prejudiced statement (by virtue of agreeing with it); if authenticity is presented as a </w:t>
       </w:r>
       <w:r>
         <w:rPr>
@@ -12066,9 +13112,7 @@
         <w:spacing w:lineRule="auto" w:line="480" w:before="0" w:after="0"/>
         <w:contextualSpacing/>
         <w:jc w:val="left"/>
-        <w:rPr>
-          <w:rFonts w:ascii="Times New Roman" w:hAnsi="Times New Roman"/>
-        </w:rPr>
+        <w:rPr/>
       </w:pPr>
       <w:r>
         <w:rPr>
@@ -12081,7 +13125,30 @@
           <w:szCs w:val="24"/>
         </w:rPr>
         <w:tab/>
-        <w:t xml:space="preserve">The primary hypothesis was tested by regressing perceived authenticity on prejudice, condition, and the interaction between the two. The interaction was not significant, </w:t>
+      </w:r>
+      <w:r>
+        <w:rPr>
+          <w:rFonts w:ascii="Times New Roman" w:hAnsi="Times New Roman"/>
+          <w:b w:val="false"/>
+          <w:bCs w:val="false"/>
+          <w:i w:val="false"/>
+          <w:iCs w:val="false"/>
+          <w:sz w:val="24"/>
+          <w:szCs w:val="24"/>
+        </w:rPr>
+        <w:t xml:space="preserve">I tested H5 </w:t>
+      </w:r>
+      <w:r>
+        <w:rPr>
+          <w:rFonts w:ascii="Times New Roman" w:hAnsi="Times New Roman"/>
+          <w:b w:val="false"/>
+          <w:bCs w:val="false"/>
+          <w:i w:val="false"/>
+          <w:iCs w:val="false"/>
+          <w:sz w:val="24"/>
+          <w:szCs w:val="24"/>
+        </w:rPr>
+        <w:t xml:space="preserve">by regressing perceived authenticity on prejudice, condition, and the interaction between the two. The interaction was not significant, </w:t>
       </w:r>
       <w:r>
         <w:rPr>
@@ -12177,7 +13244,31 @@
           <w:sz w:val="24"/>
           <w:szCs w:val="24"/>
         </w:rPr>
-        <w:t xml:space="preserve">= .486 (Figure 7). However, prejudice again positively predicted perceived authenticity, </w:t>
+        <w:t xml:space="preserve">= .486 (Figure 7). However, prejudice again positively predicted perceived authenticity; </w:t>
+      </w:r>
+      <w:r>
+        <w:rPr>
+          <w:rFonts w:ascii="Times New Roman" w:hAnsi="Times New Roman"/>
+          <w:b w:val="false"/>
+          <w:bCs w:val="false"/>
+          <w:i w:val="false"/>
+          <w:iCs w:val="false"/>
+          <w:sz w:val="24"/>
+          <w:szCs w:val="24"/>
+        </w:rPr>
+        <w:t>the zero-order correlation between the two (i.e., collapsing across condition) was</w:t>
+      </w:r>
+      <w:r>
+        <w:rPr>
+          <w:rFonts w:ascii="Times New Roman" w:hAnsi="Times New Roman"/>
+          <w:b w:val="false"/>
+          <w:bCs w:val="false"/>
+          <w:i w:val="false"/>
+          <w:iCs w:val="false"/>
+          <w:sz w:val="24"/>
+          <w:szCs w:val="24"/>
+        </w:rPr>
+        <w:t xml:space="preserve"> </w:t>
       </w:r>
       <w:r>
         <w:rPr>
@@ -12261,9 +13352,7 @@
         <w:spacing w:lineRule="auto" w:line="480" w:before="0" w:after="0"/>
         <w:contextualSpacing/>
         <w:jc w:val="left"/>
-        <w:rPr>
-          <w:rFonts w:ascii="Times New Roman" w:hAnsi="Times New Roman"/>
-        </w:rPr>
+        <w:rPr/>
       </w:pPr>
       <w:r>
         <w:rPr>
@@ -12287,7 +13376,127 @@
           <w:sz w:val="24"/>
           <w:szCs w:val="24"/>
         </w:rPr>
-        <w:t>Prejudice predicted perceived authenticity, regardless of authenticity’s affective valence. Contrary to the predictions following from balance theory, the relationship between prejudice and perceived authenticity remained positive even when authenticity was presented as a negative quality. I again demonstrated the relationship between perceived authenticity and prejudice; however, the data did not support an intuitive explanation—people attach positive labels to the things with which they agree—for this relationship. In the final study, I examine the motivated reasoning account for the present phenomenon.</w:t>
+        <w:t>Prejudice predicted perceived authenticity, regardless of authenticity’s affective valence</w:t>
+      </w:r>
+      <w:r>
+        <w:rPr>
+          <w:rFonts w:ascii="Times New Roman" w:hAnsi="Times New Roman"/>
+          <w:b w:val="false"/>
+          <w:bCs w:val="false"/>
+          <w:i w:val="false"/>
+          <w:iCs w:val="false"/>
+          <w:sz w:val="24"/>
+          <w:szCs w:val="24"/>
+        </w:rPr>
+        <w:t>.</w:t>
+      </w:r>
+      <w:r>
+        <w:rPr>
+          <w:rFonts w:ascii="Times New Roman" w:hAnsi="Times New Roman"/>
+          <w:b w:val="false"/>
+          <w:bCs w:val="false"/>
+          <w:i w:val="false"/>
+          <w:iCs w:val="false"/>
+          <w:sz w:val="24"/>
+          <w:szCs w:val="24"/>
+        </w:rPr>
+        <w:t xml:space="preserve"> Contrary to the predictions following from balance theory </w:t>
+      </w:r>
+      <w:r>
+        <w:rPr>
+          <w:rFonts w:ascii="Times New Roman" w:hAnsi="Times New Roman"/>
+          <w:b w:val="false"/>
+          <w:bCs w:val="false"/>
+          <w:i w:val="false"/>
+          <w:iCs w:val="false"/>
+          <w:sz w:val="24"/>
+          <w:szCs w:val="24"/>
+        </w:rPr>
+        <w:t>(H5)</w:t>
+      </w:r>
+      <w:r>
+        <w:rPr>
+          <w:rFonts w:ascii="Times New Roman" w:hAnsi="Times New Roman"/>
+          <w:b w:val="false"/>
+          <w:bCs w:val="false"/>
+          <w:i w:val="false"/>
+          <w:iCs w:val="false"/>
+          <w:sz w:val="24"/>
+          <w:szCs w:val="24"/>
+        </w:rPr>
+        <w:t xml:space="preserve">, the relationship between prejudice and perceived authenticity remained positive even when authenticity was presented as a negative quality. I again demonstrated the relationship between perceived authenticity and prejudice </w:t>
+      </w:r>
+      <w:r>
+        <w:rPr>
+          <w:rFonts w:ascii="Times New Roman" w:hAnsi="Times New Roman"/>
+          <w:b w:val="false"/>
+          <w:bCs w:val="false"/>
+          <w:i w:val="false"/>
+          <w:iCs w:val="false"/>
+          <w:sz w:val="24"/>
+          <w:szCs w:val="24"/>
+        </w:rPr>
+        <w:t>(H1).</w:t>
+      </w:r>
+      <w:r>
+        <w:rPr>
+          <w:rFonts w:ascii="Times New Roman" w:hAnsi="Times New Roman"/>
+          <w:b w:val="false"/>
+          <w:bCs w:val="false"/>
+          <w:i w:val="false"/>
+          <w:iCs w:val="false"/>
+          <w:sz w:val="24"/>
+          <w:szCs w:val="24"/>
+        </w:rPr>
+        <w:t xml:space="preserve"> </w:t>
+      </w:r>
+      <w:r>
+        <w:rPr>
+          <w:rFonts w:ascii="Times New Roman" w:hAnsi="Times New Roman"/>
+          <w:b w:val="false"/>
+          <w:bCs w:val="false"/>
+          <w:i w:val="false"/>
+          <w:iCs w:val="false"/>
+          <w:sz w:val="24"/>
+          <w:szCs w:val="24"/>
+        </w:rPr>
+        <w:t>H</w:t>
+      </w:r>
+      <w:r>
+        <w:rPr>
+          <w:rFonts w:ascii="Times New Roman" w:hAnsi="Times New Roman"/>
+          <w:b w:val="false"/>
+          <w:bCs w:val="false"/>
+          <w:i w:val="false"/>
+          <w:iCs w:val="false"/>
+          <w:sz w:val="24"/>
+          <w:szCs w:val="24"/>
+        </w:rPr>
+        <w:t>owever, the data did not support an intuitive explanation—</w:t>
+      </w:r>
+      <w:r>
+        <w:rPr>
+          <w:rFonts w:ascii="Times New Roman" w:hAnsi="Times New Roman"/>
+          <w:b w:val="false"/>
+          <w:bCs w:val="false"/>
+          <w:i w:val="false"/>
+          <w:iCs w:val="false"/>
+          <w:sz w:val="24"/>
+          <w:szCs w:val="24"/>
+        </w:rPr>
+        <w:t>that people call prejudices they agree with authentic simply because they think authenticity is a “good thing”</w:t>
+      </w:r>
+      <w:r>
+        <w:rPr>
+          <w:rFonts w:ascii="Times New Roman" w:hAnsi="Times New Roman"/>
+          <w:b w:val="false"/>
+          <w:bCs w:val="false"/>
+          <w:i w:val="false"/>
+          <w:iCs w:val="false"/>
+          <w:sz w:val="24"/>
+          <w:szCs w:val="24"/>
+        </w:rPr>
+        <w:t>—for this relationship. In the final study, I examine the motivated reasoning account for the present phenomenon.</w:t>
       </w:r>
     </w:p>
     <w:p>
@@ -12321,9 +13530,7 @@
         <w:spacing w:lineRule="auto" w:line="480" w:before="0" w:after="0"/>
         <w:contextualSpacing/>
         <w:jc w:val="left"/>
-        <w:rPr>
-          <w:rFonts w:ascii="Times New Roman" w:hAnsi="Times New Roman"/>
-        </w:rPr>
+        <w:rPr/>
       </w:pPr>
       <w:r>
         <w:rPr>
@@ -12347,7 +13554,31 @@
           <w:sz w:val="24"/>
           <w:szCs w:val="24"/>
         </w:rPr>
-        <w:t>I examined the motivated reasoning (hypothesis six) account by manipulating participants’ goals in judging the statement for its authenticity. If people’s perceptions of authenticity are motivated by their want to express prejudice, then directing people toward a different perceptual goal should weaken the positive relationship between prejudice and perceived authenticity of prejudice expression. I predicted that incentivizing accuracy, in addition to providing extra information for participants to reason about, would lead to a smaller prejudice and perceived authenticity relationship than incentivizing participants to express themselves. Much of the research reviewed by Kunda (1990) encouraged accuracy goals indirectly—by telling participants they would have to defend their judgments to others, that their judgments would be evaluated or made public. As a more direct test of the theoretical argument, I explicitly asked participants to focus on accuracy.</w:t>
+        <w:t>I examined the motivated reasoning (</w:t>
+      </w:r>
+      <w:r>
+        <w:rPr>
+          <w:rFonts w:ascii="Times New Roman" w:hAnsi="Times New Roman"/>
+          <w:b w:val="false"/>
+          <w:bCs w:val="false"/>
+          <w:i w:val="false"/>
+          <w:iCs w:val="false"/>
+          <w:sz w:val="24"/>
+          <w:szCs w:val="24"/>
+        </w:rPr>
+        <w:t>H6</w:t>
+      </w:r>
+      <w:r>
+        <w:rPr>
+          <w:rFonts w:ascii="Times New Roman" w:hAnsi="Times New Roman"/>
+          <w:b w:val="false"/>
+          <w:bCs w:val="false"/>
+          <w:i w:val="false"/>
+          <w:iCs w:val="false"/>
+          <w:sz w:val="24"/>
+          <w:szCs w:val="24"/>
+        </w:rPr>
+        <w:t>) account by manipulating participants’ goals in judging the statement for its authenticity. If people’s perceptions of authenticity are motivated by their want to express prejudice, then directing people toward a different perceptual goal should weaken the positive relationship between prejudice and perceived authenticity of prejudice expression. I predicted that incentivizing accuracy, in addition to providing extra information for participants to reason about, would lead to a smaller prejudice and perceived authenticity relationship than incentivizing participants to express themselves. Much of the research reviewed by Kunda (1990) encouraged accuracy goals indirectly—by telling participants they would have to defend their judgments to others, that their judgments would be evaluated or made public. As a more direct test of the theoretical argument, I explicitly asked participants to focus on accuracy.</w:t>
       </w:r>
     </w:p>
     <w:p>
@@ -12554,9 +13785,7 @@
         <w:spacing w:lineRule="auto" w:line="480" w:before="0" w:after="0"/>
         <w:contextualSpacing/>
         <w:jc w:val="left"/>
-        <w:rPr>
-          <w:rFonts w:ascii="Times New Roman" w:hAnsi="Times New Roman"/>
-        </w:rPr>
+        <w:rPr/>
       </w:pPr>
       <w:r>
         <w:rPr>
@@ -12569,7 +13798,31 @@
           <w:szCs w:val="24"/>
         </w:rPr>
         <w:tab/>
-        <w:t>Participants then read about a person named Colin, as well as some information about him: where he lives, what he does for work, food he likes, and some basic personality characteristics (also see White &amp; Crandall, 2017; White &amp; Molina, 2016). This was meant to be general, somewhat bland information for the purpose of allowing participants to feel like they have sufficient background information to reason with and make judgments about the target. At the end of the description, participants were told that Colin recently said the following statement: “Black people are so touchy about race that it is difficult to get along with them. They can be combative and assume the worst from White people. This makes me feel uncomfortable sometimes, which is why I don’t really like to hang around them much.” I reminded participants about their goal before measuring perceived authenticity using the same items as in Studies 1 – 5. I timed how long participants spent on this page, since deeper processing for accuracy goals is implied to take longer (Kunda, 1990; but see Mullen &amp; Skitka, 2006).</w:t>
+        <w:t xml:space="preserve">Participants then read about a person named Colin, as well as some information about him: where he lives, what he does for work, food he likes, and some basic personality characteristics (also see White &amp; Crandall, 2017; White &amp; Molina, 2016). This was meant to be general, somewhat bland information for the purpose of allowing participants to feel like they have sufficient background information to reason with and make judgments about the target. At the end of the description, participants were told that Colin recently said the following statement: “Black people are so touchy about race that it is difficult to get along with them. They can be combative and assume the worst from White people. This makes me feel uncomfortable sometimes, which is why I don’t really like to hang around them much.” I reminded participants about their goal before measuring perceived authenticity using the same items as in Studies 1 – 5. I timed how long participants spent on this page, since deeper processing for accuracy goals is implied to take longer (Kunda, 1990; </w:t>
+      </w:r>
+      <w:r>
+        <w:rPr>
+          <w:rFonts w:ascii="Times New Roman" w:hAnsi="Times New Roman"/>
+          <w:b w:val="false"/>
+          <w:bCs w:val="false"/>
+          <w:i w:val="false"/>
+          <w:iCs w:val="false"/>
+          <w:sz w:val="24"/>
+          <w:szCs w:val="24"/>
+        </w:rPr>
+        <w:t>c.f.</w:t>
+      </w:r>
+      <w:r>
+        <w:rPr>
+          <w:rFonts w:ascii="Times New Roman" w:hAnsi="Times New Roman"/>
+          <w:b w:val="false"/>
+          <w:bCs w:val="false"/>
+          <w:i w:val="false"/>
+          <w:iCs w:val="false"/>
+          <w:sz w:val="24"/>
+          <w:szCs w:val="24"/>
+        </w:rPr>
+        <w:t xml:space="preserve"> Mullen &amp; Skitka, 2006).</w:t>
       </w:r>
     </w:p>
     <w:p>
@@ -12594,7 +13847,31 @@
           <w:szCs w:val="24"/>
         </w:rPr>
         <w:tab/>
-        <w:t>Participants answered a demographics questionnaire. Prejudice was then measured using an eight-item, seven-point symbolic racism scale (Henry &amp; Sears, 2002; “Irish, Italian, Jewish, and many other minorities overcame prejudice and worked their way up. African-Americans should do the same, without any special favors”).</w:t>
+        <w:t xml:space="preserve">Participants answered a demographics questionnaire. Prejudice was then measured using an eight-item, seven-point symbolic racism scale (Henry &amp; Sears, 2002; </w:t>
+      </w:r>
+      <w:r>
+        <w:rPr>
+          <w:rFonts w:ascii="Times New Roman" w:hAnsi="Times New Roman"/>
+          <w:b w:val="false"/>
+          <w:bCs w:val="false"/>
+          <w:i w:val="false"/>
+          <w:iCs w:val="false"/>
+          <w:sz w:val="24"/>
+          <w:szCs w:val="24"/>
+        </w:rPr>
+        <w:t xml:space="preserve">e.g., </w:t>
+      </w:r>
+      <w:r>
+        <w:rPr>
+          <w:rFonts w:ascii="Times New Roman" w:hAnsi="Times New Roman"/>
+          <w:b w:val="false"/>
+          <w:bCs w:val="false"/>
+          <w:i w:val="false"/>
+          <w:iCs w:val="false"/>
+          <w:sz w:val="24"/>
+          <w:szCs w:val="24"/>
+        </w:rPr>
+        <w:t>“Irish, Italian, Jewish, and many other minorities overcame prejudice and worked their way up. African-Americans should do the same, without any special favors”).</w:t>
       </w:r>
     </w:p>
     <w:p>
@@ -12630,9 +13907,7 @@
         <w:spacing w:lineRule="auto" w:line="480" w:before="0" w:after="0"/>
         <w:contextualSpacing/>
         <w:jc w:val="left"/>
-        <w:rPr>
-          <w:rFonts w:ascii="Times New Roman" w:hAnsi="Times New Roman"/>
-        </w:rPr>
+        <w:rPr/>
       </w:pPr>
       <w:r>
         <w:rPr>
@@ -12824,177 +14099,7 @@
           <w:sz w:val="24"/>
           <w:szCs w:val="24"/>
         </w:rPr>
-        <w:t>= .06 [-21, .32]. However, it is unclear how this should be interpreted (see Discussion below).</w:t>
-      </w:r>
-      <w:r>
-        <w:rPr>
-          <w:rFonts w:ascii="Times New Roman" w:hAnsi="Times New Roman"/>
-          <w:b w:val="false"/>
-          <w:bCs w:val="false"/>
-          <w:i/>
-          <w:iCs/>
-          <w:sz w:val="24"/>
-          <w:szCs w:val="24"/>
-        </w:rPr>
-        <w:t xml:space="preserve"> </w:t>
-      </w:r>
-      <w:bookmarkStart w:id="2" w:name="__DdeLink__612_3753500996"/>
-      <w:r>
-        <w:rPr>
-          <w:rFonts w:ascii="Times New Roman" w:hAnsi="Times New Roman"/>
-          <w:b w:val="false"/>
-          <w:bCs w:val="false"/>
-          <w:i w:val="false"/>
-          <w:iCs w:val="false"/>
-          <w:sz w:val="24"/>
-          <w:szCs w:val="24"/>
-        </w:rPr>
-        <w:t xml:space="preserve">I tested the primary hypothesis by regressing perceived authenticity on prejudice, condition, and their interaction. The interaction term was not significant, </w:t>
-      </w:r>
-      <w:r>
-        <w:rPr>
-          <w:rFonts w:ascii="Times New Roman" w:hAnsi="Times New Roman"/>
-          <w:b w:val="false"/>
-          <w:bCs w:val="false"/>
-          <w:i/>
-          <w:iCs/>
-          <w:sz w:val="24"/>
-          <w:szCs w:val="24"/>
-        </w:rPr>
-        <w:t xml:space="preserve">b </w:t>
-      </w:r>
-      <w:r>
-        <w:rPr>
-          <w:rFonts w:ascii="Times New Roman" w:hAnsi="Times New Roman"/>
-          <w:b w:val="false"/>
-          <w:bCs w:val="false"/>
-          <w:i w:val="false"/>
-          <w:iCs w:val="false"/>
-          <w:sz w:val="24"/>
-          <w:szCs w:val="24"/>
-        </w:rPr>
-        <w:t xml:space="preserve">= .09, </w:t>
-      </w:r>
-      <w:r>
-        <w:rPr>
-          <w:rFonts w:ascii="Times New Roman" w:hAnsi="Times New Roman"/>
-          <w:b w:val="false"/>
-          <w:bCs w:val="false"/>
-          <w:i/>
-          <w:iCs/>
-          <w:sz w:val="24"/>
-          <w:szCs w:val="24"/>
-        </w:rPr>
-        <w:t xml:space="preserve">SE </w:t>
-      </w:r>
-      <w:r>
-        <w:rPr>
-          <w:rFonts w:ascii="Times New Roman" w:hAnsi="Times New Roman"/>
-          <w:b w:val="false"/>
-          <w:bCs w:val="false"/>
-          <w:i w:val="false"/>
-          <w:iCs w:val="false"/>
-          <w:sz w:val="24"/>
-          <w:szCs w:val="24"/>
-        </w:rPr>
-        <w:t xml:space="preserve">= .13, </w:t>
-      </w:r>
-      <w:r>
-        <w:rPr>
-          <w:rFonts w:ascii="Times New Roman" w:hAnsi="Times New Roman"/>
-          <w:b w:val="false"/>
-          <w:bCs w:val="false"/>
-          <w:i/>
-          <w:iCs/>
-          <w:sz w:val="24"/>
-          <w:szCs w:val="24"/>
-        </w:rPr>
-        <w:t>t</w:t>
-      </w:r>
-      <w:r>
-        <w:rPr>
-          <w:rFonts w:ascii="Times New Roman" w:hAnsi="Times New Roman"/>
-          <w:b w:val="false"/>
-          <w:bCs w:val="false"/>
-          <w:i w:val="false"/>
-          <w:iCs w:val="false"/>
-          <w:sz w:val="24"/>
-          <w:szCs w:val="24"/>
-        </w:rPr>
-        <w:t xml:space="preserve">(216) = 0.69, </w:t>
-      </w:r>
-      <w:r>
-        <w:rPr>
-          <w:rFonts w:ascii="Times New Roman" w:hAnsi="Times New Roman"/>
-          <w:b w:val="false"/>
-          <w:bCs w:val="false"/>
-          <w:i/>
-          <w:iCs/>
-          <w:sz w:val="24"/>
-          <w:szCs w:val="24"/>
-        </w:rPr>
-        <w:t xml:space="preserve">p </w:t>
-      </w:r>
-      <w:bookmarkEnd w:id="2"/>
-      <w:r>
-        <w:rPr>
-          <w:rFonts w:ascii="Times New Roman" w:hAnsi="Times New Roman"/>
-          <w:b w:val="false"/>
-          <w:bCs w:val="false"/>
-          <w:i w:val="false"/>
-          <w:iCs w:val="false"/>
-          <w:sz w:val="24"/>
-          <w:szCs w:val="24"/>
-        </w:rPr>
-        <w:t xml:space="preserve">= .491 (Figure 8). There was again a zero-order relationship between prejudice and perceived authenticity, </w:t>
-      </w:r>
-      <w:r>
-        <w:rPr>
-          <w:rFonts w:ascii="Times New Roman" w:hAnsi="Times New Roman"/>
-          <w:b w:val="false"/>
-          <w:bCs w:val="false"/>
-          <w:i/>
-          <w:iCs/>
-          <w:sz w:val="24"/>
-          <w:szCs w:val="24"/>
-        </w:rPr>
-        <w:t xml:space="preserve">r </w:t>
-      </w:r>
-      <w:r>
-        <w:rPr>
-          <w:rFonts w:ascii="Times New Roman" w:hAnsi="Times New Roman"/>
-          <w:b w:val="false"/>
-          <w:bCs w:val="false"/>
-          <w:i w:val="false"/>
-          <w:iCs w:val="false"/>
-          <w:sz w:val="24"/>
-          <w:szCs w:val="24"/>
-        </w:rPr>
-        <w:t xml:space="preserve">= .20, </w:t>
-      </w:r>
-      <w:r>
-        <w:rPr>
-          <w:rFonts w:ascii="Times New Roman" w:hAnsi="Times New Roman"/>
-          <w:b w:val="false"/>
-          <w:bCs w:val="false"/>
-          <w:i/>
-          <w:iCs/>
-          <w:sz w:val="24"/>
-          <w:szCs w:val="24"/>
-        </w:rPr>
-        <w:t xml:space="preserve">p </w:t>
-      </w:r>
-      <w:r>
-        <w:rPr>
-          <w:rFonts w:ascii="Times New Roman" w:hAnsi="Times New Roman"/>
-          <w:b w:val="false"/>
-          <w:bCs w:val="false"/>
-          <w:i w:val="false"/>
-          <w:iCs w:val="false"/>
-          <w:sz w:val="24"/>
-          <w:szCs w:val="24"/>
-        </w:rPr>
-        <w:t>= .003.</w:t>
+        <w:t>= .06 [-21, .32].</w:t>
       </w:r>
     </w:p>
     <w:p>
@@ -13004,23 +14109,177 @@
         <w:spacing w:lineRule="auto" w:line="480" w:before="0" w:after="0"/>
         <w:contextualSpacing/>
         <w:jc w:val="left"/>
-        <w:rPr>
-          <w:b/>
-          <w:b/>
-          <w:bCs/>
-        </w:rPr>
+        <w:rPr/>
       </w:pPr>
       <w:r>
         <w:rPr>
           <w:rFonts w:ascii="Times New Roman" w:hAnsi="Times New Roman"/>
-          <w:b/>
-          <w:bCs/>
-          <w:i w:val="false"/>
-          <w:iCs w:val="false"/>
-          <w:sz w:val="24"/>
-          <w:szCs w:val="24"/>
-        </w:rPr>
-        <w:t>Discussion</w:t>
+          <w:b w:val="false"/>
+          <w:bCs w:val="false"/>
+          <w:i w:val="false"/>
+          <w:iCs w:val="false"/>
+          <w:sz w:val="24"/>
+          <w:szCs w:val="24"/>
+        </w:rPr>
+        <w:tab/>
+      </w:r>
+      <w:bookmarkStart w:id="3" w:name="__DdeLink__612_3753500996"/>
+      <w:r>
+        <w:rPr>
+          <w:rFonts w:ascii="Times New Roman" w:hAnsi="Times New Roman"/>
+          <w:b w:val="false"/>
+          <w:bCs w:val="false"/>
+          <w:i w:val="false"/>
+          <w:iCs w:val="false"/>
+          <w:sz w:val="24"/>
+          <w:szCs w:val="24"/>
+        </w:rPr>
+        <w:t xml:space="preserve">I tested the primary hypothesis by regressing perceived authenticity on prejudice, condition, and their interaction. The interaction term was not significant, </w:t>
+      </w:r>
+      <w:r>
+        <w:rPr>
+          <w:rFonts w:ascii="Times New Roman" w:hAnsi="Times New Roman"/>
+          <w:b w:val="false"/>
+          <w:bCs w:val="false"/>
+          <w:i/>
+          <w:iCs/>
+          <w:sz w:val="24"/>
+          <w:szCs w:val="24"/>
+        </w:rPr>
+        <w:t xml:space="preserve">b </w:t>
+      </w:r>
+      <w:r>
+        <w:rPr>
+          <w:rFonts w:ascii="Times New Roman" w:hAnsi="Times New Roman"/>
+          <w:b w:val="false"/>
+          <w:bCs w:val="false"/>
+          <w:i w:val="false"/>
+          <w:iCs w:val="false"/>
+          <w:sz w:val="24"/>
+          <w:szCs w:val="24"/>
+        </w:rPr>
+        <w:t xml:space="preserve">= .09, </w:t>
+      </w:r>
+      <w:r>
+        <w:rPr>
+          <w:rFonts w:ascii="Times New Roman" w:hAnsi="Times New Roman"/>
+          <w:b w:val="false"/>
+          <w:bCs w:val="false"/>
+          <w:i/>
+          <w:iCs/>
+          <w:sz w:val="24"/>
+          <w:szCs w:val="24"/>
+        </w:rPr>
+        <w:t xml:space="preserve">SE </w:t>
+      </w:r>
+      <w:r>
+        <w:rPr>
+          <w:rFonts w:ascii="Times New Roman" w:hAnsi="Times New Roman"/>
+          <w:b w:val="false"/>
+          <w:bCs w:val="false"/>
+          <w:i w:val="false"/>
+          <w:iCs w:val="false"/>
+          <w:sz w:val="24"/>
+          <w:szCs w:val="24"/>
+        </w:rPr>
+        <w:t xml:space="preserve">= .13, </w:t>
+      </w:r>
+      <w:r>
+        <w:rPr>
+          <w:rFonts w:ascii="Times New Roman" w:hAnsi="Times New Roman"/>
+          <w:b w:val="false"/>
+          <w:bCs w:val="false"/>
+          <w:i/>
+          <w:iCs/>
+          <w:sz w:val="24"/>
+          <w:szCs w:val="24"/>
+        </w:rPr>
+        <w:t>t</w:t>
+      </w:r>
+      <w:r>
+        <w:rPr>
+          <w:rFonts w:ascii="Times New Roman" w:hAnsi="Times New Roman"/>
+          <w:b w:val="false"/>
+          <w:bCs w:val="false"/>
+          <w:i w:val="false"/>
+          <w:iCs w:val="false"/>
+          <w:sz w:val="24"/>
+          <w:szCs w:val="24"/>
+        </w:rPr>
+        <w:t xml:space="preserve">(216) = 0.69, </w:t>
+      </w:r>
+      <w:r>
+        <w:rPr>
+          <w:rFonts w:ascii="Times New Roman" w:hAnsi="Times New Roman"/>
+          <w:b w:val="false"/>
+          <w:bCs w:val="false"/>
+          <w:i/>
+          <w:iCs/>
+          <w:sz w:val="24"/>
+          <w:szCs w:val="24"/>
+        </w:rPr>
+        <w:t xml:space="preserve">p </w:t>
+      </w:r>
+      <w:bookmarkEnd w:id="3"/>
+      <w:r>
+        <w:rPr>
+          <w:rFonts w:ascii="Times New Roman" w:hAnsi="Times New Roman"/>
+          <w:b w:val="false"/>
+          <w:bCs w:val="false"/>
+          <w:i w:val="false"/>
+          <w:iCs w:val="false"/>
+          <w:sz w:val="24"/>
+          <w:szCs w:val="24"/>
+        </w:rPr>
+        <w:t xml:space="preserve">= .491 (Figure 8). There was again a zero-order relationship between prejudice and perceived authenticity, </w:t>
+      </w:r>
+      <w:r>
+        <w:rPr>
+          <w:rFonts w:ascii="Times New Roman" w:hAnsi="Times New Roman"/>
+          <w:b w:val="false"/>
+          <w:bCs w:val="false"/>
+          <w:i/>
+          <w:iCs/>
+          <w:sz w:val="24"/>
+          <w:szCs w:val="24"/>
+        </w:rPr>
+        <w:t xml:space="preserve">r </w:t>
+      </w:r>
+      <w:r>
+        <w:rPr>
+          <w:rFonts w:ascii="Times New Roman" w:hAnsi="Times New Roman"/>
+          <w:b w:val="false"/>
+          <w:bCs w:val="false"/>
+          <w:i w:val="false"/>
+          <w:iCs w:val="false"/>
+          <w:sz w:val="24"/>
+          <w:szCs w:val="24"/>
+        </w:rPr>
+        <w:t xml:space="preserve">= .20, </w:t>
+      </w:r>
+      <w:r>
+        <w:rPr>
+          <w:rFonts w:ascii="Times New Roman" w:hAnsi="Times New Roman"/>
+          <w:b w:val="false"/>
+          <w:bCs w:val="false"/>
+          <w:i/>
+          <w:iCs/>
+          <w:sz w:val="24"/>
+          <w:szCs w:val="24"/>
+        </w:rPr>
+        <w:t xml:space="preserve">p </w:t>
+      </w:r>
+      <w:r>
+        <w:rPr>
+          <w:rFonts w:ascii="Times New Roman" w:hAnsi="Times New Roman"/>
+          <w:b w:val="false"/>
+          <w:bCs w:val="false"/>
+          <w:i w:val="false"/>
+          <w:iCs w:val="false"/>
+          <w:sz w:val="24"/>
+          <w:szCs w:val="24"/>
+        </w:rPr>
+        <w:t>= .003.</w:t>
       </w:r>
     </w:p>
     <w:p>
@@ -13031,33 +14290,11 @@
         <w:contextualSpacing/>
         <w:jc w:val="left"/>
         <w:rPr>
-          <w:rFonts w:ascii="Times New Roman" w:hAnsi="Times New Roman"/>
-        </w:rPr>
-      </w:pPr>
-      <w:r>
-        <w:rPr>
-          <w:rFonts w:ascii="Times New Roman" w:hAnsi="Times New Roman"/>
+          <w:b/>
           <w:b/>
           <w:bCs/>
-          <w:i w:val="false"/>
-          <w:iCs w:val="false"/>
-          <w:sz w:val="24"/>
-          <w:szCs w:val="24"/>
-        </w:rPr>
-        <w:tab/>
-      </w:r>
-      <w:r>
-        <w:rPr>
-          <w:rFonts w:ascii="Times New Roman" w:hAnsi="Times New Roman"/>
-          <w:b w:val="false"/>
-          <w:bCs w:val="false"/>
-          <w:i w:val="false"/>
-          <w:iCs w:val="false"/>
-          <w:sz w:val="24"/>
-          <w:szCs w:val="24"/>
-        </w:rPr>
-        <w:t>Manipulating perceiver’s goals when judging authenticity did not affect the relationship between prejudice and perceived authenticity.</w:t>
-      </w:r>
+        </w:rPr>
+      </w:pPr>
       <w:r>
         <w:rPr>
           <w:rFonts w:ascii="Times New Roman" w:hAnsi="Times New Roman"/>
@@ -13068,6 +14305,52 @@
           <w:sz w:val="24"/>
           <w:szCs w:val="24"/>
         </w:rPr>
+        <w:t>Discussion</w:t>
+      </w:r>
+    </w:p>
+    <w:p>
+      <w:pPr>
+        <w:pStyle w:val="Normal"/>
+        <w:bidi w:val="0"/>
+        <w:spacing w:lineRule="auto" w:line="480" w:before="0" w:after="0"/>
+        <w:contextualSpacing/>
+        <w:jc w:val="left"/>
+        <w:rPr/>
+      </w:pPr>
+      <w:r>
+        <w:rPr>
+          <w:rFonts w:ascii="Times New Roman" w:hAnsi="Times New Roman"/>
+          <w:b/>
+          <w:bCs/>
+          <w:i w:val="false"/>
+          <w:iCs w:val="false"/>
+          <w:sz w:val="24"/>
+          <w:szCs w:val="24"/>
+        </w:rPr>
+        <w:tab/>
+      </w:r>
+      <w:r>
+        <w:rPr>
+          <w:rFonts w:ascii="Times New Roman" w:hAnsi="Times New Roman"/>
+          <w:b w:val="false"/>
+          <w:bCs w:val="false"/>
+          <w:i w:val="false"/>
+          <w:iCs w:val="false"/>
+          <w:sz w:val="24"/>
+          <w:szCs w:val="24"/>
+        </w:rPr>
+        <w:t>Manipulating perceiver’s goals when judging authenticity did not affect the relationship between prejudice and perceived authenticity.</w:t>
+      </w:r>
+      <w:r>
+        <w:rPr>
+          <w:rFonts w:ascii="Times New Roman" w:hAnsi="Times New Roman"/>
+          <w:b/>
+          <w:bCs/>
+          <w:i w:val="false"/>
+          <w:iCs w:val="false"/>
+          <w:sz w:val="24"/>
+          <w:szCs w:val="24"/>
+        </w:rPr>
         <w:t xml:space="preserve"> </w:t>
       </w:r>
       <w:r>
@@ -13080,7 +14363,31 @@
           <w:sz w:val="24"/>
           <w:szCs w:val="24"/>
         </w:rPr>
-        <w:t xml:space="preserve">These data do not provide support for the motivated reasoning account—that prejudiced people engage in biased processing because they wish to perceive authenticity—for the core phenomenon of interest. However, it remains ambiguous as to if goals were successfully manipulated. A priori, I assumed that people would take longer reading, considering, and processing the speaker’s biographical information in the accuracy condition due to spending more cognitive resources on doing so (as is implied by Kunda, 1990, pp. 481-482). There was no significant difference in time spent reading between conditions in the present study. However, Mullen and Skitka (2006) argued that </w:t>
+        <w:t xml:space="preserve">These data do not provide support for the motivated reasoning account—that prejudiced people engage in biased processing because they wish to perceive authenticity—for the core phenomenon of interest </w:t>
+      </w:r>
+      <w:r>
+        <w:rPr>
+          <w:rFonts w:ascii="Times New Roman" w:hAnsi="Times New Roman"/>
+          <w:b w:val="false"/>
+          <w:bCs w:val="false"/>
+          <w:i w:val="false"/>
+          <w:iCs w:val="false"/>
+          <w:sz w:val="24"/>
+          <w:szCs w:val="24"/>
+        </w:rPr>
+        <w:t>(H6)</w:t>
+      </w:r>
+      <w:r>
+        <w:rPr>
+          <w:rFonts w:ascii="Times New Roman" w:hAnsi="Times New Roman"/>
+          <w:b w:val="false"/>
+          <w:bCs w:val="false"/>
+          <w:i w:val="false"/>
+          <w:iCs w:val="false"/>
+          <w:sz w:val="24"/>
+          <w:szCs w:val="24"/>
+        </w:rPr>
+        <w:t xml:space="preserve">. However, it remains ambiguous as to if goals were successfully manipulated. A priori, I assumed that people would take longer reading, considering, and processing the speaker’s biographical information in the accuracy condition due to spending more cognitive resources on doing so (as is implied by Kunda, 1990, pp. 481-482). There was no significant difference in time spent reading between conditions in the present study. However, Mullen and Skitka (2006) argued that </w:t>
       </w:r>
       <w:r>
         <w:rPr>
@@ -13465,9 +14772,7 @@
         <w:spacing w:lineRule="auto" w:line="480" w:before="0" w:after="0"/>
         <w:contextualSpacing/>
         <w:jc w:val="left"/>
-        <w:rPr>
-          <w:rFonts w:ascii="Times New Roman" w:hAnsi="Times New Roman"/>
-        </w:rPr>
+        <w:rPr/>
       </w:pPr>
       <w:r>
         <w:rPr>
@@ -13552,7 +14857,7 @@
           <w:sz w:val="24"/>
           <w:szCs w:val="24"/>
         </w:rPr>
-        <w:t>acceptable—that, in fact, it was prejudiced—to blame overweight people for their weight, then prejudice predicted perceived authenticity. Study 3 also demonstrated this cross-sectionally; the more participants perceived the prejudice to be prescriptively non-normative, the stronger the relationship was between prejudice and perceived authenticity. These data show that perceptions of authenticity behave as do justifications for prejudice, suggesting that people might claim an expression of prejudice as authentic as a way to justify someone else’s prejudice (vicarious justification) or to express prejudice in a coded way (justification by rearticulation).</w:t>
+        <w:t>acceptable—that, in fact, it was prejudiced—to blame overweight people for their weight, then prejudice predicted perceived authenticity. Study 3 demonstrated this cross-sectionally; the more participants perceived the prejudice to be prescriptively non-normative, the stronger the relationship was between prejudice and perceived authenticity. These data show that perceptions of authenticity behave as do justifications for prejudice, suggesting that people might claim an expression of prejudice as authentic as a way to justify someone else’s prejudice (vicarious justification) or to express prejudice in a coded way (justification by rearticulation).</w:t>
       </w:r>
     </w:p>
     <w:p>
@@ -13990,7 +15295,32 @@
           <w:szCs w:val="24"/>
         </w:rPr>
         <w:tab/>
-        <w:t>In Study 3, prejudice was a stronger predictor of perceived authenticity among those who perceived the perceived prejudices to be prescriptively non-normative; in Studies 5 and 6, the relationship between prejudice and perceived authenticity was eliminated when prescriptive non-normativity was absent. White and Crandall (2017, Study 3) also demonstrate this with freedom of speech as a justification, and they demonstrate (Study 8) that it is partially due to prejudiced people being vicariously suppressed (i.e., feeling as if their autonomy is threatened). Each of these studies have limitations. Study 3 is cross-sectional. Studies 5 and 6 operate on the following logic: Prejudice and perceived authenticity correlate when prescriptive non-normativity is present, but they do not when prescriptive non-normativity is absent; therefore, prescriptive non-normativity is the underlying cause for that relationship. This conclusion does not follow from a strict, deductive logic (but see Barker &amp; Kitcher, 2014, Study 2; Haig, 2005). White and Crandall (2017, Study 8) employ a moderated mediation model, which suffers from strict statistical assumptions that are assuredly not met (Imai et al., 2010). However, I argue that the present studies are nonetheless consistent with—and support—a vicarious justification account for why perceived authenticity is positively predicted by self-reported prejudice. Causal interpretations do not deductively follow from the evidence, but they nonetheless shape a cumulative body of evidence for the proposed account. Future research should continue to conceptually replicate the present phenomena.</w:t>
+        <w:t xml:space="preserve">In Study 3, prejudice was a stronger predictor of perceived authenticity among those who perceived the perceived prejudices to be prescriptively non-normative; in Studies 5 and 6, the relationship between prejudice and perceived authenticity was eliminated when prescriptive non-normativity was absent. White and Crandall (2017, Study 3) also demonstrate this with freedom of speech as a justification, and they demonstrate (Study 8) that it is partially due to prejudiced people being vicariously suppressed (i.e., feeling as if their autonomy is threatened). Each of these studies have limitations. Study 3 is cross-sectional. Studies 5 and 6 operate on the following logic: Prejudice and perceived authenticity correlate when prescriptive non-normativity is present, but they do not when prescriptive non-normativity is absent; therefore, prescriptive non-normativity is the underlying cause for that relationship. </w:t>
+      </w:r>
+      <w:r>
+        <w:rPr>
+          <w:rFonts w:ascii="Times New Roman" w:hAnsi="Times New Roman"/>
+          <w:b w:val="false"/>
+          <w:bCs w:val="false"/>
+          <w:i w:val="false"/>
+          <w:iCs w:val="false"/>
+          <w:sz w:val="24"/>
+          <w:szCs w:val="24"/>
+          <w:highlight w:val="yellow"/>
+        </w:rPr>
+        <w:t>This conclusion does not follow from a strict, deductive logic (but see Barker &amp; Kitcher, 2014, Study 2; Haig, 2005).</w:t>
+      </w:r>
+      <w:r>
+        <w:rPr>
+          <w:rFonts w:ascii="Times New Roman" w:hAnsi="Times New Roman"/>
+          <w:b w:val="false"/>
+          <w:bCs w:val="false"/>
+          <w:i w:val="false"/>
+          <w:iCs w:val="false"/>
+          <w:sz w:val="24"/>
+          <w:szCs w:val="24"/>
+        </w:rPr>
+        <w:t xml:space="preserve"> White and Crandall (2017, Study 8) employ a moderated mediation model, which suffers from strict statistical assumptions that are assuredly not met (Imai et al., 2010). However, I argue that the present studies are nonetheless consistent with—and support—a vicarious justification account for why perceived authenticity is positively predicted by self-reported prejudice. Causal interpretations do not deductively follow from the evidence, but they nonetheless shape a cumulative body of evidence for the proposed account. Future research should continue to conceptually replicate the present phenomena.</w:t>
       </w:r>
     </w:p>
     <w:p>
@@ -14349,7 +15679,7 @@
         </w:tblBorders>
         <w:tblCellMar>
           <w:top w:w="55" w:type="dxa"/>
-          <w:left w:w="51" w:type="dxa"/>
+          <w:left w:w="48" w:type="dxa"/>
           <w:bottom w:w="55" w:type="dxa"/>
           <w:right w:w="55" w:type="dxa"/>
         </w:tblCellMar>
@@ -14373,7 +15703,7 @@
             </w:tcBorders>
             <w:shd w:fill="auto" w:val="clear"/>
             <w:tcMar>
-              <w:left w:w="51" w:type="dxa"/>
+              <w:left w:w="48" w:type="dxa"/>
             </w:tcMar>
           </w:tcPr>
           <w:p>
@@ -14402,7 +15732,7 @@
             </w:tcBorders>
             <w:shd w:fill="auto" w:val="clear"/>
             <w:tcMar>
-              <w:left w:w="51" w:type="dxa"/>
+              <w:left w:w="48" w:type="dxa"/>
             </w:tcMar>
           </w:tcPr>
           <w:p>
@@ -14431,7 +15761,7 @@
             </w:tcBorders>
             <w:shd w:fill="auto" w:val="clear"/>
             <w:tcMar>
-              <w:left w:w="51" w:type="dxa"/>
+              <w:left w:w="48" w:type="dxa"/>
             </w:tcMar>
           </w:tcPr>
           <w:p>
@@ -14462,7 +15792,7 @@
             </w:tcBorders>
             <w:shd w:fill="auto" w:val="clear"/>
             <w:tcMar>
-              <w:left w:w="51" w:type="dxa"/>
+              <w:left w:w="48" w:type="dxa"/>
             </w:tcMar>
           </w:tcPr>
           <w:p>
@@ -14494,7 +15824,7 @@
             </w:tcBorders>
             <w:shd w:fill="auto" w:val="clear"/>
             <w:tcMar>
-              <w:left w:w="51" w:type="dxa"/>
+              <w:left w:w="48" w:type="dxa"/>
             </w:tcMar>
           </w:tcPr>
           <w:p>
@@ -14523,7 +15853,7 @@
             </w:tcBorders>
             <w:shd w:fill="auto" w:val="clear"/>
             <w:tcMar>
-              <w:left w:w="51" w:type="dxa"/>
+              <w:left w:w="48" w:type="dxa"/>
             </w:tcMar>
           </w:tcPr>
           <w:p>
@@ -14552,7 +15882,7 @@
             </w:tcBorders>
             <w:shd w:fill="auto" w:val="clear"/>
             <w:tcMar>
-              <w:left w:w="51" w:type="dxa"/>
+              <w:left w:w="48" w:type="dxa"/>
             </w:tcMar>
           </w:tcPr>
           <w:p>
@@ -14583,7 +15913,7 @@
             </w:tcBorders>
             <w:shd w:fill="auto" w:val="clear"/>
             <w:tcMar>
-              <w:left w:w="51" w:type="dxa"/>
+              <w:left w:w="48" w:type="dxa"/>
             </w:tcMar>
           </w:tcPr>
           <w:p>
@@ -14615,7 +15945,7 @@
             </w:tcBorders>
             <w:shd w:fill="auto" w:val="clear"/>
             <w:tcMar>
-              <w:left w:w="51" w:type="dxa"/>
+              <w:left w:w="48" w:type="dxa"/>
             </w:tcMar>
           </w:tcPr>
           <w:p>
@@ -14644,7 +15974,7 @@
             </w:tcBorders>
             <w:shd w:fill="auto" w:val="clear"/>
             <w:tcMar>
-              <w:left w:w="51" w:type="dxa"/>
+              <w:left w:w="48" w:type="dxa"/>
             </w:tcMar>
           </w:tcPr>
           <w:p>
@@ -14673,7 +16003,7 @@
             </w:tcBorders>
             <w:shd w:fill="auto" w:val="clear"/>
             <w:tcMar>
-              <w:left w:w="51" w:type="dxa"/>
+              <w:left w:w="48" w:type="dxa"/>
             </w:tcMar>
           </w:tcPr>
           <w:p>
@@ -14704,7 +16034,7 @@
             </w:tcBorders>
             <w:shd w:fill="auto" w:val="clear"/>
             <w:tcMar>
-              <w:left w:w="51" w:type="dxa"/>
+              <w:left w:w="48" w:type="dxa"/>
             </w:tcMar>
           </w:tcPr>
           <w:p>
@@ -14736,7 +16066,7 @@
             </w:tcBorders>
             <w:shd w:fill="auto" w:val="clear"/>
             <w:tcMar>
-              <w:left w:w="51" w:type="dxa"/>
+              <w:left w:w="48" w:type="dxa"/>
             </w:tcMar>
           </w:tcPr>
           <w:p>
@@ -14765,7 +16095,7 @@
             </w:tcBorders>
             <w:shd w:fill="auto" w:val="clear"/>
             <w:tcMar>
-              <w:left w:w="51" w:type="dxa"/>
+              <w:left w:w="48" w:type="dxa"/>
             </w:tcMar>
           </w:tcPr>
           <w:p>
@@ -14794,7 +16124,7 @@
             </w:tcBorders>
             <w:shd w:fill="auto" w:val="clear"/>
             <w:tcMar>
-              <w:left w:w="51" w:type="dxa"/>
+              <w:left w:w="48" w:type="dxa"/>
             </w:tcMar>
           </w:tcPr>
           <w:p>
@@ -14825,7 +16155,7 @@
             </w:tcBorders>
             <w:shd w:fill="auto" w:val="clear"/>
             <w:tcMar>
-              <w:left w:w="51" w:type="dxa"/>
+              <w:left w:w="48" w:type="dxa"/>
             </w:tcMar>
           </w:tcPr>
           <w:p>
@@ -14857,7 +16187,7 @@
             </w:tcBorders>
             <w:shd w:fill="auto" w:val="clear"/>
             <w:tcMar>
-              <w:left w:w="51" w:type="dxa"/>
+              <w:left w:w="48" w:type="dxa"/>
             </w:tcMar>
           </w:tcPr>
           <w:p>
@@ -14886,7 +16216,7 @@
             </w:tcBorders>
             <w:shd w:fill="auto" w:val="clear"/>
             <w:tcMar>
-              <w:left w:w="51" w:type="dxa"/>
+              <w:left w:w="48" w:type="dxa"/>
             </w:tcMar>
           </w:tcPr>
           <w:p>
@@ -14915,7 +16245,7 @@
             </w:tcBorders>
             <w:shd w:fill="auto" w:val="clear"/>
             <w:tcMar>
-              <w:left w:w="51" w:type="dxa"/>
+              <w:left w:w="48" w:type="dxa"/>
             </w:tcMar>
           </w:tcPr>
           <w:p>
@@ -14946,7 +16276,7 @@
             </w:tcBorders>
             <w:shd w:fill="auto" w:val="clear"/>
             <w:tcMar>
-              <w:left w:w="51" w:type="dxa"/>
+              <w:left w:w="48" w:type="dxa"/>
             </w:tcMar>
           </w:tcPr>
           <w:p>
@@ -14978,7 +16308,7 @@
             </w:tcBorders>
             <w:shd w:fill="auto" w:val="clear"/>
             <w:tcMar>
-              <w:left w:w="51" w:type="dxa"/>
+              <w:left w:w="48" w:type="dxa"/>
             </w:tcMar>
           </w:tcPr>
           <w:p>
@@ -15007,7 +16337,7 @@
             </w:tcBorders>
             <w:shd w:fill="auto" w:val="clear"/>
             <w:tcMar>
-              <w:left w:w="51" w:type="dxa"/>
+              <w:left w:w="48" w:type="dxa"/>
             </w:tcMar>
           </w:tcPr>
           <w:p>
@@ -15036,7 +16366,7 @@
             </w:tcBorders>
             <w:shd w:fill="auto" w:val="clear"/>
             <w:tcMar>
-              <w:left w:w="51" w:type="dxa"/>
+              <w:left w:w="48" w:type="dxa"/>
             </w:tcMar>
           </w:tcPr>
           <w:p>
@@ -15067,7 +16397,7 @@
             </w:tcBorders>
             <w:shd w:fill="auto" w:val="clear"/>
             <w:tcMar>
-              <w:left w:w="51" w:type="dxa"/>
+              <w:left w:w="48" w:type="dxa"/>
             </w:tcMar>
           </w:tcPr>
           <w:p>
@@ -15099,7 +16429,7 @@
             </w:tcBorders>
             <w:shd w:fill="auto" w:val="clear"/>
             <w:tcMar>
-              <w:left w:w="51" w:type="dxa"/>
+              <w:left w:w="48" w:type="dxa"/>
             </w:tcMar>
           </w:tcPr>
           <w:p>
@@ -15128,7 +16458,7 @@
             </w:tcBorders>
             <w:shd w:fill="auto" w:val="clear"/>
             <w:tcMar>
-              <w:left w:w="51" w:type="dxa"/>
+              <w:left w:w="48" w:type="dxa"/>
             </w:tcMar>
           </w:tcPr>
           <w:p>
@@ -15157,7 +16487,7 @@
             </w:tcBorders>
             <w:shd w:fill="auto" w:val="clear"/>
             <w:tcMar>
-              <w:left w:w="51" w:type="dxa"/>
+              <w:left w:w="48" w:type="dxa"/>
             </w:tcMar>
           </w:tcPr>
           <w:p>
@@ -15188,7 +16518,7 @@
             </w:tcBorders>
             <w:shd w:fill="auto" w:val="clear"/>
             <w:tcMar>
-              <w:left w:w="51" w:type="dxa"/>
+              <w:left w:w="48" w:type="dxa"/>
             </w:tcMar>
           </w:tcPr>
           <w:p>
@@ -19295,11 +20625,7 @@
         <w:spacing w:lineRule="auto" w:line="480" w:before="0" w:after="0"/>
         <w:contextualSpacing/>
         <w:jc w:val="left"/>
-        <w:rPr>
-          <w:i/>
-          <w:i/>
-          <w:iCs/>
-        </w:rPr>
+        <w:rPr/>
       </w:pPr>
       <w:r>
         <w:rPr>
@@ -19315,7 +20641,15 @@
           <w:i w:val="false"/>
           <w:iCs w:val="false"/>
         </w:rPr>
-        <w:t>Prejudice against Muslims and politicians correlates positively with perceived authenticity of prejudiced statements toward the same groups.</w:t>
+        <w:t xml:space="preserve">Prejudice against Muslims and politicians correlates positively with perceived authenticity of prejudiced statements toward the same groups </w:t>
+      </w:r>
+      <w:r>
+        <w:rPr>
+          <w:rFonts w:ascii="Times New Roman" w:hAnsi="Times New Roman"/>
+          <w:i w:val="false"/>
+          <w:iCs w:val="false"/>
+        </w:rPr>
+        <w:t>(Study 1).</w:t>
       </w:r>
     </w:p>
     <w:p>
@@ -19395,9 +20729,7 @@
         <w:spacing w:lineRule="auto" w:line="480" w:before="0" w:after="0"/>
         <w:contextualSpacing/>
         <w:jc w:val="left"/>
-        <w:rPr>
-          <w:rFonts w:ascii="Times New Roman" w:hAnsi="Times New Roman"/>
-        </w:rPr>
+        <w:rPr/>
       </w:pPr>
       <w:r>
         <w:rPr>
@@ -19445,7 +20777,15 @@
           <w:i w:val="false"/>
           <w:iCs w:val="false"/>
         </w:rPr>
-        <w:t>controlling for the influence of the other prejudice.</w:t>
+        <w:t xml:space="preserve">controlling for the influence of the other prejudice </w:t>
+      </w:r>
+      <w:r>
+        <w:rPr>
+          <w:rFonts w:ascii="Times New Roman" w:hAnsi="Times New Roman"/>
+          <w:i w:val="false"/>
+          <w:iCs w:val="false"/>
+        </w:rPr>
+        <w:t>(Study 2).</w:t>
       </w:r>
     </w:p>
     <w:p>
@@ -19525,11 +20865,7 @@
         <w:spacing w:lineRule="auto" w:line="480" w:before="0" w:after="0"/>
         <w:contextualSpacing/>
         <w:jc w:val="left"/>
-        <w:rPr>
-          <w:i/>
-          <w:i/>
-          <w:iCs/>
-        </w:rPr>
+        <w:rPr/>
       </w:pPr>
       <w:r>
         <w:rPr>
@@ -19545,7 +20881,15 @@
           <w:i w:val="false"/>
           <w:iCs w:val="false"/>
         </w:rPr>
-        <w:t>Prejudice positively predicts perceived authenticity, across ten target groups. The thick, black line represents the average slope; the thin, grey lines represent slopes for each individual.</w:t>
+        <w:t xml:space="preserve">Prejudice positively predicts perceived authenticity, across ten target groups. The thick, black line represents the average slope; the thin, grey lines represent slopes for each individual </w:t>
+      </w:r>
+      <w:r>
+        <w:rPr>
+          <w:rFonts w:ascii="Times New Roman" w:hAnsi="Times New Roman"/>
+          <w:i w:val="false"/>
+          <w:iCs w:val="false"/>
+        </w:rPr>
+        <w:t>(Study 3).</w:t>
       </w:r>
     </w:p>
     <w:p>
@@ -19625,11 +20969,7 @@
         <w:spacing w:lineRule="auto" w:line="480" w:before="0" w:after="0"/>
         <w:contextualSpacing/>
         <w:jc w:val="left"/>
-        <w:rPr>
-          <w:i/>
-          <w:i/>
-          <w:iCs/>
-        </w:rPr>
+        <w:rPr/>
       </w:pPr>
       <w:r>
         <w:rPr>
@@ -19645,7 +20985,15 @@
           <w:i w:val="false"/>
           <w:iCs w:val="false"/>
         </w:rPr>
-        <w:t>The positive relationship between prejudice and perceived authenticity is stronger when the prejudice is perceived as prescriptively non-normative than when it is normative.</w:t>
+        <w:t xml:space="preserve">The positive relationship between prejudice and perceived authenticity is stronger when the prejudice is perceived as prescriptively non-normative than when it is normative </w:t>
+      </w:r>
+      <w:r>
+        <w:rPr>
+          <w:rFonts w:ascii="Times New Roman" w:hAnsi="Times New Roman"/>
+          <w:i w:val="false"/>
+          <w:iCs w:val="false"/>
+        </w:rPr>
+        <w:t>(Study 3).</w:t>
       </w:r>
     </w:p>
     <w:p>
@@ -19725,11 +21073,7 @@
         <w:spacing w:lineRule="auto" w:line="480" w:before="0" w:after="0"/>
         <w:contextualSpacing/>
         <w:jc w:val="left"/>
-        <w:rPr>
-          <w:i/>
-          <w:i/>
-          <w:iCs/>
-        </w:rPr>
+        <w:rPr/>
       </w:pPr>
       <w:r>
         <w:rPr>
@@ -19745,7 +21089,31 @@
           <w:i w:val="false"/>
           <w:iCs w:val="false"/>
         </w:rPr>
-        <w:t>There was no difference in perceived authenticity between conditions. The violin shapes represent the density of perceived authenticity. The solid dots and error bars represent the means and 95% confidence intervals.</w:t>
+        <w:t xml:space="preserve">There was no difference in perceived authenticity between conditions. The violin shapes represent the density of perceived authenticity. The solid dots and error bars represent the means and 95% confidence intervals, </w:t>
+      </w:r>
+      <w:r>
+        <w:rPr>
+          <w:rFonts w:ascii="Times New Roman" w:hAnsi="Times New Roman"/>
+          <w:i w:val="false"/>
+          <w:iCs w:val="false"/>
+        </w:rPr>
+        <w:t>respectively</w:t>
+      </w:r>
+      <w:r>
+        <w:rPr>
+          <w:rFonts w:ascii="Times New Roman" w:hAnsi="Times New Roman"/>
+          <w:i w:val="false"/>
+          <w:iCs w:val="false"/>
+        </w:rPr>
+        <w:t xml:space="preserve"> </w:t>
+      </w:r>
+      <w:r>
+        <w:rPr>
+          <w:rFonts w:ascii="Times New Roman" w:hAnsi="Times New Roman"/>
+          <w:i w:val="false"/>
+          <w:iCs w:val="false"/>
+        </w:rPr>
+        <w:t>(Study 4).</w:t>
       </w:r>
     </w:p>
     <w:p>

</xml_diff>

<commit_message>
first sweep of csc edits done
</commit_message>
<xml_diff>
--- a/docs/dissertation_v2.docx
+++ b/docs/dissertation_v2.docx
@@ -3863,55 +3863,7 @@
           <w:sz w:val="24"/>
           <w:szCs w:val="24"/>
         </w:rPr>
-        <w:t xml:space="preserve">hold between reported dislike of control targets (i.e., negative, non-normative statements that lacked the moral significance of prejudice) and perceived authenticity of negative statements about those targets. These results support </w:t>
-      </w:r>
-      <w:r>
-        <w:rPr>
-          <w:rFonts w:ascii="Times New Roman" w:hAnsi="Times New Roman"/>
-          <w:b w:val="false"/>
-          <w:bCs w:val="false"/>
-          <w:i w:val="false"/>
-          <w:iCs w:val="false"/>
-          <w:sz w:val="24"/>
-          <w:szCs w:val="24"/>
-        </w:rPr>
-        <w:t>H1 and H2</w:t>
-      </w:r>
-      <w:r>
-        <w:rPr>
-          <w:rFonts w:ascii="Times New Roman" w:hAnsi="Times New Roman"/>
-          <w:b w:val="false"/>
-          <w:bCs w:val="false"/>
-          <w:i w:val="false"/>
-          <w:iCs w:val="false"/>
-          <w:sz w:val="24"/>
-          <w:szCs w:val="24"/>
-        </w:rPr>
-        <w:t xml:space="preserve">: Prejudice positively predicts </w:t>
-      </w:r>
-      <w:r>
-        <w:rPr>
-          <w:rFonts w:ascii="Times New Roman" w:hAnsi="Times New Roman"/>
-          <w:b w:val="false"/>
-          <w:bCs w:val="false"/>
-          <w:i w:val="false"/>
-          <w:iCs w:val="false"/>
-          <w:sz w:val="24"/>
-          <w:szCs w:val="24"/>
-        </w:rPr>
-        <w:t xml:space="preserve">only the </w:t>
-      </w:r>
-      <w:r>
-        <w:rPr>
-          <w:rFonts w:ascii="Times New Roman" w:hAnsi="Times New Roman"/>
-          <w:b w:val="false"/>
-          <w:bCs w:val="false"/>
-          <w:i w:val="false"/>
-          <w:iCs w:val="false"/>
-          <w:sz w:val="24"/>
-          <w:szCs w:val="24"/>
-        </w:rPr>
-        <w:t>perceived authenticity of similarly-prejudiced statements.</w:t>
+        <w:t>hold between reported dislike of control targets (i.e., negative, non-normative statements that lacked the moral significance of prejudice) and perceived authenticity of negative statements about those targets. These results support H1 and H2: Prejudice positively predicts only the perceived authenticity of similarly-prejudiced statements.</w:t>
       </w:r>
       <w:r>
         <w:rPr>
@@ -4945,43 +4897,7 @@
           <w:sz w:val="24"/>
           <w:szCs w:val="24"/>
         </w:rPr>
-        <w:t xml:space="preserve">The more someone held a prejudice against a group, the more they perceived negative statements about that group to be authentic. Perceived authenticity of anti-illegal immigrant sentiments was only predicted by prejudice against illegal immigrants; perceived authenticity of prejudice against Kansas State students was only predicted by negative feelings toward Kansas State students. Studies 1 and 2 provide support </w:t>
-      </w:r>
-      <w:r>
-        <w:rPr>
-          <w:rFonts w:ascii="Times New Roman" w:hAnsi="Times New Roman"/>
-          <w:b w:val="false"/>
-          <w:bCs w:val="false"/>
-          <w:i w:val="false"/>
-          <w:iCs w:val="false"/>
-          <w:sz w:val="24"/>
-          <w:szCs w:val="24"/>
-        </w:rPr>
-        <w:t>for H1 and H2</w:t>
-      </w:r>
-      <w:r>
-        <w:rPr>
-          <w:rFonts w:ascii="Times New Roman" w:hAnsi="Times New Roman"/>
-          <w:b w:val="false"/>
-          <w:bCs w:val="false"/>
-          <w:i w:val="false"/>
-          <w:iCs w:val="false"/>
-          <w:sz w:val="24"/>
-          <w:szCs w:val="24"/>
-        </w:rPr>
-        <w:t>, suggesting that prejudice leads people to see others expressing prejudices they share to be authentic. Stud</w:t>
-      </w:r>
-      <w:r>
-        <w:rPr>
-          <w:rFonts w:ascii="Times New Roman" w:hAnsi="Times New Roman"/>
-          <w:b w:val="false"/>
-          <w:bCs w:val="false"/>
-          <w:i w:val="false"/>
-          <w:iCs w:val="false"/>
-          <w:sz w:val="24"/>
-          <w:szCs w:val="24"/>
-        </w:rPr>
-        <w:t xml:space="preserve">ies 3 – 8 continue to demonstrate this relationship but also extend these findings by examining potential contributing mechanisms for </w:t>
+        <w:t xml:space="preserve">The more someone held a prejudice against a group, the more they perceived negative statements about that group to be authentic. Perceived authenticity of anti-illegal immigrant sentiments was only predicted by prejudice against illegal immigrants; perceived authenticity of prejudice against Kansas State students was only predicted by negative feelings toward Kansas State students. Studies 1 and 2 provide support for H1 and H2, suggesting that prejudice leads people to see others expressing prejudices they share to be authentic. Studies 3 – 8 continue to demonstrate this relationship but also extend these findings by examining potential contributing mechanisms for </w:t>
       </w:r>
       <w:r>
         <w:rPr>
@@ -5063,79 +4979,7 @@
           <w:sz w:val="24"/>
           <w:szCs w:val="24"/>
         </w:rPr>
-        <w:t>I investigated the social projection (</w:t>
-      </w:r>
-      <w:r>
-        <w:rPr>
-          <w:rFonts w:ascii="Times New Roman" w:hAnsi="Times New Roman"/>
-          <w:b w:val="false"/>
-          <w:bCs w:val="false"/>
-          <w:i w:val="false"/>
-          <w:iCs w:val="false"/>
-          <w:sz w:val="24"/>
-          <w:szCs w:val="24"/>
-        </w:rPr>
-        <w:t>H3</w:t>
-      </w:r>
-      <w:r>
-        <w:rPr>
-          <w:rFonts w:ascii="Times New Roman" w:hAnsi="Times New Roman"/>
-          <w:b w:val="false"/>
-          <w:bCs w:val="false"/>
-          <w:i w:val="false"/>
-          <w:iCs w:val="false"/>
-          <w:sz w:val="24"/>
-          <w:szCs w:val="24"/>
-        </w:rPr>
-        <w:t>) and prescriptive norm (</w:t>
-      </w:r>
-      <w:r>
-        <w:rPr>
-          <w:rFonts w:ascii="Times New Roman" w:hAnsi="Times New Roman"/>
-          <w:b w:val="false"/>
-          <w:bCs w:val="false"/>
-          <w:i w:val="false"/>
-          <w:iCs w:val="false"/>
-          <w:sz w:val="24"/>
-          <w:szCs w:val="24"/>
-        </w:rPr>
-        <w:t>H4</w:t>
-      </w:r>
-      <w:r>
-        <w:rPr>
-          <w:rFonts w:ascii="Times New Roman" w:hAnsi="Times New Roman"/>
-          <w:b w:val="false"/>
-          <w:bCs w:val="false"/>
-          <w:i w:val="false"/>
-          <w:iCs w:val="false"/>
-          <w:sz w:val="24"/>
-          <w:szCs w:val="24"/>
-        </w:rPr>
-        <w:t xml:space="preserve">) explanations for the relationship between prejudice and perceived authenticity. Recall that </w:t>
-      </w:r>
-      <w:r>
-        <w:rPr>
-          <w:rFonts w:ascii="Times New Roman" w:hAnsi="Times New Roman"/>
-          <w:b w:val="false"/>
-          <w:bCs w:val="false"/>
-          <w:i w:val="false"/>
-          <w:iCs w:val="false"/>
-          <w:sz w:val="24"/>
-          <w:szCs w:val="24"/>
-        </w:rPr>
-        <w:t xml:space="preserve">H3 </w:t>
-      </w:r>
-      <w:r>
-        <w:rPr>
-          <w:rFonts w:ascii="Times New Roman" w:hAnsi="Times New Roman"/>
-          <w:b w:val="false"/>
-          <w:bCs w:val="false"/>
-          <w:i w:val="false"/>
-          <w:iCs w:val="false"/>
-          <w:sz w:val="24"/>
-          <w:szCs w:val="24"/>
-        </w:rPr>
-        <w:t xml:space="preserve">argues prejudice predicts </w:t>
+        <w:t xml:space="preserve">I investigated the social projection (H3) and prescriptive norm (H4) explanations for the relationship between prejudice and perceived authenticity. Recall that H3 argues prejudice predicts </w:t>
       </w:r>
       <w:r>
         <w:rPr>
@@ -5207,55 +5051,7 @@
           <w:sz w:val="24"/>
           <w:szCs w:val="24"/>
         </w:rPr>
-        <w:t xml:space="preserve"> perceived authenticity. This is due to a perceptual bias: The more people think others in general have the prejudice, the greater the chances that any one person has prejudice, making expressions of prejudice more likely to be labelled as authentic. </w:t>
-      </w:r>
-      <w:r>
-        <w:rPr>
-          <w:rFonts w:ascii="Times New Roman" w:hAnsi="Times New Roman"/>
-          <w:b w:val="false"/>
-          <w:bCs w:val="false"/>
-          <w:i w:val="false"/>
-          <w:iCs w:val="false"/>
-          <w:sz w:val="24"/>
-          <w:szCs w:val="24"/>
-        </w:rPr>
-        <w:t xml:space="preserve">H4 </w:t>
-      </w:r>
-      <w:r>
-        <w:rPr>
-          <w:rFonts w:ascii="Times New Roman" w:hAnsi="Times New Roman"/>
-          <w:b w:val="false"/>
-          <w:bCs w:val="false"/>
-          <w:i w:val="false"/>
-          <w:iCs w:val="false"/>
-          <w:sz w:val="24"/>
-          <w:szCs w:val="24"/>
-        </w:rPr>
-        <w:t xml:space="preserve">argues that the relationship between prejudice and perceived authenticity </w:t>
-      </w:r>
-      <w:r>
-        <w:rPr>
-          <w:rFonts w:ascii="Times New Roman" w:hAnsi="Times New Roman"/>
-          <w:b w:val="false"/>
-          <w:bCs w:val="false"/>
-          <w:i w:val="false"/>
-          <w:iCs w:val="false"/>
-          <w:sz w:val="24"/>
-          <w:szCs w:val="24"/>
-        </w:rPr>
-        <w:t>is</w:t>
-      </w:r>
-      <w:r>
-        <w:rPr>
-          <w:rFonts w:ascii="Times New Roman" w:hAnsi="Times New Roman"/>
-          <w:b w:val="false"/>
-          <w:bCs w:val="false"/>
-          <w:i w:val="false"/>
-          <w:iCs w:val="false"/>
-          <w:sz w:val="24"/>
-          <w:szCs w:val="24"/>
-        </w:rPr>
-        <w:t xml:space="preserve"> </w:t>
+        <w:t xml:space="preserve"> perceived authenticity. This is due to a perceptual bias: The more people think others in general have the prejudice, the greater the chances that any one person has prejudice, making expressions of prejudice more likely to be labelled as authentic. H4 argues that the relationship between prejudice and perceived authenticity is </w:t>
       </w:r>
       <w:r>
         <w:rPr>
@@ -5361,31 +5157,7 @@
           <w:sz w:val="24"/>
           <w:szCs w:val="24"/>
         </w:rPr>
-        <w:t xml:space="preserve">I recruited 200 people from MTurk to participate in a “survey on perceiving other peoples’ attitudes.” Throughout this paper, participants who completed one of these studies were barred from participating in a subsequent one (Litman, Robinson, &amp; Atterbock, 2017). The analyses for this study involves multilevel modeling, and I was unsure of proper a priori expected population parameters to choose for a power analysis, so sample size was determined </w:t>
-      </w:r>
-      <w:r>
-        <w:rPr>
-          <w:rFonts w:ascii="Times New Roman" w:hAnsi="Times New Roman"/>
-          <w:b w:val="false"/>
-          <w:bCs w:val="false"/>
-          <w:i w:val="false"/>
-          <w:iCs w:val="false"/>
-          <w:sz w:val="24"/>
-          <w:szCs w:val="24"/>
-        </w:rPr>
-        <w:t>subjectively</w:t>
-      </w:r>
-      <w:r>
-        <w:rPr>
-          <w:rFonts w:ascii="Times New Roman" w:hAnsi="Times New Roman"/>
-          <w:b w:val="false"/>
-          <w:bCs w:val="false"/>
-          <w:i w:val="false"/>
-          <w:iCs w:val="false"/>
-          <w:sz w:val="24"/>
-          <w:szCs w:val="24"/>
-        </w:rPr>
-        <w:t xml:space="preserve">. I recruited 200 participants and each participant contributed 10 data points; I found a level one </w:t>
+        <w:t xml:space="preserve">I recruited 200 people from MTurk to participate in a “survey on perceiving other peoples’ attitudes.” Throughout this paper, participants who completed one of these studies were barred from participating in a subsequent one (Litman, Robinson, &amp; Atterbock, 2017). The analyses for this study involves multilevel modeling, and I was unsure of proper a priori expected population parameters to choose for a power analysis, so sample size was determined subjectively. I recruited 200 participants and each participant contributed 10 data points; I found a level one </w:t>
       </w:r>
       <w:r>
         <w:rPr>
@@ -5965,127 +5737,7 @@
           <w:sz w:val="24"/>
           <w:szCs w:val="24"/>
         </w:rPr>
-        <w:t xml:space="preserve">As constructs were measured on very different scales (i.e., seven- versus 101-point), all measures were standardized (across, not within, individuals) before analyses. </w:t>
-      </w:r>
-      <w:r>
-        <w:rPr>
-          <w:rFonts w:ascii="Times New Roman" w:hAnsi="Times New Roman"/>
-          <w:b w:val="false"/>
-          <w:bCs w:val="false"/>
-          <w:i w:val="false"/>
-          <w:iCs w:val="false"/>
-          <w:sz w:val="24"/>
-          <w:szCs w:val="24"/>
-        </w:rPr>
-        <w:t>Ten measurements—one for each target group—were nested within individuals. T</w:t>
-      </w:r>
-      <w:r>
-        <w:rPr>
-          <w:rFonts w:ascii="Times New Roman" w:hAnsi="Times New Roman"/>
-          <w:b w:val="false"/>
-          <w:bCs w:val="false"/>
-          <w:i w:val="false"/>
-          <w:iCs w:val="false"/>
-          <w:sz w:val="24"/>
-          <w:szCs w:val="24"/>
-        </w:rPr>
-        <w:t xml:space="preserve">hus, perceived descriptive and prescriptive normativity, perceived authenticity, and prejudice were </w:t>
-      </w:r>
-      <w:r>
-        <w:rPr>
-          <w:rFonts w:ascii="Times New Roman" w:hAnsi="Times New Roman"/>
-          <w:b w:val="false"/>
-          <w:bCs w:val="false"/>
-          <w:i w:val="false"/>
-          <w:iCs w:val="false"/>
-          <w:sz w:val="24"/>
-          <w:szCs w:val="24"/>
-        </w:rPr>
-        <w:t>measured at the “first” level, with participants being the “second” level.</w:t>
-      </w:r>
-      <w:r>
-        <w:rPr>
-          <w:rFonts w:ascii="Times New Roman" w:hAnsi="Times New Roman"/>
-          <w:b w:val="false"/>
-          <w:bCs w:val="false"/>
-          <w:i w:val="false"/>
-          <w:iCs w:val="false"/>
-          <w:sz w:val="24"/>
-          <w:szCs w:val="24"/>
-        </w:rPr>
-        <w:t xml:space="preserve"> All regression coefficients, </w:t>
-      </w:r>
-      <w:r>
-        <w:rPr>
-          <w:rFonts w:ascii="Times New Roman" w:hAnsi="Times New Roman"/>
-          <w:b w:val="false"/>
-          <w:bCs w:val="false"/>
-          <w:i w:val="false"/>
-          <w:iCs w:val="false"/>
-          <w:sz w:val="24"/>
-          <w:szCs w:val="24"/>
-        </w:rPr>
-        <w:t xml:space="preserve">as well as the intercept, </w:t>
-      </w:r>
-      <w:r>
-        <w:rPr>
-          <w:rFonts w:ascii="Times New Roman" w:hAnsi="Times New Roman"/>
-          <w:b w:val="false"/>
-          <w:bCs w:val="false"/>
-          <w:i w:val="false"/>
-          <w:iCs w:val="false"/>
-          <w:sz w:val="24"/>
-          <w:szCs w:val="24"/>
-        </w:rPr>
-        <w:t xml:space="preserve">were allowed to differ by individual; that is, </w:t>
-      </w:r>
-      <w:r>
-        <w:rPr>
-          <w:rFonts w:ascii="Times New Roman" w:hAnsi="Times New Roman"/>
-          <w:b w:val="false"/>
-          <w:bCs w:val="false"/>
-          <w:i w:val="false"/>
-          <w:iCs w:val="false"/>
-          <w:sz w:val="24"/>
-          <w:szCs w:val="24"/>
-        </w:rPr>
-        <w:t xml:space="preserve">random intercepts and </w:t>
-      </w:r>
-      <w:r>
-        <w:rPr>
-          <w:rFonts w:ascii="Times New Roman" w:hAnsi="Times New Roman"/>
-          <w:b w:val="false"/>
-          <w:bCs w:val="false"/>
-          <w:i w:val="false"/>
-          <w:iCs w:val="false"/>
-          <w:sz w:val="24"/>
-          <w:szCs w:val="24"/>
-        </w:rPr>
-        <w:t xml:space="preserve">random slopes for all level-one predictors were defined. </w:t>
-      </w:r>
-      <w:r>
-        <w:rPr>
-          <w:rFonts w:ascii="Times New Roman" w:hAnsi="Times New Roman"/>
-          <w:b w:val="false"/>
-          <w:bCs w:val="false"/>
-          <w:i w:val="false"/>
-          <w:iCs w:val="false"/>
-          <w:sz w:val="24"/>
-          <w:szCs w:val="24"/>
-        </w:rPr>
-        <w:t xml:space="preserve">For example, every participant had their own intercept and slope estimated for the relationship between prejudice and perceived authenticity. </w:t>
-      </w:r>
-      <w:r>
-        <w:rPr>
-          <w:rFonts w:ascii="Times New Roman" w:hAnsi="Times New Roman"/>
-          <w:b w:val="false"/>
-          <w:bCs w:val="false"/>
-          <w:i w:val="false"/>
-          <w:iCs w:val="false"/>
-          <w:sz w:val="24"/>
-          <w:szCs w:val="24"/>
-        </w:rPr>
-        <w:t xml:space="preserve">I used Satterthwaite’s approximation for degrees of freedom for all </w:t>
+        <w:t xml:space="preserve">As constructs were measured on very different scales (i.e., seven- versus 101-point), all measures were standardized (across, not within, individuals) before analyses. Ten measurements—one for each target group—were nested within individuals. Thus, perceived descriptive and prescriptive normativity, perceived authenticity, and prejudice were measured at the “first” level, with participants being the “second” level. All regression coefficients, as well as the intercept, were allowed to differ by individual; that is, random intercepts and random slopes for all level-one predictors were defined. For example, every participant had their own intercept and slope estimated for the relationship between prejudice and perceived authenticity. I used Satterthwaite’s approximation for degrees of freedom for all </w:t>
       </w:r>
       <w:r>
         <w:rPr>
@@ -6179,19 +5831,7 @@
           <w:sz w:val="24"/>
           <w:szCs w:val="24"/>
         </w:rPr>
-        <w:t>Supporting H1, p</w:t>
-      </w:r>
-      <w:r>
-        <w:rPr>
-          <w:rFonts w:ascii="Times New Roman" w:hAnsi="Times New Roman"/>
-          <w:b w:val="false"/>
-          <w:bCs w:val="false"/>
-          <w:i w:val="false"/>
-          <w:iCs w:val="false"/>
-          <w:sz w:val="24"/>
-          <w:szCs w:val="24"/>
-        </w:rPr>
-        <w:t xml:space="preserve">rejudice again correlated positively with perceived authenticity of negative statements, </w:t>
+        <w:t xml:space="preserve">Supporting H1, prejudice again correlated positively with perceived authenticity of negative statements, </w:t>
       </w:r>
       <w:r>
         <w:rPr>
@@ -6287,19 +5927,7 @@
           <w:sz w:val="24"/>
           <w:szCs w:val="24"/>
         </w:rPr>
-        <w:t xml:space="preserve">&lt; .001; </w:t>
-      </w:r>
-      <w:r>
-        <w:rPr>
-          <w:rFonts w:ascii="Times New Roman" w:hAnsi="Times New Roman"/>
-          <w:b w:val="false"/>
-          <w:bCs w:val="false"/>
-          <w:i w:val="false"/>
-          <w:iCs w:val="false"/>
-          <w:sz w:val="24"/>
-          <w:szCs w:val="24"/>
-        </w:rPr>
-        <w:t>this was the average coefficient across participants (i.e., the fixed effect). There was significant variance among participants (Figure 3); 87% of the participants were estimated to have a positive coefficient between prejudice and authenticity.</w:t>
+        <w:t>&lt; .001; this was the average coefficient across participants (i.e., the fixed effect). There was significant variance among participants (Figure 3); 87% of the participants were estimated to have a positive coefficient between prejudice and authenticity.</w:t>
       </w:r>
     </w:p>
     <w:p>
@@ -6322,19 +5950,7 @@
           <w:szCs w:val="24"/>
         </w:rPr>
         <w:tab/>
-        <w:t>T</w:t>
-      </w:r>
-      <w:r>
-        <w:rPr>
-          <w:rFonts w:ascii="Times New Roman" w:hAnsi="Times New Roman"/>
-          <w:b w:val="false"/>
-          <w:bCs w:val="false"/>
-          <w:i w:val="false"/>
-          <w:iCs w:val="false"/>
-          <w:sz w:val="24"/>
-          <w:szCs w:val="24"/>
-        </w:rPr>
-        <w:t xml:space="preserve">he </w:t>
+        <w:t xml:space="preserve">The </w:t>
       </w:r>
       <w:r>
         <w:rPr>
@@ -6478,31 +6094,7 @@
           <w:sz w:val="24"/>
           <w:szCs w:val="24"/>
         </w:rPr>
-        <w:t xml:space="preserve">&lt; .001. </w:t>
-      </w:r>
-      <w:r>
-        <w:rPr>
-          <w:rFonts w:ascii="Times New Roman" w:hAnsi="Times New Roman"/>
-          <w:b w:val="false"/>
-          <w:bCs w:val="false"/>
-          <w:i w:val="false"/>
-          <w:iCs w:val="false"/>
-          <w:sz w:val="24"/>
-          <w:szCs w:val="24"/>
-        </w:rPr>
-        <w:t>In turn, b</w:t>
-      </w:r>
-      <w:r>
-        <w:rPr>
-          <w:rFonts w:ascii="Times New Roman" w:hAnsi="Times New Roman"/>
-          <w:b w:val="false"/>
-          <w:bCs w:val="false"/>
-          <w:i w:val="false"/>
-          <w:iCs w:val="false"/>
-          <w:sz w:val="24"/>
-          <w:szCs w:val="24"/>
-        </w:rPr>
-        <w:t xml:space="preserve">oth prejudice, </w:t>
+        <w:t xml:space="preserve">&lt; .001. In turn, both prejudice, </w:t>
       </w:r>
       <w:r>
         <w:rPr>
@@ -6694,19 +6286,7 @@
           <w:sz w:val="24"/>
           <w:szCs w:val="24"/>
         </w:rPr>
-        <w:t xml:space="preserve">&lt; .001, were significant predictors on perceived authenticity when considered in a regression equation simultaneously </w:t>
-      </w:r>
-      <w:r>
-        <w:rPr>
-          <w:rFonts w:ascii="Times New Roman" w:hAnsi="Times New Roman"/>
-          <w:b w:val="false"/>
-          <w:bCs w:val="false"/>
-          <w:i w:val="false"/>
-          <w:iCs w:val="false"/>
-          <w:sz w:val="24"/>
-          <w:szCs w:val="24"/>
-        </w:rPr>
-        <w:t>(these are again the average coefficients across participants, as are the rest of the coefficients reported in this section). This chain of relationships supports H3: Prejudice positively predicts perceived descriptive normativity, which in turn positively predicts to perceived authenticity.</w:t>
+        <w:t>&lt; .001, were significant predictors on perceived authenticity when considered in a regression equation simultaneously (these are again the average coefficients across participants, as are the rest of the coefficients reported in this section). This chain of relationships supports H3: Prejudice positively predicts perceived descriptive normativity, which in turn positively predicts to perceived authenticity.</w:t>
       </w:r>
     </w:p>
     <w:p>
@@ -6752,31 +6332,7 @@
           <w:sz w:val="24"/>
           <w:szCs w:val="24"/>
         </w:rPr>
-        <w:t xml:space="preserve">I tested if the relationship between prejudice and perceived authenticity was moderated by perceived prescriptive normativity. I regressed perceived authenticity on prejudice, prescriptive normativity, and the interaction between the two. All coefficients were allowed to vary by individual (i.e., each were estimated </w:t>
-      </w:r>
-      <w:r>
-        <w:rPr>
-          <w:rFonts w:ascii="Times New Roman" w:hAnsi="Times New Roman"/>
-          <w:b w:val="false"/>
-          <w:bCs w:val="false"/>
-          <w:i w:val="false"/>
-          <w:iCs w:val="false"/>
-          <w:sz w:val="24"/>
-          <w:szCs w:val="24"/>
-        </w:rPr>
-        <w:t>with random effects</w:t>
-      </w:r>
-      <w:r>
-        <w:rPr>
-          <w:rFonts w:ascii="Times New Roman" w:hAnsi="Times New Roman"/>
-          <w:b w:val="false"/>
-          <w:bCs w:val="false"/>
-          <w:i w:val="false"/>
-          <w:iCs w:val="false"/>
-          <w:sz w:val="24"/>
-          <w:szCs w:val="24"/>
-        </w:rPr>
-        <w:t>).</w:t>
+        <w:t>I tested if the relationship between prejudice and perceived authenticity was moderated by perceived prescriptive normativity. I regressed perceived authenticity on prejudice, prescriptive normativity, and the interaction between the two. All coefficients were allowed to vary by individual (i.e., each were estimated with random effects).</w:t>
       </w:r>
     </w:p>
     <w:p>
@@ -7111,19 +6667,7 @@
           <w:sz w:val="24"/>
           <w:szCs w:val="24"/>
         </w:rPr>
-        <w:t xml:space="preserve">&lt; .001 (Figure 4). </w:t>
-      </w:r>
-      <w:r>
-        <w:rPr>
-          <w:rFonts w:ascii="Times New Roman" w:hAnsi="Times New Roman"/>
-          <w:b w:val="false"/>
-          <w:bCs w:val="false"/>
-          <w:i w:val="false"/>
-          <w:iCs w:val="false"/>
-          <w:sz w:val="24"/>
-          <w:szCs w:val="24"/>
-        </w:rPr>
-        <w:t>This pattern of simple slopes supports H4: The positive relationship between prejudice and perceived authenticity was stronger when participants believed prescriptive norms proscribed the expression of that prejudice.</w:t>
+        <w:t>&lt; .001 (Figure 4). This pattern of simple slopes supports H4: The positive relationship between prejudice and perceived authenticity was stronger when participants believed prescriptive norms proscribed the expression of that prejudice.</w:t>
       </w:r>
     </w:p>
     <w:p>
@@ -7183,55 +6727,7 @@
           <w:sz w:val="24"/>
           <w:szCs w:val="24"/>
         </w:rPr>
-        <w:t xml:space="preserve">Prejudice predicted greater perceived authenticity of people expressing that same prejudice, again providing support </w:t>
-      </w:r>
-      <w:r>
-        <w:rPr>
-          <w:rFonts w:ascii="Times New Roman" w:hAnsi="Times New Roman"/>
-          <w:b w:val="false"/>
-          <w:bCs w:val="false"/>
-          <w:i w:val="false"/>
-          <w:iCs w:val="false"/>
-          <w:sz w:val="24"/>
-          <w:szCs w:val="24"/>
-        </w:rPr>
-        <w:t>for H1</w:t>
-      </w:r>
-      <w:r>
-        <w:rPr>
-          <w:rFonts w:ascii="Times New Roman" w:hAnsi="Times New Roman"/>
-          <w:b w:val="false"/>
-          <w:bCs w:val="false"/>
-          <w:i w:val="false"/>
-          <w:iCs w:val="false"/>
-          <w:sz w:val="24"/>
-          <w:szCs w:val="24"/>
-        </w:rPr>
-        <w:t xml:space="preserve">. The social projection account </w:t>
-      </w:r>
-      <w:r>
-        <w:rPr>
-          <w:rFonts w:ascii="Times New Roman" w:hAnsi="Times New Roman"/>
-          <w:b w:val="false"/>
-          <w:bCs w:val="false"/>
-          <w:i w:val="false"/>
-          <w:iCs w:val="false"/>
-          <w:sz w:val="24"/>
-          <w:szCs w:val="24"/>
-        </w:rPr>
-        <w:t xml:space="preserve">(H3) </w:t>
-      </w:r>
-      <w:r>
-        <w:rPr>
-          <w:rFonts w:ascii="Times New Roman" w:hAnsi="Times New Roman"/>
-          <w:b w:val="false"/>
-          <w:bCs w:val="false"/>
-          <w:i w:val="false"/>
-          <w:iCs w:val="false"/>
-          <w:sz w:val="24"/>
-          <w:szCs w:val="24"/>
-        </w:rPr>
-        <w:t>received suggestive support, as well: The more participants reported a prejudice, the more they perceived others to share that same prejudice; in turn, this perception of descriptive normativity predicted participants perceiving the expression of prejudice as more authentic. A notable shortcoming of this cross-sectional approach, however, is that no compelling causal claims can be made between descriptive normativity and perceived authenticity (e.g., Bullock, Green, &amp; Ha, 2010; Holland, 1988; Imai, Keele, &amp; Tingley, 2010; Ten Have &amp; Joffe, 2010). This limitation is addressed in the subsequent study, Study 4, by manipulating descriptive normativity.</w:t>
+        <w:t>Prejudice predicted greater perceived authenticity of people expressing that same prejudice, again providing support for H1. The social projection account (H3) received suggestive support, as well: The more participants reported a prejudice, the more they perceived others to share that same prejudice; in turn, this perception of descriptive normativity predicted participants perceiving the expression of prejudice as more authentic. A notable shortcoming of this cross-sectional approach, however, is that no compelling causal claims can be made between descriptive normativity and perceived authenticity (e.g., Bullock, Green, &amp; Ha, 2010; Holland, 1988; Imai, Keele, &amp; Tingley, 2010; Ten Have &amp; Joffe, 2010). This limitation is addressed in the subsequent study, Study 4, by manipulating descriptive normativity.</w:t>
       </w:r>
     </w:p>
     <w:p>
@@ -7256,31 +6752,7 @@
           <w:szCs w:val="24"/>
         </w:rPr>
         <w:tab/>
-        <w:t xml:space="preserve">The data also supported the prescriptive norms </w:t>
-      </w:r>
-      <w:r>
-        <w:rPr>
-          <w:rFonts w:ascii="Times New Roman" w:hAnsi="Times New Roman"/>
-          <w:b w:val="false"/>
-          <w:bCs w:val="false"/>
-          <w:i w:val="false"/>
-          <w:iCs w:val="false"/>
-          <w:sz w:val="24"/>
-          <w:szCs w:val="24"/>
-        </w:rPr>
-        <w:t xml:space="preserve">(H4) </w:t>
-      </w:r>
-      <w:r>
-        <w:rPr>
-          <w:rFonts w:ascii="Times New Roman" w:hAnsi="Times New Roman"/>
-          <w:b w:val="false"/>
-          <w:bCs w:val="false"/>
-          <w:i w:val="false"/>
-          <w:iCs w:val="false"/>
-          <w:sz w:val="24"/>
-          <w:szCs w:val="24"/>
-        </w:rPr>
-        <w:t>account: The less prescriptively normative one perceived the prejudice to be, the greater was the relationship between prejudice and perceived authenticity. Studies 5 and 6 aim to experimentally test this account by manipulating prescriptive normativity directly.</w:t>
+        <w:t>The data also supported the prescriptive norms (H4) account: The less prescriptively normative one perceived the prejudice to be, the greater was the relationship between prejudice and perceived authenticity. Studies 5 and 6 aim to experimentally test this account by manipulating prescriptive normativity directly.</w:t>
       </w:r>
     </w:p>
     <w:p>
@@ -7327,55 +6799,7 @@
           <w:szCs w:val="24"/>
         </w:rPr>
         <w:tab/>
-        <w:t>I addressed the Study 3 limitations that prevent one from drawing causal support for the social projection account (</w:t>
-      </w:r>
-      <w:r>
-        <w:rPr>
-          <w:rFonts w:ascii="Times New Roman" w:hAnsi="Times New Roman"/>
-          <w:b w:val="false"/>
-          <w:bCs w:val="false"/>
-          <w:i w:val="false"/>
-          <w:iCs w:val="false"/>
-          <w:sz w:val="24"/>
-          <w:szCs w:val="24"/>
-        </w:rPr>
-        <w:t>H3</w:t>
-      </w:r>
-      <w:r>
-        <w:rPr>
-          <w:rFonts w:ascii="Times New Roman" w:hAnsi="Times New Roman"/>
-          <w:b w:val="false"/>
-          <w:bCs w:val="false"/>
-          <w:i w:val="false"/>
-          <w:iCs w:val="false"/>
-          <w:sz w:val="24"/>
-          <w:szCs w:val="24"/>
-        </w:rPr>
-        <w:t xml:space="preserve">). I experimentally tested </w:t>
-      </w:r>
-      <w:r>
-        <w:rPr>
-          <w:rFonts w:ascii="Times New Roman" w:hAnsi="Times New Roman"/>
-          <w:b w:val="false"/>
-          <w:bCs w:val="false"/>
-          <w:i w:val="false"/>
-          <w:iCs w:val="false"/>
-          <w:sz w:val="24"/>
-          <w:szCs w:val="24"/>
-        </w:rPr>
-        <w:t>H3</w:t>
-      </w:r>
-      <w:r>
-        <w:rPr>
-          <w:rFonts w:ascii="Times New Roman" w:hAnsi="Times New Roman"/>
-          <w:b w:val="false"/>
-          <w:bCs w:val="false"/>
-          <w:i w:val="false"/>
-          <w:iCs w:val="false"/>
-          <w:sz w:val="24"/>
-          <w:szCs w:val="24"/>
-        </w:rPr>
-        <w:t xml:space="preserve"> by manipulating perceived descriptive norms and measuring their effect on perceived authenticity of prejudiced statements. In line with this cognitive account, I predicted that participants would find the prejudiced statements to be </w:t>
+        <w:t xml:space="preserve">I addressed the Study 3 limitations that prevent one from drawing causal support for the social projection account (H3). I experimentally tested H3 by manipulating perceived descriptive norms and measuring their effect on perceived authenticity of prejudiced statements. In line with this cognitive account, I predicted that participants would find the prejudiced statements to be </w:t>
       </w:r>
       <w:r>
         <w:rPr>
@@ -7481,103 +6905,7 @@
           <w:sz w:val="24"/>
           <w:szCs w:val="24"/>
         </w:rPr>
-        <w:t>I recruited 210 participants from MTurk to participate in a “survey on perceiving other peoples’ attitudes.” The specific prejudice consider</w:t>
-      </w:r>
-      <w:r>
-        <w:rPr>
-          <w:rFonts w:ascii="Times New Roman" w:hAnsi="Times New Roman"/>
-          <w:b w:val="false"/>
-          <w:bCs w:val="false"/>
-          <w:i w:val="false"/>
-          <w:iCs w:val="false"/>
-          <w:sz w:val="24"/>
-          <w:szCs w:val="24"/>
-        </w:rPr>
-        <w:t>ed</w:t>
-      </w:r>
-      <w:r>
-        <w:rPr>
-          <w:rFonts w:ascii="Times New Roman" w:hAnsi="Times New Roman"/>
-          <w:b w:val="false"/>
-          <w:bCs w:val="false"/>
-          <w:i w:val="false"/>
-          <w:iCs w:val="false"/>
-          <w:sz w:val="24"/>
-          <w:szCs w:val="24"/>
-        </w:rPr>
-        <w:t xml:space="preserve"> in this study is </w:t>
-      </w:r>
-      <w:r>
-        <w:rPr>
-          <w:rFonts w:ascii="Times New Roman" w:hAnsi="Times New Roman"/>
-          <w:b w:val="false"/>
-          <w:bCs w:val="false"/>
-          <w:i w:val="false"/>
-          <w:iCs w:val="false"/>
-          <w:sz w:val="24"/>
-          <w:szCs w:val="24"/>
-        </w:rPr>
-        <w:t>that</w:t>
-      </w:r>
-      <w:r>
-        <w:rPr>
-          <w:rFonts w:ascii="Times New Roman" w:hAnsi="Times New Roman"/>
-          <w:b w:val="false"/>
-          <w:bCs w:val="false"/>
-          <w:i w:val="false"/>
-          <w:iCs w:val="false"/>
-          <w:sz w:val="24"/>
-          <w:szCs w:val="24"/>
-        </w:rPr>
-        <w:t xml:space="preserve"> against transgender people; </w:t>
-      </w:r>
-      <w:r>
-        <w:rPr>
-          <w:rFonts w:ascii="Times New Roman" w:hAnsi="Times New Roman"/>
-          <w:b w:val="false"/>
-          <w:bCs w:val="false"/>
-          <w:i w:val="false"/>
-          <w:iCs w:val="false"/>
-          <w:sz w:val="24"/>
-          <w:szCs w:val="24"/>
-        </w:rPr>
-        <w:t>t</w:t>
-      </w:r>
-      <w:r>
-        <w:rPr>
-          <w:rFonts w:ascii="Times New Roman" w:hAnsi="Times New Roman"/>
-          <w:b w:val="false"/>
-          <w:bCs w:val="false"/>
-          <w:i w:val="false"/>
-          <w:iCs w:val="false"/>
-          <w:sz w:val="24"/>
-          <w:szCs w:val="24"/>
-        </w:rPr>
-        <w:t xml:space="preserve">o determine the needed sample size, I calculated the zero-order correlation </w:t>
-      </w:r>
-      <w:r>
-        <w:rPr>
-          <w:rFonts w:ascii="Times New Roman" w:hAnsi="Times New Roman"/>
-          <w:b w:val="false"/>
-          <w:bCs w:val="false"/>
-          <w:i w:val="false"/>
-          <w:iCs w:val="false"/>
-          <w:sz w:val="24"/>
-          <w:szCs w:val="24"/>
-        </w:rPr>
-        <w:t>in</w:t>
-      </w:r>
-      <w:r>
-        <w:rPr>
-          <w:rFonts w:ascii="Times New Roman" w:hAnsi="Times New Roman"/>
-          <w:b w:val="false"/>
-          <w:bCs w:val="false"/>
-          <w:i w:val="false"/>
-          <w:iCs w:val="false"/>
-          <w:sz w:val="24"/>
-          <w:szCs w:val="24"/>
-        </w:rPr>
-        <w:t xml:space="preserve"> Study 3 between perceived descriptive normativity of prejudice against transgender people and perceived authenticity of a prejudiced statement toward transgender people, </w:t>
+        <w:t xml:space="preserve">I recruited 210 participants from MTurk to participate in a “survey on perceiving other peoples’ attitudes.” The specific prejudice considered in this study is that against transgender people; to determine the needed sample size, I calculated the zero-order correlation in Study 3 between perceived descriptive normativity of prejudice against transgender people and perceived authenticity of a prejudiced statement toward transgender people, </w:t>
       </w:r>
       <w:r>
         <w:rPr>
@@ -7625,31 +6953,7 @@
           <w:sz w:val="24"/>
           <w:szCs w:val="24"/>
         </w:rPr>
-        <w:t xml:space="preserve">= .45, </w:t>
-      </w:r>
-      <w:r>
-        <w:rPr>
-          <w:rFonts w:ascii="Times New Roman" w:hAnsi="Times New Roman"/>
-          <w:b w:val="false"/>
-          <w:bCs w:val="false"/>
-          <w:i w:val="false"/>
-          <w:iCs w:val="false"/>
-          <w:sz w:val="24"/>
-          <w:szCs w:val="24"/>
-        </w:rPr>
-        <w:t>and</w:t>
-      </w:r>
-      <w:r>
-        <w:rPr>
-          <w:rFonts w:ascii="Times New Roman" w:hAnsi="Times New Roman"/>
-          <w:b w:val="false"/>
-          <w:bCs w:val="false"/>
-          <w:i w:val="false"/>
-          <w:iCs w:val="false"/>
-          <w:sz w:val="24"/>
-          <w:szCs w:val="24"/>
-        </w:rPr>
-        <w:t xml:space="preserve"> I recruited enough participants to achieve 90% power at this effect size. A total of 211 people participated. Participants’ ages ranged from 18 to 71 (</w:t>
+        <w:t>= .45, and I recruited enough participants to achieve 90% power at this effect size. A total of 211 people participated. Participants’ ages ranged from 18 to 71 (</w:t>
       </w:r>
       <w:r>
         <w:rPr>
@@ -7931,31 +7235,7 @@
           <w:sz w:val="24"/>
           <w:szCs w:val="24"/>
         </w:rPr>
-        <w:t xml:space="preserve">Participants in the high </w:t>
-      </w:r>
-      <w:r>
-        <w:rPr>
-          <w:rFonts w:ascii="Times New Roman" w:hAnsi="Times New Roman"/>
-          <w:b w:val="false"/>
-          <w:bCs w:val="false"/>
-          <w:i w:val="false"/>
-          <w:iCs w:val="false"/>
-          <w:sz w:val="24"/>
-          <w:szCs w:val="24"/>
-        </w:rPr>
-        <w:t xml:space="preserve">descriptive </w:t>
-      </w:r>
-      <w:r>
-        <w:rPr>
-          <w:rFonts w:ascii="Times New Roman" w:hAnsi="Times New Roman"/>
-          <w:b w:val="false"/>
-          <w:bCs w:val="false"/>
-          <w:i w:val="false"/>
-          <w:iCs w:val="false"/>
-          <w:sz w:val="24"/>
-          <w:szCs w:val="24"/>
-        </w:rPr>
-        <w:t>norm condition (</w:t>
+        <w:t>Participants in the high descriptive norm condition (</w:t>
       </w:r>
       <w:r>
         <w:rPr>
@@ -8003,31 +7283,7 @@
           <w:sz w:val="24"/>
           <w:szCs w:val="24"/>
         </w:rPr>
-        <w:t xml:space="preserve">= 20.50) </w:t>
-      </w:r>
-      <w:r>
-        <w:rPr>
-          <w:rFonts w:ascii="Times New Roman" w:hAnsi="Times New Roman"/>
-          <w:b w:val="false"/>
-          <w:bCs w:val="false"/>
-          <w:i w:val="false"/>
-          <w:iCs w:val="false"/>
-          <w:sz w:val="24"/>
-          <w:szCs w:val="24"/>
-        </w:rPr>
-        <w:t>believed a larger percentage of MTurkers to be prejudiced against transgender people than those in the low norm condition</w:t>
-      </w:r>
-      <w:r>
-        <w:rPr>
-          <w:rFonts w:ascii="Times New Roman" w:hAnsi="Times New Roman"/>
-          <w:b w:val="false"/>
-          <w:bCs w:val="false"/>
-          <w:i w:val="false"/>
-          <w:iCs w:val="false"/>
-          <w:sz w:val="24"/>
-          <w:szCs w:val="24"/>
-        </w:rPr>
-        <w:t xml:space="preserve"> (</w:t>
+        <w:t>= 20.50) believed a larger percentage of MTurkers to be prejudiced against transgender people than those in the low norm condition (</w:t>
       </w:r>
       <w:r>
         <w:rPr>
@@ -8170,55 +7426,7 @@
           <w:szCs w:val="24"/>
         </w:rPr>
         <w:tab/>
-        <w:t xml:space="preserve">However, </w:t>
-      </w:r>
-      <w:r>
-        <w:rPr>
-          <w:rFonts w:ascii="Times New Roman" w:hAnsi="Times New Roman"/>
-          <w:b w:val="false"/>
-          <w:bCs w:val="false"/>
-          <w:i w:val="false"/>
-          <w:iCs w:val="false"/>
-          <w:sz w:val="24"/>
-          <w:szCs w:val="24"/>
-        </w:rPr>
-        <w:t xml:space="preserve">participants in </w:t>
-      </w:r>
-      <w:r>
-        <w:rPr>
-          <w:rFonts w:ascii="Times New Roman" w:hAnsi="Times New Roman"/>
-          <w:b w:val="false"/>
-          <w:bCs w:val="false"/>
-          <w:i w:val="false"/>
-          <w:iCs w:val="false"/>
-          <w:sz w:val="24"/>
-          <w:szCs w:val="24"/>
-        </w:rPr>
-        <w:t xml:space="preserve">the high </w:t>
-      </w:r>
-      <w:r>
-        <w:rPr>
-          <w:rFonts w:ascii="Times New Roman" w:hAnsi="Times New Roman"/>
-          <w:b w:val="false"/>
-          <w:bCs w:val="false"/>
-          <w:i w:val="false"/>
-          <w:iCs w:val="false"/>
-          <w:sz w:val="24"/>
-          <w:szCs w:val="24"/>
-        </w:rPr>
-        <w:t xml:space="preserve">descriptive </w:t>
-      </w:r>
-      <w:r>
-        <w:rPr>
-          <w:rFonts w:ascii="Times New Roman" w:hAnsi="Times New Roman"/>
-          <w:b w:val="false"/>
-          <w:bCs w:val="false"/>
-          <w:i w:val="false"/>
-          <w:iCs w:val="false"/>
-          <w:sz w:val="24"/>
-          <w:szCs w:val="24"/>
-        </w:rPr>
-        <w:t>norm condition (</w:t>
+        <w:t>However, participants in the high descriptive norm condition (</w:t>
       </w:r>
       <w:r>
         <w:rPr>
@@ -8290,19 +7498,7 @@
           <w:sz w:val="24"/>
           <w:szCs w:val="24"/>
         </w:rPr>
-        <w:t>perceive the person expressing anti-transgender sentiment to be more authentic than participants in the low norm condition</w:t>
-      </w:r>
-      <w:r>
-        <w:rPr>
-          <w:rFonts w:ascii="Times New Roman" w:hAnsi="Times New Roman"/>
-          <w:b w:val="false"/>
-          <w:bCs w:val="false"/>
-          <w:i w:val="false"/>
-          <w:iCs w:val="false"/>
-          <w:sz w:val="24"/>
-          <w:szCs w:val="24"/>
-        </w:rPr>
-        <w:t xml:space="preserve"> (</w:t>
+        <w:t>perceive the person expressing anti-transgender sentiment to be more authentic than participants in the low norm condition (</w:t>
       </w:r>
       <w:r>
         <w:rPr>
@@ -8422,31 +7618,7 @@
           <w:sz w:val="24"/>
           <w:szCs w:val="24"/>
         </w:rPr>
-        <w:t xml:space="preserve">= .17 [-.10, .44] (Figure 5). The measure of perceived descriptive normativity </w:t>
-      </w:r>
-      <w:r>
-        <w:rPr>
-          <w:rFonts w:ascii="Times New Roman" w:hAnsi="Times New Roman"/>
-          <w:b w:val="false"/>
-          <w:bCs w:val="false"/>
-          <w:i w:val="false"/>
-          <w:iCs w:val="false"/>
-          <w:sz w:val="24"/>
-          <w:szCs w:val="24"/>
-        </w:rPr>
-        <w:t xml:space="preserve">(the manipulation check) </w:t>
-      </w:r>
-      <w:r>
-        <w:rPr>
-          <w:rFonts w:ascii="Times New Roman" w:hAnsi="Times New Roman"/>
-          <w:b w:val="false"/>
-          <w:bCs w:val="false"/>
-          <w:i w:val="false"/>
-          <w:iCs w:val="false"/>
-          <w:sz w:val="24"/>
-          <w:szCs w:val="24"/>
-        </w:rPr>
-        <w:t xml:space="preserve">did not correlate with perceived authenticity, </w:t>
+        <w:t xml:space="preserve">= .17 [-.10, .44] (Figure 5). The measure of perceived descriptive normativity (the manipulation check) did not correlate with perceived authenticity, </w:t>
       </w:r>
       <w:r>
         <w:rPr>
@@ -8554,103 +7726,7 @@
           <w:sz w:val="24"/>
           <w:szCs w:val="24"/>
         </w:rPr>
-        <w:t>Descriptive no</w:t>
-      </w:r>
-      <w:r>
-        <w:rPr>
-          <w:rFonts w:ascii="Times New Roman" w:hAnsi="Times New Roman"/>
-          <w:b w:val="false"/>
-          <w:bCs w:val="false"/>
-          <w:i w:val="false"/>
-          <w:iCs w:val="false"/>
-          <w:sz w:val="24"/>
-          <w:szCs w:val="24"/>
-        </w:rPr>
-        <w:t>rm</w:t>
-      </w:r>
-      <w:r>
-        <w:rPr>
-          <w:rFonts w:ascii="Times New Roman" w:hAnsi="Times New Roman"/>
-          <w:b w:val="false"/>
-          <w:bCs w:val="false"/>
-          <w:i w:val="false"/>
-          <w:iCs w:val="false"/>
-          <w:sz w:val="24"/>
-          <w:szCs w:val="24"/>
-        </w:rPr>
-        <w:t>s did not affect perceived authenticity. While a correlational relationship was found in Study 3, this relationship was not supported in a</w:t>
-      </w:r>
-      <w:r>
-        <w:rPr>
-          <w:rFonts w:ascii="Times New Roman" w:hAnsi="Times New Roman"/>
-          <w:b w:val="false"/>
-          <w:bCs w:val="false"/>
-          <w:i w:val="false"/>
-          <w:iCs w:val="false"/>
-          <w:sz w:val="24"/>
-          <w:szCs w:val="24"/>
-        </w:rPr>
-        <w:t xml:space="preserve">n </w:t>
-      </w:r>
-      <w:r>
-        <w:rPr>
-          <w:rFonts w:ascii="Times New Roman" w:hAnsi="Times New Roman"/>
-          <w:b w:val="false"/>
-          <w:bCs w:val="false"/>
-          <w:i w:val="false"/>
-          <w:iCs w:val="false"/>
-          <w:sz w:val="24"/>
-          <w:szCs w:val="24"/>
-        </w:rPr>
-        <w:t xml:space="preserve">experimental setting in Study 4. The cognitive, social projection account </w:t>
-      </w:r>
-      <w:r>
-        <w:rPr>
-          <w:rFonts w:ascii="Times New Roman" w:hAnsi="Times New Roman"/>
-          <w:b w:val="false"/>
-          <w:bCs w:val="false"/>
-          <w:i w:val="false"/>
-          <w:iCs w:val="false"/>
-          <w:sz w:val="24"/>
-          <w:szCs w:val="24"/>
-        </w:rPr>
-        <w:t xml:space="preserve">(H3) </w:t>
-      </w:r>
-      <w:r>
-        <w:rPr>
-          <w:rFonts w:ascii="Times New Roman" w:hAnsi="Times New Roman"/>
-          <w:b w:val="false"/>
-          <w:bCs w:val="false"/>
-          <w:i w:val="false"/>
-          <w:iCs w:val="false"/>
-          <w:sz w:val="24"/>
-          <w:szCs w:val="24"/>
-        </w:rPr>
-        <w:t>for the prejudice and perceived authenticity relationship was not supported by the data. Although prejudiced people see more prejudice in the world, this cognitive bias is not a compelling explanation for the current phenomenon—</w:t>
-      </w:r>
-      <w:r>
-        <w:rPr>
-          <w:rFonts w:ascii="Times New Roman" w:hAnsi="Times New Roman"/>
-          <w:b w:val="false"/>
-          <w:bCs w:val="false"/>
-          <w:i w:val="false"/>
-          <w:iCs w:val="false"/>
-          <w:sz w:val="24"/>
-          <w:szCs w:val="24"/>
-        </w:rPr>
-        <w:t>H3 did not receive causal support.</w:t>
-      </w:r>
-      <w:r>
-        <w:rPr>
-          <w:rFonts w:ascii="Times New Roman" w:hAnsi="Times New Roman"/>
-          <w:b w:val="false"/>
-          <w:bCs w:val="false"/>
-          <w:i w:val="false"/>
-          <w:iCs w:val="false"/>
-          <w:sz w:val="24"/>
-          <w:szCs w:val="24"/>
-        </w:rPr>
-        <w:t xml:space="preserve"> I turn to the influence of prescriptive norms and vicarious suppression in the subsequent two studies.</w:t>
+        <w:t>Descriptive norms did not affect perceived authenticity. While a correlational relationship was found in Study 3, this relationship was not supported in an experimental setting in Study 4. The cognitive, social projection account (H3) for the prejudice and perceived authenticity relationship was not supported by the data. Although prejudiced people see more prejudice in the world, this cognitive bias is not a compelling explanation for the current phenomenon—H3 did not receive causal support. I turn to the influence of prescriptive norms and vicarious suppression in the subsequent two studies.</w:t>
       </w:r>
     </w:p>
     <w:p>
@@ -8708,55 +7784,7 @@
           <w:sz w:val="24"/>
           <w:szCs w:val="24"/>
         </w:rPr>
-        <w:t xml:space="preserve">In Study 5, I experimentally tested the prescriptive norms account </w:t>
-      </w:r>
-      <w:r>
-        <w:rPr>
-          <w:rFonts w:ascii="Times New Roman" w:hAnsi="Times New Roman"/>
-          <w:b w:val="false"/>
-          <w:bCs w:val="false"/>
-          <w:i w:val="false"/>
-          <w:iCs w:val="false"/>
-          <w:sz w:val="24"/>
-          <w:szCs w:val="24"/>
-        </w:rPr>
-        <w:t xml:space="preserve">(H4) </w:t>
-      </w:r>
-      <w:r>
-        <w:rPr>
-          <w:rFonts w:ascii="Times New Roman" w:hAnsi="Times New Roman"/>
-          <w:b w:val="false"/>
-          <w:bCs w:val="false"/>
-          <w:i w:val="false"/>
-          <w:iCs w:val="false"/>
-          <w:sz w:val="24"/>
-          <w:szCs w:val="24"/>
-        </w:rPr>
-        <w:t xml:space="preserve">for the relationship between prejudice and perceived authenticity by manipulating whether or not it was acceptable to express a specific prejudice. </w:t>
-      </w:r>
-      <w:r>
-        <w:rPr>
-          <w:rFonts w:ascii="Times New Roman" w:hAnsi="Times New Roman"/>
-          <w:b w:val="false"/>
-          <w:bCs w:val="false"/>
-          <w:i w:val="false"/>
-          <w:iCs w:val="false"/>
-          <w:sz w:val="24"/>
-          <w:szCs w:val="24"/>
-        </w:rPr>
-        <w:t xml:space="preserve">In line with H4, I </w:t>
-      </w:r>
-      <w:r>
-        <w:rPr>
-          <w:rFonts w:ascii="Times New Roman" w:hAnsi="Times New Roman"/>
-          <w:b w:val="false"/>
-          <w:bCs w:val="false"/>
-          <w:i w:val="false"/>
-          <w:iCs w:val="false"/>
-          <w:sz w:val="24"/>
-          <w:szCs w:val="24"/>
-        </w:rPr>
-        <w:t xml:space="preserve">predicted that there would </w:t>
+        <w:t xml:space="preserve">In Study 5, I experimentally tested the prescriptive norms account (H4) for the relationship between prejudice and perceived authenticity by manipulating whether or not it was acceptable to express a specific prejudice. In line with H4, I predicted that there would </w:t>
       </w:r>
       <w:r>
         <w:rPr>
@@ -8804,31 +7832,7 @@
           <w:sz w:val="24"/>
           <w:szCs w:val="24"/>
         </w:rPr>
-        <w:t xml:space="preserve">. Telling participants it is okay to express a prejudice eliminates the feeling of vicarious suppression and should </w:t>
-      </w:r>
-      <w:r>
-        <w:rPr>
-          <w:rFonts w:ascii="Times New Roman" w:hAnsi="Times New Roman"/>
-          <w:b w:val="false"/>
-          <w:bCs w:val="false"/>
-          <w:i w:val="false"/>
-          <w:iCs w:val="false"/>
-          <w:sz w:val="24"/>
-          <w:szCs w:val="24"/>
-        </w:rPr>
-        <w:t xml:space="preserve">thus </w:t>
-      </w:r>
-      <w:r>
-        <w:rPr>
-          <w:rFonts w:ascii="Times New Roman" w:hAnsi="Times New Roman"/>
-          <w:b w:val="false"/>
-          <w:bCs w:val="false"/>
-          <w:i w:val="false"/>
-          <w:iCs w:val="false"/>
-          <w:sz w:val="24"/>
-          <w:szCs w:val="24"/>
-        </w:rPr>
-        <w:t>minimize the relationship between prejudice and perceived authenticity.</w:t>
+        <w:t>. Telling participants it is okay to express a prejudice eliminates the feeling of vicarious suppression and should thus minimize the relationship between prejudice and perceived authenticity.</w:t>
       </w:r>
     </w:p>
     <w:p>
@@ -8851,55 +7855,7 @@
           <w:szCs w:val="24"/>
         </w:rPr>
         <w:tab/>
-        <w:t xml:space="preserve">Study 6 was a close replication of Study 5. I also included measures of perceived political correctness of expressed prejudice. </w:t>
-      </w:r>
-      <w:r>
-        <w:rPr>
-          <w:rFonts w:ascii="Times New Roman" w:hAnsi="Times New Roman"/>
-          <w:b w:val="false"/>
-          <w:bCs w:val="false"/>
-          <w:i w:val="false"/>
-          <w:iCs w:val="false"/>
-          <w:sz w:val="24"/>
-          <w:szCs w:val="24"/>
-        </w:rPr>
-        <w:t xml:space="preserve">The ostensible authenticity of prejudiced speech has often been pitted against the supposed disingenuous, overly-polite speech influenced by political correctness (e.g., Tumulty &amp; Johnson, 2016). I hypothesized that authenticity and perceived authenticity </w:t>
-      </w:r>
-      <w:r>
-        <w:rPr>
-          <w:rFonts w:ascii="Times New Roman" w:hAnsi="Times New Roman"/>
-          <w:b w:val="false"/>
-          <w:bCs w:val="false"/>
-          <w:i w:val="false"/>
-          <w:iCs w:val="false"/>
-          <w:sz w:val="24"/>
-          <w:szCs w:val="24"/>
-        </w:rPr>
-        <w:t xml:space="preserve">could be seen as residing at opposite ends of a spectrum: One could be perceived as cowing to the forces of political correctness, allowing themselves to say what they authentically believe, or somewhere in between these two poles. </w:t>
-      </w:r>
-      <w:r>
-        <w:rPr>
-          <w:rFonts w:ascii="Times New Roman" w:hAnsi="Times New Roman"/>
-          <w:b w:val="false"/>
-          <w:bCs w:val="false"/>
-          <w:i w:val="false"/>
-          <w:iCs w:val="false"/>
-          <w:sz w:val="24"/>
-          <w:szCs w:val="24"/>
-        </w:rPr>
-        <w:t xml:space="preserve">I included perceived political correctness as another dependent variable, predicting it to behave in a fashion opposite that of perceived authenticity. </w:t>
-      </w:r>
-      <w:r>
-        <w:rPr>
-          <w:rFonts w:ascii="Times New Roman" w:hAnsi="Times New Roman"/>
-          <w:b w:val="false"/>
-          <w:bCs w:val="false"/>
-          <w:i w:val="false"/>
-          <w:iCs w:val="false"/>
-          <w:sz w:val="24"/>
-          <w:szCs w:val="24"/>
-        </w:rPr>
-        <w:t>I present both studies separately and then discuss them together.</w:t>
+        <w:t>Study 6 was a close replication of Study 5. I also included measures of perceived political correctness of expressed prejudice. The ostensible authenticity of prejudiced speech has often been pitted against the supposed disingenuous, overly-polite speech influenced by political correctness (e.g., Tumulty &amp; Johnson, 2016). I hypothesized that authenticity and perceived authenticity could be seen as residing at opposite ends of a spectrum: One could be perceived as cowing to the forces of political correctness, allowing themselves to say what they authentically believe, or somewhere in between these two poles. I included perceived political correctness as another dependent variable, predicting it to behave in a fashion opposite that of perceived authenticity. I present both studies separately and then discuss them together.</w:t>
       </w:r>
     </w:p>
     <w:p>
@@ -10341,31 +9297,7 @@
           <w:sz w:val="24"/>
           <w:szCs w:val="24"/>
         </w:rPr>
-        <w:t xml:space="preserve">I recruited 200 people from MTurk to participate in a “study on person perception.” A total of 202 people participated, but one was dropped from analyses for partial </w:t>
-      </w:r>
-      <w:r>
-        <w:rPr>
-          <w:rFonts w:ascii="Times New Roman" w:hAnsi="Times New Roman"/>
-          <w:b w:val="false"/>
-          <w:bCs w:val="false"/>
-          <w:i w:val="false"/>
-          <w:iCs w:val="false"/>
-          <w:sz w:val="24"/>
-          <w:szCs w:val="24"/>
-        </w:rPr>
-        <w:t>nonresponse</w:t>
-      </w:r>
-      <w:r>
-        <w:rPr>
-          <w:rFonts w:ascii="Times New Roman" w:hAnsi="Times New Roman"/>
-          <w:b w:val="false"/>
-          <w:bCs w:val="false"/>
-          <w:i w:val="false"/>
-          <w:iCs w:val="false"/>
-          <w:sz w:val="24"/>
-          <w:szCs w:val="24"/>
-        </w:rPr>
-        <w:t>. Participants’ ages ranged from 18 to 70 (</w:t>
+        <w:t>I recruited 200 people from MTurk to participate in a “study on person perception.” A total of 202 people participated, but one was dropped from analyses for partial nonresponse. Participants’ ages ranged from 18 to 70 (</w:t>
       </w:r>
       <w:r>
         <w:rPr>
@@ -10522,31 +9454,7 @@
           <w:sz w:val="24"/>
           <w:szCs w:val="24"/>
         </w:rPr>
-        <w:t xml:space="preserve">The primary hypothesis </w:t>
-      </w:r>
-      <w:r>
-        <w:rPr>
-          <w:rFonts w:ascii="Times New Roman" w:hAnsi="Times New Roman"/>
-          <w:b w:val="false"/>
-          <w:bCs w:val="false"/>
-          <w:i w:val="false"/>
-          <w:iCs w:val="false"/>
-          <w:sz w:val="24"/>
-          <w:szCs w:val="24"/>
-        </w:rPr>
-        <w:t xml:space="preserve">(H4) that the relationship between prejudice and perceived authenticity would only hold when the prejudice was presented as prescriptively non-normative </w:t>
-      </w:r>
-      <w:r>
-        <w:rPr>
-          <w:rFonts w:ascii="Times New Roman" w:hAnsi="Times New Roman"/>
-          <w:b w:val="false"/>
-          <w:bCs w:val="false"/>
-          <w:i w:val="false"/>
-          <w:iCs w:val="false"/>
-          <w:sz w:val="24"/>
-          <w:szCs w:val="24"/>
-        </w:rPr>
-        <w:t xml:space="preserve">was again tested by regressing perceived authenticity of the negative statements on anti-fat prejudice, condition, and the interaction between the two. The interaction was not significant in this study, </w:t>
+        <w:t xml:space="preserve">The primary hypothesis (H4) that the relationship between prejudice and perceived authenticity would only hold when the prejudice was presented as prescriptively non-normative was again tested by regressing perceived authenticity of the negative statements on anti-fat prejudice, condition, and the interaction between the two. The interaction was not significant in this study, </w:t>
       </w:r>
       <w:r>
         <w:rPr>
@@ -11208,55 +10116,7 @@
           <w:sz w:val="24"/>
           <w:szCs w:val="24"/>
         </w:rPr>
-        <w:t xml:space="preserve">In Study 5, framing the expression of a prejudiced statement as acceptable eliminated the established relationship between prejudice and perceived authenticity, </w:t>
-      </w:r>
-      <w:r>
-        <w:rPr>
-          <w:rFonts w:ascii="Times New Roman" w:hAnsi="Times New Roman"/>
-          <w:b w:val="false"/>
-          <w:bCs w:val="false"/>
-          <w:i w:val="false"/>
-          <w:iCs w:val="false"/>
-          <w:sz w:val="24"/>
-          <w:szCs w:val="24"/>
-        </w:rPr>
-        <w:t>supporting H4.</w:t>
-      </w:r>
-      <w:r>
-        <w:rPr>
-          <w:rFonts w:ascii="Times New Roman" w:hAnsi="Times New Roman"/>
-          <w:b w:val="false"/>
-          <w:bCs w:val="false"/>
-          <w:i w:val="false"/>
-          <w:iCs w:val="false"/>
-          <w:sz w:val="24"/>
-          <w:szCs w:val="24"/>
-        </w:rPr>
-        <w:t xml:space="preserve"> However, this interaction was not significant in Study 6, </w:t>
-      </w:r>
-      <w:r>
-        <w:rPr>
-          <w:rFonts w:ascii="Times New Roman" w:hAnsi="Times New Roman"/>
-          <w:b w:val="false"/>
-          <w:bCs w:val="false"/>
-          <w:i w:val="false"/>
-          <w:iCs w:val="false"/>
-          <w:sz w:val="24"/>
-          <w:szCs w:val="24"/>
-        </w:rPr>
-        <w:t>failing to support H4.</w:t>
-      </w:r>
-      <w:r>
-        <w:rPr>
-          <w:rFonts w:ascii="Times New Roman" w:hAnsi="Times New Roman"/>
-          <w:b w:val="false"/>
-          <w:bCs w:val="false"/>
-          <w:i w:val="false"/>
-          <w:iCs w:val="false"/>
-          <w:sz w:val="24"/>
-          <w:szCs w:val="24"/>
-        </w:rPr>
-        <w:t xml:space="preserve"> One might ask, “Did this study ‘fail’ to replicate?” One way to answer this question is to simply look at significance: Was the replication also significant and in the same direction? By this criteria, it was a “failure” to replicate. A second way to answer this question is by examining the 95% confidence intervals for the effects of interest: Did the replication’s confidence interval contain the original study’s observed effect? Since all measures were on the same scale (condition was coded 0 or 1, all measures were 7-point Likert scales in both studies), the coefficients for the interactions can be directly compared across studies. The observed effect in Study 5 was </w:t>
+        <w:t xml:space="preserve">In Study 5, framing the expression of a prejudiced statement as acceptable eliminated the established relationship between prejudice and perceived authenticity, supporting H4. However, this interaction was not significant in Study 6, failing to support H4. One might ask, “Did this study ‘fail’ to replicate?” One way to answer this question is to simply look at significance: Was the replication also significant and in the same direction? By this criteria, it was a “failure” to replicate. A second way to answer this question is by examining the 95% confidence intervals for the effects of interest: Did the replication’s confidence interval contain the original study’s observed effect? Since all measures were on the same scale (condition was coded 0 or 1, all measures were 7-point Likert scales in both studies), the coefficients for the interactions can be directly compared across studies. The observed effect in Study 5 was </w:t>
       </w:r>
       <w:r>
         <w:rPr>
@@ -11327,31 +10187,7 @@
           <w:szCs w:val="24"/>
         </w:rPr>
         <w:tab/>
-        <w:t xml:space="preserve">But asking “Did it replicate?” </w:t>
-      </w:r>
-      <w:r>
-        <w:rPr>
-          <w:rFonts w:ascii="Times New Roman" w:hAnsi="Times New Roman"/>
-          <w:b w:val="false"/>
-          <w:bCs w:val="false"/>
-          <w:i w:val="false"/>
-          <w:iCs w:val="false"/>
-          <w:sz w:val="24"/>
-          <w:szCs w:val="24"/>
-        </w:rPr>
-        <w:t>might not be the most valid approach to determine if H4 was generally supported</w:t>
-      </w:r>
-      <w:r>
-        <w:rPr>
-          <w:rFonts w:ascii="Times New Roman" w:hAnsi="Times New Roman"/>
-          <w:b w:val="false"/>
-          <w:bCs w:val="false"/>
-          <w:i w:val="false"/>
-          <w:iCs w:val="false"/>
-          <w:sz w:val="24"/>
-          <w:szCs w:val="24"/>
-        </w:rPr>
-        <w:t>. Differences between an original and replication study could occur for a wide variety of reasons—such as lack of power or sampling and measurement error—</w:t>
+        <w:t>But asking “Did it replicate?” might not be the most valid approach to determine if H4 was generally supported. Differences between an original and replication study could occur for a wide variety of reasons—such as lack of power or sampling and measurement error—</w:t>
       </w:r>
       <w:r>
         <w:rPr>
@@ -11422,31 +10258,7 @@
           <w:szCs w:val="24"/>
         </w:rPr>
         <w:tab/>
-        <w:t xml:space="preserve">Instead, I ask: “Is there cumulative evidence for the hypothesis?” (Braver, Thoemmes, &amp; Rosenthal, 2014; Schmidt, 1996). Answering this question relies on synthesizing the data, not </w:t>
-      </w:r>
-      <w:r>
-        <w:rPr>
-          <w:rFonts w:ascii="Times New Roman" w:hAnsi="Times New Roman"/>
-          <w:b w:val="false"/>
-          <w:bCs w:val="false"/>
-          <w:i w:val="false"/>
-          <w:iCs w:val="false"/>
-          <w:sz w:val="24"/>
-          <w:szCs w:val="24"/>
-        </w:rPr>
-        <w:t>tallying</w:t>
-      </w:r>
-      <w:r>
-        <w:rPr>
-          <w:rFonts w:ascii="Times New Roman" w:hAnsi="Times New Roman"/>
-          <w:b w:val="false"/>
-          <w:bCs w:val="false"/>
-          <w:i w:val="false"/>
-          <w:iCs w:val="false"/>
-          <w:sz w:val="24"/>
-          <w:szCs w:val="24"/>
-        </w:rPr>
-        <w:t xml:space="preserve"> a series of significant-or-not judgments. Neither the original nor the replication should be privileged—their evidential value should be taken into consideration together. Given the similarity by which the studies were conducted and the difficulties in meta-analyzing regression slopes (Becker &amp; Wu, 2007), I simply combined the data from Studies 5 and 6, then I regressed perceived authenticity on condition, self-reported prejudice, and the interaction between the two. This interaction was significant, </w:t>
+        <w:t xml:space="preserve">Instead, I ask: “Is there cumulative evidence for the hypothesis?” (Braver, Thoemmes, &amp; Rosenthal, 2014; Schmidt, 1996). Answering this question relies on synthesizing the data, not tallying a series of significant-or-not judgments. Neither the original nor the replication should be privileged—their evidential value should be taken into consideration together. Given the similarity by which the studies were conducted and the difficulties in meta-analyzing regression slopes (Becker &amp; Wu, 2007), I simply combined the data from Studies 5 and 6, then I regressed perceived authenticity on condition, self-reported prejudice, and the interaction between the two. This interaction was significant, </w:t>
       </w:r>
       <w:r>
         <w:rPr>
@@ -11757,31 +10569,7 @@
           <w:szCs w:val="24"/>
         </w:rPr>
         <w:tab/>
-        <w:t xml:space="preserve">I ran two more regression analyses to examine the role of study. Simply controlling for study by adding it as a </w:t>
-      </w:r>
-      <w:r>
-        <w:rPr>
-          <w:rFonts w:ascii="Times New Roman" w:hAnsi="Times New Roman"/>
-          <w:b w:val="false"/>
-          <w:bCs w:val="false"/>
-          <w:i w:val="false"/>
-          <w:iCs w:val="false"/>
-          <w:sz w:val="24"/>
-          <w:szCs w:val="24"/>
-        </w:rPr>
-        <w:t xml:space="preserve">dichotomous </w:t>
-      </w:r>
-      <w:r>
-        <w:rPr>
-          <w:rFonts w:ascii="Times New Roman" w:hAnsi="Times New Roman"/>
-          <w:b w:val="false"/>
-          <w:bCs w:val="false"/>
-          <w:i w:val="false"/>
-          <w:iCs w:val="false"/>
-          <w:sz w:val="24"/>
-          <w:szCs w:val="24"/>
-        </w:rPr>
-        <w:t xml:space="preserve">covariate to the above model left the two-way interaction between condition and prejudice unchanged at the precision of two decimal points, </w:t>
+        <w:t xml:space="preserve">I ran two more regression analyses to examine the role of study. Simply controlling for study by adding it as a dichotomous covariate to the above model left the two-way interaction between condition and prejudice unchanged at the precision of two decimal points, </w:t>
       </w:r>
       <w:r>
         <w:rPr>
@@ -12034,31 +10822,7 @@
           <w:sz w:val="24"/>
           <w:szCs w:val="24"/>
         </w:rPr>
-        <w:t xml:space="preserve">Framing the expression of a prejudiced statement as acceptable eliminated the established relationship between prejudice and perceived authenticity. This suggests that labelling expressed prejudice as authentic is motivated by prescriptive norms </w:t>
-      </w:r>
-      <w:r>
-        <w:rPr>
-          <w:rFonts w:ascii="Times New Roman" w:hAnsi="Times New Roman"/>
-          <w:b w:val="false"/>
-          <w:bCs w:val="false"/>
-          <w:i w:val="false"/>
-          <w:iCs w:val="false"/>
-          <w:sz w:val="24"/>
-          <w:szCs w:val="24"/>
-        </w:rPr>
-        <w:t>(H4)</w:t>
-      </w:r>
-      <w:r>
-        <w:rPr>
-          <w:rFonts w:ascii="Times New Roman" w:hAnsi="Times New Roman"/>
-          <w:b w:val="false"/>
-          <w:bCs w:val="false"/>
-          <w:i w:val="false"/>
-          <w:iCs w:val="false"/>
-          <w:sz w:val="24"/>
-          <w:szCs w:val="24"/>
-        </w:rPr>
-        <w:t xml:space="preserve"> and vicarious justification—people high in prejudice push back against the prescriptive norms, even when it concerns someone else’s speech act. Contrary to predictions, perceived political correctness was unrelated to perceived authenticity. While the more prejudiced people were, the more they saw the expression as politically correct, this relationship was unaffected by presenting prejudice as acceptable or unacceptable to express.</w:t>
+        <w:t>Framing the expression of a prejudiced statement as acceptable eliminated the established relationship between prejudice and perceived authenticity. This suggests that labelling expressed prejudice as authentic is motivated by prescriptive norms (H4) and vicarious justification—people high in prejudice push back against the prescriptive norms, even when it concerns someone else’s speech act. Contrary to predictions, perceived political correctness was unrelated to perceived authenticity. While the more prejudiced people were, the more they saw the expression as politically correct, this relationship was unaffected by presenting prejudice as acceptable or unacceptable to express.</w:t>
       </w:r>
       <w:r>
         <w:rPr>
@@ -12082,79 +10846,7 @@
           <w:sz w:val="24"/>
           <w:szCs w:val="24"/>
         </w:rPr>
-        <w:t xml:space="preserve">I turn to testing two additional intuitive explanations for the prejudice and perceived authenticity relationship; </w:t>
-      </w:r>
-      <w:r>
-        <w:rPr>
-          <w:rFonts w:ascii="Times New Roman" w:hAnsi="Times New Roman"/>
-          <w:b w:val="false"/>
-          <w:bCs w:val="false"/>
-          <w:i w:val="false"/>
-          <w:iCs w:val="false"/>
-          <w:sz w:val="24"/>
-          <w:szCs w:val="24"/>
-        </w:rPr>
-        <w:t>the</w:t>
-      </w:r>
-      <w:r>
-        <w:rPr>
-          <w:rFonts w:ascii="Times New Roman" w:hAnsi="Times New Roman"/>
-          <w:b w:val="false"/>
-          <w:bCs w:val="false"/>
-          <w:i w:val="false"/>
-          <w:iCs w:val="false"/>
-          <w:sz w:val="24"/>
-          <w:szCs w:val="24"/>
-        </w:rPr>
-        <w:t xml:space="preserve"> balance </w:t>
-      </w:r>
-      <w:r>
-        <w:rPr>
-          <w:rFonts w:ascii="Times New Roman" w:hAnsi="Times New Roman"/>
-          <w:b w:val="false"/>
-          <w:bCs w:val="false"/>
-          <w:i w:val="false"/>
-          <w:iCs w:val="false"/>
-          <w:sz w:val="24"/>
-          <w:szCs w:val="24"/>
-        </w:rPr>
-        <w:t xml:space="preserve">(H5) </w:t>
-      </w:r>
-      <w:r>
-        <w:rPr>
-          <w:rFonts w:ascii="Times New Roman" w:hAnsi="Times New Roman"/>
-          <w:b w:val="false"/>
-          <w:bCs w:val="false"/>
-          <w:i w:val="false"/>
-          <w:iCs w:val="false"/>
-          <w:sz w:val="24"/>
-          <w:szCs w:val="24"/>
-        </w:rPr>
-        <w:t xml:space="preserve">and motivated reasoning </w:t>
-      </w:r>
-      <w:r>
-        <w:rPr>
-          <w:rFonts w:ascii="Times New Roman" w:hAnsi="Times New Roman"/>
-          <w:b w:val="false"/>
-          <w:bCs w:val="false"/>
-          <w:i w:val="false"/>
-          <w:iCs w:val="false"/>
-          <w:sz w:val="24"/>
-          <w:szCs w:val="24"/>
-        </w:rPr>
-        <w:t xml:space="preserve">(H6) accounts </w:t>
-      </w:r>
-      <w:r>
-        <w:rPr>
-          <w:rFonts w:ascii="Times New Roman" w:hAnsi="Times New Roman"/>
-          <w:b w:val="false"/>
-          <w:bCs w:val="false"/>
-          <w:i w:val="false"/>
-          <w:iCs w:val="false"/>
-          <w:sz w:val="24"/>
-          <w:szCs w:val="24"/>
-        </w:rPr>
-        <w:t>are tested in Studies 7 and 8, respectively.</w:t>
+        <w:t>I turn to testing two additional intuitive explanations for the prejudice and perceived authenticity relationship; the balance (H5) and motivated reasoning (H6) accounts are tested in Studies 7 and 8, respectively.</w:t>
       </w:r>
     </w:p>
     <w:p>
@@ -12212,31 +10904,7 @@
           <w:sz w:val="24"/>
           <w:szCs w:val="24"/>
         </w:rPr>
-        <w:t>I experimentally tested the balance account (</w:t>
-      </w:r>
-      <w:r>
-        <w:rPr>
-          <w:rFonts w:ascii="Times New Roman" w:hAnsi="Times New Roman"/>
-          <w:b w:val="false"/>
-          <w:bCs w:val="false"/>
-          <w:i w:val="false"/>
-          <w:iCs w:val="false"/>
-          <w:sz w:val="24"/>
-          <w:szCs w:val="24"/>
-        </w:rPr>
-        <w:t>H5</w:t>
-      </w:r>
-      <w:r>
-        <w:rPr>
-          <w:rFonts w:ascii="Times New Roman" w:hAnsi="Times New Roman"/>
-          <w:b w:val="false"/>
-          <w:bCs w:val="false"/>
-          <w:i w:val="false"/>
-          <w:iCs w:val="false"/>
-          <w:sz w:val="24"/>
-          <w:szCs w:val="24"/>
-        </w:rPr>
-        <w:t xml:space="preserve">), which argues that the positive relationship between prejudice and perceived authenticity is due to the need for affective consistency. If someone is prejudiced, they have a positive relationship with a prejudiced statement (by virtue of agreeing with it); if authenticity is presented as a </w:t>
+        <w:t xml:space="preserve">I experimentally tested the balance account (H5), which argues that the positive relationship between prejudice and perceived authenticity is due to the need for affective consistency. If someone is prejudiced, they have a positive relationship with a prejudiced statement (by virtue of agreeing with it); if authenticity is presented as a </w:t>
       </w:r>
       <w:r>
         <w:rPr>
@@ -13125,30 +11793,7 @@
           <w:szCs w:val="24"/>
         </w:rPr>
         <w:tab/>
-      </w:r>
-      <w:r>
-        <w:rPr>
-          <w:rFonts w:ascii="Times New Roman" w:hAnsi="Times New Roman"/>
-          <w:b w:val="false"/>
-          <w:bCs w:val="false"/>
-          <w:i w:val="false"/>
-          <w:iCs w:val="false"/>
-          <w:sz w:val="24"/>
-          <w:szCs w:val="24"/>
-        </w:rPr>
-        <w:t xml:space="preserve">I tested H5 </w:t>
-      </w:r>
-      <w:r>
-        <w:rPr>
-          <w:rFonts w:ascii="Times New Roman" w:hAnsi="Times New Roman"/>
-          <w:b w:val="false"/>
-          <w:bCs w:val="false"/>
-          <w:i w:val="false"/>
-          <w:iCs w:val="false"/>
-          <w:sz w:val="24"/>
-          <w:szCs w:val="24"/>
-        </w:rPr>
-        <w:t xml:space="preserve">by regressing perceived authenticity on prejudice, condition, and the interaction between the two. The interaction was not significant, </w:t>
+        <w:t xml:space="preserve">I tested H5 by regressing perceived authenticity on prejudice, condition, and the interaction between the two. The interaction was not significant, </w:t>
       </w:r>
       <w:r>
         <w:rPr>
@@ -13244,31 +11889,7 @@
           <w:sz w:val="24"/>
           <w:szCs w:val="24"/>
         </w:rPr>
-        <w:t xml:space="preserve">= .486 (Figure 7). However, prejudice again positively predicted perceived authenticity; </w:t>
-      </w:r>
-      <w:r>
-        <w:rPr>
-          <w:rFonts w:ascii="Times New Roman" w:hAnsi="Times New Roman"/>
-          <w:b w:val="false"/>
-          <w:bCs w:val="false"/>
-          <w:i w:val="false"/>
-          <w:iCs w:val="false"/>
-          <w:sz w:val="24"/>
-          <w:szCs w:val="24"/>
-        </w:rPr>
-        <w:t>the zero-order correlation between the two (i.e., collapsing across condition) was</w:t>
-      </w:r>
-      <w:r>
-        <w:rPr>
-          <w:rFonts w:ascii="Times New Roman" w:hAnsi="Times New Roman"/>
-          <w:b w:val="false"/>
-          <w:bCs w:val="false"/>
-          <w:i w:val="false"/>
-          <w:iCs w:val="false"/>
-          <w:sz w:val="24"/>
-          <w:szCs w:val="24"/>
-        </w:rPr>
-        <w:t xml:space="preserve"> </w:t>
+        <w:t xml:space="preserve">= .486 (Figure 7). However, prejudice again positively predicted perceived authenticity; the zero-order correlation between the two (i.e., collapsing across condition) was </w:t>
       </w:r>
       <w:r>
         <w:rPr>
@@ -13376,127 +11997,7 @@
           <w:sz w:val="24"/>
           <w:szCs w:val="24"/>
         </w:rPr>
-        <w:t>Prejudice predicted perceived authenticity, regardless of authenticity’s affective valence</w:t>
-      </w:r>
-      <w:r>
-        <w:rPr>
-          <w:rFonts w:ascii="Times New Roman" w:hAnsi="Times New Roman"/>
-          <w:b w:val="false"/>
-          <w:bCs w:val="false"/>
-          <w:i w:val="false"/>
-          <w:iCs w:val="false"/>
-          <w:sz w:val="24"/>
-          <w:szCs w:val="24"/>
-        </w:rPr>
-        <w:t>.</w:t>
-      </w:r>
-      <w:r>
-        <w:rPr>
-          <w:rFonts w:ascii="Times New Roman" w:hAnsi="Times New Roman"/>
-          <w:b w:val="false"/>
-          <w:bCs w:val="false"/>
-          <w:i w:val="false"/>
-          <w:iCs w:val="false"/>
-          <w:sz w:val="24"/>
-          <w:szCs w:val="24"/>
-        </w:rPr>
-        <w:t xml:space="preserve"> Contrary to the predictions following from balance theory </w:t>
-      </w:r>
-      <w:r>
-        <w:rPr>
-          <w:rFonts w:ascii="Times New Roman" w:hAnsi="Times New Roman"/>
-          <w:b w:val="false"/>
-          <w:bCs w:val="false"/>
-          <w:i w:val="false"/>
-          <w:iCs w:val="false"/>
-          <w:sz w:val="24"/>
-          <w:szCs w:val="24"/>
-        </w:rPr>
-        <w:t>(H5)</w:t>
-      </w:r>
-      <w:r>
-        <w:rPr>
-          <w:rFonts w:ascii="Times New Roman" w:hAnsi="Times New Roman"/>
-          <w:b w:val="false"/>
-          <w:bCs w:val="false"/>
-          <w:i w:val="false"/>
-          <w:iCs w:val="false"/>
-          <w:sz w:val="24"/>
-          <w:szCs w:val="24"/>
-        </w:rPr>
-        <w:t xml:space="preserve">, the relationship between prejudice and perceived authenticity remained positive even when authenticity was presented as a negative quality. I again demonstrated the relationship between perceived authenticity and prejudice </w:t>
-      </w:r>
-      <w:r>
-        <w:rPr>
-          <w:rFonts w:ascii="Times New Roman" w:hAnsi="Times New Roman"/>
-          <w:b w:val="false"/>
-          <w:bCs w:val="false"/>
-          <w:i w:val="false"/>
-          <w:iCs w:val="false"/>
-          <w:sz w:val="24"/>
-          <w:szCs w:val="24"/>
-        </w:rPr>
-        <w:t>(H1).</w:t>
-      </w:r>
-      <w:r>
-        <w:rPr>
-          <w:rFonts w:ascii="Times New Roman" w:hAnsi="Times New Roman"/>
-          <w:b w:val="false"/>
-          <w:bCs w:val="false"/>
-          <w:i w:val="false"/>
-          <w:iCs w:val="false"/>
-          <w:sz w:val="24"/>
-          <w:szCs w:val="24"/>
-        </w:rPr>
-        <w:t xml:space="preserve"> </w:t>
-      </w:r>
-      <w:r>
-        <w:rPr>
-          <w:rFonts w:ascii="Times New Roman" w:hAnsi="Times New Roman"/>
-          <w:b w:val="false"/>
-          <w:bCs w:val="false"/>
-          <w:i w:val="false"/>
-          <w:iCs w:val="false"/>
-          <w:sz w:val="24"/>
-          <w:szCs w:val="24"/>
-        </w:rPr>
-        <w:t>H</w:t>
-      </w:r>
-      <w:r>
-        <w:rPr>
-          <w:rFonts w:ascii="Times New Roman" w:hAnsi="Times New Roman"/>
-          <w:b w:val="false"/>
-          <w:bCs w:val="false"/>
-          <w:i w:val="false"/>
-          <w:iCs w:val="false"/>
-          <w:sz w:val="24"/>
-          <w:szCs w:val="24"/>
-        </w:rPr>
-        <w:t>owever, the data did not support an intuitive explanation—</w:t>
-      </w:r>
-      <w:r>
-        <w:rPr>
-          <w:rFonts w:ascii="Times New Roman" w:hAnsi="Times New Roman"/>
-          <w:b w:val="false"/>
-          <w:bCs w:val="false"/>
-          <w:i w:val="false"/>
-          <w:iCs w:val="false"/>
-          <w:sz w:val="24"/>
-          <w:szCs w:val="24"/>
-        </w:rPr>
-        <w:t>that people call prejudices they agree with authentic simply because they think authenticity is a “good thing”</w:t>
-      </w:r>
-      <w:r>
-        <w:rPr>
-          <w:rFonts w:ascii="Times New Roman" w:hAnsi="Times New Roman"/>
-          <w:b w:val="false"/>
-          <w:bCs w:val="false"/>
-          <w:i w:val="false"/>
-          <w:iCs w:val="false"/>
-          <w:sz w:val="24"/>
-          <w:szCs w:val="24"/>
-        </w:rPr>
-        <w:t>—for this relationship. In the final study, I examine the motivated reasoning account for the present phenomenon.</w:t>
+        <w:t>Prejudice predicted perceived authenticity, regardless of authenticity’s affective valence. Contrary to the predictions following from balance theory (H5), the relationship between prejudice and perceived authenticity remained positive even when authenticity was presented as a negative quality. I again demonstrated the relationship between perceived authenticity and prejudice (H1). However, the data did not support an intuitive explanation—that people call prejudices they agree with authentic simply because they think authenticity is a “good thing”—for this relationship. In the final study, I examine the motivated reasoning account for the present phenomenon.</w:t>
       </w:r>
     </w:p>
     <w:p>
@@ -13554,31 +12055,7 @@
           <w:sz w:val="24"/>
           <w:szCs w:val="24"/>
         </w:rPr>
-        <w:t>I examined the motivated reasoning (</w:t>
-      </w:r>
-      <w:r>
-        <w:rPr>
-          <w:rFonts w:ascii="Times New Roman" w:hAnsi="Times New Roman"/>
-          <w:b w:val="false"/>
-          <w:bCs w:val="false"/>
-          <w:i w:val="false"/>
-          <w:iCs w:val="false"/>
-          <w:sz w:val="24"/>
-          <w:szCs w:val="24"/>
-        </w:rPr>
-        <w:t>H6</w:t>
-      </w:r>
-      <w:r>
-        <w:rPr>
-          <w:rFonts w:ascii="Times New Roman" w:hAnsi="Times New Roman"/>
-          <w:b w:val="false"/>
-          <w:bCs w:val="false"/>
-          <w:i w:val="false"/>
-          <w:iCs w:val="false"/>
-          <w:sz w:val="24"/>
-          <w:szCs w:val="24"/>
-        </w:rPr>
-        <w:t>) account by manipulating participants’ goals in judging the statement for its authenticity. If people’s perceptions of authenticity are motivated by their want to express prejudice, then directing people toward a different perceptual goal should weaken the positive relationship between prejudice and perceived authenticity of prejudice expression. I predicted that incentivizing accuracy, in addition to providing extra information for participants to reason about, would lead to a smaller prejudice and perceived authenticity relationship than incentivizing participants to express themselves. Much of the research reviewed by Kunda (1990) encouraged accuracy goals indirectly—by telling participants they would have to defend their judgments to others, that their judgments would be evaluated or made public. As a more direct test of the theoretical argument, I explicitly asked participants to focus on accuracy.</w:t>
+        <w:t>I examined the motivated reasoning (H6) account by manipulating participants’ goals in judging the statement for its authenticity. If people’s perceptions of authenticity are motivated by their want to express prejudice, then directing people toward a different perceptual goal should weaken the positive relationship between prejudice and perceived authenticity of prejudice expression. I predicted that incentivizing accuracy, in addition to providing extra information for participants to reason about, would lead to a smaller prejudice and perceived authenticity relationship than incentivizing participants to express themselves. Much of the research reviewed by Kunda (1990) encouraged accuracy goals indirectly—by telling participants they would have to defend their judgments to others, that their judgments would be evaluated or made public. As a more direct test of the theoretical argument, I explicitly asked participants to focus on accuracy.</w:t>
       </w:r>
     </w:p>
     <w:p>
@@ -13798,31 +12275,7 @@
           <w:szCs w:val="24"/>
         </w:rPr>
         <w:tab/>
-        <w:t xml:space="preserve">Participants then read about a person named Colin, as well as some information about him: where he lives, what he does for work, food he likes, and some basic personality characteristics (also see White &amp; Crandall, 2017; White &amp; Molina, 2016). This was meant to be general, somewhat bland information for the purpose of allowing participants to feel like they have sufficient background information to reason with and make judgments about the target. At the end of the description, participants were told that Colin recently said the following statement: “Black people are so touchy about race that it is difficult to get along with them. They can be combative and assume the worst from White people. This makes me feel uncomfortable sometimes, which is why I don’t really like to hang around them much.” I reminded participants about their goal before measuring perceived authenticity using the same items as in Studies 1 – 5. I timed how long participants spent on this page, since deeper processing for accuracy goals is implied to take longer (Kunda, 1990; </w:t>
-      </w:r>
-      <w:r>
-        <w:rPr>
-          <w:rFonts w:ascii="Times New Roman" w:hAnsi="Times New Roman"/>
-          <w:b w:val="false"/>
-          <w:bCs w:val="false"/>
-          <w:i w:val="false"/>
-          <w:iCs w:val="false"/>
-          <w:sz w:val="24"/>
-          <w:szCs w:val="24"/>
-        </w:rPr>
-        <w:t>c.f.</w:t>
-      </w:r>
-      <w:r>
-        <w:rPr>
-          <w:rFonts w:ascii="Times New Roman" w:hAnsi="Times New Roman"/>
-          <w:b w:val="false"/>
-          <w:bCs w:val="false"/>
-          <w:i w:val="false"/>
-          <w:iCs w:val="false"/>
-          <w:sz w:val="24"/>
-          <w:szCs w:val="24"/>
-        </w:rPr>
-        <w:t xml:space="preserve"> Mullen &amp; Skitka, 2006).</w:t>
+        <w:t>Participants then read about a person named Colin, as well as some information about him: where he lives, what he does for work, food he likes, and some basic personality characteristics (also see White &amp; Crandall, 2017; White &amp; Molina, 2016). This was meant to be general, somewhat bland information for the purpose of allowing participants to feel like they have sufficient background information to reason with and make judgments about the target. At the end of the description, participants were told that Colin recently said the following statement: “Black people are so touchy about race that it is difficult to get along with them. They can be combative and assume the worst from White people. This makes me feel uncomfortable sometimes, which is why I don’t really like to hang around them much.” I reminded participants about their goal before measuring perceived authenticity using the same items as in Studies 1 – 5. I timed how long participants spent on this page, since deeper processing for accuracy goals is implied to take longer (Kunda, 1990; c.f. Mullen &amp; Skitka, 2006).</w:t>
       </w:r>
     </w:p>
     <w:p>
@@ -13847,31 +12300,7 @@
           <w:szCs w:val="24"/>
         </w:rPr>
         <w:tab/>
-        <w:t xml:space="preserve">Participants answered a demographics questionnaire. Prejudice was then measured using an eight-item, seven-point symbolic racism scale (Henry &amp; Sears, 2002; </w:t>
-      </w:r>
-      <w:r>
-        <w:rPr>
-          <w:rFonts w:ascii="Times New Roman" w:hAnsi="Times New Roman"/>
-          <w:b w:val="false"/>
-          <w:bCs w:val="false"/>
-          <w:i w:val="false"/>
-          <w:iCs w:val="false"/>
-          <w:sz w:val="24"/>
-          <w:szCs w:val="24"/>
-        </w:rPr>
-        <w:t xml:space="preserve">e.g., </w:t>
-      </w:r>
-      <w:r>
-        <w:rPr>
-          <w:rFonts w:ascii="Times New Roman" w:hAnsi="Times New Roman"/>
-          <w:b w:val="false"/>
-          <w:bCs w:val="false"/>
-          <w:i w:val="false"/>
-          <w:iCs w:val="false"/>
-          <w:sz w:val="24"/>
-          <w:szCs w:val="24"/>
-        </w:rPr>
-        <w:t>“Irish, Italian, Jewish, and many other minorities overcame prejudice and worked their way up. African-Americans should do the same, without any special favors”).</w:t>
+        <w:t>Participants answered a demographics questionnaire. Prejudice was then measured using an eight-item, seven-point symbolic racism scale (Henry &amp; Sears, 2002; e.g., “Irish, Italian, Jewish, and many other minorities overcame prejudice and worked their way up. African-Americans should do the same, without any special favors”).</w:t>
       </w:r>
     </w:p>
     <w:p>
@@ -14363,31 +12792,7 @@
           <w:sz w:val="24"/>
           <w:szCs w:val="24"/>
         </w:rPr>
-        <w:t xml:space="preserve">These data do not provide support for the motivated reasoning account—that prejudiced people engage in biased processing because they wish to perceive authenticity—for the core phenomenon of interest </w:t>
-      </w:r>
-      <w:r>
-        <w:rPr>
-          <w:rFonts w:ascii="Times New Roman" w:hAnsi="Times New Roman"/>
-          <w:b w:val="false"/>
-          <w:bCs w:val="false"/>
-          <w:i w:val="false"/>
-          <w:iCs w:val="false"/>
-          <w:sz w:val="24"/>
-          <w:szCs w:val="24"/>
-        </w:rPr>
-        <w:t>(H6)</w:t>
-      </w:r>
-      <w:r>
-        <w:rPr>
-          <w:rFonts w:ascii="Times New Roman" w:hAnsi="Times New Roman"/>
-          <w:b w:val="false"/>
-          <w:bCs w:val="false"/>
-          <w:i w:val="false"/>
-          <w:iCs w:val="false"/>
-          <w:sz w:val="24"/>
-          <w:szCs w:val="24"/>
-        </w:rPr>
-        <w:t xml:space="preserve">. However, it remains ambiguous as to if goals were successfully manipulated. A priori, I assumed that people would take longer reading, considering, and processing the speaker’s biographical information in the accuracy condition due to spending more cognitive resources on doing so (as is implied by Kunda, 1990, pp. 481-482). There was no significant difference in time spent reading between conditions in the present study. However, Mullen and Skitka (2006) argued that </w:t>
+        <w:t xml:space="preserve">These data do not provide support for the motivated reasoning account—that prejudiced people engage in biased processing because they wish to perceive authenticity—for the core phenomenon of interest (H6). However, it remains ambiguous as to if goals were successfully manipulated. A priori, I assumed that people would take longer reading, considering, and processing the speaker’s biographical information in the accuracy condition due to spending more cognitive resources on doing so (as is implied by Kunda, 1990, pp. 481-482). There was no significant difference in time spent reading between conditions in the present study. However, Mullen and Skitka (2006) argued that </w:t>
       </w:r>
       <w:r>
         <w:rPr>
@@ -15280,9 +13685,7 @@
         <w:spacing w:lineRule="auto" w:line="480" w:before="0" w:after="0"/>
         <w:contextualSpacing/>
         <w:jc w:val="left"/>
-        <w:rPr>
-          <w:rFonts w:ascii="Times New Roman" w:hAnsi="Times New Roman"/>
-        </w:rPr>
+        <w:rPr/>
       </w:pPr>
       <w:r>
         <w:rPr>
@@ -15295,32 +13698,7 @@
           <w:szCs w:val="24"/>
         </w:rPr>
         <w:tab/>
-        <w:t xml:space="preserve">In Study 3, prejudice was a stronger predictor of perceived authenticity among those who perceived the perceived prejudices to be prescriptively non-normative; in Studies 5 and 6, the relationship between prejudice and perceived authenticity was eliminated when prescriptive non-normativity was absent. White and Crandall (2017, Study 3) also demonstrate this with freedom of speech as a justification, and they demonstrate (Study 8) that it is partially due to prejudiced people being vicariously suppressed (i.e., feeling as if their autonomy is threatened). Each of these studies have limitations. Study 3 is cross-sectional. Studies 5 and 6 operate on the following logic: Prejudice and perceived authenticity correlate when prescriptive non-normativity is present, but they do not when prescriptive non-normativity is absent; therefore, prescriptive non-normativity is the underlying cause for that relationship. </w:t>
-      </w:r>
-      <w:r>
-        <w:rPr>
-          <w:rFonts w:ascii="Times New Roman" w:hAnsi="Times New Roman"/>
-          <w:b w:val="false"/>
-          <w:bCs w:val="false"/>
-          <w:i w:val="false"/>
-          <w:iCs w:val="false"/>
-          <w:sz w:val="24"/>
-          <w:szCs w:val="24"/>
-          <w:highlight w:val="yellow"/>
-        </w:rPr>
-        <w:t>This conclusion does not follow from a strict, deductive logic (but see Barker &amp; Kitcher, 2014, Study 2; Haig, 2005).</w:t>
-      </w:r>
-      <w:r>
-        <w:rPr>
-          <w:rFonts w:ascii="Times New Roman" w:hAnsi="Times New Roman"/>
-          <w:b w:val="false"/>
-          <w:bCs w:val="false"/>
-          <w:i w:val="false"/>
-          <w:iCs w:val="false"/>
-          <w:sz w:val="24"/>
-          <w:szCs w:val="24"/>
-        </w:rPr>
-        <w:t xml:space="preserve"> White and Crandall (2017, Study 8) employ a moderated mediation model, which suffers from strict statistical assumptions that are assuredly not met (Imai et al., 2010). However, I argue that the present studies are nonetheless consistent with—and support—a vicarious justification account for why perceived authenticity is positively predicted by self-reported prejudice. Causal interpretations do not deductively follow from the evidence, but they nonetheless shape a cumulative body of evidence for the proposed account. Future research should continue to conceptually replicate the present phenomena.</w:t>
+        <w:t xml:space="preserve">In Study 3, prejudice was a stronger predictor of perceived authenticity among those who perceived the perceived prejudices to be prescriptively non-normative; in Studies 5 and 6, the relationship between prejudice and perceived authenticity was eliminated when prescriptive non-normativity was absent. White and Crandall (2017, Study 3) also demonstrate this with freedom of speech as a justification, and they demonstrate (Study 8) that it is partially due to prejudiced people being vicariously suppressed (i.e., feeling as if their autonomy is threatened). </w:t>
       </w:r>
     </w:p>
     <w:p>
@@ -15330,9 +13708,150 @@
         <w:spacing w:lineRule="auto" w:line="480" w:before="0" w:after="0"/>
         <w:contextualSpacing/>
         <w:jc w:val="left"/>
-        <w:rPr>
-          <w:rFonts w:ascii="Times New Roman" w:hAnsi="Times New Roman"/>
-        </w:rPr>
+        <w:rPr/>
+      </w:pPr>
+      <w:r>
+        <w:rPr>
+          <w:rFonts w:ascii="Times New Roman" w:hAnsi="Times New Roman"/>
+          <w:b w:val="false"/>
+          <w:bCs w:val="false"/>
+          <w:i w:val="false"/>
+          <w:iCs w:val="false"/>
+          <w:sz w:val="24"/>
+          <w:szCs w:val="24"/>
+        </w:rPr>
+        <w:tab/>
+        <w:t xml:space="preserve">Each of these studies have limitations. </w:t>
+      </w:r>
+      <w:r>
+        <w:rPr>
+          <w:rFonts w:ascii="Times New Roman" w:hAnsi="Times New Roman"/>
+          <w:b w:val="false"/>
+          <w:bCs w:val="false"/>
+          <w:i w:val="false"/>
+          <w:iCs w:val="false"/>
+          <w:sz w:val="24"/>
+          <w:szCs w:val="24"/>
+        </w:rPr>
+        <w:t xml:space="preserve">First, </w:t>
+      </w:r>
+      <w:r>
+        <w:rPr>
+          <w:rFonts w:ascii="Times New Roman" w:hAnsi="Times New Roman"/>
+          <w:b w:val="false"/>
+          <w:bCs w:val="false"/>
+          <w:i w:val="false"/>
+          <w:iCs w:val="false"/>
+          <w:sz w:val="24"/>
+          <w:szCs w:val="24"/>
+        </w:rPr>
+        <w:t xml:space="preserve">Study 3 is cross-sectional. </w:t>
+      </w:r>
+      <w:r>
+        <w:rPr>
+          <w:rFonts w:ascii="Times New Roman" w:hAnsi="Times New Roman"/>
+          <w:b w:val="false"/>
+          <w:bCs w:val="false"/>
+          <w:i w:val="false"/>
+          <w:iCs w:val="false"/>
+          <w:sz w:val="24"/>
+          <w:szCs w:val="24"/>
+        </w:rPr>
+        <w:t>Second, s</w:t>
+      </w:r>
+      <w:r>
+        <w:rPr>
+          <w:rFonts w:ascii="Times New Roman" w:hAnsi="Times New Roman"/>
+          <w:b w:val="false"/>
+          <w:bCs w:val="false"/>
+          <w:i w:val="false"/>
+          <w:iCs w:val="false"/>
+          <w:sz w:val="24"/>
+          <w:szCs w:val="24"/>
+        </w:rPr>
+        <w:t xml:space="preserve">tudies 5 and 6 operate on </w:t>
+      </w:r>
+      <w:r>
+        <w:rPr>
+          <w:rFonts w:ascii="Times New Roman" w:hAnsi="Times New Roman"/>
+          <w:b w:val="false"/>
+          <w:bCs w:val="false"/>
+          <w:i w:val="false"/>
+          <w:iCs w:val="false"/>
+          <w:sz w:val="24"/>
+          <w:szCs w:val="24"/>
+        </w:rPr>
+        <w:t>a causal logic that does not follow from a strict, deductive logic</w:t>
+      </w:r>
+      <w:r>
+        <w:rPr>
+          <w:rFonts w:ascii="Times New Roman" w:hAnsi="Times New Roman"/>
+          <w:b w:val="false"/>
+          <w:bCs w:val="false"/>
+          <w:i w:val="false"/>
+          <w:iCs w:val="false"/>
+          <w:sz w:val="24"/>
+          <w:szCs w:val="24"/>
+        </w:rPr>
+        <w:t xml:space="preserve">: Prejudice and perceived authenticity correlate when prescriptive non-normativity is present, but they do not when prescriptive non-normativity is absent; therefore, prescriptive non-normativity is the underlying cause for that relationship. </w:t>
+      </w:r>
+      <w:r>
+        <w:rPr>
+          <w:rFonts w:ascii="Times New Roman" w:hAnsi="Times New Roman"/>
+          <w:b w:val="false"/>
+          <w:bCs w:val="false"/>
+          <w:i w:val="false"/>
+          <w:iCs w:val="false"/>
+          <w:sz w:val="24"/>
+          <w:szCs w:val="24"/>
+        </w:rPr>
+        <w:t xml:space="preserve">Third, </w:t>
+      </w:r>
+      <w:r>
+        <w:rPr>
+          <w:rFonts w:ascii="Times New Roman" w:hAnsi="Times New Roman"/>
+          <w:b w:val="false"/>
+          <w:bCs w:val="false"/>
+          <w:i w:val="false"/>
+          <w:iCs w:val="false"/>
+          <w:sz w:val="24"/>
+          <w:szCs w:val="24"/>
+        </w:rPr>
+        <w:t xml:space="preserve">White and Crandall (2017, Study 8) employ a moderated mediation model, which suffers from strict statistical assumptions that are assuredly not met (Imai et al., 2010). However, I argue that the present studies are nonetheless consistent with—and support—a vicarious justification account for why perceived authenticity is positively predicted by self-reported prejudice. </w:t>
+      </w:r>
+      <w:r>
+        <w:rPr>
+          <w:rFonts w:ascii="Times New Roman" w:hAnsi="Times New Roman"/>
+          <w:b w:val="false"/>
+          <w:bCs w:val="false"/>
+          <w:i w:val="false"/>
+          <w:iCs w:val="false"/>
+          <w:sz w:val="24"/>
+          <w:szCs w:val="24"/>
+        </w:rPr>
+        <w:t>These studies</w:t>
+      </w:r>
+      <w:r>
+        <w:rPr>
+          <w:rFonts w:ascii="Times New Roman" w:hAnsi="Times New Roman"/>
+          <w:b w:val="false"/>
+          <w:bCs w:val="false"/>
+          <w:i w:val="false"/>
+          <w:iCs w:val="false"/>
+          <w:sz w:val="24"/>
+          <w:szCs w:val="24"/>
+        </w:rPr>
+        <w:t xml:space="preserve"> shape a cumulative body of evidence for the proposed account. Future research should continue to conceptually replicate the present phenomena.</w:t>
+      </w:r>
+    </w:p>
+    <w:p>
+      <w:pPr>
+        <w:pStyle w:val="Normal"/>
+        <w:bidi w:val="0"/>
+        <w:spacing w:lineRule="auto" w:line="480" w:before="0" w:after="0"/>
+        <w:contextualSpacing/>
+        <w:jc w:val="left"/>
+        <w:rPr/>
       </w:pPr>
       <w:r>
         <w:rPr>
@@ -15345,19 +13864,67 @@
           <w:szCs w:val="24"/>
         </w:rPr>
         <w:tab/>
-        <w:t xml:space="preserve">Lowly-prejudiced people. </w:t>
-      </w:r>
-      <w:r>
-        <w:rPr>
-          <w:rFonts w:ascii="Times New Roman" w:hAnsi="Times New Roman"/>
-          <w:b w:val="false"/>
-          <w:bCs w:val="false"/>
-          <w:i w:val="false"/>
-          <w:iCs w:val="false"/>
-          <w:sz w:val="24"/>
-          <w:szCs w:val="24"/>
-        </w:rPr>
-        <w:t xml:space="preserve">One might note that Figures 4 and 6 show that lowly-prejudiced people are the cases where prescriptive normativity makes a difference. People in my sample who reported the most prejudice tended to find the statements authentic </w:t>
+        <w:t>Low</w:t>
+      </w:r>
+      <w:r>
+        <w:rPr>
+          <w:rFonts w:ascii="Times New Roman" w:hAnsi="Times New Roman"/>
+          <w:b/>
+          <w:bCs/>
+          <w:i w:val="false"/>
+          <w:iCs w:val="false"/>
+          <w:sz w:val="24"/>
+          <w:szCs w:val="24"/>
+        </w:rPr>
+        <w:t>er</w:t>
+      </w:r>
+      <w:r>
+        <w:rPr>
+          <w:rFonts w:ascii="Times New Roman" w:hAnsi="Times New Roman"/>
+          <w:b/>
+          <w:bCs/>
+          <w:i w:val="false"/>
+          <w:iCs w:val="false"/>
+          <w:sz w:val="24"/>
+          <w:szCs w:val="24"/>
+        </w:rPr>
+        <w:t xml:space="preserve">-prejudiced people. </w:t>
+      </w:r>
+      <w:r>
+        <w:rPr>
+          <w:rFonts w:ascii="Times New Roman" w:hAnsi="Times New Roman"/>
+          <w:b w:val="false"/>
+          <w:bCs w:val="false"/>
+          <w:i w:val="false"/>
+          <w:iCs w:val="false"/>
+          <w:sz w:val="24"/>
+          <w:szCs w:val="24"/>
+        </w:rPr>
+        <w:t>One might note that Figures 4 and 6 show that low</w:t>
+      </w:r>
+      <w:r>
+        <w:rPr>
+          <w:rFonts w:ascii="Times New Roman" w:hAnsi="Times New Roman"/>
+          <w:b w:val="false"/>
+          <w:bCs w:val="false"/>
+          <w:i w:val="false"/>
+          <w:iCs w:val="false"/>
+          <w:sz w:val="24"/>
+          <w:szCs w:val="24"/>
+        </w:rPr>
+        <w:t>er</w:t>
+      </w:r>
+      <w:r>
+        <w:rPr>
+          <w:rFonts w:ascii="Times New Roman" w:hAnsi="Times New Roman"/>
+          <w:b w:val="false"/>
+          <w:bCs w:val="false"/>
+          <w:i w:val="false"/>
+          <w:iCs w:val="false"/>
+          <w:sz w:val="24"/>
+          <w:szCs w:val="24"/>
+        </w:rPr>
+        <w:t xml:space="preserve">-prejudiced people are the cases where prescriptive normativity makes a difference. People in my sample who reported the most prejudice tended to find the statements authentic </w:t>
       </w:r>
       <w:r>
         <w:rPr>
@@ -15381,7 +13948,31 @@
           <w:sz w:val="24"/>
           <w:szCs w:val="24"/>
         </w:rPr>
-        <w:t xml:space="preserve">of prescriptive normativity. It is clear that lowly-prejudiced people recognize and shift </w:t>
+        <w:t>of prescriptive normativity. It is clear that low</w:t>
+      </w:r>
+      <w:r>
+        <w:rPr>
+          <w:rFonts w:ascii="Times New Roman" w:hAnsi="Times New Roman"/>
+          <w:b w:val="false"/>
+          <w:bCs w:val="false"/>
+          <w:i w:val="false"/>
+          <w:iCs w:val="false"/>
+          <w:sz w:val="24"/>
+          <w:szCs w:val="24"/>
+        </w:rPr>
+        <w:t>er</w:t>
+      </w:r>
+      <w:r>
+        <w:rPr>
+          <w:rFonts w:ascii="Times New Roman" w:hAnsi="Times New Roman"/>
+          <w:b w:val="false"/>
+          <w:bCs w:val="false"/>
+          <w:i w:val="false"/>
+          <w:iCs w:val="false"/>
+          <w:sz w:val="24"/>
+          <w:szCs w:val="24"/>
+        </w:rPr>
+        <w:t xml:space="preserve">-prejudiced people recognize and shift </w:t>
       </w:r>
       <w:r>
         <w:rPr>
@@ -15405,7 +13996,31 @@
           <w:sz w:val="24"/>
           <w:szCs w:val="24"/>
         </w:rPr>
-        <w:t>from justifications for prejudice (see also White &amp; Crandall, 2017, p. 425). This finding is interesting in its own right, as it suggests that lowly-prejudiced people can see through the veneer of justifications to the underlying prejudice; however, it is likely that non-significant differences among highly-prejudiced people are due to the underrepresentation of prejudiced people in the present studies. Both Mechanical Turk and college campus samples tend to be less prejudiced (and less represented in demographic characteristics that correlate positively with prejudice) than the general population (Clifford, Jewell, &amp; Waggoner, 2015; Henry, 2008), and the prejudice measures employed here tended to be positively-skewed (see Figures 6 – 8). Researchers should seek out ways to recruit participants at the high end of the prejudice spectrum, so that phenomena concerning highly-prejudiced people can be better understood.</w:t>
+        <w:t>from justifications for prejudice (see also White &amp; Crandall, 2017, p. 425). This finding is interesting in its own right, as it suggests that low</w:t>
+      </w:r>
+      <w:r>
+        <w:rPr>
+          <w:rFonts w:ascii="Times New Roman" w:hAnsi="Times New Roman"/>
+          <w:b w:val="false"/>
+          <w:bCs w:val="false"/>
+          <w:i w:val="false"/>
+          <w:iCs w:val="false"/>
+          <w:sz w:val="24"/>
+          <w:szCs w:val="24"/>
+        </w:rPr>
+        <w:t>er</w:t>
+      </w:r>
+      <w:r>
+        <w:rPr>
+          <w:rFonts w:ascii="Times New Roman" w:hAnsi="Times New Roman"/>
+          <w:b w:val="false"/>
+          <w:bCs w:val="false"/>
+          <w:i w:val="false"/>
+          <w:iCs w:val="false"/>
+          <w:sz w:val="24"/>
+          <w:szCs w:val="24"/>
+        </w:rPr>
+        <w:t>-prejudiced people can see through the veneer of justifications to the underlying prejudice; however, it is likely that non-significant differences among highly-prejudiced people are due to the underrepresentation of prejudiced people in the present studies. Both Mechanical Turk and college campus samples tend to be less prejudiced (and less represented in demographic characteristics that correlate positively with prejudice) than the general population (Clifford, Jewell, &amp; Waggoner, 2015; Henry, 2008), and the prejudice measures employed here tended to be positively-skewed (see Figures 6 – 8). Researchers should seek out ways to recruit participants at the high end of the prejudice spectrum, so that phenomena concerning highly-prejudiced people can be better understood.</w:t>
       </w:r>
     </w:p>
     <w:p>
@@ -15679,7 +14294,7 @@
         </w:tblBorders>
         <w:tblCellMar>
           <w:top w:w="55" w:type="dxa"/>
-          <w:left w:w="48" w:type="dxa"/>
+          <w:left w:w="45" w:type="dxa"/>
           <w:bottom w:w="55" w:type="dxa"/>
           <w:right w:w="55" w:type="dxa"/>
         </w:tblCellMar>
@@ -15703,7 +14318,7 @@
             </w:tcBorders>
             <w:shd w:fill="auto" w:val="clear"/>
             <w:tcMar>
-              <w:left w:w="48" w:type="dxa"/>
+              <w:left w:w="45" w:type="dxa"/>
             </w:tcMar>
           </w:tcPr>
           <w:p>
@@ -15732,7 +14347,7 @@
             </w:tcBorders>
             <w:shd w:fill="auto" w:val="clear"/>
             <w:tcMar>
-              <w:left w:w="48" w:type="dxa"/>
+              <w:left w:w="45" w:type="dxa"/>
             </w:tcMar>
           </w:tcPr>
           <w:p>
@@ -15761,7 +14376,7 @@
             </w:tcBorders>
             <w:shd w:fill="auto" w:val="clear"/>
             <w:tcMar>
-              <w:left w:w="48" w:type="dxa"/>
+              <w:left w:w="45" w:type="dxa"/>
             </w:tcMar>
           </w:tcPr>
           <w:p>
@@ -15792,7 +14407,7 @@
             </w:tcBorders>
             <w:shd w:fill="auto" w:val="clear"/>
             <w:tcMar>
-              <w:left w:w="48" w:type="dxa"/>
+              <w:left w:w="45" w:type="dxa"/>
             </w:tcMar>
           </w:tcPr>
           <w:p>
@@ -15824,7 +14439,7 @@
             </w:tcBorders>
             <w:shd w:fill="auto" w:val="clear"/>
             <w:tcMar>
-              <w:left w:w="48" w:type="dxa"/>
+              <w:left w:w="45" w:type="dxa"/>
             </w:tcMar>
           </w:tcPr>
           <w:p>
@@ -15853,7 +14468,7 @@
             </w:tcBorders>
             <w:shd w:fill="auto" w:val="clear"/>
             <w:tcMar>
-              <w:left w:w="48" w:type="dxa"/>
+              <w:left w:w="45" w:type="dxa"/>
             </w:tcMar>
           </w:tcPr>
           <w:p>
@@ -15882,7 +14497,7 @@
             </w:tcBorders>
             <w:shd w:fill="auto" w:val="clear"/>
             <w:tcMar>
-              <w:left w:w="48" w:type="dxa"/>
+              <w:left w:w="45" w:type="dxa"/>
             </w:tcMar>
           </w:tcPr>
           <w:p>
@@ -15913,7 +14528,7 @@
             </w:tcBorders>
             <w:shd w:fill="auto" w:val="clear"/>
             <w:tcMar>
-              <w:left w:w="48" w:type="dxa"/>
+              <w:left w:w="45" w:type="dxa"/>
             </w:tcMar>
           </w:tcPr>
           <w:p>
@@ -15945,7 +14560,7 @@
             </w:tcBorders>
             <w:shd w:fill="auto" w:val="clear"/>
             <w:tcMar>
-              <w:left w:w="48" w:type="dxa"/>
+              <w:left w:w="45" w:type="dxa"/>
             </w:tcMar>
           </w:tcPr>
           <w:p>
@@ -15974,7 +14589,7 @@
             </w:tcBorders>
             <w:shd w:fill="auto" w:val="clear"/>
             <w:tcMar>
-              <w:left w:w="48" w:type="dxa"/>
+              <w:left w:w="45" w:type="dxa"/>
             </w:tcMar>
           </w:tcPr>
           <w:p>
@@ -16003,7 +14618,7 @@
             </w:tcBorders>
             <w:shd w:fill="auto" w:val="clear"/>
             <w:tcMar>
-              <w:left w:w="48" w:type="dxa"/>
+              <w:left w:w="45" w:type="dxa"/>
             </w:tcMar>
           </w:tcPr>
           <w:p>
@@ -16034,7 +14649,7 @@
             </w:tcBorders>
             <w:shd w:fill="auto" w:val="clear"/>
             <w:tcMar>
-              <w:left w:w="48" w:type="dxa"/>
+              <w:left w:w="45" w:type="dxa"/>
             </w:tcMar>
           </w:tcPr>
           <w:p>
@@ -16066,7 +14681,7 @@
             </w:tcBorders>
             <w:shd w:fill="auto" w:val="clear"/>
             <w:tcMar>
-              <w:left w:w="48" w:type="dxa"/>
+              <w:left w:w="45" w:type="dxa"/>
             </w:tcMar>
           </w:tcPr>
           <w:p>
@@ -16095,7 +14710,7 @@
             </w:tcBorders>
             <w:shd w:fill="auto" w:val="clear"/>
             <w:tcMar>
-              <w:left w:w="48" w:type="dxa"/>
+              <w:left w:w="45" w:type="dxa"/>
             </w:tcMar>
           </w:tcPr>
           <w:p>
@@ -16124,7 +14739,7 @@
             </w:tcBorders>
             <w:shd w:fill="auto" w:val="clear"/>
             <w:tcMar>
-              <w:left w:w="48" w:type="dxa"/>
+              <w:left w:w="45" w:type="dxa"/>
             </w:tcMar>
           </w:tcPr>
           <w:p>
@@ -16155,7 +14770,7 @@
             </w:tcBorders>
             <w:shd w:fill="auto" w:val="clear"/>
             <w:tcMar>
-              <w:left w:w="48" w:type="dxa"/>
+              <w:left w:w="45" w:type="dxa"/>
             </w:tcMar>
           </w:tcPr>
           <w:p>
@@ -16187,7 +14802,7 @@
             </w:tcBorders>
             <w:shd w:fill="auto" w:val="clear"/>
             <w:tcMar>
-              <w:left w:w="48" w:type="dxa"/>
+              <w:left w:w="45" w:type="dxa"/>
             </w:tcMar>
           </w:tcPr>
           <w:p>
@@ -16216,7 +14831,7 @@
             </w:tcBorders>
             <w:shd w:fill="auto" w:val="clear"/>
             <w:tcMar>
-              <w:left w:w="48" w:type="dxa"/>
+              <w:left w:w="45" w:type="dxa"/>
             </w:tcMar>
           </w:tcPr>
           <w:p>
@@ -16245,7 +14860,7 @@
             </w:tcBorders>
             <w:shd w:fill="auto" w:val="clear"/>
             <w:tcMar>
-              <w:left w:w="48" w:type="dxa"/>
+              <w:left w:w="45" w:type="dxa"/>
             </w:tcMar>
           </w:tcPr>
           <w:p>
@@ -16276,7 +14891,7 @@
             </w:tcBorders>
             <w:shd w:fill="auto" w:val="clear"/>
             <w:tcMar>
-              <w:left w:w="48" w:type="dxa"/>
+              <w:left w:w="45" w:type="dxa"/>
             </w:tcMar>
           </w:tcPr>
           <w:p>
@@ -16308,7 +14923,7 @@
             </w:tcBorders>
             <w:shd w:fill="auto" w:val="clear"/>
             <w:tcMar>
-              <w:left w:w="48" w:type="dxa"/>
+              <w:left w:w="45" w:type="dxa"/>
             </w:tcMar>
           </w:tcPr>
           <w:p>
@@ -16337,7 +14952,7 @@
             </w:tcBorders>
             <w:shd w:fill="auto" w:val="clear"/>
             <w:tcMar>
-              <w:left w:w="48" w:type="dxa"/>
+              <w:left w:w="45" w:type="dxa"/>
             </w:tcMar>
           </w:tcPr>
           <w:p>
@@ -16366,7 +14981,7 @@
             </w:tcBorders>
             <w:shd w:fill="auto" w:val="clear"/>
             <w:tcMar>
-              <w:left w:w="48" w:type="dxa"/>
+              <w:left w:w="45" w:type="dxa"/>
             </w:tcMar>
           </w:tcPr>
           <w:p>
@@ -16397,7 +15012,7 @@
             </w:tcBorders>
             <w:shd w:fill="auto" w:val="clear"/>
             <w:tcMar>
-              <w:left w:w="48" w:type="dxa"/>
+              <w:left w:w="45" w:type="dxa"/>
             </w:tcMar>
           </w:tcPr>
           <w:p>
@@ -16429,7 +15044,7 @@
             </w:tcBorders>
             <w:shd w:fill="auto" w:val="clear"/>
             <w:tcMar>
-              <w:left w:w="48" w:type="dxa"/>
+              <w:left w:w="45" w:type="dxa"/>
             </w:tcMar>
           </w:tcPr>
           <w:p>
@@ -16458,7 +15073,7 @@
             </w:tcBorders>
             <w:shd w:fill="auto" w:val="clear"/>
             <w:tcMar>
-              <w:left w:w="48" w:type="dxa"/>
+              <w:left w:w="45" w:type="dxa"/>
             </w:tcMar>
           </w:tcPr>
           <w:p>
@@ -16487,7 +15102,7 @@
             </w:tcBorders>
             <w:shd w:fill="auto" w:val="clear"/>
             <w:tcMar>
-              <w:left w:w="48" w:type="dxa"/>
+              <w:left w:w="45" w:type="dxa"/>
             </w:tcMar>
           </w:tcPr>
           <w:p>
@@ -16518,7 +15133,7 @@
             </w:tcBorders>
             <w:shd w:fill="auto" w:val="clear"/>
             <w:tcMar>
-              <w:left w:w="48" w:type="dxa"/>
+              <w:left w:w="45" w:type="dxa"/>
             </w:tcMar>
           </w:tcPr>
           <w:p>
@@ -20641,15 +19256,7 @@
           <w:i w:val="false"/>
           <w:iCs w:val="false"/>
         </w:rPr>
-        <w:t xml:space="preserve">Prejudice against Muslims and politicians correlates positively with perceived authenticity of prejudiced statements toward the same groups </w:t>
-      </w:r>
-      <w:r>
-        <w:rPr>
-          <w:rFonts w:ascii="Times New Roman" w:hAnsi="Times New Roman"/>
-          <w:i w:val="false"/>
-          <w:iCs w:val="false"/>
-        </w:rPr>
-        <w:t>(Study 1).</w:t>
+        <w:t>Prejudice against Muslims and politicians correlates positively with perceived authenticity of prejudiced statements toward the same groups (Study 1).</w:t>
       </w:r>
     </w:p>
     <w:p>
@@ -20777,15 +19384,7 @@
           <w:i w:val="false"/>
           <w:iCs w:val="false"/>
         </w:rPr>
-        <w:t xml:space="preserve">controlling for the influence of the other prejudice </w:t>
-      </w:r>
-      <w:r>
-        <w:rPr>
-          <w:rFonts w:ascii="Times New Roman" w:hAnsi="Times New Roman"/>
-          <w:i w:val="false"/>
-          <w:iCs w:val="false"/>
-        </w:rPr>
-        <w:t>(Study 2).</w:t>
+        <w:t>controlling for the influence of the other prejudice (Study 2).</w:t>
       </w:r>
     </w:p>
     <w:p>
@@ -20881,15 +19480,7 @@
           <w:i w:val="false"/>
           <w:iCs w:val="false"/>
         </w:rPr>
-        <w:t xml:space="preserve">Prejudice positively predicts perceived authenticity, across ten target groups. The thick, black line represents the average slope; the thin, grey lines represent slopes for each individual </w:t>
-      </w:r>
-      <w:r>
-        <w:rPr>
-          <w:rFonts w:ascii="Times New Roman" w:hAnsi="Times New Roman"/>
-          <w:i w:val="false"/>
-          <w:iCs w:val="false"/>
-        </w:rPr>
-        <w:t>(Study 3).</w:t>
+        <w:t>Prejudice positively predicts perceived authenticity, across ten target groups. The thick, black line represents the average slope; the thin, grey lines represent slopes for each individual (Study 3).</w:t>
       </w:r>
     </w:p>
     <w:p>
@@ -20985,15 +19576,7 @@
           <w:i w:val="false"/>
           <w:iCs w:val="false"/>
         </w:rPr>
-        <w:t xml:space="preserve">The positive relationship between prejudice and perceived authenticity is stronger when the prejudice is perceived as prescriptively non-normative than when it is normative </w:t>
-      </w:r>
-      <w:r>
-        <w:rPr>
-          <w:rFonts w:ascii="Times New Roman" w:hAnsi="Times New Roman"/>
-          <w:i w:val="false"/>
-          <w:iCs w:val="false"/>
-        </w:rPr>
-        <w:t>(Study 3).</w:t>
+        <w:t>The positive relationship between prejudice and perceived authenticity is stronger when the prejudice is perceived as prescriptively non-normative than when it is normative (Study 3).</w:t>
       </w:r>
     </w:p>
     <w:p>
@@ -21089,31 +19672,23 @@
           <w:i w:val="false"/>
           <w:iCs w:val="false"/>
         </w:rPr>
-        <w:t xml:space="preserve">There was no difference in perceived authenticity between conditions. The violin shapes represent the density of perceived authenticity. The solid dots and error bars represent the means and 95% confidence intervals, </w:t>
-      </w:r>
-      <w:r>
-        <w:rPr>
-          <w:rFonts w:ascii="Times New Roman" w:hAnsi="Times New Roman"/>
-          <w:i w:val="false"/>
-          <w:iCs w:val="false"/>
-        </w:rPr>
-        <w:t>respectively</w:t>
-      </w:r>
-      <w:r>
-        <w:rPr>
-          <w:rFonts w:ascii="Times New Roman" w:hAnsi="Times New Roman"/>
-          <w:i w:val="false"/>
-          <w:iCs w:val="false"/>
-        </w:rPr>
-        <w:t xml:space="preserve"> </w:t>
-      </w:r>
-      <w:r>
-        <w:rPr>
-          <w:rFonts w:ascii="Times New Roman" w:hAnsi="Times New Roman"/>
-          <w:i w:val="false"/>
-          <w:iCs w:val="false"/>
-        </w:rPr>
-        <w:t>(Study 4).</w:t>
+        <w:t xml:space="preserve">There was no difference in perceived authenticity between conditions. The violin shapes represent the density of perceived authenticity. The solid dots and error bars represent the means and </w:t>
+      </w:r>
+      <w:r>
+        <w:rPr>
+          <w:rFonts w:ascii="Times New Roman" w:hAnsi="Times New Roman"/>
+          <w:i w:val="false"/>
+          <w:iCs w:val="false"/>
+        </w:rPr>
+        <w:t xml:space="preserve">their </w:t>
+      </w:r>
+      <w:r>
+        <w:rPr>
+          <w:rFonts w:ascii="Times New Roman" w:hAnsi="Times New Roman"/>
+          <w:i w:val="false"/>
+          <w:iCs w:val="false"/>
+        </w:rPr>
+        <w:t>95% confidence intervals, respectively (Study 4).</w:t>
       </w:r>
     </w:p>
     <w:p>
@@ -21193,11 +19768,7 @@
         <w:spacing w:lineRule="auto" w:line="480" w:before="0" w:after="0"/>
         <w:contextualSpacing/>
         <w:jc w:val="left"/>
-        <w:rPr>
-          <w:i/>
-          <w:i/>
-          <w:iCs/>
-        </w:rPr>
+        <w:rPr/>
       </w:pPr>
       <w:r>
         <w:rPr>
@@ -21213,7 +19784,15 @@
           <w:i w:val="false"/>
           <w:iCs w:val="false"/>
         </w:rPr>
-        <w:t>Prejudice positively predicts authenticity in the suppression condition but not the expression condition.</w:t>
+        <w:t xml:space="preserve">Prejudice positively predicts authenticity in the suppression condition but not the expression condition </w:t>
+      </w:r>
+      <w:r>
+        <w:rPr>
+          <w:rFonts w:ascii="Times New Roman" w:hAnsi="Times New Roman"/>
+          <w:i w:val="false"/>
+          <w:iCs w:val="false"/>
+        </w:rPr>
+        <w:t>(Studies 5 and 6).</w:t>
       </w:r>
     </w:p>
     <w:p>
@@ -21293,11 +19872,7 @@
         <w:spacing w:lineRule="auto" w:line="480" w:before="0" w:after="0"/>
         <w:contextualSpacing/>
         <w:jc w:val="left"/>
-        <w:rPr>
-          <w:i/>
-          <w:i/>
-          <w:iCs/>
-        </w:rPr>
+        <w:rPr/>
       </w:pPr>
       <w:r>
         <w:rPr>
@@ -21313,7 +19888,15 @@
           <w:i w:val="false"/>
           <w:iCs w:val="false"/>
         </w:rPr>
-        <w:t>The relationship between prejudice and perceived authenticity does not depend on the valence of how authenticity is portrayed.</w:t>
+        <w:t xml:space="preserve">The relationship between prejudice and perceived authenticity does not depend on the valence of how authenticity is portrayed </w:t>
+      </w:r>
+      <w:r>
+        <w:rPr>
+          <w:rFonts w:ascii="Times New Roman" w:hAnsi="Times New Roman"/>
+          <w:i w:val="false"/>
+          <w:iCs w:val="false"/>
+        </w:rPr>
+        <w:t>(Study 7).</w:t>
       </w:r>
     </w:p>
     <w:p>
@@ -21393,11 +19976,7 @@
         <w:spacing w:lineRule="auto" w:line="480" w:before="0" w:after="0"/>
         <w:contextualSpacing/>
         <w:jc w:val="left"/>
-        <w:rPr>
-          <w:i/>
-          <w:i/>
-          <w:iCs/>
-        </w:rPr>
+        <w:rPr/>
       </w:pPr>
       <w:r>
         <w:rPr>
@@ -21413,7 +19992,15 @@
           <w:i w:val="false"/>
           <w:iCs w:val="false"/>
         </w:rPr>
-        <w:t>The relationship between prejudice and perceived authenticity does not depend on motivational goals.</w:t>
+        <w:t xml:space="preserve">The relationship between prejudice and perceived authenticity does not depend on motivational goals </w:t>
+      </w:r>
+      <w:r>
+        <w:rPr>
+          <w:rFonts w:ascii="Times New Roman" w:hAnsi="Times New Roman"/>
+          <w:i w:val="false"/>
+          <w:iCs w:val="false"/>
+        </w:rPr>
+        <w:t>(Study 8).</w:t>
       </w:r>
     </w:p>
     <w:p>

</xml_diff>

<commit_message>
added section for correspondent inference, touched on vague nature of auth. edited up to study 1
</commit_message>
<xml_diff>
--- a/docs/dissertation_v2.docx
+++ b/docs/dissertation_v2.docx
@@ -31,13 +31,22 @@
         <w:spacing w:lineRule="auto" w:line="480" w:before="0" w:after="0"/>
         <w:contextualSpacing/>
         <w:jc w:val="left"/>
-        <w:rPr>
-          <w:i w:val="false"/>
-          <w:i w:val="false"/>
-          <w:iCs w:val="false"/>
+        <w:rPr/>
+      </w:pPr>
+      <w:r>
+        <w:rPr>
+          <w:rFonts w:ascii="Times New Roman" w:hAnsi="Times New Roman"/>
+          <w:b w:val="false"/>
+          <w:bCs w:val="false"/>
+          <w:i w:val="false"/>
+          <w:iCs w:val="false"/>
+          <w:sz w:val="24"/>
+          <w:szCs w:val="24"/>
           <w:u w:val="none"/>
         </w:rPr>
-      </w:pPr>
+        <w:tab/>
+        <w:t xml:space="preserve">Authenticity is prized in American culture. We praise those who resist social pressures, remain honest to their convictions, and live in accordance with their inner, core selves. But what of those whose innermost attitudes are seen by many as offensive, such as prejudice? Appeals to authenticity </w:t>
+      </w:r>
       <w:r>
         <w:rPr>
           <w:rFonts w:ascii="Times New Roman" w:hAnsi="Times New Roman"/>
@@ -49,8 +58,46 @@
           <w:szCs w:val="24"/>
           <w:u w:val="none"/>
         </w:rPr>
-        <w:tab/>
-        <w:t>Authenticity is prized in American culture. We praise those who resist social pressures, remain honest to their convictions, and live in accordance with their inner, core selves. But what of those whose innermost attitudes are seen by many as offensive, such as prejudice? Appeals to authenticity here seem dissonant with the positive connotation authenticity carries with it—yet anecdotal evidence suggests people others expressing prejudice as being authentic, genuine, honest, and true to themselves.</w:t>
+        <w:t>in these cases</w:t>
+      </w:r>
+      <w:r>
+        <w:rPr>
+          <w:rFonts w:ascii="Times New Roman" w:hAnsi="Times New Roman"/>
+          <w:b w:val="false"/>
+          <w:bCs w:val="false"/>
+          <w:i w:val="false"/>
+          <w:iCs w:val="false"/>
+          <w:sz w:val="24"/>
+          <w:szCs w:val="24"/>
+          <w:u w:val="none"/>
+        </w:rPr>
+        <w:t xml:space="preserve"> seem dissonant with the positive connotation authenticity carries with it—yet anecdotal evidence suggests people </w:t>
+      </w:r>
+      <w:r>
+        <w:rPr>
+          <w:rFonts w:ascii="Times New Roman" w:hAnsi="Times New Roman"/>
+          <w:b w:val="false"/>
+          <w:bCs w:val="false"/>
+          <w:i w:val="false"/>
+          <w:iCs w:val="false"/>
+          <w:sz w:val="24"/>
+          <w:szCs w:val="24"/>
+          <w:u w:val="none"/>
+        </w:rPr>
+        <w:t xml:space="preserve">see </w:t>
+      </w:r>
+      <w:r>
+        <w:rPr>
+          <w:rFonts w:ascii="Times New Roman" w:hAnsi="Times New Roman"/>
+          <w:b w:val="false"/>
+          <w:bCs w:val="false"/>
+          <w:i w:val="false"/>
+          <w:iCs w:val="false"/>
+          <w:sz w:val="24"/>
+          <w:szCs w:val="24"/>
+          <w:u w:val="none"/>
+        </w:rPr>
+        <w:t>others expressing prejudice as being authentic, genuine, honest, and true to themselves.</w:t>
       </w:r>
     </w:p>
     <w:p>
@@ -105,7 +152,33 @@
           <w:szCs w:val="24"/>
           <w:u w:val="none"/>
         </w:rPr>
-        <w:t>authentic” candidate (Estepa, 2017; Johnson, 2017; Merelli, 2017); polling suggests many Republican primary voters thought the same (Sargent, 2015). A number of factors likely led to people seeing Trump as “authentic,” but his flouting of norms against explicitly expressing prejudice has been one of the oft-mentioned reasons for so doing (</w:t>
+        <w:t xml:space="preserve">authentic” candidate </w:t>
+      </w:r>
+      <w:r>
+        <w:rPr>
+          <w:rFonts w:ascii="Times New Roman" w:hAnsi="Times New Roman"/>
+          <w:b w:val="false"/>
+          <w:bCs w:val="false"/>
+          <w:i w:val="false"/>
+          <w:iCs w:val="false"/>
+          <w:sz w:val="24"/>
+          <w:szCs w:val="24"/>
+          <w:u w:val="none"/>
+        </w:rPr>
+        <w:t>during the election season</w:t>
+      </w:r>
+      <w:r>
+        <w:rPr>
+          <w:rFonts w:ascii="Times New Roman" w:hAnsi="Times New Roman"/>
+          <w:b w:val="false"/>
+          <w:bCs w:val="false"/>
+          <w:i w:val="false"/>
+          <w:iCs w:val="false"/>
+          <w:sz w:val="24"/>
+          <w:szCs w:val="24"/>
+          <w:u w:val="none"/>
+        </w:rPr>
+        <w:t xml:space="preserve"> (Estepa, 2017; Johnson, 2017; Merelli, 2017); polling suggests many Republican primary voters thought the same (Sargent, 2015). A number of factors likely led to people seeing Trump as “authentic,” but his flouting of norms against explicitly expressing prejudice has been one of the oft-mentioned reasons for so doing (</w:t>
       </w:r>
       <w:bookmarkStart w:id="0" w:name="__DdeLink__1582_3454225078"/>
       <w:r>
@@ -140,16 +213,14 @@
       <w:pPr>
         <w:pStyle w:val="Normal"/>
         <w:spacing w:lineRule="auto" w:line="480"/>
-        <w:rPr>
-          <w:rFonts w:ascii="Times New Roman" w:hAnsi="Times New Roman"/>
-        </w:rPr>
+        <w:rPr/>
       </w:pPr>
       <w:r>
         <w:rPr>
           <w:rFonts w:ascii="Times New Roman" w:hAnsi="Times New Roman"/>
         </w:rPr>
         <w:tab/>
-        <w:t xml:space="preserve">Why do people perceive another’s expression of prejudice to be authentic? I propose that people will do so as an attempt to vicariously justify another’s expression of prejudice. In the following sections, I discuss the nebulous concept of authenticity—both how theorists conceptualize it as well as how people perceive it—before examining how this concept fits within modern theories of prejudice expression. I then propose a four psychological theories that may explain </w:t>
+        <w:t xml:space="preserve">Why do people perceive another’s expression of prejudice to be authentic? I propose that people will do so as an attempt to vicariously justify another’s expression of prejudice. In the following sections, I discuss the nebulous concept of authenticity—both how theorists conceptualize it as well as how people perceive it—before examining how this concept fits within modern theories of prejudice expression. I then propose four psychological theories that may explain </w:t>
       </w:r>
       <w:r>
         <w:rPr>
@@ -165,7 +236,7 @@
           <w:i w:val="false"/>
           <w:iCs w:val="false"/>
         </w:rPr>
-        <w:t>self-reported prejudice might predict greater perceived authenticity of that same prejudice.</w:t>
+        <w:t>people might variously justify another’s expression of prejudice by labeling it “authentic.”</w:t>
       </w:r>
     </w:p>
     <w:p>
@@ -241,9 +312,7 @@
         <w:spacing w:lineRule="auto" w:line="480" w:before="0" w:after="0"/>
         <w:contextualSpacing/>
         <w:jc w:val="left"/>
-        <w:rPr>
-          <w:rFonts w:ascii="Times New Roman" w:hAnsi="Times New Roman"/>
-        </w:rPr>
+        <w:rPr/>
       </w:pPr>
       <w:r>
         <w:rPr>
@@ -280,7 +349,55 @@
           <w:sz w:val="24"/>
           <w:szCs w:val="24"/>
         </w:rPr>
-        <w:t>, which refers to when one’s ideal version of themselves aligns with how one sees themselves. Rogers (1961) exemplified the goal of congruence by quoting Kierkegaard: “to be that self which one really is.” Although he did not explicitly call this authenticity, it matches with contemporary definitions of the term, and much of his work describes how closely-related concepts like being genuine, true, real, and not “putting up facades” to others leads to well-being (Rogers, 1961).</w:t>
+        <w:t xml:space="preserve">, which refers to when one’s ideal version of themselves aligns with how one sees themselves. Rogers (1961) </w:t>
+      </w:r>
+      <w:r>
+        <w:rPr>
+          <w:rFonts w:ascii="Times New Roman" w:hAnsi="Times New Roman"/>
+          <w:b w:val="false"/>
+          <w:bCs w:val="false"/>
+          <w:i w:val="false"/>
+          <w:iCs w:val="false"/>
+          <w:sz w:val="24"/>
+          <w:szCs w:val="24"/>
+        </w:rPr>
+        <w:t>described</w:t>
+      </w:r>
+      <w:r>
+        <w:rPr>
+          <w:rFonts w:ascii="Times New Roman" w:hAnsi="Times New Roman"/>
+          <w:b w:val="false"/>
+          <w:bCs w:val="false"/>
+          <w:i w:val="false"/>
+          <w:iCs w:val="false"/>
+          <w:sz w:val="24"/>
+          <w:szCs w:val="24"/>
+        </w:rPr>
+        <w:t xml:space="preserve"> the </w:t>
+      </w:r>
+      <w:r>
+        <w:rPr>
+          <w:rFonts w:ascii="Times New Roman" w:hAnsi="Times New Roman"/>
+          <w:b w:val="false"/>
+          <w:bCs w:val="false"/>
+          <w:i w:val="false"/>
+          <w:iCs w:val="false"/>
+          <w:sz w:val="24"/>
+          <w:szCs w:val="24"/>
+        </w:rPr>
+        <w:t>state</w:t>
+      </w:r>
+      <w:r>
+        <w:rPr>
+          <w:rFonts w:ascii="Times New Roman" w:hAnsi="Times New Roman"/>
+          <w:b w:val="false"/>
+          <w:bCs w:val="false"/>
+          <w:i w:val="false"/>
+          <w:iCs w:val="false"/>
+          <w:sz w:val="24"/>
+          <w:szCs w:val="24"/>
+        </w:rPr>
+        <w:t xml:space="preserve"> of congruence by quoting Kierkegaard: “to be that self which one really is.” Although he did not explicitly call this authenticity, it matches with contemporary definitions of the term, and much of his work describes how closely-related concepts like being genuine, true, real, and not “putting up facades” to others leads to well-being (Rogers, 1961).</w:t>
       </w:r>
     </w:p>
     <w:p>
@@ -339,9 +456,7 @@
         <w:spacing w:lineRule="auto" w:line="480" w:before="0" w:after="0"/>
         <w:contextualSpacing/>
         <w:jc w:val="left"/>
-        <w:rPr>
-          <w:rFonts w:ascii="Times New Roman" w:hAnsi="Times New Roman"/>
-        </w:rPr>
+        <w:rPr/>
       </w:pPr>
       <w:r>
         <w:rPr>
@@ -402,7 +517,55 @@
           <w:sz w:val="24"/>
           <w:szCs w:val="24"/>
         </w:rPr>
-        <w:t>—as vital for well-being. He defines the authentic person as one who is “being oneself, honestly, in one’s relations with his [sic] fellows” (Jourard, 1964, p. 153). Much of his work reiterates that one of the main drivers of happiness is living an authentic life—for people to let others see them how they see themselves and resist the suppression of their true self by external pressures.</w:t>
+        <w:t xml:space="preserve">—as vital for well-being. He defines the authentic person as one who is “being oneself, honestly, in one’s relations with his [sic] fellows” (Jourard, 1964, p. 153). Much of his work reiterates that one of the main drivers of happiness is living an authentic life—for people to let others see them how they see themselves and </w:t>
+      </w:r>
+      <w:r>
+        <w:rPr>
+          <w:rFonts w:ascii="Times New Roman" w:hAnsi="Times New Roman"/>
+          <w:b w:val="false"/>
+          <w:bCs w:val="false"/>
+          <w:i w:val="false"/>
+          <w:iCs w:val="false"/>
+          <w:sz w:val="24"/>
+          <w:szCs w:val="24"/>
+        </w:rPr>
+        <w:t xml:space="preserve">to </w:t>
+      </w:r>
+      <w:r>
+        <w:rPr>
+          <w:rFonts w:ascii="Times New Roman" w:hAnsi="Times New Roman"/>
+          <w:b w:val="false"/>
+          <w:bCs w:val="false"/>
+          <w:i w:val="false"/>
+          <w:iCs w:val="false"/>
+          <w:sz w:val="24"/>
+          <w:szCs w:val="24"/>
+        </w:rPr>
+        <w:t xml:space="preserve">resist the </w:t>
+      </w:r>
+      <w:r>
+        <w:rPr>
+          <w:rFonts w:ascii="Times New Roman" w:hAnsi="Times New Roman"/>
+          <w:b w:val="false"/>
+          <w:bCs w:val="false"/>
+          <w:i w:val="false"/>
+          <w:iCs w:val="false"/>
+          <w:sz w:val="24"/>
+          <w:szCs w:val="24"/>
+        </w:rPr>
+        <w:t>external pressures to suppress</w:t>
+      </w:r>
+      <w:r>
+        <w:rPr>
+          <w:rFonts w:ascii="Times New Roman" w:hAnsi="Times New Roman"/>
+          <w:b w:val="false"/>
+          <w:bCs w:val="false"/>
+          <w:i w:val="false"/>
+          <w:iCs w:val="false"/>
+          <w:sz w:val="24"/>
+          <w:szCs w:val="24"/>
+        </w:rPr>
+        <w:t xml:space="preserve"> their true self.</w:t>
       </w:r>
     </w:p>
     <w:p>
@@ -605,9 +768,7 @@
         <w:spacing w:lineRule="auto" w:line="480" w:before="0" w:after="0"/>
         <w:contextualSpacing/>
         <w:jc w:val="left"/>
-        <w:rPr>
-          <w:rFonts w:ascii="Times New Roman" w:hAnsi="Times New Roman"/>
-        </w:rPr>
+        <w:rPr/>
       </w:pPr>
       <w:r>
         <w:rPr>
@@ -620,7 +781,7 @@
           <w:szCs w:val="24"/>
         </w:rPr>
         <w:tab/>
-        <w:t>The present research question concerns how the lay person perceives authenticity. How do people define and judge authenticity? How do perceptions of authenticity affect attitudes and behavior? Evidence answering each of these questions is demonstrated across various fields of study, such as psychology, sociology, marketing, and communications.</w:t>
+        <w:t>The present research question concerns how the lay person perceives authenticity. How do people define and judge authenticity? How do perceptions of authenticity affect attitudes and behavior? Evidence answering each of these questions is demonstrated across various fields, such as psychology, sociology, marketing, and communications.</w:t>
       </w:r>
     </w:p>
     <w:p>
@@ -670,7 +831,31 @@
           <w:szCs w:val="24"/>
         </w:rPr>
         <w:tab/>
-        <w:t>Beverland and Farrelly (2010) asked participants how they defined authenticity, presenting them with about 100 images depicting various brands, cultural icons, tourist sites, etc., to facilitate discussion about what they perceived to be authentic. Among many other reasons, interviewees attributed authenticity to products because the product did what it was advertised to do (shampoo) or gave people greater ability to develop knowledge (Apple computers), while they ascribed inauthenticity to products for being expensive and exploitatively produced (Nike) or being unhealthy (cigarettes).</w:t>
+        <w:t xml:space="preserve">Beverland and Farrelly (2010) asked participants how they defined authenticity, presenting them with about 100 images depicting various brands, cultural icons, tourist sites, etc., to facilitate discussion about what they perceived to be authentic. Among many other reasons, interviewees attributed authenticity to products because the product did what it was advertised to do (shampoo) or gave people greater ability to develop knowledge (Apple computers), while they ascribed </w:t>
+      </w:r>
+      <w:r>
+        <w:rPr>
+          <w:rFonts w:ascii="Times New Roman" w:hAnsi="Times New Roman"/>
+          <w:b w:val="false"/>
+          <w:bCs w:val="false"/>
+          <w:i/>
+          <w:iCs/>
+          <w:sz w:val="24"/>
+          <w:szCs w:val="24"/>
+        </w:rPr>
+        <w:t>in</w:t>
+      </w:r>
+      <w:r>
+        <w:rPr>
+          <w:rFonts w:ascii="Times New Roman" w:hAnsi="Times New Roman"/>
+          <w:b w:val="false"/>
+          <w:bCs w:val="false"/>
+          <w:i w:val="false"/>
+          <w:iCs w:val="false"/>
+          <w:sz w:val="24"/>
+          <w:szCs w:val="24"/>
+        </w:rPr>
+        <w:t>authenticity to products for being expensive and exploitatively produced (Nike) or being unhealthy (cigarettes).</w:t>
       </w:r>
     </w:p>
     <w:p>
@@ -719,7 +904,31 @@
           <w:sz w:val="24"/>
           <w:szCs w:val="24"/>
         </w:rPr>
-        <w:t xml:space="preserve">historical objects from an important time or relating to an important figure (Grayson &amp; Martinec, 2004; Hede, Garma, Josiassen, &amp; Thyne, 2014)—yet people are very willing to assign authenticity to objects that they </w:t>
+        <w:t xml:space="preserve">historical objects from an important time or relating to an important figure (Grayson &amp; Martinec, 2004; Hede, Garma, Josiassen, &amp; Thyne, 2014)—yet people are very willing to assign authenticity to </w:t>
+      </w:r>
+      <w:r>
+        <w:rPr>
+          <w:rFonts w:ascii="Times New Roman" w:hAnsi="Times New Roman"/>
+          <w:b w:val="false"/>
+          <w:bCs w:val="false"/>
+          <w:i w:val="false"/>
+          <w:iCs w:val="false"/>
+          <w:sz w:val="24"/>
+          <w:szCs w:val="24"/>
+        </w:rPr>
+        <w:t xml:space="preserve">museum </w:t>
+      </w:r>
+      <w:r>
+        <w:rPr>
+          <w:rFonts w:ascii="Times New Roman" w:hAnsi="Times New Roman"/>
+          <w:b w:val="false"/>
+          <w:bCs w:val="false"/>
+          <w:i w:val="false"/>
+          <w:iCs w:val="false"/>
+          <w:sz w:val="24"/>
+          <w:szCs w:val="24"/>
+        </w:rPr>
+        <w:t xml:space="preserve">objects that they </w:t>
       </w:r>
       <w:r>
         <w:rPr>
@@ -850,9 +1059,7 @@
         <w:spacing w:lineRule="auto" w:line="480" w:before="0" w:after="0"/>
         <w:contextualSpacing/>
         <w:jc w:val="left"/>
-        <w:rPr>
-          <w:rFonts w:ascii="Times New Roman" w:hAnsi="Times New Roman"/>
-        </w:rPr>
+        <w:rPr/>
       </w:pPr>
       <w:r>
         <w:rPr>
@@ -865,7 +1072,31 @@
           <w:szCs w:val="24"/>
         </w:rPr>
         <w:tab/>
-        <w:t>Kovacs, Carroll, and Lehman (2014) asked participants to choose or nominate words that would describe a restaurant as authentic. In addition to the synonyms commonly found across authenticity research (e.g., genuine, real), participants also associated authentic restaurants with words like skilled, traditional, historical, expert, professional, and iconic. Amateurism and non-professionalism—antonyms to some of the words found by Kovacs and colleages—can lend an aura of authenticity to a political candidate (Enli, 2017; Manning, Penfold-Mounce, Loader, Vromen, &amp; Xenos, 2017). The meaning of authenticity is fluid, and it can be assigned to many things that are simply “good,” depending on the context.</w:t>
+        <w:t xml:space="preserve">Kovacs, Carroll, and Lehman (2014) asked participants to choose or nominate words that would describe a restaurant as authentic. In addition to the synonyms commonly found across authenticity research (e.g., genuine, real), participants also associated authentic restaurants with words like skilled, traditional, historical, expert, professional, and iconic. Amateurism and non-professionalism—antonyms to some of the words found by Kovacs and colleages—can lend an aura of authenticity to a political candidate (Enli, 2017; Manning, Penfold-Mounce, Loader, Vromen, &amp; Xenos, 2017). The meaning of authenticity is </w:t>
+      </w:r>
+      <w:r>
+        <w:rPr>
+          <w:rFonts w:ascii="Times New Roman" w:hAnsi="Times New Roman"/>
+          <w:b w:val="false"/>
+          <w:bCs w:val="false"/>
+          <w:i w:val="false"/>
+          <w:iCs w:val="false"/>
+          <w:sz w:val="24"/>
+          <w:szCs w:val="24"/>
+        </w:rPr>
+        <w:t xml:space="preserve">nebulous, </w:t>
+      </w:r>
+      <w:r>
+        <w:rPr>
+          <w:rFonts w:ascii="Times New Roman" w:hAnsi="Times New Roman"/>
+          <w:b w:val="false"/>
+          <w:bCs w:val="false"/>
+          <w:i w:val="false"/>
+          <w:iCs w:val="false"/>
+          <w:sz w:val="24"/>
+          <w:szCs w:val="24"/>
+        </w:rPr>
+        <w:t>fluid, and it can be assigned to many things that are simply “good,” depending on the context.</w:t>
       </w:r>
     </w:p>
     <w:p>
@@ -999,9 +1230,7 @@
         <w:spacing w:lineRule="auto" w:line="480" w:before="0" w:after="0"/>
         <w:contextualSpacing/>
         <w:jc w:val="left"/>
-        <w:rPr>
-          <w:rFonts w:ascii="Times New Roman" w:hAnsi="Times New Roman"/>
-        </w:rPr>
+        <w:rPr/>
       </w:pPr>
       <w:bookmarkStart w:id="1" w:name="__DdeLink__780_2003807226"/>
       <w:r>
@@ -1015,20 +1244,55 @@
           <w:szCs w:val="24"/>
         </w:rPr>
         <w:tab/>
-        <w:t xml:space="preserve">Pillow, Crabtree, Galvin, and Hale (2017) argued that people are motivated to political candidates they support as authentic. In a survey about five candidates from the 2016 United States presidential election, they found that the positive relationship between perceiving the candidate to speak candidly and perceiving the candidate to be authentic was stronger when people liked the candidate (compared to when they did not). Pillow and colleagues argued that this supports a motivated reasoning (Kunda, 1990) account, interpreting the interaction to be due to a cognitive process whereby people who like the candidate weigh perceived candor as more important when judging the authenticity of a candidate then those who dislike the candidate. The authors also demonstrated that perceiving the candidate as unfiltered and not “politically correct” predicted people thinking the candidate was rejecting external influences on their behavior, which in turn predicted perceiving the candidate as authentic. </w:t>
-      </w:r>
-      <w:commentRangeStart w:id="0"/>
-      <w:r>
-        <w:rPr>
-          <w:rFonts w:ascii="Times New Roman" w:hAnsi="Times New Roman"/>
-          <w:b w:val="false"/>
-          <w:bCs w:val="false"/>
-          <w:i w:val="false"/>
-          <w:iCs w:val="false"/>
-          <w:sz w:val="24"/>
-          <w:szCs w:val="24"/>
-        </w:rPr>
-        <w:t xml:space="preserve">They argued that this supports a correspondent inference (Jones &amp; Davis, 1965) account, given that </w:t>
+        <w:t xml:space="preserve">Pillow, Crabtree, Galvin, and Hale (2017) argued that people are motivated to </w:t>
+      </w:r>
+      <w:r>
+        <w:rPr>
+          <w:rFonts w:ascii="Times New Roman" w:hAnsi="Times New Roman"/>
+          <w:b w:val="false"/>
+          <w:bCs w:val="false"/>
+          <w:i w:val="false"/>
+          <w:iCs w:val="false"/>
+          <w:sz w:val="24"/>
+          <w:szCs w:val="24"/>
+        </w:rPr>
+        <w:t xml:space="preserve">see </w:t>
+      </w:r>
+      <w:r>
+        <w:rPr>
+          <w:rFonts w:ascii="Times New Roman" w:hAnsi="Times New Roman"/>
+          <w:b w:val="false"/>
+          <w:bCs w:val="false"/>
+          <w:i w:val="false"/>
+          <w:iCs w:val="false"/>
+          <w:sz w:val="24"/>
+          <w:szCs w:val="24"/>
+        </w:rPr>
+        <w:t>political candidates they support as authentic. In a survey about five candidates from the 2016 United States presidential election, the</w:t>
+      </w:r>
+      <w:r>
+        <w:rPr>
+          <w:rFonts w:ascii="Times New Roman" w:hAnsi="Times New Roman"/>
+          <w:b w:val="false"/>
+          <w:bCs w:val="false"/>
+          <w:i w:val="false"/>
+          <w:iCs w:val="false"/>
+          <w:sz w:val="24"/>
+          <w:szCs w:val="24"/>
+        </w:rPr>
+        <w:t xml:space="preserve">y </w:t>
+      </w:r>
+      <w:r>
+        <w:rPr>
+          <w:rFonts w:ascii="Times New Roman" w:hAnsi="Times New Roman"/>
+          <w:b w:val="false"/>
+          <w:bCs w:val="false"/>
+          <w:i w:val="false"/>
+          <w:iCs w:val="false"/>
+          <w:sz w:val="24"/>
+          <w:szCs w:val="24"/>
+        </w:rPr>
+        <w:t xml:space="preserve">found that the positive relationship between perceiving the candidate to speak candidly and perceiving the candidate to be authentic was stronger when people liked the candidate (compared to when they did not). Pillow and colleagues argued that this supports a motivated reasoning (Kunda, 1990) account, interpreting the interaction to be due to a cognitive process whereby people who like the candidate weigh perceived candor as more important when judging the authenticity of a candidate then those who dislike the candidate. The authors also demonstrated that perceiving the candidate as unfiltered and not “politically correct” predicted people thinking the candidate was rejecting external influences on their behavior, which in turn predicted perceiving the candidate as authentic. They argued that this supports a correspondent inference (Jones &amp; Davis, 1965) account, given that </w:t>
       </w:r>
       <w:bookmarkEnd w:id="1"/>
       <w:r>
@@ -1042,21 +1306,6 @@
           <w:szCs w:val="24"/>
         </w:rPr>
         <w:t>people assume others are acting on their own volition when when acting against norms.</w:t>
-      </w:r>
-      <w:commentRangeEnd w:id="0"/>
-      <w:r>
-        <w:commentReference w:id="0"/>
-      </w:r>
-      <w:r>
-        <w:rPr>
-          <w:rFonts w:ascii="Times New Roman" w:hAnsi="Times New Roman"/>
-          <w:b w:val="false"/>
-          <w:bCs w:val="false"/>
-          <w:i w:val="false"/>
-          <w:iCs w:val="false"/>
-          <w:sz w:val="24"/>
-          <w:szCs w:val="24"/>
-        </w:rPr>
       </w:r>
     </w:p>
     <w:p>
@@ -1443,9 +1692,7 @@
         <w:spacing w:lineRule="auto" w:line="480" w:before="0" w:after="0"/>
         <w:contextualSpacing/>
         <w:jc w:val="left"/>
-        <w:rPr>
-          <w:rFonts w:ascii="Times New Roman" w:hAnsi="Times New Roman"/>
-        </w:rPr>
+        <w:rPr/>
       </w:pPr>
       <w:r>
         <w:rPr>
@@ -1469,7 +1716,79 @@
           <w:sz w:val="24"/>
           <w:szCs w:val="24"/>
         </w:rPr>
-        <w:t xml:space="preserve">I propose that people who are prejudiced are more likely to perceive an expression of prejudice as “authentic.” One can see this as a justification for prejudice by considering </w:t>
+        <w:t xml:space="preserve">I propose that </w:t>
+      </w:r>
+      <w:r>
+        <w:rPr>
+          <w:rFonts w:ascii="Times New Roman" w:hAnsi="Times New Roman"/>
+          <w:b w:val="false"/>
+          <w:bCs w:val="false"/>
+          <w:i w:val="false"/>
+          <w:iCs w:val="false"/>
+          <w:sz w:val="24"/>
+          <w:szCs w:val="24"/>
+        </w:rPr>
+        <w:t>prejudiced people</w:t>
+      </w:r>
+      <w:r>
+        <w:rPr>
+          <w:rFonts w:ascii="Times New Roman" w:hAnsi="Times New Roman"/>
+          <w:b w:val="false"/>
+          <w:bCs w:val="false"/>
+          <w:i w:val="false"/>
+          <w:iCs w:val="false"/>
+          <w:sz w:val="24"/>
+          <w:szCs w:val="24"/>
+        </w:rPr>
+        <w:t xml:space="preserve"> are more likely to perceive an expression of prejudice as “authentic” </w:t>
+      </w:r>
+      <w:r>
+        <w:rPr>
+          <w:rFonts w:ascii="Times New Roman" w:hAnsi="Times New Roman"/>
+          <w:b w:val="false"/>
+          <w:bCs w:val="false"/>
+          <w:i w:val="false"/>
+          <w:iCs w:val="false"/>
+          <w:sz w:val="24"/>
+          <w:szCs w:val="24"/>
+        </w:rPr>
+        <w:t>because perceived authenticity can be a justification for prejudice.</w:t>
+      </w:r>
+      <w:r>
+        <w:rPr>
+          <w:rFonts w:ascii="Times New Roman" w:hAnsi="Times New Roman"/>
+          <w:b w:val="false"/>
+          <w:bCs w:val="false"/>
+          <w:i w:val="false"/>
+          <w:iCs w:val="false"/>
+          <w:sz w:val="24"/>
+          <w:szCs w:val="24"/>
+        </w:rPr>
+        <w:t xml:space="preserve"> </w:t>
+      </w:r>
+      <w:r>
+        <w:rPr>
+          <w:rFonts w:ascii="Times New Roman" w:hAnsi="Times New Roman"/>
+          <w:b w:val="false"/>
+          <w:bCs w:val="false"/>
+          <w:i w:val="false"/>
+          <w:iCs w:val="false"/>
+          <w:sz w:val="24"/>
+          <w:szCs w:val="24"/>
+        </w:rPr>
+        <w:t>The vague nature of how authenticity is defined allows for flexibility in how it is interpreted, making it amenable to justifying prejudice. The concept is a positive, abstract concept that can be appropriated for a prejudiced person’s need to defend expressions of prejudice.</w:t>
+      </w:r>
+      <w:r>
+        <w:rPr>
+          <w:rFonts w:ascii="Times New Roman" w:hAnsi="Times New Roman"/>
+          <w:b w:val="false"/>
+          <w:bCs w:val="false"/>
+          <w:i w:val="false"/>
+          <w:iCs w:val="false"/>
+          <w:sz w:val="24"/>
+          <w:szCs w:val="24"/>
+        </w:rPr>
+        <w:t xml:space="preserve"> One can see this as a justification for prejudice by considering </w:t>
       </w:r>
       <w:r>
         <w:rPr>
@@ -1505,7 +1824,19 @@
           <w:sz w:val="24"/>
           <w:szCs w:val="24"/>
         </w:rPr>
-        <w:t>justification by rearticulation.</w:t>
+        <w:t>justification by rearticulatio</w:t>
+      </w:r>
+      <w:r>
+        <w:rPr>
+          <w:rFonts w:ascii="Times New Roman" w:hAnsi="Times New Roman"/>
+          <w:b w:val="false"/>
+          <w:bCs w:val="false"/>
+          <w:i/>
+          <w:iCs/>
+          <w:sz w:val="24"/>
+          <w:szCs w:val="24"/>
+        </w:rPr>
+        <w:t>n.</w:t>
       </w:r>
     </w:p>
     <w:p>
@@ -1624,9 +1955,7 @@
         <w:spacing w:lineRule="auto" w:line="480" w:before="0" w:after="0"/>
         <w:contextualSpacing/>
         <w:jc w:val="left"/>
-        <w:rPr>
-          <w:rFonts w:ascii="Times New Roman" w:hAnsi="Times New Roman"/>
-        </w:rPr>
+        <w:rPr/>
       </w:pPr>
       <w:r>
         <w:rPr>
@@ -1651,7 +1980,55 @@
           <w:sz w:val="24"/>
           <w:szCs w:val="24"/>
         </w:rPr>
-        <w:t xml:space="preserve">Omi and Winant (1994) argued that racism did not necessarily decrease in the United States after the gains of the Civil Rights Movement; their focus is less on whether racism is “getting better” and more on how racist ideology takes on new forms. They argue that racism is </w:t>
+        <w:t xml:space="preserve">Omi and Winant (1994) argued that racism did not necessarily decrease in the United States after the gains of the Civil Rights Movement. </w:t>
+      </w:r>
+      <w:r>
+        <w:rPr>
+          <w:rFonts w:ascii="Times New Roman" w:hAnsi="Times New Roman"/>
+          <w:b w:val="false"/>
+          <w:bCs w:val="false"/>
+          <w:i w:val="false"/>
+          <w:iCs w:val="false"/>
+          <w:sz w:val="24"/>
+          <w:szCs w:val="24"/>
+        </w:rPr>
+        <w:t>T</w:t>
+      </w:r>
+      <w:r>
+        <w:rPr>
+          <w:rFonts w:ascii="Times New Roman" w:hAnsi="Times New Roman"/>
+          <w:b w:val="false"/>
+          <w:bCs w:val="false"/>
+          <w:i w:val="false"/>
+          <w:iCs w:val="false"/>
+          <w:sz w:val="24"/>
+          <w:szCs w:val="24"/>
+        </w:rPr>
+        <w:t>he</w:t>
+      </w:r>
+      <w:r>
+        <w:rPr>
+          <w:rFonts w:ascii="Times New Roman" w:hAnsi="Times New Roman"/>
+          <w:b w:val="false"/>
+          <w:bCs w:val="false"/>
+          <w:i w:val="false"/>
+          <w:iCs w:val="false"/>
+          <w:sz w:val="24"/>
+          <w:szCs w:val="24"/>
+        </w:rPr>
+        <w:t>y</w:t>
+      </w:r>
+      <w:r>
+        <w:rPr>
+          <w:rFonts w:ascii="Times New Roman" w:hAnsi="Times New Roman"/>
+          <w:b w:val="false"/>
+          <w:bCs w:val="false"/>
+          <w:i w:val="false"/>
+          <w:iCs w:val="false"/>
+          <w:sz w:val="24"/>
+          <w:szCs w:val="24"/>
+        </w:rPr>
+        <w:t xml:space="preserve"> focus less on whether racism is “getting better” and more on how racist ideology takes on new forms. They argue that racism is </w:t>
       </w:r>
       <w:r>
         <w:rPr>
@@ -1735,9 +2112,7 @@
         <w:spacing w:lineRule="auto" w:line="480" w:before="0" w:after="0"/>
         <w:contextualSpacing/>
         <w:jc w:val="left"/>
-        <w:rPr>
-          <w:rFonts w:ascii="Times New Roman" w:hAnsi="Times New Roman"/>
-        </w:rPr>
+        <w:rPr/>
       </w:pPr>
       <w:r>
         <w:rPr>
@@ -1750,7 +2125,43 @@
           <w:szCs w:val="24"/>
         </w:rPr>
         <w:tab/>
-        <w:t>Prejudice and perceived authenticity may be positively related because claiming prejudice as being “authentic” is a rearticulated way of expressing prejudice. It is a justification in a sense that it allows someone to express that they agree with the prejudiced statement in an ostensibly race-neutral way—without ever explicitly mentioning the target group.</w:t>
+        <w:t xml:space="preserve">Prejudice and perceived authenticity may be positively related because claiming prejudice as being “authentic” is a rearticulated way of expressing prejudice. It is a justification </w:t>
+      </w:r>
+      <w:r>
+        <w:rPr>
+          <w:rFonts w:ascii="Times New Roman" w:hAnsi="Times New Roman"/>
+          <w:b w:val="false"/>
+          <w:bCs w:val="false"/>
+          <w:i w:val="false"/>
+          <w:iCs w:val="false"/>
+          <w:sz w:val="24"/>
+          <w:szCs w:val="24"/>
+        </w:rPr>
+        <w:t>because</w:t>
+      </w:r>
+      <w:r>
+        <w:rPr>
+          <w:rFonts w:ascii="Times New Roman" w:hAnsi="Times New Roman"/>
+          <w:b w:val="false"/>
+          <w:bCs w:val="false"/>
+          <w:i w:val="false"/>
+          <w:iCs w:val="false"/>
+          <w:sz w:val="24"/>
+          <w:szCs w:val="24"/>
+        </w:rPr>
+        <w:t xml:space="preserve"> it allows someone to express that they agree with the prejudiced statement in an ostensibly race-neutral way—without ever explicitly mentioning the target group—</w:t>
+      </w:r>
+      <w:r>
+        <w:rPr>
+          <w:rFonts w:ascii="Times New Roman" w:hAnsi="Times New Roman"/>
+          <w:b w:val="false"/>
+          <w:bCs w:val="false"/>
+          <w:i w:val="false"/>
+          <w:iCs w:val="false"/>
+          <w:sz w:val="24"/>
+          <w:szCs w:val="24"/>
+        </w:rPr>
+        <w:t>that is less likely to bring about social opprobrium or feelings of guilt.</w:t>
       </w:r>
     </w:p>
     <w:p>
@@ -1776,20 +2187,8 @@
           <w:sz w:val="24"/>
           <w:szCs w:val="24"/>
         </w:rPr>
-        <w:t>Contributing Mechanisms</w:t>
-      </w:r>
-    </w:p>
-    <w:p>
-      <w:pPr>
-        <w:pStyle w:val="TextBody"/>
-        <w:bidi w:val="0"/>
-        <w:spacing w:lineRule="auto" w:line="480" w:before="0" w:after="0"/>
-        <w:contextualSpacing/>
-        <w:jc w:val="left"/>
-        <w:rPr>
-          <w:rFonts w:ascii="Times New Roman" w:hAnsi="Times New Roman"/>
-        </w:rPr>
-      </w:pPr>
+        <w:t>C</w:t>
+      </w:r>
       <w:r>
         <w:rPr>
           <w:rFonts w:ascii="Times New Roman" w:hAnsi="Times New Roman"/>
@@ -1800,19 +2199,7 @@
           <w:sz w:val="24"/>
           <w:szCs w:val="24"/>
         </w:rPr>
-        <w:tab/>
-      </w:r>
-      <w:r>
-        <w:rPr>
-          <w:rFonts w:ascii="Times New Roman" w:hAnsi="Times New Roman"/>
-          <w:b w:val="false"/>
-          <w:bCs w:val="false"/>
-          <w:i w:val="false"/>
-          <w:iCs w:val="false"/>
-          <w:sz w:val="24"/>
-          <w:szCs w:val="24"/>
-        </w:rPr>
-        <w:t>There are a number of psychological phenomena, beyond simple agreement, that could explain the process by which people come to see the expression of prejudice as authentic. I propose four possible accounts: social projection, prescriptive norms, balance, and motivated reasoning.</w:t>
+        <w:t>orrespondent Inference</w:t>
       </w:r>
     </w:p>
     <w:p>
@@ -1823,14 +2210,74 @@
         <w:contextualSpacing/>
         <w:jc w:val="left"/>
         <w:rPr>
-          <w:rFonts w:ascii="Times New Roman" w:hAnsi="Times New Roman"/>
-        </w:rPr>
-      </w:pPr>
-      <w:r>
-        <w:rPr>
-          <w:rFonts w:ascii="Times New Roman" w:hAnsi="Times New Roman"/>
+          <w:b/>
           <w:b/>
           <w:bCs/>
+        </w:rPr>
+      </w:pPr>
+      <w:r>
+        <w:rPr>
+          <w:rFonts w:ascii="Times New Roman" w:hAnsi="Times New Roman"/>
+          <w:b/>
+          <w:bCs/>
+          <w:i w:val="false"/>
+          <w:iCs w:val="false"/>
+          <w:sz w:val="24"/>
+          <w:szCs w:val="24"/>
+        </w:rPr>
+        <w:t>Contributing Mechanisms</w:t>
+      </w:r>
+    </w:p>
+    <w:p>
+      <w:pPr>
+        <w:pStyle w:val="TextBody"/>
+        <w:bidi w:val="0"/>
+        <w:spacing w:lineRule="auto" w:line="480" w:before="0" w:after="0"/>
+        <w:contextualSpacing/>
+        <w:jc w:val="left"/>
+        <w:rPr>
+          <w:rFonts w:ascii="Times New Roman" w:hAnsi="Times New Roman"/>
+        </w:rPr>
+      </w:pPr>
+      <w:r>
+        <w:rPr>
+          <w:rFonts w:ascii="Times New Roman" w:hAnsi="Times New Roman"/>
+          <w:b/>
+          <w:bCs/>
+          <w:i w:val="false"/>
+          <w:iCs w:val="false"/>
+          <w:sz w:val="24"/>
+          <w:szCs w:val="24"/>
+        </w:rPr>
+        <w:tab/>
+      </w:r>
+      <w:r>
+        <w:rPr>
+          <w:rFonts w:ascii="Times New Roman" w:hAnsi="Times New Roman"/>
+          <w:b w:val="false"/>
+          <w:bCs w:val="false"/>
+          <w:i w:val="false"/>
+          <w:iCs w:val="false"/>
+          <w:sz w:val="24"/>
+          <w:szCs w:val="24"/>
+        </w:rPr>
+        <w:t>There are a number of psychological phenomena, beyond simple agreement, that could explain the process by which people come to see the expression of prejudice as authentic. I propose four possible accounts: social projection, prescriptive norms, balance, and motivated reasoning.</w:t>
+      </w:r>
+    </w:p>
+    <w:p>
+      <w:pPr>
+        <w:pStyle w:val="TextBody"/>
+        <w:bidi w:val="0"/>
+        <w:spacing w:lineRule="auto" w:line="480" w:before="0" w:after="0"/>
+        <w:contextualSpacing/>
+        <w:jc w:val="left"/>
+        <w:rPr/>
+      </w:pPr>
+      <w:r>
+        <w:rPr>
+          <w:rFonts w:ascii="Times New Roman" w:hAnsi="Times New Roman"/>
+          <w:b/>
+          <w:bCs/>
           <w:i w:val="false"/>
           <w:iCs w:val="false"/>
           <w:sz w:val="24"/>
@@ -1873,7 +2320,7 @@
           <w:sz w:val="24"/>
           <w:szCs w:val="24"/>
         </w:rPr>
-        <w:t xml:space="preserve"> (Kreuger, 2007). The more prejudiced somebody is, the more common they think it is in society; for example, Watt and Larkin (2010) found that participants high in prejudice estimated 71% of people in their country would also be prejudiced; lowly prejudiced participants estimated this to be 51% (see also Pedersen, Griffiths, &amp; Watt, 2008). If prejudiced people think that prejudice is common in society, then they should be more likely to think that any given member of this society is prejudiced. Expressing prejudice is thus perceived as more authentic. In contrast to the justification-suppression model, this social projection explanation for the positive relationship between prejudice and perceived authenticity is an unmotivated, cognitive one—it is a simple perceptual bias toward perceiving others as similar to oneself. The social projection account implies two hypotheses: First, participants’ own prejudice should positively predict perceived </w:t>
+        <w:t xml:space="preserve"> (Kreuger, 2007). The more prejudiced somebody is, the more common they think it is in society;. Watt and Larkin (2010) found that participants high in prejudice estimated 71% of people in their country would also be prejudiced; lowly prejudiced participants estimated this to be 51% (see also Pedersen, Griffiths, &amp; Watt, 2008). If prejudiced people think that prejudice is common in society, then they should be more likely to think that any given member of this society is prejudiced. Expressing prejudice is thus perceived as more authentic. In contrast to the justification-suppression model, this social projection explanation for the positive relationship between prejudice and perceived authenticity is an unmotivated, cognitive one—it is a simple perceptual bias toward perceiving others as similar to oneself. The social projection account implies two hypotheses: First, participants’ own prejudice should positively predict perceived </w:t>
       </w:r>
       <w:r>
         <w:rPr>
@@ -1922,6 +2369,30 @@
           <w:szCs w:val="24"/>
         </w:rPr>
         <w:t xml:space="preserve">feel prejudice); second, perceived descriptive normativity should </w:t>
+      </w:r>
+      <w:r>
+        <w:rPr>
+          <w:rFonts w:ascii="Times New Roman" w:hAnsi="Times New Roman"/>
+          <w:b w:val="false"/>
+          <w:bCs w:val="false"/>
+          <w:i w:val="false"/>
+          <w:iCs w:val="false"/>
+          <w:sz w:val="24"/>
+          <w:szCs w:val="24"/>
+        </w:rPr>
+        <w:t>then</w:t>
+      </w:r>
+      <w:r>
+        <w:rPr>
+          <w:rFonts w:ascii="Times New Roman" w:hAnsi="Times New Roman"/>
+          <w:b w:val="false"/>
+          <w:bCs w:val="false"/>
+          <w:i w:val="false"/>
+          <w:iCs w:val="false"/>
+          <w:sz w:val="24"/>
+          <w:szCs w:val="24"/>
+        </w:rPr>
+        <w:t xml:space="preserve"> </w:t>
       </w:r>
       <w:r>
         <w:rPr>
@@ -2040,9 +2511,7 @@
         <w:spacing w:lineRule="auto" w:line="480" w:before="0" w:after="0"/>
         <w:contextualSpacing/>
         <w:jc w:val="left"/>
-        <w:rPr>
-          <w:rFonts w:ascii="Times New Roman" w:hAnsi="Times New Roman"/>
-        </w:rPr>
+        <w:rPr/>
       </w:pPr>
       <w:r>
         <w:rPr>
@@ -2318,9 +2787,7 @@
         <w:spacing w:lineRule="auto" w:line="480" w:before="0" w:after="0"/>
         <w:contextualSpacing/>
         <w:jc w:val="left"/>
-        <w:rPr>
-          <w:rFonts w:ascii="Times New Roman" w:hAnsi="Times New Roman"/>
-        </w:rPr>
+        <w:rPr/>
       </w:pPr>
       <w:r>
         <w:rPr>
@@ -2405,7 +2872,7 @@
           <w:sz w:val="24"/>
           <w:szCs w:val="24"/>
         </w:rPr>
-        <w:t xml:space="preserve">) has a positive, moral connotation (it is virtually axiomatic across all fields that authenticity is generally a </w:t>
+        <w:t xml:space="preserve">) has a positive, moral connotation (it is virtually axiomatic across all fields that authenticity is a </w:t>
       </w:r>
       <w:r>
         <w:rPr>
@@ -2487,9 +2954,7 @@
         <w:spacing w:lineRule="auto" w:line="480" w:before="0" w:after="0"/>
         <w:contextualSpacing/>
         <w:jc w:val="left"/>
-        <w:rPr>
-          <w:rFonts w:ascii="Times New Roman" w:hAnsi="Times New Roman"/>
-        </w:rPr>
+        <w:rPr/>
       </w:pPr>
       <w:r>
         <w:rPr>
@@ -2538,7 +3003,79 @@
           <w:sz w:val="24"/>
           <w:szCs w:val="24"/>
         </w:rPr>
-        <w:t>for those that did not like the candidate than for those who did. They argue this is evidence for motivated reasoning, because the information people used to make their judgments of authenticity depended on their pre-existing attitudes. I will test this account directly.</w:t>
+        <w:t xml:space="preserve">for those that did not like the candidate than for those who did. They argue this is evidence for motivated reasoning, </w:t>
+      </w:r>
+      <w:r>
+        <w:rPr>
+          <w:rFonts w:ascii="Times New Roman" w:hAnsi="Times New Roman"/>
+          <w:b w:val="false"/>
+          <w:bCs w:val="false"/>
+          <w:i w:val="false"/>
+          <w:iCs w:val="false"/>
+          <w:sz w:val="24"/>
+          <w:szCs w:val="24"/>
+        </w:rPr>
+        <w:t>where</w:t>
+      </w:r>
+      <w:r>
+        <w:rPr>
+          <w:rFonts w:ascii="Times New Roman" w:hAnsi="Times New Roman"/>
+          <w:b w:val="false"/>
+          <w:bCs w:val="false"/>
+          <w:i w:val="false"/>
+          <w:iCs w:val="false"/>
+          <w:sz w:val="24"/>
+          <w:szCs w:val="24"/>
+        </w:rPr>
+        <w:t xml:space="preserve"> the information people used to make their judgments of authenticity depended on their pre-existing attitudes. </w:t>
+      </w:r>
+      <w:r>
+        <w:rPr>
+          <w:rFonts w:ascii="Times New Roman" w:hAnsi="Times New Roman"/>
+          <w:b w:val="false"/>
+          <w:bCs w:val="false"/>
+          <w:i w:val="false"/>
+          <w:iCs w:val="false"/>
+          <w:sz w:val="24"/>
+          <w:szCs w:val="24"/>
+        </w:rPr>
+        <w:t xml:space="preserve">Their test was correlational; </w:t>
+      </w:r>
+      <w:r>
+        <w:rPr>
+          <w:rFonts w:ascii="Times New Roman" w:hAnsi="Times New Roman"/>
+          <w:b w:val="false"/>
+          <w:bCs w:val="false"/>
+          <w:i w:val="false"/>
+          <w:iCs w:val="false"/>
+          <w:sz w:val="24"/>
+          <w:szCs w:val="24"/>
+        </w:rPr>
+        <w:t xml:space="preserve">I will test this account </w:t>
+      </w:r>
+      <w:r>
+        <w:rPr>
+          <w:rFonts w:ascii="Times New Roman" w:hAnsi="Times New Roman"/>
+          <w:b w:val="false"/>
+          <w:bCs w:val="false"/>
+          <w:i w:val="false"/>
+          <w:iCs w:val="false"/>
+          <w:sz w:val="24"/>
+          <w:szCs w:val="24"/>
+        </w:rPr>
+        <w:t>experimentally</w:t>
+      </w:r>
+      <w:r>
+        <w:rPr>
+          <w:rFonts w:ascii="Times New Roman" w:hAnsi="Times New Roman"/>
+          <w:b w:val="false"/>
+          <w:bCs w:val="false"/>
+          <w:i w:val="false"/>
+          <w:iCs w:val="false"/>
+          <w:sz w:val="24"/>
+          <w:szCs w:val="24"/>
+        </w:rPr>
+        <w:t>.</w:t>
       </w:r>
     </w:p>
     <w:p>
@@ -2548,9 +3085,7 @@
         <w:spacing w:lineRule="auto" w:line="480" w:before="0" w:after="0"/>
         <w:contextualSpacing/>
         <w:jc w:val="left"/>
-        <w:rPr>
-          <w:rFonts w:ascii="Times New Roman" w:hAnsi="Times New Roman"/>
-        </w:rPr>
+        <w:rPr/>
       </w:pPr>
       <w:r>
         <w:rPr>
@@ -2611,7 +3146,7 @@
           <w:sz w:val="24"/>
           <w:szCs w:val="24"/>
         </w:rPr>
-        <w:t xml:space="preserve">when they are motivated to be correct; people examine information they believe is relevant to the reasoning task at hand, spend more effort processing this information, consider alternatives, and engage with the evidence thoroughly. “Reasoning tasks” are a broad category of occasions that call for one to reason: evaluating a scientific claim, making a decision on who to vote for, impression formation, etc. </w:t>
+        <w:t>when they are motivated to be correct; people examine information they believe is relevant to the reasoning task at hand, spend more effort processing this information, consider alternatives, and engage with the evidence thoroughly. “Reasoning tasks” are a broad category of occasions that call for one to reason: evaluating a scientific claim, making a decision on who to vote for, impression formation, etc.</w:t>
       </w:r>
     </w:p>
     <w:p>
@@ -2670,9 +3205,7 @@
         <w:spacing w:lineRule="auto" w:line="480" w:before="0" w:after="0"/>
         <w:contextualSpacing/>
         <w:jc w:val="left"/>
-        <w:rPr>
-          <w:rFonts w:ascii="Times New Roman" w:hAnsi="Times New Roman"/>
-        </w:rPr>
+        <w:rPr/>
       </w:pPr>
       <w:r>
         <w:rPr>
@@ -2685,7 +3218,79 @@
           <w:szCs w:val="24"/>
         </w:rPr>
         <w:tab/>
-        <w:t xml:space="preserve">Motivated reasoning can account for a number of processes in the domain of stereotyping and prejudice (Kunda, 1990; Kunda &amp; Sinclair, 1999; Sherman, Stroessner, Conrey, &amp; Azam, 2005; Stangor &amp; Ford, 1992). In this research, the most common motivator presumed to shape directional goals is the need for positive self-regard. Stereotyping and prejudice allows people to form favorable comparisons and feel better about themselves. In accordance with the justification-suppression model, however, the goal in the present situation is to express prejudice; Crandall and Eshelman (2003) argue that motivated reasoning is a cognitive process that supports the finding of justifications. This implies the following hypothesis: The relationship between prejudice and perceived authenticity should be </w:t>
+        <w:t xml:space="preserve">Motivated reasoning can account for a number of processes in the domain of stereotyping and prejudice (Kunda, 1990; Kunda &amp; Sinclair, 1999; Sherman, Stroessner, Conrey, &amp; Azam, 2005; Stangor &amp; Ford, 1992). In this research, the most common motivator presumed to shape directional goals is the need for positive self-regard. Stereotyping and prejudice allows people to form favorable comparisons and feel better about themselves. In accordance with the justification-suppression model, however, the goal in the present situation is to </w:t>
+      </w:r>
+      <w:r>
+        <w:rPr>
+          <w:rFonts w:ascii="Times New Roman" w:hAnsi="Times New Roman"/>
+          <w:b w:val="false"/>
+          <w:bCs w:val="false"/>
+          <w:i/>
+          <w:iCs/>
+          <w:sz w:val="24"/>
+          <w:szCs w:val="24"/>
+        </w:rPr>
+        <w:t>express</w:t>
+      </w:r>
+      <w:r>
+        <w:rPr>
+          <w:rFonts w:ascii="Times New Roman" w:hAnsi="Times New Roman"/>
+          <w:b w:val="false"/>
+          <w:bCs w:val="false"/>
+          <w:i w:val="false"/>
+          <w:iCs w:val="false"/>
+          <w:sz w:val="24"/>
+          <w:szCs w:val="24"/>
+        </w:rPr>
+        <w:t xml:space="preserve"> prejudice. Crandall and Eshelman (2003) </w:t>
+      </w:r>
+      <w:r>
+        <w:rPr>
+          <w:rFonts w:ascii="Times New Roman" w:hAnsi="Times New Roman"/>
+          <w:b w:val="false"/>
+          <w:bCs w:val="false"/>
+          <w:i w:val="false"/>
+          <w:iCs w:val="false"/>
+          <w:sz w:val="24"/>
+          <w:szCs w:val="24"/>
+        </w:rPr>
+        <w:t xml:space="preserve">directly </w:t>
+      </w:r>
+      <w:r>
+        <w:rPr>
+          <w:rFonts w:ascii="Times New Roman" w:hAnsi="Times New Roman"/>
+          <w:b w:val="false"/>
+          <w:bCs w:val="false"/>
+          <w:i w:val="false"/>
+          <w:iCs w:val="false"/>
+          <w:sz w:val="24"/>
+          <w:szCs w:val="24"/>
+        </w:rPr>
+        <w:t>argue</w:t>
+      </w:r>
+      <w:r>
+        <w:rPr>
+          <w:rFonts w:ascii="Times New Roman" w:hAnsi="Times New Roman"/>
+          <w:b w:val="false"/>
+          <w:bCs w:val="false"/>
+          <w:i w:val="false"/>
+          <w:iCs w:val="false"/>
+          <w:sz w:val="24"/>
+          <w:szCs w:val="24"/>
+        </w:rPr>
+        <w:t>d</w:t>
+      </w:r>
+      <w:r>
+        <w:rPr>
+          <w:rFonts w:ascii="Times New Roman" w:hAnsi="Times New Roman"/>
+          <w:b w:val="false"/>
+          <w:bCs w:val="false"/>
+          <w:i w:val="false"/>
+          <w:iCs w:val="false"/>
+          <w:sz w:val="24"/>
+          <w:szCs w:val="24"/>
+        </w:rPr>
+        <w:t xml:space="preserve"> that motivated reasoning is a cognitive process that supports the finding of justifications. This implies the following hypothesis: The relationship between prejudice and perceived authenticity should be </w:t>
       </w:r>
       <w:r>
         <w:rPr>
@@ -20072,45 +20677,6 @@
     </w:sectPr>
   </w:body>
 </w:document>
-</file>
-
-<file path=word/comments.xml><?xml version="1.0" encoding="utf-8"?>
-<w:comments xmlns:o="urn:schemas-microsoft-com:office:office" xmlns:r="http://schemas.openxmlformats.org/officeDocument/2006/relationships" xmlns:v="urn:schemas-microsoft-com:vml" xmlns:w="http://schemas.openxmlformats.org/wordprocessingml/2006/main" xmlns:w10="urn:schemas-microsoft-com:office:word" xmlns:wp="http://schemas.openxmlformats.org/drawingml/2006/wordprocessingDrawing" xmlns:wps="http://schemas.microsoft.com/office/word/2010/wordprocessingShape" xmlns:wpg="http://schemas.microsoft.com/office/word/2010/wordprocessingGroup" xmlns:mc="http://schemas.openxmlformats.org/markup-compatibility/2006" xmlns:wp14="http://schemas.microsoft.com/office/word/2010/wordprocessingDrawing" xmlns:w14="http://schemas.microsoft.com/office/word/2010/wordml" mc:Ignorable="w14 wp14">
-  <w:comment w:id="0" w:author="Unknown Author" w:date="2018-02-25T13:50:53Z" w:initials="">
-    <w:p>
-      <w:r>
-        <w:rPr>
-          <w:rFonts w:ascii="Liberation Serif" w:hAnsi="Liberation Serif" w:eastAsia="SimSun" w:cs="Lucida Sans"/>
-          <w:b w:val="false"/>
-          <w:bCs w:val="false"/>
-          <w:i w:val="false"/>
-          <w:iCs w:val="false"/>
-          <w:caps w:val="false"/>
-          <w:smallCaps w:val="false"/>
-          <w:strike w:val="false"/>
-          <w:dstrike w:val="false"/>
-          <w:outline w:val="false"/>
-          <w:shadow w:val="false"/>
-          <w:emboss w:val="false"/>
-          <w:imprint w:val="false"/>
-          <w:color w:val="00000A"/>
-          <w:spacing w:val="0"/>
-          <w:w w:val="100"/>
-          <w:kern w:val="0"/>
-          <w:position w:val="0"/>
-          <w:sz w:val="20"/>
-          <w:sz w:val="20"/>
-          <w:szCs w:val="24"/>
-          <w:u w:val="none"/>
-          <w:vertAlign w:val="baseline"/>
-          <w:em w:val="none"/>
-          <w:lang w:val="en-US" w:eastAsia="zh-CN" w:bidi="hi-IN"/>
-        </w:rPr>
-        <w:t>Chris says: “But only half the time...” → ask what he means by this</w:t>
-      </w:r>
-    </w:p>
-  </w:comment>
-</w:comments>
 </file>
 
 <file path=word/styles.xml><?xml version="1.0" encoding="utf-8"?>

</xml_diff>

<commit_message>
took another pass. need to add correspondent inference
</commit_message>
<xml_diff>
--- a/docs/dissertation_v2.docx
+++ b/docs/dissertation_v2.docx
@@ -45,59 +45,7 @@
           <w:u w:val="none"/>
         </w:rPr>
         <w:tab/>
-        <w:t xml:space="preserve">Authenticity is prized in American culture. We praise those who resist social pressures, remain honest to their convictions, and live in accordance with their inner, core selves. But what of those whose innermost attitudes are seen by many as offensive, such as prejudice? Appeals to authenticity </w:t>
-      </w:r>
-      <w:r>
-        <w:rPr>
-          <w:rFonts w:ascii="Times New Roman" w:hAnsi="Times New Roman"/>
-          <w:b w:val="false"/>
-          <w:bCs w:val="false"/>
-          <w:i w:val="false"/>
-          <w:iCs w:val="false"/>
-          <w:sz w:val="24"/>
-          <w:szCs w:val="24"/>
-          <w:u w:val="none"/>
-        </w:rPr>
-        <w:t>in these cases</w:t>
-      </w:r>
-      <w:r>
-        <w:rPr>
-          <w:rFonts w:ascii="Times New Roman" w:hAnsi="Times New Roman"/>
-          <w:b w:val="false"/>
-          <w:bCs w:val="false"/>
-          <w:i w:val="false"/>
-          <w:iCs w:val="false"/>
-          <w:sz w:val="24"/>
-          <w:szCs w:val="24"/>
-          <w:u w:val="none"/>
-        </w:rPr>
-        <w:t xml:space="preserve"> seem dissonant with the positive connotation authenticity carries with it—yet anecdotal evidence suggests people </w:t>
-      </w:r>
-      <w:r>
-        <w:rPr>
-          <w:rFonts w:ascii="Times New Roman" w:hAnsi="Times New Roman"/>
-          <w:b w:val="false"/>
-          <w:bCs w:val="false"/>
-          <w:i w:val="false"/>
-          <w:iCs w:val="false"/>
-          <w:sz w:val="24"/>
-          <w:szCs w:val="24"/>
-          <w:u w:val="none"/>
-        </w:rPr>
-        <w:t xml:space="preserve">see </w:t>
-      </w:r>
-      <w:r>
-        <w:rPr>
-          <w:rFonts w:ascii="Times New Roman" w:hAnsi="Times New Roman"/>
-          <w:b w:val="false"/>
-          <w:bCs w:val="false"/>
-          <w:i w:val="false"/>
-          <w:iCs w:val="false"/>
-          <w:sz w:val="24"/>
-          <w:szCs w:val="24"/>
-          <w:u w:val="none"/>
-        </w:rPr>
-        <w:t>others expressing prejudice as being authentic, genuine, honest, and true to themselves.</w:t>
+        <w:t>Authenticity is prized in American culture. We praise those who resist social pressures, remain honest to their convictions, and live in accordance with their inner, core selves. But what of those whose innermost attitudes are seen by many as offensive, such as prejudice? Appeals to authenticity in these cases seem dissonant with the positive connotation authenticity carries with it—yet anecdotal evidence suggests people see others expressing prejudice as being authentic, genuine, honest, and true to themselves.</w:t>
       </w:r>
     </w:p>
     <w:p>
@@ -152,33 +100,7 @@
           <w:szCs w:val="24"/>
           <w:u w:val="none"/>
         </w:rPr>
-        <w:t xml:space="preserve">authentic” candidate </w:t>
-      </w:r>
-      <w:r>
-        <w:rPr>
-          <w:rFonts w:ascii="Times New Roman" w:hAnsi="Times New Roman"/>
-          <w:b w:val="false"/>
-          <w:bCs w:val="false"/>
-          <w:i w:val="false"/>
-          <w:iCs w:val="false"/>
-          <w:sz w:val="24"/>
-          <w:szCs w:val="24"/>
-          <w:u w:val="none"/>
-        </w:rPr>
-        <w:t>during the election season</w:t>
-      </w:r>
-      <w:r>
-        <w:rPr>
-          <w:rFonts w:ascii="Times New Roman" w:hAnsi="Times New Roman"/>
-          <w:b w:val="false"/>
-          <w:bCs w:val="false"/>
-          <w:i w:val="false"/>
-          <w:iCs w:val="false"/>
-          <w:sz w:val="24"/>
-          <w:szCs w:val="24"/>
-          <w:u w:val="none"/>
-        </w:rPr>
-        <w:t xml:space="preserve"> (Estepa, 2017; Johnson, 2017; Merelli, 2017); polling suggests many Republican primary voters thought the same (Sargent, 2015). A number of factors likely led to people seeing Trump as “authentic,” but his flouting of norms against explicitly expressing prejudice has been one of the oft-mentioned reasons for so doing (</w:t>
+        <w:t>authentic” candidate during the election season (Estepa, 2017; Johnson, 2017; Merelli, 2017); polling suggests many Republican primary voters thought the same (Sargent, 2015). A number of factors likely led to people seeing Trump as “authentic,” but his flouting of norms against explicitly expressing prejudice has been one of the oft-mentioned reasons for so doing (</w:t>
       </w:r>
       <w:bookmarkStart w:id="0" w:name="__DdeLink__1582_3454225078"/>
       <w:r>
@@ -349,55 +271,7 @@
           <w:sz w:val="24"/>
           <w:szCs w:val="24"/>
         </w:rPr>
-        <w:t xml:space="preserve">, which refers to when one’s ideal version of themselves aligns with how one sees themselves. Rogers (1961) </w:t>
-      </w:r>
-      <w:r>
-        <w:rPr>
-          <w:rFonts w:ascii="Times New Roman" w:hAnsi="Times New Roman"/>
-          <w:b w:val="false"/>
-          <w:bCs w:val="false"/>
-          <w:i w:val="false"/>
-          <w:iCs w:val="false"/>
-          <w:sz w:val="24"/>
-          <w:szCs w:val="24"/>
-        </w:rPr>
-        <w:t>described</w:t>
-      </w:r>
-      <w:r>
-        <w:rPr>
-          <w:rFonts w:ascii="Times New Roman" w:hAnsi="Times New Roman"/>
-          <w:b w:val="false"/>
-          <w:bCs w:val="false"/>
-          <w:i w:val="false"/>
-          <w:iCs w:val="false"/>
-          <w:sz w:val="24"/>
-          <w:szCs w:val="24"/>
-        </w:rPr>
-        <w:t xml:space="preserve"> the </w:t>
-      </w:r>
-      <w:r>
-        <w:rPr>
-          <w:rFonts w:ascii="Times New Roman" w:hAnsi="Times New Roman"/>
-          <w:b w:val="false"/>
-          <w:bCs w:val="false"/>
-          <w:i w:val="false"/>
-          <w:iCs w:val="false"/>
-          <w:sz w:val="24"/>
-          <w:szCs w:val="24"/>
-        </w:rPr>
-        <w:t>state</w:t>
-      </w:r>
-      <w:r>
-        <w:rPr>
-          <w:rFonts w:ascii="Times New Roman" w:hAnsi="Times New Roman"/>
-          <w:b w:val="false"/>
-          <w:bCs w:val="false"/>
-          <w:i w:val="false"/>
-          <w:iCs w:val="false"/>
-          <w:sz w:val="24"/>
-          <w:szCs w:val="24"/>
-        </w:rPr>
-        <w:t xml:space="preserve"> of congruence by quoting Kierkegaard: “to be that self which one really is.” Although he did not explicitly call this authenticity, it matches with contemporary definitions of the term, and much of his work describes how closely-related concepts like being genuine, true, real, and not “putting up facades” to others leads to well-being (Rogers, 1961).</w:t>
+        <w:t>, which refers to when one’s ideal version of themselves aligns with how one sees themselves. Rogers (1961) described the state of congruence by quoting Kierkegaard: “to be that self which one really is.” Although he did not explicitly call this authenticity, it matches with contemporary definitions of the term, and much of his work describes how closely-related concepts like being genuine, true, real, and not “putting up facades” to others leads to well-being (Rogers, 1961).</w:t>
       </w:r>
     </w:p>
     <w:p>
@@ -517,55 +391,7 @@
           <w:sz w:val="24"/>
           <w:szCs w:val="24"/>
         </w:rPr>
-        <w:t xml:space="preserve">—as vital for well-being. He defines the authentic person as one who is “being oneself, honestly, in one’s relations with his [sic] fellows” (Jourard, 1964, p. 153). Much of his work reiterates that one of the main drivers of happiness is living an authentic life—for people to let others see them how they see themselves and </w:t>
-      </w:r>
-      <w:r>
-        <w:rPr>
-          <w:rFonts w:ascii="Times New Roman" w:hAnsi="Times New Roman"/>
-          <w:b w:val="false"/>
-          <w:bCs w:val="false"/>
-          <w:i w:val="false"/>
-          <w:iCs w:val="false"/>
-          <w:sz w:val="24"/>
-          <w:szCs w:val="24"/>
-        </w:rPr>
-        <w:t xml:space="preserve">to </w:t>
-      </w:r>
-      <w:r>
-        <w:rPr>
-          <w:rFonts w:ascii="Times New Roman" w:hAnsi="Times New Roman"/>
-          <w:b w:val="false"/>
-          <w:bCs w:val="false"/>
-          <w:i w:val="false"/>
-          <w:iCs w:val="false"/>
-          <w:sz w:val="24"/>
-          <w:szCs w:val="24"/>
-        </w:rPr>
-        <w:t xml:space="preserve">resist the </w:t>
-      </w:r>
-      <w:r>
-        <w:rPr>
-          <w:rFonts w:ascii="Times New Roman" w:hAnsi="Times New Roman"/>
-          <w:b w:val="false"/>
-          <w:bCs w:val="false"/>
-          <w:i w:val="false"/>
-          <w:iCs w:val="false"/>
-          <w:sz w:val="24"/>
-          <w:szCs w:val="24"/>
-        </w:rPr>
-        <w:t>external pressures to suppress</w:t>
-      </w:r>
-      <w:r>
-        <w:rPr>
-          <w:rFonts w:ascii="Times New Roman" w:hAnsi="Times New Roman"/>
-          <w:b w:val="false"/>
-          <w:bCs w:val="false"/>
-          <w:i w:val="false"/>
-          <w:iCs w:val="false"/>
-          <w:sz w:val="24"/>
-          <w:szCs w:val="24"/>
-        </w:rPr>
-        <w:t xml:space="preserve"> their true self.</w:t>
+        <w:t>—as vital for well-being. He defines the authentic person as one who is “being oneself, honestly, in one’s relations with his [sic] fellows” (Jourard, 1964, p. 153). Much of his work reiterates that one of the main drivers of happiness is living an authentic life—for people to let others see them how they see themselves and to resist the external pressures to suppress their true self.</w:t>
       </w:r>
     </w:p>
     <w:p>
@@ -904,31 +730,7 @@
           <w:sz w:val="24"/>
           <w:szCs w:val="24"/>
         </w:rPr>
-        <w:t xml:space="preserve">historical objects from an important time or relating to an important figure (Grayson &amp; Martinec, 2004; Hede, Garma, Josiassen, &amp; Thyne, 2014)—yet people are very willing to assign authenticity to </w:t>
-      </w:r>
-      <w:r>
-        <w:rPr>
-          <w:rFonts w:ascii="Times New Roman" w:hAnsi="Times New Roman"/>
-          <w:b w:val="false"/>
-          <w:bCs w:val="false"/>
-          <w:i w:val="false"/>
-          <w:iCs w:val="false"/>
-          <w:sz w:val="24"/>
-          <w:szCs w:val="24"/>
-        </w:rPr>
-        <w:t xml:space="preserve">museum </w:t>
-      </w:r>
-      <w:r>
-        <w:rPr>
-          <w:rFonts w:ascii="Times New Roman" w:hAnsi="Times New Roman"/>
-          <w:b w:val="false"/>
-          <w:bCs w:val="false"/>
-          <w:i w:val="false"/>
-          <w:iCs w:val="false"/>
-          <w:sz w:val="24"/>
-          <w:szCs w:val="24"/>
-        </w:rPr>
-        <w:t xml:space="preserve">objects that they </w:t>
+        <w:t xml:space="preserve">historical objects from an important time or relating to an important figure (Grayson &amp; Martinec, 2004; Hede, Garma, Josiassen, &amp; Thyne, 2014)—yet people are very willing to assign authenticity to museum objects that they </w:t>
       </w:r>
       <w:r>
         <w:rPr>
@@ -1072,31 +874,7 @@
           <w:szCs w:val="24"/>
         </w:rPr>
         <w:tab/>
-        <w:t xml:space="preserve">Kovacs, Carroll, and Lehman (2014) asked participants to choose or nominate words that would describe a restaurant as authentic. In addition to the synonyms commonly found across authenticity research (e.g., genuine, real), participants also associated authentic restaurants with words like skilled, traditional, historical, expert, professional, and iconic. Amateurism and non-professionalism—antonyms to some of the words found by Kovacs and colleages—can lend an aura of authenticity to a political candidate (Enli, 2017; Manning, Penfold-Mounce, Loader, Vromen, &amp; Xenos, 2017). The meaning of authenticity is </w:t>
-      </w:r>
-      <w:r>
-        <w:rPr>
-          <w:rFonts w:ascii="Times New Roman" w:hAnsi="Times New Roman"/>
-          <w:b w:val="false"/>
-          <w:bCs w:val="false"/>
-          <w:i w:val="false"/>
-          <w:iCs w:val="false"/>
-          <w:sz w:val="24"/>
-          <w:szCs w:val="24"/>
-        </w:rPr>
-        <w:t xml:space="preserve">nebulous, </w:t>
-      </w:r>
-      <w:r>
-        <w:rPr>
-          <w:rFonts w:ascii="Times New Roman" w:hAnsi="Times New Roman"/>
-          <w:b w:val="false"/>
-          <w:bCs w:val="false"/>
-          <w:i w:val="false"/>
-          <w:iCs w:val="false"/>
-          <w:sz w:val="24"/>
-          <w:szCs w:val="24"/>
-        </w:rPr>
-        <w:t>fluid, and it can be assigned to many things that are simply “good,” depending on the context.</w:t>
+        <w:t>Kovacs, Carroll, and Lehman (2014) asked participants to choose or nominate words that would describe a restaurant as authentic. In addition to the synonyms commonly found across authenticity research (e.g., genuine, real), participants also associated authentic restaurants with words like skilled, traditional, historical, expert, professional, and iconic. Amateurism and non-professionalism—antonyms to some of the words found by Kovacs and colleages—can lend an aura of authenticity to a political candidate (Enli, 2017; Manning, Penfold-Mounce, Loader, Vromen, &amp; Xenos, 2017). The meaning of authenticity is nebulous, fluid, and it can be assigned to many things that are simply “good,” depending on the context.</w:t>
       </w:r>
     </w:p>
     <w:p>
@@ -1244,55 +1022,7 @@
           <w:szCs w:val="24"/>
         </w:rPr>
         <w:tab/>
-        <w:t xml:space="preserve">Pillow, Crabtree, Galvin, and Hale (2017) argued that people are motivated to </w:t>
-      </w:r>
-      <w:r>
-        <w:rPr>
-          <w:rFonts w:ascii="Times New Roman" w:hAnsi="Times New Roman"/>
-          <w:b w:val="false"/>
-          <w:bCs w:val="false"/>
-          <w:i w:val="false"/>
-          <w:iCs w:val="false"/>
-          <w:sz w:val="24"/>
-          <w:szCs w:val="24"/>
-        </w:rPr>
-        <w:t xml:space="preserve">see </w:t>
-      </w:r>
-      <w:r>
-        <w:rPr>
-          <w:rFonts w:ascii="Times New Roman" w:hAnsi="Times New Roman"/>
-          <w:b w:val="false"/>
-          <w:bCs w:val="false"/>
-          <w:i w:val="false"/>
-          <w:iCs w:val="false"/>
-          <w:sz w:val="24"/>
-          <w:szCs w:val="24"/>
-        </w:rPr>
-        <w:t>political candidates they support as authentic. In a survey about five candidates from the 2016 United States presidential election, the</w:t>
-      </w:r>
-      <w:r>
-        <w:rPr>
-          <w:rFonts w:ascii="Times New Roman" w:hAnsi="Times New Roman"/>
-          <w:b w:val="false"/>
-          <w:bCs w:val="false"/>
-          <w:i w:val="false"/>
-          <w:iCs w:val="false"/>
-          <w:sz w:val="24"/>
-          <w:szCs w:val="24"/>
-        </w:rPr>
-        <w:t xml:space="preserve">y </w:t>
-      </w:r>
-      <w:r>
-        <w:rPr>
-          <w:rFonts w:ascii="Times New Roman" w:hAnsi="Times New Roman"/>
-          <w:b w:val="false"/>
-          <w:bCs w:val="false"/>
-          <w:i w:val="false"/>
-          <w:iCs w:val="false"/>
-          <w:sz w:val="24"/>
-          <w:szCs w:val="24"/>
-        </w:rPr>
-        <w:t xml:space="preserve">found that the positive relationship between perceiving the candidate to speak candidly and perceiving the candidate to be authentic was stronger when people liked the candidate (compared to when they did not). Pillow and colleagues argued that this supports a motivated reasoning (Kunda, 1990) account, interpreting the interaction to be due to a cognitive process whereby people who like the candidate weigh perceived candor as more important when judging the authenticity of a candidate then those who dislike the candidate. The authors also demonstrated that perceiving the candidate as unfiltered and not “politically correct” predicted people thinking the candidate was rejecting external influences on their behavior, which in turn predicted perceiving the candidate as authentic. They argued that this supports a correspondent inference (Jones &amp; Davis, 1965) account, given that </w:t>
+        <w:t xml:space="preserve">Pillow, Crabtree, Galvin, and Hale (2017) argued that people are motivated to see political candidates they support as authentic. In a survey about five candidates from the 2016 United States presidential election, they found that the positive relationship between perceiving the candidate to speak candidly and perceiving the candidate to be authentic was stronger when people liked the candidate (compared to when they did not). Pillow and colleagues argued that this supports a motivated reasoning (Kunda, 1990) account, interpreting the interaction to be due to a cognitive process whereby people who like the candidate weigh perceived candor as more important when judging the authenticity of a candidate then those who dislike the candidate. The authors also demonstrated that perceiving the candidate as unfiltered and not “politically correct” predicted people thinking the candidate was rejecting external influences on their behavior, which in turn predicted perceiving the candidate as authentic. They argued that this supports a correspondent inference (Jones &amp; Davis, 1965) account, given that </w:t>
       </w:r>
       <w:bookmarkEnd w:id="1"/>
       <w:r>
@@ -1716,79 +1446,7 @@
           <w:sz w:val="24"/>
           <w:szCs w:val="24"/>
         </w:rPr>
-        <w:t xml:space="preserve">I propose that </w:t>
-      </w:r>
-      <w:r>
-        <w:rPr>
-          <w:rFonts w:ascii="Times New Roman" w:hAnsi="Times New Roman"/>
-          <w:b w:val="false"/>
-          <w:bCs w:val="false"/>
-          <w:i w:val="false"/>
-          <w:iCs w:val="false"/>
-          <w:sz w:val="24"/>
-          <w:szCs w:val="24"/>
-        </w:rPr>
-        <w:t>prejudiced people</w:t>
-      </w:r>
-      <w:r>
-        <w:rPr>
-          <w:rFonts w:ascii="Times New Roman" w:hAnsi="Times New Roman"/>
-          <w:b w:val="false"/>
-          <w:bCs w:val="false"/>
-          <w:i w:val="false"/>
-          <w:iCs w:val="false"/>
-          <w:sz w:val="24"/>
-          <w:szCs w:val="24"/>
-        </w:rPr>
-        <w:t xml:space="preserve"> are more likely to perceive an expression of prejudice as “authentic” </w:t>
-      </w:r>
-      <w:r>
-        <w:rPr>
-          <w:rFonts w:ascii="Times New Roman" w:hAnsi="Times New Roman"/>
-          <w:b w:val="false"/>
-          <w:bCs w:val="false"/>
-          <w:i w:val="false"/>
-          <w:iCs w:val="false"/>
-          <w:sz w:val="24"/>
-          <w:szCs w:val="24"/>
-        </w:rPr>
-        <w:t>because perceived authenticity can be a justification for prejudice.</w:t>
-      </w:r>
-      <w:r>
-        <w:rPr>
-          <w:rFonts w:ascii="Times New Roman" w:hAnsi="Times New Roman"/>
-          <w:b w:val="false"/>
-          <w:bCs w:val="false"/>
-          <w:i w:val="false"/>
-          <w:iCs w:val="false"/>
-          <w:sz w:val="24"/>
-          <w:szCs w:val="24"/>
-        </w:rPr>
-        <w:t xml:space="preserve"> </w:t>
-      </w:r>
-      <w:r>
-        <w:rPr>
-          <w:rFonts w:ascii="Times New Roman" w:hAnsi="Times New Roman"/>
-          <w:b w:val="false"/>
-          <w:bCs w:val="false"/>
-          <w:i w:val="false"/>
-          <w:iCs w:val="false"/>
-          <w:sz w:val="24"/>
-          <w:szCs w:val="24"/>
-        </w:rPr>
-        <w:t>The vague nature of how authenticity is defined allows for flexibility in how it is interpreted, making it amenable to justifying prejudice. The concept is a positive, abstract concept that can be appropriated for a prejudiced person’s need to defend expressions of prejudice.</w:t>
-      </w:r>
-      <w:r>
-        <w:rPr>
-          <w:rFonts w:ascii="Times New Roman" w:hAnsi="Times New Roman"/>
-          <w:b w:val="false"/>
-          <w:bCs w:val="false"/>
-          <w:i w:val="false"/>
-          <w:iCs w:val="false"/>
-          <w:sz w:val="24"/>
-          <w:szCs w:val="24"/>
-        </w:rPr>
-        <w:t xml:space="preserve"> One can see this as a justification for prejudice by considering </w:t>
+        <w:t xml:space="preserve">I propose that prejudiced people are more likely to perceive an expression of prejudice as “authentic” because perceived authenticity can be a justification for prejudice. The vague nature of how authenticity is defined allows for flexibility in how it is interpreted, making it amenable to justifying prejudice. The concept is a positive, abstract concept that can be appropriated for a prejudiced person’s need to defend expressions of prejudice. One can see this as a justification for prejudice by considering </w:t>
       </w:r>
       <w:r>
         <w:rPr>
@@ -1824,19 +1482,7 @@
           <w:sz w:val="24"/>
           <w:szCs w:val="24"/>
         </w:rPr>
-        <w:t>justification by rearticulatio</w:t>
-      </w:r>
-      <w:r>
-        <w:rPr>
-          <w:rFonts w:ascii="Times New Roman" w:hAnsi="Times New Roman"/>
-          <w:b w:val="false"/>
-          <w:bCs w:val="false"/>
-          <w:i/>
-          <w:iCs/>
-          <w:sz w:val="24"/>
-          <w:szCs w:val="24"/>
-        </w:rPr>
-        <w:t>n.</w:t>
+        <w:t>justification by rearticulation.</w:t>
       </w:r>
     </w:p>
     <w:p>
@@ -1980,55 +1626,7 @@
           <w:sz w:val="24"/>
           <w:szCs w:val="24"/>
         </w:rPr>
-        <w:t xml:space="preserve">Omi and Winant (1994) argued that racism did not necessarily decrease in the United States after the gains of the Civil Rights Movement. </w:t>
-      </w:r>
-      <w:r>
-        <w:rPr>
-          <w:rFonts w:ascii="Times New Roman" w:hAnsi="Times New Roman"/>
-          <w:b w:val="false"/>
-          <w:bCs w:val="false"/>
-          <w:i w:val="false"/>
-          <w:iCs w:val="false"/>
-          <w:sz w:val="24"/>
-          <w:szCs w:val="24"/>
-        </w:rPr>
-        <w:t>T</w:t>
-      </w:r>
-      <w:r>
-        <w:rPr>
-          <w:rFonts w:ascii="Times New Roman" w:hAnsi="Times New Roman"/>
-          <w:b w:val="false"/>
-          <w:bCs w:val="false"/>
-          <w:i w:val="false"/>
-          <w:iCs w:val="false"/>
-          <w:sz w:val="24"/>
-          <w:szCs w:val="24"/>
-        </w:rPr>
-        <w:t>he</w:t>
-      </w:r>
-      <w:r>
-        <w:rPr>
-          <w:rFonts w:ascii="Times New Roman" w:hAnsi="Times New Roman"/>
-          <w:b w:val="false"/>
-          <w:bCs w:val="false"/>
-          <w:i w:val="false"/>
-          <w:iCs w:val="false"/>
-          <w:sz w:val="24"/>
-          <w:szCs w:val="24"/>
-        </w:rPr>
-        <w:t>y</w:t>
-      </w:r>
-      <w:r>
-        <w:rPr>
-          <w:rFonts w:ascii="Times New Roman" w:hAnsi="Times New Roman"/>
-          <w:b w:val="false"/>
-          <w:bCs w:val="false"/>
-          <w:i w:val="false"/>
-          <w:iCs w:val="false"/>
-          <w:sz w:val="24"/>
-          <w:szCs w:val="24"/>
-        </w:rPr>
-        <w:t xml:space="preserve"> focus less on whether racism is “getting better” and more on how racist ideology takes on new forms. They argue that racism is </w:t>
+        <w:t xml:space="preserve">Omi and Winant (1994) argued that racism did not necessarily decrease in the United States after the gains of the Civil Rights Movement. They focus less on whether racism is “getting better” and more on how racist ideology takes on new forms. They argue that racism is </w:t>
       </w:r>
       <w:r>
         <w:rPr>
@@ -2125,43 +1723,7 @@
           <w:szCs w:val="24"/>
         </w:rPr>
         <w:tab/>
-        <w:t xml:space="preserve">Prejudice and perceived authenticity may be positively related because claiming prejudice as being “authentic” is a rearticulated way of expressing prejudice. It is a justification </w:t>
-      </w:r>
-      <w:r>
-        <w:rPr>
-          <w:rFonts w:ascii="Times New Roman" w:hAnsi="Times New Roman"/>
-          <w:b w:val="false"/>
-          <w:bCs w:val="false"/>
-          <w:i w:val="false"/>
-          <w:iCs w:val="false"/>
-          <w:sz w:val="24"/>
-          <w:szCs w:val="24"/>
-        </w:rPr>
-        <w:t>because</w:t>
-      </w:r>
-      <w:r>
-        <w:rPr>
-          <w:rFonts w:ascii="Times New Roman" w:hAnsi="Times New Roman"/>
-          <w:b w:val="false"/>
-          <w:bCs w:val="false"/>
-          <w:i w:val="false"/>
-          <w:iCs w:val="false"/>
-          <w:sz w:val="24"/>
-          <w:szCs w:val="24"/>
-        </w:rPr>
-        <w:t xml:space="preserve"> it allows someone to express that they agree with the prejudiced statement in an ostensibly race-neutral way—without ever explicitly mentioning the target group—</w:t>
-      </w:r>
-      <w:r>
-        <w:rPr>
-          <w:rFonts w:ascii="Times New Roman" w:hAnsi="Times New Roman"/>
-          <w:b w:val="false"/>
-          <w:bCs w:val="false"/>
-          <w:i w:val="false"/>
-          <w:iCs w:val="false"/>
-          <w:sz w:val="24"/>
-          <w:szCs w:val="24"/>
-        </w:rPr>
-        <w:t>that is less likely to bring about social opprobrium or feelings of guilt.</w:t>
+        <w:t>Prejudice and perceived authenticity may be positively related because claiming prejudice as being “authentic” is a rearticulated way of expressing prejudice. It is a justification because it allows someone to express that they agree with the prejudiced statement in an ostensibly race-neutral way—without ever explicitly mentioning the target group—that is less likely to bring about social opprobrium or feelings of guilt.</w:t>
       </w:r>
     </w:p>
     <w:p>
@@ -2187,19 +1749,7 @@
           <w:sz w:val="24"/>
           <w:szCs w:val="24"/>
         </w:rPr>
-        <w:t>C</w:t>
-      </w:r>
-      <w:r>
-        <w:rPr>
-          <w:rFonts w:ascii="Times New Roman" w:hAnsi="Times New Roman"/>
-          <w:b/>
-          <w:bCs/>
-          <w:i w:val="false"/>
-          <w:iCs w:val="false"/>
-          <w:sz w:val="24"/>
-          <w:szCs w:val="24"/>
-        </w:rPr>
-        <w:t>orrespondent Inference</w:t>
+        <w:t>Correspondent Inference</w:t>
       </w:r>
     </w:p>
     <w:p>
@@ -2368,31 +1918,7 @@
           <w:sz w:val="24"/>
           <w:szCs w:val="24"/>
         </w:rPr>
-        <w:t xml:space="preserve">feel prejudice); second, perceived descriptive normativity should </w:t>
-      </w:r>
-      <w:r>
-        <w:rPr>
-          <w:rFonts w:ascii="Times New Roman" w:hAnsi="Times New Roman"/>
-          <w:b w:val="false"/>
-          <w:bCs w:val="false"/>
-          <w:i w:val="false"/>
-          <w:iCs w:val="false"/>
-          <w:sz w:val="24"/>
-          <w:szCs w:val="24"/>
-        </w:rPr>
-        <w:t>then</w:t>
-      </w:r>
-      <w:r>
-        <w:rPr>
-          <w:rFonts w:ascii="Times New Roman" w:hAnsi="Times New Roman"/>
-          <w:b w:val="false"/>
-          <w:bCs w:val="false"/>
-          <w:i w:val="false"/>
-          <w:iCs w:val="false"/>
-          <w:sz w:val="24"/>
-          <w:szCs w:val="24"/>
-        </w:rPr>
-        <w:t xml:space="preserve"> </w:t>
+        <w:t xml:space="preserve">feel prejudice); second, perceived descriptive normativity should then </w:t>
       </w:r>
       <w:r>
         <w:rPr>
@@ -3003,79 +2529,7 @@
           <w:sz w:val="24"/>
           <w:szCs w:val="24"/>
         </w:rPr>
-        <w:t xml:space="preserve">for those that did not like the candidate than for those who did. They argue this is evidence for motivated reasoning, </w:t>
-      </w:r>
-      <w:r>
-        <w:rPr>
-          <w:rFonts w:ascii="Times New Roman" w:hAnsi="Times New Roman"/>
-          <w:b w:val="false"/>
-          <w:bCs w:val="false"/>
-          <w:i w:val="false"/>
-          <w:iCs w:val="false"/>
-          <w:sz w:val="24"/>
-          <w:szCs w:val="24"/>
-        </w:rPr>
-        <w:t>where</w:t>
-      </w:r>
-      <w:r>
-        <w:rPr>
-          <w:rFonts w:ascii="Times New Roman" w:hAnsi="Times New Roman"/>
-          <w:b w:val="false"/>
-          <w:bCs w:val="false"/>
-          <w:i w:val="false"/>
-          <w:iCs w:val="false"/>
-          <w:sz w:val="24"/>
-          <w:szCs w:val="24"/>
-        </w:rPr>
-        <w:t xml:space="preserve"> the information people used to make their judgments of authenticity depended on their pre-existing attitudes. </w:t>
-      </w:r>
-      <w:r>
-        <w:rPr>
-          <w:rFonts w:ascii="Times New Roman" w:hAnsi="Times New Roman"/>
-          <w:b w:val="false"/>
-          <w:bCs w:val="false"/>
-          <w:i w:val="false"/>
-          <w:iCs w:val="false"/>
-          <w:sz w:val="24"/>
-          <w:szCs w:val="24"/>
-        </w:rPr>
-        <w:t xml:space="preserve">Their test was correlational; </w:t>
-      </w:r>
-      <w:r>
-        <w:rPr>
-          <w:rFonts w:ascii="Times New Roman" w:hAnsi="Times New Roman"/>
-          <w:b w:val="false"/>
-          <w:bCs w:val="false"/>
-          <w:i w:val="false"/>
-          <w:iCs w:val="false"/>
-          <w:sz w:val="24"/>
-          <w:szCs w:val="24"/>
-        </w:rPr>
-        <w:t xml:space="preserve">I will test this account </w:t>
-      </w:r>
-      <w:r>
-        <w:rPr>
-          <w:rFonts w:ascii="Times New Roman" w:hAnsi="Times New Roman"/>
-          <w:b w:val="false"/>
-          <w:bCs w:val="false"/>
-          <w:i w:val="false"/>
-          <w:iCs w:val="false"/>
-          <w:sz w:val="24"/>
-          <w:szCs w:val="24"/>
-        </w:rPr>
-        <w:t>experimentally</w:t>
-      </w:r>
-      <w:r>
-        <w:rPr>
-          <w:rFonts w:ascii="Times New Roman" w:hAnsi="Times New Roman"/>
-          <w:b w:val="false"/>
-          <w:bCs w:val="false"/>
-          <w:i w:val="false"/>
-          <w:iCs w:val="false"/>
-          <w:sz w:val="24"/>
-          <w:szCs w:val="24"/>
-        </w:rPr>
-        <w:t>.</w:t>
+        <w:t>for those that did not like the candidate than for those who did. They argue this is evidence for motivated reasoning, where the information people used to make their judgments of authenticity depended on their pre-existing attitudes. Their test was correlational; I will test this account experimentally.</w:t>
       </w:r>
     </w:p>
     <w:p>
@@ -3242,55 +2696,7 @@
           <w:sz w:val="24"/>
           <w:szCs w:val="24"/>
         </w:rPr>
-        <w:t xml:space="preserve"> prejudice. Crandall and Eshelman (2003) </w:t>
-      </w:r>
-      <w:r>
-        <w:rPr>
-          <w:rFonts w:ascii="Times New Roman" w:hAnsi="Times New Roman"/>
-          <w:b w:val="false"/>
-          <w:bCs w:val="false"/>
-          <w:i w:val="false"/>
-          <w:iCs w:val="false"/>
-          <w:sz w:val="24"/>
-          <w:szCs w:val="24"/>
-        </w:rPr>
-        <w:t xml:space="preserve">directly </w:t>
-      </w:r>
-      <w:r>
-        <w:rPr>
-          <w:rFonts w:ascii="Times New Roman" w:hAnsi="Times New Roman"/>
-          <w:b w:val="false"/>
-          <w:bCs w:val="false"/>
-          <w:i w:val="false"/>
-          <w:iCs w:val="false"/>
-          <w:sz w:val="24"/>
-          <w:szCs w:val="24"/>
-        </w:rPr>
-        <w:t>argue</w:t>
-      </w:r>
-      <w:r>
-        <w:rPr>
-          <w:rFonts w:ascii="Times New Roman" w:hAnsi="Times New Roman"/>
-          <w:b w:val="false"/>
-          <w:bCs w:val="false"/>
-          <w:i w:val="false"/>
-          <w:iCs w:val="false"/>
-          <w:sz w:val="24"/>
-          <w:szCs w:val="24"/>
-        </w:rPr>
-        <w:t>d</w:t>
-      </w:r>
-      <w:r>
-        <w:rPr>
-          <w:rFonts w:ascii="Times New Roman" w:hAnsi="Times New Roman"/>
-          <w:b w:val="false"/>
-          <w:bCs w:val="false"/>
-          <w:i w:val="false"/>
-          <w:iCs w:val="false"/>
-          <w:sz w:val="24"/>
-          <w:szCs w:val="24"/>
-        </w:rPr>
-        <w:t xml:space="preserve"> that motivated reasoning is a cognitive process that supports the finding of justifications. This implies the following hypothesis: The relationship between prejudice and perceived authenticity should be </w:t>
+        <w:t xml:space="preserve"> prejudice. Crandall and Eshelman (2003) directly argued that motivated reasoning is a cognitive process that supports the finding of justifications. This implies the following hypothesis: The relationship between prejudice and perceived authenticity should be </w:t>
       </w:r>
       <w:r>
         <w:rPr>
@@ -3802,9 +3208,7 @@
         <w:spacing w:lineRule="auto" w:line="480" w:before="0" w:after="0"/>
         <w:contextualSpacing/>
         <w:jc w:val="left"/>
-        <w:rPr>
-          <w:rFonts w:ascii="Times New Roman" w:hAnsi="Times New Roman"/>
-        </w:rPr>
+        <w:rPr/>
       </w:pPr>
       <w:r>
         <w:rPr>
@@ -3865,7 +3269,7 @@
           <w:sz w:val="24"/>
           <w:szCs w:val="24"/>
         </w:rPr>
-        <w:t>). These items were reverse-scored to indicate control dislike statements—ones that are non-normative, but trivial tastes.</w:t>
+        <w:t>). These items were reverse-scored to indicate control dislike statements—ones that are non-normative, trivial tastes.</w:t>
       </w:r>
     </w:p>
     <w:p>
@@ -3897,9 +3301,7 @@
         <w:spacing w:lineRule="auto" w:line="480" w:before="0" w:after="0"/>
         <w:contextualSpacing/>
         <w:jc w:val="left"/>
-        <w:rPr>
-          <w:rFonts w:ascii="Times New Roman" w:hAnsi="Times New Roman"/>
-        </w:rPr>
+        <w:rPr/>
       </w:pPr>
       <w:r>
         <w:rPr>
@@ -3919,7 +3321,27 @@
           <w:sz w:val="24"/>
           <w:szCs w:val="24"/>
         </w:rPr>
-        <w:t xml:space="preserve">Correlations that test the primary hypothesis are reported in the diagonal of Table 2; this table presents the correlations between each combination of dislike and perceived authenticity measures. The more prejudice people reported toward Muslims, the more they perceived similarly-prejudiced statements about Muslims to be authentic, </w:t>
+        <w:t xml:space="preserve">Correlations that test the primary hypothesis are reported in the diagonal of Table 2, </w:t>
+      </w:r>
+      <w:r>
+        <w:rPr>
+          <w:rFonts w:ascii="Times New Roman" w:hAnsi="Times New Roman"/>
+          <w:b w:val="false"/>
+          <w:bCs w:val="false"/>
+          <w:sz w:val="24"/>
+          <w:szCs w:val="24"/>
+        </w:rPr>
+        <w:t xml:space="preserve">which contains </w:t>
+      </w:r>
+      <w:r>
+        <w:rPr>
+          <w:rFonts w:ascii="Times New Roman" w:hAnsi="Times New Roman"/>
+          <w:b w:val="false"/>
+          <w:bCs w:val="false"/>
+          <w:sz w:val="24"/>
+          <w:szCs w:val="24"/>
+        </w:rPr>
+        <w:t xml:space="preserve">correlations between each combination of dislike and perceived authenticity measures. The more prejudice people reported toward Muslims, the more they perceived similarly-prejudiced statements about Muslims to be authentic, </w:t>
       </w:r>
       <w:r>
         <w:rPr>
@@ -4118,7 +3540,55 @@
           <w:sz w:val="24"/>
           <w:szCs w:val="24"/>
         </w:rPr>
-        <w:t>= .05. As a formal hypothesis test, I first calculated the difference between the anti-Muslim prejudice correlation with perceived authenticity of anti-Muslim (</w:t>
+        <w:t xml:space="preserve">= .05. As a formal </w:t>
+      </w:r>
+      <w:r>
+        <w:rPr>
+          <w:rFonts w:ascii="Times New Roman" w:hAnsi="Times New Roman"/>
+          <w:b w:val="false"/>
+          <w:bCs w:val="false"/>
+          <w:i w:val="false"/>
+          <w:iCs w:val="false"/>
+          <w:sz w:val="24"/>
+          <w:szCs w:val="24"/>
+        </w:rPr>
+        <w:t>statistical</w:t>
+      </w:r>
+      <w:r>
+        <w:rPr>
+          <w:rFonts w:ascii="Times New Roman" w:hAnsi="Times New Roman"/>
+          <w:b w:val="false"/>
+          <w:bCs w:val="false"/>
+          <w:i w:val="false"/>
+          <w:iCs w:val="false"/>
+          <w:sz w:val="24"/>
+          <w:szCs w:val="24"/>
+        </w:rPr>
+        <w:t xml:space="preserve"> test </w:t>
+      </w:r>
+      <w:r>
+        <w:rPr>
+          <w:rFonts w:ascii="Times New Roman" w:hAnsi="Times New Roman"/>
+          <w:b w:val="false"/>
+          <w:bCs w:val="false"/>
+          <w:i w:val="false"/>
+          <w:iCs w:val="false"/>
+          <w:sz w:val="24"/>
+          <w:szCs w:val="24"/>
+        </w:rPr>
+        <w:t>of H2</w:t>
+      </w:r>
+      <w:r>
+        <w:rPr>
+          <w:rFonts w:ascii="Times New Roman" w:hAnsi="Times New Roman"/>
+          <w:b w:val="false"/>
+          <w:bCs w:val="false"/>
+          <w:i w:val="false"/>
+          <w:iCs w:val="false"/>
+          <w:sz w:val="24"/>
+          <w:szCs w:val="24"/>
+        </w:rPr>
+        <w:t>, I first calculated the difference between the anti-Muslim prejudice correlation with perceived authenticity of anti-Muslim (</w:t>
       </w:r>
       <w:r>
         <w:rPr>
@@ -4526,9 +3996,7 @@
         <w:spacing w:lineRule="auto" w:line="480" w:before="0" w:after="0"/>
         <w:contextualSpacing/>
         <w:jc w:val="left"/>
-        <w:rPr>
-          <w:rFonts w:ascii="Times New Roman" w:hAnsi="Times New Roman"/>
-        </w:rPr>
+        <w:rPr/>
       </w:pPr>
       <w:r>
         <w:rPr>
@@ -4552,7 +4020,55 @@
           <w:sz w:val="24"/>
           <w:szCs w:val="24"/>
         </w:rPr>
-        <w:t>I conceptually generalized the findings from Study 1 by sampling a different population (campus pedestrians), measuring attitudes toward different target groups (students at a rival school, illegal immigrants), and employing a between-subject design. I again predicted that self-reported prejudice would positively predict the perceived authenticity of prejudiced statements—but that this effect would only be present with measures of the same target group.</w:t>
+        <w:t xml:space="preserve">I generalized the findings from Study 1 by sampling a different population (campus pedestrians), measuring attitudes toward different target groups (students at a rival school, illegal immigrants), and employing a between-subject design. I again predicted that self-reported prejudice would positively predict the perceived authenticity of prejudiced statements </w:t>
+      </w:r>
+      <w:r>
+        <w:rPr>
+          <w:rFonts w:ascii="Times New Roman" w:hAnsi="Times New Roman"/>
+          <w:b w:val="false"/>
+          <w:bCs w:val="false"/>
+          <w:i w:val="false"/>
+          <w:iCs w:val="false"/>
+          <w:sz w:val="24"/>
+          <w:szCs w:val="24"/>
+        </w:rPr>
+        <w:t>(H1)</w:t>
+      </w:r>
+      <w:r>
+        <w:rPr>
+          <w:rFonts w:ascii="Times New Roman" w:hAnsi="Times New Roman"/>
+          <w:b w:val="false"/>
+          <w:bCs w:val="false"/>
+          <w:i w:val="false"/>
+          <w:iCs w:val="false"/>
+          <w:sz w:val="24"/>
+          <w:szCs w:val="24"/>
+        </w:rPr>
+        <w:t xml:space="preserve">—but that this effect would only be present with measures of the same target group </w:t>
+      </w:r>
+      <w:r>
+        <w:rPr>
+          <w:rFonts w:ascii="Times New Roman" w:hAnsi="Times New Roman"/>
+          <w:b w:val="false"/>
+          <w:bCs w:val="false"/>
+          <w:i w:val="false"/>
+          <w:iCs w:val="false"/>
+          <w:sz w:val="24"/>
+          <w:szCs w:val="24"/>
+        </w:rPr>
+        <w:t>(H2)</w:t>
+      </w:r>
+      <w:r>
+        <w:rPr>
+          <w:rFonts w:ascii="Times New Roman" w:hAnsi="Times New Roman"/>
+          <w:b w:val="false"/>
+          <w:bCs w:val="false"/>
+          <w:i w:val="false"/>
+          <w:iCs w:val="false"/>
+          <w:sz w:val="24"/>
+          <w:szCs w:val="24"/>
+        </w:rPr>
+        <w:t>.</w:t>
       </w:r>
     </w:p>
     <w:p>
@@ -4610,7 +4126,55 @@
           <w:sz w:val="24"/>
           <w:szCs w:val="24"/>
         </w:rPr>
-        <w:t>Participants were recruited as they were walking around the University of Kansas campus.  Research assistants approached passersby and asked if they would like to fill out a short, one-page survey in exchange for a piece of candy. Sample size was determined by how many people I could recruit by the end of the semester. A total of 221 people participated, but 7 participants were excluded for partial nonresponse.</w:t>
+        <w:t xml:space="preserve">Participants were recruited as they were walking around the University of Kansas campus.  Research assistants approached passersby and asked if they would like to fill out a short, one-page survey in exchange for a piece of candy. Sample size was determined by how many people could </w:t>
+      </w:r>
+      <w:r>
+        <w:rPr>
+          <w:rFonts w:ascii="Times New Roman" w:hAnsi="Times New Roman"/>
+          <w:b w:val="false"/>
+          <w:bCs w:val="false"/>
+          <w:i w:val="false"/>
+          <w:iCs w:val="false"/>
+          <w:sz w:val="24"/>
+          <w:szCs w:val="24"/>
+        </w:rPr>
+        <w:t xml:space="preserve">be </w:t>
+      </w:r>
+      <w:r>
+        <w:rPr>
+          <w:rFonts w:ascii="Times New Roman" w:hAnsi="Times New Roman"/>
+          <w:b w:val="false"/>
+          <w:bCs w:val="false"/>
+          <w:i w:val="false"/>
+          <w:iCs w:val="false"/>
+          <w:sz w:val="24"/>
+          <w:szCs w:val="24"/>
+        </w:rPr>
+        <w:t>recruit</w:t>
+      </w:r>
+      <w:r>
+        <w:rPr>
+          <w:rFonts w:ascii="Times New Roman" w:hAnsi="Times New Roman"/>
+          <w:b w:val="false"/>
+          <w:bCs w:val="false"/>
+          <w:i w:val="false"/>
+          <w:iCs w:val="false"/>
+          <w:sz w:val="24"/>
+          <w:szCs w:val="24"/>
+        </w:rPr>
+        <w:t>ed</w:t>
+      </w:r>
+      <w:r>
+        <w:rPr>
+          <w:rFonts w:ascii="Times New Roman" w:hAnsi="Times New Roman"/>
+          <w:b w:val="false"/>
+          <w:bCs w:val="false"/>
+          <w:i w:val="false"/>
+          <w:iCs w:val="false"/>
+          <w:sz w:val="24"/>
+          <w:szCs w:val="24"/>
+        </w:rPr>
+        <w:t xml:space="preserve"> by the end of the semester. A total of 221 people participated, but 7 participants were excluded for partial nonresponse.</w:t>
       </w:r>
     </w:p>
     <w:p>
@@ -5704,7 +5268,19 @@
           <w:sz w:val="24"/>
           <w:szCs w:val="24"/>
         </w:rPr>
-        <w:t>feel) normative.</w:t>
+        <w:t xml:space="preserve">feel) normative, </w:t>
+      </w:r>
+      <w:r>
+        <w:rPr>
+          <w:rFonts w:ascii="Times New Roman" w:hAnsi="Times New Roman"/>
+          <w:b w:val="false"/>
+          <w:bCs w:val="false"/>
+          <w:i w:val="false"/>
+          <w:iCs w:val="false"/>
+          <w:sz w:val="24"/>
+          <w:szCs w:val="24"/>
+        </w:rPr>
+        <w:t>as proscription of prejudice creates the motive for justification.</w:t>
       </w:r>
     </w:p>
     <w:p>
@@ -5762,7 +5338,31 @@
           <w:sz w:val="24"/>
           <w:szCs w:val="24"/>
         </w:rPr>
-        <w:t xml:space="preserve">I recruited 200 people from MTurk to participate in a “survey on perceiving other peoples’ attitudes.” Throughout this paper, participants who completed one of these studies were barred from participating in a subsequent one (Litman, Robinson, &amp; Atterbock, 2017). The analyses for this study involves multilevel modeling, and I was unsure of proper a priori expected population parameters to choose for a power analysis, so sample size was determined subjectively. I recruited 200 participants and each participant contributed 10 data points; I found a level one </w:t>
+        <w:t xml:space="preserve">I recruited 200 people from MTurk to participate in a “survey on perceiving other peoples’ attitudes.” Throughout this paper, participants who completed one of these studies </w:t>
+      </w:r>
+      <w:r>
+        <w:rPr>
+          <w:rFonts w:ascii="Times New Roman" w:hAnsi="Times New Roman"/>
+          <w:b w:val="false"/>
+          <w:bCs w:val="false"/>
+          <w:i w:val="false"/>
+          <w:iCs w:val="false"/>
+          <w:sz w:val="24"/>
+          <w:szCs w:val="24"/>
+        </w:rPr>
+        <w:t xml:space="preserve">on MTurk </w:t>
+      </w:r>
+      <w:r>
+        <w:rPr>
+          <w:rFonts w:ascii="Times New Roman" w:hAnsi="Times New Roman"/>
+          <w:b w:val="false"/>
+          <w:bCs w:val="false"/>
+          <w:i w:val="false"/>
+          <w:iCs w:val="false"/>
+          <w:sz w:val="24"/>
+          <w:szCs w:val="24"/>
+        </w:rPr>
+        <w:t xml:space="preserve">were barred from participating in a subsequent one (Litman, Robinson, &amp; Atterbock, 2017). The analyses for this study involves multilevel modeling, and I was unsure of proper a priori expected population parameters to choose for a power analysis, so sample size was determined subjectively. I recruited 200 participants and each participant contributed 10 data points; I found a level one </w:t>
       </w:r>
       <w:r>
         <w:rPr>
@@ -6342,7 +5942,55 @@
           <w:sz w:val="24"/>
           <w:szCs w:val="24"/>
         </w:rPr>
-        <w:t xml:space="preserve">As constructs were measured on very different scales (i.e., seven- versus 101-point), all measures were standardized (across, not within, individuals) before analyses. Ten measurements—one for each target group—were nested within individuals. Thus, perceived descriptive and prescriptive normativity, perceived authenticity, and prejudice were measured at the “first” level, with participants being the “second” level. All regression coefficients, as well as the intercept, were allowed to differ by individual; that is, random intercepts and random slopes for all level-one predictors were defined. For example, every participant had their own intercept and slope estimated for the relationship between prejudice and perceived authenticity. I used Satterthwaite’s approximation for degrees of freedom for all </w:t>
+        <w:t xml:space="preserve">As constructs were measured on very different scales (i.e., seven- versus 101-point), all measures were standardized (across, not within, individuals) before analyses. Ten measurements—one for each target group—were nested within </w:t>
+      </w:r>
+      <w:r>
+        <w:rPr>
+          <w:rFonts w:ascii="Times New Roman" w:hAnsi="Times New Roman"/>
+          <w:b w:val="false"/>
+          <w:bCs w:val="false"/>
+          <w:i w:val="false"/>
+          <w:iCs w:val="false"/>
+          <w:sz w:val="24"/>
+          <w:szCs w:val="24"/>
+        </w:rPr>
+        <w:t xml:space="preserve">each </w:t>
+      </w:r>
+      <w:r>
+        <w:rPr>
+          <w:rFonts w:ascii="Times New Roman" w:hAnsi="Times New Roman"/>
+          <w:b w:val="false"/>
+          <w:bCs w:val="false"/>
+          <w:i w:val="false"/>
+          <w:iCs w:val="false"/>
+          <w:sz w:val="24"/>
+          <w:szCs w:val="24"/>
+        </w:rPr>
+        <w:t xml:space="preserve">individual. Thus, perceived descriptive and prescriptive normativity, perceived authenticity, and prejudice were </w:t>
+      </w:r>
+      <w:r>
+        <w:rPr>
+          <w:rFonts w:ascii="Times New Roman" w:hAnsi="Times New Roman"/>
+          <w:b w:val="false"/>
+          <w:bCs w:val="false"/>
+          <w:i w:val="false"/>
+          <w:iCs w:val="false"/>
+          <w:sz w:val="24"/>
+          <w:szCs w:val="24"/>
+        </w:rPr>
+        <w:t>modeled</w:t>
+      </w:r>
+      <w:r>
+        <w:rPr>
+          <w:rFonts w:ascii="Times New Roman" w:hAnsi="Times New Roman"/>
+          <w:b w:val="false"/>
+          <w:bCs w:val="false"/>
+          <w:i w:val="false"/>
+          <w:iCs w:val="false"/>
+          <w:sz w:val="24"/>
+          <w:szCs w:val="24"/>
+        </w:rPr>
+        <w:t xml:space="preserve"> at the “first” level, with participants being the “second” level. All regression coefficients, as well as the intercept, were allowed to differ by individual; that is, random intercepts and random slopes for all level-one predictors were defined. For example, every participant had their own intercept and slope estimated for the relationship between prejudice and perceived authenticity. I used Satterthwaite’s approximation for degrees of freedom for all </w:t>
       </w:r>
       <w:r>
         <w:rPr>
@@ -6532,7 +6180,55 @@
           <w:sz w:val="24"/>
           <w:szCs w:val="24"/>
         </w:rPr>
-        <w:t>&lt; .001; this was the average coefficient across participants (i.e., the fixed effect). There was significant variance among participants (Figure 3); 87% of the participants were estimated to have a positive coefficient between prejudice and authenticity.</w:t>
+        <w:t xml:space="preserve">&lt; .001. </w:t>
+      </w:r>
+      <w:r>
+        <w:rPr>
+          <w:rFonts w:ascii="Times New Roman" w:hAnsi="Times New Roman"/>
+          <w:b w:val="false"/>
+          <w:bCs w:val="false"/>
+          <w:i w:val="false"/>
+          <w:iCs w:val="false"/>
+          <w:sz w:val="24"/>
+          <w:szCs w:val="24"/>
+        </w:rPr>
+        <w:t>T</w:t>
+      </w:r>
+      <w:r>
+        <w:rPr>
+          <w:rFonts w:ascii="Times New Roman" w:hAnsi="Times New Roman"/>
+          <w:b w:val="false"/>
+          <w:bCs w:val="false"/>
+          <w:i w:val="false"/>
+          <w:iCs w:val="false"/>
+          <w:sz w:val="24"/>
+          <w:szCs w:val="24"/>
+        </w:rPr>
+        <w:t xml:space="preserve">his was the average coefficient across participants (i.e., the fixed effect). There was significant variance among participants </w:t>
+      </w:r>
+      <w:r>
+        <w:rPr>
+          <w:rFonts w:ascii="Times New Roman" w:hAnsi="Times New Roman"/>
+          <w:b w:val="false"/>
+          <w:bCs w:val="false"/>
+          <w:i w:val="false"/>
+          <w:iCs w:val="false"/>
+          <w:sz w:val="24"/>
+          <w:szCs w:val="24"/>
+        </w:rPr>
+        <w:t xml:space="preserve">about this coefficient </w:t>
+      </w:r>
+      <w:r>
+        <w:rPr>
+          <w:rFonts w:ascii="Times New Roman" w:hAnsi="Times New Roman"/>
+          <w:b w:val="false"/>
+          <w:bCs w:val="false"/>
+          <w:i w:val="false"/>
+          <w:iCs w:val="false"/>
+          <w:sz w:val="24"/>
+          <w:szCs w:val="24"/>
+        </w:rPr>
+        <w:t>(Figure 3).</w:t>
       </w:r>
     </w:p>
     <w:p>
@@ -7888,7 +7584,19 @@
           <w:sz w:val="24"/>
           <w:szCs w:val="24"/>
         </w:rPr>
-        <w:t>= 20.50) believed a larger percentage of MTurkers to be prejudiced against transgender people than those in the low norm condition (</w:t>
+        <w:t>= 20.50) believed a larger percentage of MTurkers to be prejudiced against transgender people than those in the low norm condit</w:t>
+      </w:r>
+      <w:r>
+        <w:rPr>
+          <w:rFonts w:ascii="Times New Roman" w:hAnsi="Times New Roman"/>
+          <w:b w:val="false"/>
+          <w:bCs w:val="false"/>
+          <w:i w:val="false"/>
+          <w:iCs w:val="false"/>
+          <w:sz w:val="24"/>
+          <w:szCs w:val="24"/>
+        </w:rPr>
+        <w:t>ion (</w:t>
       </w:r>
       <w:r>
         <w:rPr>
@@ -8223,7 +7931,19 @@
           <w:sz w:val="24"/>
           <w:szCs w:val="24"/>
         </w:rPr>
-        <w:t xml:space="preserve">= .17 [-.10, .44] (Figure 5). The measure of perceived descriptive normativity (the manipulation check) did not correlate with perceived authenticity, </w:t>
+        <w:t>= .17 [-.10, .44] (Figure 5). The measure of perceived descripti</w:t>
+      </w:r>
+      <w:r>
+        <w:rPr>
+          <w:rFonts w:ascii="Times New Roman" w:hAnsi="Times New Roman"/>
+          <w:b w:val="false"/>
+          <w:bCs w:val="false"/>
+          <w:i w:val="false"/>
+          <w:iCs w:val="false"/>
+          <w:sz w:val="24"/>
+          <w:szCs w:val="24"/>
+        </w:rPr>
+        <w:t xml:space="preserve">ve normativity (the manipulation check) did not correlate with perceived authenticity, </w:t>
       </w:r>
       <w:r>
         <w:rPr>
@@ -9013,9 +8733,7 @@
         <w:spacing w:lineRule="auto" w:line="480" w:before="0" w:after="0"/>
         <w:contextualSpacing/>
         <w:jc w:val="left"/>
-        <w:rPr>
-          <w:rFonts w:ascii="Times New Roman" w:hAnsi="Times New Roman"/>
-        </w:rPr>
+        <w:rPr/>
       </w:pPr>
       <w:r>
         <w:rPr>
@@ -9028,7 +8746,31 @@
           <w:szCs w:val="24"/>
         </w:rPr>
         <w:tab/>
-        <w:t xml:space="preserve">Participants then answered a demographics questionnaire, followed by Crandall’s (1994) anti-fat attitudes questionnaire. In line with the theory behind the scale, I used the “Dislike” subscale as my measure of anti-fat prejudice. An example item reads: “I really don’t like fat people much.” Participants indicated how much they agreed with these statements on a seven-point scale (1, </w:t>
+        <w:t>Participants then answered a demographics questionnaire, followed by Crandall’s (1994) anti-fat attitudes questionnaire. In line with the theory behind the scale, I used the “</w:t>
+      </w:r>
+      <w:r>
+        <w:rPr>
+          <w:rFonts w:ascii="Times New Roman" w:hAnsi="Times New Roman"/>
+          <w:b w:val="false"/>
+          <w:bCs w:val="false"/>
+          <w:i w:val="false"/>
+          <w:iCs w:val="false"/>
+          <w:sz w:val="24"/>
+          <w:szCs w:val="24"/>
+        </w:rPr>
+        <w:t>d</w:t>
+      </w:r>
+      <w:r>
+        <w:rPr>
+          <w:rFonts w:ascii="Times New Roman" w:hAnsi="Times New Roman"/>
+          <w:b w:val="false"/>
+          <w:bCs w:val="false"/>
+          <w:i w:val="false"/>
+          <w:iCs w:val="false"/>
+          <w:sz w:val="24"/>
+          <w:szCs w:val="24"/>
+        </w:rPr>
+        <w:t xml:space="preserve">islike” subscale as my measure of anti-fat prejudice. An example item reads: “I really don’t like fat people much.” Participants indicated how much they agreed with these statements on a seven-point scale (1, </w:t>
       </w:r>
       <w:r>
         <w:rPr>
@@ -11151,7 +10893,7 @@
           <w:sz w:val="24"/>
           <w:szCs w:val="24"/>
         </w:rPr>
-        <w:t>= .245. The effect is present, yet the effect is smaller in magnitude than was planned for a priori.</w:t>
+        <w:t>= .245. The effect is present, yet smaller in magnitude than was planned for a priori.</w:t>
       </w:r>
     </w:p>
     <w:p>
@@ -11427,7 +11169,31 @@
           <w:sz w:val="24"/>
           <w:szCs w:val="24"/>
         </w:rPr>
-        <w:t>Framing the expression of a prejudiced statement as acceptable eliminated the established relationship between prejudice and perceived authenticity. This suggests that labelling expressed prejudice as authentic is motivated by prescriptive norms (H4) and vicarious justification—people high in prejudice push back against the prescriptive norms, even when it concerns someone else’s speech act. Contrary to predictions, perceived political correctness was unrelated to perceived authenticity. While the more prejudiced people were, the more they saw the expression as politically correct, this relationship was unaffected by presenting prejudice as acceptable or unacceptable to express.</w:t>
+        <w:t xml:space="preserve">Framing the expression of a prejudiced statement as acceptable eliminated the established relationship between prejudice and perceived authenticity. This suggests that labelling expressed prejudice as authentic is motivated by prescriptive norms and vicarious justification—people high in prejudice push back against the prescriptive norms, even when it concerns someone else’s speech act </w:t>
+      </w:r>
+      <w:r>
+        <w:rPr>
+          <w:rFonts w:ascii="Times New Roman" w:hAnsi="Times New Roman"/>
+          <w:b w:val="false"/>
+          <w:bCs w:val="false"/>
+          <w:i w:val="false"/>
+          <w:iCs w:val="false"/>
+          <w:sz w:val="24"/>
+          <w:szCs w:val="24"/>
+        </w:rPr>
+        <w:t>(H4)</w:t>
+      </w:r>
+      <w:r>
+        <w:rPr>
+          <w:rFonts w:ascii="Times New Roman" w:hAnsi="Times New Roman"/>
+          <w:b w:val="false"/>
+          <w:bCs w:val="false"/>
+          <w:i w:val="false"/>
+          <w:iCs w:val="false"/>
+          <w:sz w:val="24"/>
+          <w:szCs w:val="24"/>
+        </w:rPr>
+        <w:t>. Contrary to predictions, perceived political correctness was unrelated to perceived authenticity. While the more prejudiced people were, the more they saw the expression as politically correct, this relationship was unaffected by presenting prejudice as acceptable or unacceptable to express.</w:t>
       </w:r>
       <w:r>
         <w:rPr>
@@ -12075,6 +11841,62 @@
           <w:i/>
           <w:iCs/>
         </w:rPr>
+        <w:t>S</w:t>
+      </w:r>
+      <w:r>
+        <w:rPr>
+          <w:rFonts w:ascii="Times New Roman" w:hAnsi="Times New Roman"/>
+          <w:i/>
+          <w:iCs/>
+        </w:rPr>
+        <w:t xml:space="preserve">D </w:t>
+      </w:r>
+      <w:r>
+        <w:rPr>
+          <w:rFonts w:ascii="Times New Roman" w:hAnsi="Times New Roman"/>
+          <w:i w:val="false"/>
+          <w:iCs w:val="false"/>
+        </w:rPr>
+        <w:t xml:space="preserve">= 0.82) than in the </w:t>
+      </w:r>
+      <w:r>
+        <w:rPr>
+          <w:rFonts w:ascii="Times New Roman" w:hAnsi="Times New Roman"/>
+          <w:i/>
+          <w:iCs/>
+        </w:rPr>
+        <w:t xml:space="preserve">authenticity is bad </w:t>
+      </w:r>
+      <w:r>
+        <w:rPr>
+          <w:rFonts w:ascii="Times New Roman" w:hAnsi="Times New Roman"/>
+          <w:i w:val="false"/>
+          <w:iCs w:val="false"/>
+        </w:rPr>
+        <w:t>condition (</w:t>
+      </w:r>
+      <w:r>
+        <w:rPr>
+          <w:rFonts w:ascii="Times New Roman" w:hAnsi="Times New Roman"/>
+          <w:i/>
+          <w:iCs/>
+        </w:rPr>
+        <w:t xml:space="preserve">M </w:t>
+      </w:r>
+      <w:r>
+        <w:rPr>
+          <w:rFonts w:ascii="Times New Roman" w:hAnsi="Times New Roman"/>
+          <w:i w:val="false"/>
+          <w:iCs w:val="false"/>
+        </w:rPr>
+        <w:t xml:space="preserve">= 5.28, </w:t>
+      </w:r>
+      <w:r>
+        <w:rPr>
+          <w:rFonts w:ascii="Times New Roman" w:hAnsi="Times New Roman"/>
+          <w:i/>
+          <w:iCs/>
+        </w:rPr>
         <w:t xml:space="preserve">SD </w:t>
       </w:r>
       <w:r>
@@ -12083,23 +11905,87 @@
           <w:i w:val="false"/>
           <w:iCs w:val="false"/>
         </w:rPr>
-        <w:t xml:space="preserve">= 0.82) than in the </w:t>
-      </w:r>
-      <w:r>
-        <w:rPr>
-          <w:rFonts w:ascii="Times New Roman" w:hAnsi="Times New Roman"/>
-          <w:i/>
-          <w:iCs/>
-        </w:rPr>
-        <w:t xml:space="preserve">authenticity is bad </w:t>
-      </w:r>
-      <w:r>
-        <w:rPr>
-          <w:rFonts w:ascii="Times New Roman" w:hAnsi="Times New Roman"/>
-          <w:i w:val="false"/>
-          <w:iCs w:val="false"/>
-        </w:rPr>
-        <w:t>condition (</w:t>
+        <w:t xml:space="preserve">= 1.23), </w:t>
+      </w:r>
+      <w:r>
+        <w:rPr>
+          <w:rFonts w:ascii="Times New Roman" w:hAnsi="Times New Roman"/>
+          <w:i/>
+          <w:iCs/>
+        </w:rPr>
+        <w:t>t</w:t>
+      </w:r>
+      <w:r>
+        <w:rPr>
+          <w:rFonts w:ascii="Times New Roman" w:hAnsi="Times New Roman"/>
+          <w:i w:val="false"/>
+          <w:iCs w:val="false"/>
+        </w:rPr>
+        <w:t xml:space="preserve">(198.53) = 7.38, </w:t>
+      </w:r>
+      <w:r>
+        <w:rPr>
+          <w:rFonts w:ascii="Times New Roman" w:hAnsi="Times New Roman"/>
+          <w:i/>
+          <w:iCs/>
+        </w:rPr>
+        <w:t xml:space="preserve">p </w:t>
+      </w:r>
+      <w:r>
+        <w:rPr>
+          <w:rFonts w:ascii="Times New Roman" w:hAnsi="Times New Roman"/>
+          <w:i w:val="false"/>
+          <w:iCs w:val="false"/>
+        </w:rPr>
+        <w:t xml:space="preserve">&lt; .001, </w:t>
+      </w:r>
+      <w:r>
+        <w:rPr>
+          <w:rFonts w:ascii="Times New Roman" w:hAnsi="Times New Roman"/>
+          <w:i/>
+          <w:iCs/>
+        </w:rPr>
+        <w:t xml:space="preserve">d </w:t>
+      </w:r>
+      <w:r>
+        <w:rPr>
+          <w:rFonts w:ascii="Times New Roman" w:hAnsi="Times New Roman"/>
+          <w:i w:val="false"/>
+          <w:iCs w:val="false"/>
+        </w:rPr>
+        <w:t xml:space="preserve">= 0.98 [0.70, 1.25]. They also indicated that they believed </w:t>
+      </w:r>
+      <w:r>
+        <w:rPr>
+          <w:rFonts w:ascii="Times New Roman" w:hAnsi="Times New Roman"/>
+          <w:i/>
+          <w:iCs/>
+        </w:rPr>
+        <w:t xml:space="preserve">others </w:t>
+      </w:r>
+      <w:r>
+        <w:rPr>
+          <w:rFonts w:ascii="Times New Roman" w:hAnsi="Times New Roman"/>
+          <w:i w:val="false"/>
+          <w:iCs w:val="false"/>
+        </w:rPr>
+        <w:t xml:space="preserve">thought authenticity was better in the </w:t>
+      </w:r>
+      <w:r>
+        <w:rPr>
+          <w:rFonts w:ascii="Times New Roman" w:hAnsi="Times New Roman"/>
+          <w:i/>
+          <w:iCs/>
+        </w:rPr>
+        <w:t xml:space="preserve">authenticity is good </w:t>
+      </w:r>
+      <w:r>
+        <w:rPr>
+          <w:rFonts w:ascii="Times New Roman" w:hAnsi="Times New Roman"/>
+          <w:i w:val="false"/>
+          <w:iCs w:val="false"/>
+        </w:rPr>
+        <w:t>(</w:t>
       </w:r>
       <w:r>
         <w:rPr>
@@ -12115,7 +12001,7 @@
           <w:i w:val="false"/>
           <w:iCs w:val="false"/>
         </w:rPr>
-        <w:t xml:space="preserve">= 5.28, </w:t>
+        <w:t xml:space="preserve">= 6.14, </w:t>
       </w:r>
       <w:r>
         <w:rPr>
@@ -12131,7 +12017,55 @@
           <w:i w:val="false"/>
           <w:iCs w:val="false"/>
         </w:rPr>
-        <w:t xml:space="preserve">= 1.23), </w:t>
+        <w:t xml:space="preserve">= 0.79) condition than in the </w:t>
+      </w:r>
+      <w:r>
+        <w:rPr>
+          <w:rFonts w:ascii="Times New Roman" w:hAnsi="Times New Roman"/>
+          <w:i/>
+          <w:iCs/>
+        </w:rPr>
+        <w:t>authenticity is bad</w:t>
+      </w:r>
+      <w:r>
+        <w:rPr>
+          <w:rFonts w:ascii="Times New Roman" w:hAnsi="Times New Roman"/>
+          <w:i w:val="false"/>
+          <w:iCs w:val="false"/>
+        </w:rPr>
+        <w:t xml:space="preserve"> (</w:t>
+      </w:r>
+      <w:r>
+        <w:rPr>
+          <w:rFonts w:ascii="Times New Roman" w:hAnsi="Times New Roman"/>
+          <w:i/>
+          <w:iCs/>
+        </w:rPr>
+        <w:t xml:space="preserve">M </w:t>
+      </w:r>
+      <w:r>
+        <w:rPr>
+          <w:rFonts w:ascii="Times New Roman" w:hAnsi="Times New Roman"/>
+          <w:i w:val="false"/>
+          <w:iCs w:val="false"/>
+        </w:rPr>
+        <w:t xml:space="preserve">= 3.29, </w:t>
+      </w:r>
+      <w:r>
+        <w:rPr>
+          <w:rFonts w:ascii="Times New Roman" w:hAnsi="Times New Roman"/>
+          <w:i/>
+          <w:iCs/>
+        </w:rPr>
+        <w:t xml:space="preserve">SD </w:t>
+      </w:r>
+      <w:r>
+        <w:rPr>
+          <w:rFonts w:ascii="Times New Roman" w:hAnsi="Times New Roman"/>
+          <w:i w:val="false"/>
+          <w:iCs w:val="false"/>
+        </w:rPr>
+        <w:t xml:space="preserve">= 1.46) condition, </w:t>
       </w:r>
       <w:r>
         <w:rPr>
@@ -12147,7 +12081,7 @@
           <w:i w:val="false"/>
           <w:iCs w:val="false"/>
         </w:rPr>
-        <w:t xml:space="preserve">(198.53) = 7.38, </w:t>
+        <w:t xml:space="preserve">(175.14) = 18.42, </w:t>
       </w:r>
       <w:r>
         <w:rPr>
@@ -12179,195 +12113,35 @@
           <w:i w:val="false"/>
           <w:iCs w:val="false"/>
         </w:rPr>
-        <w:t xml:space="preserve">= 0.98 [0.70, 1.25]. They also indicated that they believed </w:t>
-      </w:r>
-      <w:r>
-        <w:rPr>
-          <w:rFonts w:ascii="Times New Roman" w:hAnsi="Times New Roman"/>
-          <w:i/>
-          <w:iCs/>
-        </w:rPr>
-        <w:t xml:space="preserve">others </w:t>
-      </w:r>
-      <w:r>
-        <w:rPr>
-          <w:rFonts w:ascii="Times New Roman" w:hAnsi="Times New Roman"/>
-          <w:i w:val="false"/>
-          <w:iCs w:val="false"/>
-        </w:rPr>
-        <w:t xml:space="preserve">thought authenticity was better in the </w:t>
-      </w:r>
-      <w:r>
-        <w:rPr>
-          <w:rFonts w:ascii="Times New Roman" w:hAnsi="Times New Roman"/>
-          <w:i/>
-          <w:iCs/>
-        </w:rPr>
-        <w:t xml:space="preserve">authenticity is good </w:t>
-      </w:r>
-      <w:r>
-        <w:rPr>
-          <w:rFonts w:ascii="Times New Roman" w:hAnsi="Times New Roman"/>
-          <w:i w:val="false"/>
-          <w:iCs w:val="false"/>
-        </w:rPr>
-        <w:t>(</w:t>
-      </w:r>
-      <w:r>
-        <w:rPr>
-          <w:rFonts w:ascii="Times New Roman" w:hAnsi="Times New Roman"/>
-          <w:i/>
-          <w:iCs/>
-        </w:rPr>
-        <w:t xml:space="preserve">M </w:t>
-      </w:r>
-      <w:r>
-        <w:rPr>
-          <w:rFonts w:ascii="Times New Roman" w:hAnsi="Times New Roman"/>
-          <w:i w:val="false"/>
-          <w:iCs w:val="false"/>
-        </w:rPr>
-        <w:t xml:space="preserve">= 6.14, </w:t>
-      </w:r>
-      <w:r>
-        <w:rPr>
-          <w:rFonts w:ascii="Times New Roman" w:hAnsi="Times New Roman"/>
-          <w:i/>
-          <w:iCs/>
-        </w:rPr>
-        <w:t xml:space="preserve">SD </w:t>
-      </w:r>
-      <w:r>
-        <w:rPr>
-          <w:rFonts w:ascii="Times New Roman" w:hAnsi="Times New Roman"/>
-          <w:i w:val="false"/>
-          <w:iCs w:val="false"/>
-        </w:rPr>
-        <w:t xml:space="preserve">= 0.79) condition than in the </w:t>
-      </w:r>
-      <w:r>
-        <w:rPr>
-          <w:rFonts w:ascii="Times New Roman" w:hAnsi="Times New Roman"/>
-          <w:i/>
-          <w:iCs/>
-        </w:rPr>
-        <w:t>authenticity is bad</w:t>
-      </w:r>
-      <w:r>
-        <w:rPr>
-          <w:rFonts w:ascii="Times New Roman" w:hAnsi="Times New Roman"/>
-          <w:i w:val="false"/>
-          <w:iCs w:val="false"/>
-        </w:rPr>
-        <w:t xml:space="preserve"> (</w:t>
-      </w:r>
-      <w:r>
-        <w:rPr>
-          <w:rFonts w:ascii="Times New Roman" w:hAnsi="Times New Roman"/>
-          <w:i/>
-          <w:iCs/>
-        </w:rPr>
-        <w:t xml:space="preserve">M </w:t>
-      </w:r>
-      <w:r>
-        <w:rPr>
-          <w:rFonts w:ascii="Times New Roman" w:hAnsi="Times New Roman"/>
-          <w:i w:val="false"/>
-          <w:iCs w:val="false"/>
-        </w:rPr>
-        <w:t xml:space="preserve">= 3.29, </w:t>
-      </w:r>
-      <w:r>
-        <w:rPr>
-          <w:rFonts w:ascii="Times New Roman" w:hAnsi="Times New Roman"/>
-          <w:i/>
-          <w:iCs/>
-        </w:rPr>
-        <w:t xml:space="preserve">SD </w:t>
-      </w:r>
-      <w:r>
-        <w:rPr>
-          <w:rFonts w:ascii="Times New Roman" w:hAnsi="Times New Roman"/>
-          <w:i w:val="false"/>
-          <w:iCs w:val="false"/>
-        </w:rPr>
-        <w:t xml:space="preserve">= 1.46) condition, </w:t>
-      </w:r>
-      <w:r>
-        <w:rPr>
-          <w:rFonts w:ascii="Times New Roman" w:hAnsi="Times New Roman"/>
-          <w:i/>
-          <w:iCs/>
+        <w:t xml:space="preserve">= 2.43 [2.09, 2.78]. </w:t>
+      </w:r>
+      <w:r>
+        <w:rPr>
+          <w:rFonts w:ascii="Times New Roman" w:hAnsi="Times New Roman"/>
+          <w:b w:val="false"/>
+          <w:bCs w:val="false"/>
+          <w:i w:val="false"/>
+          <w:iCs w:val="false"/>
+          <w:sz w:val="24"/>
+          <w:szCs w:val="24"/>
+        </w:rPr>
+        <w:t xml:space="preserve">Welch’s </w:t>
+      </w:r>
+      <w:r>
+        <w:rPr>
+          <w:rFonts w:ascii="Times New Roman" w:hAnsi="Times New Roman"/>
+          <w:b w:val="false"/>
+          <w:bCs w:val="false"/>
+          <w:i/>
+          <w:iCs/>
+          <w:sz w:val="24"/>
+          <w:szCs w:val="24"/>
         </w:rPr>
         <w:t>t</w:t>
       </w:r>
       <w:r>
         <w:rPr>
           <w:rFonts w:ascii="Times New Roman" w:hAnsi="Times New Roman"/>
-          <w:i w:val="false"/>
-          <w:iCs w:val="false"/>
-        </w:rPr>
-        <w:t xml:space="preserve">(175.14) = 18.42, </w:t>
-      </w:r>
-      <w:r>
-        <w:rPr>
-          <w:rFonts w:ascii="Times New Roman" w:hAnsi="Times New Roman"/>
-          <w:i/>
-          <w:iCs/>
-        </w:rPr>
-        <w:t xml:space="preserve">p </w:t>
-      </w:r>
-      <w:r>
-        <w:rPr>
-          <w:rFonts w:ascii="Times New Roman" w:hAnsi="Times New Roman"/>
-          <w:i w:val="false"/>
-          <w:iCs w:val="false"/>
-        </w:rPr>
-        <w:t xml:space="preserve">&lt; .001, </w:t>
-      </w:r>
-      <w:r>
-        <w:rPr>
-          <w:rFonts w:ascii="Times New Roman" w:hAnsi="Times New Roman"/>
-          <w:i/>
-          <w:iCs/>
-        </w:rPr>
-        <w:t xml:space="preserve">d </w:t>
-      </w:r>
-      <w:r>
-        <w:rPr>
-          <w:rFonts w:ascii="Times New Roman" w:hAnsi="Times New Roman"/>
-          <w:i w:val="false"/>
-          <w:iCs w:val="false"/>
-        </w:rPr>
-        <w:t xml:space="preserve">= 2.43 [2.09, 2.78]. </w:t>
-      </w:r>
-      <w:r>
-        <w:rPr>
-          <w:rFonts w:ascii="Times New Roman" w:hAnsi="Times New Roman"/>
-          <w:b w:val="false"/>
-          <w:bCs w:val="false"/>
-          <w:i w:val="false"/>
-          <w:iCs w:val="false"/>
-          <w:sz w:val="24"/>
-          <w:szCs w:val="24"/>
-        </w:rPr>
-        <w:t xml:space="preserve">Welch’s </w:t>
-      </w:r>
-      <w:r>
-        <w:rPr>
-          <w:rFonts w:ascii="Times New Roman" w:hAnsi="Times New Roman"/>
-          <w:b w:val="false"/>
-          <w:bCs w:val="false"/>
-          <w:i/>
-          <w:iCs/>
-          <w:sz w:val="24"/>
-          <w:szCs w:val="24"/>
-        </w:rPr>
-        <w:t>t</w:t>
-      </w:r>
-      <w:r>
-        <w:rPr>
-          <w:rFonts w:ascii="Times New Roman" w:hAnsi="Times New Roman"/>
           <w:b w:val="false"/>
           <w:bCs w:val="false"/>
           <w:i w:val="false"/>
@@ -12385,7 +12159,9 @@
         <w:spacing w:lineRule="auto" w:line="480" w:before="0" w:after="0"/>
         <w:contextualSpacing/>
         <w:jc w:val="left"/>
-        <w:rPr/>
+        <w:rPr>
+          <w:rFonts w:ascii="Times New Roman" w:hAnsi="Times New Roman"/>
+        </w:rPr>
       </w:pPr>
       <w:r>
         <w:rPr>
@@ -12660,7 +12436,31 @@
           <w:sz w:val="24"/>
           <w:szCs w:val="24"/>
         </w:rPr>
-        <w:t>I examined the motivated reasoning (H6) account by manipulating participants’ goals in judging the statement for its authenticity. If people’s perceptions of authenticity are motivated by their want to express prejudice, then directing people toward a different perceptual goal should weaken the positive relationship between prejudice and perceived authenticity of prejudice expression. I predicted that incentivizing accuracy, in addition to providing extra information for participants to reason about, would lead to a smaller prejudice and perceived authenticity relationship than incentivizing participants to express themselves. Much of the research reviewed by Kunda (1990) encouraged accuracy goals indirectly—by telling participants they would have to defend their judgments to others, that their judgments would be evaluated or made public. As a more direct test of the theoretical argument, I explicitly asked participants to focus on accuracy.</w:t>
+        <w:t xml:space="preserve">I examined the motivated reasoning (H6) account by manipulating participants’ goals in judging the statement for its authenticity. If people’s perceptions of authenticity are motivated by their </w:t>
+      </w:r>
+      <w:r>
+        <w:rPr>
+          <w:rFonts w:ascii="Times New Roman" w:hAnsi="Times New Roman"/>
+          <w:b w:val="false"/>
+          <w:bCs w:val="false"/>
+          <w:i w:val="false"/>
+          <w:iCs w:val="false"/>
+          <w:sz w:val="24"/>
+          <w:szCs w:val="24"/>
+        </w:rPr>
+        <w:t>need</w:t>
+      </w:r>
+      <w:r>
+        <w:rPr>
+          <w:rFonts w:ascii="Times New Roman" w:hAnsi="Times New Roman"/>
+          <w:b w:val="false"/>
+          <w:bCs w:val="false"/>
+          <w:i w:val="false"/>
+          <w:iCs w:val="false"/>
+          <w:sz w:val="24"/>
+          <w:szCs w:val="24"/>
+        </w:rPr>
+        <w:t xml:space="preserve"> to express prejudice, then directing people toward a different perceptual goal should weaken the positive relationship between prejudice and perceived authenticity of prejudice expression. I predicted that incentivizing accuracy, in addition to providing extra information for participants to reason about, would lead to a smaller prejudice and perceived authenticity relationship than incentivizing participants to express themselves. Much of the research reviewed by Kunda (1990) encouraged accuracy goals indirectly—by telling participants they would have to defend their judgments to others, that their judgments would be evaluated or made public. As a more direct test of the theoretical argument, I explicitly asked participants to focus on accuracy.</w:t>
       </w:r>
     </w:p>
     <w:p>
@@ -13625,7 +13425,31 @@
           <w:sz w:val="24"/>
           <w:szCs w:val="24"/>
         </w:rPr>
-        <w:t>= .22 [.18, .26]. Given that a number of experimental conditions in the paper aimed to eliminate the relationship between prejudice and perceived authenticity, however, this point estimate might be an underestimate.</w:t>
+        <w:t xml:space="preserve">= .22 [.18, .26], </w:t>
+      </w:r>
+      <w:r>
+        <w:rPr>
+          <w:rFonts w:ascii="Times New Roman" w:hAnsi="Times New Roman"/>
+          <w:b w:val="false"/>
+          <w:bCs w:val="false"/>
+          <w:i w:val="false"/>
+          <w:iCs w:val="false"/>
+          <w:sz w:val="24"/>
+          <w:szCs w:val="24"/>
+        </w:rPr>
+        <w:t>supporting H1</w:t>
+      </w:r>
+      <w:r>
+        <w:rPr>
+          <w:rFonts w:ascii="Times New Roman" w:hAnsi="Times New Roman"/>
+          <w:b w:val="false"/>
+          <w:bCs w:val="false"/>
+          <w:i w:val="false"/>
+          <w:iCs w:val="false"/>
+          <w:sz w:val="24"/>
+          <w:szCs w:val="24"/>
+        </w:rPr>
+        <w:t>. Given that a number of experimental conditions in the paper aimed to eliminate the relationship between prejudice and perceived authenticity, however, this point estimate might be an underestimate.</w:t>
       </w:r>
     </w:p>
     <w:p>
@@ -14326,127 +14150,7 @@
           <w:szCs w:val="24"/>
         </w:rPr>
         <w:tab/>
-        <w:t xml:space="preserve">Each of these studies have limitations. </w:t>
-      </w:r>
-      <w:r>
-        <w:rPr>
-          <w:rFonts w:ascii="Times New Roman" w:hAnsi="Times New Roman"/>
-          <w:b w:val="false"/>
-          <w:bCs w:val="false"/>
-          <w:i w:val="false"/>
-          <w:iCs w:val="false"/>
-          <w:sz w:val="24"/>
-          <w:szCs w:val="24"/>
-        </w:rPr>
-        <w:t xml:space="preserve">First, </w:t>
-      </w:r>
-      <w:r>
-        <w:rPr>
-          <w:rFonts w:ascii="Times New Roman" w:hAnsi="Times New Roman"/>
-          <w:b w:val="false"/>
-          <w:bCs w:val="false"/>
-          <w:i w:val="false"/>
-          <w:iCs w:val="false"/>
-          <w:sz w:val="24"/>
-          <w:szCs w:val="24"/>
-        </w:rPr>
-        <w:t xml:space="preserve">Study 3 is cross-sectional. </w:t>
-      </w:r>
-      <w:r>
-        <w:rPr>
-          <w:rFonts w:ascii="Times New Roman" w:hAnsi="Times New Roman"/>
-          <w:b w:val="false"/>
-          <w:bCs w:val="false"/>
-          <w:i w:val="false"/>
-          <w:iCs w:val="false"/>
-          <w:sz w:val="24"/>
-          <w:szCs w:val="24"/>
-        </w:rPr>
-        <w:t>Second, s</w:t>
-      </w:r>
-      <w:r>
-        <w:rPr>
-          <w:rFonts w:ascii="Times New Roman" w:hAnsi="Times New Roman"/>
-          <w:b w:val="false"/>
-          <w:bCs w:val="false"/>
-          <w:i w:val="false"/>
-          <w:iCs w:val="false"/>
-          <w:sz w:val="24"/>
-          <w:szCs w:val="24"/>
-        </w:rPr>
-        <w:t xml:space="preserve">tudies 5 and 6 operate on </w:t>
-      </w:r>
-      <w:r>
-        <w:rPr>
-          <w:rFonts w:ascii="Times New Roman" w:hAnsi="Times New Roman"/>
-          <w:b w:val="false"/>
-          <w:bCs w:val="false"/>
-          <w:i w:val="false"/>
-          <w:iCs w:val="false"/>
-          <w:sz w:val="24"/>
-          <w:szCs w:val="24"/>
-        </w:rPr>
-        <w:t>a causal logic that does not follow from a strict, deductive logic</w:t>
-      </w:r>
-      <w:r>
-        <w:rPr>
-          <w:rFonts w:ascii="Times New Roman" w:hAnsi="Times New Roman"/>
-          <w:b w:val="false"/>
-          <w:bCs w:val="false"/>
-          <w:i w:val="false"/>
-          <w:iCs w:val="false"/>
-          <w:sz w:val="24"/>
-          <w:szCs w:val="24"/>
-        </w:rPr>
-        <w:t xml:space="preserve">: Prejudice and perceived authenticity correlate when prescriptive non-normativity is present, but they do not when prescriptive non-normativity is absent; therefore, prescriptive non-normativity is the underlying cause for that relationship. </w:t>
-      </w:r>
-      <w:r>
-        <w:rPr>
-          <w:rFonts w:ascii="Times New Roman" w:hAnsi="Times New Roman"/>
-          <w:b w:val="false"/>
-          <w:bCs w:val="false"/>
-          <w:i w:val="false"/>
-          <w:iCs w:val="false"/>
-          <w:sz w:val="24"/>
-          <w:szCs w:val="24"/>
-        </w:rPr>
-        <w:t xml:space="preserve">Third, </w:t>
-      </w:r>
-      <w:r>
-        <w:rPr>
-          <w:rFonts w:ascii="Times New Roman" w:hAnsi="Times New Roman"/>
-          <w:b w:val="false"/>
-          <w:bCs w:val="false"/>
-          <w:i w:val="false"/>
-          <w:iCs w:val="false"/>
-          <w:sz w:val="24"/>
-          <w:szCs w:val="24"/>
-        </w:rPr>
-        <w:t xml:space="preserve">White and Crandall (2017, Study 8) employ a moderated mediation model, which suffers from strict statistical assumptions that are assuredly not met (Imai et al., 2010). However, I argue that the present studies are nonetheless consistent with—and support—a vicarious justification account for why perceived authenticity is positively predicted by self-reported prejudice. </w:t>
-      </w:r>
-      <w:r>
-        <w:rPr>
-          <w:rFonts w:ascii="Times New Roman" w:hAnsi="Times New Roman"/>
-          <w:b w:val="false"/>
-          <w:bCs w:val="false"/>
-          <w:i w:val="false"/>
-          <w:iCs w:val="false"/>
-          <w:sz w:val="24"/>
-          <w:szCs w:val="24"/>
-        </w:rPr>
-        <w:t>These studies</w:t>
-      </w:r>
-      <w:r>
-        <w:rPr>
-          <w:rFonts w:ascii="Times New Roman" w:hAnsi="Times New Roman"/>
-          <w:b w:val="false"/>
-          <w:bCs w:val="false"/>
-          <w:i w:val="false"/>
-          <w:iCs w:val="false"/>
-          <w:sz w:val="24"/>
-          <w:szCs w:val="24"/>
-        </w:rPr>
-        <w:t xml:space="preserve"> shape a cumulative body of evidence for the proposed account. Future research should continue to conceptually replicate the present phenomena.</w:t>
+        <w:t>Each of these studies have limitations. First, Study 3 is cross-sectional. Second, studies 5 and 6 operate on a causal logic that does not follow from a strict, deductive logic: Prejudice and perceived authenticity correlate when prescriptive non-normativity is present, but they do not when prescriptive non-normativity is absent; therefore, prescriptive non-normativity is the underlying cause for that relationship. Third, White and Crandall (2017, Study 8) employ a moderated mediation model, which suffers from strict statistical assumptions that are assuredly not met (Imai et al., 2010). However, I argue that the present studies are nonetheless consistent with—and support—a vicarious justification account for why perceived authenticity is positively predicted by self-reported prejudice. These studies shape a cumulative body of evidence for the proposed account. Future research should continue to conceptually replicate the present phenomena.</w:t>
       </w:r>
     </w:p>
     <w:p>
@@ -14469,67 +14173,19 @@
           <w:szCs w:val="24"/>
         </w:rPr>
         <w:tab/>
-        <w:t>Low</w:t>
-      </w:r>
-      <w:r>
-        <w:rPr>
-          <w:rFonts w:ascii="Times New Roman" w:hAnsi="Times New Roman"/>
-          <w:b/>
-          <w:bCs/>
-          <w:i w:val="false"/>
-          <w:iCs w:val="false"/>
-          <w:sz w:val="24"/>
-          <w:szCs w:val="24"/>
-        </w:rPr>
-        <w:t>er</w:t>
-      </w:r>
-      <w:r>
-        <w:rPr>
-          <w:rFonts w:ascii="Times New Roman" w:hAnsi="Times New Roman"/>
-          <w:b/>
-          <w:bCs/>
-          <w:i w:val="false"/>
-          <w:iCs w:val="false"/>
-          <w:sz w:val="24"/>
-          <w:szCs w:val="24"/>
-        </w:rPr>
-        <w:t xml:space="preserve">-prejudiced people. </w:t>
-      </w:r>
-      <w:r>
-        <w:rPr>
-          <w:rFonts w:ascii="Times New Roman" w:hAnsi="Times New Roman"/>
-          <w:b w:val="false"/>
-          <w:bCs w:val="false"/>
-          <w:i w:val="false"/>
-          <w:iCs w:val="false"/>
-          <w:sz w:val="24"/>
-          <w:szCs w:val="24"/>
-        </w:rPr>
-        <w:t>One might note that Figures 4 and 6 show that low</w:t>
-      </w:r>
-      <w:r>
-        <w:rPr>
-          <w:rFonts w:ascii="Times New Roman" w:hAnsi="Times New Roman"/>
-          <w:b w:val="false"/>
-          <w:bCs w:val="false"/>
-          <w:i w:val="false"/>
-          <w:iCs w:val="false"/>
-          <w:sz w:val="24"/>
-          <w:szCs w:val="24"/>
-        </w:rPr>
-        <w:t>er</w:t>
-      </w:r>
-      <w:r>
-        <w:rPr>
-          <w:rFonts w:ascii="Times New Roman" w:hAnsi="Times New Roman"/>
-          <w:b w:val="false"/>
-          <w:bCs w:val="false"/>
-          <w:i w:val="false"/>
-          <w:iCs w:val="false"/>
-          <w:sz w:val="24"/>
-          <w:szCs w:val="24"/>
-        </w:rPr>
-        <w:t xml:space="preserve">-prejudiced people are the cases where prescriptive normativity makes a difference. People in my sample who reported the most prejudice tended to find the statements authentic </w:t>
+        <w:t xml:space="preserve">Lower-prejudiced people. </w:t>
+      </w:r>
+      <w:r>
+        <w:rPr>
+          <w:rFonts w:ascii="Times New Roman" w:hAnsi="Times New Roman"/>
+          <w:b w:val="false"/>
+          <w:bCs w:val="false"/>
+          <w:i w:val="false"/>
+          <w:iCs w:val="false"/>
+          <w:sz w:val="24"/>
+          <w:szCs w:val="24"/>
+        </w:rPr>
+        <w:t xml:space="preserve">One might note that Figures 4 and 6 show that lower-prejudiced people are the cases where prescriptive normativity makes a difference. People in my sample who reported the most prejudice tended to find the statements authentic </w:t>
       </w:r>
       <w:r>
         <w:rPr>
@@ -14553,31 +14209,7 @@
           <w:sz w:val="24"/>
           <w:szCs w:val="24"/>
         </w:rPr>
-        <w:t>of prescriptive normativity. It is clear that low</w:t>
-      </w:r>
-      <w:r>
-        <w:rPr>
-          <w:rFonts w:ascii="Times New Roman" w:hAnsi="Times New Roman"/>
-          <w:b w:val="false"/>
-          <w:bCs w:val="false"/>
-          <w:i w:val="false"/>
-          <w:iCs w:val="false"/>
-          <w:sz w:val="24"/>
-          <w:szCs w:val="24"/>
-        </w:rPr>
-        <w:t>er</w:t>
-      </w:r>
-      <w:r>
-        <w:rPr>
-          <w:rFonts w:ascii="Times New Roman" w:hAnsi="Times New Roman"/>
-          <w:b w:val="false"/>
-          <w:bCs w:val="false"/>
-          <w:i w:val="false"/>
-          <w:iCs w:val="false"/>
-          <w:sz w:val="24"/>
-          <w:szCs w:val="24"/>
-        </w:rPr>
-        <w:t xml:space="preserve">-prejudiced people recognize and shift </w:t>
+        <w:t xml:space="preserve">of prescriptive normativity. It is clear that lower-prejudiced people recognize and shift </w:t>
       </w:r>
       <w:r>
         <w:rPr>
@@ -14601,31 +14233,7 @@
           <w:sz w:val="24"/>
           <w:szCs w:val="24"/>
         </w:rPr>
-        <w:t>from justifications for prejudice (see also White &amp; Crandall, 2017, p. 425). This finding is interesting in its own right, as it suggests that low</w:t>
-      </w:r>
-      <w:r>
-        <w:rPr>
-          <w:rFonts w:ascii="Times New Roman" w:hAnsi="Times New Roman"/>
-          <w:b w:val="false"/>
-          <w:bCs w:val="false"/>
-          <w:i w:val="false"/>
-          <w:iCs w:val="false"/>
-          <w:sz w:val="24"/>
-          <w:szCs w:val="24"/>
-        </w:rPr>
-        <w:t>er</w:t>
-      </w:r>
-      <w:r>
-        <w:rPr>
-          <w:rFonts w:ascii="Times New Roman" w:hAnsi="Times New Roman"/>
-          <w:b w:val="false"/>
-          <w:bCs w:val="false"/>
-          <w:i w:val="false"/>
-          <w:iCs w:val="false"/>
-          <w:sz w:val="24"/>
-          <w:szCs w:val="24"/>
-        </w:rPr>
-        <w:t>-prejudiced people can see through the veneer of justifications to the underlying prejudice; however, it is likely that non-significant differences among highly-prejudiced people are due to the underrepresentation of prejudiced people in the present studies. Both Mechanical Turk and college campus samples tend to be less prejudiced (and less represented in demographic characteristics that correlate positively with prejudice) than the general population (Clifford, Jewell, &amp; Waggoner, 2015; Henry, 2008), and the prejudice measures employed here tended to be positively-skewed (see Figures 6 – 8). Researchers should seek out ways to recruit participants at the high end of the prejudice spectrum, so that phenomena concerning highly-prejudiced people can be better understood.</w:t>
+        <w:t>from justifications for prejudice (see also White &amp; Crandall, 2017, p. 425). This finding is interesting in its own right, as it suggests that lower-prejudiced people can see through the veneer of justifications to the underlying prejudice; however, it is likely that non-significant differences among highly-prejudiced people are due to the underrepresentation of prejudiced people in the present studies. Both Mechanical Turk and college campus samples tend to be less prejudiced (and less represented in demographic characteristics that correlate positively with prejudice) than the general population (Clifford, Jewell, &amp; Waggoner, 2015; Henry, 2008), and the prejudice measures employed here tended to be positively-skewed (see Figures 6 – 8). Researchers should seek out ways to recruit participants at the high end of the prejudice spectrum, so that phenomena concerning highly-prejudiced people can be better understood.</w:t>
       </w:r>
     </w:p>
     <w:p>
@@ -14899,7 +14507,7 @@
         </w:tblBorders>
         <w:tblCellMar>
           <w:top w:w="55" w:type="dxa"/>
-          <w:left w:w="45" w:type="dxa"/>
+          <w:left w:w="42" w:type="dxa"/>
           <w:bottom w:w="55" w:type="dxa"/>
           <w:right w:w="55" w:type="dxa"/>
         </w:tblCellMar>
@@ -14923,7 +14531,7 @@
             </w:tcBorders>
             <w:shd w:fill="auto" w:val="clear"/>
             <w:tcMar>
-              <w:left w:w="45" w:type="dxa"/>
+              <w:left w:w="42" w:type="dxa"/>
             </w:tcMar>
           </w:tcPr>
           <w:p>
@@ -14952,7 +14560,7 @@
             </w:tcBorders>
             <w:shd w:fill="auto" w:val="clear"/>
             <w:tcMar>
-              <w:left w:w="45" w:type="dxa"/>
+              <w:left w:w="42" w:type="dxa"/>
             </w:tcMar>
           </w:tcPr>
           <w:p>
@@ -14981,7 +14589,7 @@
             </w:tcBorders>
             <w:shd w:fill="auto" w:val="clear"/>
             <w:tcMar>
-              <w:left w:w="45" w:type="dxa"/>
+              <w:left w:w="42" w:type="dxa"/>
             </w:tcMar>
           </w:tcPr>
           <w:p>
@@ -15012,7 +14620,7 @@
             </w:tcBorders>
             <w:shd w:fill="auto" w:val="clear"/>
             <w:tcMar>
-              <w:left w:w="45" w:type="dxa"/>
+              <w:left w:w="42" w:type="dxa"/>
             </w:tcMar>
           </w:tcPr>
           <w:p>
@@ -15044,7 +14652,7 @@
             </w:tcBorders>
             <w:shd w:fill="auto" w:val="clear"/>
             <w:tcMar>
-              <w:left w:w="45" w:type="dxa"/>
+              <w:left w:w="42" w:type="dxa"/>
             </w:tcMar>
           </w:tcPr>
           <w:p>
@@ -15073,7 +14681,7 @@
             </w:tcBorders>
             <w:shd w:fill="auto" w:val="clear"/>
             <w:tcMar>
-              <w:left w:w="45" w:type="dxa"/>
+              <w:left w:w="42" w:type="dxa"/>
             </w:tcMar>
           </w:tcPr>
           <w:p>
@@ -15102,7 +14710,7 @@
             </w:tcBorders>
             <w:shd w:fill="auto" w:val="clear"/>
             <w:tcMar>
-              <w:left w:w="45" w:type="dxa"/>
+              <w:left w:w="42" w:type="dxa"/>
             </w:tcMar>
           </w:tcPr>
           <w:p>
@@ -15112,11 +14720,19 @@
                 <w:rFonts w:ascii="Times New Roman" w:hAnsi="Times New Roman"/>
               </w:rPr>
             </w:pPr>
+            <w:bookmarkStart w:id="4" w:name="__DdeLink__1632_2120930722"/>
             <w:r>
               <w:rPr>
                 <w:rFonts w:ascii="Times New Roman" w:hAnsi="Times New Roman"/>
               </w:rPr>
-              <w:t>Vicarious justification; justification by rearticulation</w:t>
+              <w:t>Vicarious justification</w:t>
+            </w:r>
+            <w:bookmarkEnd w:id="4"/>
+            <w:r>
+              <w:rPr>
+                <w:rFonts w:ascii="Times New Roman" w:hAnsi="Times New Roman"/>
+              </w:rPr>
+              <w:t>; justification by rearticulation</w:t>
             </w:r>
           </w:p>
         </w:tc>
@@ -15133,7 +14749,7 @@
             </w:tcBorders>
             <w:shd w:fill="auto" w:val="clear"/>
             <w:tcMar>
-              <w:left w:w="45" w:type="dxa"/>
+              <w:left w:w="42" w:type="dxa"/>
             </w:tcMar>
           </w:tcPr>
           <w:p>
@@ -15165,7 +14781,7 @@
             </w:tcBorders>
             <w:shd w:fill="auto" w:val="clear"/>
             <w:tcMar>
-              <w:left w:w="45" w:type="dxa"/>
+              <w:left w:w="42" w:type="dxa"/>
             </w:tcMar>
           </w:tcPr>
           <w:p>
@@ -15194,7 +14810,7 @@
             </w:tcBorders>
             <w:shd w:fill="auto" w:val="clear"/>
             <w:tcMar>
-              <w:left w:w="45" w:type="dxa"/>
+              <w:left w:w="42" w:type="dxa"/>
             </w:tcMar>
           </w:tcPr>
           <w:p>
@@ -15223,7 +14839,7 @@
             </w:tcBorders>
             <w:shd w:fill="auto" w:val="clear"/>
             <w:tcMar>
-              <w:left w:w="45" w:type="dxa"/>
+              <w:left w:w="42" w:type="dxa"/>
             </w:tcMar>
           </w:tcPr>
           <w:p>
@@ -15254,7 +14870,7 @@
             </w:tcBorders>
             <w:shd w:fill="auto" w:val="clear"/>
             <w:tcMar>
-              <w:left w:w="45" w:type="dxa"/>
+              <w:left w:w="42" w:type="dxa"/>
             </w:tcMar>
           </w:tcPr>
           <w:p>
@@ -15286,7 +14902,7 @@
             </w:tcBorders>
             <w:shd w:fill="auto" w:val="clear"/>
             <w:tcMar>
-              <w:left w:w="45" w:type="dxa"/>
+              <w:left w:w="42" w:type="dxa"/>
             </w:tcMar>
           </w:tcPr>
           <w:p>
@@ -15315,7 +14931,7 @@
             </w:tcBorders>
             <w:shd w:fill="auto" w:val="clear"/>
             <w:tcMar>
-              <w:left w:w="45" w:type="dxa"/>
+              <w:left w:w="42" w:type="dxa"/>
             </w:tcMar>
           </w:tcPr>
           <w:p>
@@ -15344,7 +14960,7 @@
             </w:tcBorders>
             <w:shd w:fill="auto" w:val="clear"/>
             <w:tcMar>
-              <w:left w:w="45" w:type="dxa"/>
+              <w:left w:w="42" w:type="dxa"/>
             </w:tcMar>
           </w:tcPr>
           <w:p>
@@ -15375,7 +14991,7 @@
             </w:tcBorders>
             <w:shd w:fill="auto" w:val="clear"/>
             <w:tcMar>
-              <w:left w:w="45" w:type="dxa"/>
+              <w:left w:w="42" w:type="dxa"/>
             </w:tcMar>
           </w:tcPr>
           <w:p>
@@ -15407,7 +15023,7 @@
             </w:tcBorders>
             <w:shd w:fill="auto" w:val="clear"/>
             <w:tcMar>
-              <w:left w:w="45" w:type="dxa"/>
+              <w:left w:w="42" w:type="dxa"/>
             </w:tcMar>
           </w:tcPr>
           <w:p>
@@ -15436,7 +15052,7 @@
             </w:tcBorders>
             <w:shd w:fill="auto" w:val="clear"/>
             <w:tcMar>
-              <w:left w:w="45" w:type="dxa"/>
+              <w:left w:w="42" w:type="dxa"/>
             </w:tcMar>
           </w:tcPr>
           <w:p>
@@ -15465,21 +15081,31 @@
             </w:tcBorders>
             <w:shd w:fill="auto" w:val="clear"/>
             <w:tcMar>
-              <w:left w:w="45" w:type="dxa"/>
+              <w:left w:w="42" w:type="dxa"/>
             </w:tcMar>
           </w:tcPr>
           <w:p>
             <w:pPr>
               <w:pStyle w:val="TableContents"/>
-              <w:rPr>
-                <w:rFonts w:ascii="Times New Roman" w:hAnsi="Times New Roman"/>
-              </w:rPr>
+              <w:rPr/>
             </w:pPr>
             <w:r>
               <w:rPr>
                 <w:rFonts w:ascii="Times New Roman" w:hAnsi="Times New Roman"/>
               </w:rPr>
-              <w:t>Prescriptive norms</w:t>
+              <w:t xml:space="preserve">Prescriptive norms; </w:t>
+            </w:r>
+            <w:r>
+              <w:rPr>
+                <w:rFonts w:ascii="Times New Roman" w:hAnsi="Times New Roman"/>
+              </w:rPr>
+              <w:t>v</w:t>
+            </w:r>
+            <w:r>
+              <w:rPr>
+                <w:rFonts w:ascii="Times New Roman" w:hAnsi="Times New Roman"/>
+              </w:rPr>
+              <w:t>icarious justification</w:t>
             </w:r>
           </w:p>
         </w:tc>
@@ -15496,7 +15122,7 @@
             </w:tcBorders>
             <w:shd w:fill="auto" w:val="clear"/>
             <w:tcMar>
-              <w:left w:w="45" w:type="dxa"/>
+              <w:left w:w="42" w:type="dxa"/>
             </w:tcMar>
           </w:tcPr>
           <w:p>
@@ -15528,7 +15154,7 @@
             </w:tcBorders>
             <w:shd w:fill="auto" w:val="clear"/>
             <w:tcMar>
-              <w:left w:w="45" w:type="dxa"/>
+              <w:left w:w="42" w:type="dxa"/>
             </w:tcMar>
           </w:tcPr>
           <w:p>
@@ -15557,7 +15183,7 @@
             </w:tcBorders>
             <w:shd w:fill="auto" w:val="clear"/>
             <w:tcMar>
-              <w:left w:w="45" w:type="dxa"/>
+              <w:left w:w="42" w:type="dxa"/>
             </w:tcMar>
           </w:tcPr>
           <w:p>
@@ -15586,7 +15212,7 @@
             </w:tcBorders>
             <w:shd w:fill="auto" w:val="clear"/>
             <w:tcMar>
-              <w:left w:w="45" w:type="dxa"/>
+              <w:left w:w="42" w:type="dxa"/>
             </w:tcMar>
           </w:tcPr>
           <w:p>
@@ -15617,7 +15243,7 @@
             </w:tcBorders>
             <w:shd w:fill="auto" w:val="clear"/>
             <w:tcMar>
-              <w:left w:w="45" w:type="dxa"/>
+              <w:left w:w="42" w:type="dxa"/>
             </w:tcMar>
           </w:tcPr>
           <w:p>
@@ -15649,7 +15275,7 @@
             </w:tcBorders>
             <w:shd w:fill="auto" w:val="clear"/>
             <w:tcMar>
-              <w:left w:w="45" w:type="dxa"/>
+              <w:left w:w="42" w:type="dxa"/>
             </w:tcMar>
           </w:tcPr>
           <w:p>
@@ -15678,7 +15304,7 @@
             </w:tcBorders>
             <w:shd w:fill="auto" w:val="clear"/>
             <w:tcMar>
-              <w:left w:w="45" w:type="dxa"/>
+              <w:left w:w="42" w:type="dxa"/>
             </w:tcMar>
           </w:tcPr>
           <w:p>
@@ -15707,7 +15333,7 @@
             </w:tcBorders>
             <w:shd w:fill="auto" w:val="clear"/>
             <w:tcMar>
-              <w:left w:w="45" w:type="dxa"/>
+              <w:left w:w="42" w:type="dxa"/>
             </w:tcMar>
           </w:tcPr>
           <w:p>
@@ -15738,7 +15364,7 @@
             </w:tcBorders>
             <w:shd w:fill="auto" w:val="clear"/>
             <w:tcMar>
-              <w:left w:w="45" w:type="dxa"/>
+              <w:left w:w="42" w:type="dxa"/>
             </w:tcMar>
           </w:tcPr>
           <w:p>
@@ -20277,23 +19903,7 @@
           <w:i w:val="false"/>
           <w:iCs w:val="false"/>
         </w:rPr>
-        <w:t xml:space="preserve">There was no difference in perceived authenticity between conditions. The violin shapes represent the density of perceived authenticity. The solid dots and error bars represent the means and </w:t>
-      </w:r>
-      <w:r>
-        <w:rPr>
-          <w:rFonts w:ascii="Times New Roman" w:hAnsi="Times New Roman"/>
-          <w:i w:val="false"/>
-          <w:iCs w:val="false"/>
-        </w:rPr>
-        <w:t xml:space="preserve">their </w:t>
-      </w:r>
-      <w:r>
-        <w:rPr>
-          <w:rFonts w:ascii="Times New Roman" w:hAnsi="Times New Roman"/>
-          <w:i w:val="false"/>
-          <w:iCs w:val="false"/>
-        </w:rPr>
-        <w:t>95% confidence intervals, respectively (Study 4).</w:t>
+        <w:t>There was no difference in perceived authenticity between conditions. The violin shapes represent the density of perceived authenticity. The solid dots and error bars represent the means and their 95% confidence intervals, respectively (Study 4).</w:t>
       </w:r>
     </w:p>
     <w:p>
@@ -20389,15 +19999,7 @@
           <w:i w:val="false"/>
           <w:iCs w:val="false"/>
         </w:rPr>
-        <w:t xml:space="preserve">Prejudice positively predicts authenticity in the suppression condition but not the expression condition </w:t>
-      </w:r>
-      <w:r>
-        <w:rPr>
-          <w:rFonts w:ascii="Times New Roman" w:hAnsi="Times New Roman"/>
-          <w:i w:val="false"/>
-          <w:iCs w:val="false"/>
-        </w:rPr>
-        <w:t>(Studies 5 and 6).</w:t>
+        <w:t>Prejudice positively predicts authenticity in the suppression condition but not the expression condition (Studies 5 and 6).</w:t>
       </w:r>
     </w:p>
     <w:p>
@@ -20493,15 +20095,7 @@
           <w:i w:val="false"/>
           <w:iCs w:val="false"/>
         </w:rPr>
-        <w:t xml:space="preserve">The relationship between prejudice and perceived authenticity does not depend on the valence of how authenticity is portrayed </w:t>
-      </w:r>
-      <w:r>
-        <w:rPr>
-          <w:rFonts w:ascii="Times New Roman" w:hAnsi="Times New Roman"/>
-          <w:i w:val="false"/>
-          <w:iCs w:val="false"/>
-        </w:rPr>
-        <w:t>(Study 7).</w:t>
+        <w:t>The relationship between prejudice and perceived authenticity does not depend on the valence of how authenticity is portrayed (Study 7).</w:t>
       </w:r>
     </w:p>
     <w:p>
@@ -20597,15 +20191,7 @@
           <w:i w:val="false"/>
           <w:iCs w:val="false"/>
         </w:rPr>
-        <w:t xml:space="preserve">The relationship between prejudice and perceived authenticity does not depend on motivational goals </w:t>
-      </w:r>
-      <w:r>
-        <w:rPr>
-          <w:rFonts w:ascii="Times New Roman" w:hAnsi="Times New Roman"/>
-          <w:i w:val="false"/>
-          <w:iCs w:val="false"/>
-        </w:rPr>
-        <w:t>(Study 8).</w:t>
+        <w:t>The relationship between prejudice and perceived authenticity does not depend on motivational goals (Study 8).</w:t>
       </w:r>
     </w:p>
     <w:p>

</xml_diff>

<commit_message>
added dispositional attribution stuff
</commit_message>
<xml_diff>
--- a/docs/dissertation_v2.docx
+++ b/docs/dissertation_v2.docx
@@ -1749,7 +1749,7 @@
           <w:sz w:val="24"/>
           <w:szCs w:val="24"/>
         </w:rPr>
-        <w:t>Correspondent Inference</w:t>
+        <w:t>Contributing Mechanisms</w:t>
       </w:r>
     </w:p>
     <w:p>
@@ -1760,6 +1760,952 @@
         <w:contextualSpacing/>
         <w:jc w:val="left"/>
         <w:rPr>
+          <w:rFonts w:ascii="Times New Roman" w:hAnsi="Times New Roman"/>
+        </w:rPr>
+      </w:pPr>
+      <w:r>
+        <w:rPr>
+          <w:rFonts w:ascii="Times New Roman" w:hAnsi="Times New Roman"/>
+          <w:b/>
+          <w:bCs/>
+          <w:i w:val="false"/>
+          <w:iCs w:val="false"/>
+          <w:sz w:val="24"/>
+          <w:szCs w:val="24"/>
+        </w:rPr>
+        <w:tab/>
+      </w:r>
+      <w:r>
+        <w:rPr>
+          <w:rFonts w:ascii="Times New Roman" w:hAnsi="Times New Roman"/>
+          <w:b w:val="false"/>
+          <w:bCs w:val="false"/>
+          <w:i w:val="false"/>
+          <w:iCs w:val="false"/>
+          <w:sz w:val="24"/>
+          <w:szCs w:val="24"/>
+        </w:rPr>
+        <w:t>There are a number of psychological phenomena, beyond simple agreement, that could explain the process by which people come to see the expression of prejudice as authentic. I propose four possible accounts: social projection, prescriptive norms, balance, and motivated reasoning.</w:t>
+      </w:r>
+    </w:p>
+    <w:p>
+      <w:pPr>
+        <w:pStyle w:val="TextBody"/>
+        <w:bidi w:val="0"/>
+        <w:spacing w:lineRule="auto" w:line="480" w:before="0" w:after="0"/>
+        <w:contextualSpacing/>
+        <w:jc w:val="left"/>
+        <w:rPr/>
+      </w:pPr>
+      <w:r>
+        <w:rPr>
+          <w:rFonts w:ascii="Times New Roman" w:hAnsi="Times New Roman"/>
+          <w:b/>
+          <w:bCs/>
+          <w:i w:val="false"/>
+          <w:iCs w:val="false"/>
+          <w:sz w:val="24"/>
+          <w:szCs w:val="24"/>
+        </w:rPr>
+        <w:tab/>
+        <w:t xml:space="preserve">Social projection. </w:t>
+      </w:r>
+      <w:r>
+        <w:rPr>
+          <w:rFonts w:ascii="Times New Roman" w:hAnsi="Times New Roman"/>
+          <w:b w:val="false"/>
+          <w:bCs w:val="false"/>
+          <w:i w:val="false"/>
+          <w:iCs w:val="false"/>
+          <w:sz w:val="24"/>
+          <w:szCs w:val="24"/>
+        </w:rPr>
+        <w:t xml:space="preserve">People believe others are similar to them—an automatic cognitive heuristic termed </w:t>
+      </w:r>
+      <w:r>
+        <w:rPr>
+          <w:rFonts w:ascii="Times New Roman" w:hAnsi="Times New Roman"/>
+          <w:b w:val="false"/>
+          <w:bCs w:val="false"/>
+          <w:i/>
+          <w:iCs/>
+          <w:sz w:val="24"/>
+          <w:szCs w:val="24"/>
+        </w:rPr>
+        <w:t>social projection</w:t>
+      </w:r>
+      <w:r>
+        <w:rPr>
+          <w:rFonts w:ascii="Times New Roman" w:hAnsi="Times New Roman"/>
+          <w:b w:val="false"/>
+          <w:bCs w:val="false"/>
+          <w:i w:val="false"/>
+          <w:iCs w:val="false"/>
+          <w:sz w:val="24"/>
+          <w:szCs w:val="24"/>
+        </w:rPr>
+        <w:t xml:space="preserve"> (Kreuger, 2007). The more prejudiced somebody is, the more common they think it is in society;. Watt and Larkin (2010) found that participants high in prejudice estimated 71% of people in their country would also be prejudiced; lowly prejudiced participants estimated this to be 51% (see also Pedersen, Griffiths, &amp; Watt, 2008). If prejudiced people think that prejudice is common in society, then they should be more likely to think that any given member of this society is prejudiced. Expressing prejudice is thus perceived as more authentic. In contrast to the justification-suppression model, this social projection explanation for the positive relationship between prejudice and perceived authenticity is an unmotivated, cognitive one—it is a simple perceptual bias toward perceiving others as similar to oneself. The social projection account implies two hypotheses: First, participants’ own prejudice should positively predict perceived </w:t>
+      </w:r>
+      <w:r>
+        <w:rPr>
+          <w:rFonts w:ascii="Times New Roman" w:hAnsi="Times New Roman"/>
+          <w:b w:val="false"/>
+          <w:bCs w:val="false"/>
+          <w:i/>
+          <w:iCs/>
+          <w:sz w:val="24"/>
+          <w:szCs w:val="24"/>
+        </w:rPr>
+        <w:t>descriptive</w:t>
+      </w:r>
+      <w:r>
+        <w:rPr>
+          <w:rFonts w:ascii="Times New Roman" w:hAnsi="Times New Roman"/>
+          <w:b w:val="false"/>
+          <w:bCs w:val="false"/>
+          <w:i w:val="false"/>
+          <w:iCs w:val="false"/>
+          <w:sz w:val="24"/>
+          <w:szCs w:val="24"/>
+        </w:rPr>
+        <w:t xml:space="preserve"> normativity in society (i.e., how many people </w:t>
+      </w:r>
+      <w:r>
+        <w:rPr>
+          <w:rFonts w:ascii="Times New Roman" w:hAnsi="Times New Roman"/>
+          <w:b w:val="false"/>
+          <w:bCs w:val="false"/>
+          <w:i/>
+          <w:iCs/>
+          <w:sz w:val="24"/>
+          <w:szCs w:val="24"/>
+        </w:rPr>
+        <w:t xml:space="preserve">actually </w:t>
+      </w:r>
+      <w:r>
+        <w:rPr>
+          <w:rFonts w:ascii="Times New Roman" w:hAnsi="Times New Roman"/>
+          <w:b w:val="false"/>
+          <w:bCs w:val="false"/>
+          <w:i w:val="false"/>
+          <w:iCs w:val="false"/>
+          <w:sz w:val="24"/>
+          <w:szCs w:val="24"/>
+        </w:rPr>
+        <w:t xml:space="preserve">feel prejudice); second, perceived descriptive normativity should then </w:t>
+      </w:r>
+      <w:r>
+        <w:rPr>
+          <w:rFonts w:ascii="Times New Roman" w:hAnsi="Times New Roman"/>
+          <w:b w:val="false"/>
+          <w:bCs w:val="false"/>
+          <w:i/>
+          <w:iCs/>
+          <w:sz w:val="24"/>
+          <w:szCs w:val="24"/>
+        </w:rPr>
+        <w:t>increase</w:t>
+      </w:r>
+      <w:r>
+        <w:rPr>
+          <w:rFonts w:ascii="Times New Roman" w:hAnsi="Times New Roman"/>
+          <w:b w:val="false"/>
+          <w:bCs w:val="false"/>
+          <w:i w:val="false"/>
+          <w:iCs w:val="false"/>
+          <w:sz w:val="24"/>
+          <w:szCs w:val="24"/>
+        </w:rPr>
+        <w:t xml:space="preserve"> perceived authenticity of prejudiced statements.</w:t>
+      </w:r>
+    </w:p>
+    <w:p>
+      <w:pPr>
+        <w:pStyle w:val="TextBody"/>
+        <w:bidi w:val="0"/>
+        <w:spacing w:lineRule="auto" w:line="480" w:before="0" w:after="0"/>
+        <w:contextualSpacing/>
+        <w:jc w:val="left"/>
+        <w:rPr>
+          <w:rFonts w:ascii="Times New Roman" w:hAnsi="Times New Roman"/>
+        </w:rPr>
+      </w:pPr>
+      <w:r>
+        <w:rPr>
+          <w:rFonts w:ascii="Times New Roman" w:hAnsi="Times New Roman"/>
+          <w:b/>
+          <w:bCs/>
+          <w:i w:val="false"/>
+          <w:iCs w:val="false"/>
+          <w:sz w:val="24"/>
+          <w:szCs w:val="24"/>
+        </w:rPr>
+        <w:tab/>
+        <w:t xml:space="preserve">Prescriptive norms. </w:t>
+      </w:r>
+      <w:r>
+        <w:rPr>
+          <w:rFonts w:ascii="Times New Roman" w:hAnsi="Times New Roman"/>
+          <w:b w:val="false"/>
+          <w:bCs w:val="false"/>
+          <w:i w:val="false"/>
+          <w:iCs w:val="false"/>
+          <w:sz w:val="24"/>
+          <w:szCs w:val="24"/>
+        </w:rPr>
+        <w:t xml:space="preserve">Crandall and colleagues see social norms as the primary suppressive forces acting on the expression of prejudice (Crandall, Eshleman, &amp; O’Brien, 2002; Crandall, Ferguson, &amp; Bahns, 2013; Crandall &amp; Stangor, 2005). Following from the justification-suppression model, </w:t>
+      </w:r>
+      <w:r>
+        <w:rPr>
+          <w:rFonts w:ascii="Times New Roman" w:hAnsi="Times New Roman"/>
+          <w:b w:val="false"/>
+          <w:bCs w:val="false"/>
+          <w:i/>
+          <w:iCs/>
+          <w:sz w:val="24"/>
+          <w:szCs w:val="24"/>
+        </w:rPr>
+        <w:t xml:space="preserve">prescriptive </w:t>
+      </w:r>
+      <w:r>
+        <w:rPr>
+          <w:rFonts w:ascii="Times New Roman" w:hAnsi="Times New Roman"/>
+          <w:b w:val="false"/>
+          <w:bCs w:val="false"/>
+          <w:i w:val="false"/>
+          <w:iCs w:val="false"/>
+          <w:sz w:val="24"/>
+          <w:szCs w:val="24"/>
+        </w:rPr>
+        <w:t xml:space="preserve">norms (i.e., norms describing what people </w:t>
+      </w:r>
+      <w:r>
+        <w:rPr>
+          <w:rFonts w:ascii="Times New Roman" w:hAnsi="Times New Roman"/>
+          <w:b w:val="false"/>
+          <w:bCs w:val="false"/>
+          <w:i/>
+          <w:iCs/>
+          <w:sz w:val="24"/>
+          <w:szCs w:val="24"/>
+        </w:rPr>
+        <w:t xml:space="preserve">should </w:t>
+      </w:r>
+      <w:r>
+        <w:rPr>
+          <w:rFonts w:ascii="Times New Roman" w:hAnsi="Times New Roman"/>
+          <w:b w:val="false"/>
+          <w:bCs w:val="false"/>
+          <w:i w:val="false"/>
+          <w:iCs w:val="false"/>
+          <w:sz w:val="24"/>
+          <w:szCs w:val="24"/>
+        </w:rPr>
+        <w:t>do) may influence the relationship between prejudice and perceived authenticity of similarly-prejudiced statements through the aforementioned process of vicarious justification.</w:t>
+      </w:r>
+    </w:p>
+    <w:p>
+      <w:pPr>
+        <w:pStyle w:val="TextBody"/>
+        <w:bidi w:val="0"/>
+        <w:spacing w:lineRule="auto" w:line="480" w:before="0" w:after="0"/>
+        <w:contextualSpacing/>
+        <w:jc w:val="left"/>
+        <w:rPr/>
+      </w:pPr>
+      <w:r>
+        <w:rPr>
+          <w:rFonts w:ascii="Times New Roman" w:hAnsi="Times New Roman"/>
+          <w:b w:val="false"/>
+          <w:bCs w:val="false"/>
+          <w:i w:val="false"/>
+          <w:iCs w:val="false"/>
+          <w:sz w:val="24"/>
+          <w:szCs w:val="24"/>
+        </w:rPr>
+        <w:tab/>
+        <w:t>People do not need to justify their prejudices when suppression is absent; one needs no justification in saying they hate rapists. Prescriptive norms suppressing the expression of prejudice should motivate justifications</w:t>
+      </w:r>
+      <w:r>
+        <w:rPr>
+          <w:rFonts w:ascii="Times New Roman" w:hAnsi="Times New Roman"/>
+          <w:b w:val="false"/>
+          <w:bCs w:val="false"/>
+          <w:i/>
+          <w:iCs/>
+          <w:sz w:val="24"/>
+          <w:szCs w:val="24"/>
+        </w:rPr>
+        <w:t xml:space="preserve"> </w:t>
+      </w:r>
+      <w:r>
+        <w:rPr>
+          <w:rFonts w:ascii="Times New Roman" w:hAnsi="Times New Roman"/>
+          <w:b w:val="false"/>
+          <w:bCs w:val="false"/>
+          <w:i w:val="false"/>
+          <w:iCs w:val="false"/>
+          <w:sz w:val="24"/>
+          <w:szCs w:val="24"/>
+        </w:rPr>
+        <w:t>for prejudice, because these prescriptive norms are threatening to those who hold the unacceptable prejudices. If labelling the expression of prejudice as authentic is a justification, then the positive relationship between prejudice and perceived authenticity should only be present when the prejudice is portrayed as prescriptively non-normative (i.e., suppression is present). This prescriptive norms account argues that perceived authenticity is a mixture of: “I agree with that,” and, “I feel like I cannot express it myself.”</w:t>
+      </w:r>
+    </w:p>
+    <w:p>
+      <w:pPr>
+        <w:pStyle w:val="TextBody"/>
+        <w:bidi w:val="0"/>
+        <w:spacing w:lineRule="auto" w:line="480" w:before="0" w:after="0"/>
+        <w:contextualSpacing/>
+        <w:jc w:val="left"/>
+        <w:rPr>
+          <w:rFonts w:ascii="Times New Roman" w:hAnsi="Times New Roman"/>
+        </w:rPr>
+      </w:pPr>
+      <w:r>
+        <w:rPr>
+          <w:rFonts w:ascii="Times New Roman" w:hAnsi="Times New Roman"/>
+          <w:b/>
+          <w:bCs/>
+          <w:i w:val="false"/>
+          <w:iCs w:val="false"/>
+          <w:sz w:val="24"/>
+          <w:szCs w:val="24"/>
+        </w:rPr>
+        <w:tab/>
+        <w:t xml:space="preserve">Balance. </w:t>
+      </w:r>
+      <w:r>
+        <w:rPr>
+          <w:rFonts w:ascii="Times New Roman" w:hAnsi="Times New Roman"/>
+          <w:b w:val="false"/>
+          <w:bCs w:val="false"/>
+          <w:i w:val="false"/>
+          <w:iCs w:val="false"/>
+          <w:sz w:val="24"/>
+          <w:szCs w:val="24"/>
+        </w:rPr>
+        <w:t xml:space="preserve">Perhaps one of the simplest yet most elegant theories in social psychology is </w:t>
+      </w:r>
+      <w:r>
+        <w:rPr>
+          <w:rFonts w:ascii="Times New Roman" w:hAnsi="Times New Roman"/>
+          <w:b w:val="false"/>
+          <w:bCs w:val="false"/>
+          <w:i/>
+          <w:iCs/>
+          <w:sz w:val="24"/>
+          <w:szCs w:val="24"/>
+        </w:rPr>
+        <w:t xml:space="preserve">balance theory </w:t>
+      </w:r>
+      <w:r>
+        <w:rPr>
+          <w:rFonts w:ascii="Times New Roman" w:hAnsi="Times New Roman"/>
+          <w:b w:val="false"/>
+          <w:bCs w:val="false"/>
+          <w:i w:val="false"/>
+          <w:iCs w:val="false"/>
+          <w:sz w:val="24"/>
+          <w:szCs w:val="24"/>
+        </w:rPr>
+        <w:t>(Heider, 1958, Chapter 7). A primary contention in balance theory is that people are motivated to create a balanced state—a “harmonious state, one in which the entities comprising the situation and the feelings about them fit together without stress” (Heider, 1958, p, 180). A classic example is the “</w:t>
+      </w:r>
+      <w:r>
+        <w:rPr>
+          <w:rFonts w:ascii="Times New Roman" w:hAnsi="Times New Roman"/>
+          <w:b w:val="false"/>
+          <w:bCs w:val="false"/>
+          <w:i/>
+          <w:iCs/>
+          <w:sz w:val="24"/>
+          <w:szCs w:val="24"/>
+        </w:rPr>
+        <w:t>p-o-x triad</w:t>
+      </w:r>
+      <w:r>
+        <w:rPr>
+          <w:rFonts w:ascii="Times New Roman" w:hAnsi="Times New Roman"/>
+          <w:b w:val="false"/>
+          <w:bCs w:val="false"/>
+          <w:i w:val="false"/>
+          <w:iCs w:val="false"/>
+          <w:sz w:val="24"/>
+          <w:szCs w:val="24"/>
+        </w:rPr>
+        <w:t xml:space="preserve">,” in which relations between these three elements </w:t>
+      </w:r>
+      <w:r>
+        <w:rPr>
+          <w:rFonts w:ascii="Times New Roman" w:hAnsi="Times New Roman"/>
+          <w:b w:val="false"/>
+          <w:bCs w:val="false"/>
+          <w:i/>
+          <w:iCs/>
+          <w:sz w:val="24"/>
+          <w:szCs w:val="24"/>
+        </w:rPr>
+        <w:t>p</w:t>
+      </w:r>
+      <w:r>
+        <w:rPr>
+          <w:rFonts w:ascii="Times New Roman" w:hAnsi="Times New Roman"/>
+          <w:b w:val="false"/>
+          <w:bCs w:val="false"/>
+          <w:i w:val="false"/>
+          <w:iCs w:val="false"/>
+          <w:sz w:val="24"/>
+          <w:szCs w:val="24"/>
+        </w:rPr>
+        <w:t xml:space="preserve">, </w:t>
+      </w:r>
+      <w:r>
+        <w:rPr>
+          <w:rFonts w:ascii="Times New Roman" w:hAnsi="Times New Roman"/>
+          <w:b w:val="false"/>
+          <w:bCs w:val="false"/>
+          <w:i/>
+          <w:iCs/>
+          <w:sz w:val="24"/>
+          <w:szCs w:val="24"/>
+        </w:rPr>
+        <w:t>o</w:t>
+      </w:r>
+      <w:r>
+        <w:rPr>
+          <w:rFonts w:ascii="Times New Roman" w:hAnsi="Times New Roman"/>
+          <w:b w:val="false"/>
+          <w:bCs w:val="false"/>
+          <w:i w:val="false"/>
+          <w:iCs w:val="false"/>
+          <w:sz w:val="24"/>
+          <w:szCs w:val="24"/>
+        </w:rPr>
+        <w:t xml:space="preserve">, and </w:t>
+      </w:r>
+      <w:r>
+        <w:rPr>
+          <w:rFonts w:ascii="Times New Roman" w:hAnsi="Times New Roman"/>
+          <w:b w:val="false"/>
+          <w:bCs w:val="false"/>
+          <w:i/>
+          <w:iCs/>
+          <w:sz w:val="24"/>
+          <w:szCs w:val="24"/>
+        </w:rPr>
+        <w:t>x</w:t>
+      </w:r>
+      <w:r>
+        <w:rPr>
+          <w:rFonts w:ascii="Times New Roman" w:hAnsi="Times New Roman"/>
+          <w:b w:val="false"/>
+          <w:bCs w:val="false"/>
+          <w:i w:val="false"/>
+          <w:iCs w:val="false"/>
+          <w:sz w:val="24"/>
+          <w:szCs w:val="24"/>
+        </w:rPr>
+        <w:t xml:space="preserve"> can be positive or negative. A balanced state is achieved when the signs of each of the three relations multiply out positively. For example, Esch (1950) presented participants with a situation: A man named Bob (</w:t>
+      </w:r>
+      <w:r>
+        <w:rPr>
+          <w:rFonts w:ascii="Times New Roman" w:hAnsi="Times New Roman"/>
+          <w:b w:val="false"/>
+          <w:bCs w:val="false"/>
+          <w:i/>
+          <w:iCs/>
+          <w:sz w:val="24"/>
+          <w:szCs w:val="24"/>
+        </w:rPr>
+        <w:t>p</w:t>
+      </w:r>
+      <w:r>
+        <w:rPr>
+          <w:rFonts w:ascii="Times New Roman" w:hAnsi="Times New Roman"/>
+          <w:b w:val="false"/>
+          <w:bCs w:val="false"/>
+          <w:i w:val="false"/>
+          <w:iCs w:val="false"/>
+          <w:sz w:val="24"/>
+          <w:szCs w:val="24"/>
+        </w:rPr>
+        <w:t>) finds Jim (</w:t>
+      </w:r>
+      <w:r>
+        <w:rPr>
+          <w:rFonts w:ascii="Times New Roman" w:hAnsi="Times New Roman"/>
+          <w:b w:val="false"/>
+          <w:bCs w:val="false"/>
+          <w:i/>
+          <w:iCs/>
+          <w:sz w:val="24"/>
+          <w:szCs w:val="24"/>
+        </w:rPr>
+        <w:t>o</w:t>
+      </w:r>
+      <w:r>
+        <w:rPr>
+          <w:rFonts w:ascii="Times New Roman" w:hAnsi="Times New Roman"/>
+          <w:b w:val="false"/>
+          <w:bCs w:val="false"/>
+          <w:i w:val="false"/>
+          <w:iCs w:val="false"/>
+          <w:sz w:val="24"/>
+          <w:szCs w:val="24"/>
+        </w:rPr>
+        <w:t>) to be unintelligent; however, one day Bob reads poetry (</w:t>
+      </w:r>
+      <w:r>
+        <w:rPr>
+          <w:rFonts w:ascii="Times New Roman" w:hAnsi="Times New Roman"/>
+          <w:b w:val="false"/>
+          <w:bCs w:val="false"/>
+          <w:i/>
+          <w:iCs/>
+          <w:sz w:val="24"/>
+          <w:szCs w:val="24"/>
+        </w:rPr>
+        <w:t>x</w:t>
+      </w:r>
+      <w:r>
+        <w:rPr>
+          <w:rFonts w:ascii="Times New Roman" w:hAnsi="Times New Roman"/>
+          <w:b w:val="false"/>
+          <w:bCs w:val="false"/>
+          <w:i w:val="false"/>
+          <w:iCs w:val="false"/>
+          <w:sz w:val="24"/>
+          <w:szCs w:val="24"/>
+        </w:rPr>
+        <w:t>) he really likes, tracks down who wrote the poems, and finds out that it was Jim who wrote them. This situation is imbalanced: Bob has a negative opinion of Jim, a positive opinion of Jim’s poems, and Jim has a positive relationship with his poems, given that he wrote them. This multiples out negatively (i.e., -++ = -), thus creating imbalance. Esch asked participants to describe what would happen after Bob realized Jim wrote the poems. About 82% of the participants resolved the imbalance by changing the sign of one of the unit relations. For example, 46% of participants wrote some form of “Bob changes his mind about Jim.” People searching for affective consistency has been the impetus for a large amount of research in social psychology, and many psychological theories are consistent with balance theory’s predictions (Crandall, Silvia, N’Gabala, Tsang, &amp; Dawson, 2007; Zajonc, 1960).</w:t>
+      </w:r>
+    </w:p>
+    <w:p>
+      <w:pPr>
+        <w:pStyle w:val="TextBody"/>
+        <w:bidi w:val="0"/>
+        <w:spacing w:lineRule="auto" w:line="480" w:before="0" w:after="0"/>
+        <w:contextualSpacing/>
+        <w:jc w:val="left"/>
+        <w:rPr/>
+      </w:pPr>
+      <w:r>
+        <w:rPr>
+          <w:rFonts w:ascii="Times New Roman" w:hAnsi="Times New Roman"/>
+          <w:b w:val="false"/>
+          <w:bCs w:val="false"/>
+          <w:i w:val="false"/>
+          <w:iCs w:val="false"/>
+          <w:sz w:val="24"/>
+          <w:szCs w:val="24"/>
+        </w:rPr>
+        <w:tab/>
+        <w:t>I propose that a prejudiced person perceives authenticity in a prejudiced statement in order to maintain balance. In Heider’s notation: A participant’s (</w:t>
+      </w:r>
+      <w:r>
+        <w:rPr>
+          <w:rFonts w:ascii="Times New Roman" w:hAnsi="Times New Roman"/>
+          <w:b w:val="false"/>
+          <w:bCs w:val="false"/>
+          <w:i/>
+          <w:iCs/>
+          <w:sz w:val="24"/>
+          <w:szCs w:val="24"/>
+        </w:rPr>
+        <w:t>p</w:t>
+      </w:r>
+      <w:r>
+        <w:rPr>
+          <w:rFonts w:ascii="Times New Roman" w:hAnsi="Times New Roman"/>
+          <w:b w:val="false"/>
+          <w:bCs w:val="false"/>
+          <w:i w:val="false"/>
+          <w:iCs w:val="false"/>
+          <w:sz w:val="24"/>
+          <w:szCs w:val="24"/>
+        </w:rPr>
+        <w:t>) relationship with a prejudiced statement (</w:t>
+      </w:r>
+      <w:r>
+        <w:rPr>
+          <w:rFonts w:ascii="Times New Roman" w:hAnsi="Times New Roman"/>
+          <w:b w:val="false"/>
+          <w:bCs w:val="false"/>
+          <w:i/>
+          <w:iCs/>
+          <w:sz w:val="24"/>
+          <w:szCs w:val="24"/>
+        </w:rPr>
+        <w:t>o</w:t>
+      </w:r>
+      <w:r>
+        <w:rPr>
+          <w:rFonts w:ascii="Times New Roman" w:hAnsi="Times New Roman"/>
+          <w:b w:val="false"/>
+          <w:bCs w:val="false"/>
+          <w:i w:val="false"/>
+          <w:iCs w:val="false"/>
+          <w:sz w:val="24"/>
+          <w:szCs w:val="24"/>
+        </w:rPr>
+        <w:t>) is positive if they share the same prejudice, and the concept of authenticity (</w:t>
+      </w:r>
+      <w:r>
+        <w:rPr>
+          <w:rFonts w:ascii="Times New Roman" w:hAnsi="Times New Roman"/>
+          <w:b w:val="false"/>
+          <w:bCs w:val="false"/>
+          <w:i/>
+          <w:iCs/>
+          <w:sz w:val="24"/>
+          <w:szCs w:val="24"/>
+        </w:rPr>
+        <w:t>x</w:t>
+      </w:r>
+      <w:r>
+        <w:rPr>
+          <w:rFonts w:ascii="Times New Roman" w:hAnsi="Times New Roman"/>
+          <w:b w:val="false"/>
+          <w:bCs w:val="false"/>
+          <w:i w:val="false"/>
+          <w:iCs w:val="false"/>
+          <w:sz w:val="24"/>
+          <w:szCs w:val="24"/>
+        </w:rPr>
+        <w:t xml:space="preserve">) has a positive, moral connotation (it is virtually axiomatic across all fields that authenticity is a </w:t>
+      </w:r>
+      <w:r>
+        <w:rPr>
+          <w:rFonts w:ascii="Times New Roman" w:hAnsi="Times New Roman"/>
+          <w:b w:val="false"/>
+          <w:bCs w:val="false"/>
+          <w:i/>
+          <w:iCs/>
+          <w:sz w:val="24"/>
+          <w:szCs w:val="24"/>
+        </w:rPr>
+        <w:t xml:space="preserve">good </w:t>
+      </w:r>
+      <w:r>
+        <w:rPr>
+          <w:rFonts w:ascii="Times New Roman" w:hAnsi="Times New Roman"/>
+          <w:b w:val="false"/>
+          <w:bCs w:val="false"/>
+          <w:i w:val="false"/>
+          <w:iCs w:val="false"/>
+          <w:sz w:val="24"/>
+          <w:szCs w:val="24"/>
+        </w:rPr>
+        <w:t xml:space="preserve">thing). To achieve balance, this prejudiced person concludes the prejudiced statement was authentic, creating a positive unit relationship between the two and ensuring affective balance. Balance theory implies the following hypothesis: Presenting authenticity as a </w:t>
+      </w:r>
+      <w:r>
+        <w:rPr>
+          <w:rFonts w:ascii="Times New Roman" w:hAnsi="Times New Roman"/>
+          <w:b w:val="false"/>
+          <w:bCs w:val="false"/>
+          <w:i/>
+          <w:iCs/>
+          <w:sz w:val="24"/>
+          <w:szCs w:val="24"/>
+        </w:rPr>
+        <w:t xml:space="preserve">negative </w:t>
+      </w:r>
+      <w:r>
+        <w:rPr>
+          <w:rFonts w:ascii="Times New Roman" w:hAnsi="Times New Roman"/>
+          <w:b w:val="false"/>
+          <w:bCs w:val="false"/>
+          <w:i w:val="false"/>
+          <w:iCs w:val="false"/>
+          <w:sz w:val="24"/>
+          <w:szCs w:val="24"/>
+        </w:rPr>
+        <w:t xml:space="preserve">thing should </w:t>
+      </w:r>
+      <w:r>
+        <w:rPr>
+          <w:rFonts w:ascii="Times New Roman" w:hAnsi="Times New Roman"/>
+          <w:b w:val="false"/>
+          <w:bCs w:val="false"/>
+          <w:i/>
+          <w:iCs/>
+          <w:sz w:val="24"/>
+          <w:szCs w:val="24"/>
+        </w:rPr>
+        <w:t xml:space="preserve">decrease </w:t>
+      </w:r>
+      <w:r>
+        <w:rPr>
+          <w:rFonts w:ascii="Times New Roman" w:hAnsi="Times New Roman"/>
+          <w:b w:val="false"/>
+          <w:bCs w:val="false"/>
+          <w:i w:val="false"/>
+          <w:iCs w:val="false"/>
+          <w:sz w:val="24"/>
+          <w:szCs w:val="24"/>
+        </w:rPr>
+        <w:t>the positive relationship between self-reported prejudice and perceived authenticity.</w:t>
+      </w:r>
+    </w:p>
+    <w:p>
+      <w:pPr>
+        <w:pStyle w:val="TextBody"/>
+        <w:bidi w:val="0"/>
+        <w:spacing w:lineRule="auto" w:line="480" w:before="0" w:after="0"/>
+        <w:contextualSpacing/>
+        <w:jc w:val="left"/>
+        <w:rPr/>
+      </w:pPr>
+      <w:r>
+        <w:rPr>
+          <w:rFonts w:ascii="Times New Roman" w:hAnsi="Times New Roman"/>
+          <w:b/>
+          <w:bCs/>
+          <w:i w:val="false"/>
+          <w:iCs w:val="false"/>
+          <w:sz w:val="24"/>
+          <w:szCs w:val="24"/>
+        </w:rPr>
+        <w:tab/>
+        <w:t xml:space="preserve">Motivated reasoning. </w:t>
+      </w:r>
+      <w:r>
+        <w:rPr>
+          <w:rFonts w:ascii="Times New Roman" w:hAnsi="Times New Roman"/>
+          <w:b w:val="false"/>
+          <w:bCs w:val="false"/>
+          <w:i w:val="false"/>
+          <w:iCs w:val="false"/>
+          <w:sz w:val="24"/>
+          <w:szCs w:val="24"/>
+        </w:rPr>
+        <w:t xml:space="preserve">Pillow et al. (2017) found that the correlation between perceptions of a political candidate’s candor and perceived authenticity was </w:t>
+      </w:r>
+      <w:r>
+        <w:rPr>
+          <w:rFonts w:ascii="Times New Roman" w:hAnsi="Times New Roman"/>
+          <w:b w:val="false"/>
+          <w:bCs w:val="false"/>
+          <w:i/>
+          <w:iCs/>
+          <w:sz w:val="24"/>
+          <w:szCs w:val="24"/>
+        </w:rPr>
+        <w:t xml:space="preserve">weaker </w:t>
+      </w:r>
+      <w:r>
+        <w:rPr>
+          <w:rFonts w:ascii="Times New Roman" w:hAnsi="Times New Roman"/>
+          <w:b w:val="false"/>
+          <w:bCs w:val="false"/>
+          <w:i w:val="false"/>
+          <w:iCs w:val="false"/>
+          <w:sz w:val="24"/>
+          <w:szCs w:val="24"/>
+        </w:rPr>
+        <w:t>for those that did not like the candidate than for those who did. They argue this is evidence for motivated reasoning, where the information people used to make their judgments of authenticity depended on their pre-existing attitudes. Their test was correlational; I will test this account experimentally.</w:t>
+      </w:r>
+    </w:p>
+    <w:p>
+      <w:pPr>
+        <w:pStyle w:val="TextBody"/>
+        <w:bidi w:val="0"/>
+        <w:spacing w:lineRule="auto" w:line="480" w:before="0" w:after="0"/>
+        <w:contextualSpacing/>
+        <w:jc w:val="left"/>
+        <w:rPr/>
+      </w:pPr>
+      <w:r>
+        <w:rPr>
+          <w:rFonts w:ascii="Times New Roman" w:hAnsi="Times New Roman"/>
+          <w:b w:val="false"/>
+          <w:bCs w:val="false"/>
+          <w:i w:val="false"/>
+          <w:iCs w:val="false"/>
+          <w:sz w:val="24"/>
+          <w:szCs w:val="24"/>
+        </w:rPr>
+        <w:tab/>
+        <w:t xml:space="preserve">Kunda (1990) argued that motivations can bias cognitive reasoning strategies—people engage in </w:t>
+      </w:r>
+      <w:r>
+        <w:rPr>
+          <w:rFonts w:ascii="Times New Roman" w:hAnsi="Times New Roman"/>
+          <w:b w:val="false"/>
+          <w:bCs w:val="false"/>
+          <w:i/>
+          <w:iCs/>
+          <w:sz w:val="24"/>
+          <w:szCs w:val="24"/>
+        </w:rPr>
+        <w:t xml:space="preserve">motivated reasoning. </w:t>
+      </w:r>
+      <w:r>
+        <w:rPr>
+          <w:rFonts w:ascii="Times New Roman" w:hAnsi="Times New Roman"/>
+          <w:b w:val="false"/>
+          <w:bCs w:val="false"/>
+          <w:i w:val="false"/>
+          <w:iCs w:val="false"/>
+          <w:sz w:val="24"/>
+          <w:szCs w:val="24"/>
+        </w:rPr>
+        <w:t xml:space="preserve">Kunda saw the motivations stemming from two broad categories: accuracy goals and directional goals. One has a goal for </w:t>
+      </w:r>
+      <w:r>
+        <w:rPr>
+          <w:rFonts w:ascii="Times New Roman" w:hAnsi="Times New Roman"/>
+          <w:b w:val="false"/>
+          <w:bCs w:val="false"/>
+          <w:i/>
+          <w:iCs/>
+          <w:sz w:val="24"/>
+          <w:szCs w:val="24"/>
+        </w:rPr>
+        <w:t xml:space="preserve">accuracy </w:t>
+      </w:r>
+      <w:r>
+        <w:rPr>
+          <w:rFonts w:ascii="Times New Roman" w:hAnsi="Times New Roman"/>
+          <w:b w:val="false"/>
+          <w:bCs w:val="false"/>
+          <w:i w:val="false"/>
+          <w:iCs w:val="false"/>
+          <w:sz w:val="24"/>
+          <w:szCs w:val="24"/>
+        </w:rPr>
+        <w:t>when they are motivated to be correct; people examine information they believe is relevant to the reasoning task at hand, spend more effort processing this information, consider alternatives, and engage with the evidence thoroughly. “Reasoning tasks” are a broad category of occasions that call for one to reason: evaluating a scientific claim, making a decision on who to vote for, impression formation, etc.</w:t>
+      </w:r>
+    </w:p>
+    <w:p>
+      <w:pPr>
+        <w:pStyle w:val="TextBody"/>
+        <w:bidi w:val="0"/>
+        <w:spacing w:lineRule="auto" w:line="480" w:before="0" w:after="0"/>
+        <w:contextualSpacing/>
+        <w:jc w:val="left"/>
+        <w:rPr>
+          <w:rFonts w:ascii="Times New Roman" w:hAnsi="Times New Roman"/>
+        </w:rPr>
+      </w:pPr>
+      <w:r>
+        <w:rPr>
+          <w:rFonts w:ascii="Times New Roman" w:hAnsi="Times New Roman"/>
+          <w:b w:val="false"/>
+          <w:bCs w:val="false"/>
+          <w:i w:val="false"/>
+          <w:iCs w:val="false"/>
+          <w:sz w:val="24"/>
+          <w:szCs w:val="24"/>
+        </w:rPr>
+        <w:tab/>
+        <w:t xml:space="preserve">One has a </w:t>
+      </w:r>
+      <w:r>
+        <w:rPr>
+          <w:rFonts w:ascii="Times New Roman" w:hAnsi="Times New Roman"/>
+          <w:b w:val="false"/>
+          <w:bCs w:val="false"/>
+          <w:i/>
+          <w:iCs/>
+          <w:sz w:val="24"/>
+          <w:szCs w:val="24"/>
+        </w:rPr>
+        <w:t xml:space="preserve">directional </w:t>
+      </w:r>
+      <w:r>
+        <w:rPr>
+          <w:rFonts w:ascii="Times New Roman" w:hAnsi="Times New Roman"/>
+          <w:b w:val="false"/>
+          <w:bCs w:val="false"/>
+          <w:i w:val="false"/>
+          <w:iCs w:val="false"/>
+          <w:sz w:val="24"/>
+          <w:szCs w:val="24"/>
+        </w:rPr>
+        <w:t>goal when they are motivated to arrive at a particular conclusion. People do not feel comfortable blatantly lying to themselves, so they will still search for evidence—but they will do so in a biased fashion. People do not look for the best information dispassionately and instead focus on evidence, information, reasoning rules, memories, etc., that support their desired conclusion.</w:t>
+      </w:r>
+    </w:p>
+    <w:p>
+      <w:pPr>
+        <w:pStyle w:val="TextBody"/>
+        <w:bidi w:val="0"/>
+        <w:spacing w:lineRule="auto" w:line="480" w:before="0" w:after="0"/>
+        <w:contextualSpacing/>
+        <w:jc w:val="left"/>
+        <w:rPr/>
+      </w:pPr>
+      <w:r>
+        <w:rPr>
+          <w:rFonts w:ascii="Times New Roman" w:hAnsi="Times New Roman"/>
+          <w:b w:val="false"/>
+          <w:bCs w:val="false"/>
+          <w:i w:val="false"/>
+          <w:iCs w:val="false"/>
+          <w:sz w:val="24"/>
+          <w:szCs w:val="24"/>
+        </w:rPr>
+        <w:tab/>
+        <w:t xml:space="preserve">Motivated reasoning can account for a number of processes in the domain of stereotyping and prejudice (Kunda, 1990; Kunda &amp; Sinclair, 1999; Sherman, Stroessner, Conrey, &amp; Azam, 2005; Stangor &amp; Ford, 1992). In this research, the most common motivator presumed to shape directional goals is the need for positive self-regard. Stereotyping and prejudice allows people to form favorable comparisons and feel better about themselves. In accordance with the justification-suppression model, however, the goal in the present situation is to </w:t>
+      </w:r>
+      <w:r>
+        <w:rPr>
+          <w:rFonts w:ascii="Times New Roman" w:hAnsi="Times New Roman"/>
+          <w:b w:val="false"/>
+          <w:bCs w:val="false"/>
+          <w:i/>
+          <w:iCs/>
+          <w:sz w:val="24"/>
+          <w:szCs w:val="24"/>
+        </w:rPr>
+        <w:t>express</w:t>
+      </w:r>
+      <w:r>
+        <w:rPr>
+          <w:rFonts w:ascii="Times New Roman" w:hAnsi="Times New Roman"/>
+          <w:b w:val="false"/>
+          <w:bCs w:val="false"/>
+          <w:i w:val="false"/>
+          <w:iCs w:val="false"/>
+          <w:sz w:val="24"/>
+          <w:szCs w:val="24"/>
+        </w:rPr>
+        <w:t xml:space="preserve"> prejudice. Crandall and Eshelman (2003) directly argued that motivated reasoning is a cognitive process that supports the finding of justifications. This implies the following hypothesis: The relationship between prejudice and perceived authenticity should be </w:t>
+      </w:r>
+      <w:r>
+        <w:rPr>
+          <w:rFonts w:ascii="Times New Roman" w:hAnsi="Times New Roman"/>
+          <w:b w:val="false"/>
+          <w:bCs w:val="false"/>
+          <w:i/>
+          <w:iCs/>
+          <w:sz w:val="24"/>
+          <w:szCs w:val="24"/>
+        </w:rPr>
+        <w:t xml:space="preserve">weaker </w:t>
+      </w:r>
+      <w:r>
+        <w:rPr>
+          <w:rFonts w:ascii="Times New Roman" w:hAnsi="Times New Roman"/>
+          <w:b w:val="false"/>
+          <w:bCs w:val="false"/>
+          <w:i w:val="false"/>
+          <w:iCs w:val="false"/>
+          <w:sz w:val="24"/>
+          <w:szCs w:val="24"/>
+        </w:rPr>
+        <w:t>when participants are motivated to be accurate than when they are motivated to express themselves.</w:t>
+      </w:r>
+    </w:p>
+    <w:p>
+      <w:pPr>
+        <w:pStyle w:val="TextBody"/>
+        <w:bidi w:val="0"/>
+        <w:spacing w:lineRule="auto" w:line="480" w:before="0" w:after="0"/>
+        <w:contextualSpacing/>
+        <w:jc w:val="left"/>
+        <w:rPr>
+          <w:rFonts w:ascii="Times New Roman" w:hAnsi="Times New Roman"/>
           <w:b/>
           <w:b/>
           <w:bCs/>
@@ -1770,12 +2716,8 @@
           <w:rFonts w:ascii="Times New Roman" w:hAnsi="Times New Roman"/>
           <w:b/>
           <w:bCs/>
-          <w:i w:val="false"/>
-          <w:iCs w:val="false"/>
-          <w:sz w:val="24"/>
-          <w:szCs w:val="24"/>
-        </w:rPr>
-        <w:t>Contributing Mechanisms</w:t>
+        </w:rPr>
+        <w:t>Dispositional Attributions</w:t>
       </w:r>
     </w:p>
     <w:p>
@@ -1785,19 +2727,13 @@
         <w:spacing w:lineRule="auto" w:line="480" w:before="0" w:after="0"/>
         <w:contextualSpacing/>
         <w:jc w:val="left"/>
-        <w:rPr>
-          <w:rFonts w:ascii="Times New Roman" w:hAnsi="Times New Roman"/>
-        </w:rPr>
+        <w:rPr/>
       </w:pPr>
       <w:r>
         <w:rPr>
           <w:rFonts w:ascii="Times New Roman" w:hAnsi="Times New Roman"/>
           <w:b/>
           <w:bCs/>
-          <w:i w:val="false"/>
-          <w:iCs w:val="false"/>
-          <w:sz w:val="24"/>
-          <w:szCs w:val="24"/>
         </w:rPr>
         <w:tab/>
       </w:r>
@@ -1806,12 +2742,58 @@
           <w:rFonts w:ascii="Times New Roman" w:hAnsi="Times New Roman"/>
           <w:b w:val="false"/>
           <w:bCs w:val="false"/>
-          <w:i w:val="false"/>
-          <w:iCs w:val="false"/>
-          <w:sz w:val="24"/>
-          <w:szCs w:val="24"/>
-        </w:rPr>
-        <w:t>There are a number of psychological phenomena, beyond simple agreement, that could explain the process by which people come to see the expression of prejudice as authentic. I propose four possible accounts: social projection, prescriptive norms, balance, and motivated reasoning.</w:t>
+        </w:rPr>
+        <w:t>Attributional theories suggest another account for why people perceive prejudiced statements to be authentic: P</w:t>
+      </w:r>
+      <w:r>
+        <w:rPr>
+          <w:rFonts w:ascii="Times New Roman" w:hAnsi="Times New Roman"/>
+          <w:b w:val="false"/>
+          <w:bCs w:val="false"/>
+          <w:i w:val="false"/>
+          <w:iCs w:val="false"/>
+        </w:rPr>
+        <w:t xml:space="preserve">erceived authenticity may be the result of an observer making an internal, dispositional attribution. In contrast to the primary accounts proposed above, the perceiver’s own prejudice does </w:t>
+      </w:r>
+      <w:r>
+        <w:rPr>
+          <w:rFonts w:ascii="Times New Roman" w:hAnsi="Times New Roman"/>
+          <w:b w:val="false"/>
+          <w:bCs w:val="false"/>
+          <w:i/>
+          <w:iCs/>
+        </w:rPr>
+        <w:t xml:space="preserve">not </w:t>
+      </w:r>
+      <w:r>
+        <w:rPr>
+          <w:rFonts w:ascii="Times New Roman" w:hAnsi="Times New Roman"/>
+          <w:b w:val="false"/>
+          <w:bCs w:val="false"/>
+          <w:i w:val="false"/>
+          <w:iCs w:val="false"/>
+        </w:rPr>
+        <w:t xml:space="preserve">drive this perception here. Dispositional attributions are made when observers perceive the cause of a target’s actions to be coming form </w:t>
+      </w:r>
+      <w:r>
+        <w:rPr>
+          <w:rFonts w:ascii="Times New Roman" w:hAnsi="Times New Roman"/>
+          <w:b w:val="false"/>
+          <w:bCs w:val="false"/>
+          <w:i/>
+          <w:iCs/>
+        </w:rPr>
+        <w:t xml:space="preserve">within </w:t>
+      </w:r>
+      <w:r>
+        <w:rPr>
+          <w:rFonts w:ascii="Times New Roman" w:hAnsi="Times New Roman"/>
+          <w:b w:val="false"/>
+          <w:bCs w:val="false"/>
+          <w:i w:val="false"/>
+          <w:iCs w:val="false"/>
+        </w:rPr>
+        <w:t>the target, from their personality. This definition is similar to that of perceived authenticty, meaning that calling an actor “authentic” might be a colloquial way of communicating one has made a dispositional attribution.</w:t>
       </w:r>
     </w:p>
     <w:p>
@@ -1822,6 +2804,130 @@
         <w:contextualSpacing/>
         <w:jc w:val="left"/>
         <w:rPr/>
+      </w:pPr>
+      <w:r>
+        <w:rPr>
+          <w:rFonts w:ascii="Times New Roman" w:hAnsi="Times New Roman"/>
+          <w:b w:val="false"/>
+          <w:bCs w:val="false"/>
+          <w:i w:val="false"/>
+          <w:iCs w:val="false"/>
+        </w:rPr>
+        <w:tab/>
+        <w:t xml:space="preserve">People tend to perceive actions as coming from either external factors (e.g., norms, rules, others’ behavior) or internal factors (e.g., personality, desires, goals of an actor). Norms are an </w:t>
+      </w:r>
+      <w:r>
+        <w:rPr>
+          <w:rFonts w:ascii="Times New Roman" w:hAnsi="Times New Roman"/>
+          <w:b w:val="false"/>
+          <w:bCs w:val="false"/>
+          <w:i/>
+          <w:iCs/>
+        </w:rPr>
+        <w:t xml:space="preserve">external </w:t>
+      </w:r>
+      <w:r>
+        <w:rPr>
+          <w:rFonts w:ascii="Times New Roman" w:hAnsi="Times New Roman"/>
+          <w:b w:val="false"/>
+          <w:bCs w:val="false"/>
+          <w:i w:val="false"/>
+          <w:iCs w:val="false"/>
+        </w:rPr>
+        <w:t xml:space="preserve">force leading people to act in a certain way; if a target acts </w:t>
+      </w:r>
+      <w:r>
+        <w:rPr>
+          <w:rFonts w:ascii="Times New Roman" w:hAnsi="Times New Roman"/>
+          <w:b w:val="false"/>
+          <w:bCs w:val="false"/>
+          <w:i/>
+          <w:iCs/>
+        </w:rPr>
+        <w:t xml:space="preserve">opposite </w:t>
+      </w:r>
+      <w:r>
+        <w:rPr>
+          <w:rFonts w:ascii="Times New Roman" w:hAnsi="Times New Roman"/>
+          <w:b w:val="false"/>
+          <w:bCs w:val="false"/>
+          <w:i w:val="false"/>
+          <w:iCs w:val="false"/>
+        </w:rPr>
+        <w:t xml:space="preserve">this force, others are likely to make an internal, dispositional attribution for this action, since the external force cannot account for it (Heider, 1958, Chapter 4; Jones, 1976; Jones &amp; Davis, 1965; Jones &amp; Harris, 1967; Kelley, 1973). In the present case, when a target expresses prejudice that is either prescriptively or descriptively non-normative, they are acting in a way that cannot be explained by situational factors or the behavior of others. People are likely to see this expression as coming from within the target—a dispositional attribution, perceiving authenticity. This implies that perceived normativity of a given prejudice should be </w:t>
+      </w:r>
+      <w:r>
+        <w:rPr>
+          <w:rFonts w:ascii="Times New Roman" w:hAnsi="Times New Roman"/>
+          <w:b w:val="false"/>
+          <w:bCs w:val="false"/>
+          <w:i/>
+          <w:iCs/>
+        </w:rPr>
+        <w:t xml:space="preserve">negatively </w:t>
+      </w:r>
+      <w:r>
+        <w:rPr>
+          <w:rFonts w:ascii="Times New Roman" w:hAnsi="Times New Roman"/>
+          <w:b w:val="false"/>
+          <w:bCs w:val="false"/>
+          <w:i w:val="false"/>
+          <w:iCs w:val="false"/>
+        </w:rPr>
+        <w:t>correlated with the perceived authenticity of a target expressing prejudice. This prediction is opposite that of the social projection account—but it is in line with Pillow et al.’s (2017) findings, which they frame within correspondent inference theory—one of the many attributional approaches that would predict this relationship.</w:t>
+      </w:r>
+    </w:p>
+    <w:p>
+      <w:pPr>
+        <w:pStyle w:val="TextBody"/>
+        <w:bidi w:val="0"/>
+        <w:spacing w:lineRule="auto" w:line="480" w:before="0" w:after="0"/>
+        <w:contextualSpacing/>
+        <w:jc w:val="left"/>
+        <w:rPr/>
+      </w:pPr>
+      <w:r>
+        <w:rPr>
+          <w:rFonts w:ascii="Times New Roman" w:hAnsi="Times New Roman"/>
+          <w:b w:val="false"/>
+          <w:bCs w:val="false"/>
+          <w:i w:val="false"/>
+          <w:iCs w:val="false"/>
+        </w:rPr>
+        <w:tab/>
+        <w:t xml:space="preserve">Dispositional attributions should operate orthogonally to one’s own prejudice in their influence on perceiving prejudiced statements as authentic—both attributions and prejudices could operate simultaneously. This account is thus not an </w:t>
+      </w:r>
+      <w:r>
+        <w:rPr>
+          <w:rFonts w:ascii="Times New Roman" w:hAnsi="Times New Roman"/>
+          <w:b w:val="false"/>
+          <w:bCs w:val="false"/>
+          <w:i/>
+          <w:iCs/>
+        </w:rPr>
+        <w:t xml:space="preserve">alternative </w:t>
+      </w:r>
+      <w:r>
+        <w:rPr>
+          <w:rFonts w:ascii="Times New Roman" w:hAnsi="Times New Roman"/>
+          <w:b w:val="false"/>
+          <w:bCs w:val="false"/>
+          <w:i w:val="false"/>
+          <w:iCs w:val="false"/>
+        </w:rPr>
+        <w:t>for the accounts proposed above, but another intuitive reason for perceiving authenticity. It will be empirically tested against the social projection account.</w:t>
+      </w:r>
+    </w:p>
+    <w:p>
+      <w:pPr>
+        <w:pStyle w:val="TextBody"/>
+        <w:bidi w:val="0"/>
+        <w:spacing w:lineRule="auto" w:line="480" w:before="0" w:after="0"/>
+        <w:contextualSpacing/>
+        <w:jc w:val="left"/>
+        <w:rPr>
+          <w:rFonts w:ascii="Times New Roman" w:hAnsi="Times New Roman"/>
+        </w:rPr>
       </w:pPr>
       <w:r>
         <w:rPr>
@@ -1833,116 +2939,7 @@
           <w:sz w:val="24"/>
           <w:szCs w:val="24"/>
         </w:rPr>
-        <w:tab/>
-        <w:t xml:space="preserve">Social projection. </w:t>
-      </w:r>
-      <w:r>
-        <w:rPr>
-          <w:rFonts w:ascii="Times New Roman" w:hAnsi="Times New Roman"/>
-          <w:b w:val="false"/>
-          <w:bCs w:val="false"/>
-          <w:i w:val="false"/>
-          <w:iCs w:val="false"/>
-          <w:sz w:val="24"/>
-          <w:szCs w:val="24"/>
-        </w:rPr>
-        <w:t xml:space="preserve">People believe others are similar to them—an automatic cognitive heuristic termed </w:t>
-      </w:r>
-      <w:r>
-        <w:rPr>
-          <w:rFonts w:ascii="Times New Roman" w:hAnsi="Times New Roman"/>
-          <w:b w:val="false"/>
-          <w:bCs w:val="false"/>
-          <w:i/>
-          <w:iCs/>
-          <w:sz w:val="24"/>
-          <w:szCs w:val="24"/>
-        </w:rPr>
-        <w:t>social projection</w:t>
-      </w:r>
-      <w:r>
-        <w:rPr>
-          <w:rFonts w:ascii="Times New Roman" w:hAnsi="Times New Roman"/>
-          <w:b w:val="false"/>
-          <w:bCs w:val="false"/>
-          <w:i w:val="false"/>
-          <w:iCs w:val="false"/>
-          <w:sz w:val="24"/>
-          <w:szCs w:val="24"/>
-        </w:rPr>
-        <w:t xml:space="preserve"> (Kreuger, 2007). The more prejudiced somebody is, the more common they think it is in society;. Watt and Larkin (2010) found that participants high in prejudice estimated 71% of people in their country would also be prejudiced; lowly prejudiced participants estimated this to be 51% (see also Pedersen, Griffiths, &amp; Watt, 2008). If prejudiced people think that prejudice is common in society, then they should be more likely to think that any given member of this society is prejudiced. Expressing prejudice is thus perceived as more authentic. In contrast to the justification-suppression model, this social projection explanation for the positive relationship between prejudice and perceived authenticity is an unmotivated, cognitive one—it is a simple perceptual bias toward perceiving others as similar to oneself. The social projection account implies two hypotheses: First, participants’ own prejudice should positively predict perceived </w:t>
-      </w:r>
-      <w:r>
-        <w:rPr>
-          <w:rFonts w:ascii="Times New Roman" w:hAnsi="Times New Roman"/>
-          <w:b w:val="false"/>
-          <w:bCs w:val="false"/>
-          <w:i/>
-          <w:iCs/>
-          <w:sz w:val="24"/>
-          <w:szCs w:val="24"/>
-        </w:rPr>
-        <w:t>descriptive</w:t>
-      </w:r>
-      <w:r>
-        <w:rPr>
-          <w:rFonts w:ascii="Times New Roman" w:hAnsi="Times New Roman"/>
-          <w:b w:val="false"/>
-          <w:bCs w:val="false"/>
-          <w:i w:val="false"/>
-          <w:iCs w:val="false"/>
-          <w:sz w:val="24"/>
-          <w:szCs w:val="24"/>
-        </w:rPr>
-        <w:t xml:space="preserve"> normativity in society (i.e., how many people </w:t>
-      </w:r>
-      <w:r>
-        <w:rPr>
-          <w:rFonts w:ascii="Times New Roman" w:hAnsi="Times New Roman"/>
-          <w:b w:val="false"/>
-          <w:bCs w:val="false"/>
-          <w:i/>
-          <w:iCs/>
-          <w:sz w:val="24"/>
-          <w:szCs w:val="24"/>
-        </w:rPr>
-        <w:t xml:space="preserve">actually </w:t>
-      </w:r>
-      <w:r>
-        <w:rPr>
-          <w:rFonts w:ascii="Times New Roman" w:hAnsi="Times New Roman"/>
-          <w:b w:val="false"/>
-          <w:bCs w:val="false"/>
-          <w:i w:val="false"/>
-          <w:iCs w:val="false"/>
-          <w:sz w:val="24"/>
-          <w:szCs w:val="24"/>
-        </w:rPr>
-        <w:t xml:space="preserve">feel prejudice); second, perceived descriptive normativity should then </w:t>
-      </w:r>
-      <w:r>
-        <w:rPr>
-          <w:rFonts w:ascii="Times New Roman" w:hAnsi="Times New Roman"/>
-          <w:b w:val="false"/>
-          <w:bCs w:val="false"/>
-          <w:i/>
-          <w:iCs/>
-          <w:sz w:val="24"/>
-          <w:szCs w:val="24"/>
-        </w:rPr>
-        <w:t>increase</w:t>
-      </w:r>
-      <w:r>
-        <w:rPr>
-          <w:rFonts w:ascii="Times New Roman" w:hAnsi="Times New Roman"/>
-          <w:b w:val="false"/>
-          <w:bCs w:val="false"/>
-          <w:i w:val="false"/>
-          <w:iCs w:val="false"/>
-          <w:sz w:val="24"/>
-          <w:szCs w:val="24"/>
-        </w:rPr>
-        <w:t xml:space="preserve"> perceived authenticity of prejudiced statements.</w:t>
+        <w:t>The Present Studies</w:t>
       </w:r>
     </w:p>
     <w:p>
@@ -1967,67 +2964,18 @@
           <w:szCs w:val="24"/>
         </w:rPr>
         <w:tab/>
-        <w:t xml:space="preserve">Prescriptive norms. </w:t>
-      </w:r>
-      <w:r>
-        <w:rPr>
-          <w:rFonts w:ascii="Times New Roman" w:hAnsi="Times New Roman"/>
-          <w:b w:val="false"/>
-          <w:bCs w:val="false"/>
-          <w:i w:val="false"/>
-          <w:iCs w:val="false"/>
-          <w:sz w:val="24"/>
-          <w:szCs w:val="24"/>
-        </w:rPr>
-        <w:t xml:space="preserve">Crandall and colleagues see social norms as the primary suppressive forces acting on the expression of prejudice (Crandall, Eshleman, &amp; O’Brien, 2002; Crandall, Ferguson, &amp; Bahns, 2013; Crandall &amp; Stangor, 2005). Following from the justification-suppression model, </w:t>
-      </w:r>
-      <w:r>
-        <w:rPr>
-          <w:rFonts w:ascii="Times New Roman" w:hAnsi="Times New Roman"/>
-          <w:b w:val="false"/>
-          <w:bCs w:val="false"/>
-          <w:i/>
-          <w:iCs/>
-          <w:sz w:val="24"/>
-          <w:szCs w:val="24"/>
-        </w:rPr>
-        <w:t xml:space="preserve">prescriptive </w:t>
-      </w:r>
-      <w:r>
-        <w:rPr>
-          <w:rFonts w:ascii="Times New Roman" w:hAnsi="Times New Roman"/>
-          <w:b w:val="false"/>
-          <w:bCs w:val="false"/>
-          <w:i w:val="false"/>
-          <w:iCs w:val="false"/>
-          <w:sz w:val="24"/>
-          <w:szCs w:val="24"/>
-        </w:rPr>
-        <w:t xml:space="preserve">norms (i.e., norms describing what people </w:t>
-      </w:r>
-      <w:r>
-        <w:rPr>
-          <w:rFonts w:ascii="Times New Roman" w:hAnsi="Times New Roman"/>
-          <w:b w:val="false"/>
-          <w:bCs w:val="false"/>
-          <w:i/>
-          <w:iCs/>
-          <w:sz w:val="24"/>
-          <w:szCs w:val="24"/>
-        </w:rPr>
-        <w:t xml:space="preserve">should </w:t>
-      </w:r>
-      <w:r>
-        <w:rPr>
-          <w:rFonts w:ascii="Times New Roman" w:hAnsi="Times New Roman"/>
-          <w:b w:val="false"/>
-          <w:bCs w:val="false"/>
-          <w:i w:val="false"/>
-          <w:iCs w:val="false"/>
-          <w:sz w:val="24"/>
-          <w:szCs w:val="24"/>
-        </w:rPr>
-        <w:t>do) may influence the relationship between prejudice and perceived authenticity of similarly-prejudiced statements through the aforementioned process of vicarious justification.</w:t>
+      </w:r>
+      <w:r>
+        <w:rPr>
+          <w:rFonts w:ascii="Times New Roman" w:hAnsi="Times New Roman"/>
+          <w:b w:val="false"/>
+          <w:bCs w:val="false"/>
+          <w:i w:val="false"/>
+          <w:iCs w:val="false"/>
+          <w:sz w:val="24"/>
+          <w:szCs w:val="24"/>
+        </w:rPr>
+        <w:t>I test six hypotheses across eight studies. These hypotheses—and their associated theoretical perspectives—are presented in Table 1. The first two hypotheses test the general phenomenon that perceived authenticity may justify prejudice, while the latter four examine psychological processes that may underlie the proposed positive relationship between prejudice and perceived authenticity. I refer to these hypothesis as H1 through H6 throughout the paper.</w:t>
       </w:r>
     </w:p>
     <w:p>
@@ -2036,54 +2984,7 @@
         <w:bidi w:val="0"/>
         <w:spacing w:lineRule="auto" w:line="480" w:before="0" w:after="0"/>
         <w:contextualSpacing/>
-        <w:jc w:val="left"/>
-        <w:rPr/>
-      </w:pPr>
-      <w:r>
-        <w:rPr>
-          <w:rFonts w:ascii="Times New Roman" w:hAnsi="Times New Roman"/>
-          <w:b w:val="false"/>
-          <w:bCs w:val="false"/>
-          <w:i w:val="false"/>
-          <w:iCs w:val="false"/>
-          <w:sz w:val="24"/>
-          <w:szCs w:val="24"/>
-        </w:rPr>
-        <w:tab/>
-        <w:t>People do not need to justify their prejudices when suppression is absent; one needs no justification in saying they hate rapists. Prescriptive norms suppressing the expression of prejudice should motivate justifications</w:t>
-      </w:r>
-      <w:r>
-        <w:rPr>
-          <w:rFonts w:ascii="Times New Roman" w:hAnsi="Times New Roman"/>
-          <w:b w:val="false"/>
-          <w:bCs w:val="false"/>
-          <w:i/>
-          <w:iCs/>
-          <w:sz w:val="24"/>
-          <w:szCs w:val="24"/>
-        </w:rPr>
-        <w:t xml:space="preserve"> </w:t>
-      </w:r>
-      <w:r>
-        <w:rPr>
-          <w:rFonts w:ascii="Times New Roman" w:hAnsi="Times New Roman"/>
-          <w:b w:val="false"/>
-          <w:bCs w:val="false"/>
-          <w:i w:val="false"/>
-          <w:iCs w:val="false"/>
-          <w:sz w:val="24"/>
-          <w:szCs w:val="24"/>
-        </w:rPr>
-        <w:t>for prejudice, because these prescriptive norms are threatening to those who hold the unacceptable prejudices. If labelling the expression of prejudice as authentic is a justification, then the positive relationship between prejudice and perceived authenticity should only be present when the prejudice is portrayed as prescriptively non-normative (i.e., suppression is present). This prescriptive norms account argues that perceived authenticity is a mixture of: “I agree with that,” and, “I feel like I cannot express it myself.”</w:t>
-      </w:r>
-    </w:p>
-    <w:p>
-      <w:pPr>
-        <w:pStyle w:val="TextBody"/>
-        <w:bidi w:val="0"/>
-        <w:spacing w:lineRule="auto" w:line="480" w:before="0" w:after="0"/>
-        <w:contextualSpacing/>
-        <w:jc w:val="left"/>
+        <w:jc w:val="center"/>
         <w:rPr>
           <w:rFonts w:ascii="Times New Roman" w:hAnsi="Times New Roman"/>
         </w:rPr>
@@ -2093,384 +2994,10 @@
           <w:rFonts w:ascii="Times New Roman" w:hAnsi="Times New Roman"/>
           <w:b/>
           <w:bCs/>
-          <w:i w:val="false"/>
-          <w:iCs w:val="false"/>
-          <w:sz w:val="24"/>
-          <w:szCs w:val="24"/>
-        </w:rPr>
-        <w:tab/>
-        <w:t xml:space="preserve">Balance. </w:t>
-      </w:r>
-      <w:r>
-        <w:rPr>
-          <w:rFonts w:ascii="Times New Roman" w:hAnsi="Times New Roman"/>
-          <w:b w:val="false"/>
-          <w:bCs w:val="false"/>
-          <w:i w:val="false"/>
-          <w:iCs w:val="false"/>
-          <w:sz w:val="24"/>
-          <w:szCs w:val="24"/>
-        </w:rPr>
-        <w:t xml:space="preserve">Perhaps one of the simplest yet most elegant theories in social psychology is </w:t>
-      </w:r>
-      <w:r>
-        <w:rPr>
-          <w:rFonts w:ascii="Times New Roman" w:hAnsi="Times New Roman"/>
-          <w:b w:val="false"/>
-          <w:bCs w:val="false"/>
-          <w:i/>
-          <w:iCs/>
-          <w:sz w:val="24"/>
-          <w:szCs w:val="24"/>
-        </w:rPr>
-        <w:t xml:space="preserve">balance theory </w:t>
-      </w:r>
-      <w:r>
-        <w:rPr>
-          <w:rFonts w:ascii="Times New Roman" w:hAnsi="Times New Roman"/>
-          <w:b w:val="false"/>
-          <w:bCs w:val="false"/>
-          <w:i w:val="false"/>
-          <w:iCs w:val="false"/>
-          <w:sz w:val="24"/>
-          <w:szCs w:val="24"/>
-        </w:rPr>
-        <w:t>(Heider, 1958, Chapter 7). A primary contention in balance theory is that people are motivated to create a balanced state—a “harmonious state, one in which the entities comprising the situation and the feelings about them fit together without stress” (Heider, 1958, p, 180). A classic example is the “</w:t>
-      </w:r>
-      <w:r>
-        <w:rPr>
-          <w:rFonts w:ascii="Times New Roman" w:hAnsi="Times New Roman"/>
-          <w:b w:val="false"/>
-          <w:bCs w:val="false"/>
-          <w:i/>
-          <w:iCs/>
-          <w:sz w:val="24"/>
-          <w:szCs w:val="24"/>
-        </w:rPr>
-        <w:t>p-o-x triad</w:t>
-      </w:r>
-      <w:r>
-        <w:rPr>
-          <w:rFonts w:ascii="Times New Roman" w:hAnsi="Times New Roman"/>
-          <w:b w:val="false"/>
-          <w:bCs w:val="false"/>
-          <w:i w:val="false"/>
-          <w:iCs w:val="false"/>
-          <w:sz w:val="24"/>
-          <w:szCs w:val="24"/>
-        </w:rPr>
-        <w:t xml:space="preserve">,” in which relations between these three elements </w:t>
-      </w:r>
-      <w:r>
-        <w:rPr>
-          <w:rFonts w:ascii="Times New Roman" w:hAnsi="Times New Roman"/>
-          <w:b w:val="false"/>
-          <w:bCs w:val="false"/>
-          <w:i/>
-          <w:iCs/>
-          <w:sz w:val="24"/>
-          <w:szCs w:val="24"/>
-        </w:rPr>
-        <w:t>p</w:t>
-      </w:r>
-      <w:r>
-        <w:rPr>
-          <w:rFonts w:ascii="Times New Roman" w:hAnsi="Times New Roman"/>
-          <w:b w:val="false"/>
-          <w:bCs w:val="false"/>
-          <w:i w:val="false"/>
-          <w:iCs w:val="false"/>
-          <w:sz w:val="24"/>
-          <w:szCs w:val="24"/>
-        </w:rPr>
-        <w:t xml:space="preserve">, </w:t>
-      </w:r>
-      <w:r>
-        <w:rPr>
-          <w:rFonts w:ascii="Times New Roman" w:hAnsi="Times New Roman"/>
-          <w:b w:val="false"/>
-          <w:bCs w:val="false"/>
-          <w:i/>
-          <w:iCs/>
-          <w:sz w:val="24"/>
-          <w:szCs w:val="24"/>
-        </w:rPr>
-        <w:t>o</w:t>
-      </w:r>
-      <w:r>
-        <w:rPr>
-          <w:rFonts w:ascii="Times New Roman" w:hAnsi="Times New Roman"/>
-          <w:b w:val="false"/>
-          <w:bCs w:val="false"/>
-          <w:i w:val="false"/>
-          <w:iCs w:val="false"/>
-          <w:sz w:val="24"/>
-          <w:szCs w:val="24"/>
-        </w:rPr>
-        <w:t xml:space="preserve">, and </w:t>
-      </w:r>
-      <w:r>
-        <w:rPr>
-          <w:rFonts w:ascii="Times New Roman" w:hAnsi="Times New Roman"/>
-          <w:b w:val="false"/>
-          <w:bCs w:val="false"/>
-          <w:i/>
-          <w:iCs/>
-          <w:sz w:val="24"/>
-          <w:szCs w:val="24"/>
-        </w:rPr>
-        <w:t>x</w:t>
-      </w:r>
-      <w:r>
-        <w:rPr>
-          <w:rFonts w:ascii="Times New Roman" w:hAnsi="Times New Roman"/>
-          <w:b w:val="false"/>
-          <w:bCs w:val="false"/>
-          <w:i w:val="false"/>
-          <w:iCs w:val="false"/>
-          <w:sz w:val="24"/>
-          <w:szCs w:val="24"/>
-        </w:rPr>
-        <w:t xml:space="preserve"> can be positive or negative. A balanced state is achieved when the signs of each of the three relations multiply out positively. For example, Esch (1950) presented participants with a situation: A man named Bob (</w:t>
-      </w:r>
-      <w:r>
-        <w:rPr>
-          <w:rFonts w:ascii="Times New Roman" w:hAnsi="Times New Roman"/>
-          <w:b w:val="false"/>
-          <w:bCs w:val="false"/>
-          <w:i/>
-          <w:iCs/>
-          <w:sz w:val="24"/>
-          <w:szCs w:val="24"/>
-        </w:rPr>
-        <w:t>p</w:t>
-      </w:r>
-      <w:r>
-        <w:rPr>
-          <w:rFonts w:ascii="Times New Roman" w:hAnsi="Times New Roman"/>
-          <w:b w:val="false"/>
-          <w:bCs w:val="false"/>
-          <w:i w:val="false"/>
-          <w:iCs w:val="false"/>
-          <w:sz w:val="24"/>
-          <w:szCs w:val="24"/>
-        </w:rPr>
-        <w:t>) finds Jim (</w:t>
-      </w:r>
-      <w:r>
-        <w:rPr>
-          <w:rFonts w:ascii="Times New Roman" w:hAnsi="Times New Roman"/>
-          <w:b w:val="false"/>
-          <w:bCs w:val="false"/>
-          <w:i/>
-          <w:iCs/>
-          <w:sz w:val="24"/>
-          <w:szCs w:val="24"/>
-        </w:rPr>
-        <w:t>o</w:t>
-      </w:r>
-      <w:r>
-        <w:rPr>
-          <w:rFonts w:ascii="Times New Roman" w:hAnsi="Times New Roman"/>
-          <w:b w:val="false"/>
-          <w:bCs w:val="false"/>
-          <w:i w:val="false"/>
-          <w:iCs w:val="false"/>
-          <w:sz w:val="24"/>
-          <w:szCs w:val="24"/>
-        </w:rPr>
-        <w:t>) to be unintelligent; however, one day Bob reads poetry (</w:t>
-      </w:r>
-      <w:r>
-        <w:rPr>
-          <w:rFonts w:ascii="Times New Roman" w:hAnsi="Times New Roman"/>
-          <w:b w:val="false"/>
-          <w:bCs w:val="false"/>
-          <w:i/>
-          <w:iCs/>
-          <w:sz w:val="24"/>
-          <w:szCs w:val="24"/>
-        </w:rPr>
-        <w:t>x</w:t>
-      </w:r>
-      <w:r>
-        <w:rPr>
-          <w:rFonts w:ascii="Times New Roman" w:hAnsi="Times New Roman"/>
-          <w:b w:val="false"/>
-          <w:bCs w:val="false"/>
-          <w:i w:val="false"/>
-          <w:iCs w:val="false"/>
-          <w:sz w:val="24"/>
-          <w:szCs w:val="24"/>
-        </w:rPr>
-        <w:t>) he really likes, tracks down who wrote the poems, and finds out that it was Jim who wrote them. This situation is imbalanced: Bob has a negative opinion of Jim, a positive opinion of Jim’s poems, and Jim has a positive relationship with his poems, given that he wrote them. This multiples out negatively (i.e., -++ = -), thus creating imbalance. Esch asked participants to describe what would happen after Bob realized Jim wrote the poems. About 82% of the participants resolved the imbalance by changing the sign of one of the unit relations. For example, 46% of participants wrote some form of “Bob changes his mind about Jim.” People searching for affective consistency has been the impetus for a large amount of research in social psychology, and many psychological theories are consistent with balance theory’s predictions (Crandall, Silvia, N’Gabala, Tsang, &amp; Dawson, 2007; Zajonc, 1960).</w:t>
-      </w:r>
-    </w:p>
-    <w:p>
-      <w:pPr>
-        <w:pStyle w:val="TextBody"/>
-        <w:bidi w:val="0"/>
-        <w:spacing w:lineRule="auto" w:line="480" w:before="0" w:after="0"/>
-        <w:contextualSpacing/>
-        <w:jc w:val="left"/>
-        <w:rPr/>
-      </w:pPr>
-      <w:r>
-        <w:rPr>
-          <w:rFonts w:ascii="Times New Roman" w:hAnsi="Times New Roman"/>
-          <w:b w:val="false"/>
-          <w:bCs w:val="false"/>
-          <w:i w:val="false"/>
-          <w:iCs w:val="false"/>
-          <w:sz w:val="24"/>
-          <w:szCs w:val="24"/>
-        </w:rPr>
-        <w:tab/>
-        <w:t>I propose that a prejudiced person perceives authenticity in a prejudiced statement in order to maintain balance. In Heider’s notation: A participant’s (</w:t>
-      </w:r>
-      <w:r>
-        <w:rPr>
-          <w:rFonts w:ascii="Times New Roman" w:hAnsi="Times New Roman"/>
-          <w:b w:val="false"/>
-          <w:bCs w:val="false"/>
-          <w:i/>
-          <w:iCs/>
-          <w:sz w:val="24"/>
-          <w:szCs w:val="24"/>
-        </w:rPr>
-        <w:t>p</w:t>
-      </w:r>
-      <w:r>
-        <w:rPr>
-          <w:rFonts w:ascii="Times New Roman" w:hAnsi="Times New Roman"/>
-          <w:b w:val="false"/>
-          <w:bCs w:val="false"/>
-          <w:i w:val="false"/>
-          <w:iCs w:val="false"/>
-          <w:sz w:val="24"/>
-          <w:szCs w:val="24"/>
-        </w:rPr>
-        <w:t>) relationship with a prejudiced statement (</w:t>
-      </w:r>
-      <w:r>
-        <w:rPr>
-          <w:rFonts w:ascii="Times New Roman" w:hAnsi="Times New Roman"/>
-          <w:b w:val="false"/>
-          <w:bCs w:val="false"/>
-          <w:i/>
-          <w:iCs/>
-          <w:sz w:val="24"/>
-          <w:szCs w:val="24"/>
-        </w:rPr>
-        <w:t>o</w:t>
-      </w:r>
-      <w:r>
-        <w:rPr>
-          <w:rFonts w:ascii="Times New Roman" w:hAnsi="Times New Roman"/>
-          <w:b w:val="false"/>
-          <w:bCs w:val="false"/>
-          <w:i w:val="false"/>
-          <w:iCs w:val="false"/>
-          <w:sz w:val="24"/>
-          <w:szCs w:val="24"/>
-        </w:rPr>
-        <w:t>) is positive if they share the same prejudice, and the concept of authenticity (</w:t>
-      </w:r>
-      <w:r>
-        <w:rPr>
-          <w:rFonts w:ascii="Times New Roman" w:hAnsi="Times New Roman"/>
-          <w:b w:val="false"/>
-          <w:bCs w:val="false"/>
-          <w:i/>
-          <w:iCs/>
-          <w:sz w:val="24"/>
-          <w:szCs w:val="24"/>
-        </w:rPr>
-        <w:t>x</w:t>
-      </w:r>
-      <w:r>
-        <w:rPr>
-          <w:rFonts w:ascii="Times New Roman" w:hAnsi="Times New Roman"/>
-          <w:b w:val="false"/>
-          <w:bCs w:val="false"/>
-          <w:i w:val="false"/>
-          <w:iCs w:val="false"/>
-          <w:sz w:val="24"/>
-          <w:szCs w:val="24"/>
-        </w:rPr>
-        <w:t xml:space="preserve">) has a positive, moral connotation (it is virtually axiomatic across all fields that authenticity is a </w:t>
-      </w:r>
-      <w:r>
-        <w:rPr>
-          <w:rFonts w:ascii="Times New Roman" w:hAnsi="Times New Roman"/>
-          <w:b w:val="false"/>
-          <w:bCs w:val="false"/>
-          <w:i/>
-          <w:iCs/>
-          <w:sz w:val="24"/>
-          <w:szCs w:val="24"/>
-        </w:rPr>
-        <w:t xml:space="preserve">good </w:t>
-      </w:r>
-      <w:r>
-        <w:rPr>
-          <w:rFonts w:ascii="Times New Roman" w:hAnsi="Times New Roman"/>
-          <w:b w:val="false"/>
-          <w:bCs w:val="false"/>
-          <w:i w:val="false"/>
-          <w:iCs w:val="false"/>
-          <w:sz w:val="24"/>
-          <w:szCs w:val="24"/>
-        </w:rPr>
-        <w:t xml:space="preserve">thing). To achieve balance, this prejudiced person concludes the prejudiced statement was authentic, creating a positive unit relationship between the two and ensuring affective balance. Balance theory implies the following hypothesis: Presenting authenticity as a </w:t>
-      </w:r>
-      <w:r>
-        <w:rPr>
-          <w:rFonts w:ascii="Times New Roman" w:hAnsi="Times New Roman"/>
-          <w:b w:val="false"/>
-          <w:bCs w:val="false"/>
-          <w:i/>
-          <w:iCs/>
-          <w:sz w:val="24"/>
-          <w:szCs w:val="24"/>
-        </w:rPr>
-        <w:t xml:space="preserve">negative </w:t>
-      </w:r>
-      <w:r>
-        <w:rPr>
-          <w:rFonts w:ascii="Times New Roman" w:hAnsi="Times New Roman"/>
-          <w:b w:val="false"/>
-          <w:bCs w:val="false"/>
-          <w:i w:val="false"/>
-          <w:iCs w:val="false"/>
-          <w:sz w:val="24"/>
-          <w:szCs w:val="24"/>
-        </w:rPr>
-        <w:t xml:space="preserve">thing should </w:t>
-      </w:r>
-      <w:r>
-        <w:rPr>
-          <w:rFonts w:ascii="Times New Roman" w:hAnsi="Times New Roman"/>
-          <w:b w:val="false"/>
-          <w:bCs w:val="false"/>
-          <w:i/>
-          <w:iCs/>
-          <w:sz w:val="24"/>
-          <w:szCs w:val="24"/>
-        </w:rPr>
-        <w:t xml:space="preserve">decrease </w:t>
-      </w:r>
-      <w:r>
-        <w:rPr>
-          <w:rFonts w:ascii="Times New Roman" w:hAnsi="Times New Roman"/>
-          <w:b w:val="false"/>
-          <w:bCs w:val="false"/>
-          <w:i w:val="false"/>
-          <w:iCs w:val="false"/>
-          <w:sz w:val="24"/>
-          <w:szCs w:val="24"/>
-        </w:rPr>
-        <w:t>the positive relationship between self-reported prejudice and perceived authenticity.</w:t>
+          <w:sz w:val="24"/>
+          <w:szCs w:val="24"/>
+        </w:rPr>
+        <w:t>Study 1</w:t>
       </w:r>
     </w:p>
     <w:p>
@@ -2487,240 +3014,54 @@
           <w:rFonts w:ascii="Times New Roman" w:hAnsi="Times New Roman"/>
           <w:b/>
           <w:bCs/>
-          <w:i w:val="false"/>
-          <w:iCs w:val="false"/>
           <w:sz w:val="24"/>
           <w:szCs w:val="24"/>
         </w:rPr>
         <w:tab/>
-        <w:t xml:space="preserve">Motivated reasoning. </w:t>
-      </w:r>
-      <w:r>
-        <w:rPr>
-          <w:rFonts w:ascii="Times New Roman" w:hAnsi="Times New Roman"/>
-          <w:b w:val="false"/>
-          <w:bCs w:val="false"/>
-          <w:i w:val="false"/>
-          <w:iCs w:val="false"/>
-          <w:sz w:val="24"/>
-          <w:szCs w:val="24"/>
-        </w:rPr>
-        <w:t xml:space="preserve">Pillow et al. (2017) found that the correlation between perceptions of a political candidate’s candor and perceived authenticity was </w:t>
-      </w:r>
-      <w:r>
-        <w:rPr>
-          <w:rFonts w:ascii="Times New Roman" w:hAnsi="Times New Roman"/>
-          <w:b w:val="false"/>
-          <w:bCs w:val="false"/>
-          <w:i/>
-          <w:iCs/>
-          <w:sz w:val="24"/>
-          <w:szCs w:val="24"/>
-        </w:rPr>
-        <w:t xml:space="preserve">weaker </w:t>
-      </w:r>
-      <w:r>
-        <w:rPr>
-          <w:rFonts w:ascii="Times New Roman" w:hAnsi="Times New Roman"/>
-          <w:b w:val="false"/>
-          <w:bCs w:val="false"/>
-          <w:i w:val="false"/>
-          <w:iCs w:val="false"/>
-          <w:sz w:val="24"/>
-          <w:szCs w:val="24"/>
-        </w:rPr>
-        <w:t>for those that did not like the candidate than for those who did. They argue this is evidence for motivated reasoning, where the information people used to make their judgments of authenticity depended on their pre-existing attitudes. Their test was correlational; I will test this account experimentally.</w:t>
-      </w:r>
-    </w:p>
-    <w:p>
-      <w:pPr>
-        <w:pStyle w:val="TextBody"/>
-        <w:bidi w:val="0"/>
-        <w:spacing w:lineRule="auto" w:line="480" w:before="0" w:after="0"/>
-        <w:contextualSpacing/>
-        <w:jc w:val="left"/>
-        <w:rPr/>
-      </w:pPr>
-      <w:r>
-        <w:rPr>
-          <w:rFonts w:ascii="Times New Roman" w:hAnsi="Times New Roman"/>
-          <w:b w:val="false"/>
-          <w:bCs w:val="false"/>
-          <w:i w:val="false"/>
-          <w:iCs w:val="false"/>
-          <w:sz w:val="24"/>
-          <w:szCs w:val="24"/>
-        </w:rPr>
-        <w:tab/>
-        <w:t xml:space="preserve">Kunda (1990) argued that motivations can bias cognitive reasoning strategies—people engage in </w:t>
-      </w:r>
-      <w:r>
-        <w:rPr>
-          <w:rFonts w:ascii="Times New Roman" w:hAnsi="Times New Roman"/>
-          <w:b w:val="false"/>
-          <w:bCs w:val="false"/>
-          <w:i/>
-          <w:iCs/>
-          <w:sz w:val="24"/>
-          <w:szCs w:val="24"/>
-        </w:rPr>
-        <w:t xml:space="preserve">motivated reasoning. </w:t>
-      </w:r>
-      <w:r>
-        <w:rPr>
-          <w:rFonts w:ascii="Times New Roman" w:hAnsi="Times New Roman"/>
-          <w:b w:val="false"/>
-          <w:bCs w:val="false"/>
-          <w:i w:val="false"/>
-          <w:iCs w:val="false"/>
-          <w:sz w:val="24"/>
-          <w:szCs w:val="24"/>
-        </w:rPr>
-        <w:t xml:space="preserve">Kunda saw the motivations stemming from two broad categories: accuracy goals and directional goals. One has a goal for </w:t>
-      </w:r>
-      <w:r>
-        <w:rPr>
-          <w:rFonts w:ascii="Times New Roman" w:hAnsi="Times New Roman"/>
-          <w:b w:val="false"/>
-          <w:bCs w:val="false"/>
-          <w:i/>
-          <w:iCs/>
-          <w:sz w:val="24"/>
-          <w:szCs w:val="24"/>
-        </w:rPr>
-        <w:t xml:space="preserve">accuracy </w:t>
-      </w:r>
-      <w:r>
-        <w:rPr>
-          <w:rFonts w:ascii="Times New Roman" w:hAnsi="Times New Roman"/>
-          <w:b w:val="false"/>
-          <w:bCs w:val="false"/>
-          <w:i w:val="false"/>
-          <w:iCs w:val="false"/>
-          <w:sz w:val="24"/>
-          <w:szCs w:val="24"/>
-        </w:rPr>
-        <w:t>when they are motivated to be correct; people examine information they believe is relevant to the reasoning task at hand, spend more effort processing this information, consider alternatives, and engage with the evidence thoroughly. “Reasoning tasks” are a broad category of occasions that call for one to reason: evaluating a scientific claim, making a decision on who to vote for, impression formation, etc.</w:t>
-      </w:r>
-    </w:p>
-    <w:p>
-      <w:pPr>
-        <w:pStyle w:val="TextBody"/>
-        <w:bidi w:val="0"/>
-        <w:spacing w:lineRule="auto" w:line="480" w:before="0" w:after="0"/>
-        <w:contextualSpacing/>
-        <w:jc w:val="left"/>
-        <w:rPr>
-          <w:rFonts w:ascii="Times New Roman" w:hAnsi="Times New Roman"/>
-        </w:rPr>
-      </w:pPr>
-      <w:r>
-        <w:rPr>
-          <w:rFonts w:ascii="Times New Roman" w:hAnsi="Times New Roman"/>
-          <w:b w:val="false"/>
-          <w:bCs w:val="false"/>
-          <w:i w:val="false"/>
-          <w:iCs w:val="false"/>
-          <w:sz w:val="24"/>
-          <w:szCs w:val="24"/>
-        </w:rPr>
-        <w:tab/>
-        <w:t xml:space="preserve">One has a </w:t>
-      </w:r>
-      <w:r>
-        <w:rPr>
-          <w:rFonts w:ascii="Times New Roman" w:hAnsi="Times New Roman"/>
-          <w:b w:val="false"/>
-          <w:bCs w:val="false"/>
-          <w:i/>
-          <w:iCs/>
-          <w:sz w:val="24"/>
-          <w:szCs w:val="24"/>
-        </w:rPr>
-        <w:t xml:space="preserve">directional </w:t>
-      </w:r>
-      <w:r>
-        <w:rPr>
-          <w:rFonts w:ascii="Times New Roman" w:hAnsi="Times New Roman"/>
-          <w:b w:val="false"/>
-          <w:bCs w:val="false"/>
-          <w:i w:val="false"/>
-          <w:iCs w:val="false"/>
-          <w:sz w:val="24"/>
-          <w:szCs w:val="24"/>
-        </w:rPr>
-        <w:t>goal when they are motivated to arrive at a particular conclusion. People do not feel comfortable blatantly lying to themselves, so they will still search for evidence—but they will do so in a biased fashion. People do not look for the best information dispassionately and instead focus on evidence, information, reasoning rules, memories, etc., that support their desired conclusion.</w:t>
-      </w:r>
-    </w:p>
-    <w:p>
-      <w:pPr>
-        <w:pStyle w:val="TextBody"/>
-        <w:bidi w:val="0"/>
-        <w:spacing w:lineRule="auto" w:line="480" w:before="0" w:after="0"/>
-        <w:contextualSpacing/>
-        <w:jc w:val="left"/>
-        <w:rPr/>
-      </w:pPr>
-      <w:r>
-        <w:rPr>
-          <w:rFonts w:ascii="Times New Roman" w:hAnsi="Times New Roman"/>
-          <w:b w:val="false"/>
-          <w:bCs w:val="false"/>
-          <w:i w:val="false"/>
-          <w:iCs w:val="false"/>
-          <w:sz w:val="24"/>
-          <w:szCs w:val="24"/>
-        </w:rPr>
-        <w:tab/>
-        <w:t xml:space="preserve">Motivated reasoning can account for a number of processes in the domain of stereotyping and prejudice (Kunda, 1990; Kunda &amp; Sinclair, 1999; Sherman, Stroessner, Conrey, &amp; Azam, 2005; Stangor &amp; Ford, 1992). In this research, the most common motivator presumed to shape directional goals is the need for positive self-regard. Stereotyping and prejudice allows people to form favorable comparisons and feel better about themselves. In accordance with the justification-suppression model, however, the goal in the present situation is to </w:t>
-      </w:r>
-      <w:r>
-        <w:rPr>
-          <w:rFonts w:ascii="Times New Roman" w:hAnsi="Times New Roman"/>
-          <w:b w:val="false"/>
-          <w:bCs w:val="false"/>
-          <w:i/>
-          <w:iCs/>
-          <w:sz w:val="24"/>
-          <w:szCs w:val="24"/>
-        </w:rPr>
-        <w:t>express</w:t>
-      </w:r>
-      <w:r>
-        <w:rPr>
-          <w:rFonts w:ascii="Times New Roman" w:hAnsi="Times New Roman"/>
-          <w:b w:val="false"/>
-          <w:bCs w:val="false"/>
-          <w:i w:val="false"/>
-          <w:iCs w:val="false"/>
-          <w:sz w:val="24"/>
-          <w:szCs w:val="24"/>
-        </w:rPr>
-        <w:t xml:space="preserve"> prejudice. Crandall and Eshelman (2003) directly argued that motivated reasoning is a cognitive process that supports the finding of justifications. This implies the following hypothesis: The relationship between prejudice and perceived authenticity should be </w:t>
-      </w:r>
-      <w:r>
-        <w:rPr>
-          <w:rFonts w:ascii="Times New Roman" w:hAnsi="Times New Roman"/>
-          <w:b w:val="false"/>
-          <w:bCs w:val="false"/>
-          <w:i/>
-          <w:iCs/>
-          <w:sz w:val="24"/>
-          <w:szCs w:val="24"/>
-        </w:rPr>
-        <w:t xml:space="preserve">weaker </w:t>
-      </w:r>
-      <w:r>
-        <w:rPr>
-          <w:rFonts w:ascii="Times New Roman" w:hAnsi="Times New Roman"/>
-          <w:b w:val="false"/>
-          <w:bCs w:val="false"/>
-          <w:i w:val="false"/>
-          <w:iCs w:val="false"/>
-          <w:sz w:val="24"/>
-          <w:szCs w:val="24"/>
-        </w:rPr>
-        <w:t>when participants are motivated to be accurate than when they are motivated to express themselves.</w:t>
+      </w:r>
+      <w:r>
+        <w:rPr>
+          <w:rFonts w:ascii="Times New Roman" w:hAnsi="Times New Roman"/>
+          <w:b w:val="false"/>
+          <w:bCs w:val="false"/>
+          <w:sz w:val="24"/>
+          <w:szCs w:val="24"/>
+        </w:rPr>
+        <w:t xml:space="preserve">I tested H1 and H2 correlationally in this first study. I measured prejudice toward two target groups (Muslims and politicians) as well as perceived authenticity of prejudiced statements against these groups. I predicted that self-reported prejudice would positively correlate with perceived authenticity, but only </w:t>
+      </w:r>
+      <w:r>
+        <w:rPr>
+          <w:rFonts w:ascii="Times New Roman" w:hAnsi="Times New Roman"/>
+          <w:b w:val="false"/>
+          <w:bCs w:val="false"/>
+          <w:i/>
+          <w:iCs/>
+          <w:sz w:val="24"/>
+          <w:szCs w:val="24"/>
+        </w:rPr>
+        <w:t xml:space="preserve">within </w:t>
+      </w:r>
+      <w:r>
+        <w:rPr>
+          <w:rFonts w:ascii="Times New Roman" w:hAnsi="Times New Roman"/>
+          <w:b w:val="false"/>
+          <w:bCs w:val="false"/>
+          <w:i w:val="false"/>
+          <w:iCs w:val="false"/>
+          <w:sz w:val="24"/>
+          <w:szCs w:val="24"/>
+        </w:rPr>
+        <w:t xml:space="preserve">the same target group (e.g., prejudice against Muslims should not predict perceived authenticity of anti-politician remarks). </w:t>
+      </w:r>
+      <w:r>
+        <w:rPr>
+          <w:rFonts w:ascii="Times New Roman" w:hAnsi="Times New Roman"/>
+          <w:b w:val="false"/>
+          <w:bCs w:val="false"/>
+          <w:sz w:val="24"/>
+          <w:szCs w:val="24"/>
+        </w:rPr>
+        <w:t>I measured how much people disliked control targets (the beach, cookies, and pizza) and perceived authenticity of negative statements about these targets, as well. These negative statements were “controls” in that they were negative, descriptively non-normative statements; importantly, however, they lack the same moral implications that prejudices possess. I predicted that there would be no relationship between dislike and perceived authenticity for these control targets.</w:t>
       </w:r>
     </w:p>
     <w:p>
@@ -2739,12 +3080,10 @@
           <w:rFonts w:ascii="Times New Roman" w:hAnsi="Times New Roman"/>
           <w:b/>
           <w:bCs/>
-          <w:i w:val="false"/>
-          <w:iCs w:val="false"/>
-          <w:sz w:val="24"/>
-          <w:szCs w:val="24"/>
-        </w:rPr>
-        <w:t>The Present Studies</w:t>
+          <w:sz w:val="24"/>
+          <w:szCs w:val="24"/>
+        </w:rPr>
+        <w:t>Method</w:t>
       </w:r>
     </w:p>
     <w:p>
@@ -2763,8 +3102,6 @@
           <w:rFonts w:ascii="Times New Roman" w:hAnsi="Times New Roman"/>
           <w:b/>
           <w:bCs/>
-          <w:i w:val="false"/>
-          <w:iCs w:val="false"/>
           <w:sz w:val="24"/>
           <w:szCs w:val="24"/>
         </w:rPr>
@@ -2775,12 +3112,116 @@
           <w:rFonts w:ascii="Times New Roman" w:hAnsi="Times New Roman"/>
           <w:b w:val="false"/>
           <w:bCs w:val="false"/>
-          <w:i w:val="false"/>
-          <w:iCs w:val="false"/>
-          <w:sz w:val="24"/>
-          <w:szCs w:val="24"/>
-        </w:rPr>
-        <w:t>I test six hypotheses across eight studies. These hypotheses—and their associated theoretical perspectives—are presented in Table 1. The first two hypotheses test the general phenomenon that perceived authenticity may justify prejudice, while the latter four examine psychological processes that may underlie the proposed positive relationship between prejudice and perceived authenticity. I refer to these hypothesis as H1 through H6 throughout the paper.</w:t>
+          <w:sz w:val="24"/>
+          <w:szCs w:val="24"/>
+        </w:rPr>
+        <w:t xml:space="preserve">I recruited 125 people from Amazon’s Mechanical Turk (MTurk) to participate in a “survey on perceiving others’ attitudes.” This sample size allows 80% power to detect an effect of </w:t>
+      </w:r>
+      <w:r>
+        <w:rPr>
+          <w:rFonts w:ascii="Times New Roman" w:hAnsi="Times New Roman"/>
+          <w:b w:val="false"/>
+          <w:bCs w:val="false"/>
+          <w:i/>
+          <w:iCs/>
+          <w:sz w:val="24"/>
+          <w:szCs w:val="24"/>
+        </w:rPr>
+        <w:t xml:space="preserve">r </w:t>
+      </w:r>
+      <w:r>
+        <w:rPr>
+          <w:rFonts w:ascii="Times New Roman" w:hAnsi="Times New Roman"/>
+          <w:b w:val="false"/>
+          <w:bCs w:val="false"/>
+          <w:i w:val="false"/>
+          <w:iCs w:val="false"/>
+          <w:sz w:val="24"/>
+          <w:szCs w:val="24"/>
+        </w:rPr>
+        <w:t xml:space="preserve">= .25 and 90% power to detect an effect of </w:t>
+      </w:r>
+      <w:r>
+        <w:rPr>
+          <w:rFonts w:ascii="Times New Roman" w:hAnsi="Times New Roman"/>
+          <w:b w:val="false"/>
+          <w:bCs w:val="false"/>
+          <w:i/>
+          <w:iCs/>
+          <w:sz w:val="24"/>
+          <w:szCs w:val="24"/>
+        </w:rPr>
+        <w:t xml:space="preserve">r </w:t>
+      </w:r>
+      <w:r>
+        <w:rPr>
+          <w:rFonts w:ascii="Times New Roman" w:hAnsi="Times New Roman"/>
+          <w:b w:val="false"/>
+          <w:bCs w:val="false"/>
+          <w:i w:val="false"/>
+          <w:iCs w:val="false"/>
+          <w:sz w:val="24"/>
+          <w:szCs w:val="24"/>
+        </w:rPr>
+        <w:t>= .30. These correlations were informed by being on the lower-bound of relevant past research (White &amp; Crandall, 2017). A</w:t>
+      </w:r>
+      <w:r>
+        <w:rPr>
+          <w:rFonts w:ascii="Times New Roman" w:hAnsi="Times New Roman"/>
+          <w:b w:val="false"/>
+          <w:bCs w:val="false"/>
+          <w:sz w:val="24"/>
+          <w:szCs w:val="24"/>
+        </w:rPr>
+        <w:t xml:space="preserve"> total of 126 people participated. Participants’ ages ranged from 19 to 69 (</w:t>
+      </w:r>
+      <w:r>
+        <w:rPr>
+          <w:rFonts w:ascii="Times New Roman" w:hAnsi="Times New Roman"/>
+          <w:b w:val="false"/>
+          <w:bCs w:val="false"/>
+          <w:i/>
+          <w:iCs/>
+          <w:sz w:val="24"/>
+          <w:szCs w:val="24"/>
+        </w:rPr>
+        <w:t xml:space="preserve">M </w:t>
+      </w:r>
+      <w:r>
+        <w:rPr>
+          <w:rFonts w:ascii="Times New Roman" w:hAnsi="Times New Roman"/>
+          <w:b w:val="false"/>
+          <w:bCs w:val="false"/>
+          <w:i w:val="false"/>
+          <w:iCs w:val="false"/>
+          <w:sz w:val="24"/>
+          <w:szCs w:val="24"/>
+        </w:rPr>
+        <w:t xml:space="preserve">= 34.9, </w:t>
+      </w:r>
+      <w:r>
+        <w:rPr>
+          <w:rFonts w:ascii="Times New Roman" w:hAnsi="Times New Roman"/>
+          <w:b w:val="false"/>
+          <w:bCs w:val="false"/>
+          <w:i/>
+          <w:iCs/>
+          <w:sz w:val="24"/>
+          <w:szCs w:val="24"/>
+        </w:rPr>
+        <w:t xml:space="preserve">SD </w:t>
+      </w:r>
+      <w:r>
+        <w:rPr>
+          <w:rFonts w:ascii="Times New Roman" w:hAnsi="Times New Roman"/>
+          <w:b w:val="false"/>
+          <w:bCs w:val="false"/>
+          <w:i w:val="false"/>
+          <w:iCs w:val="false"/>
+          <w:sz w:val="24"/>
+          <w:szCs w:val="24"/>
+        </w:rPr>
+        <w:t>= 10.95), 61% identified as male, 69% identified as White, and no participants indicated that they were Muslim.</w:t>
       </w:r>
     </w:p>
     <w:p>
@@ -2789,7 +3230,250 @@
         <w:bidi w:val="0"/>
         <w:spacing w:lineRule="auto" w:line="480" w:before="0" w:after="0"/>
         <w:contextualSpacing/>
-        <w:jc w:val="center"/>
+        <w:jc w:val="left"/>
+        <w:rPr>
+          <w:rFonts w:ascii="Times New Roman" w:hAnsi="Times New Roman"/>
+        </w:rPr>
+      </w:pPr>
+      <w:r>
+        <w:rPr>
+          <w:rFonts w:ascii="Times New Roman" w:hAnsi="Times New Roman"/>
+          <w:b w:val="false"/>
+          <w:bCs w:val="false"/>
+          <w:i w:val="false"/>
+          <w:iCs w:val="false"/>
+          <w:sz w:val="24"/>
+          <w:szCs w:val="24"/>
+        </w:rPr>
+        <w:tab/>
+        <w:t xml:space="preserve">Participants first read nine statements that were ostensibly taken from social media, comment sections, and elsewhere on the internet. Three were negative statements about Muslims (e.g., “With all that’s going on, I think it is OK for people to be suspicious of Muslims”), and three were negative statements about politicians (e.g., “All politicians really care about is themselves. They’ll do anything to get more and more power”). I included three control statements that were also negative and went against descriptive norms, but about trivial tastes and not loaded with the same moral weight as prejudiced statements. These statements were about people disliking cookies, the beach, and pizza (e.g., “What’s the big deal about pizza? I’ve never tasted a slice of pizza that tasted good”). In response to each of these statements, participants indicated on a seven-point scale (from 1, </w:t>
+      </w:r>
+      <w:r>
+        <w:rPr>
+          <w:rFonts w:ascii="Times New Roman" w:hAnsi="Times New Roman"/>
+          <w:b w:val="false"/>
+          <w:bCs w:val="false"/>
+          <w:i/>
+          <w:iCs/>
+          <w:sz w:val="24"/>
+          <w:szCs w:val="24"/>
+        </w:rPr>
+        <w:t>Strongly Disagree</w:t>
+      </w:r>
+      <w:r>
+        <w:rPr>
+          <w:rFonts w:ascii="Times New Roman" w:hAnsi="Times New Roman"/>
+          <w:b w:val="false"/>
+          <w:bCs w:val="false"/>
+          <w:i w:val="false"/>
+          <w:iCs w:val="false"/>
+          <w:sz w:val="24"/>
+          <w:szCs w:val="24"/>
+        </w:rPr>
+        <w:t xml:space="preserve"> to 7, </w:t>
+      </w:r>
+      <w:r>
+        <w:rPr>
+          <w:rFonts w:ascii="Times New Roman" w:hAnsi="Times New Roman"/>
+          <w:b w:val="false"/>
+          <w:bCs w:val="false"/>
+          <w:i/>
+          <w:iCs/>
+          <w:sz w:val="24"/>
+          <w:szCs w:val="24"/>
+        </w:rPr>
+        <w:t>Strongly Agree</w:t>
+      </w:r>
+      <w:r>
+        <w:rPr>
+          <w:rFonts w:ascii="Times New Roman" w:hAnsi="Times New Roman"/>
+          <w:b w:val="false"/>
+          <w:bCs w:val="false"/>
+          <w:i w:val="false"/>
+          <w:iCs w:val="false"/>
+          <w:sz w:val="24"/>
+          <w:szCs w:val="24"/>
+        </w:rPr>
+        <w:t xml:space="preserve">) how much they thought that, in saying the statement, that person was being “true to themselves,” “honest,” “authentic,” and “genuine.” For each group of statements (Muslims, politicians, cookies, beach, and pizza), these items were averaged together to measure </w:t>
+      </w:r>
+      <w:r>
+        <w:rPr>
+          <w:rFonts w:ascii="Times New Roman" w:hAnsi="Times New Roman"/>
+          <w:b w:val="false"/>
+          <w:bCs w:val="false"/>
+          <w:i/>
+          <w:iCs/>
+          <w:sz w:val="24"/>
+          <w:szCs w:val="24"/>
+        </w:rPr>
+        <w:t>perceived authenticity</w:t>
+      </w:r>
+      <w:r>
+        <w:rPr>
+          <w:rFonts w:ascii="Times New Roman" w:hAnsi="Times New Roman"/>
+          <w:b w:val="false"/>
+          <w:bCs w:val="false"/>
+          <w:i w:val="false"/>
+          <w:iCs w:val="false"/>
+          <w:sz w:val="24"/>
+          <w:szCs w:val="24"/>
+        </w:rPr>
+        <w:t>.</w:t>
+      </w:r>
+    </w:p>
+    <w:p>
+      <w:pPr>
+        <w:pStyle w:val="TextBody"/>
+        <w:bidi w:val="0"/>
+        <w:spacing w:lineRule="auto" w:line="480" w:before="0" w:after="0"/>
+        <w:contextualSpacing/>
+        <w:jc w:val="left"/>
+        <w:rPr>
+          <w:rFonts w:ascii="Times New Roman" w:hAnsi="Times New Roman"/>
+        </w:rPr>
+      </w:pPr>
+      <w:r>
+        <w:rPr>
+          <w:rFonts w:ascii="Times New Roman" w:hAnsi="Times New Roman"/>
+          <w:b w:val="false"/>
+          <w:bCs w:val="false"/>
+          <w:i w:val="false"/>
+          <w:iCs w:val="false"/>
+          <w:sz w:val="24"/>
+          <w:szCs w:val="24"/>
+        </w:rPr>
+        <w:tab/>
+        <w:t>Participants then filled out a demographic questionnaire. At the end of this page, I measured prejudice against Muslims and politicians, as well as how much participants disliked cookies, the beach, and pizza.</w:t>
+      </w:r>
+    </w:p>
+    <w:p>
+      <w:pPr>
+        <w:pStyle w:val="TextBody"/>
+        <w:bidi w:val="0"/>
+        <w:spacing w:lineRule="auto" w:line="480" w:before="0" w:after="0"/>
+        <w:contextualSpacing/>
+        <w:jc w:val="left"/>
+        <w:rPr>
+          <w:rFonts w:ascii="Times New Roman" w:hAnsi="Times New Roman"/>
+        </w:rPr>
+      </w:pPr>
+      <w:r>
+        <w:rPr>
+          <w:rFonts w:ascii="Times New Roman" w:hAnsi="Times New Roman"/>
+          <w:b w:val="false"/>
+          <w:bCs w:val="false"/>
+          <w:i w:val="false"/>
+          <w:iCs w:val="false"/>
+          <w:sz w:val="24"/>
+          <w:szCs w:val="24"/>
+        </w:rPr>
+        <w:tab/>
+        <w:t>Anti-Muslim prejudice was measured using seven items adapted from measures of modern prejudice (Biernat &amp; Crandall, 1999) that tapped into beliefs about Muslims (e.g., “Muslims living here should not push themselves where they are not wanted”) as well as feelings toward them (e.g., “How much do you like or dislike Muslims?”).</w:t>
+      </w:r>
+    </w:p>
+    <w:p>
+      <w:pPr>
+        <w:pStyle w:val="TextBody"/>
+        <w:bidi w:val="0"/>
+        <w:spacing w:lineRule="auto" w:line="480" w:before="0" w:after="0"/>
+        <w:contextualSpacing/>
+        <w:jc w:val="left"/>
+        <w:rPr>
+          <w:rFonts w:ascii="Times New Roman" w:hAnsi="Times New Roman"/>
+        </w:rPr>
+      </w:pPr>
+      <w:r>
+        <w:rPr>
+          <w:rFonts w:ascii="Times New Roman" w:hAnsi="Times New Roman"/>
+          <w:b w:val="false"/>
+          <w:bCs w:val="false"/>
+          <w:i w:val="false"/>
+          <w:iCs w:val="false"/>
+          <w:sz w:val="24"/>
+          <w:szCs w:val="24"/>
+        </w:rPr>
+        <w:tab/>
+        <w:t>Anti-politician prejudice was measured using seven items, some adapted from a standard social distance questionnaire (Biernat &amp; Crandall, 1999; “I would like a politician to be a close personal friend”) and others tapping into feelings toward politicians (e.g., “I admire politicians”).</w:t>
+      </w:r>
+    </w:p>
+    <w:p>
+      <w:pPr>
+        <w:pStyle w:val="TextBody"/>
+        <w:bidi w:val="0"/>
+        <w:spacing w:lineRule="auto" w:line="480" w:before="0" w:after="0"/>
+        <w:contextualSpacing/>
+        <w:jc w:val="left"/>
+        <w:rPr/>
+      </w:pPr>
+      <w:r>
+        <w:rPr>
+          <w:rFonts w:ascii="Times New Roman" w:hAnsi="Times New Roman"/>
+          <w:b w:val="false"/>
+          <w:bCs w:val="false"/>
+          <w:i w:val="false"/>
+          <w:iCs w:val="false"/>
+          <w:sz w:val="24"/>
+          <w:szCs w:val="24"/>
+        </w:rPr>
+        <w:tab/>
+        <w:t xml:space="preserve">Lastly, participants were asked how much they liked cookies, the beach, and pizza on a seven-point scale (from 1, </w:t>
+      </w:r>
+      <w:r>
+        <w:rPr>
+          <w:rFonts w:ascii="Times New Roman" w:hAnsi="Times New Roman"/>
+          <w:b w:val="false"/>
+          <w:bCs w:val="false"/>
+          <w:i/>
+          <w:iCs/>
+          <w:sz w:val="24"/>
+          <w:szCs w:val="24"/>
+        </w:rPr>
+        <w:t>Not at all</w:t>
+      </w:r>
+      <w:r>
+        <w:rPr>
+          <w:rFonts w:ascii="Times New Roman" w:hAnsi="Times New Roman"/>
+          <w:b w:val="false"/>
+          <w:bCs w:val="false"/>
+          <w:i w:val="false"/>
+          <w:iCs w:val="false"/>
+          <w:sz w:val="24"/>
+          <w:szCs w:val="24"/>
+        </w:rPr>
+        <w:t xml:space="preserve"> to 7, </w:t>
+      </w:r>
+      <w:r>
+        <w:rPr>
+          <w:rFonts w:ascii="Times New Roman" w:hAnsi="Times New Roman"/>
+          <w:b w:val="false"/>
+          <w:bCs w:val="false"/>
+          <w:i/>
+          <w:iCs/>
+          <w:sz w:val="24"/>
+          <w:szCs w:val="24"/>
+        </w:rPr>
+        <w:t>Very much so</w:t>
+      </w:r>
+      <w:r>
+        <w:rPr>
+          <w:rFonts w:ascii="Times New Roman" w:hAnsi="Times New Roman"/>
+          <w:b w:val="false"/>
+          <w:bCs w:val="false"/>
+          <w:i w:val="false"/>
+          <w:iCs w:val="false"/>
+          <w:sz w:val="24"/>
+          <w:szCs w:val="24"/>
+        </w:rPr>
+        <w:t>). These items were reverse-scored to indicate control dislike statements—ones that are non-normative, trivial tastes.</w:t>
+      </w:r>
+    </w:p>
+    <w:p>
+      <w:pPr>
+        <w:pStyle w:val="TextBody"/>
+        <w:bidi w:val="0"/>
+        <w:spacing w:lineRule="auto" w:line="480" w:before="0" w:after="0"/>
+        <w:contextualSpacing/>
+        <w:jc w:val="left"/>
         <w:rPr>
           <w:rFonts w:ascii="Times New Roman" w:hAnsi="Times New Roman"/>
         </w:rPr>
@@ -2802,7 +3486,7 @@
           <w:sz w:val="24"/>
           <w:szCs w:val="24"/>
         </w:rPr>
-        <w:t>Study 1</w:t>
+        <w:t>Results</w:t>
       </w:r>
     </w:p>
     <w:p>
@@ -2832,516 +3516,7 @@
           <w:sz w:val="24"/>
           <w:szCs w:val="24"/>
         </w:rPr>
-        <w:t xml:space="preserve">I tested H1 and H2 correlationally in this first study. I measured prejudice toward two target groups (Muslims and politicians) as well as perceived authenticity of prejudiced statements against these groups. I predicted that self-reported prejudice would positively correlate with perceived authenticity, but only </w:t>
-      </w:r>
-      <w:r>
-        <w:rPr>
-          <w:rFonts w:ascii="Times New Roman" w:hAnsi="Times New Roman"/>
-          <w:b w:val="false"/>
-          <w:bCs w:val="false"/>
-          <w:i/>
-          <w:iCs/>
-          <w:sz w:val="24"/>
-          <w:szCs w:val="24"/>
-        </w:rPr>
-        <w:t xml:space="preserve">within </w:t>
-      </w:r>
-      <w:r>
-        <w:rPr>
-          <w:rFonts w:ascii="Times New Roman" w:hAnsi="Times New Roman"/>
-          <w:b w:val="false"/>
-          <w:bCs w:val="false"/>
-          <w:i w:val="false"/>
-          <w:iCs w:val="false"/>
-          <w:sz w:val="24"/>
-          <w:szCs w:val="24"/>
-        </w:rPr>
-        <w:t xml:space="preserve">the same target group (e.g., prejudice against Muslims should not predict perceived authenticity of anti-politician remarks). </w:t>
-      </w:r>
-      <w:r>
-        <w:rPr>
-          <w:rFonts w:ascii="Times New Roman" w:hAnsi="Times New Roman"/>
-          <w:b w:val="false"/>
-          <w:bCs w:val="false"/>
-          <w:sz w:val="24"/>
-          <w:szCs w:val="24"/>
-        </w:rPr>
-        <w:t>I measured how much people disliked control targets (the beach, cookies, and pizza) and perceived authenticity of negative statements about these targets, as well. These negative statements were “controls” in that they were negative, descriptively non-normative statements; importantly, however, they lack the same moral implications that prejudices possess. I predicted that there would be no relationship between dislike and perceived authenticity for these control targets.</w:t>
-      </w:r>
-    </w:p>
-    <w:p>
-      <w:pPr>
-        <w:pStyle w:val="TextBody"/>
-        <w:bidi w:val="0"/>
-        <w:spacing w:lineRule="auto" w:line="480" w:before="0" w:after="0"/>
-        <w:contextualSpacing/>
-        <w:jc w:val="left"/>
-        <w:rPr>
-          <w:rFonts w:ascii="Times New Roman" w:hAnsi="Times New Roman"/>
-        </w:rPr>
-      </w:pPr>
-      <w:r>
-        <w:rPr>
-          <w:rFonts w:ascii="Times New Roman" w:hAnsi="Times New Roman"/>
-          <w:b/>
-          <w:bCs/>
-          <w:sz w:val="24"/>
-          <w:szCs w:val="24"/>
-        </w:rPr>
-        <w:t>Method</w:t>
-      </w:r>
-    </w:p>
-    <w:p>
-      <w:pPr>
-        <w:pStyle w:val="TextBody"/>
-        <w:bidi w:val="0"/>
-        <w:spacing w:lineRule="auto" w:line="480" w:before="0" w:after="0"/>
-        <w:contextualSpacing/>
-        <w:jc w:val="left"/>
-        <w:rPr>
-          <w:rFonts w:ascii="Times New Roman" w:hAnsi="Times New Roman"/>
-        </w:rPr>
-      </w:pPr>
-      <w:r>
-        <w:rPr>
-          <w:rFonts w:ascii="Times New Roman" w:hAnsi="Times New Roman"/>
-          <w:b/>
-          <w:bCs/>
-          <w:sz w:val="24"/>
-          <w:szCs w:val="24"/>
-        </w:rPr>
-        <w:tab/>
-      </w:r>
-      <w:r>
-        <w:rPr>
-          <w:rFonts w:ascii="Times New Roman" w:hAnsi="Times New Roman"/>
-          <w:b w:val="false"/>
-          <w:bCs w:val="false"/>
-          <w:sz w:val="24"/>
-          <w:szCs w:val="24"/>
-        </w:rPr>
-        <w:t xml:space="preserve">I recruited 125 people from Amazon’s Mechanical Turk (MTurk) to participate in a “survey on perceiving others’ attitudes.” This sample size allows 80% power to detect an effect of </w:t>
-      </w:r>
-      <w:r>
-        <w:rPr>
-          <w:rFonts w:ascii="Times New Roman" w:hAnsi="Times New Roman"/>
-          <w:b w:val="false"/>
-          <w:bCs w:val="false"/>
-          <w:i/>
-          <w:iCs/>
-          <w:sz w:val="24"/>
-          <w:szCs w:val="24"/>
-        </w:rPr>
-        <w:t xml:space="preserve">r </w:t>
-      </w:r>
-      <w:r>
-        <w:rPr>
-          <w:rFonts w:ascii="Times New Roman" w:hAnsi="Times New Roman"/>
-          <w:b w:val="false"/>
-          <w:bCs w:val="false"/>
-          <w:i w:val="false"/>
-          <w:iCs w:val="false"/>
-          <w:sz w:val="24"/>
-          <w:szCs w:val="24"/>
-        </w:rPr>
-        <w:t xml:space="preserve">= .25 and 90% power to detect an effect of </w:t>
-      </w:r>
-      <w:r>
-        <w:rPr>
-          <w:rFonts w:ascii="Times New Roman" w:hAnsi="Times New Roman"/>
-          <w:b w:val="false"/>
-          <w:bCs w:val="false"/>
-          <w:i/>
-          <w:iCs/>
-          <w:sz w:val="24"/>
-          <w:szCs w:val="24"/>
-        </w:rPr>
-        <w:t xml:space="preserve">r </w:t>
-      </w:r>
-      <w:r>
-        <w:rPr>
-          <w:rFonts w:ascii="Times New Roman" w:hAnsi="Times New Roman"/>
-          <w:b w:val="false"/>
-          <w:bCs w:val="false"/>
-          <w:i w:val="false"/>
-          <w:iCs w:val="false"/>
-          <w:sz w:val="24"/>
-          <w:szCs w:val="24"/>
-        </w:rPr>
-        <w:t>= .30. These correlations were informed by being on the lower-bound of relevant past research (White &amp; Crandall, 2017). A</w:t>
-      </w:r>
-      <w:r>
-        <w:rPr>
-          <w:rFonts w:ascii="Times New Roman" w:hAnsi="Times New Roman"/>
-          <w:b w:val="false"/>
-          <w:bCs w:val="false"/>
-          <w:sz w:val="24"/>
-          <w:szCs w:val="24"/>
-        </w:rPr>
-        <w:t xml:space="preserve"> total of 126 people participated. Participants’ ages ranged from 19 to 69 (</w:t>
-      </w:r>
-      <w:r>
-        <w:rPr>
-          <w:rFonts w:ascii="Times New Roman" w:hAnsi="Times New Roman"/>
-          <w:b w:val="false"/>
-          <w:bCs w:val="false"/>
-          <w:i/>
-          <w:iCs/>
-          <w:sz w:val="24"/>
-          <w:szCs w:val="24"/>
-        </w:rPr>
-        <w:t xml:space="preserve">M </w:t>
-      </w:r>
-      <w:r>
-        <w:rPr>
-          <w:rFonts w:ascii="Times New Roman" w:hAnsi="Times New Roman"/>
-          <w:b w:val="false"/>
-          <w:bCs w:val="false"/>
-          <w:i w:val="false"/>
-          <w:iCs w:val="false"/>
-          <w:sz w:val="24"/>
-          <w:szCs w:val="24"/>
-        </w:rPr>
-        <w:t xml:space="preserve">= 34.9, </w:t>
-      </w:r>
-      <w:r>
-        <w:rPr>
-          <w:rFonts w:ascii="Times New Roman" w:hAnsi="Times New Roman"/>
-          <w:b w:val="false"/>
-          <w:bCs w:val="false"/>
-          <w:i/>
-          <w:iCs/>
-          <w:sz w:val="24"/>
-          <w:szCs w:val="24"/>
-        </w:rPr>
-        <w:t xml:space="preserve">SD </w:t>
-      </w:r>
-      <w:r>
-        <w:rPr>
-          <w:rFonts w:ascii="Times New Roman" w:hAnsi="Times New Roman"/>
-          <w:b w:val="false"/>
-          <w:bCs w:val="false"/>
-          <w:i w:val="false"/>
-          <w:iCs w:val="false"/>
-          <w:sz w:val="24"/>
-          <w:szCs w:val="24"/>
-        </w:rPr>
-        <w:t>= 10.95), 61% identified as male, 69% identified as White, and no participants indicated that they were Muslim.</w:t>
-      </w:r>
-    </w:p>
-    <w:p>
-      <w:pPr>
-        <w:pStyle w:val="TextBody"/>
-        <w:bidi w:val="0"/>
-        <w:spacing w:lineRule="auto" w:line="480" w:before="0" w:after="0"/>
-        <w:contextualSpacing/>
-        <w:jc w:val="left"/>
-        <w:rPr>
-          <w:rFonts w:ascii="Times New Roman" w:hAnsi="Times New Roman"/>
-        </w:rPr>
-      </w:pPr>
-      <w:r>
-        <w:rPr>
-          <w:rFonts w:ascii="Times New Roman" w:hAnsi="Times New Roman"/>
-          <w:b w:val="false"/>
-          <w:bCs w:val="false"/>
-          <w:i w:val="false"/>
-          <w:iCs w:val="false"/>
-          <w:sz w:val="24"/>
-          <w:szCs w:val="24"/>
-        </w:rPr>
-        <w:tab/>
-        <w:t xml:space="preserve">Participants first read nine statements that were ostensibly taken from social media, comment sections, and elsewhere on the internet. Three were negative statements about Muslims (e.g., “With all that’s going on, I think it is OK for people to be suspicious of Muslims”), and three were negative statements about politicians (e.g., “All politicians really care about is themselves. They’ll do anything to get more and more power”). I included three control statements that were also negative and went against descriptive norms, but about trivial tastes and not loaded with the same moral weight as prejudiced statements. These statements were about people disliking cookies, the beach, and pizza (e.g., “What’s the big deal about pizza? I’ve never tasted a slice of pizza that tasted good”). In response to each of these statements, participants indicated on a seven-point scale (from 1, </w:t>
-      </w:r>
-      <w:r>
-        <w:rPr>
-          <w:rFonts w:ascii="Times New Roman" w:hAnsi="Times New Roman"/>
-          <w:b w:val="false"/>
-          <w:bCs w:val="false"/>
-          <w:i/>
-          <w:iCs/>
-          <w:sz w:val="24"/>
-          <w:szCs w:val="24"/>
-        </w:rPr>
-        <w:t>Strongly Disagree</w:t>
-      </w:r>
-      <w:r>
-        <w:rPr>
-          <w:rFonts w:ascii="Times New Roman" w:hAnsi="Times New Roman"/>
-          <w:b w:val="false"/>
-          <w:bCs w:val="false"/>
-          <w:i w:val="false"/>
-          <w:iCs w:val="false"/>
-          <w:sz w:val="24"/>
-          <w:szCs w:val="24"/>
-        </w:rPr>
-        <w:t xml:space="preserve"> to 7, </w:t>
-      </w:r>
-      <w:r>
-        <w:rPr>
-          <w:rFonts w:ascii="Times New Roman" w:hAnsi="Times New Roman"/>
-          <w:b w:val="false"/>
-          <w:bCs w:val="false"/>
-          <w:i/>
-          <w:iCs/>
-          <w:sz w:val="24"/>
-          <w:szCs w:val="24"/>
-        </w:rPr>
-        <w:t>Strongly Agree</w:t>
-      </w:r>
-      <w:r>
-        <w:rPr>
-          <w:rFonts w:ascii="Times New Roman" w:hAnsi="Times New Roman"/>
-          <w:b w:val="false"/>
-          <w:bCs w:val="false"/>
-          <w:i w:val="false"/>
-          <w:iCs w:val="false"/>
-          <w:sz w:val="24"/>
-          <w:szCs w:val="24"/>
-        </w:rPr>
-        <w:t xml:space="preserve">) how much they thought that, in saying the statement, that person was being “true to themselves,” “honest,” “authentic,” and “genuine.” For each group of statements (Muslims, politicians, cookies, beach, and pizza), these items were averaged together to measure </w:t>
-      </w:r>
-      <w:r>
-        <w:rPr>
-          <w:rFonts w:ascii="Times New Roman" w:hAnsi="Times New Roman"/>
-          <w:b w:val="false"/>
-          <w:bCs w:val="false"/>
-          <w:i/>
-          <w:iCs/>
-          <w:sz w:val="24"/>
-          <w:szCs w:val="24"/>
-        </w:rPr>
-        <w:t>perceived authenticity</w:t>
-      </w:r>
-      <w:r>
-        <w:rPr>
-          <w:rFonts w:ascii="Times New Roman" w:hAnsi="Times New Roman"/>
-          <w:b w:val="false"/>
-          <w:bCs w:val="false"/>
-          <w:i w:val="false"/>
-          <w:iCs w:val="false"/>
-          <w:sz w:val="24"/>
-          <w:szCs w:val="24"/>
-        </w:rPr>
-        <w:t>.</w:t>
-      </w:r>
-    </w:p>
-    <w:p>
-      <w:pPr>
-        <w:pStyle w:val="TextBody"/>
-        <w:bidi w:val="0"/>
-        <w:spacing w:lineRule="auto" w:line="480" w:before="0" w:after="0"/>
-        <w:contextualSpacing/>
-        <w:jc w:val="left"/>
-        <w:rPr>
-          <w:rFonts w:ascii="Times New Roman" w:hAnsi="Times New Roman"/>
-        </w:rPr>
-      </w:pPr>
-      <w:r>
-        <w:rPr>
-          <w:rFonts w:ascii="Times New Roman" w:hAnsi="Times New Roman"/>
-          <w:b w:val="false"/>
-          <w:bCs w:val="false"/>
-          <w:i w:val="false"/>
-          <w:iCs w:val="false"/>
-          <w:sz w:val="24"/>
-          <w:szCs w:val="24"/>
-        </w:rPr>
-        <w:tab/>
-        <w:t>Participants then filled out a demographic questionnaire. At the end of this page, I measured prejudice against Muslims and politicians, as well as how much participants disliked cookies, the beach, and pizza.</w:t>
-      </w:r>
-    </w:p>
-    <w:p>
-      <w:pPr>
-        <w:pStyle w:val="TextBody"/>
-        <w:bidi w:val="0"/>
-        <w:spacing w:lineRule="auto" w:line="480" w:before="0" w:after="0"/>
-        <w:contextualSpacing/>
-        <w:jc w:val="left"/>
-        <w:rPr>
-          <w:rFonts w:ascii="Times New Roman" w:hAnsi="Times New Roman"/>
-        </w:rPr>
-      </w:pPr>
-      <w:r>
-        <w:rPr>
-          <w:rFonts w:ascii="Times New Roman" w:hAnsi="Times New Roman"/>
-          <w:b w:val="false"/>
-          <w:bCs w:val="false"/>
-          <w:i w:val="false"/>
-          <w:iCs w:val="false"/>
-          <w:sz w:val="24"/>
-          <w:szCs w:val="24"/>
-        </w:rPr>
-        <w:tab/>
-        <w:t>Anti-Muslim prejudice was measured using seven items adapted from measures of modern prejudice (Biernat &amp; Crandall, 1999) that tapped into beliefs about Muslims (e.g., “Muslims living here should not push themselves where they are not wanted”) as well as feelings toward them (e.g., “How much do you like or dislike Muslims?”).</w:t>
-      </w:r>
-    </w:p>
-    <w:p>
-      <w:pPr>
-        <w:pStyle w:val="TextBody"/>
-        <w:bidi w:val="0"/>
-        <w:spacing w:lineRule="auto" w:line="480" w:before="0" w:after="0"/>
-        <w:contextualSpacing/>
-        <w:jc w:val="left"/>
-        <w:rPr>
-          <w:rFonts w:ascii="Times New Roman" w:hAnsi="Times New Roman"/>
-        </w:rPr>
-      </w:pPr>
-      <w:r>
-        <w:rPr>
-          <w:rFonts w:ascii="Times New Roman" w:hAnsi="Times New Roman"/>
-          <w:b w:val="false"/>
-          <w:bCs w:val="false"/>
-          <w:i w:val="false"/>
-          <w:iCs w:val="false"/>
-          <w:sz w:val="24"/>
-          <w:szCs w:val="24"/>
-        </w:rPr>
-        <w:tab/>
-        <w:t>Anti-politician prejudice was measured using seven items, some adapted from a standard social distance questionnaire (Biernat &amp; Crandall, 1999; “I would like a politician to be a close personal friend”) and others tapping into feelings toward politicians (e.g., “I admire politicians”).</w:t>
-      </w:r>
-    </w:p>
-    <w:p>
-      <w:pPr>
-        <w:pStyle w:val="TextBody"/>
-        <w:bidi w:val="0"/>
-        <w:spacing w:lineRule="auto" w:line="480" w:before="0" w:after="0"/>
-        <w:contextualSpacing/>
-        <w:jc w:val="left"/>
-        <w:rPr/>
-      </w:pPr>
-      <w:r>
-        <w:rPr>
-          <w:rFonts w:ascii="Times New Roman" w:hAnsi="Times New Roman"/>
-          <w:b w:val="false"/>
-          <w:bCs w:val="false"/>
-          <w:i w:val="false"/>
-          <w:iCs w:val="false"/>
-          <w:sz w:val="24"/>
-          <w:szCs w:val="24"/>
-        </w:rPr>
-        <w:tab/>
-        <w:t xml:space="preserve">Lastly, participants were asked how much they liked cookies, the beach, and pizza on a seven-point scale (from 1, </w:t>
-      </w:r>
-      <w:r>
-        <w:rPr>
-          <w:rFonts w:ascii="Times New Roman" w:hAnsi="Times New Roman"/>
-          <w:b w:val="false"/>
-          <w:bCs w:val="false"/>
-          <w:i/>
-          <w:iCs/>
-          <w:sz w:val="24"/>
-          <w:szCs w:val="24"/>
-        </w:rPr>
-        <w:t>Not at all</w:t>
-      </w:r>
-      <w:r>
-        <w:rPr>
-          <w:rFonts w:ascii="Times New Roman" w:hAnsi="Times New Roman"/>
-          <w:b w:val="false"/>
-          <w:bCs w:val="false"/>
-          <w:i w:val="false"/>
-          <w:iCs w:val="false"/>
-          <w:sz w:val="24"/>
-          <w:szCs w:val="24"/>
-        </w:rPr>
-        <w:t xml:space="preserve"> to 7, </w:t>
-      </w:r>
-      <w:r>
-        <w:rPr>
-          <w:rFonts w:ascii="Times New Roman" w:hAnsi="Times New Roman"/>
-          <w:b w:val="false"/>
-          <w:bCs w:val="false"/>
-          <w:i/>
-          <w:iCs/>
-          <w:sz w:val="24"/>
-          <w:szCs w:val="24"/>
-        </w:rPr>
-        <w:t>Very much so</w:t>
-      </w:r>
-      <w:r>
-        <w:rPr>
-          <w:rFonts w:ascii="Times New Roman" w:hAnsi="Times New Roman"/>
-          <w:b w:val="false"/>
-          <w:bCs w:val="false"/>
-          <w:i w:val="false"/>
-          <w:iCs w:val="false"/>
-          <w:sz w:val="24"/>
-          <w:szCs w:val="24"/>
-        </w:rPr>
-        <w:t>). These items were reverse-scored to indicate control dislike statements—ones that are non-normative, trivial tastes.</w:t>
-      </w:r>
-    </w:p>
-    <w:p>
-      <w:pPr>
-        <w:pStyle w:val="TextBody"/>
-        <w:bidi w:val="0"/>
-        <w:spacing w:lineRule="auto" w:line="480" w:before="0" w:after="0"/>
-        <w:contextualSpacing/>
-        <w:jc w:val="left"/>
-        <w:rPr>
-          <w:rFonts w:ascii="Times New Roman" w:hAnsi="Times New Roman"/>
-        </w:rPr>
-      </w:pPr>
-      <w:r>
-        <w:rPr>
-          <w:rFonts w:ascii="Times New Roman" w:hAnsi="Times New Roman"/>
-          <w:b/>
-          <w:bCs/>
-          <w:sz w:val="24"/>
-          <w:szCs w:val="24"/>
-        </w:rPr>
-        <w:t>Results</w:t>
-      </w:r>
-    </w:p>
-    <w:p>
-      <w:pPr>
-        <w:pStyle w:val="TextBody"/>
-        <w:bidi w:val="0"/>
-        <w:spacing w:lineRule="auto" w:line="480" w:before="0" w:after="0"/>
-        <w:contextualSpacing/>
-        <w:jc w:val="left"/>
-        <w:rPr/>
-      </w:pPr>
-      <w:r>
-        <w:rPr>
-          <w:rFonts w:ascii="Times New Roman" w:hAnsi="Times New Roman"/>
-          <w:b/>
-          <w:bCs/>
-          <w:sz w:val="24"/>
-          <w:szCs w:val="24"/>
-        </w:rPr>
-        <w:tab/>
-      </w:r>
-      <w:r>
-        <w:rPr>
-          <w:rFonts w:ascii="Times New Roman" w:hAnsi="Times New Roman"/>
-          <w:b w:val="false"/>
-          <w:bCs w:val="false"/>
-          <w:sz w:val="24"/>
-          <w:szCs w:val="24"/>
-        </w:rPr>
-        <w:t xml:space="preserve">Correlations that test the primary hypothesis are reported in the diagonal of Table 2, </w:t>
-      </w:r>
-      <w:r>
-        <w:rPr>
-          <w:rFonts w:ascii="Times New Roman" w:hAnsi="Times New Roman"/>
-          <w:b w:val="false"/>
-          <w:bCs w:val="false"/>
-          <w:sz w:val="24"/>
-          <w:szCs w:val="24"/>
-        </w:rPr>
-        <w:t xml:space="preserve">which contains </w:t>
-      </w:r>
-      <w:r>
-        <w:rPr>
-          <w:rFonts w:ascii="Times New Roman" w:hAnsi="Times New Roman"/>
-          <w:b w:val="false"/>
-          <w:bCs w:val="false"/>
-          <w:sz w:val="24"/>
-          <w:szCs w:val="24"/>
-        </w:rPr>
-        <w:t xml:space="preserve">correlations between each combination of dislike and perceived authenticity measures. The more prejudice people reported toward Muslims, the more they perceived similarly-prejudiced statements about Muslims to be authentic, </w:t>
+        <w:t xml:space="preserve">Correlations that test the primary hypothesis are reported in the diagonal of Table 2, which contains correlations between each combination of dislike and perceived authenticity measures. The more prejudice people reported toward Muslims, the more they perceived similarly-prejudiced statements about Muslims to be authentic, </w:t>
       </w:r>
       <w:r>
         <w:rPr>
@@ -3540,55 +3715,7 @@
           <w:sz w:val="24"/>
           <w:szCs w:val="24"/>
         </w:rPr>
-        <w:t xml:space="preserve">= .05. As a formal </w:t>
-      </w:r>
-      <w:r>
-        <w:rPr>
-          <w:rFonts w:ascii="Times New Roman" w:hAnsi="Times New Roman"/>
-          <w:b w:val="false"/>
-          <w:bCs w:val="false"/>
-          <w:i w:val="false"/>
-          <w:iCs w:val="false"/>
-          <w:sz w:val="24"/>
-          <w:szCs w:val="24"/>
-        </w:rPr>
-        <w:t>statistical</w:t>
-      </w:r>
-      <w:r>
-        <w:rPr>
-          <w:rFonts w:ascii="Times New Roman" w:hAnsi="Times New Roman"/>
-          <w:b w:val="false"/>
-          <w:bCs w:val="false"/>
-          <w:i w:val="false"/>
-          <w:iCs w:val="false"/>
-          <w:sz w:val="24"/>
-          <w:szCs w:val="24"/>
-        </w:rPr>
-        <w:t xml:space="preserve"> test </w:t>
-      </w:r>
-      <w:r>
-        <w:rPr>
-          <w:rFonts w:ascii="Times New Roman" w:hAnsi="Times New Roman"/>
-          <w:b w:val="false"/>
-          <w:bCs w:val="false"/>
-          <w:i w:val="false"/>
-          <w:iCs w:val="false"/>
-          <w:sz w:val="24"/>
-          <w:szCs w:val="24"/>
-        </w:rPr>
-        <w:t>of H2</w:t>
-      </w:r>
-      <w:r>
-        <w:rPr>
-          <w:rFonts w:ascii="Times New Roman" w:hAnsi="Times New Roman"/>
-          <w:b w:val="false"/>
-          <w:bCs w:val="false"/>
-          <w:i w:val="false"/>
-          <w:iCs w:val="false"/>
-          <w:sz w:val="24"/>
-          <w:szCs w:val="24"/>
-        </w:rPr>
-        <w:t>, I first calculated the difference between the anti-Muslim prejudice correlation with perceived authenticity of anti-Muslim (</w:t>
+        <w:t>= .05. As a formal statistical test of H2, I first calculated the difference between the anti-Muslim prejudice correlation with perceived authenticity of anti-Muslim (</w:t>
       </w:r>
       <w:r>
         <w:rPr>
@@ -4020,55 +4147,7 @@
           <w:sz w:val="24"/>
           <w:szCs w:val="24"/>
         </w:rPr>
-        <w:t xml:space="preserve">I generalized the findings from Study 1 by sampling a different population (campus pedestrians), measuring attitudes toward different target groups (students at a rival school, illegal immigrants), and employing a between-subject design. I again predicted that self-reported prejudice would positively predict the perceived authenticity of prejudiced statements </w:t>
-      </w:r>
-      <w:r>
-        <w:rPr>
-          <w:rFonts w:ascii="Times New Roman" w:hAnsi="Times New Roman"/>
-          <w:b w:val="false"/>
-          <w:bCs w:val="false"/>
-          <w:i w:val="false"/>
-          <w:iCs w:val="false"/>
-          <w:sz w:val="24"/>
-          <w:szCs w:val="24"/>
-        </w:rPr>
-        <w:t>(H1)</w:t>
-      </w:r>
-      <w:r>
-        <w:rPr>
-          <w:rFonts w:ascii="Times New Roman" w:hAnsi="Times New Roman"/>
-          <w:b w:val="false"/>
-          <w:bCs w:val="false"/>
-          <w:i w:val="false"/>
-          <w:iCs w:val="false"/>
-          <w:sz w:val="24"/>
-          <w:szCs w:val="24"/>
-        </w:rPr>
-        <w:t xml:space="preserve">—but that this effect would only be present with measures of the same target group </w:t>
-      </w:r>
-      <w:r>
-        <w:rPr>
-          <w:rFonts w:ascii="Times New Roman" w:hAnsi="Times New Roman"/>
-          <w:b w:val="false"/>
-          <w:bCs w:val="false"/>
-          <w:i w:val="false"/>
-          <w:iCs w:val="false"/>
-          <w:sz w:val="24"/>
-          <w:szCs w:val="24"/>
-        </w:rPr>
-        <w:t>(H2)</w:t>
-      </w:r>
-      <w:r>
-        <w:rPr>
-          <w:rFonts w:ascii="Times New Roman" w:hAnsi="Times New Roman"/>
-          <w:b w:val="false"/>
-          <w:bCs w:val="false"/>
-          <w:i w:val="false"/>
-          <w:iCs w:val="false"/>
-          <w:sz w:val="24"/>
-          <w:szCs w:val="24"/>
-        </w:rPr>
-        <w:t>.</w:t>
+        <w:t>I generalized the findings from Study 1 by sampling a different population (campus pedestrians), measuring attitudes toward different target groups (students at a rival school, illegal immigrants), and employing a between-subject design. I again predicted that self-reported prejudice would positively predict the perceived authenticity of prejudiced statements (H1)—but that this effect would only be present with measures of the same target group (H2).</w:t>
       </w:r>
     </w:p>
     <w:p>
@@ -4126,55 +4205,7 @@
           <w:sz w:val="24"/>
           <w:szCs w:val="24"/>
         </w:rPr>
-        <w:t xml:space="preserve">Participants were recruited as they were walking around the University of Kansas campus.  Research assistants approached passersby and asked if they would like to fill out a short, one-page survey in exchange for a piece of candy. Sample size was determined by how many people could </w:t>
-      </w:r>
-      <w:r>
-        <w:rPr>
-          <w:rFonts w:ascii="Times New Roman" w:hAnsi="Times New Roman"/>
-          <w:b w:val="false"/>
-          <w:bCs w:val="false"/>
-          <w:i w:val="false"/>
-          <w:iCs w:val="false"/>
-          <w:sz w:val="24"/>
-          <w:szCs w:val="24"/>
-        </w:rPr>
-        <w:t xml:space="preserve">be </w:t>
-      </w:r>
-      <w:r>
-        <w:rPr>
-          <w:rFonts w:ascii="Times New Roman" w:hAnsi="Times New Roman"/>
-          <w:b w:val="false"/>
-          <w:bCs w:val="false"/>
-          <w:i w:val="false"/>
-          <w:iCs w:val="false"/>
-          <w:sz w:val="24"/>
-          <w:szCs w:val="24"/>
-        </w:rPr>
-        <w:t>recruit</w:t>
-      </w:r>
-      <w:r>
-        <w:rPr>
-          <w:rFonts w:ascii="Times New Roman" w:hAnsi="Times New Roman"/>
-          <w:b w:val="false"/>
-          <w:bCs w:val="false"/>
-          <w:i w:val="false"/>
-          <w:iCs w:val="false"/>
-          <w:sz w:val="24"/>
-          <w:szCs w:val="24"/>
-        </w:rPr>
-        <w:t>ed</w:t>
-      </w:r>
-      <w:r>
-        <w:rPr>
-          <w:rFonts w:ascii="Times New Roman" w:hAnsi="Times New Roman"/>
-          <w:b w:val="false"/>
-          <w:bCs w:val="false"/>
-          <w:i w:val="false"/>
-          <w:iCs w:val="false"/>
-          <w:sz w:val="24"/>
-          <w:szCs w:val="24"/>
-        </w:rPr>
-        <w:t xml:space="preserve"> by the end of the semester. A total of 221 people participated, but 7 participants were excluded for partial nonresponse.</w:t>
+        <w:t>Participants were recruited as they were walking around the University of Kansas campus.  Research assistants approached passersby and asked if they would like to fill out a short, one-page survey in exchange for a piece of candy. Sample size was determined by how many people could be recruited by the end of the semester. A total of 221 people participated, but 7 participants were excluded for partial nonresponse.</w:t>
       </w:r>
     </w:p>
     <w:p>
@@ -5268,19 +5299,7 @@
           <w:sz w:val="24"/>
           <w:szCs w:val="24"/>
         </w:rPr>
-        <w:t xml:space="preserve">feel) normative, </w:t>
-      </w:r>
-      <w:r>
-        <w:rPr>
-          <w:rFonts w:ascii="Times New Roman" w:hAnsi="Times New Roman"/>
-          <w:b w:val="false"/>
-          <w:bCs w:val="false"/>
-          <w:i w:val="false"/>
-          <w:iCs w:val="false"/>
-          <w:sz w:val="24"/>
-          <w:szCs w:val="24"/>
-        </w:rPr>
-        <w:t>as proscription of prejudice creates the motive for justification.</w:t>
+        <w:t>feel) normative, as proscription of prejudice creates the motive for justification.</w:t>
       </w:r>
     </w:p>
     <w:p>
@@ -5338,31 +5357,7 @@
           <w:sz w:val="24"/>
           <w:szCs w:val="24"/>
         </w:rPr>
-        <w:t xml:space="preserve">I recruited 200 people from MTurk to participate in a “survey on perceiving other peoples’ attitudes.” Throughout this paper, participants who completed one of these studies </w:t>
-      </w:r>
-      <w:r>
-        <w:rPr>
-          <w:rFonts w:ascii="Times New Roman" w:hAnsi="Times New Roman"/>
-          <w:b w:val="false"/>
-          <w:bCs w:val="false"/>
-          <w:i w:val="false"/>
-          <w:iCs w:val="false"/>
-          <w:sz w:val="24"/>
-          <w:szCs w:val="24"/>
-        </w:rPr>
-        <w:t xml:space="preserve">on MTurk </w:t>
-      </w:r>
-      <w:r>
-        <w:rPr>
-          <w:rFonts w:ascii="Times New Roman" w:hAnsi="Times New Roman"/>
-          <w:b w:val="false"/>
-          <w:bCs w:val="false"/>
-          <w:i w:val="false"/>
-          <w:iCs w:val="false"/>
-          <w:sz w:val="24"/>
-          <w:szCs w:val="24"/>
-        </w:rPr>
-        <w:t xml:space="preserve">were barred from participating in a subsequent one (Litman, Robinson, &amp; Atterbock, 2017). The analyses for this study involves multilevel modeling, and I was unsure of proper a priori expected population parameters to choose for a power analysis, so sample size was determined subjectively. I recruited 200 participants and each participant contributed 10 data points; I found a level one </w:t>
+        <w:t xml:space="preserve">I recruited 200 people from MTurk to participate in a “survey on perceiving other peoples’ attitudes.” Throughout this paper, participants who completed one of these studies on MTurk were barred from participating in a subsequent one (Litman, Robinson, &amp; Atterbock, 2017). The analyses for this study involves multilevel modeling, and I was unsure of proper a priori expected population parameters to choose for a power analysis, so sample size was determined subjectively. I recruited 200 participants and each participant contributed 10 data points; I found a level one </w:t>
       </w:r>
       <w:r>
         <w:rPr>
@@ -5942,55 +5937,7 @@
           <w:sz w:val="24"/>
           <w:szCs w:val="24"/>
         </w:rPr>
-        <w:t xml:space="preserve">As constructs were measured on very different scales (i.e., seven- versus 101-point), all measures were standardized (across, not within, individuals) before analyses. Ten measurements—one for each target group—were nested within </w:t>
-      </w:r>
-      <w:r>
-        <w:rPr>
-          <w:rFonts w:ascii="Times New Roman" w:hAnsi="Times New Roman"/>
-          <w:b w:val="false"/>
-          <w:bCs w:val="false"/>
-          <w:i w:val="false"/>
-          <w:iCs w:val="false"/>
-          <w:sz w:val="24"/>
-          <w:szCs w:val="24"/>
-        </w:rPr>
-        <w:t xml:space="preserve">each </w:t>
-      </w:r>
-      <w:r>
-        <w:rPr>
-          <w:rFonts w:ascii="Times New Roman" w:hAnsi="Times New Roman"/>
-          <w:b w:val="false"/>
-          <w:bCs w:val="false"/>
-          <w:i w:val="false"/>
-          <w:iCs w:val="false"/>
-          <w:sz w:val="24"/>
-          <w:szCs w:val="24"/>
-        </w:rPr>
-        <w:t xml:space="preserve">individual. Thus, perceived descriptive and prescriptive normativity, perceived authenticity, and prejudice were </w:t>
-      </w:r>
-      <w:r>
-        <w:rPr>
-          <w:rFonts w:ascii="Times New Roman" w:hAnsi="Times New Roman"/>
-          <w:b w:val="false"/>
-          <w:bCs w:val="false"/>
-          <w:i w:val="false"/>
-          <w:iCs w:val="false"/>
-          <w:sz w:val="24"/>
-          <w:szCs w:val="24"/>
-        </w:rPr>
-        <w:t>modeled</w:t>
-      </w:r>
-      <w:r>
-        <w:rPr>
-          <w:rFonts w:ascii="Times New Roman" w:hAnsi="Times New Roman"/>
-          <w:b w:val="false"/>
-          <w:bCs w:val="false"/>
-          <w:i w:val="false"/>
-          <w:iCs w:val="false"/>
-          <w:sz w:val="24"/>
-          <w:szCs w:val="24"/>
-        </w:rPr>
-        <w:t xml:space="preserve"> at the “first” level, with participants being the “second” level. All regression coefficients, as well as the intercept, were allowed to differ by individual; that is, random intercepts and random slopes for all level-one predictors were defined. For example, every participant had their own intercept and slope estimated for the relationship between prejudice and perceived authenticity. I used Satterthwaite’s approximation for degrees of freedom for all </w:t>
+        <w:t xml:space="preserve">As constructs were measured on very different scales (i.e., seven- versus 101-point), all measures were standardized (across, not within, individuals) before analyses. Ten measurements—one for each target group—were nested within each individual. Thus, perceived descriptive and prescriptive normativity, perceived authenticity, and prejudice were modeled at the “first” level, with participants being the “second” level. All regression coefficients, as well as the intercept, were allowed to differ by individual; that is, random intercepts and random slopes for all level-one predictors were defined. For example, every participant had their own intercept and slope estimated for the relationship between prejudice and perceived authenticity. I used Satterthwaite’s approximation for degrees of freedom for all </w:t>
       </w:r>
       <w:r>
         <w:rPr>
@@ -6180,55 +6127,7 @@
           <w:sz w:val="24"/>
           <w:szCs w:val="24"/>
         </w:rPr>
-        <w:t xml:space="preserve">&lt; .001. </w:t>
-      </w:r>
-      <w:r>
-        <w:rPr>
-          <w:rFonts w:ascii="Times New Roman" w:hAnsi="Times New Roman"/>
-          <w:b w:val="false"/>
-          <w:bCs w:val="false"/>
-          <w:i w:val="false"/>
-          <w:iCs w:val="false"/>
-          <w:sz w:val="24"/>
-          <w:szCs w:val="24"/>
-        </w:rPr>
-        <w:t>T</w:t>
-      </w:r>
-      <w:r>
-        <w:rPr>
-          <w:rFonts w:ascii="Times New Roman" w:hAnsi="Times New Roman"/>
-          <w:b w:val="false"/>
-          <w:bCs w:val="false"/>
-          <w:i w:val="false"/>
-          <w:iCs w:val="false"/>
-          <w:sz w:val="24"/>
-          <w:szCs w:val="24"/>
-        </w:rPr>
-        <w:t xml:space="preserve">his was the average coefficient across participants (i.e., the fixed effect). There was significant variance among participants </w:t>
-      </w:r>
-      <w:r>
-        <w:rPr>
-          <w:rFonts w:ascii="Times New Roman" w:hAnsi="Times New Roman"/>
-          <w:b w:val="false"/>
-          <w:bCs w:val="false"/>
-          <w:i w:val="false"/>
-          <w:iCs w:val="false"/>
-          <w:sz w:val="24"/>
-          <w:szCs w:val="24"/>
-        </w:rPr>
-        <w:t xml:space="preserve">about this coefficient </w:t>
-      </w:r>
-      <w:r>
-        <w:rPr>
-          <w:rFonts w:ascii="Times New Roman" w:hAnsi="Times New Roman"/>
-          <w:b w:val="false"/>
-          <w:bCs w:val="false"/>
-          <w:i w:val="false"/>
-          <w:iCs w:val="false"/>
-          <w:sz w:val="24"/>
-          <w:szCs w:val="24"/>
-        </w:rPr>
-        <w:t>(Figure 3).</w:t>
+        <w:t>&lt; .001. This was the average coefficient across participants (i.e., the fixed effect). There was significant variance among participants about this coefficient (Figure 3).</w:t>
       </w:r>
     </w:p>
     <w:p>
@@ -7038,9 +6937,78 @@
         <w:spacing w:lineRule="auto" w:line="480" w:before="0" w:after="0"/>
         <w:contextualSpacing/>
         <w:jc w:val="left"/>
-        <w:rPr>
-          <w:rFonts w:ascii="Times New Roman" w:hAnsi="Times New Roman"/>
-        </w:rPr>
+        <w:rPr/>
+      </w:pPr>
+      <w:r>
+        <w:rPr>
+          <w:rFonts w:ascii="Times New Roman" w:hAnsi="Times New Roman"/>
+          <w:b w:val="false"/>
+          <w:bCs w:val="false"/>
+          <w:i w:val="false"/>
+          <w:iCs w:val="false"/>
+          <w:sz w:val="24"/>
+          <w:szCs w:val="24"/>
+        </w:rPr>
+        <w:tab/>
+        <w:t xml:space="preserve">Attributional theories (e.g., balance, Heider, 1958; correspondent inference, Jones &amp; Davis, 1965) predict the opposite relationship: Perceived authenticity arises from making dispositional attributions, which arise when one perceives an actor to be going </w:t>
+      </w:r>
+      <w:r>
+        <w:rPr>
+          <w:rFonts w:ascii="Times New Roman" w:hAnsi="Times New Roman"/>
+          <w:b w:val="false"/>
+          <w:bCs w:val="false"/>
+          <w:i/>
+          <w:iCs/>
+          <w:sz w:val="24"/>
+          <w:szCs w:val="24"/>
+        </w:rPr>
+        <w:t xml:space="preserve">against </w:t>
+      </w:r>
+      <w:r>
+        <w:rPr>
+          <w:rFonts w:ascii="Times New Roman" w:hAnsi="Times New Roman"/>
+          <w:b w:val="false"/>
+          <w:bCs w:val="false"/>
+          <w:i w:val="false"/>
+          <w:iCs w:val="false"/>
+          <w:sz w:val="24"/>
+          <w:szCs w:val="24"/>
+        </w:rPr>
+        <w:t xml:space="preserve">norms. The dispositional attribution account was thus not only </w:t>
+      </w:r>
+      <w:r>
+        <w:rPr>
+          <w:rFonts w:ascii="Times New Roman" w:hAnsi="Times New Roman"/>
+          <w:b w:val="false"/>
+          <w:bCs w:val="false"/>
+          <w:i/>
+          <w:iCs/>
+          <w:sz w:val="24"/>
+          <w:szCs w:val="24"/>
+        </w:rPr>
+        <w:t>un</w:t>
+      </w:r>
+      <w:r>
+        <w:rPr>
+          <w:rFonts w:ascii="Times New Roman" w:hAnsi="Times New Roman"/>
+          <w:b w:val="false"/>
+          <w:bCs w:val="false"/>
+          <w:i w:val="false"/>
+          <w:iCs w:val="false"/>
+          <w:sz w:val="24"/>
+          <w:szCs w:val="24"/>
+        </w:rPr>
+        <w:t>supported—but evidence was found to the contrary of its predictions.</w:t>
+      </w:r>
+    </w:p>
+    <w:p>
+      <w:pPr>
+        <w:pStyle w:val="Normal"/>
+        <w:bidi w:val="0"/>
+        <w:spacing w:lineRule="auto" w:line="480" w:before="0" w:after="0"/>
+        <w:contextualSpacing/>
+        <w:jc w:val="left"/>
+        <w:rPr/>
       </w:pPr>
       <w:r>
         <w:rPr>
@@ -7584,19 +7552,7 @@
           <w:sz w:val="24"/>
           <w:szCs w:val="24"/>
         </w:rPr>
-        <w:t>= 20.50) believed a larger percentage of MTurkers to be prejudiced against transgender people than those in the low norm condit</w:t>
-      </w:r>
-      <w:r>
-        <w:rPr>
-          <w:rFonts w:ascii="Times New Roman" w:hAnsi="Times New Roman"/>
-          <w:b w:val="false"/>
-          <w:bCs w:val="false"/>
-          <w:i w:val="false"/>
-          <w:iCs w:val="false"/>
-          <w:sz w:val="24"/>
-          <w:szCs w:val="24"/>
-        </w:rPr>
-        <w:t>ion (</w:t>
+        <w:t>= 20.50) believed a larger percentage of MTurkers to be prejudiced against transgender people than those in the low norm condition (</w:t>
       </w:r>
       <w:r>
         <w:rPr>
@@ -7931,19 +7887,7 @@
           <w:sz w:val="24"/>
           <w:szCs w:val="24"/>
         </w:rPr>
-        <w:t>= .17 [-.10, .44] (Figure 5). The measure of perceived descripti</w:t>
-      </w:r>
-      <w:r>
-        <w:rPr>
-          <w:rFonts w:ascii="Times New Roman" w:hAnsi="Times New Roman"/>
-          <w:b w:val="false"/>
-          <w:bCs w:val="false"/>
-          <w:i w:val="false"/>
-          <w:iCs w:val="false"/>
-          <w:sz w:val="24"/>
-          <w:szCs w:val="24"/>
-        </w:rPr>
-        <w:t xml:space="preserve">ve normativity (the manipulation check) did not correlate with perceived authenticity, </w:t>
+        <w:t xml:space="preserve">= .17 [-.10, .44] (Figure 5). The measure of perceived descriptive normativity (the manipulation check) did not correlate with perceived authenticity, </w:t>
       </w:r>
       <w:r>
         <w:rPr>
@@ -8051,7 +7995,55 @@
           <w:sz w:val="24"/>
           <w:szCs w:val="24"/>
         </w:rPr>
-        <w:t>Descriptive norms did not affect perceived authenticity. While a correlational relationship was found in Study 3, this relationship was not supported in an experimental setting in Study 4. The cognitive, social projection account (H3) for the prejudice and perceived authenticity relationship was not supported by the data. Although prejudiced people see more prejudice in the world, this cognitive bias is not a compelling explanation for the current phenomenon—H3 did not receive causal support. I turn to the influence of prescriptive norms and vicarious suppression in the subsequent two studies.</w:t>
+        <w:t xml:space="preserve">Descriptive norms did not affect perceived authenticity. While a correlational relationship was found in Study 3, this relationship was not supported in an experimental setting in Study 4. The cognitive, social projection account (H3) for the prejudice and perceived authenticity relationship was not supported by the data. Although prejudiced people see more prejudice in the world, this cognitive bias is not a compelling explanation for the current phenomenon—H3 did not receive causal support. </w:t>
+      </w:r>
+      <w:r>
+        <w:rPr>
+          <w:rFonts w:ascii="Times New Roman" w:hAnsi="Times New Roman"/>
+          <w:b w:val="false"/>
+          <w:bCs w:val="false"/>
+          <w:i w:val="false"/>
+          <w:iCs w:val="false"/>
+          <w:sz w:val="24"/>
+          <w:szCs w:val="24"/>
+        </w:rPr>
+        <w:t xml:space="preserve">Additionally, the dispositional attribution account was again not supported by the data. </w:t>
+      </w:r>
+      <w:r>
+        <w:rPr>
+          <w:rFonts w:ascii="Times New Roman" w:hAnsi="Times New Roman"/>
+          <w:b w:val="false"/>
+          <w:bCs w:val="false"/>
+          <w:i w:val="false"/>
+          <w:iCs w:val="false"/>
+          <w:sz w:val="24"/>
+          <w:szCs w:val="24"/>
+        </w:rPr>
+        <w:t xml:space="preserve">I </w:t>
+      </w:r>
+      <w:r>
+        <w:rPr>
+          <w:rFonts w:ascii="Times New Roman" w:hAnsi="Times New Roman"/>
+          <w:b w:val="false"/>
+          <w:bCs w:val="false"/>
+          <w:i w:val="false"/>
+          <w:iCs w:val="false"/>
+          <w:sz w:val="24"/>
+          <w:szCs w:val="24"/>
+        </w:rPr>
+        <w:t xml:space="preserve">now </w:t>
+      </w:r>
+      <w:r>
+        <w:rPr>
+          <w:rFonts w:ascii="Times New Roman" w:hAnsi="Times New Roman"/>
+          <w:b w:val="false"/>
+          <w:bCs w:val="false"/>
+          <w:i w:val="false"/>
+          <w:iCs w:val="false"/>
+          <w:sz w:val="24"/>
+          <w:szCs w:val="24"/>
+        </w:rPr>
+        <w:t>turn to the influence of prescriptive norms and vicarious suppression in the subsequent two studies.</w:t>
       </w:r>
     </w:p>
     <w:p>
@@ -8746,31 +8738,7 @@
           <w:szCs w:val="24"/>
         </w:rPr>
         <w:tab/>
-        <w:t>Participants then answered a demographics questionnaire, followed by Crandall’s (1994) anti-fat attitudes questionnaire. In line with the theory behind the scale, I used the “</w:t>
-      </w:r>
-      <w:r>
-        <w:rPr>
-          <w:rFonts w:ascii="Times New Roman" w:hAnsi="Times New Roman"/>
-          <w:b w:val="false"/>
-          <w:bCs w:val="false"/>
-          <w:i w:val="false"/>
-          <w:iCs w:val="false"/>
-          <w:sz w:val="24"/>
-          <w:szCs w:val="24"/>
-        </w:rPr>
-        <w:t>d</w:t>
-      </w:r>
-      <w:r>
-        <w:rPr>
-          <w:rFonts w:ascii="Times New Roman" w:hAnsi="Times New Roman"/>
-          <w:b w:val="false"/>
-          <w:bCs w:val="false"/>
-          <w:i w:val="false"/>
-          <w:iCs w:val="false"/>
-          <w:sz w:val="24"/>
-          <w:szCs w:val="24"/>
-        </w:rPr>
-        <w:t xml:space="preserve">islike” subscale as my measure of anti-fat prejudice. An example item reads: “I really don’t like fat people much.” Participants indicated how much they agreed with these statements on a seven-point scale (1, </w:t>
+        <w:t xml:space="preserve">Participants then answered a demographics questionnaire, followed by Crandall’s (1994) anti-fat attitudes questionnaire. In line with the theory behind the scale, I used the “dislike” subscale as my measure of anti-fat prejudice. An example item reads: “I really don’t like fat people much.” Participants indicated how much they agreed with these statements on a seven-point scale (1, </w:t>
       </w:r>
       <w:r>
         <w:rPr>
@@ -11169,31 +11137,7 @@
           <w:sz w:val="24"/>
           <w:szCs w:val="24"/>
         </w:rPr>
-        <w:t xml:space="preserve">Framing the expression of a prejudiced statement as acceptable eliminated the established relationship between prejudice and perceived authenticity. This suggests that labelling expressed prejudice as authentic is motivated by prescriptive norms and vicarious justification—people high in prejudice push back against the prescriptive norms, even when it concerns someone else’s speech act </w:t>
-      </w:r>
-      <w:r>
-        <w:rPr>
-          <w:rFonts w:ascii="Times New Roman" w:hAnsi="Times New Roman"/>
-          <w:b w:val="false"/>
-          <w:bCs w:val="false"/>
-          <w:i w:val="false"/>
-          <w:iCs w:val="false"/>
-          <w:sz w:val="24"/>
-          <w:szCs w:val="24"/>
-        </w:rPr>
-        <w:t>(H4)</w:t>
-      </w:r>
-      <w:r>
-        <w:rPr>
-          <w:rFonts w:ascii="Times New Roman" w:hAnsi="Times New Roman"/>
-          <w:b w:val="false"/>
-          <w:bCs w:val="false"/>
-          <w:i w:val="false"/>
-          <w:iCs w:val="false"/>
-          <w:sz w:val="24"/>
-          <w:szCs w:val="24"/>
-        </w:rPr>
-        <w:t>. Contrary to predictions, perceived political correctness was unrelated to perceived authenticity. While the more prejudiced people were, the more they saw the expression as politically correct, this relationship was unaffected by presenting prejudice as acceptable or unacceptable to express.</w:t>
+        <w:t>Framing the expression of a prejudiced statement as acceptable eliminated the established relationship between prejudice and perceived authenticity. This suggests that labelling expressed prejudice as authentic is motivated by prescriptive norms and vicarious justification—people high in prejudice push back against the prescriptive norms, even when it concerns someone else’s speech act (H4). Contrary to predictions, perceived political correctness was unrelated to perceived authenticity. While the more prejudiced people were, the more they saw the expression as politically correct, this relationship was unaffected by presenting prejudice as acceptable or unacceptable to express.</w:t>
       </w:r>
       <w:r>
         <w:rPr>
@@ -11841,15 +11785,7 @@
           <w:i/>
           <w:iCs/>
         </w:rPr>
-        <w:t>S</w:t>
-      </w:r>
-      <w:r>
-        <w:rPr>
-          <w:rFonts w:ascii="Times New Roman" w:hAnsi="Times New Roman"/>
-          <w:i/>
-          <w:iCs/>
-        </w:rPr>
-        <w:t xml:space="preserve">D </w:t>
+        <w:t xml:space="preserve">SD </w:t>
       </w:r>
       <w:r>
         <w:rPr>
@@ -12436,31 +12372,7 @@
           <w:sz w:val="24"/>
           <w:szCs w:val="24"/>
         </w:rPr>
-        <w:t xml:space="preserve">I examined the motivated reasoning (H6) account by manipulating participants’ goals in judging the statement for its authenticity. If people’s perceptions of authenticity are motivated by their </w:t>
-      </w:r>
-      <w:r>
-        <w:rPr>
-          <w:rFonts w:ascii="Times New Roman" w:hAnsi="Times New Roman"/>
-          <w:b w:val="false"/>
-          <w:bCs w:val="false"/>
-          <w:i w:val="false"/>
-          <w:iCs w:val="false"/>
-          <w:sz w:val="24"/>
-          <w:szCs w:val="24"/>
-        </w:rPr>
-        <w:t>need</w:t>
-      </w:r>
-      <w:r>
-        <w:rPr>
-          <w:rFonts w:ascii="Times New Roman" w:hAnsi="Times New Roman"/>
-          <w:b w:val="false"/>
-          <w:bCs w:val="false"/>
-          <w:i w:val="false"/>
-          <w:iCs w:val="false"/>
-          <w:sz w:val="24"/>
-          <w:szCs w:val="24"/>
-        </w:rPr>
-        <w:t xml:space="preserve"> to express prejudice, then directing people toward a different perceptual goal should weaken the positive relationship between prejudice and perceived authenticity of prejudice expression. I predicted that incentivizing accuracy, in addition to providing extra information for participants to reason about, would lead to a smaller prejudice and perceived authenticity relationship than incentivizing participants to express themselves. Much of the research reviewed by Kunda (1990) encouraged accuracy goals indirectly—by telling participants they would have to defend their judgments to others, that their judgments would be evaluated or made public. As a more direct test of the theoretical argument, I explicitly asked participants to focus on accuracy.</w:t>
+        <w:t>I examined the motivated reasoning (H6) account by manipulating participants’ goals in judging the statement for its authenticity. If people’s perceptions of authenticity are motivated by their need to express prejudice, then directing people toward a different perceptual goal should weaken the positive relationship between prejudice and perceived authenticity of prejudice expression. I predicted that incentivizing accuracy, in addition to providing extra information for participants to reason about, would lead to a smaller prejudice and perceived authenticity relationship than incentivizing participants to express themselves. Much of the research reviewed by Kunda (1990) encouraged accuracy goals indirectly—by telling participants they would have to defend their judgments to others, that their judgments would be evaluated or made public. As a more direct test of the theoretical argument, I explicitly asked participants to focus on accuracy.</w:t>
       </w:r>
     </w:p>
     <w:p>
@@ -13425,31 +13337,7 @@
           <w:sz w:val="24"/>
           <w:szCs w:val="24"/>
         </w:rPr>
-        <w:t xml:space="preserve">= .22 [.18, .26], </w:t>
-      </w:r>
-      <w:r>
-        <w:rPr>
-          <w:rFonts w:ascii="Times New Roman" w:hAnsi="Times New Roman"/>
-          <w:b w:val="false"/>
-          <w:bCs w:val="false"/>
-          <w:i w:val="false"/>
-          <w:iCs w:val="false"/>
-          <w:sz w:val="24"/>
-          <w:szCs w:val="24"/>
-        </w:rPr>
-        <w:t>supporting H1</w:t>
-      </w:r>
-      <w:r>
-        <w:rPr>
-          <w:rFonts w:ascii="Times New Roman" w:hAnsi="Times New Roman"/>
-          <w:b w:val="false"/>
-          <w:bCs w:val="false"/>
-          <w:i w:val="false"/>
-          <w:iCs w:val="false"/>
-          <w:sz w:val="24"/>
-          <w:szCs w:val="24"/>
-        </w:rPr>
-        <w:t>. Given that a number of experimental conditions in the paper aimed to eliminate the relationship between prejudice and perceived authenticity, however, this point estimate might be an underestimate.</w:t>
+        <w:t>= .22 [.18, .26], supporting H1. Given that a number of experimental conditions in the paper aimed to eliminate the relationship between prejudice and perceived authenticity, however, this point estimate might be an underestimate.</w:t>
       </w:r>
     </w:p>
     <w:p>
@@ -13727,9 +13615,7 @@
         <w:spacing w:lineRule="auto" w:line="480" w:before="0" w:after="0"/>
         <w:contextualSpacing/>
         <w:jc w:val="left"/>
-        <w:rPr>
-          <w:rFonts w:ascii="Times New Roman" w:hAnsi="Times New Roman"/>
-        </w:rPr>
+        <w:rPr/>
       </w:pPr>
       <w:r>
         <w:rPr>
@@ -13753,7 +13639,43 @@
           <w:sz w:val="24"/>
           <w:szCs w:val="24"/>
         </w:rPr>
-        <w:t>The social projection, balance, and motivated reasoning accounts did not yield empirical support. Social projection (Kreuger, 2007) occurs when people presume others are like themselves. In the present case, prejudiced people are more likely to think people in general are prejudiced. The social projection hypothesis argues that the more prejudiced that one perceives people to be in general, the more likely they believe it is that any one person is prejudiced. This argues prejudiced people see authenticity due to a cognitive bias—they think it is more common, so any expression of prejudice is more likely to be authentic or real. Study 3 results provided suggestive evidence for the social projection account. The more prejudiced participants reported, the more common they thought the prejudice was in society (i.e., descriptive normativity). Perceived descriptive normativity, in turn, predicted greater perceived authenticity of prejudiced statements. I manipulated descriptive normativity of prejudice in Study 4, however, and it had no effect on perceived authenticity. This cognitive account does not seem to explain the positive relationship between prejudice and perceived authenticity.</w:t>
+        <w:t xml:space="preserve">The social projection, balance, and motivated reasoning accounts did not yield empirical support. Social projection (Kreuger, 2007) occurs when people presume others are like themselves. In the present case, prejudiced people are more likely to think people in general are prejudiced. The social projection hypothesis argues that the more prejudiced that one perceives people to be in general, the more likely they believe it is that any one person is prejudiced. This argues prejudiced people see authenticity due to a cognitive bias—they think it is more common, so any expression of prejudice is more likely to be authentic or real. Study 3 results provided suggestive evidence for the social projection account. The more prejudiced participants reported, the more common they thought the prejudice was in society (i.e., descriptive normativity; </w:t>
+      </w:r>
+      <w:r>
+        <w:rPr>
+          <w:rFonts w:ascii="Times New Roman" w:hAnsi="Times New Roman"/>
+          <w:b w:val="false"/>
+          <w:bCs w:val="false"/>
+          <w:i w:val="false"/>
+          <w:iCs w:val="false"/>
+          <w:sz w:val="24"/>
+          <w:szCs w:val="24"/>
+        </w:rPr>
+        <w:t>this evidence supports social projection and directly refutes the dispositional attribution account</w:t>
+      </w:r>
+      <w:r>
+        <w:rPr>
+          <w:rFonts w:ascii="Times New Roman" w:hAnsi="Times New Roman"/>
+          <w:b w:val="false"/>
+          <w:bCs w:val="false"/>
+          <w:i w:val="false"/>
+          <w:iCs w:val="false"/>
+          <w:sz w:val="24"/>
+          <w:szCs w:val="24"/>
+        </w:rPr>
+        <w:t xml:space="preserve">). Perceived descriptive normativity, in turn, predicted greater perceived authenticity of prejudiced statements. I manipulated descriptive normativity of prejudice in Study 4, however, and it had no effect on perceived authenticity. This cognitive account does not seem to explain the positive relationship between prejudice and perceived authenticity, </w:t>
+      </w:r>
+      <w:r>
+        <w:rPr>
+          <w:rFonts w:ascii="Times New Roman" w:hAnsi="Times New Roman"/>
+          <w:b w:val="false"/>
+          <w:bCs w:val="false"/>
+          <w:i w:val="false"/>
+          <w:iCs w:val="false"/>
+          <w:sz w:val="24"/>
+          <w:szCs w:val="24"/>
+        </w:rPr>
+        <w:t>and perceived authenticity does not appear to be an expression that one has made a dispositional attribution.</w:t>
       </w:r>
     </w:p>
     <w:p>
@@ -14507,7 +14429,7 @@
         </w:tblBorders>
         <w:tblCellMar>
           <w:top w:w="55" w:type="dxa"/>
-          <w:left w:w="42" w:type="dxa"/>
+          <w:left w:w="36" w:type="dxa"/>
           <w:bottom w:w="55" w:type="dxa"/>
           <w:right w:w="55" w:type="dxa"/>
         </w:tblCellMar>
@@ -14531,7 +14453,7 @@
             </w:tcBorders>
             <w:shd w:fill="auto" w:val="clear"/>
             <w:tcMar>
-              <w:left w:w="42" w:type="dxa"/>
+              <w:left w:w="36" w:type="dxa"/>
             </w:tcMar>
           </w:tcPr>
           <w:p>
@@ -14560,7 +14482,7 @@
             </w:tcBorders>
             <w:shd w:fill="auto" w:val="clear"/>
             <w:tcMar>
-              <w:left w:w="42" w:type="dxa"/>
+              <w:left w:w="36" w:type="dxa"/>
             </w:tcMar>
           </w:tcPr>
           <w:p>
@@ -14589,7 +14511,7 @@
             </w:tcBorders>
             <w:shd w:fill="auto" w:val="clear"/>
             <w:tcMar>
-              <w:left w:w="42" w:type="dxa"/>
+              <w:left w:w="36" w:type="dxa"/>
             </w:tcMar>
           </w:tcPr>
           <w:p>
@@ -14620,7 +14542,7 @@
             </w:tcBorders>
             <w:shd w:fill="auto" w:val="clear"/>
             <w:tcMar>
-              <w:left w:w="42" w:type="dxa"/>
+              <w:left w:w="36" w:type="dxa"/>
             </w:tcMar>
           </w:tcPr>
           <w:p>
@@ -14652,7 +14574,7 @@
             </w:tcBorders>
             <w:shd w:fill="auto" w:val="clear"/>
             <w:tcMar>
-              <w:left w:w="42" w:type="dxa"/>
+              <w:left w:w="36" w:type="dxa"/>
             </w:tcMar>
           </w:tcPr>
           <w:p>
@@ -14681,7 +14603,7 @@
             </w:tcBorders>
             <w:shd w:fill="auto" w:val="clear"/>
             <w:tcMar>
-              <w:left w:w="42" w:type="dxa"/>
+              <w:left w:w="36" w:type="dxa"/>
             </w:tcMar>
           </w:tcPr>
           <w:p>
@@ -14710,7 +14632,7 @@
             </w:tcBorders>
             <w:shd w:fill="auto" w:val="clear"/>
             <w:tcMar>
-              <w:left w:w="42" w:type="dxa"/>
+              <w:left w:w="36" w:type="dxa"/>
             </w:tcMar>
           </w:tcPr>
           <w:p>
@@ -14749,7 +14671,7 @@
             </w:tcBorders>
             <w:shd w:fill="auto" w:val="clear"/>
             <w:tcMar>
-              <w:left w:w="42" w:type="dxa"/>
+              <w:left w:w="36" w:type="dxa"/>
             </w:tcMar>
           </w:tcPr>
           <w:p>
@@ -14781,7 +14703,7 @@
             </w:tcBorders>
             <w:shd w:fill="auto" w:val="clear"/>
             <w:tcMar>
-              <w:left w:w="42" w:type="dxa"/>
+              <w:left w:w="36" w:type="dxa"/>
             </w:tcMar>
           </w:tcPr>
           <w:p>
@@ -14810,7 +14732,7 @@
             </w:tcBorders>
             <w:shd w:fill="auto" w:val="clear"/>
             <w:tcMar>
-              <w:left w:w="42" w:type="dxa"/>
+              <w:left w:w="36" w:type="dxa"/>
             </w:tcMar>
           </w:tcPr>
           <w:p>
@@ -14839,7 +14761,7 @@
             </w:tcBorders>
             <w:shd w:fill="auto" w:val="clear"/>
             <w:tcMar>
-              <w:left w:w="42" w:type="dxa"/>
+              <w:left w:w="36" w:type="dxa"/>
             </w:tcMar>
           </w:tcPr>
           <w:p>
@@ -14870,7 +14792,7 @@
             </w:tcBorders>
             <w:shd w:fill="auto" w:val="clear"/>
             <w:tcMar>
-              <w:left w:w="42" w:type="dxa"/>
+              <w:left w:w="36" w:type="dxa"/>
             </w:tcMar>
           </w:tcPr>
           <w:p>
@@ -14902,7 +14824,7 @@
             </w:tcBorders>
             <w:shd w:fill="auto" w:val="clear"/>
             <w:tcMar>
-              <w:left w:w="42" w:type="dxa"/>
+              <w:left w:w="36" w:type="dxa"/>
             </w:tcMar>
           </w:tcPr>
           <w:p>
@@ -14931,7 +14853,7 @@
             </w:tcBorders>
             <w:shd w:fill="auto" w:val="clear"/>
             <w:tcMar>
-              <w:left w:w="42" w:type="dxa"/>
+              <w:left w:w="36" w:type="dxa"/>
             </w:tcMar>
           </w:tcPr>
           <w:p>
@@ -14960,7 +14882,7 @@
             </w:tcBorders>
             <w:shd w:fill="auto" w:val="clear"/>
             <w:tcMar>
-              <w:left w:w="42" w:type="dxa"/>
+              <w:left w:w="36" w:type="dxa"/>
             </w:tcMar>
           </w:tcPr>
           <w:p>
@@ -14991,7 +14913,7 @@
             </w:tcBorders>
             <w:shd w:fill="auto" w:val="clear"/>
             <w:tcMar>
-              <w:left w:w="42" w:type="dxa"/>
+              <w:left w:w="36" w:type="dxa"/>
             </w:tcMar>
           </w:tcPr>
           <w:p>
@@ -15023,7 +14945,7 @@
             </w:tcBorders>
             <w:shd w:fill="auto" w:val="clear"/>
             <w:tcMar>
-              <w:left w:w="42" w:type="dxa"/>
+              <w:left w:w="36" w:type="dxa"/>
             </w:tcMar>
           </w:tcPr>
           <w:p>
@@ -15052,7 +14974,7 @@
             </w:tcBorders>
             <w:shd w:fill="auto" w:val="clear"/>
             <w:tcMar>
-              <w:left w:w="42" w:type="dxa"/>
+              <w:left w:w="36" w:type="dxa"/>
             </w:tcMar>
           </w:tcPr>
           <w:p>
@@ -15081,7 +15003,7 @@
             </w:tcBorders>
             <w:shd w:fill="auto" w:val="clear"/>
             <w:tcMar>
-              <w:left w:w="42" w:type="dxa"/>
+              <w:left w:w="36" w:type="dxa"/>
             </w:tcMar>
           </w:tcPr>
           <w:p>
@@ -15093,19 +15015,7 @@
               <w:rPr>
                 <w:rFonts w:ascii="Times New Roman" w:hAnsi="Times New Roman"/>
               </w:rPr>
-              <w:t xml:space="preserve">Prescriptive norms; </w:t>
-            </w:r>
-            <w:r>
-              <w:rPr>
-                <w:rFonts w:ascii="Times New Roman" w:hAnsi="Times New Roman"/>
-              </w:rPr>
-              <w:t>v</w:t>
-            </w:r>
-            <w:r>
-              <w:rPr>
-                <w:rFonts w:ascii="Times New Roman" w:hAnsi="Times New Roman"/>
-              </w:rPr>
-              <w:t>icarious justification</w:t>
+              <w:t>Prescriptive norms; vicarious justification</w:t>
             </w:r>
           </w:p>
         </w:tc>
@@ -15122,7 +15032,7 @@
             </w:tcBorders>
             <w:shd w:fill="auto" w:val="clear"/>
             <w:tcMar>
-              <w:left w:w="42" w:type="dxa"/>
+              <w:left w:w="36" w:type="dxa"/>
             </w:tcMar>
           </w:tcPr>
           <w:p>
@@ -15154,7 +15064,7 @@
             </w:tcBorders>
             <w:shd w:fill="auto" w:val="clear"/>
             <w:tcMar>
-              <w:left w:w="42" w:type="dxa"/>
+              <w:left w:w="36" w:type="dxa"/>
             </w:tcMar>
           </w:tcPr>
           <w:p>
@@ -15183,7 +15093,7 @@
             </w:tcBorders>
             <w:shd w:fill="auto" w:val="clear"/>
             <w:tcMar>
-              <w:left w:w="42" w:type="dxa"/>
+              <w:left w:w="36" w:type="dxa"/>
             </w:tcMar>
           </w:tcPr>
           <w:p>
@@ -15212,7 +15122,7 @@
             </w:tcBorders>
             <w:shd w:fill="auto" w:val="clear"/>
             <w:tcMar>
-              <w:left w:w="42" w:type="dxa"/>
+              <w:left w:w="36" w:type="dxa"/>
             </w:tcMar>
           </w:tcPr>
           <w:p>
@@ -15243,7 +15153,7 @@
             </w:tcBorders>
             <w:shd w:fill="auto" w:val="clear"/>
             <w:tcMar>
-              <w:left w:w="42" w:type="dxa"/>
+              <w:left w:w="36" w:type="dxa"/>
             </w:tcMar>
           </w:tcPr>
           <w:p>
@@ -15275,7 +15185,7 @@
             </w:tcBorders>
             <w:shd w:fill="auto" w:val="clear"/>
             <w:tcMar>
-              <w:left w:w="42" w:type="dxa"/>
+              <w:left w:w="36" w:type="dxa"/>
             </w:tcMar>
           </w:tcPr>
           <w:p>
@@ -15304,7 +15214,7 @@
             </w:tcBorders>
             <w:shd w:fill="auto" w:val="clear"/>
             <w:tcMar>
-              <w:left w:w="42" w:type="dxa"/>
+              <w:left w:w="36" w:type="dxa"/>
             </w:tcMar>
           </w:tcPr>
           <w:p>
@@ -15333,7 +15243,7 @@
             </w:tcBorders>
             <w:shd w:fill="auto" w:val="clear"/>
             <w:tcMar>
-              <w:left w:w="42" w:type="dxa"/>
+              <w:left w:w="36" w:type="dxa"/>
             </w:tcMar>
           </w:tcPr>
           <w:p>
@@ -15364,7 +15274,7 @@
             </w:tcBorders>
             <w:shd w:fill="auto" w:val="clear"/>
             <w:tcMar>
-              <w:left w:w="42" w:type="dxa"/>
+              <w:left w:w="36" w:type="dxa"/>
             </w:tcMar>
           </w:tcPr>
           <w:p>

</xml_diff>